<commit_message>
fabric anufactoring techiques finished
</commit_message>
<xml_diff>
--- a/Documentation/FirstDraft.docx
+++ b/Documentation/FirstDraft.docx
@@ -16,7 +16,7 @@
         <w:pStyle w:val="Heading1"/>
         <w:spacing w:line="360" w:lineRule="auto"/>
       </w:pPr>
-      <w:bookmarkStart w:id="0" w:name="_Toc132219620"/>
+      <w:bookmarkStart w:id="0" w:name="_Toc132841690"/>
       <w:r>
         <w:t>Summary</w:t>
       </w:r>
@@ -88,15 +88,7 @@
         <w:t xml:space="preserve">The last method leveraged TensorFlow to build a CNN (Convolutional Neural Network) that was trained on pre labelled defect data obtained from </w:t>
       </w:r>
       <w:r>
-        <w:t xml:space="preserve">the </w:t>
-      </w:r>
-      <w:proofErr w:type="spellStart"/>
-      <w:r>
-        <w:t>aitex</w:t>
-      </w:r>
-      <w:proofErr w:type="spellEnd"/>
-      <w:r>
-        <w:t xml:space="preserve"> fabric image database. </w:t>
+        <w:t xml:space="preserve">the aitex fabric image database. </w:t>
       </w:r>
     </w:p>
     <w:p>
@@ -123,7 +115,7 @@
         <w:pStyle w:val="Heading1"/>
         <w:spacing w:line="360" w:lineRule="auto"/>
       </w:pPr>
-      <w:bookmarkStart w:id="1" w:name="_Toc132219621"/>
+      <w:bookmarkStart w:id="1" w:name="_Toc132841691"/>
       <w:r>
         <w:t>Acknowledgements</w:t>
       </w:r>
@@ -199,7 +191,6 @@
             <w:tabs>
               <w:tab w:val="right" w:leader="dot" w:pos="9016"/>
             </w:tabs>
-            <w:spacing w:line="360" w:lineRule="auto"/>
             <w:rPr>
               <w:rFonts w:eastAsiaTheme="minorEastAsia"/>
               <w:noProof/>
@@ -215,7 +206,7 @@
           <w:r>
             <w:fldChar w:fldCharType="separate"/>
           </w:r>
-          <w:hyperlink w:anchor="_Toc132219620" w:history="1">
+          <w:hyperlink w:anchor="_Toc132841690" w:history="1">
             <w:r>
               <w:rPr>
                 <w:rStyle w:val="Hyperlink"/>
@@ -242,7 +233,7 @@
                 <w:noProof/>
                 <w:webHidden/>
               </w:rPr>
-              <w:instrText xml:space="preserve"> PAGEREF _Toc132219620 \h </w:instrText>
+              <w:instrText xml:space="preserve"> PAGEREF _Toc132841690 \h </w:instrText>
             </w:r>
             <w:r>
               <w:rPr>
@@ -279,14 +270,13 @@
             <w:tabs>
               <w:tab w:val="right" w:leader="dot" w:pos="9016"/>
             </w:tabs>
-            <w:spacing w:line="360" w:lineRule="auto"/>
             <w:rPr>
               <w:rFonts w:eastAsiaTheme="minorEastAsia"/>
               <w:noProof/>
               <w:lang w:eastAsia="en-GB"/>
             </w:rPr>
           </w:pPr>
-          <w:hyperlink w:anchor="_Toc132219621" w:history="1">
+          <w:hyperlink w:anchor="_Toc132841691" w:history="1">
             <w:r>
               <w:rPr>
                 <w:rStyle w:val="Hyperlink"/>
@@ -313,7 +303,7 @@
                 <w:noProof/>
                 <w:webHidden/>
               </w:rPr>
-              <w:instrText xml:space="preserve"> PAGEREF _Toc132219621 \h </w:instrText>
+              <w:instrText xml:space="preserve"> PAGEREF _Toc132841691 \h </w:instrText>
             </w:r>
             <w:r>
               <w:rPr>
@@ -350,14 +340,13 @@
             <w:tabs>
               <w:tab w:val="right" w:leader="dot" w:pos="9016"/>
             </w:tabs>
-            <w:spacing w:line="360" w:lineRule="auto"/>
             <w:rPr>
               <w:rFonts w:eastAsiaTheme="minorEastAsia"/>
               <w:noProof/>
               <w:lang w:eastAsia="en-GB"/>
             </w:rPr>
           </w:pPr>
-          <w:hyperlink w:anchor="_Toc132219622" w:history="1">
+          <w:hyperlink w:anchor="_Toc132841692" w:history="1">
             <w:r>
               <w:rPr>
                 <w:rStyle w:val="Hyperlink"/>
@@ -384,7 +373,7 @@
                 <w:noProof/>
                 <w:webHidden/>
               </w:rPr>
-              <w:instrText xml:space="preserve"> PAGEREF _Toc132219622 \h </w:instrText>
+              <w:instrText xml:space="preserve"> PAGEREF _Toc132841692 \h </w:instrText>
             </w:r>
             <w:r>
               <w:rPr>
@@ -421,14 +410,13 @@
             <w:tabs>
               <w:tab w:val="right" w:leader="dot" w:pos="9016"/>
             </w:tabs>
-            <w:spacing w:line="360" w:lineRule="auto"/>
             <w:rPr>
               <w:rFonts w:eastAsiaTheme="minorEastAsia"/>
               <w:noProof/>
               <w:lang w:eastAsia="en-GB"/>
             </w:rPr>
           </w:pPr>
-          <w:hyperlink w:anchor="_Toc132219623" w:history="1">
+          <w:hyperlink w:anchor="_Toc132841693" w:history="1">
             <w:r>
               <w:rPr>
                 <w:rStyle w:val="Hyperlink"/>
@@ -455,7 +443,7 @@
                 <w:noProof/>
                 <w:webHidden/>
               </w:rPr>
-              <w:instrText xml:space="preserve"> PAGEREF _Toc132219623 \h </w:instrText>
+              <w:instrText xml:space="preserve"> PAGEREF _Toc132841693 \h </w:instrText>
             </w:r>
             <w:r>
               <w:rPr>
@@ -492,20 +480,19 @@
             <w:tabs>
               <w:tab w:val="right" w:leader="dot" w:pos="9016"/>
             </w:tabs>
-            <w:spacing w:line="360" w:lineRule="auto"/>
             <w:rPr>
               <w:rFonts w:eastAsiaTheme="minorEastAsia"/>
               <w:noProof/>
               <w:lang w:eastAsia="en-GB"/>
             </w:rPr>
           </w:pPr>
-          <w:hyperlink w:anchor="_Toc132219624" w:history="1">
+          <w:hyperlink w:anchor="_Toc132841694" w:history="1">
             <w:r>
               <w:rPr>
                 <w:rStyle w:val="Hyperlink"/>
                 <w:noProof/>
               </w:rPr>
-              <w:t>Fabric ** production **</w:t>
+              <w:t>Fabric</w:t>
             </w:r>
             <w:r>
               <w:rPr>
@@ -526,7 +513,7 @@
                 <w:noProof/>
                 <w:webHidden/>
               </w:rPr>
-              <w:instrText xml:space="preserve"> PAGEREF _Toc132219624 \h </w:instrText>
+              <w:instrText xml:space="preserve"> PAGEREF _Toc132841694 \h </w:instrText>
             </w:r>
             <w:r>
               <w:rPr>
@@ -563,20 +550,19 @@
             <w:tabs>
               <w:tab w:val="right" w:leader="dot" w:pos="9016"/>
             </w:tabs>
-            <w:spacing w:line="360" w:lineRule="auto"/>
             <w:rPr>
               <w:rFonts w:eastAsiaTheme="minorEastAsia"/>
               <w:noProof/>
               <w:lang w:eastAsia="en-GB"/>
             </w:rPr>
           </w:pPr>
-          <w:hyperlink w:anchor="_Toc132219625" w:history="1">
+          <w:hyperlink w:anchor="_Toc132841695" w:history="1">
             <w:r>
               <w:rPr>
                 <w:rStyle w:val="Hyperlink"/>
                 <w:noProof/>
               </w:rPr>
-              <w:t>Types of Defects</w:t>
+              <w:t>Spinning</w:t>
             </w:r>
             <w:r>
               <w:rPr>
@@ -597,7 +583,7 @@
                 <w:noProof/>
                 <w:webHidden/>
               </w:rPr>
-              <w:instrText xml:space="preserve"> PAGEREF _Toc132219625 \h </w:instrText>
+              <w:instrText xml:space="preserve"> PAGEREF _Toc132841695 \h </w:instrText>
             </w:r>
             <w:r>
               <w:rPr>
@@ -617,7 +603,7 @@
                 <w:noProof/>
                 <w:webHidden/>
               </w:rPr>
-              <w:t>3</w:t>
+              <w:t>4</w:t>
             </w:r>
             <w:r>
               <w:rPr>
@@ -634,19 +620,228 @@
             <w:tabs>
               <w:tab w:val="right" w:leader="dot" w:pos="9016"/>
             </w:tabs>
-            <w:spacing w:line="360" w:lineRule="auto"/>
             <w:rPr>
               <w:rFonts w:eastAsiaTheme="minorEastAsia"/>
               <w:noProof/>
               <w:lang w:eastAsia="en-GB"/>
             </w:rPr>
           </w:pPr>
-          <w:hyperlink w:anchor="_Toc132219626" w:history="1">
+          <w:hyperlink w:anchor="_Toc132841696" w:history="1">
             <w:r>
               <w:rPr>
                 <w:rStyle w:val="Hyperlink"/>
                 <w:noProof/>
               </w:rPr>
+              <w:t>Weaving and Knitting</w:t>
+            </w:r>
+            <w:r>
+              <w:rPr>
+                <w:noProof/>
+                <w:webHidden/>
+              </w:rPr>
+              <w:tab/>
+            </w:r>
+            <w:r>
+              <w:rPr>
+                <w:noProof/>
+                <w:webHidden/>
+              </w:rPr>
+              <w:fldChar w:fldCharType="begin"/>
+            </w:r>
+            <w:r>
+              <w:rPr>
+                <w:noProof/>
+                <w:webHidden/>
+              </w:rPr>
+              <w:instrText xml:space="preserve"> PAGEREF _Toc132841696 \h </w:instrText>
+            </w:r>
+            <w:r>
+              <w:rPr>
+                <w:noProof/>
+                <w:webHidden/>
+              </w:rPr>
+            </w:r>
+            <w:r>
+              <w:rPr>
+                <w:noProof/>
+                <w:webHidden/>
+              </w:rPr>
+              <w:fldChar w:fldCharType="separate"/>
+            </w:r>
+            <w:r>
+              <w:rPr>
+                <w:noProof/>
+                <w:webHidden/>
+              </w:rPr>
+              <w:t>4</w:t>
+            </w:r>
+            <w:r>
+              <w:rPr>
+                <w:noProof/>
+                <w:webHidden/>
+              </w:rPr>
+              <w:fldChar w:fldCharType="end"/>
+            </w:r>
+          </w:hyperlink>
+        </w:p>
+        <w:p>
+          <w:pPr>
+            <w:pStyle w:val="TOC3"/>
+            <w:tabs>
+              <w:tab w:val="right" w:leader="dot" w:pos="9016"/>
+            </w:tabs>
+            <w:rPr>
+              <w:rFonts w:eastAsiaTheme="minorEastAsia"/>
+              <w:noProof/>
+              <w:lang w:eastAsia="en-GB"/>
+            </w:rPr>
+          </w:pPr>
+          <w:hyperlink w:anchor="_Toc132841697" w:history="1">
+            <w:r>
+              <w:rPr>
+                <w:rStyle w:val="Hyperlink"/>
+                <w:noProof/>
+              </w:rPr>
+              <w:t>Dyeing</w:t>
+            </w:r>
+            <w:r>
+              <w:rPr>
+                <w:noProof/>
+                <w:webHidden/>
+              </w:rPr>
+              <w:tab/>
+            </w:r>
+            <w:r>
+              <w:rPr>
+                <w:noProof/>
+                <w:webHidden/>
+              </w:rPr>
+              <w:fldChar w:fldCharType="begin"/>
+            </w:r>
+            <w:r>
+              <w:rPr>
+                <w:noProof/>
+                <w:webHidden/>
+              </w:rPr>
+              <w:instrText xml:space="preserve"> PAGEREF _Toc132841697 \h </w:instrText>
+            </w:r>
+            <w:r>
+              <w:rPr>
+                <w:noProof/>
+                <w:webHidden/>
+              </w:rPr>
+            </w:r>
+            <w:r>
+              <w:rPr>
+                <w:noProof/>
+                <w:webHidden/>
+              </w:rPr>
+              <w:fldChar w:fldCharType="separate"/>
+            </w:r>
+            <w:r>
+              <w:rPr>
+                <w:noProof/>
+                <w:webHidden/>
+              </w:rPr>
+              <w:t>4</w:t>
+            </w:r>
+            <w:r>
+              <w:rPr>
+                <w:noProof/>
+                <w:webHidden/>
+              </w:rPr>
+              <w:fldChar w:fldCharType="end"/>
+            </w:r>
+          </w:hyperlink>
+        </w:p>
+        <w:p>
+          <w:pPr>
+            <w:pStyle w:val="TOC3"/>
+            <w:tabs>
+              <w:tab w:val="right" w:leader="dot" w:pos="9016"/>
+            </w:tabs>
+            <w:rPr>
+              <w:rFonts w:eastAsiaTheme="minorEastAsia"/>
+              <w:noProof/>
+              <w:lang w:eastAsia="en-GB"/>
+            </w:rPr>
+          </w:pPr>
+          <w:hyperlink w:anchor="_Toc132841698" w:history="1">
+            <w:r>
+              <w:rPr>
+                <w:rStyle w:val="Hyperlink"/>
+                <w:noProof/>
+              </w:rPr>
+              <w:t>Types of Defects</w:t>
+            </w:r>
+            <w:r>
+              <w:rPr>
+                <w:noProof/>
+                <w:webHidden/>
+              </w:rPr>
+              <w:tab/>
+            </w:r>
+            <w:r>
+              <w:rPr>
+                <w:noProof/>
+                <w:webHidden/>
+              </w:rPr>
+              <w:fldChar w:fldCharType="begin"/>
+            </w:r>
+            <w:r>
+              <w:rPr>
+                <w:noProof/>
+                <w:webHidden/>
+              </w:rPr>
+              <w:instrText xml:space="preserve"> PAGEREF _Toc132841698 \h </w:instrText>
+            </w:r>
+            <w:r>
+              <w:rPr>
+                <w:noProof/>
+                <w:webHidden/>
+              </w:rPr>
+            </w:r>
+            <w:r>
+              <w:rPr>
+                <w:noProof/>
+                <w:webHidden/>
+              </w:rPr>
+              <w:fldChar w:fldCharType="separate"/>
+            </w:r>
+            <w:r>
+              <w:rPr>
+                <w:noProof/>
+                <w:webHidden/>
+              </w:rPr>
+              <w:t>4</w:t>
+            </w:r>
+            <w:r>
+              <w:rPr>
+                <w:noProof/>
+                <w:webHidden/>
+              </w:rPr>
+              <w:fldChar w:fldCharType="end"/>
+            </w:r>
+          </w:hyperlink>
+        </w:p>
+        <w:p>
+          <w:pPr>
+            <w:pStyle w:val="TOC3"/>
+            <w:tabs>
+              <w:tab w:val="right" w:leader="dot" w:pos="9016"/>
+            </w:tabs>
+            <w:rPr>
+              <w:rFonts w:eastAsiaTheme="minorEastAsia"/>
+              <w:noProof/>
+              <w:lang w:eastAsia="en-GB"/>
+            </w:rPr>
+          </w:pPr>
+          <w:hyperlink w:anchor="_Toc132841699" w:history="1">
+            <w:r>
+              <w:rPr>
+                <w:rStyle w:val="Hyperlink"/>
+                <w:noProof/>
+              </w:rPr>
               <w:t>Importance of Inspection</w:t>
             </w:r>
             <w:r>
@@ -668,7 +863,7 @@
                 <w:noProof/>
                 <w:webHidden/>
               </w:rPr>
-              <w:instrText xml:space="preserve"> PAGEREF _Toc132219626 \h </w:instrText>
+              <w:instrText xml:space="preserve"> PAGEREF _Toc132841699 \h </w:instrText>
             </w:r>
             <w:r>
               <w:rPr>
@@ -688,7 +883,7 @@
                 <w:noProof/>
                 <w:webHidden/>
               </w:rPr>
-              <w:t>3</w:t>
+              <w:t>5</w:t>
             </w:r>
             <w:r>
               <w:rPr>
@@ -705,14 +900,13 @@
             <w:tabs>
               <w:tab w:val="right" w:leader="dot" w:pos="9016"/>
             </w:tabs>
-            <w:spacing w:line="360" w:lineRule="auto"/>
             <w:rPr>
               <w:rFonts w:eastAsiaTheme="minorEastAsia"/>
               <w:noProof/>
               <w:lang w:eastAsia="en-GB"/>
             </w:rPr>
           </w:pPr>
-          <w:hyperlink w:anchor="_Toc132219627" w:history="1">
+          <w:hyperlink w:anchor="_Toc132841700" w:history="1">
             <w:r>
               <w:rPr>
                 <w:rStyle w:val="Hyperlink"/>
@@ -739,7 +933,7 @@
                 <w:noProof/>
                 <w:webHidden/>
               </w:rPr>
-              <w:instrText xml:space="preserve"> PAGEREF _Toc132219627 \h </w:instrText>
+              <w:instrText xml:space="preserve"> PAGEREF _Toc132841700 \h </w:instrText>
             </w:r>
             <w:r>
               <w:rPr>
@@ -759,7 +953,7 @@
                 <w:noProof/>
                 <w:webHidden/>
               </w:rPr>
-              <w:t>3</w:t>
+              <w:t>5</w:t>
             </w:r>
             <w:r>
               <w:rPr>
@@ -776,19 +970,88 @@
             <w:tabs>
               <w:tab w:val="right" w:leader="dot" w:pos="9016"/>
             </w:tabs>
-            <w:spacing w:line="360" w:lineRule="auto"/>
             <w:rPr>
               <w:rFonts w:eastAsiaTheme="minorEastAsia"/>
               <w:noProof/>
               <w:lang w:eastAsia="en-GB"/>
             </w:rPr>
           </w:pPr>
-          <w:hyperlink w:anchor="_Toc132219628" w:history="1">
+          <w:hyperlink w:anchor="_Toc132841701" w:history="1">
             <w:r>
               <w:rPr>
                 <w:rStyle w:val="Hyperlink"/>
                 <w:noProof/>
               </w:rPr>
+              <w:t>aitex fabric image database</w:t>
+            </w:r>
+            <w:r>
+              <w:rPr>
+                <w:noProof/>
+                <w:webHidden/>
+              </w:rPr>
+              <w:tab/>
+            </w:r>
+            <w:r>
+              <w:rPr>
+                <w:noProof/>
+                <w:webHidden/>
+              </w:rPr>
+              <w:fldChar w:fldCharType="begin"/>
+            </w:r>
+            <w:r>
+              <w:rPr>
+                <w:noProof/>
+                <w:webHidden/>
+              </w:rPr>
+              <w:instrText xml:space="preserve"> PAGEREF _Toc132841701 \h </w:instrText>
+            </w:r>
+            <w:r>
+              <w:rPr>
+                <w:noProof/>
+                <w:webHidden/>
+              </w:rPr>
+            </w:r>
+            <w:r>
+              <w:rPr>
+                <w:noProof/>
+                <w:webHidden/>
+              </w:rPr>
+              <w:fldChar w:fldCharType="separate"/>
+            </w:r>
+            <w:r>
+              <w:rPr>
+                <w:noProof/>
+                <w:webHidden/>
+              </w:rPr>
+              <w:t>5</w:t>
+            </w:r>
+            <w:r>
+              <w:rPr>
+                <w:noProof/>
+                <w:webHidden/>
+              </w:rPr>
+              <w:fldChar w:fldCharType="end"/>
+            </w:r>
+          </w:hyperlink>
+        </w:p>
+        <w:p>
+          <w:pPr>
+            <w:pStyle w:val="TOC2"/>
+            <w:tabs>
+              <w:tab w:val="right" w:leader="dot" w:pos="9016"/>
+            </w:tabs>
+            <w:rPr>
+              <w:rFonts w:eastAsiaTheme="minorEastAsia"/>
+              <w:noProof/>
+              <w:lang w:eastAsia="en-GB"/>
+            </w:rPr>
+          </w:pPr>
+          <w:hyperlink w:anchor="_Toc132841702" w:history="1">
+            <w:r>
+              <w:rPr>
+                <w:rStyle w:val="Hyperlink"/>
+                <w:noProof/>
+              </w:rPr>
               <w:t>OpenCV</w:t>
             </w:r>
             <w:r>
@@ -810,7 +1073,7 @@
                 <w:noProof/>
                 <w:webHidden/>
               </w:rPr>
-              <w:instrText xml:space="preserve"> PAGEREF _Toc132219628 \h </w:instrText>
+              <w:instrText xml:space="preserve"> PAGEREF _Toc132841702 \h </w:instrText>
             </w:r>
             <w:r>
               <w:rPr>
@@ -830,7 +1093,7 @@
                 <w:noProof/>
                 <w:webHidden/>
               </w:rPr>
-              <w:t>3</w:t>
+              <w:t>5</w:t>
             </w:r>
             <w:r>
               <w:rPr>
@@ -847,14 +1110,13 @@
             <w:tabs>
               <w:tab w:val="right" w:leader="dot" w:pos="9016"/>
             </w:tabs>
-            <w:spacing w:line="360" w:lineRule="auto"/>
             <w:rPr>
               <w:rFonts w:eastAsiaTheme="minorEastAsia"/>
               <w:noProof/>
               <w:lang w:eastAsia="en-GB"/>
             </w:rPr>
           </w:pPr>
-          <w:hyperlink w:anchor="_Toc132219629" w:history="1">
+          <w:hyperlink w:anchor="_Toc132841703" w:history="1">
             <w:r>
               <w:rPr>
                 <w:rStyle w:val="Hyperlink"/>
@@ -881,7 +1143,7 @@
                 <w:noProof/>
                 <w:webHidden/>
               </w:rPr>
-              <w:instrText xml:space="preserve"> PAGEREF _Toc132219629 \h </w:instrText>
+              <w:instrText xml:space="preserve"> PAGEREF _Toc132841703 \h </w:instrText>
             </w:r>
             <w:r>
               <w:rPr>
@@ -901,7 +1163,7 @@
                 <w:noProof/>
                 <w:webHidden/>
               </w:rPr>
-              <w:t>3</w:t>
+              <w:t>5</w:t>
             </w:r>
             <w:r>
               <w:rPr>
@@ -918,14 +1180,13 @@
             <w:tabs>
               <w:tab w:val="right" w:leader="dot" w:pos="9016"/>
             </w:tabs>
-            <w:spacing w:line="360" w:lineRule="auto"/>
             <w:rPr>
               <w:rFonts w:eastAsiaTheme="minorEastAsia"/>
               <w:noProof/>
               <w:lang w:eastAsia="en-GB"/>
             </w:rPr>
           </w:pPr>
-          <w:hyperlink w:anchor="_Toc132219630" w:history="1">
+          <w:hyperlink w:anchor="_Toc132841704" w:history="1">
             <w:r>
               <w:rPr>
                 <w:rStyle w:val="Hyperlink"/>
@@ -952,7 +1213,7 @@
                 <w:noProof/>
                 <w:webHidden/>
               </w:rPr>
-              <w:instrText xml:space="preserve"> PAGEREF _Toc132219630 \h </w:instrText>
+              <w:instrText xml:space="preserve"> PAGEREF _Toc132841704 \h </w:instrText>
             </w:r>
             <w:r>
               <w:rPr>
@@ -972,7 +1233,7 @@
                 <w:noProof/>
                 <w:webHidden/>
               </w:rPr>
-              <w:t>3</w:t>
+              <w:t>5</w:t>
             </w:r>
             <w:r>
               <w:rPr>
@@ -989,14 +1250,13 @@
             <w:tabs>
               <w:tab w:val="right" w:leader="dot" w:pos="9016"/>
             </w:tabs>
-            <w:spacing w:line="360" w:lineRule="auto"/>
             <w:rPr>
               <w:rFonts w:eastAsiaTheme="minorEastAsia"/>
               <w:noProof/>
               <w:lang w:eastAsia="en-GB"/>
             </w:rPr>
           </w:pPr>
-          <w:hyperlink w:anchor="_Toc132219631" w:history="1">
+          <w:hyperlink w:anchor="_Toc132841705" w:history="1">
             <w:r>
               <w:rPr>
                 <w:rStyle w:val="Hyperlink"/>
@@ -1023,7 +1283,7 @@
                 <w:noProof/>
                 <w:webHidden/>
               </w:rPr>
-              <w:instrText xml:space="preserve"> PAGEREF _Toc132219631 \h </w:instrText>
+              <w:instrText xml:space="preserve"> PAGEREF _Toc132841705 \h </w:instrText>
             </w:r>
             <w:r>
               <w:rPr>
@@ -1043,7 +1303,7 @@
                 <w:noProof/>
                 <w:webHidden/>
               </w:rPr>
-              <w:t>3</w:t>
+              <w:t>5</w:t>
             </w:r>
             <w:r>
               <w:rPr>
@@ -1060,14 +1320,13 @@
             <w:tabs>
               <w:tab w:val="right" w:leader="dot" w:pos="9016"/>
             </w:tabs>
-            <w:spacing w:line="360" w:lineRule="auto"/>
             <w:rPr>
               <w:rFonts w:eastAsiaTheme="minorEastAsia"/>
               <w:noProof/>
               <w:lang w:eastAsia="en-GB"/>
             </w:rPr>
           </w:pPr>
-          <w:hyperlink w:anchor="_Toc132219632" w:history="1">
+          <w:hyperlink w:anchor="_Toc132841706" w:history="1">
             <w:r>
               <w:rPr>
                 <w:rStyle w:val="Hyperlink"/>
@@ -1094,7 +1353,7 @@
                 <w:noProof/>
                 <w:webHidden/>
               </w:rPr>
-              <w:instrText xml:space="preserve"> PAGEREF _Toc132219632 \h </w:instrText>
+              <w:instrText xml:space="preserve"> PAGEREF _Toc132841706 \h </w:instrText>
             </w:r>
             <w:r>
               <w:rPr>
@@ -1114,7 +1373,7 @@
                 <w:noProof/>
                 <w:webHidden/>
               </w:rPr>
-              <w:t>4</w:t>
+              <w:t>5</w:t>
             </w:r>
             <w:r>
               <w:rPr>
@@ -1131,14 +1390,13 @@
             <w:tabs>
               <w:tab w:val="right" w:leader="dot" w:pos="9016"/>
             </w:tabs>
-            <w:spacing w:line="360" w:lineRule="auto"/>
             <w:rPr>
               <w:rFonts w:eastAsiaTheme="minorEastAsia"/>
               <w:noProof/>
               <w:lang w:eastAsia="en-GB"/>
             </w:rPr>
           </w:pPr>
-          <w:hyperlink w:anchor="_Toc132219633" w:history="1">
+          <w:hyperlink w:anchor="_Toc132841707" w:history="1">
             <w:r>
               <w:rPr>
                 <w:rStyle w:val="Hyperlink"/>
@@ -1165,7 +1423,7 @@
                 <w:noProof/>
                 <w:webHidden/>
               </w:rPr>
-              <w:instrText xml:space="preserve"> PAGEREF _Toc132219633 \h </w:instrText>
+              <w:instrText xml:space="preserve"> PAGEREF _Toc132841707 \h </w:instrText>
             </w:r>
             <w:r>
               <w:rPr>
@@ -1185,7 +1443,7 @@
                 <w:noProof/>
                 <w:webHidden/>
               </w:rPr>
-              <w:t>4</w:t>
+              <w:t>5</w:t>
             </w:r>
             <w:r>
               <w:rPr>
@@ -1202,14 +1460,13 @@
             <w:tabs>
               <w:tab w:val="right" w:leader="dot" w:pos="9016"/>
             </w:tabs>
-            <w:spacing w:line="360" w:lineRule="auto"/>
             <w:rPr>
               <w:rFonts w:eastAsiaTheme="minorEastAsia"/>
               <w:noProof/>
               <w:lang w:eastAsia="en-GB"/>
             </w:rPr>
           </w:pPr>
-          <w:hyperlink w:anchor="_Toc132219634" w:history="1">
+          <w:hyperlink w:anchor="_Toc132841708" w:history="1">
             <w:r>
               <w:rPr>
                 <w:rStyle w:val="Hyperlink"/>
@@ -1236,7 +1493,7 @@
                 <w:noProof/>
                 <w:webHidden/>
               </w:rPr>
-              <w:instrText xml:space="preserve"> PAGEREF _Toc132219634 \h </w:instrText>
+              <w:instrText xml:space="preserve"> PAGEREF _Toc132841708 \h </w:instrText>
             </w:r>
             <w:r>
               <w:rPr>
@@ -1256,7 +1513,7 @@
                 <w:noProof/>
                 <w:webHidden/>
               </w:rPr>
-              <w:t>4</w:t>
+              <w:t>5</w:t>
             </w:r>
             <w:r>
               <w:rPr>
@@ -1273,14 +1530,13 @@
             <w:tabs>
               <w:tab w:val="right" w:leader="dot" w:pos="9016"/>
             </w:tabs>
-            <w:spacing w:line="360" w:lineRule="auto"/>
             <w:rPr>
               <w:rFonts w:eastAsiaTheme="minorEastAsia"/>
               <w:noProof/>
               <w:lang w:eastAsia="en-GB"/>
             </w:rPr>
           </w:pPr>
-          <w:hyperlink w:anchor="_Toc132219635" w:history="1">
+          <w:hyperlink w:anchor="_Toc132841709" w:history="1">
             <w:r>
               <w:rPr>
                 <w:rStyle w:val="Hyperlink"/>
@@ -1307,7 +1563,7 @@
                 <w:noProof/>
                 <w:webHidden/>
               </w:rPr>
-              <w:instrText xml:space="preserve"> PAGEREF _Toc132219635 \h </w:instrText>
+              <w:instrText xml:space="preserve"> PAGEREF _Toc132841709 \h </w:instrText>
             </w:r>
             <w:r>
               <w:rPr>
@@ -1327,7 +1583,7 @@
                 <w:noProof/>
                 <w:webHidden/>
               </w:rPr>
-              <w:t>4</w:t>
+              <w:t>5</w:t>
             </w:r>
             <w:r>
               <w:rPr>
@@ -1344,14 +1600,13 @@
             <w:tabs>
               <w:tab w:val="right" w:leader="dot" w:pos="9016"/>
             </w:tabs>
-            <w:spacing w:line="360" w:lineRule="auto"/>
             <w:rPr>
               <w:rFonts w:eastAsiaTheme="minorEastAsia"/>
               <w:noProof/>
               <w:lang w:eastAsia="en-GB"/>
             </w:rPr>
           </w:pPr>
-          <w:hyperlink w:anchor="_Toc132219636" w:history="1">
+          <w:hyperlink w:anchor="_Toc132841710" w:history="1">
             <w:r>
               <w:rPr>
                 <w:rStyle w:val="Hyperlink"/>
@@ -1378,7 +1633,7 @@
                 <w:noProof/>
                 <w:webHidden/>
               </w:rPr>
-              <w:instrText xml:space="preserve"> PAGEREF _Toc132219636 \h </w:instrText>
+              <w:instrText xml:space="preserve"> PAGEREF _Toc132841710 \h </w:instrText>
             </w:r>
             <w:r>
               <w:rPr>
@@ -1398,7 +1653,7 @@
                 <w:noProof/>
                 <w:webHidden/>
               </w:rPr>
-              <w:t>4</w:t>
+              <w:t>5</w:t>
             </w:r>
             <w:r>
               <w:rPr>
@@ -1415,14 +1670,13 @@
             <w:tabs>
               <w:tab w:val="right" w:leader="dot" w:pos="9016"/>
             </w:tabs>
-            <w:spacing w:line="360" w:lineRule="auto"/>
             <w:rPr>
               <w:rFonts w:eastAsiaTheme="minorEastAsia"/>
               <w:noProof/>
               <w:lang w:eastAsia="en-GB"/>
             </w:rPr>
           </w:pPr>
-          <w:hyperlink w:anchor="_Toc132219637" w:history="1">
+          <w:hyperlink w:anchor="_Toc132841711" w:history="1">
             <w:r>
               <w:rPr>
                 <w:rStyle w:val="Hyperlink"/>
@@ -1449,7 +1703,7 @@
                 <w:noProof/>
                 <w:webHidden/>
               </w:rPr>
-              <w:instrText xml:space="preserve"> PAGEREF _Toc132219637 \h </w:instrText>
+              <w:instrText xml:space="preserve"> PAGEREF _Toc132841711 \h </w:instrText>
             </w:r>
             <w:r>
               <w:rPr>
@@ -1469,7 +1723,7 @@
                 <w:noProof/>
                 <w:webHidden/>
               </w:rPr>
-              <w:t>4</w:t>
+              <w:t>5</w:t>
             </w:r>
             <w:r>
               <w:rPr>
@@ -1486,14 +1740,13 @@
             <w:tabs>
               <w:tab w:val="right" w:leader="dot" w:pos="9016"/>
             </w:tabs>
-            <w:spacing w:line="360" w:lineRule="auto"/>
             <w:rPr>
               <w:rFonts w:eastAsiaTheme="minorEastAsia"/>
               <w:noProof/>
               <w:lang w:eastAsia="en-GB"/>
             </w:rPr>
           </w:pPr>
-          <w:hyperlink w:anchor="_Toc132219638" w:history="1">
+          <w:hyperlink w:anchor="_Toc132841712" w:history="1">
             <w:r>
               <w:rPr>
                 <w:rStyle w:val="Hyperlink"/>
@@ -1520,7 +1773,7 @@
                 <w:noProof/>
                 <w:webHidden/>
               </w:rPr>
-              <w:instrText xml:space="preserve"> PAGEREF _Toc132219638 \h </w:instrText>
+              <w:instrText xml:space="preserve"> PAGEREF _Toc132841712 \h </w:instrText>
             </w:r>
             <w:r>
               <w:rPr>
@@ -1540,7 +1793,7 @@
                 <w:noProof/>
                 <w:webHidden/>
               </w:rPr>
-              <w:t>4</w:t>
+              <w:t>5</w:t>
             </w:r>
             <w:r>
               <w:rPr>
@@ -1557,14 +1810,13 @@
             <w:tabs>
               <w:tab w:val="right" w:leader="dot" w:pos="9016"/>
             </w:tabs>
-            <w:spacing w:line="360" w:lineRule="auto"/>
             <w:rPr>
               <w:rFonts w:eastAsiaTheme="minorEastAsia"/>
               <w:noProof/>
               <w:lang w:eastAsia="en-GB"/>
             </w:rPr>
           </w:pPr>
-          <w:hyperlink w:anchor="_Toc132219639" w:history="1">
+          <w:hyperlink w:anchor="_Toc132841713" w:history="1">
             <w:r>
               <w:rPr>
                 <w:rStyle w:val="Hyperlink"/>
@@ -1591,7 +1843,7 @@
                 <w:noProof/>
                 <w:webHidden/>
               </w:rPr>
-              <w:instrText xml:space="preserve"> PAGEREF _Toc132219639 \h </w:instrText>
+              <w:instrText xml:space="preserve"> PAGEREF _Toc132841713 \h </w:instrText>
             </w:r>
             <w:r>
               <w:rPr>
@@ -1611,7 +1863,7 @@
                 <w:noProof/>
                 <w:webHidden/>
               </w:rPr>
-              <w:t>4</w:t>
+              <w:t>5</w:t>
             </w:r>
             <w:r>
               <w:rPr>
@@ -1628,14 +1880,13 @@
             <w:tabs>
               <w:tab w:val="right" w:leader="dot" w:pos="9016"/>
             </w:tabs>
-            <w:spacing w:line="360" w:lineRule="auto"/>
             <w:rPr>
               <w:rFonts w:eastAsiaTheme="minorEastAsia"/>
               <w:noProof/>
               <w:lang w:eastAsia="en-GB"/>
             </w:rPr>
           </w:pPr>
-          <w:hyperlink w:anchor="_Toc132219640" w:history="1">
+          <w:hyperlink w:anchor="_Toc132841714" w:history="1">
             <w:r>
               <w:rPr>
                 <w:rStyle w:val="Hyperlink"/>
@@ -1662,7 +1913,7 @@
                 <w:noProof/>
                 <w:webHidden/>
               </w:rPr>
-              <w:instrText xml:space="preserve"> PAGEREF _Toc132219640 \h </w:instrText>
+              <w:instrText xml:space="preserve"> PAGEREF _Toc132841714 \h </w:instrText>
             </w:r>
             <w:r>
               <w:rPr>
@@ -1682,7 +1933,7 @@
                 <w:noProof/>
                 <w:webHidden/>
               </w:rPr>
-              <w:t>4</w:t>
+              <w:t>5</w:t>
             </w:r>
             <w:r>
               <w:rPr>
@@ -1699,14 +1950,13 @@
             <w:tabs>
               <w:tab w:val="right" w:leader="dot" w:pos="9016"/>
             </w:tabs>
-            <w:spacing w:line="360" w:lineRule="auto"/>
             <w:rPr>
               <w:rFonts w:eastAsiaTheme="minorEastAsia"/>
               <w:noProof/>
               <w:lang w:eastAsia="en-GB"/>
             </w:rPr>
           </w:pPr>
-          <w:hyperlink w:anchor="_Toc132219641" w:history="1">
+          <w:hyperlink w:anchor="_Toc132841715" w:history="1">
             <w:r>
               <w:rPr>
                 <w:rStyle w:val="Hyperlink"/>
@@ -1733,7 +1983,7 @@
                 <w:noProof/>
                 <w:webHidden/>
               </w:rPr>
-              <w:instrText xml:space="preserve"> PAGEREF _Toc132219641 \h </w:instrText>
+              <w:instrText xml:space="preserve"> PAGEREF _Toc132841715 \h </w:instrText>
             </w:r>
             <w:r>
               <w:rPr>
@@ -1753,7 +2003,7 @@
                 <w:noProof/>
                 <w:webHidden/>
               </w:rPr>
-              <w:t>4</w:t>
+              <w:t>6</w:t>
             </w:r>
             <w:r>
               <w:rPr>
@@ -1770,14 +2020,13 @@
             <w:tabs>
               <w:tab w:val="right" w:leader="dot" w:pos="9016"/>
             </w:tabs>
-            <w:spacing w:line="360" w:lineRule="auto"/>
             <w:rPr>
               <w:rFonts w:eastAsiaTheme="minorEastAsia"/>
               <w:noProof/>
               <w:lang w:eastAsia="en-GB"/>
             </w:rPr>
           </w:pPr>
-          <w:hyperlink w:anchor="_Toc132219642" w:history="1">
+          <w:hyperlink w:anchor="_Toc132841716" w:history="1">
             <w:r>
               <w:rPr>
                 <w:rStyle w:val="Hyperlink"/>
@@ -1804,7 +2053,7 @@
                 <w:noProof/>
                 <w:webHidden/>
               </w:rPr>
-              <w:instrText xml:space="preserve"> PAGEREF _Toc132219642 \h </w:instrText>
+              <w:instrText xml:space="preserve"> PAGEREF _Toc132841716 \h </w:instrText>
             </w:r>
             <w:r>
               <w:rPr>
@@ -1824,7 +2073,7 @@
                 <w:noProof/>
                 <w:webHidden/>
               </w:rPr>
-              <w:t>4</w:t>
+              <w:t>6</w:t>
             </w:r>
             <w:r>
               <w:rPr>
@@ -1841,14 +2090,13 @@
             <w:tabs>
               <w:tab w:val="right" w:leader="dot" w:pos="9016"/>
             </w:tabs>
-            <w:spacing w:line="360" w:lineRule="auto"/>
             <w:rPr>
               <w:rFonts w:eastAsiaTheme="minorEastAsia"/>
               <w:noProof/>
               <w:lang w:eastAsia="en-GB"/>
             </w:rPr>
           </w:pPr>
-          <w:hyperlink w:anchor="_Toc132219643" w:history="1">
+          <w:hyperlink w:anchor="_Toc132841717" w:history="1">
             <w:r>
               <w:rPr>
                 <w:rStyle w:val="Hyperlink"/>
@@ -1875,7 +2123,7 @@
                 <w:noProof/>
                 <w:webHidden/>
               </w:rPr>
-              <w:instrText xml:space="preserve"> PAGEREF _Toc132219643 \h </w:instrText>
+              <w:instrText xml:space="preserve"> PAGEREF _Toc132841717 \h </w:instrText>
             </w:r>
             <w:r>
               <w:rPr>
@@ -1895,7 +2143,7 @@
                 <w:noProof/>
                 <w:webHidden/>
               </w:rPr>
-              <w:t>4</w:t>
+              <w:t>6</w:t>
             </w:r>
             <w:r>
               <w:rPr>
@@ -1912,14 +2160,13 @@
             <w:tabs>
               <w:tab w:val="right" w:leader="dot" w:pos="9016"/>
             </w:tabs>
-            <w:spacing w:line="360" w:lineRule="auto"/>
             <w:rPr>
               <w:rFonts w:eastAsiaTheme="minorEastAsia"/>
               <w:noProof/>
               <w:lang w:eastAsia="en-GB"/>
             </w:rPr>
           </w:pPr>
-          <w:hyperlink w:anchor="_Toc132219644" w:history="1">
+          <w:hyperlink w:anchor="_Toc132841718" w:history="1">
             <w:r>
               <w:rPr>
                 <w:rStyle w:val="Hyperlink"/>
@@ -1946,7 +2193,7 @@
                 <w:noProof/>
                 <w:webHidden/>
               </w:rPr>
-              <w:instrText xml:space="preserve"> PAGEREF _Toc132219644 \h </w:instrText>
+              <w:instrText xml:space="preserve"> PAGEREF _Toc132841718 \h </w:instrText>
             </w:r>
             <w:r>
               <w:rPr>
@@ -1966,7 +2213,7 @@
                 <w:noProof/>
                 <w:webHidden/>
               </w:rPr>
-              <w:t>4</w:t>
+              <w:t>6</w:t>
             </w:r>
             <w:r>
               <w:rPr>
@@ -1983,14 +2230,13 @@
             <w:tabs>
               <w:tab w:val="right" w:leader="dot" w:pos="9016"/>
             </w:tabs>
-            <w:spacing w:line="360" w:lineRule="auto"/>
             <w:rPr>
               <w:rFonts w:eastAsiaTheme="minorEastAsia"/>
               <w:noProof/>
               <w:lang w:eastAsia="en-GB"/>
             </w:rPr>
           </w:pPr>
-          <w:hyperlink w:anchor="_Toc132219645" w:history="1">
+          <w:hyperlink w:anchor="_Toc132841719" w:history="1">
             <w:r>
               <w:rPr>
                 <w:rStyle w:val="Hyperlink"/>
@@ -2017,7 +2263,7 @@
                 <w:noProof/>
                 <w:webHidden/>
               </w:rPr>
-              <w:instrText xml:space="preserve"> PAGEREF _Toc132219645 \h </w:instrText>
+              <w:instrText xml:space="preserve"> PAGEREF _Toc132841719 \h </w:instrText>
             </w:r>
             <w:r>
               <w:rPr>
@@ -2037,7 +2283,7 @@
                 <w:noProof/>
                 <w:webHidden/>
               </w:rPr>
-              <w:t>4</w:t>
+              <w:t>6</w:t>
             </w:r>
             <w:r>
               <w:rPr>
@@ -2054,14 +2300,13 @@
             <w:tabs>
               <w:tab w:val="right" w:leader="dot" w:pos="9016"/>
             </w:tabs>
-            <w:spacing w:line="360" w:lineRule="auto"/>
             <w:rPr>
               <w:rFonts w:eastAsiaTheme="minorEastAsia"/>
               <w:noProof/>
               <w:lang w:eastAsia="en-GB"/>
             </w:rPr>
           </w:pPr>
-          <w:hyperlink w:anchor="_Toc132219646" w:history="1">
+          <w:hyperlink w:anchor="_Toc132841720" w:history="1">
             <w:r>
               <w:rPr>
                 <w:rStyle w:val="Hyperlink"/>
@@ -2088,7 +2333,7 @@
                 <w:noProof/>
                 <w:webHidden/>
               </w:rPr>
-              <w:instrText xml:space="preserve"> PAGEREF _Toc132219646 \h </w:instrText>
+              <w:instrText xml:space="preserve"> PAGEREF _Toc132841720 \h </w:instrText>
             </w:r>
             <w:r>
               <w:rPr>
@@ -2108,7 +2353,7 @@
                 <w:noProof/>
                 <w:webHidden/>
               </w:rPr>
-              <w:t>4</w:t>
+              <w:t>6</w:t>
             </w:r>
             <w:r>
               <w:rPr>
@@ -2125,14 +2370,13 @@
             <w:tabs>
               <w:tab w:val="right" w:leader="dot" w:pos="9016"/>
             </w:tabs>
-            <w:spacing w:line="360" w:lineRule="auto"/>
             <w:rPr>
               <w:rFonts w:eastAsiaTheme="minorEastAsia"/>
               <w:noProof/>
               <w:lang w:eastAsia="en-GB"/>
             </w:rPr>
           </w:pPr>
-          <w:hyperlink w:anchor="_Toc132219647" w:history="1">
+          <w:hyperlink w:anchor="_Toc132841721" w:history="1">
             <w:r>
               <w:rPr>
                 <w:rStyle w:val="Hyperlink"/>
@@ -2159,7 +2403,7 @@
                 <w:noProof/>
                 <w:webHidden/>
               </w:rPr>
-              <w:instrText xml:space="preserve"> PAGEREF _Toc132219647 \h </w:instrText>
+              <w:instrText xml:space="preserve"> PAGEREF _Toc132841721 \h </w:instrText>
             </w:r>
             <w:r>
               <w:rPr>
@@ -2179,7 +2423,7 @@
                 <w:noProof/>
                 <w:webHidden/>
               </w:rPr>
-              <w:t>4</w:t>
+              <w:t>6</w:t>
             </w:r>
             <w:r>
               <w:rPr>
@@ -2196,14 +2440,13 @@
             <w:tabs>
               <w:tab w:val="right" w:leader="dot" w:pos="9016"/>
             </w:tabs>
-            <w:spacing w:line="360" w:lineRule="auto"/>
             <w:rPr>
               <w:rFonts w:eastAsiaTheme="minorEastAsia"/>
               <w:noProof/>
               <w:lang w:eastAsia="en-GB"/>
             </w:rPr>
           </w:pPr>
-          <w:hyperlink w:anchor="_Toc132219648" w:history="1">
+          <w:hyperlink w:anchor="_Toc132841722" w:history="1">
             <w:r>
               <w:rPr>
                 <w:rStyle w:val="Hyperlink"/>
@@ -2230,7 +2473,7 @@
                 <w:noProof/>
                 <w:webHidden/>
               </w:rPr>
-              <w:instrText xml:space="preserve"> PAGEREF _Toc132219648 \h </w:instrText>
+              <w:instrText xml:space="preserve"> PAGEREF _Toc132841722 \h </w:instrText>
             </w:r>
             <w:r>
               <w:rPr>
@@ -2250,7 +2493,7 @@
                 <w:noProof/>
                 <w:webHidden/>
               </w:rPr>
-              <w:t>4</w:t>
+              <w:t>6</w:t>
             </w:r>
             <w:r>
               <w:rPr>
@@ -2267,14 +2510,13 @@
             <w:tabs>
               <w:tab w:val="right" w:leader="dot" w:pos="9016"/>
             </w:tabs>
-            <w:spacing w:line="360" w:lineRule="auto"/>
             <w:rPr>
               <w:rFonts w:eastAsiaTheme="minorEastAsia"/>
               <w:noProof/>
               <w:lang w:eastAsia="en-GB"/>
             </w:rPr>
           </w:pPr>
-          <w:hyperlink w:anchor="_Toc132219649" w:history="1">
+          <w:hyperlink w:anchor="_Toc132841723" w:history="1">
             <w:r>
               <w:rPr>
                 <w:rStyle w:val="Hyperlink"/>
@@ -2301,7 +2543,7 @@
                 <w:noProof/>
                 <w:webHidden/>
               </w:rPr>
-              <w:instrText xml:space="preserve"> PAGEREF _Toc132219649 \h </w:instrText>
+              <w:instrText xml:space="preserve"> PAGEREF _Toc132841723 \h </w:instrText>
             </w:r>
             <w:r>
               <w:rPr>
@@ -2321,7 +2563,7 @@
                 <w:noProof/>
                 <w:webHidden/>
               </w:rPr>
-              <w:t>5</w:t>
+              <w:t>6</w:t>
             </w:r>
             <w:r>
               <w:rPr>
@@ -2338,14 +2580,13 @@
             <w:tabs>
               <w:tab w:val="right" w:leader="dot" w:pos="9016"/>
             </w:tabs>
-            <w:spacing w:line="360" w:lineRule="auto"/>
             <w:rPr>
               <w:rFonts w:eastAsiaTheme="minorEastAsia"/>
               <w:noProof/>
               <w:lang w:eastAsia="en-GB"/>
             </w:rPr>
           </w:pPr>
-          <w:hyperlink w:anchor="_Toc132219650" w:history="1">
+          <w:hyperlink w:anchor="_Toc132841724" w:history="1">
             <w:r>
               <w:rPr>
                 <w:rStyle w:val="Hyperlink"/>
@@ -2372,7 +2613,7 @@
                 <w:noProof/>
                 <w:webHidden/>
               </w:rPr>
-              <w:instrText xml:space="preserve"> PAGEREF _Toc132219650 \h </w:instrText>
+              <w:instrText xml:space="preserve"> PAGEREF _Toc132841724 \h </w:instrText>
             </w:r>
             <w:r>
               <w:rPr>
@@ -2392,7 +2633,7 @@
                 <w:noProof/>
                 <w:webHidden/>
               </w:rPr>
-              <w:t>5</w:t>
+              <w:t>6</w:t>
             </w:r>
             <w:r>
               <w:rPr>
@@ -2409,14 +2650,13 @@
             <w:tabs>
               <w:tab w:val="right" w:leader="dot" w:pos="9016"/>
             </w:tabs>
-            <w:spacing w:line="360" w:lineRule="auto"/>
             <w:rPr>
               <w:rFonts w:eastAsiaTheme="minorEastAsia"/>
               <w:noProof/>
               <w:lang w:eastAsia="en-GB"/>
             </w:rPr>
           </w:pPr>
-          <w:hyperlink w:anchor="_Toc132219651" w:history="1">
+          <w:hyperlink w:anchor="_Toc132841725" w:history="1">
             <w:r>
               <w:rPr>
                 <w:rStyle w:val="Hyperlink"/>
@@ -2443,7 +2683,7 @@
                 <w:noProof/>
                 <w:webHidden/>
               </w:rPr>
-              <w:instrText xml:space="preserve"> PAGEREF _Toc132219651 \h </w:instrText>
+              <w:instrText xml:space="preserve"> PAGEREF _Toc132841725 \h </w:instrText>
             </w:r>
             <w:r>
               <w:rPr>
@@ -2463,7 +2703,7 @@
                 <w:noProof/>
                 <w:webHidden/>
               </w:rPr>
-              <w:t>5</w:t>
+              <w:t>6</w:t>
             </w:r>
             <w:r>
               <w:rPr>
@@ -2480,14 +2720,13 @@
             <w:tabs>
               <w:tab w:val="right" w:leader="dot" w:pos="9016"/>
             </w:tabs>
-            <w:spacing w:line="360" w:lineRule="auto"/>
             <w:rPr>
               <w:rFonts w:eastAsiaTheme="minorEastAsia"/>
               <w:noProof/>
               <w:lang w:eastAsia="en-GB"/>
             </w:rPr>
           </w:pPr>
-          <w:hyperlink w:anchor="_Toc132219652" w:history="1">
+          <w:hyperlink w:anchor="_Toc132841726" w:history="1">
             <w:r>
               <w:rPr>
                 <w:rStyle w:val="Hyperlink"/>
@@ -2514,7 +2753,7 @@
                 <w:noProof/>
                 <w:webHidden/>
               </w:rPr>
-              <w:instrText xml:space="preserve"> PAGEREF _Toc132219652 \h </w:instrText>
+              <w:instrText xml:space="preserve"> PAGEREF _Toc132841726 \h </w:instrText>
             </w:r>
             <w:r>
               <w:rPr>
@@ -2534,7 +2773,7 @@
                 <w:noProof/>
                 <w:webHidden/>
               </w:rPr>
-              <w:t>5</w:t>
+              <w:t>6</w:t>
             </w:r>
             <w:r>
               <w:rPr>
@@ -2551,14 +2790,13 @@
             <w:tabs>
               <w:tab w:val="right" w:leader="dot" w:pos="9016"/>
             </w:tabs>
-            <w:spacing w:line="360" w:lineRule="auto"/>
             <w:rPr>
               <w:rFonts w:eastAsiaTheme="minorEastAsia"/>
               <w:noProof/>
               <w:lang w:eastAsia="en-GB"/>
             </w:rPr>
           </w:pPr>
-          <w:hyperlink w:anchor="_Toc132219653" w:history="1">
+          <w:hyperlink w:anchor="_Toc132841727" w:history="1">
             <w:r>
               <w:rPr>
                 <w:rStyle w:val="Hyperlink"/>
@@ -2585,7 +2823,7 @@
                 <w:noProof/>
                 <w:webHidden/>
               </w:rPr>
-              <w:instrText xml:space="preserve"> PAGEREF _Toc132219653 \h </w:instrText>
+              <w:instrText xml:space="preserve"> PAGEREF _Toc132841727 \h </w:instrText>
             </w:r>
             <w:r>
               <w:rPr>
@@ -2605,7 +2843,7 @@
                 <w:noProof/>
                 <w:webHidden/>
               </w:rPr>
-              <w:t>5</w:t>
+              <w:t>6</w:t>
             </w:r>
             <w:r>
               <w:rPr>
@@ -2622,20 +2860,19 @@
             <w:tabs>
               <w:tab w:val="right" w:leader="dot" w:pos="9016"/>
             </w:tabs>
-            <w:spacing w:line="360" w:lineRule="auto"/>
             <w:rPr>
               <w:rFonts w:eastAsiaTheme="minorEastAsia"/>
               <w:noProof/>
               <w:lang w:eastAsia="en-GB"/>
             </w:rPr>
           </w:pPr>
-          <w:hyperlink w:anchor="_Toc132219654" w:history="1">
+          <w:hyperlink w:anchor="_Toc132841728" w:history="1">
             <w:r>
               <w:rPr>
                 <w:rStyle w:val="Hyperlink"/>
                 <w:noProof/>
               </w:rPr>
-              <w:t>Chapter 2: Results</w:t>
+              <w:t>Chapter 3: Results</w:t>
             </w:r>
             <w:r>
               <w:rPr>
@@ -2656,7 +2893,7 @@
                 <w:noProof/>
                 <w:webHidden/>
               </w:rPr>
-              <w:instrText xml:space="preserve"> PAGEREF _Toc132219654 \h </w:instrText>
+              <w:instrText xml:space="preserve"> PAGEREF _Toc132841728 \h </w:instrText>
             </w:r>
             <w:r>
               <w:rPr>
@@ -2676,7 +2913,7 @@
                 <w:noProof/>
                 <w:webHidden/>
               </w:rPr>
-              <w:t>5</w:t>
+              <w:t>6</w:t>
             </w:r>
             <w:r>
               <w:rPr>
@@ -2693,14 +2930,13 @@
             <w:tabs>
               <w:tab w:val="right" w:leader="dot" w:pos="9016"/>
             </w:tabs>
-            <w:spacing w:line="360" w:lineRule="auto"/>
             <w:rPr>
               <w:rFonts w:eastAsiaTheme="minorEastAsia"/>
               <w:noProof/>
               <w:lang w:eastAsia="en-GB"/>
             </w:rPr>
           </w:pPr>
-          <w:hyperlink w:anchor="_Toc132219655" w:history="1">
+          <w:hyperlink w:anchor="_Toc132841729" w:history="1">
             <w:r>
               <w:rPr>
                 <w:rStyle w:val="Hyperlink"/>
@@ -2727,7 +2963,7 @@
                 <w:noProof/>
                 <w:webHidden/>
               </w:rPr>
-              <w:instrText xml:space="preserve"> PAGEREF _Toc132219655 \h </w:instrText>
+              <w:instrText xml:space="preserve"> PAGEREF _Toc132841729 \h </w:instrText>
             </w:r>
             <w:r>
               <w:rPr>
@@ -2747,7 +2983,7 @@
                 <w:noProof/>
                 <w:webHidden/>
               </w:rPr>
-              <w:t>5</w:t>
+              <w:t>6</w:t>
             </w:r>
             <w:r>
               <w:rPr>
@@ -2764,14 +3000,13 @@
             <w:tabs>
               <w:tab w:val="right" w:leader="dot" w:pos="9016"/>
             </w:tabs>
-            <w:spacing w:line="360" w:lineRule="auto"/>
             <w:rPr>
               <w:rFonts w:eastAsiaTheme="minorEastAsia"/>
               <w:noProof/>
               <w:lang w:eastAsia="en-GB"/>
             </w:rPr>
           </w:pPr>
-          <w:hyperlink w:anchor="_Toc132219656" w:history="1">
+          <w:hyperlink w:anchor="_Toc132841730" w:history="1">
             <w:r>
               <w:rPr>
                 <w:rStyle w:val="Hyperlink"/>
@@ -2798,7 +3033,7 @@
                 <w:noProof/>
                 <w:webHidden/>
               </w:rPr>
-              <w:instrText xml:space="preserve"> PAGEREF _Toc132219656 \h </w:instrText>
+              <w:instrText xml:space="preserve"> PAGEREF _Toc132841730 \h </w:instrText>
             </w:r>
             <w:r>
               <w:rPr>
@@ -2818,7 +3053,7 @@
                 <w:noProof/>
                 <w:webHidden/>
               </w:rPr>
-              <w:t>5</w:t>
+              <w:t>6</w:t>
             </w:r>
             <w:r>
               <w:rPr>
@@ -2835,14 +3070,13 @@
             <w:tabs>
               <w:tab w:val="right" w:leader="dot" w:pos="9016"/>
             </w:tabs>
-            <w:spacing w:line="360" w:lineRule="auto"/>
             <w:rPr>
               <w:rFonts w:eastAsiaTheme="minorEastAsia"/>
               <w:noProof/>
               <w:lang w:eastAsia="en-GB"/>
             </w:rPr>
           </w:pPr>
-          <w:hyperlink w:anchor="_Toc132219657" w:history="1">
+          <w:hyperlink w:anchor="_Toc132841731" w:history="1">
             <w:r>
               <w:rPr>
                 <w:rStyle w:val="Hyperlink"/>
@@ -2869,7 +3103,7 @@
                 <w:noProof/>
                 <w:webHidden/>
               </w:rPr>
-              <w:instrText xml:space="preserve"> PAGEREF _Toc132219657 \h </w:instrText>
+              <w:instrText xml:space="preserve"> PAGEREF _Toc132841731 \h </w:instrText>
             </w:r>
             <w:r>
               <w:rPr>
@@ -2889,7 +3123,7 @@
                 <w:noProof/>
                 <w:webHidden/>
               </w:rPr>
-              <w:t>5</w:t>
+              <w:t>7</w:t>
             </w:r>
             <w:r>
               <w:rPr>
@@ -2906,14 +3140,13 @@
             <w:tabs>
               <w:tab w:val="right" w:leader="dot" w:pos="9016"/>
             </w:tabs>
-            <w:spacing w:line="360" w:lineRule="auto"/>
             <w:rPr>
               <w:rFonts w:eastAsiaTheme="minorEastAsia"/>
               <w:noProof/>
               <w:lang w:eastAsia="en-GB"/>
             </w:rPr>
           </w:pPr>
-          <w:hyperlink w:anchor="_Toc132219658" w:history="1">
+          <w:hyperlink w:anchor="_Toc132841732" w:history="1">
             <w:r>
               <w:rPr>
                 <w:rStyle w:val="Hyperlink"/>
@@ -2940,7 +3173,7 @@
                 <w:noProof/>
                 <w:webHidden/>
               </w:rPr>
-              <w:instrText xml:space="preserve"> PAGEREF _Toc132219658 \h </w:instrText>
+              <w:instrText xml:space="preserve"> PAGEREF _Toc132841732 \h </w:instrText>
             </w:r>
             <w:r>
               <w:rPr>
@@ -2960,7 +3193,7 @@
                 <w:noProof/>
                 <w:webHidden/>
               </w:rPr>
-              <w:t>5</w:t>
+              <w:t>7</w:t>
             </w:r>
             <w:r>
               <w:rPr>
@@ -2977,14 +3210,13 @@
             <w:tabs>
               <w:tab w:val="right" w:leader="dot" w:pos="9016"/>
             </w:tabs>
-            <w:spacing w:line="360" w:lineRule="auto"/>
             <w:rPr>
               <w:rFonts w:eastAsiaTheme="minorEastAsia"/>
               <w:noProof/>
               <w:lang w:eastAsia="en-GB"/>
             </w:rPr>
           </w:pPr>
-          <w:hyperlink w:anchor="_Toc132219659" w:history="1">
+          <w:hyperlink w:anchor="_Toc132841733" w:history="1">
             <w:r>
               <w:rPr>
                 <w:rStyle w:val="Hyperlink"/>
@@ -3011,7 +3243,7 @@
                 <w:noProof/>
                 <w:webHidden/>
               </w:rPr>
-              <w:instrText xml:space="preserve"> PAGEREF _Toc132219659 \h </w:instrText>
+              <w:instrText xml:space="preserve"> PAGEREF _Toc132841733 \h </w:instrText>
             </w:r>
             <w:r>
               <w:rPr>
@@ -3031,7 +3263,7 @@
                 <w:noProof/>
                 <w:webHidden/>
               </w:rPr>
-              <w:t>5</w:t>
+              <w:t>7</w:t>
             </w:r>
             <w:r>
               <w:rPr>
@@ -3048,14 +3280,13 @@
             <w:tabs>
               <w:tab w:val="right" w:leader="dot" w:pos="9016"/>
             </w:tabs>
-            <w:spacing w:line="360" w:lineRule="auto"/>
             <w:rPr>
               <w:rFonts w:eastAsiaTheme="minorEastAsia"/>
               <w:noProof/>
               <w:lang w:eastAsia="en-GB"/>
             </w:rPr>
           </w:pPr>
-          <w:hyperlink w:anchor="_Toc132219660" w:history="1">
+          <w:hyperlink w:anchor="_Toc132841734" w:history="1">
             <w:r>
               <w:rPr>
                 <w:rStyle w:val="Hyperlink"/>
@@ -3082,7 +3313,7 @@
                 <w:noProof/>
                 <w:webHidden/>
               </w:rPr>
-              <w:instrText xml:space="preserve"> PAGEREF _Toc132219660 \h </w:instrText>
+              <w:instrText xml:space="preserve"> PAGEREF _Toc132841734 \h </w:instrText>
             </w:r>
             <w:r>
               <w:rPr>
@@ -3102,7 +3333,7 @@
                 <w:noProof/>
                 <w:webHidden/>
               </w:rPr>
-              <w:t>5</w:t>
+              <w:t>7</w:t>
             </w:r>
             <w:r>
               <w:rPr>
@@ -3133,7 +3364,7 @@
         <w:pStyle w:val="Heading1"/>
         <w:spacing w:line="360" w:lineRule="auto"/>
       </w:pPr>
-      <w:bookmarkStart w:id="2" w:name="_Toc132219622"/>
+      <w:bookmarkStart w:id="2" w:name="_Toc132841692"/>
       <w:r>
         <w:t xml:space="preserve">Chapter 1: </w:t>
       </w:r>
@@ -3147,7 +3378,7 @@
         <w:pStyle w:val="Heading2"/>
         <w:spacing w:line="360" w:lineRule="auto"/>
       </w:pPr>
-      <w:bookmarkStart w:id="3" w:name="_Toc132219623"/>
+      <w:bookmarkStart w:id="3" w:name="_Toc132841693"/>
       <w:r>
         <w:t>Introduction</w:t>
       </w:r>
@@ -3198,7 +3429,19 @@
         <w:t>Lastly,</w:t>
       </w:r>
       <w:r>
-        <w:t xml:space="preserve"> I created a prototype application that would be used to automatically inspect a user supplied images using the most effective inspection methods found in the initial s</w:t>
+        <w:t xml:space="preserve"> </w:t>
+      </w:r>
+      <w:r>
+        <w:t>a</w:t>
+      </w:r>
+      <w:r>
+        <w:t xml:space="preserve"> prototype application</w:t>
+      </w:r>
+      <w:r>
+        <w:t xml:space="preserve"> was created</w:t>
+      </w:r>
+      <w:r>
+        <w:t xml:space="preserve"> that would be used to automatically inspect a user supplied images using the most effective inspection methods found in the initial s</w:t>
       </w:r>
       <w:r>
         <w:t xml:space="preserve">tages of the project.  </w:t>
@@ -3209,9 +3452,9 @@
         <w:pStyle w:val="Heading2"/>
         <w:spacing w:line="360" w:lineRule="auto"/>
       </w:pPr>
-      <w:bookmarkStart w:id="4" w:name="_Toc132219624"/>
-      <w:r>
-        <w:t>Fabric ** production **</w:t>
+      <w:bookmarkStart w:id="4" w:name="_Toc132841694"/>
+      <w:r>
+        <w:t>Fabric</w:t>
       </w:r>
       <w:bookmarkEnd w:id="4"/>
     </w:p>
@@ -3220,71 +3463,143 @@
         <w:spacing w:line="360" w:lineRule="auto"/>
       </w:pPr>
       <w:r>
-        <w:t xml:space="preserve">Most fabric / textile is produced through one of a number of processes weaving, knitting, felting, bonding or turfing. Out of these the most common are weaving and knitting which produces most </w:t>
-      </w:r>
+        <w:t xml:space="preserve">Most fabric / textile is produced through one of a number of processes weaving, knitting, felting, bonding or turfing. Out of these the most common are weaving and knitting which produces most conventional fabrics. Both involve very similar steps, first fibres (synthetic or natural) are spun into yarn which is then converted into fabric using </w:t>
+      </w:r>
+      <w:r>
+        <w:t>either weaving or knitting (Shaker,2016).</w:t>
+      </w:r>
+    </w:p>
+    <w:p>
+      <w:pPr>
+        <w:spacing w:line="360" w:lineRule="auto"/>
+      </w:pPr>
+      <w:r>
+        <w:t xml:space="preserve">As these two production methods are the most widespread the projects definition of a fabric or textile was limited to those produced by either of these two methods. To </w:t>
+      </w:r>
+      <w:r>
+        <w:t>understand the</w:t>
+      </w:r>
+      <w:r>
+        <w:t xml:space="preserve"> problem, it was important to have a surface level understand of how these </w:t>
+      </w:r>
+      <w:r>
+        <w:t xml:space="preserve">production </w:t>
+      </w:r>
+      <w:r>
+        <w:t>technique’s</w:t>
+      </w:r>
+      <w:r>
+        <w:t xml:space="preserve"> function. </w:t>
+      </w:r>
+    </w:p>
+    <w:p>
+      <w:pPr>
+        <w:pStyle w:val="Heading3"/>
+        <w:spacing w:line="360" w:lineRule="auto"/>
+      </w:pPr>
+      <w:bookmarkStart w:id="5" w:name="_Toc132841695"/>
       <w:r>
         <w:lastRenderedPageBreak/>
-        <w:t xml:space="preserve">conventional fabrics. Both involve very similar steps, first fibres (synthetic or natural) are spun into yarn which is then converted into fabric using </w:t>
-      </w:r>
-      <w:r>
-        <w:t>either weaving or knitting (</w:t>
-      </w:r>
-      <w:r>
-        <w:t>Shaker</w:t>
-      </w:r>
-      <w:r>
-        <w:t>,2016).</w:t>
-      </w:r>
-    </w:p>
-    <w:p>
-      <w:pPr>
-        <w:spacing w:line="360" w:lineRule="auto"/>
-      </w:pPr>
-      <w:r>
-        <w:t xml:space="preserve">As these two production methods are the most widespread the projects definition of a fabric or textile was limited to those produced by either of these two methods. To understand </w:t>
+        <w:t>Spinning</w:t>
+      </w:r>
+      <w:bookmarkEnd w:id="5"/>
+    </w:p>
+    <w:p>
+      <w:pPr>
+        <w:spacing w:line="360" w:lineRule="auto"/>
+      </w:pPr>
+      <w:r>
+        <w:t xml:space="preserve">First fibres are harvested naturally for example flax or are produced synthetically such as polyester. These are then aligned and collected into yarn through the process of spinning, </w:t>
+      </w:r>
+      <w:r>
+        <w:t>this process</w:t>
+      </w:r>
+      <w:r>
+        <w:t xml:space="preserve"> varies for natural and synthetic material. </w:t>
+      </w:r>
+      <w:r>
+        <w:t xml:space="preserve">Natural fibres can be spun in many </w:t>
+      </w:r>
+      <w:r>
+        <w:t>ways,</w:t>
+      </w:r>
+      <w:r>
+        <w:t xml:space="preserve"> but all involve them being twisted, this binds them together to form yarn</w:t>
+      </w:r>
+      <w:r>
+        <w:t xml:space="preserve"> (Smith, 1969</w:t>
+      </w:r>
+      <w:r>
+        <w:t>, p. 1</w:t>
+      </w:r>
+      <w:r>
+        <w:t>)</w:t>
+      </w:r>
+      <w:r>
+        <w:t xml:space="preserve">. </w:t>
+      </w:r>
+    </w:p>
+    <w:p>
+      <w:pPr>
+        <w:spacing w:line="360" w:lineRule="auto"/>
+      </w:pPr>
+      <w:r>
+        <w:t xml:space="preserve">Synthetic fibres are </w:t>
+      </w:r>
+      <w:r>
+        <w:t xml:space="preserve">spun differently, here liquid polymer is extruded though many, densely packed small holes. </w:t>
+      </w:r>
+      <w:r>
+        <w:t>A cool “quench air” is passed over them to solidify the liquid polymer into long continuous fibres. Variations in the air passed over them also causes fibres to bunch in certain areas binging them together into yarn (</w:t>
+      </w:r>
+      <w:r>
+        <w:t>Denn, 1983, pp. 179-180</w:t>
+      </w:r>
+      <w:r>
+        <w:t>).</w:t>
       </w:r>
       <w:r>
         <w:t xml:space="preserve"> </w:t>
       </w:r>
-      <w:r>
-        <w:t xml:space="preserve">the problem, it was important to have a surface level understand of how these </w:t>
-      </w:r>
-      <w:r>
-        <w:t xml:space="preserve">production techniques function. </w:t>
-      </w:r>
     </w:p>
     <w:p>
       <w:pPr>
         <w:pStyle w:val="Heading3"/>
-      </w:pPr>
-      <w:r>
-        <w:t>Spinning</w:t>
-      </w:r>
-    </w:p>
-    <w:p>
-      <w:pPr>
-        <w:spacing w:line="360" w:lineRule="auto"/>
-      </w:pPr>
-      <w:r>
-        <w:t xml:space="preserve">First fibres are harvested naturally for example flax or are produced synthetically such as polyester. These are then aligned and collected into yarn through the process of spinning, </w:t>
-      </w:r>
-      <w:r>
-        <w:t>this process</w:t>
-      </w:r>
-      <w:r>
-        <w:t xml:space="preserve"> varies for natural and synthetic material. </w:t>
-      </w:r>
-      <w:r>
-        <w:t xml:space="preserve">Natural fibres can be spun in many </w:t>
-      </w:r>
-      <w:r>
-        <w:t>ways,</w:t>
-      </w:r>
-      <w:r>
-        <w:t xml:space="preserve"> but all involve them being twisted, this binds them together to form yarn</w:t>
-      </w:r>
-      <w:r>
-        <w:t xml:space="preserve"> (Smith, 1969)</w:t>
+        <w:spacing w:line="360" w:lineRule="auto"/>
+      </w:pPr>
+      <w:bookmarkStart w:id="6" w:name="_Toc132841696"/>
+      <w:r>
+        <w:t xml:space="preserve">Weaving </w:t>
+      </w:r>
+      <w:r>
+        <w:t>and Knitting</w:t>
+      </w:r>
+      <w:bookmarkEnd w:id="6"/>
+    </w:p>
+    <w:p>
+      <w:pPr>
+        <w:spacing w:line="360" w:lineRule="auto"/>
+      </w:pPr>
+      <w:r>
+        <w:t xml:space="preserve">After yarn is created, weaving and knitting are two processes that can be used to convert this yarn into fabric. </w:t>
+      </w:r>
+      <w:r>
+        <w:t xml:space="preserve">Weaving is the process of interlacing yarn perpendicularly to each other. The patterns this is done in determine the properties </w:t>
+      </w:r>
+      <w:r>
+        <w:t xml:space="preserve">and appearance </w:t>
+      </w:r>
+      <w:r>
+        <w:t>of the textile</w:t>
+      </w:r>
+      <w:r>
+        <w:t xml:space="preserve"> (</w:t>
+      </w:r>
+      <w:r>
+        <w:t>Adanur</w:t>
+      </w:r>
+      <w:r>
+        <w:t>, 2020, p. 1)</w:t>
       </w:r>
       <w:r>
         <w:t xml:space="preserve">. </w:t>
@@ -3295,7 +3610,43 @@
         <w:spacing w:line="360" w:lineRule="auto"/>
       </w:pPr>
       <w:r>
-        <w:t xml:space="preserve">Synthetic fibres are </w:t>
+        <w:t xml:space="preserve">Knitting is the </w:t>
+      </w:r>
+      <w:r>
+        <w:t xml:space="preserve">second most </w:t>
+      </w:r>
+      <w:r>
+        <w:t xml:space="preserve">prevalent for of textile manufacturing. It is achieved by vertically intermeshing loops of yarn (Ray, 2012, p.2). Similarly, to weaving the way in which the loops mesh </w:t>
+      </w:r>
+      <w:r>
+        <w:t>decides</w:t>
+      </w:r>
+      <w:r>
+        <w:t xml:space="preserve"> the properties </w:t>
+      </w:r>
+      <w:r>
+        <w:t xml:space="preserve">and appearance </w:t>
+      </w:r>
+      <w:r>
+        <w:t>of the final textile.</w:t>
+      </w:r>
+      <w:r>
+        <w:t xml:space="preserve"> While they processes differ</w:t>
+      </w:r>
+      <w:r>
+        <w:t xml:space="preserve"> </w:t>
+      </w:r>
+      <w:r>
+        <w:t xml:space="preserve">Both methods </w:t>
+      </w:r>
+      <w:r>
+        <w:t xml:space="preserve">aim to produce an ordered and reoccurring </w:t>
+      </w:r>
+      <w:r>
+        <w:t>structure of yarn.</w:t>
+      </w:r>
+      <w:r>
+        <w:t xml:space="preserve"> </w:t>
       </w:r>
     </w:p>
     <w:p>
@@ -3303,63 +3654,143 @@
         <w:pStyle w:val="Heading3"/>
         <w:spacing w:line="360" w:lineRule="auto"/>
       </w:pPr>
-      <w:bookmarkStart w:id="5" w:name="_Toc132219625"/>
+      <w:bookmarkStart w:id="7" w:name="_Toc132841697"/>
+      <w:r>
+        <w:t>Dyeing</w:t>
+      </w:r>
+      <w:bookmarkEnd w:id="7"/>
+    </w:p>
+    <w:p>
+      <w:pPr>
+        <w:spacing w:line="360" w:lineRule="auto"/>
+      </w:pPr>
+      <w:r>
+        <w:t xml:space="preserve">Once these textiles are produced </w:t>
+      </w:r>
+      <w:r>
+        <w:t>most if not all go through some level of process</w:t>
+      </w:r>
+      <w:r>
+        <w:t xml:space="preserve">ing. This may include dyeing a form of post processing that colours the fabric with a dye or pigment. There are many ways to dye a fabric but the common is the batch dyeing processes. The batch dyeing processes involves a textile being submerged in a large quantity of dye for an extended </w:t>
+      </w:r>
+      <w:r>
+        <w:t>period</w:t>
+      </w:r>
+      <w:r>
+        <w:t>, this allows the dye to transfer into the textile (</w:t>
+      </w:r>
+      <w:r>
+        <w:t>Perkins, 1991, p. 23</w:t>
+      </w:r>
+      <w:r>
+        <w:t>).</w:t>
+      </w:r>
+    </w:p>
+    <w:p>
+      <w:pPr>
+        <w:spacing w:line="360" w:lineRule="auto"/>
+      </w:pPr>
+      <w:r>
+        <w:t>Many other finishing processes can</w:t>
+      </w:r>
+      <w:r>
+        <w:t xml:space="preserve"> also</w:t>
+      </w:r>
+      <w:r>
+        <w:t xml:space="preserve"> be applied such as coating</w:t>
+      </w:r>
+      <w:r>
+        <w:t>s</w:t>
+      </w:r>
+      <w:r>
+        <w:t>, but these are less prone to producing visible defects and so do merit discussion.</w:t>
+      </w:r>
+    </w:p>
+    <w:p>
+      <w:pPr>
+        <w:pStyle w:val="Heading3"/>
+        <w:spacing w:line="360" w:lineRule="auto"/>
+      </w:pPr>
+      <w:bookmarkStart w:id="8" w:name="_Toc132841698"/>
       <w:r>
         <w:t>Types of Defects</w:t>
       </w:r>
-      <w:bookmarkEnd w:id="5"/>
+      <w:bookmarkEnd w:id="8"/>
+    </w:p>
+    <w:p>
+      <w:pPr>
+        <w:spacing w:line="360" w:lineRule="auto"/>
+      </w:pPr>
+      <w:r>
+        <w:t>Now the project has a baseline understanding of how fabric is created we can assess what defects are produced during</w:t>
+      </w:r>
+      <w:r>
+        <w:t xml:space="preserve"> all phases of its creation.</w:t>
+      </w:r>
+    </w:p>
+    <w:p>
+      <w:pPr>
+        <w:spacing w:line="360" w:lineRule="auto"/>
+      </w:pPr>
     </w:p>
     <w:p>
       <w:pPr>
         <w:pStyle w:val="Heading3"/>
         <w:spacing w:line="360" w:lineRule="auto"/>
       </w:pPr>
-      <w:bookmarkStart w:id="6" w:name="_Toc132219626"/>
-      <w:r>
+      <w:bookmarkStart w:id="9" w:name="_Toc132841699"/>
+      <w:r>
+        <w:lastRenderedPageBreak/>
         <w:t>Importance of Inspection</w:t>
       </w:r>
-      <w:bookmarkEnd w:id="6"/>
+      <w:bookmarkEnd w:id="9"/>
     </w:p>
     <w:p>
       <w:pPr>
         <w:pStyle w:val="Heading2"/>
         <w:spacing w:line="360" w:lineRule="auto"/>
       </w:pPr>
-      <w:bookmarkStart w:id="7" w:name="_Toc132219627"/>
+      <w:bookmarkStart w:id="10" w:name="_Toc132841700"/>
       <w:r>
         <w:t>Current Inspection Techniques</w:t>
       </w:r>
-      <w:bookmarkEnd w:id="7"/>
+      <w:bookmarkEnd w:id="10"/>
       <w:r>
         <w:t xml:space="preserve"> </w:t>
       </w:r>
     </w:p>
     <w:p>
       <w:pPr>
-        <w:spacing w:line="360" w:lineRule="auto"/>
-      </w:pPr>
-    </w:p>
-    <w:p>
-      <w:pPr>
         <w:pStyle w:val="Heading2"/>
         <w:spacing w:line="360" w:lineRule="auto"/>
       </w:pPr>
-      <w:bookmarkStart w:id="8" w:name="_Toc132219628"/>
+      <w:bookmarkStart w:id="11" w:name="_Toc132841701"/>
+      <w:r>
+        <w:t>aitex fabric image database</w:t>
+      </w:r>
+      <w:bookmarkEnd w:id="11"/>
+    </w:p>
+    <w:p>
+      <w:pPr>
+        <w:pStyle w:val="Heading2"/>
+        <w:spacing w:line="360" w:lineRule="auto"/>
+      </w:pPr>
+      <w:bookmarkStart w:id="12" w:name="_Toc132841702"/>
       <w:r>
         <w:t>OpenCV</w:t>
       </w:r>
-      <w:bookmarkEnd w:id="8"/>
+      <w:bookmarkEnd w:id="12"/>
     </w:p>
     <w:p>
       <w:pPr>
         <w:pStyle w:val="Heading3"/>
         <w:spacing w:line="360" w:lineRule="auto"/>
       </w:pPr>
-      <w:bookmarkStart w:id="9" w:name="_Toc132219629"/>
+      <w:bookmarkStart w:id="13" w:name="_Toc132841703"/>
       <w:r>
         <w:t>Morphology</w:t>
       </w:r>
-      <w:bookmarkEnd w:id="9"/>
+      <w:bookmarkEnd w:id="13"/>
       <w:r>
         <w:t xml:space="preserve"> </w:t>
       </w:r>
@@ -3369,11 +3800,11 @@
         <w:pStyle w:val="Heading3"/>
         <w:spacing w:line="360" w:lineRule="auto"/>
       </w:pPr>
-      <w:bookmarkStart w:id="10" w:name="_Toc132219630"/>
+      <w:bookmarkStart w:id="14" w:name="_Toc132841704"/>
       <w:r>
         <w:t>Contour Finding</w:t>
       </w:r>
-      <w:bookmarkEnd w:id="10"/>
+      <w:bookmarkEnd w:id="14"/>
       <w:r>
         <w:t xml:space="preserve"> </w:t>
       </w:r>
@@ -3383,11 +3814,11 @@
         <w:pStyle w:val="Heading3"/>
         <w:spacing w:line="360" w:lineRule="auto"/>
       </w:pPr>
-      <w:bookmarkStart w:id="11" w:name="_Toc132219631"/>
+      <w:bookmarkStart w:id="15" w:name="_Toc132841705"/>
       <w:r>
         <w:t>Example of Object Detection Using OpenCV</w:t>
       </w:r>
-      <w:bookmarkEnd w:id="11"/>
+      <w:bookmarkEnd w:id="15"/>
     </w:p>
     <w:p>
       <w:pPr>
@@ -3399,66 +3830,66 @@
         <w:pStyle w:val="Heading2"/>
         <w:spacing w:line="360" w:lineRule="auto"/>
       </w:pPr>
-      <w:bookmarkStart w:id="12" w:name="_Toc132219632"/>
+      <w:bookmarkStart w:id="16" w:name="_Toc132841706"/>
       <w:r>
         <w:t>TensorFlow</w:t>
       </w:r>
-      <w:bookmarkEnd w:id="12"/>
+      <w:bookmarkEnd w:id="16"/>
     </w:p>
     <w:p>
       <w:pPr>
         <w:pStyle w:val="Heading3"/>
         <w:spacing w:line="360" w:lineRule="auto"/>
       </w:pPr>
-      <w:bookmarkStart w:id="13" w:name="_Toc132219633"/>
+      <w:bookmarkStart w:id="17" w:name="_Toc132841707"/>
       <w:r>
         <w:t>CNN</w:t>
       </w:r>
-      <w:bookmarkEnd w:id="13"/>
+      <w:bookmarkEnd w:id="17"/>
     </w:p>
     <w:p>
       <w:pPr>
         <w:pStyle w:val="Heading3"/>
         <w:spacing w:line="360" w:lineRule="auto"/>
       </w:pPr>
-      <w:bookmarkStart w:id="14" w:name="_Toc132219634"/>
+      <w:bookmarkStart w:id="18" w:name="_Toc132841708"/>
       <w:r>
         <w:t>Binary Classification using CNN’s</w:t>
       </w:r>
-      <w:bookmarkEnd w:id="14"/>
+      <w:bookmarkEnd w:id="18"/>
     </w:p>
     <w:p>
       <w:pPr>
         <w:pStyle w:val="Heading2"/>
         <w:spacing w:line="360" w:lineRule="auto"/>
       </w:pPr>
-      <w:bookmarkStart w:id="15" w:name="_Toc132219635"/>
+      <w:bookmarkStart w:id="19" w:name="_Toc132841709"/>
       <w:r>
         <w:t>Background research summary</w:t>
       </w:r>
-      <w:bookmarkEnd w:id="15"/>
+      <w:bookmarkEnd w:id="19"/>
     </w:p>
     <w:p>
       <w:pPr>
         <w:pStyle w:val="Heading1"/>
         <w:spacing w:line="360" w:lineRule="auto"/>
       </w:pPr>
-      <w:bookmarkStart w:id="16" w:name="_Toc132219636"/>
+      <w:bookmarkStart w:id="20" w:name="_Toc132841710"/>
       <w:r>
         <w:t>Chapter 2: Methods</w:t>
       </w:r>
-      <w:bookmarkEnd w:id="16"/>
+      <w:bookmarkEnd w:id="20"/>
     </w:p>
     <w:p>
       <w:pPr>
         <w:pStyle w:val="Heading2"/>
         <w:spacing w:line="360" w:lineRule="auto"/>
       </w:pPr>
-      <w:bookmarkStart w:id="17" w:name="_Toc132219637"/>
+      <w:bookmarkStart w:id="21" w:name="_Toc132841711"/>
       <w:r>
         <w:t>Initial Project Decisions</w:t>
       </w:r>
-      <w:bookmarkEnd w:id="17"/>
+      <w:bookmarkEnd w:id="21"/>
     </w:p>
     <w:p>
       <w:pPr>
@@ -3476,15 +3907,7 @@
         </w:r>
       </w:hyperlink>
       <w:r>
-        <w:t xml:space="preserve"> and others, why develop the </w:t>
-      </w:r>
-      <w:proofErr w:type="spellStart"/>
-      <w:r>
-        <w:t>openCv</w:t>
-      </w:r>
-      <w:proofErr w:type="spellEnd"/>
-      <w:r>
-        <w:t xml:space="preserve"> techniques as well **</w:t>
+        <w:t xml:space="preserve"> and others, why develop the openCv techniques as well **</w:t>
       </w:r>
     </w:p>
     <w:p>
@@ -3492,33 +3915,33 @@
         <w:pStyle w:val="Heading2"/>
         <w:spacing w:line="360" w:lineRule="auto"/>
       </w:pPr>
-      <w:bookmarkStart w:id="18" w:name="_Toc132219638"/>
+      <w:bookmarkStart w:id="22" w:name="_Toc132841712"/>
       <w:r>
         <w:t>Sprint 1: Data Preparation and Analysis</w:t>
       </w:r>
-      <w:bookmarkEnd w:id="18"/>
+      <w:bookmarkEnd w:id="22"/>
     </w:p>
     <w:p>
       <w:pPr>
         <w:pStyle w:val="Heading3"/>
         <w:spacing w:line="360" w:lineRule="auto"/>
       </w:pPr>
-      <w:bookmarkStart w:id="19" w:name="_Toc132219639"/>
+      <w:bookmarkStart w:id="23" w:name="_Toc132841713"/>
       <w:r>
         <w:t>Goals</w:t>
       </w:r>
-      <w:bookmarkEnd w:id="19"/>
+      <w:bookmarkEnd w:id="23"/>
     </w:p>
     <w:p>
       <w:pPr>
         <w:pStyle w:val="Heading3"/>
         <w:spacing w:line="360" w:lineRule="auto"/>
       </w:pPr>
-      <w:bookmarkStart w:id="20" w:name="_Toc132219640"/>
+      <w:bookmarkStart w:id="24" w:name="_Toc132841714"/>
       <w:r>
         <w:t>implementation</w:t>
       </w:r>
-      <w:bookmarkEnd w:id="20"/>
+      <w:bookmarkEnd w:id="24"/>
     </w:p>
     <w:p>
       <w:pPr>
@@ -3549,6 +3972,7 @@
         <w:spacing w:line="360" w:lineRule="auto"/>
       </w:pPr>
       <w:r>
+        <w:lastRenderedPageBreak/>
         <w:t>Image An</w:t>
       </w:r>
       <w:r>
@@ -3560,50 +3984,50 @@
         <w:pStyle w:val="Heading3"/>
         <w:spacing w:line="360" w:lineRule="auto"/>
       </w:pPr>
-      <w:bookmarkStart w:id="21" w:name="_Toc132219641"/>
+      <w:bookmarkStart w:id="25" w:name="_Toc132841715"/>
       <w:r>
         <w:t>Sprint Review</w:t>
       </w:r>
-      <w:bookmarkEnd w:id="21"/>
+      <w:bookmarkEnd w:id="25"/>
     </w:p>
     <w:p>
       <w:pPr>
         <w:pStyle w:val="Heading2"/>
         <w:spacing w:line="360" w:lineRule="auto"/>
       </w:pPr>
-      <w:bookmarkStart w:id="22" w:name="_Toc132219642"/>
+      <w:bookmarkStart w:id="26" w:name="_Toc132841716"/>
       <w:r>
         <w:t xml:space="preserve">Sprint 2: </w:t>
       </w:r>
       <w:r>
         <w:t>OpenCV Contour Finding</w:t>
       </w:r>
-      <w:bookmarkEnd w:id="22"/>
+      <w:bookmarkEnd w:id="26"/>
     </w:p>
     <w:p>
       <w:pPr>
         <w:pStyle w:val="Heading3"/>
         <w:spacing w:line="360" w:lineRule="auto"/>
       </w:pPr>
-      <w:bookmarkStart w:id="23" w:name="_Toc132219643"/>
+      <w:bookmarkStart w:id="27" w:name="_Toc132841717"/>
       <w:r>
         <w:t>Goals</w:t>
       </w:r>
-      <w:bookmarkEnd w:id="23"/>
+      <w:bookmarkEnd w:id="27"/>
     </w:p>
     <w:p>
       <w:pPr>
         <w:pStyle w:val="Heading3"/>
         <w:spacing w:line="360" w:lineRule="auto"/>
       </w:pPr>
-      <w:bookmarkStart w:id="24" w:name="_Toc132219644"/>
+      <w:bookmarkStart w:id="28" w:name="_Toc132841718"/>
       <w:r>
         <w:t>I</w:t>
       </w:r>
       <w:r>
         <w:t>mplementation</w:t>
       </w:r>
-      <w:bookmarkEnd w:id="24"/>
+      <w:bookmarkEnd w:id="28"/>
     </w:p>
     <w:p>
       <w:pPr>
@@ -3625,22 +4049,22 @@
         <w:pStyle w:val="Heading3"/>
         <w:spacing w:line="360" w:lineRule="auto"/>
       </w:pPr>
-      <w:bookmarkStart w:id="25" w:name="_Toc132219645"/>
+      <w:bookmarkStart w:id="29" w:name="_Toc132841719"/>
       <w:r>
         <w:t>Sprint Review</w:t>
       </w:r>
-      <w:bookmarkEnd w:id="25"/>
+      <w:bookmarkEnd w:id="29"/>
     </w:p>
     <w:p>
       <w:pPr>
         <w:pStyle w:val="Heading2"/>
         <w:spacing w:line="360" w:lineRule="auto"/>
       </w:pPr>
-      <w:bookmarkStart w:id="26" w:name="_Toc132219646"/>
+      <w:bookmarkStart w:id="30" w:name="_Toc132841720"/>
       <w:r>
         <w:t>Sprint 3: TensorFlow</w:t>
       </w:r>
-      <w:bookmarkEnd w:id="26"/>
+      <w:bookmarkEnd w:id="30"/>
       <w:r>
         <w:t xml:space="preserve"> </w:t>
       </w:r>
@@ -3650,22 +4074,22 @@
         <w:pStyle w:val="Heading3"/>
         <w:spacing w:line="360" w:lineRule="auto"/>
       </w:pPr>
-      <w:bookmarkStart w:id="27" w:name="_Toc132219647"/>
+      <w:bookmarkStart w:id="31" w:name="_Toc132841721"/>
       <w:r>
         <w:t>Goals</w:t>
       </w:r>
-      <w:bookmarkEnd w:id="27"/>
+      <w:bookmarkEnd w:id="31"/>
     </w:p>
     <w:p>
       <w:pPr>
         <w:pStyle w:val="Heading3"/>
         <w:spacing w:line="360" w:lineRule="auto"/>
       </w:pPr>
-      <w:bookmarkStart w:id="28" w:name="_Toc132219648"/>
+      <w:bookmarkStart w:id="32" w:name="_Toc132841722"/>
       <w:r>
         <w:t>Implementation</w:t>
       </w:r>
-      <w:bookmarkEnd w:id="28"/>
+      <w:bookmarkEnd w:id="32"/>
     </w:p>
     <w:p>
       <w:pPr>
@@ -3686,11 +4110,11 @@
         <w:pStyle w:val="Heading3"/>
         <w:spacing w:line="360" w:lineRule="auto"/>
       </w:pPr>
-      <w:bookmarkStart w:id="29" w:name="_Toc132219649"/>
+      <w:bookmarkStart w:id="33" w:name="_Toc132841723"/>
       <w:r>
         <w:t>Sprint Review</w:t>
       </w:r>
-      <w:bookmarkEnd w:id="29"/>
+      <w:bookmarkEnd w:id="33"/>
     </w:p>
     <w:p>
       <w:pPr>
@@ -3702,11 +4126,11 @@
         <w:pStyle w:val="Heading2"/>
         <w:spacing w:line="360" w:lineRule="auto"/>
       </w:pPr>
-      <w:bookmarkStart w:id="30" w:name="_Toc132219650"/>
+      <w:bookmarkStart w:id="34" w:name="_Toc132841724"/>
       <w:r>
         <w:t>Sprint 4: Gui</w:t>
       </w:r>
-      <w:bookmarkEnd w:id="30"/>
+      <w:bookmarkEnd w:id="34"/>
       <w:r>
         <w:t xml:space="preserve">  </w:t>
       </w:r>
@@ -3716,33 +4140,33 @@
         <w:pStyle w:val="Heading3"/>
         <w:spacing w:line="360" w:lineRule="auto"/>
       </w:pPr>
-      <w:bookmarkStart w:id="31" w:name="_Toc132219651"/>
+      <w:bookmarkStart w:id="35" w:name="_Toc132841725"/>
       <w:r>
         <w:t>Goals</w:t>
       </w:r>
-      <w:bookmarkEnd w:id="31"/>
+      <w:bookmarkEnd w:id="35"/>
     </w:p>
     <w:p>
       <w:pPr>
         <w:pStyle w:val="Heading3"/>
         <w:spacing w:line="360" w:lineRule="auto"/>
       </w:pPr>
-      <w:bookmarkStart w:id="32" w:name="_Toc132219652"/>
+      <w:bookmarkStart w:id="36" w:name="_Toc132841726"/>
       <w:r>
         <w:t>Implementation</w:t>
       </w:r>
-      <w:bookmarkEnd w:id="32"/>
+      <w:bookmarkEnd w:id="36"/>
     </w:p>
     <w:p>
       <w:pPr>
         <w:pStyle w:val="Heading3"/>
         <w:spacing w:line="360" w:lineRule="auto"/>
       </w:pPr>
-      <w:bookmarkStart w:id="33" w:name="_Toc132219653"/>
+      <w:bookmarkStart w:id="37" w:name="_Toc132841727"/>
       <w:r>
         <w:t>Sprint Review</w:t>
       </w:r>
-      <w:bookmarkEnd w:id="33"/>
+      <w:bookmarkEnd w:id="37"/>
     </w:p>
     <w:p>
       <w:pPr>
@@ -3754,37 +4178,42 @@
         <w:pStyle w:val="Heading1"/>
         <w:spacing w:line="360" w:lineRule="auto"/>
       </w:pPr>
-      <w:bookmarkStart w:id="34" w:name="_Toc132219654"/>
-      <w:r>
-        <w:lastRenderedPageBreak/>
-        <w:t>Chapter 2: Results</w:t>
-      </w:r>
-      <w:bookmarkEnd w:id="34"/>
+      <w:bookmarkStart w:id="38" w:name="_Toc132841728"/>
+      <w:r>
+        <w:t xml:space="preserve">Chapter </w:t>
+      </w:r>
+      <w:r>
+        <w:t>3</w:t>
+      </w:r>
+      <w:r>
+        <w:t>: Results</w:t>
+      </w:r>
+      <w:bookmarkEnd w:id="38"/>
     </w:p>
     <w:p>
       <w:pPr>
         <w:pStyle w:val="Heading1"/>
         <w:spacing w:line="360" w:lineRule="auto"/>
       </w:pPr>
-      <w:bookmarkStart w:id="35" w:name="_Toc132219655"/>
+      <w:bookmarkStart w:id="39" w:name="_Toc132841729"/>
       <w:r>
         <w:t xml:space="preserve">Chapter 4: </w:t>
       </w:r>
       <w:r>
         <w:t>Discussion</w:t>
       </w:r>
-      <w:bookmarkEnd w:id="35"/>
+      <w:bookmarkEnd w:id="39"/>
     </w:p>
     <w:p>
       <w:pPr>
         <w:pStyle w:val="Heading1"/>
         <w:spacing w:line="360" w:lineRule="auto"/>
       </w:pPr>
-      <w:bookmarkStart w:id="36" w:name="_Toc132219656"/>
+      <w:bookmarkStart w:id="40" w:name="_Toc132841730"/>
       <w:r>
         <w:t>Bibliography</w:t>
       </w:r>
-      <w:bookmarkEnd w:id="36"/>
+      <w:bookmarkEnd w:id="40"/>
     </w:p>
     <w:p>
       <w:pPr>
@@ -3805,37 +4234,38 @@
     <w:p>
       <w:pPr>
         <w:spacing w:line="360" w:lineRule="auto"/>
+        <w:rPr>
+          <w:rStyle w:val="doilink"/>
+          <w:rFonts w:cstheme="minorHAnsi"/>
+          <w:shd w:val="clear" w:color="auto" w:fill="FFFFFF"/>
+        </w:rPr>
       </w:pPr>
       <w:r>
         <w:rPr>
           <w:rStyle w:val="authors"/>
-          <w:rFonts w:ascii="Open Sans" w:hAnsi="Open Sans" w:cs="Open Sans"/>
-          <w:color w:val="333333"/>
+          <w:rFonts w:cstheme="minorHAnsi"/>
           <w:shd w:val="clear" w:color="auto" w:fill="FFFFFF"/>
         </w:rPr>
         <w:t>P. A. Smith B.Sc., Ph.D., F.T.I.</w:t>
       </w:r>
       <w:r>
         <w:rPr>
-          <w:rFonts w:ascii="Open Sans" w:hAnsi="Open Sans" w:cs="Open Sans"/>
-          <w:color w:val="333333"/>
+          <w:rFonts w:cstheme="minorHAnsi"/>
           <w:shd w:val="clear" w:color="auto" w:fill="FFFFFF"/>
         </w:rPr>
         <w:t> </w:t>
       </w:r>
       <w:r>
         <w:rPr>
-          <w:rStyle w:val="date"/>
-          <w:rFonts w:ascii="Open Sans" w:hAnsi="Open Sans" w:cs="Open Sans"/>
-          <w:color w:val="333333"/>
+          <w:rStyle w:val="Date1"/>
+          <w:rFonts w:cstheme="minorHAnsi"/>
           <w:shd w:val="clear" w:color="auto" w:fill="FFFFFF"/>
         </w:rPr>
         <w:t>(1969)</w:t>
       </w:r>
       <w:r>
         <w:rPr>
-          <w:rFonts w:ascii="Open Sans" w:hAnsi="Open Sans" w:cs="Open Sans"/>
-          <w:color w:val="333333"/>
+          <w:rFonts w:cstheme="minorHAnsi"/>
           <w:shd w:val="clear" w:color="auto" w:fill="FFFFFF"/>
         </w:rPr>
         <w:t> </w:t>
@@ -3843,16 +4273,14 @@
       <w:r>
         <w:rPr>
           <w:rStyle w:val="arttitle"/>
-          <w:rFonts w:ascii="Open Sans" w:hAnsi="Open Sans" w:cs="Open Sans"/>
-          <w:color w:val="333333"/>
+          <w:rFonts w:cstheme="minorHAnsi"/>
           <w:shd w:val="clear" w:color="auto" w:fill="FFFFFF"/>
         </w:rPr>
         <w:t>YARN PRODUCTION AND PROPERTIES,</w:t>
       </w:r>
       <w:r>
         <w:rPr>
-          <w:rFonts w:ascii="Open Sans" w:hAnsi="Open Sans" w:cs="Open Sans"/>
-          <w:color w:val="333333"/>
+          <w:rFonts w:cstheme="minorHAnsi"/>
           <w:shd w:val="clear" w:color="auto" w:fill="FFFFFF"/>
         </w:rPr>
         <w:t> </w:t>
@@ -3860,16 +4288,14 @@
       <w:r>
         <w:rPr>
           <w:rStyle w:val="serialtitle"/>
-          <w:rFonts w:ascii="Open Sans" w:hAnsi="Open Sans" w:cs="Open Sans"/>
-          <w:color w:val="333333"/>
+          <w:rFonts w:cstheme="minorHAnsi"/>
           <w:shd w:val="clear" w:color="auto" w:fill="FFFFFF"/>
         </w:rPr>
         <w:t>Textile Progress,</w:t>
       </w:r>
       <w:r>
         <w:rPr>
-          <w:rFonts w:ascii="Open Sans" w:hAnsi="Open Sans" w:cs="Open Sans"/>
-          <w:color w:val="333333"/>
+          <w:rFonts w:cstheme="minorHAnsi"/>
           <w:shd w:val="clear" w:color="auto" w:fill="FFFFFF"/>
         </w:rPr>
         <w:t> </w:t>
@@ -3877,16 +4303,14 @@
       <w:r>
         <w:rPr>
           <w:rStyle w:val="volumeissue"/>
-          <w:rFonts w:ascii="Open Sans" w:hAnsi="Open Sans" w:cs="Open Sans"/>
-          <w:color w:val="333333"/>
+          <w:rFonts w:cstheme="minorHAnsi"/>
           <w:shd w:val="clear" w:color="auto" w:fill="FFFFFF"/>
         </w:rPr>
         <w:t>1:2,</w:t>
       </w:r>
       <w:r>
         <w:rPr>
-          <w:rFonts w:ascii="Open Sans" w:hAnsi="Open Sans" w:cs="Open Sans"/>
-          <w:color w:val="333333"/>
+          <w:rFonts w:cstheme="minorHAnsi"/>
           <w:shd w:val="clear" w:color="auto" w:fill="FFFFFF"/>
         </w:rPr>
         <w:t> </w:t>
@@ -3894,16 +4318,14 @@
       <w:r>
         <w:rPr>
           <w:rStyle w:val="pagerange"/>
-          <w:rFonts w:ascii="Open Sans" w:hAnsi="Open Sans" w:cs="Open Sans"/>
-          <w:color w:val="333333"/>
+          <w:rFonts w:cstheme="minorHAnsi"/>
           <w:shd w:val="clear" w:color="auto" w:fill="FFFFFF"/>
         </w:rPr>
         <w:t>1-117,</w:t>
       </w:r>
       <w:r>
         <w:rPr>
-          <w:rFonts w:ascii="Open Sans" w:hAnsi="Open Sans" w:cs="Open Sans"/>
-          <w:color w:val="333333"/>
+          <w:rFonts w:cstheme="minorHAnsi"/>
           <w:shd w:val="clear" w:color="auto" w:fill="FFFFFF"/>
         </w:rPr>
         <w:t> </w:t>
@@ -3911,8 +4333,7 @@
       <w:r>
         <w:rPr>
           <w:rStyle w:val="doilink"/>
-          <w:rFonts w:ascii="Open Sans" w:hAnsi="Open Sans" w:cs="Open Sans"/>
-          <w:color w:val="333333"/>
+          <w:rFonts w:cstheme="minorHAnsi"/>
           <w:shd w:val="clear" w:color="auto" w:fill="FFFFFF"/>
         </w:rPr>
         <w:t>DOI: </w:t>
@@ -3921,8 +4342,8 @@
         <w:r>
           <w:rPr>
             <w:rStyle w:val="Hyperlink"/>
-            <w:rFonts w:ascii="Open Sans" w:hAnsi="Open Sans" w:cs="Open Sans"/>
-            <w:color w:val="333333"/>
+            <w:rFonts w:cstheme="minorHAnsi"/>
+            <w:color w:val="auto"/>
             <w:shd w:val="clear" w:color="auto" w:fill="FFFFFF"/>
           </w:rPr>
           <w:t>10.1080/00405166908688985</w:t>
@@ -3931,47 +4352,77 @@
     </w:p>
     <w:p>
       <w:pPr>
+        <w:spacing w:line="360" w:lineRule="auto"/>
+      </w:pPr>
+      <w:r>
+        <w:lastRenderedPageBreak/>
+        <w:t>Adanur, S., 2020. Handbook of weaving. CRC press.</w:t>
+      </w:r>
+    </w:p>
+    <w:p>
+      <w:pPr>
+        <w:spacing w:line="360" w:lineRule="auto"/>
+      </w:pPr>
+      <w:r>
+        <w:t>Ray, S.C. ed., 2012. Fundamentals and advances in knitting technology. CRC Press.</w:t>
+      </w:r>
+    </w:p>
+    <w:p>
+      <w:pPr>
+        <w:spacing w:line="360" w:lineRule="auto"/>
+      </w:pPr>
+      <w:r>
+        <w:t>Perkins, W.S., 1991. A Review of Textile Dyeing Processes. Textile Chemist &amp; Colorist, 23(8).</w:t>
+      </w:r>
+    </w:p>
+    <w:p>
+      <w:pPr>
+        <w:spacing w:line="360" w:lineRule="auto"/>
+      </w:pPr>
+    </w:p>
+    <w:p>
+      <w:pPr>
         <w:pStyle w:val="Heading1"/>
         <w:spacing w:line="360" w:lineRule="auto"/>
       </w:pPr>
-      <w:bookmarkStart w:id="37" w:name="_Toc132219657"/>
+      <w:bookmarkStart w:id="41" w:name="_Toc132841731"/>
       <w:r>
         <w:t>Appendix A Self-appraisal</w:t>
       </w:r>
-      <w:bookmarkEnd w:id="37"/>
+      <w:bookmarkEnd w:id="41"/>
     </w:p>
     <w:p>
       <w:pPr>
         <w:pStyle w:val="Heading1"/>
         <w:spacing w:line="360" w:lineRule="auto"/>
       </w:pPr>
-      <w:bookmarkStart w:id="38" w:name="_Toc132219658"/>
+      <w:bookmarkStart w:id="42" w:name="_Toc132841732"/>
       <w:r>
         <w:t>Appendix B External Materials</w:t>
       </w:r>
-      <w:bookmarkEnd w:id="38"/>
+      <w:bookmarkEnd w:id="42"/>
     </w:p>
     <w:p>
       <w:pPr>
         <w:pStyle w:val="Heading1"/>
         <w:spacing w:line="360" w:lineRule="auto"/>
       </w:pPr>
-      <w:bookmarkStart w:id="39" w:name="_Toc132219659"/>
+      <w:bookmarkStart w:id="43" w:name="_Toc132841733"/>
       <w:r>
         <w:t>Appendix D User Testing Consent Form</w:t>
       </w:r>
-      <w:bookmarkEnd w:id="39"/>
+      <w:bookmarkEnd w:id="43"/>
     </w:p>
     <w:p>
       <w:pPr>
         <w:pStyle w:val="Heading1"/>
         <w:spacing w:line="360" w:lineRule="auto"/>
       </w:pPr>
-      <w:bookmarkStart w:id="40" w:name="_Toc132219660"/>
+      <w:bookmarkStart w:id="44" w:name="_Toc132841734"/>
       <w:r>
         <w:t>Appendix F User Manual</w:t>
       </w:r>
-      <w:bookmarkEnd w:id="40"/>
+      <w:bookmarkEnd w:id="44"/>
     </w:p>
     <w:sectPr>
       <w:pgSz w:w="11906" w:h="16838"/>
@@ -4794,8 +5245,8 @@
     <w:basedOn w:val="DefaultParagraphFont"/>
     <w:rsid w:val="00D86E15"/>
   </w:style>
-  <w:style w:type="character" w:customStyle="1" w:styleId="date">
-    <w:name w:val="date"/>
+  <w:style w:type="character" w:customStyle="1" w:styleId="Date1">
+    <w:name w:val="Date1"/>
     <w:basedOn w:val="DefaultParagraphFont"/>
     <w:rsid w:val="00D86E15"/>
   </w:style>

</xml_diff>

<commit_message>
why defects are important
</commit_message>
<xml_diff>
--- a/Documentation/FirstDraft.docx
+++ b/Documentation/FirstDraft.docx
@@ -191,6 +191,7 @@
             <w:tabs>
               <w:tab w:val="right" w:leader="dot" w:pos="9016"/>
             </w:tabs>
+            <w:spacing w:line="360" w:lineRule="auto"/>
             <w:rPr>
               <w:rFonts w:eastAsiaTheme="minorEastAsia"/>
               <w:noProof/>
@@ -270,6 +271,7 @@
             <w:tabs>
               <w:tab w:val="right" w:leader="dot" w:pos="9016"/>
             </w:tabs>
+            <w:spacing w:line="360" w:lineRule="auto"/>
             <w:rPr>
               <w:rFonts w:eastAsiaTheme="minorEastAsia"/>
               <w:noProof/>
@@ -340,6 +342,7 @@
             <w:tabs>
               <w:tab w:val="right" w:leader="dot" w:pos="9016"/>
             </w:tabs>
+            <w:spacing w:line="360" w:lineRule="auto"/>
             <w:rPr>
               <w:rFonts w:eastAsiaTheme="minorEastAsia"/>
               <w:noProof/>
@@ -410,6 +413,7 @@
             <w:tabs>
               <w:tab w:val="right" w:leader="dot" w:pos="9016"/>
             </w:tabs>
+            <w:spacing w:line="360" w:lineRule="auto"/>
             <w:rPr>
               <w:rFonts w:eastAsiaTheme="minorEastAsia"/>
               <w:noProof/>
@@ -480,6 +484,7 @@
             <w:tabs>
               <w:tab w:val="right" w:leader="dot" w:pos="9016"/>
             </w:tabs>
+            <w:spacing w:line="360" w:lineRule="auto"/>
             <w:rPr>
               <w:rFonts w:eastAsiaTheme="minorEastAsia"/>
               <w:noProof/>
@@ -550,6 +555,7 @@
             <w:tabs>
               <w:tab w:val="right" w:leader="dot" w:pos="9016"/>
             </w:tabs>
+            <w:spacing w:line="360" w:lineRule="auto"/>
             <w:rPr>
               <w:rFonts w:eastAsiaTheme="minorEastAsia"/>
               <w:noProof/>
@@ -620,6 +626,7 @@
             <w:tabs>
               <w:tab w:val="right" w:leader="dot" w:pos="9016"/>
             </w:tabs>
+            <w:spacing w:line="360" w:lineRule="auto"/>
             <w:rPr>
               <w:rFonts w:eastAsiaTheme="minorEastAsia"/>
               <w:noProof/>
@@ -690,6 +697,7 @@
             <w:tabs>
               <w:tab w:val="right" w:leader="dot" w:pos="9016"/>
             </w:tabs>
+            <w:spacing w:line="360" w:lineRule="auto"/>
             <w:rPr>
               <w:rFonts w:eastAsiaTheme="minorEastAsia"/>
               <w:noProof/>
@@ -760,6 +768,7 @@
             <w:tabs>
               <w:tab w:val="right" w:leader="dot" w:pos="9016"/>
             </w:tabs>
+            <w:spacing w:line="360" w:lineRule="auto"/>
             <w:rPr>
               <w:rFonts w:eastAsiaTheme="minorEastAsia"/>
               <w:noProof/>
@@ -830,6 +839,7 @@
             <w:tabs>
               <w:tab w:val="right" w:leader="dot" w:pos="9016"/>
             </w:tabs>
+            <w:spacing w:line="360" w:lineRule="auto"/>
             <w:rPr>
               <w:rFonts w:eastAsiaTheme="minorEastAsia"/>
               <w:noProof/>
@@ -900,6 +910,7 @@
             <w:tabs>
               <w:tab w:val="right" w:leader="dot" w:pos="9016"/>
             </w:tabs>
+            <w:spacing w:line="360" w:lineRule="auto"/>
             <w:rPr>
               <w:rFonts w:eastAsiaTheme="minorEastAsia"/>
               <w:noProof/>
@@ -970,6 +981,7 @@
             <w:tabs>
               <w:tab w:val="right" w:leader="dot" w:pos="9016"/>
             </w:tabs>
+            <w:spacing w:line="360" w:lineRule="auto"/>
             <w:rPr>
               <w:rFonts w:eastAsiaTheme="minorEastAsia"/>
               <w:noProof/>
@@ -1040,6 +1052,7 @@
             <w:tabs>
               <w:tab w:val="right" w:leader="dot" w:pos="9016"/>
             </w:tabs>
+            <w:spacing w:line="360" w:lineRule="auto"/>
             <w:rPr>
               <w:rFonts w:eastAsiaTheme="minorEastAsia"/>
               <w:noProof/>
@@ -1110,6 +1123,7 @@
             <w:tabs>
               <w:tab w:val="right" w:leader="dot" w:pos="9016"/>
             </w:tabs>
+            <w:spacing w:line="360" w:lineRule="auto"/>
             <w:rPr>
               <w:rFonts w:eastAsiaTheme="minorEastAsia"/>
               <w:noProof/>
@@ -1180,6 +1194,7 @@
             <w:tabs>
               <w:tab w:val="right" w:leader="dot" w:pos="9016"/>
             </w:tabs>
+            <w:spacing w:line="360" w:lineRule="auto"/>
             <w:rPr>
               <w:rFonts w:eastAsiaTheme="minorEastAsia"/>
               <w:noProof/>
@@ -1250,6 +1265,7 @@
             <w:tabs>
               <w:tab w:val="right" w:leader="dot" w:pos="9016"/>
             </w:tabs>
+            <w:spacing w:line="360" w:lineRule="auto"/>
             <w:rPr>
               <w:rFonts w:eastAsiaTheme="minorEastAsia"/>
               <w:noProof/>
@@ -1320,6 +1336,7 @@
             <w:tabs>
               <w:tab w:val="right" w:leader="dot" w:pos="9016"/>
             </w:tabs>
+            <w:spacing w:line="360" w:lineRule="auto"/>
             <w:rPr>
               <w:rFonts w:eastAsiaTheme="minorEastAsia"/>
               <w:noProof/>
@@ -1390,6 +1407,7 @@
             <w:tabs>
               <w:tab w:val="right" w:leader="dot" w:pos="9016"/>
             </w:tabs>
+            <w:spacing w:line="360" w:lineRule="auto"/>
             <w:rPr>
               <w:rFonts w:eastAsiaTheme="minorEastAsia"/>
               <w:noProof/>
@@ -1460,6 +1478,7 @@
             <w:tabs>
               <w:tab w:val="right" w:leader="dot" w:pos="9016"/>
             </w:tabs>
+            <w:spacing w:line="360" w:lineRule="auto"/>
             <w:rPr>
               <w:rFonts w:eastAsiaTheme="minorEastAsia"/>
               <w:noProof/>
@@ -1530,6 +1549,7 @@
             <w:tabs>
               <w:tab w:val="right" w:leader="dot" w:pos="9016"/>
             </w:tabs>
+            <w:spacing w:line="360" w:lineRule="auto"/>
             <w:rPr>
               <w:rFonts w:eastAsiaTheme="minorEastAsia"/>
               <w:noProof/>
@@ -1600,6 +1620,7 @@
             <w:tabs>
               <w:tab w:val="right" w:leader="dot" w:pos="9016"/>
             </w:tabs>
+            <w:spacing w:line="360" w:lineRule="auto"/>
             <w:rPr>
               <w:rFonts w:eastAsiaTheme="minorEastAsia"/>
               <w:noProof/>
@@ -1670,6 +1691,7 @@
             <w:tabs>
               <w:tab w:val="right" w:leader="dot" w:pos="9016"/>
             </w:tabs>
+            <w:spacing w:line="360" w:lineRule="auto"/>
             <w:rPr>
               <w:rFonts w:eastAsiaTheme="minorEastAsia"/>
               <w:noProof/>
@@ -1740,6 +1762,7 @@
             <w:tabs>
               <w:tab w:val="right" w:leader="dot" w:pos="9016"/>
             </w:tabs>
+            <w:spacing w:line="360" w:lineRule="auto"/>
             <w:rPr>
               <w:rFonts w:eastAsiaTheme="minorEastAsia"/>
               <w:noProof/>
@@ -1810,6 +1833,7 @@
             <w:tabs>
               <w:tab w:val="right" w:leader="dot" w:pos="9016"/>
             </w:tabs>
+            <w:spacing w:line="360" w:lineRule="auto"/>
             <w:rPr>
               <w:rFonts w:eastAsiaTheme="minorEastAsia"/>
               <w:noProof/>
@@ -1880,6 +1904,7 @@
             <w:tabs>
               <w:tab w:val="right" w:leader="dot" w:pos="9016"/>
             </w:tabs>
+            <w:spacing w:line="360" w:lineRule="auto"/>
             <w:rPr>
               <w:rFonts w:eastAsiaTheme="minorEastAsia"/>
               <w:noProof/>
@@ -1950,6 +1975,7 @@
             <w:tabs>
               <w:tab w:val="right" w:leader="dot" w:pos="9016"/>
             </w:tabs>
+            <w:spacing w:line="360" w:lineRule="auto"/>
             <w:rPr>
               <w:rFonts w:eastAsiaTheme="minorEastAsia"/>
               <w:noProof/>
@@ -2020,6 +2046,7 @@
             <w:tabs>
               <w:tab w:val="right" w:leader="dot" w:pos="9016"/>
             </w:tabs>
+            <w:spacing w:line="360" w:lineRule="auto"/>
             <w:rPr>
               <w:rFonts w:eastAsiaTheme="minorEastAsia"/>
               <w:noProof/>
@@ -2090,6 +2117,7 @@
             <w:tabs>
               <w:tab w:val="right" w:leader="dot" w:pos="9016"/>
             </w:tabs>
+            <w:spacing w:line="360" w:lineRule="auto"/>
             <w:rPr>
               <w:rFonts w:eastAsiaTheme="minorEastAsia"/>
               <w:noProof/>
@@ -2160,6 +2188,7 @@
             <w:tabs>
               <w:tab w:val="right" w:leader="dot" w:pos="9016"/>
             </w:tabs>
+            <w:spacing w:line="360" w:lineRule="auto"/>
             <w:rPr>
               <w:rFonts w:eastAsiaTheme="minorEastAsia"/>
               <w:noProof/>
@@ -2230,6 +2259,7 @@
             <w:tabs>
               <w:tab w:val="right" w:leader="dot" w:pos="9016"/>
             </w:tabs>
+            <w:spacing w:line="360" w:lineRule="auto"/>
             <w:rPr>
               <w:rFonts w:eastAsiaTheme="minorEastAsia"/>
               <w:noProof/>
@@ -2300,6 +2330,7 @@
             <w:tabs>
               <w:tab w:val="right" w:leader="dot" w:pos="9016"/>
             </w:tabs>
+            <w:spacing w:line="360" w:lineRule="auto"/>
             <w:rPr>
               <w:rFonts w:eastAsiaTheme="minorEastAsia"/>
               <w:noProof/>
@@ -2370,6 +2401,7 @@
             <w:tabs>
               <w:tab w:val="right" w:leader="dot" w:pos="9016"/>
             </w:tabs>
+            <w:spacing w:line="360" w:lineRule="auto"/>
             <w:rPr>
               <w:rFonts w:eastAsiaTheme="minorEastAsia"/>
               <w:noProof/>
@@ -2440,6 +2472,7 @@
             <w:tabs>
               <w:tab w:val="right" w:leader="dot" w:pos="9016"/>
             </w:tabs>
+            <w:spacing w:line="360" w:lineRule="auto"/>
             <w:rPr>
               <w:rFonts w:eastAsiaTheme="minorEastAsia"/>
               <w:noProof/>
@@ -2510,6 +2543,7 @@
             <w:tabs>
               <w:tab w:val="right" w:leader="dot" w:pos="9016"/>
             </w:tabs>
+            <w:spacing w:line="360" w:lineRule="auto"/>
             <w:rPr>
               <w:rFonts w:eastAsiaTheme="minorEastAsia"/>
               <w:noProof/>
@@ -2580,6 +2614,7 @@
             <w:tabs>
               <w:tab w:val="right" w:leader="dot" w:pos="9016"/>
             </w:tabs>
+            <w:spacing w:line="360" w:lineRule="auto"/>
             <w:rPr>
               <w:rFonts w:eastAsiaTheme="minorEastAsia"/>
               <w:noProof/>
@@ -2650,6 +2685,7 @@
             <w:tabs>
               <w:tab w:val="right" w:leader="dot" w:pos="9016"/>
             </w:tabs>
+            <w:spacing w:line="360" w:lineRule="auto"/>
             <w:rPr>
               <w:rFonts w:eastAsiaTheme="minorEastAsia"/>
               <w:noProof/>
@@ -2720,6 +2756,7 @@
             <w:tabs>
               <w:tab w:val="right" w:leader="dot" w:pos="9016"/>
             </w:tabs>
+            <w:spacing w:line="360" w:lineRule="auto"/>
             <w:rPr>
               <w:rFonts w:eastAsiaTheme="minorEastAsia"/>
               <w:noProof/>
@@ -2790,6 +2827,7 @@
             <w:tabs>
               <w:tab w:val="right" w:leader="dot" w:pos="9016"/>
             </w:tabs>
+            <w:spacing w:line="360" w:lineRule="auto"/>
             <w:rPr>
               <w:rFonts w:eastAsiaTheme="minorEastAsia"/>
               <w:noProof/>
@@ -2860,6 +2898,7 @@
             <w:tabs>
               <w:tab w:val="right" w:leader="dot" w:pos="9016"/>
             </w:tabs>
+            <w:spacing w:line="360" w:lineRule="auto"/>
             <w:rPr>
               <w:rFonts w:eastAsiaTheme="minorEastAsia"/>
               <w:noProof/>
@@ -2930,6 +2969,7 @@
             <w:tabs>
               <w:tab w:val="right" w:leader="dot" w:pos="9016"/>
             </w:tabs>
+            <w:spacing w:line="360" w:lineRule="auto"/>
             <w:rPr>
               <w:rFonts w:eastAsiaTheme="minorEastAsia"/>
               <w:noProof/>
@@ -3000,6 +3040,7 @@
             <w:tabs>
               <w:tab w:val="right" w:leader="dot" w:pos="9016"/>
             </w:tabs>
+            <w:spacing w:line="360" w:lineRule="auto"/>
             <w:rPr>
               <w:rFonts w:eastAsiaTheme="minorEastAsia"/>
               <w:noProof/>
@@ -3070,6 +3111,7 @@
             <w:tabs>
               <w:tab w:val="right" w:leader="dot" w:pos="9016"/>
             </w:tabs>
+            <w:spacing w:line="360" w:lineRule="auto"/>
             <w:rPr>
               <w:rFonts w:eastAsiaTheme="minorEastAsia"/>
               <w:noProof/>
@@ -3140,6 +3182,7 @@
             <w:tabs>
               <w:tab w:val="right" w:leader="dot" w:pos="9016"/>
             </w:tabs>
+            <w:spacing w:line="360" w:lineRule="auto"/>
             <w:rPr>
               <w:rFonts w:eastAsiaTheme="minorEastAsia"/>
               <w:noProof/>
@@ -3210,6 +3253,7 @@
             <w:tabs>
               <w:tab w:val="right" w:leader="dot" w:pos="9016"/>
             </w:tabs>
+            <w:spacing w:line="360" w:lineRule="auto"/>
             <w:rPr>
               <w:rFonts w:eastAsiaTheme="minorEastAsia"/>
               <w:noProof/>
@@ -3280,6 +3324,7 @@
             <w:tabs>
               <w:tab w:val="right" w:leader="dot" w:pos="9016"/>
             </w:tabs>
+            <w:spacing w:line="360" w:lineRule="auto"/>
             <w:rPr>
               <w:rFonts w:eastAsiaTheme="minorEastAsia"/>
               <w:noProof/>
@@ -3426,6 +3471,7 @@
         <w:spacing w:line="360" w:lineRule="auto"/>
       </w:pPr>
       <w:r>
+        <w:lastRenderedPageBreak/>
         <w:t>Lastly,</w:t>
       </w:r>
       <w:r>
@@ -3480,7 +3526,16 @@
         <w:t>understand the</w:t>
       </w:r>
       <w:r>
-        <w:t xml:space="preserve"> problem, it was important to have a surface level understand of how these </w:t>
+        <w:t xml:space="preserve"> problem</w:t>
+      </w:r>
+      <w:r>
+        <w:t xml:space="preserve"> and what defects can </w:t>
+      </w:r>
+      <w:r>
+        <w:t>occur</w:t>
+      </w:r>
+      <w:r>
+        <w:t xml:space="preserve">, it was important to have a surface level understand of how these </w:t>
       </w:r>
       <w:r>
         <w:t xml:space="preserve">production </w:t>
@@ -3499,152 +3554,984 @@
       </w:pPr>
       <w:bookmarkStart w:id="5" w:name="_Toc132841695"/>
       <w:r>
+        <w:t>Spinning</w:t>
+      </w:r>
+      <w:bookmarkEnd w:id="5"/>
+    </w:p>
+    <w:p>
+      <w:pPr>
+        <w:spacing w:line="360" w:lineRule="auto"/>
+      </w:pPr>
+      <w:r>
+        <w:t xml:space="preserve">First fibres are harvested naturally for example flax or are produced synthetically such as polyester. These are then aligned and collected into yarn through the process of spinning, </w:t>
+      </w:r>
+      <w:r>
+        <w:t>this process</w:t>
+      </w:r>
+      <w:r>
+        <w:t xml:space="preserve"> varies for natural and synthetic material. </w:t>
+      </w:r>
+      <w:r>
+        <w:t xml:space="preserve">Natural fibres can be spun in many </w:t>
+      </w:r>
+      <w:r>
+        <w:t>ways,</w:t>
+      </w:r>
+      <w:r>
+        <w:t xml:space="preserve"> but all involve them being twisted, this binds them together to form yarn</w:t>
+      </w:r>
+      <w:r>
+        <w:t xml:space="preserve"> (Smith, 1969</w:t>
+      </w:r>
+      <w:r>
+        <w:t>, p. 1</w:t>
+      </w:r>
+      <w:r>
+        <w:t>)</w:t>
+      </w:r>
+      <w:r>
+        <w:t xml:space="preserve">. </w:t>
+      </w:r>
+    </w:p>
+    <w:p>
+      <w:pPr>
+        <w:spacing w:line="360" w:lineRule="auto"/>
+      </w:pPr>
+      <w:r>
+        <w:t xml:space="preserve">Synthetic fibres are </w:t>
+      </w:r>
+      <w:r>
+        <w:t xml:space="preserve">spun differently, here liquid polymer is extruded though many, densely packed small holes. </w:t>
+      </w:r>
+      <w:r>
+        <w:t>A cool “quench air” is passed over them to solidify the liquid polymer into long continuous fibres. Variations in the air passed over them also causes fibres to bunch in certain areas binging them together into yarn (</w:t>
+      </w:r>
+      <w:r>
+        <w:t>Denn, 1983, pp. 179-180</w:t>
+      </w:r>
+      <w:r>
+        <w:t>).</w:t>
+      </w:r>
+      <w:r>
+        <w:t xml:space="preserve"> </w:t>
+      </w:r>
+    </w:p>
+    <w:p>
+      <w:pPr>
+        <w:pStyle w:val="Heading3"/>
+        <w:spacing w:line="360" w:lineRule="auto"/>
+      </w:pPr>
+      <w:bookmarkStart w:id="6" w:name="_Toc132841696"/>
+      <w:r>
+        <w:t xml:space="preserve">Weaving </w:t>
+      </w:r>
+      <w:r>
+        <w:t>and Knitting</w:t>
+      </w:r>
+      <w:bookmarkEnd w:id="6"/>
+    </w:p>
+    <w:p>
+      <w:pPr>
+        <w:spacing w:line="360" w:lineRule="auto"/>
+      </w:pPr>
+      <w:r>
+        <w:t xml:space="preserve">After yarn is created, weaving and knitting are two processes that can be used to convert this yarn into fabric. </w:t>
+      </w:r>
+      <w:r>
+        <w:t xml:space="preserve">Weaving is the process of interlacing yarn perpendicularly to each other. The patterns this is done in determine the properties </w:t>
+      </w:r>
+      <w:r>
+        <w:t xml:space="preserve">and appearance </w:t>
+      </w:r>
+      <w:r>
+        <w:t>of the textile</w:t>
+      </w:r>
+      <w:r>
+        <w:t xml:space="preserve"> (</w:t>
+      </w:r>
+      <w:r>
+        <w:t>Adanur</w:t>
+      </w:r>
+      <w:r>
+        <w:t>, 2020, p. 1)</w:t>
+      </w:r>
+      <w:r>
+        <w:t xml:space="preserve">. </w:t>
+      </w:r>
+      <w:r>
+        <w:t xml:space="preserve">Terms used later in the project are warp and weft and they are key when understanding the weaving process. All woven fabric consists of warp and weft yarns, warp yarns are the yarns that run </w:t>
+      </w:r>
+      <w:r>
+        <w:t>parallel</w:t>
+      </w:r>
+      <w:r>
+        <w:t xml:space="preserve"> to the edge </w:t>
+      </w:r>
+      <w:r>
+        <w:t xml:space="preserve">/ selvage of the fabric and are used to form its structure. Weft yarns are those running perpendicular to the </w:t>
+      </w:r>
+      <w:r>
+        <w:t xml:space="preserve">edge </w:t>
+      </w:r>
+      <w:r>
+        <w:t xml:space="preserve">of the fabric </w:t>
+      </w:r>
+      <w:r>
+        <w:t>and</w:t>
+      </w:r>
+      <w:r>
+        <w:t xml:space="preserve"> are interlaced between the warp yarns</w:t>
+      </w:r>
+      <w:r>
+        <w:t xml:space="preserve"> </w:t>
+      </w:r>
+      <w:r>
+        <w:t xml:space="preserve">using a loom </w:t>
+      </w:r>
+      <w:r>
+        <w:t>(</w:t>
+      </w:r>
+      <w:hyperlink r:id="rId6" w:history="1">
+        <w:r>
+          <w:rPr>
+            <w:rStyle w:val="Hyperlink"/>
+          </w:rPr>
+          <w:t>https://www.onlineclothingstudy.com/2020/02/warp-and-weft-meaning-in-fabric.html</w:t>
+        </w:r>
+      </w:hyperlink>
+      <w:r>
+        <w:t xml:space="preserve"> )</w:t>
+      </w:r>
+      <w:r>
+        <w:t>.</w:t>
+      </w:r>
+    </w:p>
+    <w:p>
+      <w:pPr>
+        <w:spacing w:line="360" w:lineRule="auto"/>
+      </w:pPr>
+      <w:r>
+        <w:t xml:space="preserve">Knitting is the </w:t>
+      </w:r>
+      <w:r>
+        <w:t xml:space="preserve">second most </w:t>
+      </w:r>
+      <w:r>
+        <w:t xml:space="preserve">prevalent for of textile manufacturing. It is achieved by vertically intermeshing loops of yarn (Ray, 2012, p.2). Similarly, to weaving the way in which the loops mesh </w:t>
+      </w:r>
+      <w:r>
         <w:lastRenderedPageBreak/>
-        <w:t>Spinning</w:t>
-      </w:r>
-      <w:bookmarkEnd w:id="5"/>
-    </w:p>
-    <w:p>
-      <w:pPr>
-        <w:spacing w:line="360" w:lineRule="auto"/>
-      </w:pPr>
-      <w:r>
-        <w:t xml:space="preserve">First fibres are harvested naturally for example flax or are produced synthetically such as polyester. These are then aligned and collected into yarn through the process of spinning, </w:t>
-      </w:r>
-      <w:r>
-        <w:t>this process</w:t>
-      </w:r>
-      <w:r>
-        <w:t xml:space="preserve"> varies for natural and synthetic material. </w:t>
-      </w:r>
-      <w:r>
-        <w:t xml:space="preserve">Natural fibres can be spun in many </w:t>
-      </w:r>
-      <w:r>
-        <w:t>ways,</w:t>
-      </w:r>
-      <w:r>
-        <w:t xml:space="preserve"> but all involve them being twisted, this binds them together to form yarn</w:t>
-      </w:r>
-      <w:r>
-        <w:t xml:space="preserve"> (Smith, 1969</w:t>
-      </w:r>
-      <w:r>
-        <w:t>, p. 1</w:t>
+        <w:t>decides</w:t>
+      </w:r>
+      <w:r>
+        <w:t xml:space="preserve"> the properties </w:t>
+      </w:r>
+      <w:r>
+        <w:t xml:space="preserve">and appearance </w:t>
+      </w:r>
+      <w:r>
+        <w:t>of the final textile.</w:t>
+      </w:r>
+      <w:r>
+        <w:t xml:space="preserve"> While they processes differ</w:t>
+      </w:r>
+      <w:r>
+        <w:t xml:space="preserve"> </w:t>
+      </w:r>
+      <w:r>
+        <w:t xml:space="preserve">Both methods </w:t>
+      </w:r>
+      <w:r>
+        <w:t xml:space="preserve">aim to produce an ordered and reoccurring </w:t>
+      </w:r>
+      <w:r>
+        <w:t>structure of yarn.</w:t>
+      </w:r>
+      <w:r>
+        <w:t xml:space="preserve"> </w:t>
+      </w:r>
+    </w:p>
+    <w:p>
+      <w:pPr>
+        <w:pStyle w:val="Heading3"/>
+        <w:spacing w:line="360" w:lineRule="auto"/>
+      </w:pPr>
+      <w:bookmarkStart w:id="7" w:name="_Toc132841697"/>
+      <w:r>
+        <w:t>Dyeing</w:t>
+      </w:r>
+      <w:bookmarkEnd w:id="7"/>
+    </w:p>
+    <w:p>
+      <w:pPr>
+        <w:spacing w:line="360" w:lineRule="auto"/>
+      </w:pPr>
+      <w:r>
+        <w:t xml:space="preserve">Once these textiles are produced </w:t>
+      </w:r>
+      <w:r>
+        <w:t>most if not all go through some level of process</w:t>
+      </w:r>
+      <w:r>
+        <w:t xml:space="preserve">ing. This may include dyeing a form of post processing that colours the fabric with a dye or pigment. There are many ways to dye a fabric but the common is the batch dyeing processes. The batch dyeing processes involves a textile being submerged in a large quantity of dye for an extended </w:t>
+      </w:r>
+      <w:r>
+        <w:t>period</w:t>
+      </w:r>
+      <w:r>
+        <w:t>, this allows the dye to transfer into the textile (</w:t>
+      </w:r>
+      <w:r>
+        <w:t>Perkins, 1991, p. 23</w:t>
+      </w:r>
+      <w:r>
+        <w:t>).</w:t>
+      </w:r>
+    </w:p>
+    <w:p>
+      <w:pPr>
+        <w:spacing w:line="360" w:lineRule="auto"/>
+      </w:pPr>
+      <w:r>
+        <w:t>Many other finishing processes can</w:t>
+      </w:r>
+      <w:r>
+        <w:t xml:space="preserve"> also</w:t>
+      </w:r>
+      <w:r>
+        <w:t xml:space="preserve"> be applied such as coating</w:t>
+      </w:r>
+      <w:r>
+        <w:t>s</w:t>
+      </w:r>
+      <w:r>
+        <w:t>, but these are less prone to producing visible defects and so do merit discussion.</w:t>
+      </w:r>
+    </w:p>
+    <w:p>
+      <w:pPr>
+        <w:pStyle w:val="Heading2"/>
+        <w:spacing w:line="360" w:lineRule="auto"/>
+      </w:pPr>
+      <w:bookmarkStart w:id="8" w:name="_Toc132841701"/>
+      <w:bookmarkStart w:id="9" w:name="_Hlk132888376"/>
+      <w:r>
+        <w:t>AITEX</w:t>
+      </w:r>
+      <w:r>
+        <w:t xml:space="preserve"> </w:t>
+      </w:r>
+      <w:bookmarkEnd w:id="9"/>
+      <w:r>
+        <w:t>F</w:t>
+      </w:r>
+      <w:r>
+        <w:t xml:space="preserve">abric </w:t>
+      </w:r>
+      <w:r>
+        <w:t>I</w:t>
+      </w:r>
+      <w:r>
+        <w:t xml:space="preserve">mage </w:t>
+      </w:r>
+      <w:r>
+        <w:t>D</w:t>
+      </w:r>
+      <w:r>
+        <w:t>atabase</w:t>
+      </w:r>
+      <w:bookmarkEnd w:id="8"/>
+    </w:p>
+    <w:p>
+      <w:pPr>
+        <w:spacing w:line="360" w:lineRule="auto"/>
+      </w:pPr>
+      <w:r>
+        <w:t>Th</w:t>
+      </w:r>
+      <w:r>
+        <w:t>is project developed using the AITEX fabric image database</w:t>
+      </w:r>
+      <w:r>
+        <w:t xml:space="preserve">( </w:t>
+      </w:r>
+      <w:hyperlink r:id="rId7" w:history="1">
+        <w:r>
+          <w:rPr>
+            <w:rStyle w:val="Hyperlink"/>
+          </w:rPr>
+          <w:t>https://www.aitex.es/afid/</w:t>
+        </w:r>
+      </w:hyperlink>
+      <w:r>
+        <w:t xml:space="preserve"> )</w:t>
+      </w:r>
+      <w:r>
+        <w:t xml:space="preserve"> and its </w:t>
+      </w:r>
+      <w:r>
+        <w:t>accompanying</w:t>
+      </w:r>
+      <w:r>
+        <w:t xml:space="preserve"> </w:t>
+      </w:r>
+      <w:r>
+        <w:t>article</w:t>
+      </w:r>
+      <w:r>
+        <w:t xml:space="preserve"> “</w:t>
+      </w:r>
+      <w:r>
+        <w:t>A PUBLIC FABRIC DATABASE FOR DEFECT DETECTION METHODS AND RESULTS</w:t>
+      </w:r>
+      <w:r>
+        <w:t>”</w:t>
+      </w:r>
+      <w:r>
+        <w:t xml:space="preserve"> (</w:t>
+      </w:r>
+      <w:r>
+        <w:rPr>
+          <w:rFonts w:ascii="Arial" w:hAnsi="Arial" w:cs="Arial"/>
+          <w:color w:val="222222"/>
+          <w:sz w:val="20"/>
+          <w:szCs w:val="20"/>
+          <w:shd w:val="clear" w:color="auto" w:fill="FFFFFF"/>
+        </w:rPr>
+        <w:t>Silvestre-Blanes</w:t>
+      </w:r>
+      <w:r>
+        <w:rPr>
+          <w:rFonts w:ascii="Arial" w:hAnsi="Arial" w:cs="Arial"/>
+          <w:color w:val="222222"/>
+          <w:sz w:val="20"/>
+          <w:szCs w:val="20"/>
+          <w:shd w:val="clear" w:color="auto" w:fill="FFFFFF"/>
+        </w:rPr>
+        <w:t>, 2019</w:t>
+      </w:r>
+      <w:r>
+        <w:rPr>
+          <w:rFonts w:ascii="Arial" w:hAnsi="Arial" w:cs="Arial"/>
+          <w:color w:val="222222"/>
+          <w:sz w:val="20"/>
+          <w:szCs w:val="20"/>
+          <w:shd w:val="clear" w:color="auto" w:fill="FFFFFF"/>
+        </w:rPr>
+        <w:t>, pp.363-374</w:t>
       </w:r>
       <w:r>
         <w:t>)</w:t>
       </w:r>
       <w:r>
+        <w:t xml:space="preserve">. The </w:t>
+      </w:r>
+      <w:r>
+        <w:t xml:space="preserve">article </w:t>
+      </w:r>
+      <w:r>
+        <w:t xml:space="preserve">explains how the database was created and explores some detection methods. The database </w:t>
+      </w:r>
+      <w:r>
+        <w:t>consists</w:t>
+      </w:r>
+      <w:r>
+        <w:t xml:space="preserve"> of </w:t>
+      </w:r>
+      <w:r>
+        <w:t>245 images ranging over 7 different types of</w:t>
+      </w:r>
+      <w:r>
+        <w:t xml:space="preserve"> woven</w:t>
+      </w:r>
+      <w:r>
+        <w:t xml:space="preserve"> fabric. It contains 140 images of defect free fabric, 20 each type of fabric. With 105 images of defective fabric spread between all 7 fabric and 12 defect types.</w:t>
+      </w:r>
+    </w:p>
+    <w:p>
+      <w:pPr>
+        <w:spacing w:line="360" w:lineRule="auto"/>
+      </w:pPr>
+      <w:r>
+        <w:t>U</w:t>
+      </w:r>
+      <w:r>
+        <w:t xml:space="preserve">sefully the database also contains 105 mask images for each image of defective fabric, theses mask images match the dimensions of the fabric images </w:t>
+      </w:r>
+      <w:r>
+        <w:t>(</w:t>
+      </w:r>
+      <w:r>
+        <w:t>4096×256</w:t>
+      </w:r>
+      <w:r>
+        <w:t xml:space="preserve"> pixels). The masks contain only black pixels apart from the pixels that make up the defect, these are coloured white.  </w:t>
+      </w:r>
+      <w:r>
+        <w:t xml:space="preserve"> </w:t>
+      </w:r>
+    </w:p>
+    <w:p>
+      <w:pPr>
+        <w:pStyle w:val="Heading3"/>
+        <w:spacing w:line="360" w:lineRule="auto"/>
+      </w:pPr>
+      <w:bookmarkStart w:id="10" w:name="_Toc132841698"/>
+      <w:r>
+        <w:t>Types of Defects</w:t>
+      </w:r>
+      <w:bookmarkEnd w:id="10"/>
+    </w:p>
+    <w:p>
+      <w:pPr>
+        <w:spacing w:line="360" w:lineRule="auto"/>
+      </w:pPr>
+      <w:r>
+        <w:t xml:space="preserve">Now the project has a baseline understanding of how fabric is created </w:t>
+      </w:r>
+      <w:r>
+        <w:t xml:space="preserve">and a database to refence from </w:t>
+      </w:r>
+      <w:r>
+        <w:t>we can assess what defects are produced during</w:t>
+      </w:r>
+      <w:r>
+        <w:t xml:space="preserve"> </w:t>
+      </w:r>
+      <w:r>
+        <w:t>the</w:t>
+      </w:r>
+      <w:r>
+        <w:t xml:space="preserve"> phases of its creation.</w:t>
+      </w:r>
+      <w:r>
+        <w:t xml:space="preserve"> </w:t>
+      </w:r>
+    </w:p>
+    <w:p>
+      <w:pPr>
+        <w:spacing w:line="360" w:lineRule="auto"/>
+      </w:pPr>
+      <w:r>
+        <w:t xml:space="preserve">The twelve defect types present in the </w:t>
+      </w:r>
+      <w:r>
+        <w:t>AITEX</w:t>
+      </w:r>
+      <w:r>
+        <w:t xml:space="preserve"> database are:</w:t>
+      </w:r>
+      <w:r>
+        <w:t xml:space="preserve"> (</w:t>
+      </w:r>
+      <w:r>
+        <w:rPr>
+          <w:color w:val="FF0000"/>
+        </w:rPr>
+        <w:t xml:space="preserve">Get Images for </w:t>
+      </w:r>
+      <w:proofErr w:type="spellStart"/>
+      <w:r>
+        <w:rPr>
+          <w:color w:val="FF0000"/>
+        </w:rPr>
+        <w:t>db</w:t>
+      </w:r>
+      <w:proofErr w:type="spellEnd"/>
+      <w:r>
+        <w:t>)</w:t>
+      </w:r>
+    </w:p>
+    <w:p>
+      <w:pPr>
+        <w:pStyle w:val="ListParagraph"/>
+        <w:numPr>
+          <w:ilvl w:val="0"/>
+          <w:numId w:val="3"/>
+        </w:numPr>
+        <w:spacing w:line="360" w:lineRule="auto"/>
+      </w:pPr>
+      <w:r>
+        <w:t>F</w:t>
+      </w:r>
+      <w:r>
+        <w:t>uzz ball</w:t>
+      </w:r>
+      <w:r>
+        <w:t>s</w:t>
+      </w:r>
+      <w:r>
+        <w:t xml:space="preserve">. Fuzz balls are the </w:t>
+      </w:r>
+      <w:r>
+        <w:t>result of warp yarns that are to</w:t>
+      </w:r>
+      <w:r>
+        <w:t>o</w:t>
+      </w:r>
+      <w:r>
+        <w:t xml:space="preserve"> small lowering </w:t>
+      </w:r>
+      <w:r>
+        <w:t>their</w:t>
+      </w:r>
+      <w:r>
+        <w:t xml:space="preserve"> abrasion resistance allowing fibres to break loose and form fuzz balls</w:t>
+      </w:r>
+      <w:r>
+        <w:t xml:space="preserve"> (</w:t>
+      </w:r>
+      <w:hyperlink r:id="rId8" w:history="1">
+        <w:r>
+          <w:rPr>
+            <w:rStyle w:val="Hyperlink"/>
+          </w:rPr>
+          <w:t>https://www.cottonworks.com/en/defect/0121/</w:t>
+        </w:r>
+      </w:hyperlink>
+      <w:r>
+        <w:t xml:space="preserve"> )</w:t>
+      </w:r>
+      <w:r>
+        <w:t>.</w:t>
+      </w:r>
+      <w:r>
+        <w:t xml:space="preserve"> </w:t>
+      </w:r>
+    </w:p>
+    <w:p>
+      <w:pPr>
+        <w:pStyle w:val="ListParagraph"/>
+        <w:numPr>
+          <w:ilvl w:val="0"/>
+          <w:numId w:val="3"/>
+        </w:numPr>
+        <w:spacing w:line="360" w:lineRule="auto"/>
+      </w:pPr>
+      <w:proofErr w:type="spellStart"/>
+      <w:r>
+        <w:t>Neps</w:t>
+      </w:r>
+      <w:proofErr w:type="spellEnd"/>
+      <w:r>
         <w:t xml:space="preserve">. </w:t>
       </w:r>
-    </w:p>
-    <w:p>
-      <w:pPr>
-        <w:spacing w:line="360" w:lineRule="auto"/>
-      </w:pPr>
-      <w:r>
-        <w:t xml:space="preserve">Synthetic fibres are </w:t>
-      </w:r>
-      <w:r>
-        <w:t xml:space="preserve">spun differently, here liquid polymer is extruded though many, densely packed small holes. </w:t>
-      </w:r>
-      <w:r>
-        <w:t>A cool “quench air” is passed over them to solidify the liquid polymer into long continuous fibres. Variations in the air passed over them also causes fibres to bunch in certain areas binging them together into yarn (</w:t>
-      </w:r>
-      <w:r>
-        <w:t>Denn, 1983, pp. 179-180</w:t>
-      </w:r>
-      <w:r>
-        <w:t>).</w:t>
+      <w:proofErr w:type="spellStart"/>
+      <w:r>
+        <w:t>Neps</w:t>
+      </w:r>
+      <w:proofErr w:type="spellEnd"/>
+      <w:r>
+        <w:t xml:space="preserve"> are formed by an accumulation of fly and fluff on the </w:t>
+      </w:r>
+      <w:r>
+        <w:t>machinery used and result in damage the fabrics appearance wh</w:t>
+      </w:r>
+      <w:r>
+        <w:t>en dyeing</w:t>
+      </w:r>
+      <w:r>
+        <w:t xml:space="preserve"> (</w:t>
+      </w:r>
+      <w:proofErr w:type="spellStart"/>
+      <w:r>
+        <w:t>Nateri</w:t>
+      </w:r>
+      <w:proofErr w:type="spellEnd"/>
+      <w:r>
+        <w:t>, 2014)</w:t>
+      </w:r>
+      <w:r>
+        <w:t>.</w:t>
+      </w:r>
+      <w:r>
+        <w:t xml:space="preserve"> Often caused in the spinning process.</w:t>
+      </w:r>
+    </w:p>
+    <w:p>
+      <w:pPr>
+        <w:pStyle w:val="ListParagraph"/>
+        <w:numPr>
+          <w:ilvl w:val="0"/>
+          <w:numId w:val="3"/>
+        </w:numPr>
+        <w:spacing w:line="360" w:lineRule="auto"/>
+      </w:pPr>
+      <w:r>
+        <w:lastRenderedPageBreak/>
+        <w:t>Knots. Knots occur in</w:t>
+      </w:r>
+      <w:r>
+        <w:t xml:space="preserve"> natural or synthetic</w:t>
+      </w:r>
+      <w:r>
+        <w:t xml:space="preserve"> warp yarns and damage the appearance and tensile strength of the textile.</w:t>
+      </w:r>
+      <w:r>
+        <w:t xml:space="preserve"> Knots can also </w:t>
+      </w:r>
+      <w:r>
+        <w:t>refer</w:t>
+      </w:r>
+      <w:r>
+        <w:t xml:space="preserve"> dead or immature natural fibres.</w:t>
+      </w:r>
+      <w:r>
+        <w:t>(</w:t>
       </w:r>
       <w:r>
         <w:t xml:space="preserve"> </w:t>
       </w:r>
+      <w:hyperlink r:id="rId9" w:history="1">
+        <w:r>
+          <w:rPr>
+            <w:rStyle w:val="Hyperlink"/>
+          </w:rPr>
+          <w:t>https://www.intouch-quality.com/blog/5-common-fabric-defects-prevent#Neps</w:t>
+        </w:r>
+      </w:hyperlink>
+      <w:r>
+        <w:t xml:space="preserve"> )</w:t>
+      </w:r>
+    </w:p>
+    <w:p>
+      <w:pPr>
+        <w:pStyle w:val="ListParagraph"/>
+        <w:numPr>
+          <w:ilvl w:val="0"/>
+          <w:numId w:val="3"/>
+        </w:numPr>
+        <w:spacing w:line="360" w:lineRule="auto"/>
+      </w:pPr>
+      <w:r>
+        <w:t xml:space="preserve">Crease. A crease is a valley or ridge present in the final fabric </w:t>
+      </w:r>
+      <w:r>
+        <w:t xml:space="preserve">caused by folding or </w:t>
+      </w:r>
+      <w:r>
+        <w:t>improper</w:t>
+      </w:r>
+      <w:r>
+        <w:t xml:space="preserve"> tension.</w:t>
+      </w:r>
+    </w:p>
+    <w:p>
+      <w:pPr>
+        <w:pStyle w:val="ListParagraph"/>
+        <w:numPr>
+          <w:ilvl w:val="0"/>
+          <w:numId w:val="3"/>
+        </w:numPr>
+        <w:spacing w:line="360" w:lineRule="auto"/>
+      </w:pPr>
+      <w:r>
+        <w:t xml:space="preserve">Broken </w:t>
+      </w:r>
+      <w:r>
+        <w:t>End</w:t>
+      </w:r>
+      <w:r>
+        <w:t xml:space="preserve">. A broken </w:t>
+      </w:r>
+      <w:r>
+        <w:t>end appears as an untied or broken warp end and manifests as horizontal lines in the lines in the fabric. The yarn is usually broken during weaving or finishing processes. (</w:t>
+      </w:r>
+      <w:hyperlink r:id="rId10" w:history="1">
+        <w:r>
+          <w:rPr>
+            <w:rStyle w:val="Hyperlink"/>
+          </w:rPr>
+          <w:t>https://www.intouch-quality.com/blog/5-common-fabric-defects-prevent#BrokenEnd</w:t>
+        </w:r>
+      </w:hyperlink>
+      <w:r>
+        <w:t xml:space="preserve"> )</w:t>
+      </w:r>
+    </w:p>
+    <w:p>
+      <w:pPr>
+        <w:pStyle w:val="ListParagraph"/>
+        <w:numPr>
+          <w:ilvl w:val="0"/>
+          <w:numId w:val="3"/>
+        </w:numPr>
+        <w:spacing w:line="360" w:lineRule="auto"/>
+      </w:pPr>
+      <w:r>
+        <w:t xml:space="preserve">Broken pick. A broken pick defect consists of a broken weft yarn and results in a sudden </w:t>
+      </w:r>
+      <w:r>
+        <w:t>discontinuity</w:t>
+      </w:r>
+      <w:r>
+        <w:t xml:space="preserve"> in the weave. (</w:t>
+      </w:r>
+      <w:hyperlink r:id="rId11" w:history="1">
+        <w:r>
+          <w:rPr>
+            <w:rStyle w:val="Hyperlink"/>
+          </w:rPr>
+          <w:t>https://www.intouch-quality.com/blog/5-common-fabric-defects-prevent#BrokenPick</w:t>
+        </w:r>
+      </w:hyperlink>
+      <w:r>
+        <w:t xml:space="preserve"> )</w:t>
+      </w:r>
+    </w:p>
+    <w:p>
+      <w:pPr>
+        <w:pStyle w:val="ListParagraph"/>
+        <w:numPr>
+          <w:ilvl w:val="0"/>
+          <w:numId w:val="3"/>
+        </w:numPr>
+        <w:spacing w:line="360" w:lineRule="auto"/>
+      </w:pPr>
+      <w:r>
+        <w:t>Broken yarn. Broken yarns are breaks in either the warp or weft yarn during the weaving process and result in elongated holes.</w:t>
+      </w:r>
+    </w:p>
+    <w:p>
+      <w:pPr>
+        <w:pStyle w:val="ListParagraph"/>
+        <w:numPr>
+          <w:ilvl w:val="0"/>
+          <w:numId w:val="3"/>
+        </w:numPr>
+      </w:pPr>
+      <w:r>
+        <w:t>Contamination</w:t>
+      </w:r>
+      <w:r>
+        <w:t xml:space="preserve">. Contamination refers foreign objects suck too or woven into the textile. Even if the object is later removed it may have disturbed the weave or </w:t>
+      </w:r>
+      <w:r>
+        <w:t>cause uneven dyeing.</w:t>
+      </w:r>
+    </w:p>
+    <w:p>
+      <w:pPr>
+        <w:pStyle w:val="ListParagraph"/>
+        <w:numPr>
+          <w:ilvl w:val="0"/>
+          <w:numId w:val="3"/>
+        </w:numPr>
+        <w:spacing w:line="360" w:lineRule="auto"/>
+      </w:pPr>
+      <w:r>
+        <w:t>Warp ball. A warp ball is caused by a single or multiple warp yarns becoming clumped or entangled.</w:t>
+      </w:r>
+    </w:p>
+    <w:p>
+      <w:pPr>
+        <w:pStyle w:val="ListParagraph"/>
+        <w:numPr>
+          <w:ilvl w:val="0"/>
+          <w:numId w:val="3"/>
+        </w:numPr>
+      </w:pPr>
+      <w:r>
+        <w:t>Cut selvage</w:t>
+      </w:r>
+      <w:r>
+        <w:t>.</w:t>
+      </w:r>
+      <w:r>
+        <w:t xml:space="preserve"> Selvage a is the densely woven edge of a piece of fabric a cut in the selvage can cause a separation in the weave.</w:t>
+      </w:r>
+      <w:r>
+        <w:t xml:space="preserve"> (</w:t>
+      </w:r>
+      <w:hyperlink r:id="rId12" w:history="1">
+        <w:r>
+          <w:rPr>
+            <w:rStyle w:val="Hyperlink"/>
+          </w:rPr>
+          <w:t>https://www.intouch-quality.com/blog/5-common-fabric-defects-prevent</w:t>
+        </w:r>
+      </w:hyperlink>
+      <w:r>
+        <w:t xml:space="preserve"> )</w:t>
+      </w:r>
+    </w:p>
+    <w:p>
+      <w:pPr>
+        <w:pStyle w:val="ListParagraph"/>
+        <w:numPr>
+          <w:ilvl w:val="0"/>
+          <w:numId w:val="3"/>
+        </w:numPr>
+        <w:spacing w:line="360" w:lineRule="auto"/>
+      </w:pPr>
+      <w:r>
+        <w:t>Weft Curling. Weft curling Is produced by the use of highly twisted weft yarn as a result it disturbs the pattern of the weave. (</w:t>
+      </w:r>
+      <w:hyperlink r:id="rId13" w:history="1">
+        <w:r>
+          <w:rPr>
+            <w:rStyle w:val="Hyperlink"/>
+          </w:rPr>
+          <w:t>https://textiletutorials.com/types-of-fabric-defects-with-causes-and-remedies/#:~:text=The%20weft%20curling%20defect%20is,the%20surface%20of%20woven%20fabric</w:t>
+        </w:r>
+      </w:hyperlink>
+      <w:r>
+        <w:t>.</w:t>
+      </w:r>
+      <w:r>
+        <w:t>)</w:t>
+      </w:r>
+    </w:p>
+    <w:p>
+      <w:pPr>
+        <w:pStyle w:val="ListParagraph"/>
+        <w:numPr>
+          <w:ilvl w:val="0"/>
+          <w:numId w:val="3"/>
+        </w:numPr>
+        <w:spacing w:line="360" w:lineRule="auto"/>
+      </w:pPr>
+      <w:r>
+        <w:t xml:space="preserve">Weft Crack. A weft crack results in a narrow streak running in </w:t>
+      </w:r>
+      <w:proofErr w:type="spellStart"/>
+      <w:r>
+        <w:t>parael</w:t>
+      </w:r>
+      <w:proofErr w:type="spellEnd"/>
+      <w:r>
+        <w:t xml:space="preserve"> with the weft caused by an absence of weft yarn. (</w:t>
+      </w:r>
+      <w:hyperlink r:id="rId14" w:history="1">
+        <w:r>
+          <w:rPr>
+            <w:rStyle w:val="Hyperlink"/>
+          </w:rPr>
+          <w:t>https://www.textilesphere.com/2021/03/weaving-yarn-processing-fabric-defects.html#:~:text=Weft%20Crack%3A,due%20to%20absence%20of%20weft.&amp;text=Broken%20filament%3A,the%20main%20yarn%20are%20broken</w:t>
+        </w:r>
+      </w:hyperlink>
+      <w:r>
+        <w:t xml:space="preserve">) </w:t>
+      </w:r>
+      <w:r>
+        <w:t>.</w:t>
+      </w:r>
     </w:p>
     <w:p>
       <w:pPr>
         <w:pStyle w:val="Heading3"/>
         <w:spacing w:line="360" w:lineRule="auto"/>
       </w:pPr>
-      <w:bookmarkStart w:id="6" w:name="_Toc132841696"/>
-      <w:r>
-        <w:t xml:space="preserve">Weaving </w:t>
-      </w:r>
-      <w:r>
-        <w:t>and Knitting</w:t>
-      </w:r>
-      <w:bookmarkEnd w:id="6"/>
-    </w:p>
-    <w:p>
-      <w:pPr>
-        <w:spacing w:line="360" w:lineRule="auto"/>
-      </w:pPr>
-      <w:r>
-        <w:t xml:space="preserve">After yarn is created, weaving and knitting are two processes that can be used to convert this yarn into fabric. </w:t>
-      </w:r>
-      <w:r>
-        <w:t xml:space="preserve">Weaving is the process of interlacing yarn perpendicularly to each other. The patterns this is done in determine the properties </w:t>
-      </w:r>
-      <w:r>
-        <w:t xml:space="preserve">and appearance </w:t>
-      </w:r>
-      <w:r>
-        <w:t>of the textile</w:t>
+      <w:bookmarkStart w:id="11" w:name="_Toc132841699"/>
+      <w:r>
+        <w:t>Importance of Inspection</w:t>
+      </w:r>
+      <w:bookmarkEnd w:id="11"/>
+    </w:p>
+    <w:p>
+      <w:r>
+        <w:t>Fabric inspection is important for a multitude of reasons</w:t>
+      </w:r>
+      <w:r>
+        <w:t xml:space="preserve">, the upmost being the prevention of inferior quality </w:t>
+      </w:r>
+      <w:r>
+        <w:t>product being sold to or used by consumers</w:t>
       </w:r>
       <w:r>
         <w:t xml:space="preserve"> (</w:t>
       </w:r>
       <w:r>
-        <w:t>Adanur</w:t>
-      </w:r>
-      <w:r>
-        <w:t>, 2020, p. 1)</w:t>
-      </w:r>
-      <w:r>
-        <w:t xml:space="preserve">. </w:t>
-      </w:r>
-    </w:p>
-    <w:p>
-      <w:pPr>
-        <w:spacing w:line="360" w:lineRule="auto"/>
-      </w:pPr>
-      <w:r>
-        <w:t xml:space="preserve">Knitting is the </w:t>
-      </w:r>
-      <w:r>
-        <w:t xml:space="preserve">second most </w:t>
-      </w:r>
-      <w:r>
-        <w:t xml:space="preserve">prevalent for of textile manufacturing. It is achieved by vertically intermeshing loops of yarn (Ray, 2012, p.2). Similarly, to weaving the way in which the loops mesh </w:t>
-      </w:r>
-      <w:r>
-        <w:t>decides</w:t>
-      </w:r>
-      <w:r>
-        <w:t xml:space="preserve"> the properties </w:t>
-      </w:r>
-      <w:r>
-        <w:t xml:space="preserve">and appearance </w:t>
-      </w:r>
-      <w:r>
-        <w:t>of the final textile.</w:t>
-      </w:r>
-      <w:r>
-        <w:t xml:space="preserve"> While they processes differ</w:t>
-      </w:r>
+        <w:rPr>
+          <w:rFonts w:ascii="Arial" w:hAnsi="Arial" w:cs="Arial"/>
+          <w:color w:val="222222"/>
+          <w:sz w:val="20"/>
+          <w:szCs w:val="20"/>
+          <w:shd w:val="clear" w:color="auto" w:fill="FFFFFF"/>
+        </w:rPr>
+        <w:t>Malek,</w:t>
+      </w:r>
+      <w:r>
+        <w:rPr>
+          <w:rFonts w:ascii="Arial" w:hAnsi="Arial" w:cs="Arial"/>
+          <w:color w:val="222222"/>
+          <w:sz w:val="20"/>
+          <w:szCs w:val="20"/>
+          <w:shd w:val="clear" w:color="auto" w:fill="FFFFFF"/>
+        </w:rPr>
+        <w:t xml:space="preserve"> 2013</w:t>
+      </w:r>
+      <w:r>
+        <w:t>)</w:t>
+      </w:r>
+      <w:r>
+        <w:t>.</w:t>
+      </w:r>
+      <w:r>
+        <w:t xml:space="preserve"> Inferior or defective product being used or sold can cause a variety consequence for the producer.</w:t>
+      </w:r>
+    </w:p>
+    <w:p>
+      <w:r>
+        <w:lastRenderedPageBreak/>
+        <w:t xml:space="preserve">Inspection at early stages, straight after weaving, can finically be </w:t>
+      </w:r>
+      <w:r>
+        <w:t>benefit the producer it stops the offending sections being processed further or being sold to those who will apply finishing processes. Supplying defective fabric is likely to cause animosity directed towards the fabric supplier, worsening customer satisfaction and possibly affecting future revenue.</w:t>
+      </w:r>
+    </w:p>
+    <w:p>
+      <w:r>
+        <w:t xml:space="preserve">The garment industry </w:t>
+      </w:r>
+      <w:r>
+        <w:t xml:space="preserve">represents one largest purchasers of textiles, they need assurance the raw materials they purchase are defect free. </w:t>
+      </w:r>
+      <w:r>
+        <w:t>Many of the designer brands will expect or enforce that textiles be inspected before purchase and are unafraid to hold producers accountable, as their clientele expect a level of quality.</w:t>
+      </w:r>
+    </w:p>
+    <w:p>
+      <w:r>
+        <w:t xml:space="preserve">Defects are not only cosmetically undesirable many effect the structure of the weave and so can degrade its tensile strength. </w:t>
+      </w:r>
+    </w:p>
+    <w:p/>
+    <w:p>
+      <w:pPr>
+        <w:pStyle w:val="Heading2"/>
+        <w:spacing w:line="360" w:lineRule="auto"/>
+      </w:pPr>
+      <w:bookmarkStart w:id="12" w:name="_Toc132841700"/>
+      <w:r>
+        <w:t>Current Inspection Techniques</w:t>
+      </w:r>
+      <w:bookmarkEnd w:id="12"/>
       <w:r>
         <w:t xml:space="preserve"> </w:t>
       </w:r>
-      <w:r>
-        <w:t xml:space="preserve">Both methods </w:t>
-      </w:r>
-      <w:r>
-        <w:t xml:space="preserve">aim to produce an ordered and reoccurring </w:t>
-      </w:r>
-      <w:r>
-        <w:t>structure of yarn.</w:t>
-      </w:r>
+    </w:p>
+    <w:p>
+      <w:pPr>
+        <w:pStyle w:val="Heading2"/>
+        <w:spacing w:line="360" w:lineRule="auto"/>
+      </w:pPr>
+      <w:bookmarkStart w:id="13" w:name="_Toc132841702"/>
+      <w:r>
+        <w:t>OpenCV</w:t>
+      </w:r>
+      <w:bookmarkEnd w:id="13"/>
+    </w:p>
+    <w:p>
+      <w:pPr>
+        <w:pStyle w:val="Heading3"/>
+        <w:spacing w:line="360" w:lineRule="auto"/>
+      </w:pPr>
+      <w:bookmarkStart w:id="14" w:name="_Toc132841703"/>
+      <w:r>
+        <w:t>Morphology</w:t>
+      </w:r>
+      <w:bookmarkEnd w:id="14"/>
       <w:r>
         <w:t xml:space="preserve"> </w:t>
       </w:r>
@@ -3654,56 +4541,13 @@
         <w:pStyle w:val="Heading3"/>
         <w:spacing w:line="360" w:lineRule="auto"/>
       </w:pPr>
-      <w:bookmarkStart w:id="7" w:name="_Toc132841697"/>
-      <w:r>
-        <w:t>Dyeing</w:t>
-      </w:r>
-      <w:bookmarkEnd w:id="7"/>
-    </w:p>
-    <w:p>
-      <w:pPr>
-        <w:spacing w:line="360" w:lineRule="auto"/>
-      </w:pPr>
-      <w:r>
-        <w:t xml:space="preserve">Once these textiles are produced </w:t>
-      </w:r>
-      <w:r>
-        <w:t>most if not all go through some level of process</w:t>
-      </w:r>
-      <w:r>
-        <w:t xml:space="preserve">ing. This may include dyeing a form of post processing that colours the fabric with a dye or pigment. There are many ways to dye a fabric but the common is the batch dyeing processes. The batch dyeing processes involves a textile being submerged in a large quantity of dye for an extended </w:t>
-      </w:r>
-      <w:r>
-        <w:t>period</w:t>
-      </w:r>
-      <w:r>
-        <w:t>, this allows the dye to transfer into the textile (</w:t>
-      </w:r>
-      <w:r>
-        <w:t>Perkins, 1991, p. 23</w:t>
-      </w:r>
-      <w:r>
-        <w:t>).</w:t>
-      </w:r>
-    </w:p>
-    <w:p>
-      <w:pPr>
-        <w:spacing w:line="360" w:lineRule="auto"/>
-      </w:pPr>
-      <w:r>
-        <w:t>Many other finishing processes can</w:t>
-      </w:r>
-      <w:r>
-        <w:t xml:space="preserve"> also</w:t>
-      </w:r>
-      <w:r>
-        <w:t xml:space="preserve"> be applied such as coating</w:t>
-      </w:r>
-      <w:r>
-        <w:t>s</w:t>
-      </w:r>
-      <w:r>
-        <w:t>, but these are less prone to producing visible defects and so do merit discussion.</w:t>
+      <w:bookmarkStart w:id="15" w:name="_Toc132841704"/>
+      <w:r>
+        <w:t>Contour Finding</w:t>
+      </w:r>
+      <w:bookmarkEnd w:id="15"/>
+      <w:r>
+        <w:t xml:space="preserve"> </w:t>
       </w:r>
     </w:p>
     <w:p>
@@ -3711,185 +4555,82 @@
         <w:pStyle w:val="Heading3"/>
         <w:spacing w:line="360" w:lineRule="auto"/>
       </w:pPr>
-      <w:bookmarkStart w:id="8" w:name="_Toc132841698"/>
-      <w:r>
-        <w:t>Types of Defects</w:t>
-      </w:r>
-      <w:bookmarkEnd w:id="8"/>
-    </w:p>
-    <w:p>
-      <w:pPr>
-        <w:spacing w:line="360" w:lineRule="auto"/>
-      </w:pPr>
-      <w:r>
-        <w:t>Now the project has a baseline understanding of how fabric is created we can assess what defects are produced during</w:t>
-      </w:r>
-      <w:r>
-        <w:t xml:space="preserve"> all phases of its creation.</w:t>
-      </w:r>
-    </w:p>
-    <w:p>
-      <w:pPr>
-        <w:spacing w:line="360" w:lineRule="auto"/>
-      </w:pPr>
+      <w:bookmarkStart w:id="16" w:name="_Toc132841705"/>
+      <w:r>
+        <w:t>Example of Object Detection Using OpenCV</w:t>
+      </w:r>
+      <w:bookmarkEnd w:id="16"/>
+    </w:p>
+    <w:p>
+      <w:pPr>
+        <w:spacing w:line="360" w:lineRule="auto"/>
+      </w:pPr>
+    </w:p>
+    <w:p>
+      <w:pPr>
+        <w:pStyle w:val="Heading2"/>
+        <w:spacing w:line="360" w:lineRule="auto"/>
+      </w:pPr>
+      <w:bookmarkStart w:id="17" w:name="_Toc132841706"/>
+      <w:r>
+        <w:t>TensorFlow</w:t>
+      </w:r>
+      <w:bookmarkEnd w:id="17"/>
     </w:p>
     <w:p>
       <w:pPr>
         <w:pStyle w:val="Heading3"/>
         <w:spacing w:line="360" w:lineRule="auto"/>
       </w:pPr>
-      <w:bookmarkStart w:id="9" w:name="_Toc132841699"/>
-      <w:r>
-        <w:lastRenderedPageBreak/>
-        <w:t>Importance of Inspection</w:t>
-      </w:r>
-      <w:bookmarkEnd w:id="9"/>
+      <w:bookmarkStart w:id="18" w:name="_Toc132841707"/>
+      <w:r>
+        <w:t>CNN</w:t>
+      </w:r>
+      <w:bookmarkEnd w:id="18"/>
+    </w:p>
+    <w:p>
+      <w:pPr>
+        <w:pStyle w:val="Heading3"/>
+        <w:spacing w:line="360" w:lineRule="auto"/>
+      </w:pPr>
+      <w:bookmarkStart w:id="19" w:name="_Toc132841708"/>
+      <w:r>
+        <w:t>Binary Classification using CNN’s</w:t>
+      </w:r>
+      <w:bookmarkEnd w:id="19"/>
     </w:p>
     <w:p>
       <w:pPr>
         <w:pStyle w:val="Heading2"/>
         <w:spacing w:line="360" w:lineRule="auto"/>
       </w:pPr>
-      <w:bookmarkStart w:id="10" w:name="_Toc132841700"/>
-      <w:r>
-        <w:t>Current Inspection Techniques</w:t>
-      </w:r>
-      <w:bookmarkEnd w:id="10"/>
-      <w:r>
-        <w:t xml:space="preserve"> </w:t>
-      </w:r>
+      <w:bookmarkStart w:id="20" w:name="_Toc132841709"/>
+      <w:r>
+        <w:t>Background research summary</w:t>
+      </w:r>
+      <w:bookmarkEnd w:id="20"/>
+    </w:p>
+    <w:p>
+      <w:pPr>
+        <w:pStyle w:val="Heading1"/>
+        <w:spacing w:line="360" w:lineRule="auto"/>
+      </w:pPr>
+      <w:bookmarkStart w:id="21" w:name="_Toc132841710"/>
+      <w:r>
+        <w:t>Chapter 2: Methods</w:t>
+      </w:r>
+      <w:bookmarkEnd w:id="21"/>
     </w:p>
     <w:p>
       <w:pPr>
         <w:pStyle w:val="Heading2"/>
         <w:spacing w:line="360" w:lineRule="auto"/>
       </w:pPr>
-      <w:bookmarkStart w:id="11" w:name="_Toc132841701"/>
-      <w:r>
-        <w:t>aitex fabric image database</w:t>
-      </w:r>
-      <w:bookmarkEnd w:id="11"/>
-    </w:p>
-    <w:p>
-      <w:pPr>
-        <w:pStyle w:val="Heading2"/>
-        <w:spacing w:line="360" w:lineRule="auto"/>
-      </w:pPr>
-      <w:bookmarkStart w:id="12" w:name="_Toc132841702"/>
-      <w:r>
-        <w:t>OpenCV</w:t>
-      </w:r>
-      <w:bookmarkEnd w:id="12"/>
-    </w:p>
-    <w:p>
-      <w:pPr>
-        <w:pStyle w:val="Heading3"/>
-        <w:spacing w:line="360" w:lineRule="auto"/>
-      </w:pPr>
-      <w:bookmarkStart w:id="13" w:name="_Toc132841703"/>
-      <w:r>
-        <w:t>Morphology</w:t>
-      </w:r>
-      <w:bookmarkEnd w:id="13"/>
-      <w:r>
-        <w:t xml:space="preserve"> </w:t>
-      </w:r>
-    </w:p>
-    <w:p>
-      <w:pPr>
-        <w:pStyle w:val="Heading3"/>
-        <w:spacing w:line="360" w:lineRule="auto"/>
-      </w:pPr>
-      <w:bookmarkStart w:id="14" w:name="_Toc132841704"/>
-      <w:r>
-        <w:t>Contour Finding</w:t>
-      </w:r>
-      <w:bookmarkEnd w:id="14"/>
-      <w:r>
-        <w:t xml:space="preserve"> </w:t>
-      </w:r>
-    </w:p>
-    <w:p>
-      <w:pPr>
-        <w:pStyle w:val="Heading3"/>
-        <w:spacing w:line="360" w:lineRule="auto"/>
-      </w:pPr>
-      <w:bookmarkStart w:id="15" w:name="_Toc132841705"/>
-      <w:r>
-        <w:t>Example of Object Detection Using OpenCV</w:t>
-      </w:r>
-      <w:bookmarkEnd w:id="15"/>
-    </w:p>
-    <w:p>
-      <w:pPr>
-        <w:spacing w:line="360" w:lineRule="auto"/>
-      </w:pPr>
-    </w:p>
-    <w:p>
-      <w:pPr>
-        <w:pStyle w:val="Heading2"/>
-        <w:spacing w:line="360" w:lineRule="auto"/>
-      </w:pPr>
-      <w:bookmarkStart w:id="16" w:name="_Toc132841706"/>
-      <w:r>
-        <w:t>TensorFlow</w:t>
-      </w:r>
-      <w:bookmarkEnd w:id="16"/>
-    </w:p>
-    <w:p>
-      <w:pPr>
-        <w:pStyle w:val="Heading3"/>
-        <w:spacing w:line="360" w:lineRule="auto"/>
-      </w:pPr>
-      <w:bookmarkStart w:id="17" w:name="_Toc132841707"/>
-      <w:r>
-        <w:t>CNN</w:t>
-      </w:r>
-      <w:bookmarkEnd w:id="17"/>
-    </w:p>
-    <w:p>
-      <w:pPr>
-        <w:pStyle w:val="Heading3"/>
-        <w:spacing w:line="360" w:lineRule="auto"/>
-      </w:pPr>
-      <w:bookmarkStart w:id="18" w:name="_Toc132841708"/>
-      <w:r>
-        <w:t>Binary Classification using CNN’s</w:t>
-      </w:r>
-      <w:bookmarkEnd w:id="18"/>
-    </w:p>
-    <w:p>
-      <w:pPr>
-        <w:pStyle w:val="Heading2"/>
-        <w:spacing w:line="360" w:lineRule="auto"/>
-      </w:pPr>
-      <w:bookmarkStart w:id="19" w:name="_Toc132841709"/>
-      <w:r>
-        <w:t>Background research summary</w:t>
-      </w:r>
-      <w:bookmarkEnd w:id="19"/>
-    </w:p>
-    <w:p>
-      <w:pPr>
-        <w:pStyle w:val="Heading1"/>
-        <w:spacing w:line="360" w:lineRule="auto"/>
-      </w:pPr>
-      <w:bookmarkStart w:id="20" w:name="_Toc132841710"/>
-      <w:r>
-        <w:t>Chapter 2: Methods</w:t>
-      </w:r>
-      <w:bookmarkEnd w:id="20"/>
-    </w:p>
-    <w:p>
-      <w:pPr>
-        <w:pStyle w:val="Heading2"/>
-        <w:spacing w:line="360" w:lineRule="auto"/>
-      </w:pPr>
-      <w:bookmarkStart w:id="21" w:name="_Toc132841711"/>
+      <w:bookmarkStart w:id="22" w:name="_Toc132841711"/>
       <w:r>
         <w:t>Initial Project Decisions</w:t>
       </w:r>
-      <w:bookmarkEnd w:id="21"/>
+      <w:bookmarkEnd w:id="22"/>
     </w:p>
     <w:p>
       <w:pPr>
@@ -3898,7 +4639,7 @@
       <w:r>
         <w:t xml:space="preserve">** talk about the scale of the project, decision to just do detection rather than classification. Limited size of data, decision to use that specific data set as opposed to </w:t>
       </w:r>
-      <w:hyperlink r:id="rId6" w:history="1">
+      <w:hyperlink r:id="rId15" w:history="1">
         <w:r>
           <w:rPr>
             <w:rStyle w:val="Hyperlink"/>
@@ -3915,33 +4656,34 @@
         <w:pStyle w:val="Heading2"/>
         <w:spacing w:line="360" w:lineRule="auto"/>
       </w:pPr>
-      <w:bookmarkStart w:id="22" w:name="_Toc132841712"/>
-      <w:r>
+      <w:bookmarkStart w:id="23" w:name="_Toc132841712"/>
+      <w:r>
+        <w:lastRenderedPageBreak/>
         <w:t>Sprint 1: Data Preparation and Analysis</w:t>
       </w:r>
-      <w:bookmarkEnd w:id="22"/>
+      <w:bookmarkEnd w:id="23"/>
     </w:p>
     <w:p>
       <w:pPr>
         <w:pStyle w:val="Heading3"/>
         <w:spacing w:line="360" w:lineRule="auto"/>
       </w:pPr>
-      <w:bookmarkStart w:id="23" w:name="_Toc132841713"/>
+      <w:bookmarkStart w:id="24" w:name="_Toc132841713"/>
       <w:r>
         <w:t>Goals</w:t>
       </w:r>
-      <w:bookmarkEnd w:id="23"/>
+      <w:bookmarkEnd w:id="24"/>
     </w:p>
     <w:p>
       <w:pPr>
         <w:pStyle w:val="Heading3"/>
         <w:spacing w:line="360" w:lineRule="auto"/>
       </w:pPr>
-      <w:bookmarkStart w:id="24" w:name="_Toc132841714"/>
+      <w:bookmarkStart w:id="25" w:name="_Toc132841714"/>
       <w:r>
         <w:t>implementation</w:t>
       </w:r>
-      <w:bookmarkEnd w:id="24"/>
+      <w:bookmarkEnd w:id="25"/>
     </w:p>
     <w:p>
       <w:pPr>
@@ -3972,248 +4714,248 @@
         <w:spacing w:line="360" w:lineRule="auto"/>
       </w:pPr>
       <w:r>
+        <w:t>Image An</w:t>
+      </w:r>
+      <w:r>
+        <w:t>alysis</w:t>
+      </w:r>
+    </w:p>
+    <w:p>
+      <w:pPr>
+        <w:pStyle w:val="Heading3"/>
+        <w:spacing w:line="360" w:lineRule="auto"/>
+      </w:pPr>
+      <w:bookmarkStart w:id="26" w:name="_Toc132841715"/>
+      <w:r>
+        <w:t>Sprint Review</w:t>
+      </w:r>
+      <w:bookmarkEnd w:id="26"/>
+    </w:p>
+    <w:p>
+      <w:pPr>
+        <w:pStyle w:val="Heading2"/>
+        <w:spacing w:line="360" w:lineRule="auto"/>
+      </w:pPr>
+      <w:bookmarkStart w:id="27" w:name="_Toc132841716"/>
+      <w:r>
+        <w:t xml:space="preserve">Sprint 2: </w:t>
+      </w:r>
+      <w:r>
+        <w:t>OpenCV Contour Finding</w:t>
+      </w:r>
+      <w:bookmarkEnd w:id="27"/>
+    </w:p>
+    <w:p>
+      <w:pPr>
+        <w:pStyle w:val="Heading3"/>
+        <w:spacing w:line="360" w:lineRule="auto"/>
+      </w:pPr>
+      <w:bookmarkStart w:id="28" w:name="_Toc132841717"/>
+      <w:r>
+        <w:t>Goals</w:t>
+      </w:r>
+      <w:bookmarkEnd w:id="28"/>
+    </w:p>
+    <w:p>
+      <w:pPr>
+        <w:pStyle w:val="Heading3"/>
+        <w:spacing w:line="360" w:lineRule="auto"/>
+      </w:pPr>
+      <w:bookmarkStart w:id="29" w:name="_Toc132841718"/>
+      <w:r>
+        <w:t>I</w:t>
+      </w:r>
+      <w:r>
+        <w:t>mplementation</w:t>
+      </w:r>
+      <w:bookmarkEnd w:id="29"/>
+    </w:p>
+    <w:p>
+      <w:pPr>
+        <w:pStyle w:val="Heading4"/>
+        <w:spacing w:line="360" w:lineRule="auto"/>
+      </w:pPr>
+      <w:r>
+        <w:t>Image Morphology</w:t>
+      </w:r>
+    </w:p>
+    <w:p>
+      <w:pPr>
+        <w:pStyle w:val="Heading4"/>
+        <w:spacing w:line="360" w:lineRule="auto"/>
+      </w:pPr>
+    </w:p>
+    <w:p>
+      <w:pPr>
+        <w:pStyle w:val="Heading3"/>
+        <w:spacing w:line="360" w:lineRule="auto"/>
+      </w:pPr>
+      <w:bookmarkStart w:id="30" w:name="_Toc132841719"/>
+      <w:r>
+        <w:t>Sprint Review</w:t>
+      </w:r>
+      <w:bookmarkEnd w:id="30"/>
+    </w:p>
+    <w:p>
+      <w:pPr>
+        <w:pStyle w:val="Heading2"/>
+        <w:spacing w:line="360" w:lineRule="auto"/>
+      </w:pPr>
+      <w:bookmarkStart w:id="31" w:name="_Toc132841720"/>
+      <w:r>
+        <w:t>Sprint 3: TensorFlow</w:t>
+      </w:r>
+      <w:bookmarkEnd w:id="31"/>
+      <w:r>
+        <w:t xml:space="preserve"> </w:t>
+      </w:r>
+    </w:p>
+    <w:p>
+      <w:pPr>
+        <w:pStyle w:val="Heading3"/>
+        <w:spacing w:line="360" w:lineRule="auto"/>
+      </w:pPr>
+      <w:bookmarkStart w:id="32" w:name="_Toc132841721"/>
+      <w:r>
+        <w:t>Goals</w:t>
+      </w:r>
+      <w:bookmarkEnd w:id="32"/>
+    </w:p>
+    <w:p>
+      <w:pPr>
+        <w:pStyle w:val="Heading3"/>
+        <w:spacing w:line="360" w:lineRule="auto"/>
+      </w:pPr>
+      <w:bookmarkStart w:id="33" w:name="_Toc132841722"/>
+      <w:r>
+        <w:t>Implementation</w:t>
+      </w:r>
+      <w:bookmarkEnd w:id="33"/>
+    </w:p>
+    <w:p>
+      <w:pPr>
+        <w:pStyle w:val="Heading4"/>
+        <w:spacing w:line="360" w:lineRule="auto"/>
+      </w:pPr>
+      <w:r>
+        <w:t>CNN</w:t>
+      </w:r>
+    </w:p>
+    <w:p>
+      <w:pPr>
+        <w:spacing w:line="360" w:lineRule="auto"/>
+      </w:pPr>
+    </w:p>
+    <w:p>
+      <w:pPr>
+        <w:pStyle w:val="Heading3"/>
+        <w:spacing w:line="360" w:lineRule="auto"/>
+      </w:pPr>
+      <w:bookmarkStart w:id="34" w:name="_Toc132841723"/>
+      <w:r>
+        <w:t>Sprint Review</w:t>
+      </w:r>
+      <w:bookmarkEnd w:id="34"/>
+    </w:p>
+    <w:p>
+      <w:pPr>
+        <w:spacing w:line="360" w:lineRule="auto"/>
+      </w:pPr>
+    </w:p>
+    <w:p>
+      <w:pPr>
+        <w:pStyle w:val="Heading2"/>
+        <w:spacing w:line="360" w:lineRule="auto"/>
+      </w:pPr>
+      <w:bookmarkStart w:id="35" w:name="_Toc132841724"/>
+      <w:r>
+        <w:t>Sprint 4: Gui</w:t>
+      </w:r>
+      <w:bookmarkEnd w:id="35"/>
+      <w:r>
+        <w:t xml:space="preserve">  </w:t>
+      </w:r>
+    </w:p>
+    <w:p>
+      <w:pPr>
+        <w:pStyle w:val="Heading3"/>
+        <w:spacing w:line="360" w:lineRule="auto"/>
+      </w:pPr>
+      <w:bookmarkStart w:id="36" w:name="_Toc132841725"/>
+      <w:r>
+        <w:t>Goals</w:t>
+      </w:r>
+      <w:bookmarkEnd w:id="36"/>
+    </w:p>
+    <w:p>
+      <w:pPr>
+        <w:pStyle w:val="Heading3"/>
+        <w:spacing w:line="360" w:lineRule="auto"/>
+      </w:pPr>
+      <w:bookmarkStart w:id="37" w:name="_Toc132841726"/>
+      <w:r>
+        <w:t>Implementation</w:t>
+      </w:r>
+      <w:bookmarkEnd w:id="37"/>
+    </w:p>
+    <w:p>
+      <w:pPr>
+        <w:pStyle w:val="Heading3"/>
+        <w:spacing w:line="360" w:lineRule="auto"/>
+      </w:pPr>
+      <w:bookmarkStart w:id="38" w:name="_Toc132841727"/>
+      <w:r>
+        <w:t>Sprint Review</w:t>
+      </w:r>
+      <w:bookmarkEnd w:id="38"/>
+    </w:p>
+    <w:p>
+      <w:pPr>
+        <w:spacing w:line="360" w:lineRule="auto"/>
+      </w:pPr>
+    </w:p>
+    <w:p>
+      <w:pPr>
+        <w:pStyle w:val="Heading1"/>
+        <w:spacing w:line="360" w:lineRule="auto"/>
+      </w:pPr>
+      <w:bookmarkStart w:id="39" w:name="_Toc132841728"/>
+      <w:r>
         <w:lastRenderedPageBreak/>
-        <w:t>Image An</w:t>
-      </w:r>
-      <w:r>
-        <w:t>alysis</w:t>
-      </w:r>
-    </w:p>
-    <w:p>
-      <w:pPr>
-        <w:pStyle w:val="Heading3"/>
-        <w:spacing w:line="360" w:lineRule="auto"/>
-      </w:pPr>
-      <w:bookmarkStart w:id="25" w:name="_Toc132841715"/>
-      <w:r>
-        <w:t>Sprint Review</w:t>
-      </w:r>
-      <w:bookmarkEnd w:id="25"/>
-    </w:p>
-    <w:p>
-      <w:pPr>
-        <w:pStyle w:val="Heading2"/>
-        <w:spacing w:line="360" w:lineRule="auto"/>
-      </w:pPr>
-      <w:bookmarkStart w:id="26" w:name="_Toc132841716"/>
-      <w:r>
-        <w:t xml:space="preserve">Sprint 2: </w:t>
-      </w:r>
-      <w:r>
-        <w:t>OpenCV Contour Finding</w:t>
-      </w:r>
-      <w:bookmarkEnd w:id="26"/>
-    </w:p>
-    <w:p>
-      <w:pPr>
-        <w:pStyle w:val="Heading3"/>
-        <w:spacing w:line="360" w:lineRule="auto"/>
-      </w:pPr>
-      <w:bookmarkStart w:id="27" w:name="_Toc132841717"/>
-      <w:r>
-        <w:t>Goals</w:t>
-      </w:r>
-      <w:bookmarkEnd w:id="27"/>
-    </w:p>
-    <w:p>
-      <w:pPr>
-        <w:pStyle w:val="Heading3"/>
-        <w:spacing w:line="360" w:lineRule="auto"/>
-      </w:pPr>
-      <w:bookmarkStart w:id="28" w:name="_Toc132841718"/>
-      <w:r>
-        <w:t>I</w:t>
-      </w:r>
-      <w:r>
-        <w:t>mplementation</w:t>
-      </w:r>
-      <w:bookmarkEnd w:id="28"/>
-    </w:p>
-    <w:p>
-      <w:pPr>
-        <w:pStyle w:val="Heading4"/>
-        <w:spacing w:line="360" w:lineRule="auto"/>
-      </w:pPr>
-      <w:r>
-        <w:t>Image Morphology</w:t>
-      </w:r>
-    </w:p>
-    <w:p>
-      <w:pPr>
-        <w:pStyle w:val="Heading4"/>
-        <w:spacing w:line="360" w:lineRule="auto"/>
-      </w:pPr>
-    </w:p>
-    <w:p>
-      <w:pPr>
-        <w:pStyle w:val="Heading3"/>
-        <w:spacing w:line="360" w:lineRule="auto"/>
-      </w:pPr>
-      <w:bookmarkStart w:id="29" w:name="_Toc132841719"/>
-      <w:r>
-        <w:t>Sprint Review</w:t>
-      </w:r>
-      <w:bookmarkEnd w:id="29"/>
-    </w:p>
-    <w:p>
-      <w:pPr>
-        <w:pStyle w:val="Heading2"/>
-        <w:spacing w:line="360" w:lineRule="auto"/>
-      </w:pPr>
-      <w:bookmarkStart w:id="30" w:name="_Toc132841720"/>
-      <w:r>
-        <w:t>Sprint 3: TensorFlow</w:t>
-      </w:r>
-      <w:bookmarkEnd w:id="30"/>
-      <w:r>
-        <w:t xml:space="preserve"> </w:t>
-      </w:r>
-    </w:p>
-    <w:p>
-      <w:pPr>
-        <w:pStyle w:val="Heading3"/>
-        <w:spacing w:line="360" w:lineRule="auto"/>
-      </w:pPr>
-      <w:bookmarkStart w:id="31" w:name="_Toc132841721"/>
-      <w:r>
-        <w:t>Goals</w:t>
-      </w:r>
-      <w:bookmarkEnd w:id="31"/>
-    </w:p>
-    <w:p>
-      <w:pPr>
-        <w:pStyle w:val="Heading3"/>
-        <w:spacing w:line="360" w:lineRule="auto"/>
-      </w:pPr>
-      <w:bookmarkStart w:id="32" w:name="_Toc132841722"/>
-      <w:r>
-        <w:t>Implementation</w:t>
-      </w:r>
-      <w:bookmarkEnd w:id="32"/>
-    </w:p>
-    <w:p>
-      <w:pPr>
-        <w:pStyle w:val="Heading4"/>
-        <w:spacing w:line="360" w:lineRule="auto"/>
-      </w:pPr>
-      <w:r>
-        <w:t>CNN</w:t>
-      </w:r>
-    </w:p>
-    <w:p>
-      <w:pPr>
-        <w:spacing w:line="360" w:lineRule="auto"/>
-      </w:pPr>
-    </w:p>
-    <w:p>
-      <w:pPr>
-        <w:pStyle w:val="Heading3"/>
-        <w:spacing w:line="360" w:lineRule="auto"/>
-      </w:pPr>
-      <w:bookmarkStart w:id="33" w:name="_Toc132841723"/>
-      <w:r>
-        <w:t>Sprint Review</w:t>
-      </w:r>
-      <w:bookmarkEnd w:id="33"/>
-    </w:p>
-    <w:p>
-      <w:pPr>
-        <w:spacing w:line="360" w:lineRule="auto"/>
-      </w:pPr>
-    </w:p>
-    <w:p>
-      <w:pPr>
-        <w:pStyle w:val="Heading2"/>
-        <w:spacing w:line="360" w:lineRule="auto"/>
-      </w:pPr>
-      <w:bookmarkStart w:id="34" w:name="_Toc132841724"/>
-      <w:r>
-        <w:t>Sprint 4: Gui</w:t>
-      </w:r>
-      <w:bookmarkEnd w:id="34"/>
-      <w:r>
-        <w:t xml:space="preserve">  </w:t>
-      </w:r>
-    </w:p>
-    <w:p>
-      <w:pPr>
-        <w:pStyle w:val="Heading3"/>
-        <w:spacing w:line="360" w:lineRule="auto"/>
-      </w:pPr>
-      <w:bookmarkStart w:id="35" w:name="_Toc132841725"/>
-      <w:r>
-        <w:t>Goals</w:t>
-      </w:r>
-      <w:bookmarkEnd w:id="35"/>
-    </w:p>
-    <w:p>
-      <w:pPr>
-        <w:pStyle w:val="Heading3"/>
-        <w:spacing w:line="360" w:lineRule="auto"/>
-      </w:pPr>
-      <w:bookmarkStart w:id="36" w:name="_Toc132841726"/>
-      <w:r>
-        <w:t>Implementation</w:t>
-      </w:r>
-      <w:bookmarkEnd w:id="36"/>
-    </w:p>
-    <w:p>
-      <w:pPr>
-        <w:pStyle w:val="Heading3"/>
-        <w:spacing w:line="360" w:lineRule="auto"/>
-      </w:pPr>
-      <w:bookmarkStart w:id="37" w:name="_Toc132841727"/>
-      <w:r>
-        <w:t>Sprint Review</w:t>
-      </w:r>
-      <w:bookmarkEnd w:id="37"/>
-    </w:p>
-    <w:p>
-      <w:pPr>
-        <w:spacing w:line="360" w:lineRule="auto"/>
-      </w:pPr>
+        <w:t xml:space="preserve">Chapter </w:t>
+      </w:r>
+      <w:r>
+        <w:t>3</w:t>
+      </w:r>
+      <w:r>
+        <w:t>: Results</w:t>
+      </w:r>
+      <w:bookmarkEnd w:id="39"/>
     </w:p>
     <w:p>
       <w:pPr>
         <w:pStyle w:val="Heading1"/>
         <w:spacing w:line="360" w:lineRule="auto"/>
       </w:pPr>
-      <w:bookmarkStart w:id="38" w:name="_Toc132841728"/>
-      <w:r>
-        <w:t xml:space="preserve">Chapter </w:t>
-      </w:r>
-      <w:r>
-        <w:t>3</w:t>
-      </w:r>
-      <w:r>
-        <w:t>: Results</w:t>
-      </w:r>
-      <w:bookmarkEnd w:id="38"/>
+      <w:bookmarkStart w:id="40" w:name="_Toc132841729"/>
+      <w:r>
+        <w:t xml:space="preserve">Chapter 4: </w:t>
+      </w:r>
+      <w:r>
+        <w:t>Discussion</w:t>
+      </w:r>
+      <w:bookmarkEnd w:id="40"/>
     </w:p>
     <w:p>
       <w:pPr>
         <w:pStyle w:val="Heading1"/>
         <w:spacing w:line="360" w:lineRule="auto"/>
       </w:pPr>
-      <w:bookmarkStart w:id="39" w:name="_Toc132841729"/>
-      <w:r>
-        <w:t xml:space="preserve">Chapter 4: </w:t>
-      </w:r>
-      <w:r>
-        <w:t>Discussion</w:t>
-      </w:r>
-      <w:bookmarkEnd w:id="39"/>
-    </w:p>
-    <w:p>
-      <w:pPr>
-        <w:pStyle w:val="Heading1"/>
-        <w:spacing w:line="360" w:lineRule="auto"/>
-      </w:pPr>
-      <w:bookmarkStart w:id="40" w:name="_Toc132841730"/>
+      <w:bookmarkStart w:id="41" w:name="_Toc132841730"/>
       <w:r>
         <w:t>Bibliography</w:t>
       </w:r>
-      <w:bookmarkEnd w:id="40"/>
+      <w:bookmarkEnd w:id="41"/>
     </w:p>
     <w:p>
       <w:pPr>
@@ -4222,7 +4964,7 @@
       <w:r>
         <w:t xml:space="preserve">Shaker, K., Umair, M., Ashraf, W. and Nawab, Y. (2016) Fabric manufacturing. Physical Sciences Reviews, Vol. 1 (Issue 7), pp. 20160024. </w:t>
       </w:r>
-      <w:hyperlink r:id="rId7" w:history="1">
+      <w:hyperlink r:id="rId16" w:history="1">
         <w:r>
           <w:rPr>
             <w:rStyle w:val="Hyperlink"/>
@@ -4338,7 +5080,7 @@
         </w:rPr>
         <w:t>DOI: </w:t>
       </w:r>
-      <w:hyperlink r:id="rId8" w:history="1">
+      <w:hyperlink r:id="rId17" w:history="1">
         <w:r>
           <w:rPr>
             <w:rStyle w:val="Hyperlink"/>
@@ -4355,7 +5097,6 @@
         <w:spacing w:line="360" w:lineRule="auto"/>
       </w:pPr>
       <w:r>
-        <w:lastRenderedPageBreak/>
         <w:t>Adanur, S., 2020. Handbook of weaving. CRC press.</w:t>
       </w:r>
     </w:p>
@@ -4372,7 +5113,374 @@
         <w:spacing w:line="360" w:lineRule="auto"/>
       </w:pPr>
       <w:r>
-        <w:t>Perkins, W.S., 1991. A Review of Textile Dyeing Processes. Textile Chemist &amp; Colorist, 23(8).</w:t>
+        <w:t xml:space="preserve">Perkins, W.S., 1991. A Review of Textile Dyeing Processes. Textile Chemist &amp; </w:t>
+      </w:r>
+      <w:proofErr w:type="spellStart"/>
+      <w:r>
+        <w:t>Colorist</w:t>
+      </w:r>
+      <w:proofErr w:type="spellEnd"/>
+      <w:r>
+        <w:t>, 23(8).</w:t>
+      </w:r>
+    </w:p>
+    <w:p>
+      <w:pPr>
+        <w:spacing w:line="360" w:lineRule="auto"/>
+        <w:rPr>
+          <w:rFonts w:ascii="Arial" w:hAnsi="Arial" w:cs="Arial"/>
+          <w:color w:val="222222"/>
+          <w:sz w:val="20"/>
+          <w:szCs w:val="20"/>
+          <w:shd w:val="clear" w:color="auto" w:fill="FFFFFF"/>
+        </w:rPr>
+      </w:pPr>
+      <w:r>
+        <w:rPr>
+          <w:rFonts w:ascii="Arial" w:hAnsi="Arial" w:cs="Arial"/>
+          <w:color w:val="222222"/>
+          <w:sz w:val="20"/>
+          <w:szCs w:val="20"/>
+          <w:shd w:val="clear" w:color="auto" w:fill="FFFFFF"/>
+        </w:rPr>
+        <w:t xml:space="preserve">Silvestre-Blanes, J., </w:t>
+      </w:r>
+      <w:proofErr w:type="spellStart"/>
+      <w:r>
+        <w:rPr>
+          <w:rFonts w:ascii="Arial" w:hAnsi="Arial" w:cs="Arial"/>
+          <w:color w:val="222222"/>
+          <w:sz w:val="20"/>
+          <w:szCs w:val="20"/>
+          <w:shd w:val="clear" w:color="auto" w:fill="FFFFFF"/>
+        </w:rPr>
+        <w:t>Albero-Albero</w:t>
+      </w:r>
+      <w:proofErr w:type="spellEnd"/>
+      <w:r>
+        <w:rPr>
+          <w:rFonts w:ascii="Arial" w:hAnsi="Arial" w:cs="Arial"/>
+          <w:color w:val="222222"/>
+          <w:sz w:val="20"/>
+          <w:szCs w:val="20"/>
+          <w:shd w:val="clear" w:color="auto" w:fill="FFFFFF"/>
+        </w:rPr>
+        <w:t xml:space="preserve">, T., </w:t>
+      </w:r>
+      <w:proofErr w:type="spellStart"/>
+      <w:r>
+        <w:rPr>
+          <w:rFonts w:ascii="Arial" w:hAnsi="Arial" w:cs="Arial"/>
+          <w:color w:val="222222"/>
+          <w:sz w:val="20"/>
+          <w:szCs w:val="20"/>
+          <w:shd w:val="clear" w:color="auto" w:fill="FFFFFF"/>
+        </w:rPr>
+        <w:t>Miralles</w:t>
+      </w:r>
+      <w:proofErr w:type="spellEnd"/>
+      <w:r>
+        <w:rPr>
+          <w:rFonts w:ascii="Arial" w:hAnsi="Arial" w:cs="Arial"/>
+          <w:color w:val="222222"/>
+          <w:sz w:val="20"/>
+          <w:szCs w:val="20"/>
+          <w:shd w:val="clear" w:color="auto" w:fill="FFFFFF"/>
+        </w:rPr>
+        <w:t>, I., Pérez-</w:t>
+      </w:r>
+      <w:proofErr w:type="spellStart"/>
+      <w:r>
+        <w:rPr>
+          <w:rFonts w:ascii="Arial" w:hAnsi="Arial" w:cs="Arial"/>
+          <w:color w:val="222222"/>
+          <w:sz w:val="20"/>
+          <w:szCs w:val="20"/>
+          <w:shd w:val="clear" w:color="auto" w:fill="FFFFFF"/>
+        </w:rPr>
+        <w:t>Llorens</w:t>
+      </w:r>
+      <w:proofErr w:type="spellEnd"/>
+      <w:r>
+        <w:rPr>
+          <w:rFonts w:ascii="Arial" w:hAnsi="Arial" w:cs="Arial"/>
+          <w:color w:val="222222"/>
+          <w:sz w:val="20"/>
+          <w:szCs w:val="20"/>
+          <w:shd w:val="clear" w:color="auto" w:fill="FFFFFF"/>
+        </w:rPr>
+        <w:t>, R. and Moreno, J., 2019. A public fabric database for defect detection methods and results. </w:t>
+      </w:r>
+      <w:r>
+        <w:rPr>
+          <w:rFonts w:ascii="Arial" w:hAnsi="Arial" w:cs="Arial"/>
+          <w:i/>
+          <w:iCs/>
+          <w:color w:val="222222"/>
+          <w:sz w:val="20"/>
+          <w:szCs w:val="20"/>
+          <w:shd w:val="clear" w:color="auto" w:fill="FFFFFF"/>
+        </w:rPr>
+        <w:t>Autex Research Journal</w:t>
+      </w:r>
+      <w:r>
+        <w:rPr>
+          <w:rFonts w:ascii="Arial" w:hAnsi="Arial" w:cs="Arial"/>
+          <w:color w:val="222222"/>
+          <w:sz w:val="20"/>
+          <w:szCs w:val="20"/>
+          <w:shd w:val="clear" w:color="auto" w:fill="FFFFFF"/>
+        </w:rPr>
+        <w:t>, </w:t>
+      </w:r>
+      <w:r>
+        <w:rPr>
+          <w:rFonts w:ascii="Arial" w:hAnsi="Arial" w:cs="Arial"/>
+          <w:i/>
+          <w:iCs/>
+          <w:color w:val="222222"/>
+          <w:sz w:val="20"/>
+          <w:szCs w:val="20"/>
+          <w:shd w:val="clear" w:color="auto" w:fill="FFFFFF"/>
+        </w:rPr>
+        <w:t>19</w:t>
+      </w:r>
+      <w:r>
+        <w:rPr>
+          <w:rFonts w:ascii="Arial" w:hAnsi="Arial" w:cs="Arial"/>
+          <w:color w:val="222222"/>
+          <w:sz w:val="20"/>
+          <w:szCs w:val="20"/>
+          <w:shd w:val="clear" w:color="auto" w:fill="FFFFFF"/>
+        </w:rPr>
+        <w:t>(4), pp.363-374</w:t>
+      </w:r>
+    </w:p>
+    <w:p>
+      <w:pPr>
+        <w:spacing w:line="360" w:lineRule="auto"/>
+        <w:rPr>
+          <w:rFonts w:ascii="Arial" w:hAnsi="Arial" w:cs="Arial"/>
+          <w:color w:val="222222"/>
+          <w:sz w:val="20"/>
+          <w:szCs w:val="20"/>
+          <w:shd w:val="clear" w:color="auto" w:fill="FFFFFF"/>
+        </w:rPr>
+      </w:pPr>
+      <w:proofErr w:type="spellStart"/>
+      <w:r>
+        <w:rPr>
+          <w:rFonts w:ascii="Arial" w:hAnsi="Arial" w:cs="Arial"/>
+          <w:color w:val="222222"/>
+          <w:sz w:val="20"/>
+          <w:szCs w:val="20"/>
+          <w:shd w:val="clear" w:color="auto" w:fill="FFFFFF"/>
+        </w:rPr>
+        <w:t>Nateri</w:t>
+      </w:r>
+      <w:proofErr w:type="spellEnd"/>
+      <w:r>
+        <w:rPr>
+          <w:rFonts w:ascii="Arial" w:hAnsi="Arial" w:cs="Arial"/>
+          <w:color w:val="222222"/>
+          <w:sz w:val="20"/>
+          <w:szCs w:val="20"/>
+          <w:shd w:val="clear" w:color="auto" w:fill="FFFFFF"/>
+        </w:rPr>
+        <w:t xml:space="preserve">, A.S., Ebrahimi, F. and </w:t>
+      </w:r>
+      <w:proofErr w:type="spellStart"/>
+      <w:r>
+        <w:rPr>
+          <w:rFonts w:ascii="Arial" w:hAnsi="Arial" w:cs="Arial"/>
+          <w:color w:val="222222"/>
+          <w:sz w:val="20"/>
+          <w:szCs w:val="20"/>
+          <w:shd w:val="clear" w:color="auto" w:fill="FFFFFF"/>
+        </w:rPr>
+        <w:t>Sadeghzade</w:t>
+      </w:r>
+      <w:proofErr w:type="spellEnd"/>
+      <w:r>
+        <w:rPr>
+          <w:rFonts w:ascii="Arial" w:hAnsi="Arial" w:cs="Arial"/>
+          <w:color w:val="222222"/>
+          <w:sz w:val="20"/>
+          <w:szCs w:val="20"/>
+          <w:shd w:val="clear" w:color="auto" w:fill="FFFFFF"/>
+        </w:rPr>
+        <w:t>, N., 2014. Evaluation of yarn defects by image processing technique. </w:t>
+      </w:r>
+      <w:proofErr w:type="spellStart"/>
+      <w:r>
+        <w:rPr>
+          <w:rFonts w:ascii="Arial" w:hAnsi="Arial" w:cs="Arial"/>
+          <w:i/>
+          <w:iCs/>
+          <w:color w:val="222222"/>
+          <w:sz w:val="20"/>
+          <w:szCs w:val="20"/>
+          <w:shd w:val="clear" w:color="auto" w:fill="FFFFFF"/>
+        </w:rPr>
+        <w:t>Optik</w:t>
+      </w:r>
+      <w:proofErr w:type="spellEnd"/>
+      <w:r>
+        <w:rPr>
+          <w:rFonts w:ascii="Arial" w:hAnsi="Arial" w:cs="Arial"/>
+          <w:color w:val="222222"/>
+          <w:sz w:val="20"/>
+          <w:szCs w:val="20"/>
+          <w:shd w:val="clear" w:color="auto" w:fill="FFFFFF"/>
+        </w:rPr>
+        <w:t>, </w:t>
+      </w:r>
+      <w:r>
+        <w:rPr>
+          <w:rFonts w:ascii="Arial" w:hAnsi="Arial" w:cs="Arial"/>
+          <w:i/>
+          <w:iCs/>
+          <w:color w:val="222222"/>
+          <w:sz w:val="20"/>
+          <w:szCs w:val="20"/>
+          <w:shd w:val="clear" w:color="auto" w:fill="FFFFFF"/>
+        </w:rPr>
+        <w:t>125</w:t>
+      </w:r>
+      <w:r>
+        <w:rPr>
+          <w:rFonts w:ascii="Arial" w:hAnsi="Arial" w:cs="Arial"/>
+          <w:color w:val="222222"/>
+          <w:sz w:val="20"/>
+          <w:szCs w:val="20"/>
+          <w:shd w:val="clear" w:color="auto" w:fill="FFFFFF"/>
+        </w:rPr>
+        <w:t>(20), pp.5998-6002.</w:t>
+      </w:r>
+    </w:p>
+    <w:p>
+      <w:pPr>
+        <w:spacing w:line="360" w:lineRule="auto"/>
+      </w:pPr>
+      <w:r>
+        <w:rPr>
+          <w:rFonts w:ascii="Arial" w:hAnsi="Arial" w:cs="Arial"/>
+          <w:color w:val="222222"/>
+          <w:sz w:val="20"/>
+          <w:szCs w:val="20"/>
+          <w:shd w:val="clear" w:color="auto" w:fill="FFFFFF"/>
+        </w:rPr>
+        <w:t xml:space="preserve">Malek, A.S., </w:t>
+      </w:r>
+      <w:proofErr w:type="spellStart"/>
+      <w:r>
+        <w:rPr>
+          <w:rFonts w:ascii="Arial" w:hAnsi="Arial" w:cs="Arial"/>
+          <w:color w:val="222222"/>
+          <w:sz w:val="20"/>
+          <w:szCs w:val="20"/>
+          <w:shd w:val="clear" w:color="auto" w:fill="FFFFFF"/>
+        </w:rPr>
+        <w:t>Drean</w:t>
+      </w:r>
+      <w:proofErr w:type="spellEnd"/>
+      <w:r>
+        <w:rPr>
+          <w:rFonts w:ascii="Arial" w:hAnsi="Arial" w:cs="Arial"/>
+          <w:color w:val="222222"/>
+          <w:sz w:val="20"/>
+          <w:szCs w:val="20"/>
+          <w:shd w:val="clear" w:color="auto" w:fill="FFFFFF"/>
+        </w:rPr>
+        <w:t xml:space="preserve">, J.Y., </w:t>
+      </w:r>
+      <w:proofErr w:type="spellStart"/>
+      <w:r>
+        <w:rPr>
+          <w:rFonts w:ascii="Arial" w:hAnsi="Arial" w:cs="Arial"/>
+          <w:color w:val="222222"/>
+          <w:sz w:val="20"/>
+          <w:szCs w:val="20"/>
+          <w:shd w:val="clear" w:color="auto" w:fill="FFFFFF"/>
+        </w:rPr>
+        <w:t>Bigue</w:t>
+      </w:r>
+      <w:proofErr w:type="spellEnd"/>
+      <w:r>
+        <w:rPr>
+          <w:rFonts w:ascii="Arial" w:hAnsi="Arial" w:cs="Arial"/>
+          <w:color w:val="222222"/>
+          <w:sz w:val="20"/>
+          <w:szCs w:val="20"/>
+          <w:shd w:val="clear" w:color="auto" w:fill="FFFFFF"/>
+        </w:rPr>
+        <w:t xml:space="preserve">, L. and </w:t>
+      </w:r>
+      <w:proofErr w:type="spellStart"/>
+      <w:r>
+        <w:rPr>
+          <w:rFonts w:ascii="Arial" w:hAnsi="Arial" w:cs="Arial"/>
+          <w:color w:val="222222"/>
+          <w:sz w:val="20"/>
+          <w:szCs w:val="20"/>
+          <w:shd w:val="clear" w:color="auto" w:fill="FFFFFF"/>
+        </w:rPr>
+        <w:t>Osselin</w:t>
+      </w:r>
+      <w:proofErr w:type="spellEnd"/>
+      <w:r>
+        <w:rPr>
+          <w:rFonts w:ascii="Arial" w:hAnsi="Arial" w:cs="Arial"/>
+          <w:color w:val="222222"/>
+          <w:sz w:val="20"/>
+          <w:szCs w:val="20"/>
+          <w:shd w:val="clear" w:color="auto" w:fill="FFFFFF"/>
+        </w:rPr>
+        <w:t>, J.F., 2013. Optimization of automated online fabric inspection by fast Fourier transform (FFT) and cross-correlation. </w:t>
+      </w:r>
+      <w:r>
+        <w:rPr>
+          <w:rFonts w:ascii="Arial" w:hAnsi="Arial" w:cs="Arial"/>
+          <w:i/>
+          <w:iCs/>
+          <w:color w:val="222222"/>
+          <w:sz w:val="20"/>
+          <w:szCs w:val="20"/>
+          <w:shd w:val="clear" w:color="auto" w:fill="FFFFFF"/>
+        </w:rPr>
+        <w:t>Textile Research Journal</w:t>
+      </w:r>
+      <w:r>
+        <w:rPr>
+          <w:rFonts w:ascii="Arial" w:hAnsi="Arial" w:cs="Arial"/>
+          <w:color w:val="222222"/>
+          <w:sz w:val="20"/>
+          <w:szCs w:val="20"/>
+          <w:shd w:val="clear" w:color="auto" w:fill="FFFFFF"/>
+        </w:rPr>
+        <w:t>, </w:t>
+      </w:r>
+      <w:r>
+        <w:rPr>
+          <w:rFonts w:ascii="Arial" w:hAnsi="Arial" w:cs="Arial"/>
+          <w:i/>
+          <w:iCs/>
+          <w:color w:val="222222"/>
+          <w:sz w:val="20"/>
+          <w:szCs w:val="20"/>
+          <w:shd w:val="clear" w:color="auto" w:fill="FFFFFF"/>
+        </w:rPr>
+        <w:t>83</w:t>
+      </w:r>
+      <w:r>
+        <w:rPr>
+          <w:rFonts w:ascii="Arial" w:hAnsi="Arial" w:cs="Arial"/>
+          <w:color w:val="222222"/>
+          <w:sz w:val="20"/>
+          <w:szCs w:val="20"/>
+          <w:shd w:val="clear" w:color="auto" w:fill="FFFFFF"/>
+        </w:rPr>
+        <w:t>(3), pp.256-268.</w:t>
       </w:r>
     </w:p>
     <w:p>
@@ -4385,44 +5493,44 @@
         <w:pStyle w:val="Heading1"/>
         <w:spacing w:line="360" w:lineRule="auto"/>
       </w:pPr>
-      <w:bookmarkStart w:id="41" w:name="_Toc132841731"/>
+      <w:bookmarkStart w:id="42" w:name="_Toc132841731"/>
       <w:r>
         <w:t>Appendix A Self-appraisal</w:t>
       </w:r>
-      <w:bookmarkEnd w:id="41"/>
+      <w:bookmarkEnd w:id="42"/>
     </w:p>
     <w:p>
       <w:pPr>
         <w:pStyle w:val="Heading1"/>
         <w:spacing w:line="360" w:lineRule="auto"/>
       </w:pPr>
-      <w:bookmarkStart w:id="42" w:name="_Toc132841732"/>
+      <w:bookmarkStart w:id="43" w:name="_Toc132841732"/>
       <w:r>
         <w:t>Appendix B External Materials</w:t>
       </w:r>
-      <w:bookmarkEnd w:id="42"/>
+      <w:bookmarkEnd w:id="43"/>
     </w:p>
     <w:p>
       <w:pPr>
         <w:pStyle w:val="Heading1"/>
         <w:spacing w:line="360" w:lineRule="auto"/>
       </w:pPr>
-      <w:bookmarkStart w:id="43" w:name="_Toc132841733"/>
+      <w:bookmarkStart w:id="44" w:name="_Toc132841733"/>
       <w:r>
         <w:t>Appendix D User Testing Consent Form</w:t>
       </w:r>
-      <w:bookmarkEnd w:id="43"/>
+      <w:bookmarkEnd w:id="44"/>
     </w:p>
     <w:p>
       <w:pPr>
         <w:pStyle w:val="Heading1"/>
         <w:spacing w:line="360" w:lineRule="auto"/>
       </w:pPr>
-      <w:bookmarkStart w:id="44" w:name="_Toc132841734"/>
+      <w:bookmarkStart w:id="45" w:name="_Toc132841734"/>
       <w:r>
         <w:t>Appendix F User Manual</w:t>
       </w:r>
-      <w:bookmarkEnd w:id="44"/>
+      <w:bookmarkEnd w:id="45"/>
     </w:p>
     <w:sectPr>
       <w:pgSz w:w="11906" w:h="16838"/>
@@ -4548,8 +5656,213 @@
       </w:rPr>
     </w:lvl>
   </w:abstractNum>
+  <w:abstractNum w:abstractNumId="1" w15:restartNumberingAfterBreak="0">
+    <w:nsid w:val="21212A43"/>
+    <w:multiLevelType w:val="hybridMultilevel"/>
+    <w:tmpl w:val="1694A5F0"/>
+    <w:lvl w:ilvl="0" w:tplc="08090001">
+      <w:start w:val="1"/>
+      <w:numFmt w:val="bullet"/>
+      <w:lvlText w:val=""/>
+      <w:lvlJc w:val="left"/>
+      <w:pPr>
+        <w:ind w:left="720" w:hanging="360"/>
+      </w:pPr>
+      <w:rPr>
+        <w:rFonts w:ascii="Symbol" w:hAnsi="Symbol" w:hint="default"/>
+      </w:rPr>
+    </w:lvl>
+    <w:lvl w:ilvl="1" w:tplc="08090003" w:tentative="1">
+      <w:start w:val="1"/>
+      <w:numFmt w:val="bullet"/>
+      <w:lvlText w:val="o"/>
+      <w:lvlJc w:val="left"/>
+      <w:pPr>
+        <w:ind w:left="1440" w:hanging="360"/>
+      </w:pPr>
+      <w:rPr>
+        <w:rFonts w:ascii="Courier New" w:hAnsi="Courier New" w:cs="Courier New" w:hint="default"/>
+      </w:rPr>
+    </w:lvl>
+    <w:lvl w:ilvl="2" w:tplc="08090005" w:tentative="1">
+      <w:start w:val="1"/>
+      <w:numFmt w:val="bullet"/>
+      <w:lvlText w:val=""/>
+      <w:lvlJc w:val="left"/>
+      <w:pPr>
+        <w:ind w:left="2160" w:hanging="360"/>
+      </w:pPr>
+      <w:rPr>
+        <w:rFonts w:ascii="Wingdings" w:hAnsi="Wingdings" w:hint="default"/>
+      </w:rPr>
+    </w:lvl>
+    <w:lvl w:ilvl="3" w:tplc="08090001" w:tentative="1">
+      <w:start w:val="1"/>
+      <w:numFmt w:val="bullet"/>
+      <w:lvlText w:val=""/>
+      <w:lvlJc w:val="left"/>
+      <w:pPr>
+        <w:ind w:left="2880" w:hanging="360"/>
+      </w:pPr>
+      <w:rPr>
+        <w:rFonts w:ascii="Symbol" w:hAnsi="Symbol" w:hint="default"/>
+      </w:rPr>
+    </w:lvl>
+    <w:lvl w:ilvl="4" w:tplc="08090003" w:tentative="1">
+      <w:start w:val="1"/>
+      <w:numFmt w:val="bullet"/>
+      <w:lvlText w:val="o"/>
+      <w:lvlJc w:val="left"/>
+      <w:pPr>
+        <w:ind w:left="3600" w:hanging="360"/>
+      </w:pPr>
+      <w:rPr>
+        <w:rFonts w:ascii="Courier New" w:hAnsi="Courier New" w:cs="Courier New" w:hint="default"/>
+      </w:rPr>
+    </w:lvl>
+    <w:lvl w:ilvl="5" w:tplc="08090005" w:tentative="1">
+      <w:start w:val="1"/>
+      <w:numFmt w:val="bullet"/>
+      <w:lvlText w:val=""/>
+      <w:lvlJc w:val="left"/>
+      <w:pPr>
+        <w:ind w:left="4320" w:hanging="360"/>
+      </w:pPr>
+      <w:rPr>
+        <w:rFonts w:ascii="Wingdings" w:hAnsi="Wingdings" w:hint="default"/>
+      </w:rPr>
+    </w:lvl>
+    <w:lvl w:ilvl="6" w:tplc="08090001" w:tentative="1">
+      <w:start w:val="1"/>
+      <w:numFmt w:val="bullet"/>
+      <w:lvlText w:val=""/>
+      <w:lvlJc w:val="left"/>
+      <w:pPr>
+        <w:ind w:left="5040" w:hanging="360"/>
+      </w:pPr>
+      <w:rPr>
+        <w:rFonts w:ascii="Symbol" w:hAnsi="Symbol" w:hint="default"/>
+      </w:rPr>
+    </w:lvl>
+    <w:lvl w:ilvl="7" w:tplc="08090003" w:tentative="1">
+      <w:start w:val="1"/>
+      <w:numFmt w:val="bullet"/>
+      <w:lvlText w:val="o"/>
+      <w:lvlJc w:val="left"/>
+      <w:pPr>
+        <w:ind w:left="5760" w:hanging="360"/>
+      </w:pPr>
+      <w:rPr>
+        <w:rFonts w:ascii="Courier New" w:hAnsi="Courier New" w:cs="Courier New" w:hint="default"/>
+      </w:rPr>
+    </w:lvl>
+    <w:lvl w:ilvl="8" w:tplc="08090005" w:tentative="1">
+      <w:start w:val="1"/>
+      <w:numFmt w:val="bullet"/>
+      <w:lvlText w:val=""/>
+      <w:lvlJc w:val="left"/>
+      <w:pPr>
+        <w:ind w:left="6480" w:hanging="360"/>
+      </w:pPr>
+      <w:rPr>
+        <w:rFonts w:ascii="Wingdings" w:hAnsi="Wingdings" w:hint="default"/>
+      </w:rPr>
+    </w:lvl>
+  </w:abstractNum>
+  <w:abstractNum w:abstractNumId="2" w15:restartNumberingAfterBreak="0">
+    <w:nsid w:val="3B2A698D"/>
+    <w:multiLevelType w:val="hybridMultilevel"/>
+    <w:tmpl w:val="0358BA3E"/>
+    <w:lvl w:ilvl="0" w:tplc="0809000F">
+      <w:start w:val="1"/>
+      <w:numFmt w:val="decimal"/>
+      <w:lvlText w:val="%1."/>
+      <w:lvlJc w:val="left"/>
+      <w:pPr>
+        <w:ind w:left="720" w:hanging="360"/>
+      </w:pPr>
+    </w:lvl>
+    <w:lvl w:ilvl="1" w:tplc="08090019" w:tentative="1">
+      <w:start w:val="1"/>
+      <w:numFmt w:val="lowerLetter"/>
+      <w:lvlText w:val="%2."/>
+      <w:lvlJc w:val="left"/>
+      <w:pPr>
+        <w:ind w:left="1440" w:hanging="360"/>
+      </w:pPr>
+    </w:lvl>
+    <w:lvl w:ilvl="2" w:tplc="0809001B" w:tentative="1">
+      <w:start w:val="1"/>
+      <w:numFmt w:val="lowerRoman"/>
+      <w:lvlText w:val="%3."/>
+      <w:lvlJc w:val="right"/>
+      <w:pPr>
+        <w:ind w:left="2160" w:hanging="180"/>
+      </w:pPr>
+    </w:lvl>
+    <w:lvl w:ilvl="3" w:tplc="0809000F" w:tentative="1">
+      <w:start w:val="1"/>
+      <w:numFmt w:val="decimal"/>
+      <w:lvlText w:val="%4."/>
+      <w:lvlJc w:val="left"/>
+      <w:pPr>
+        <w:ind w:left="2880" w:hanging="360"/>
+      </w:pPr>
+    </w:lvl>
+    <w:lvl w:ilvl="4" w:tplc="08090019" w:tentative="1">
+      <w:start w:val="1"/>
+      <w:numFmt w:val="lowerLetter"/>
+      <w:lvlText w:val="%5."/>
+      <w:lvlJc w:val="left"/>
+      <w:pPr>
+        <w:ind w:left="3600" w:hanging="360"/>
+      </w:pPr>
+    </w:lvl>
+    <w:lvl w:ilvl="5" w:tplc="0809001B" w:tentative="1">
+      <w:start w:val="1"/>
+      <w:numFmt w:val="lowerRoman"/>
+      <w:lvlText w:val="%6."/>
+      <w:lvlJc w:val="right"/>
+      <w:pPr>
+        <w:ind w:left="4320" w:hanging="180"/>
+      </w:pPr>
+    </w:lvl>
+    <w:lvl w:ilvl="6" w:tplc="0809000F" w:tentative="1">
+      <w:start w:val="1"/>
+      <w:numFmt w:val="decimal"/>
+      <w:lvlText w:val="%7."/>
+      <w:lvlJc w:val="left"/>
+      <w:pPr>
+        <w:ind w:left="5040" w:hanging="360"/>
+      </w:pPr>
+    </w:lvl>
+    <w:lvl w:ilvl="7" w:tplc="08090019" w:tentative="1">
+      <w:start w:val="1"/>
+      <w:numFmt w:val="lowerLetter"/>
+      <w:lvlText w:val="%8."/>
+      <w:lvlJc w:val="left"/>
+      <w:pPr>
+        <w:ind w:left="5760" w:hanging="360"/>
+      </w:pPr>
+    </w:lvl>
+    <w:lvl w:ilvl="8" w:tplc="0809001B" w:tentative="1">
+      <w:start w:val="1"/>
+      <w:numFmt w:val="lowerRoman"/>
+      <w:lvlText w:val="%9."/>
+      <w:lvlJc w:val="right"/>
+      <w:pPr>
+        <w:ind w:left="6480" w:hanging="180"/>
+      </w:pPr>
+    </w:lvl>
+  </w:abstractNum>
   <w:num w:numId="1" w16cid:durableId="1318610205">
     <w:abstractNumId w:val="0"/>
+  </w:num>
+  <w:num w:numId="2" w16cid:durableId="617570608">
+    <w:abstractNumId w:val="2"/>
+  </w:num>
+  <w:num w:numId="3" w16cid:durableId="1365060230">
+    <w:abstractNumId w:val="1"/>
   </w:num>
 </w:numbering>
 </file>

</xml_diff>

<commit_message>
methods started but not used
</commit_message>
<xml_diff>
--- a/Documentation/FirstDraft.docx
+++ b/Documentation/FirstDraft.docx
@@ -5,7 +5,7 @@
     <w:p>
       <w:pPr>
         <w:pStyle w:val="Title"/>
-        <w:spacing w:line="360" w:lineRule="auto"/>
+        <w:spacing w:line="276" w:lineRule="auto"/>
       </w:pPr>
       <w:r>
         <w:t>Fabric Defect Detection using Computer Vision</w:t>
@@ -14,7 +14,7 @@
     <w:p>
       <w:pPr>
         <w:pStyle w:val="Heading1"/>
-        <w:spacing w:line="360" w:lineRule="auto"/>
+        <w:spacing w:line="276" w:lineRule="auto"/>
       </w:pPr>
       <w:bookmarkStart w:id="0" w:name="_Toc133086877"/>
       <w:r>
@@ -24,7 +24,7 @@
     </w:p>
     <w:p>
       <w:pPr>
-        <w:spacing w:line="360" w:lineRule="auto"/>
+        <w:spacing w:line="276" w:lineRule="auto"/>
       </w:pPr>
       <w:r>
         <w:t>This report aims to how computer vision could be used to find defect in narrow fabric</w:t>
@@ -67,7 +67,7 @@
     </w:p>
     <w:p>
       <w:pPr>
-        <w:spacing w:line="360" w:lineRule="auto"/>
+        <w:spacing w:line="276" w:lineRule="auto"/>
       </w:pPr>
       <w:r>
         <w:t>*** pre-processing maybe ***</w:t>
@@ -75,7 +75,7 @@
     </w:p>
     <w:p>
       <w:pPr>
-        <w:spacing w:line="360" w:lineRule="auto"/>
+        <w:spacing w:line="276" w:lineRule="auto"/>
       </w:pPr>
       <w:r>
         <w:t xml:space="preserve">The three inspection techniques were all </w:t>
@@ -101,7 +101,7 @@
     </w:p>
     <w:p>
       <w:pPr>
-        <w:spacing w:line="360" w:lineRule="auto"/>
+        <w:spacing w:line="276" w:lineRule="auto"/>
       </w:pPr>
       <w:r>
         <w:t xml:space="preserve">A prototype graphical application was then created using the second and third inspection techniques and the report discusses how this would be implemented in a full inspection system. Finally, the report compares the inspection techniques created to human inspection, the current method most companies use. ** explain findings ** </w:t>
@@ -109,7 +109,7 @@
     </w:p>
     <w:p>
       <w:pPr>
-        <w:spacing w:line="360" w:lineRule="auto"/>
+        <w:spacing w:line="276" w:lineRule="auto"/>
       </w:pPr>
       <w:r>
         <w:t xml:space="preserve">The report concluded </w:t>
@@ -121,7 +121,7 @@
     <w:p>
       <w:pPr>
         <w:pStyle w:val="Heading1"/>
-        <w:spacing w:line="360" w:lineRule="auto"/>
+        <w:spacing w:line="276" w:lineRule="auto"/>
       </w:pPr>
       <w:bookmarkStart w:id="1" w:name="_Toc133086878"/>
       <w:r>
@@ -131,7 +131,7 @@
     </w:p>
     <w:p>
       <w:pPr>
-        <w:spacing w:line="360" w:lineRule="auto"/>
+        <w:spacing w:line="276" w:lineRule="auto"/>
       </w:pPr>
       <w:r>
         <w:t>I would like to thank my assessor **name** and both of my supervisors Amy Lowe and David Head who provided indispensable guidance throughout the project.</w:t>
@@ -139,7 +139,7 @@
     </w:p>
     <w:p>
       <w:pPr>
-        <w:spacing w:line="360" w:lineRule="auto"/>
+        <w:spacing w:line="276" w:lineRule="auto"/>
       </w:pPr>
       <w:r>
         <w:t xml:space="preserve">I would also like to thank my friends who provided much needed </w:t>
@@ -150,7 +150,7 @@
     </w:p>
     <w:p>
       <w:pPr>
-        <w:spacing w:line="360" w:lineRule="auto"/>
+        <w:spacing w:line="276" w:lineRule="auto"/>
       </w:pPr>
       <w:proofErr w:type="gramStart"/>
       <w:r>
@@ -163,7 +163,7 @@
     </w:p>
     <w:p>
       <w:pPr>
-        <w:spacing w:line="360" w:lineRule="auto"/>
+        <w:spacing w:line="276" w:lineRule="auto"/>
       </w:pPr>
     </w:p>
     <w:sdt>
@@ -192,7 +192,7 @@
         <w:p>
           <w:pPr>
             <w:pStyle w:val="TOCHeading"/>
-            <w:spacing w:line="360" w:lineRule="auto"/>
+            <w:spacing w:line="276" w:lineRule="auto"/>
           </w:pPr>
           <w:r>
             <w:t>Table of Contents</w:t>
@@ -204,6 +204,7 @@
             <w:tabs>
               <w:tab w:val="right" w:leader="dot" w:pos="9016"/>
             </w:tabs>
+            <w:spacing w:line="276" w:lineRule="auto"/>
             <w:rPr>
               <w:rFonts w:eastAsiaTheme="minorEastAsia"/>
               <w:noProof/>
@@ -283,6 +284,7 @@
             <w:tabs>
               <w:tab w:val="right" w:leader="dot" w:pos="9016"/>
             </w:tabs>
+            <w:spacing w:line="276" w:lineRule="auto"/>
             <w:rPr>
               <w:rFonts w:eastAsiaTheme="minorEastAsia"/>
               <w:noProof/>
@@ -353,6 +355,7 @@
             <w:tabs>
               <w:tab w:val="right" w:leader="dot" w:pos="9016"/>
             </w:tabs>
+            <w:spacing w:line="276" w:lineRule="auto"/>
             <w:rPr>
               <w:rFonts w:eastAsiaTheme="minorEastAsia"/>
               <w:noProof/>
@@ -423,6 +426,7 @@
             <w:tabs>
               <w:tab w:val="right" w:leader="dot" w:pos="9016"/>
             </w:tabs>
+            <w:spacing w:line="276" w:lineRule="auto"/>
             <w:rPr>
               <w:rFonts w:eastAsiaTheme="minorEastAsia"/>
               <w:noProof/>
@@ -493,6 +497,7 @@
             <w:tabs>
               <w:tab w:val="right" w:leader="dot" w:pos="9016"/>
             </w:tabs>
+            <w:spacing w:line="276" w:lineRule="auto"/>
             <w:rPr>
               <w:rFonts w:eastAsiaTheme="minorEastAsia"/>
               <w:noProof/>
@@ -563,6 +568,7 @@
             <w:tabs>
               <w:tab w:val="right" w:leader="dot" w:pos="9016"/>
             </w:tabs>
+            <w:spacing w:line="276" w:lineRule="auto"/>
             <w:rPr>
               <w:rFonts w:eastAsiaTheme="minorEastAsia"/>
               <w:noProof/>
@@ -633,6 +639,7 @@
             <w:tabs>
               <w:tab w:val="right" w:leader="dot" w:pos="9016"/>
             </w:tabs>
+            <w:spacing w:line="276" w:lineRule="auto"/>
             <w:rPr>
               <w:rFonts w:eastAsiaTheme="minorEastAsia"/>
               <w:noProof/>
@@ -703,6 +710,7 @@
             <w:tabs>
               <w:tab w:val="right" w:leader="dot" w:pos="9016"/>
             </w:tabs>
+            <w:spacing w:line="276" w:lineRule="auto"/>
             <w:rPr>
               <w:rFonts w:eastAsiaTheme="minorEastAsia"/>
               <w:noProof/>
@@ -773,6 +781,7 @@
             <w:tabs>
               <w:tab w:val="right" w:leader="dot" w:pos="9016"/>
             </w:tabs>
+            <w:spacing w:line="276" w:lineRule="auto"/>
             <w:rPr>
               <w:rFonts w:eastAsiaTheme="minorEastAsia"/>
               <w:noProof/>
@@ -843,6 +852,7 @@
             <w:tabs>
               <w:tab w:val="right" w:leader="dot" w:pos="9016"/>
             </w:tabs>
+            <w:spacing w:line="276" w:lineRule="auto"/>
             <w:rPr>
               <w:rFonts w:eastAsiaTheme="minorEastAsia"/>
               <w:noProof/>
@@ -913,6 +923,7 @@
             <w:tabs>
               <w:tab w:val="right" w:leader="dot" w:pos="9016"/>
             </w:tabs>
+            <w:spacing w:line="276" w:lineRule="auto"/>
             <w:rPr>
               <w:rFonts w:eastAsiaTheme="minorEastAsia"/>
               <w:noProof/>
@@ -983,6 +994,7 @@
             <w:tabs>
               <w:tab w:val="right" w:leader="dot" w:pos="9016"/>
             </w:tabs>
+            <w:spacing w:line="276" w:lineRule="auto"/>
             <w:rPr>
               <w:rFonts w:eastAsiaTheme="minorEastAsia"/>
               <w:noProof/>
@@ -1053,6 +1065,7 @@
             <w:tabs>
               <w:tab w:val="right" w:leader="dot" w:pos="9016"/>
             </w:tabs>
+            <w:spacing w:line="276" w:lineRule="auto"/>
             <w:rPr>
               <w:rFonts w:eastAsiaTheme="minorEastAsia"/>
               <w:noProof/>
@@ -1123,6 +1136,7 @@
             <w:tabs>
               <w:tab w:val="right" w:leader="dot" w:pos="9016"/>
             </w:tabs>
+            <w:spacing w:line="276" w:lineRule="auto"/>
             <w:rPr>
               <w:rFonts w:eastAsiaTheme="minorEastAsia"/>
               <w:noProof/>
@@ -1193,6 +1207,7 @@
             <w:tabs>
               <w:tab w:val="right" w:leader="dot" w:pos="9016"/>
             </w:tabs>
+            <w:spacing w:line="276" w:lineRule="auto"/>
             <w:rPr>
               <w:rFonts w:eastAsiaTheme="minorEastAsia"/>
               <w:noProof/>
@@ -1263,6 +1278,7 @@
             <w:tabs>
               <w:tab w:val="right" w:leader="dot" w:pos="9016"/>
             </w:tabs>
+            <w:spacing w:line="276" w:lineRule="auto"/>
             <w:rPr>
               <w:rFonts w:eastAsiaTheme="minorEastAsia"/>
               <w:noProof/>
@@ -1333,6 +1349,7 @@
             <w:tabs>
               <w:tab w:val="right" w:leader="dot" w:pos="9016"/>
             </w:tabs>
+            <w:spacing w:line="276" w:lineRule="auto"/>
             <w:rPr>
               <w:rFonts w:eastAsiaTheme="minorEastAsia"/>
               <w:noProof/>
@@ -1403,6 +1420,7 @@
             <w:tabs>
               <w:tab w:val="right" w:leader="dot" w:pos="9016"/>
             </w:tabs>
+            <w:spacing w:line="276" w:lineRule="auto"/>
             <w:rPr>
               <w:rFonts w:eastAsiaTheme="minorEastAsia"/>
               <w:noProof/>
@@ -1473,6 +1491,7 @@
             <w:tabs>
               <w:tab w:val="right" w:leader="dot" w:pos="9016"/>
             </w:tabs>
+            <w:spacing w:line="276" w:lineRule="auto"/>
             <w:rPr>
               <w:rFonts w:eastAsiaTheme="minorEastAsia"/>
               <w:noProof/>
@@ -1543,6 +1562,7 @@
             <w:tabs>
               <w:tab w:val="right" w:leader="dot" w:pos="9016"/>
             </w:tabs>
+            <w:spacing w:line="276" w:lineRule="auto"/>
             <w:rPr>
               <w:rFonts w:eastAsiaTheme="minorEastAsia"/>
               <w:noProof/>
@@ -1613,6 +1633,7 @@
             <w:tabs>
               <w:tab w:val="right" w:leader="dot" w:pos="9016"/>
             </w:tabs>
+            <w:spacing w:line="276" w:lineRule="auto"/>
             <w:rPr>
               <w:rFonts w:eastAsiaTheme="minorEastAsia"/>
               <w:noProof/>
@@ -1683,6 +1704,7 @@
             <w:tabs>
               <w:tab w:val="right" w:leader="dot" w:pos="9016"/>
             </w:tabs>
+            <w:spacing w:line="276" w:lineRule="auto"/>
             <w:rPr>
               <w:rFonts w:eastAsiaTheme="minorEastAsia"/>
               <w:noProof/>
@@ -1753,6 +1775,7 @@
             <w:tabs>
               <w:tab w:val="right" w:leader="dot" w:pos="9016"/>
             </w:tabs>
+            <w:spacing w:line="276" w:lineRule="auto"/>
             <w:rPr>
               <w:rFonts w:eastAsiaTheme="minorEastAsia"/>
               <w:noProof/>
@@ -1823,6 +1846,7 @@
             <w:tabs>
               <w:tab w:val="right" w:leader="dot" w:pos="9016"/>
             </w:tabs>
+            <w:spacing w:line="276" w:lineRule="auto"/>
             <w:rPr>
               <w:rFonts w:eastAsiaTheme="minorEastAsia"/>
               <w:noProof/>
@@ -1893,6 +1917,7 @@
             <w:tabs>
               <w:tab w:val="right" w:leader="dot" w:pos="9016"/>
             </w:tabs>
+            <w:spacing w:line="276" w:lineRule="auto"/>
             <w:rPr>
               <w:rFonts w:eastAsiaTheme="minorEastAsia"/>
               <w:noProof/>
@@ -1963,6 +1988,7 @@
             <w:tabs>
               <w:tab w:val="right" w:leader="dot" w:pos="9016"/>
             </w:tabs>
+            <w:spacing w:line="276" w:lineRule="auto"/>
             <w:rPr>
               <w:rFonts w:eastAsiaTheme="minorEastAsia"/>
               <w:noProof/>
@@ -2033,6 +2059,7 @@
             <w:tabs>
               <w:tab w:val="right" w:leader="dot" w:pos="9016"/>
             </w:tabs>
+            <w:spacing w:line="276" w:lineRule="auto"/>
             <w:rPr>
               <w:rFonts w:eastAsiaTheme="minorEastAsia"/>
               <w:noProof/>
@@ -2103,6 +2130,7 @@
             <w:tabs>
               <w:tab w:val="right" w:leader="dot" w:pos="9016"/>
             </w:tabs>
+            <w:spacing w:line="276" w:lineRule="auto"/>
             <w:rPr>
               <w:rFonts w:eastAsiaTheme="minorEastAsia"/>
               <w:noProof/>
@@ -2173,6 +2201,7 @@
             <w:tabs>
               <w:tab w:val="right" w:leader="dot" w:pos="9016"/>
             </w:tabs>
+            <w:spacing w:line="276" w:lineRule="auto"/>
             <w:rPr>
               <w:rFonts w:eastAsiaTheme="minorEastAsia"/>
               <w:noProof/>
@@ -2243,6 +2272,7 @@
             <w:tabs>
               <w:tab w:val="right" w:leader="dot" w:pos="9016"/>
             </w:tabs>
+            <w:spacing w:line="276" w:lineRule="auto"/>
             <w:rPr>
               <w:rFonts w:eastAsiaTheme="minorEastAsia"/>
               <w:noProof/>
@@ -2313,6 +2343,7 @@
             <w:tabs>
               <w:tab w:val="right" w:leader="dot" w:pos="9016"/>
             </w:tabs>
+            <w:spacing w:line="276" w:lineRule="auto"/>
             <w:rPr>
               <w:rFonts w:eastAsiaTheme="minorEastAsia"/>
               <w:noProof/>
@@ -2383,6 +2414,7 @@
             <w:tabs>
               <w:tab w:val="right" w:leader="dot" w:pos="9016"/>
             </w:tabs>
+            <w:spacing w:line="276" w:lineRule="auto"/>
             <w:rPr>
               <w:rFonts w:eastAsiaTheme="minorEastAsia"/>
               <w:noProof/>
@@ -2453,6 +2485,7 @@
             <w:tabs>
               <w:tab w:val="right" w:leader="dot" w:pos="9016"/>
             </w:tabs>
+            <w:spacing w:line="276" w:lineRule="auto"/>
             <w:rPr>
               <w:rFonts w:eastAsiaTheme="minorEastAsia"/>
               <w:noProof/>
@@ -2523,6 +2556,7 @@
             <w:tabs>
               <w:tab w:val="right" w:leader="dot" w:pos="9016"/>
             </w:tabs>
+            <w:spacing w:line="276" w:lineRule="auto"/>
             <w:rPr>
               <w:rFonts w:eastAsiaTheme="minorEastAsia"/>
               <w:noProof/>
@@ -2593,6 +2627,7 @@
             <w:tabs>
               <w:tab w:val="right" w:leader="dot" w:pos="9016"/>
             </w:tabs>
+            <w:spacing w:line="276" w:lineRule="auto"/>
             <w:rPr>
               <w:rFonts w:eastAsiaTheme="minorEastAsia"/>
               <w:noProof/>
@@ -2663,6 +2698,7 @@
             <w:tabs>
               <w:tab w:val="right" w:leader="dot" w:pos="9016"/>
             </w:tabs>
+            <w:spacing w:line="276" w:lineRule="auto"/>
             <w:rPr>
               <w:rFonts w:eastAsiaTheme="minorEastAsia"/>
               <w:noProof/>
@@ -2733,6 +2769,7 @@
             <w:tabs>
               <w:tab w:val="right" w:leader="dot" w:pos="9016"/>
             </w:tabs>
+            <w:spacing w:line="276" w:lineRule="auto"/>
             <w:rPr>
               <w:rFonts w:eastAsiaTheme="minorEastAsia"/>
               <w:noProof/>
@@ -2803,6 +2840,7 @@
             <w:tabs>
               <w:tab w:val="right" w:leader="dot" w:pos="9016"/>
             </w:tabs>
+            <w:spacing w:line="276" w:lineRule="auto"/>
             <w:rPr>
               <w:rFonts w:eastAsiaTheme="minorEastAsia"/>
               <w:noProof/>
@@ -2873,6 +2911,7 @@
             <w:tabs>
               <w:tab w:val="right" w:leader="dot" w:pos="9016"/>
             </w:tabs>
+            <w:spacing w:line="276" w:lineRule="auto"/>
             <w:rPr>
               <w:rFonts w:eastAsiaTheme="minorEastAsia"/>
               <w:noProof/>
@@ -2943,6 +2982,7 @@
             <w:tabs>
               <w:tab w:val="right" w:leader="dot" w:pos="9016"/>
             </w:tabs>
+            <w:spacing w:line="276" w:lineRule="auto"/>
             <w:rPr>
               <w:rFonts w:eastAsiaTheme="minorEastAsia"/>
               <w:noProof/>
@@ -3013,6 +3053,7 @@
             <w:tabs>
               <w:tab w:val="right" w:leader="dot" w:pos="9016"/>
             </w:tabs>
+            <w:spacing w:line="276" w:lineRule="auto"/>
             <w:rPr>
               <w:rFonts w:eastAsiaTheme="minorEastAsia"/>
               <w:noProof/>
@@ -3079,7 +3120,7 @@
         </w:p>
         <w:p>
           <w:pPr>
-            <w:spacing w:line="360" w:lineRule="auto"/>
+            <w:spacing w:line="276" w:lineRule="auto"/>
           </w:pPr>
           <w:r>
             <w:rPr>
@@ -3087,6 +3128,7 @@
               <w:bCs/>
               <w:noProof/>
             </w:rPr>
+            <w:lastRenderedPageBreak/>
             <w:fldChar w:fldCharType="end"/>
           </w:r>
         </w:p>
@@ -3095,7 +3137,7 @@
     <w:p>
       <w:pPr>
         <w:pStyle w:val="Heading1"/>
-        <w:spacing w:line="360" w:lineRule="auto"/>
+        <w:spacing w:line="276" w:lineRule="auto"/>
       </w:pPr>
       <w:bookmarkStart w:id="2" w:name="_Toc133086879"/>
       <w:r>
@@ -3109,7 +3151,7 @@
     <w:p>
       <w:pPr>
         <w:pStyle w:val="Heading2"/>
-        <w:spacing w:line="360" w:lineRule="auto"/>
+        <w:spacing w:line="276" w:lineRule="auto"/>
       </w:pPr>
       <w:bookmarkStart w:id="3" w:name="_Toc133086880"/>
       <w:r>
@@ -3119,7 +3161,7 @@
     </w:p>
     <w:p>
       <w:pPr>
-        <w:spacing w:line="360" w:lineRule="auto"/>
+        <w:spacing w:line="276" w:lineRule="auto"/>
       </w:pPr>
       <w:r>
         <w:t xml:space="preserve">The purpose of this project was to explore how computer vision could be used in fabric defect detection and what advantages it could offer over traditional methods. </w:t>
@@ -3127,7 +3169,7 @@
     </w:p>
     <w:p>
       <w:pPr>
-        <w:spacing w:line="360" w:lineRule="auto"/>
+        <w:spacing w:line="276" w:lineRule="auto"/>
       </w:pPr>
       <w:r>
         <w:t>Th</w:t>
@@ -3156,7 +3198,7 @@
     </w:p>
     <w:p>
       <w:pPr>
-        <w:spacing w:line="360" w:lineRule="auto"/>
+        <w:spacing w:line="276" w:lineRule="auto"/>
       </w:pPr>
       <w:r>
         <w:t>Lastly,</w:t>
@@ -3183,7 +3225,7 @@
     <w:p>
       <w:pPr>
         <w:pStyle w:val="Heading2"/>
-        <w:spacing w:line="360" w:lineRule="auto"/>
+        <w:spacing w:line="276" w:lineRule="auto"/>
       </w:pPr>
       <w:bookmarkStart w:id="4" w:name="_Toc133086881"/>
       <w:r>
@@ -3193,7 +3235,7 @@
     </w:p>
     <w:p>
       <w:pPr>
-        <w:spacing w:line="360" w:lineRule="auto"/>
+        <w:spacing w:line="276" w:lineRule="auto"/>
       </w:pPr>
       <w:r>
         <w:t xml:space="preserve">Most fabric / textile is produced through one of </w:t>
@@ -3212,7 +3254,7 @@
     </w:p>
     <w:p>
       <w:pPr>
-        <w:spacing w:line="360" w:lineRule="auto"/>
+        <w:spacing w:line="276" w:lineRule="auto"/>
       </w:pPr>
       <w:r>
         <w:t xml:space="preserve">As these two production methods are the most widespread the projects definition of a fabric or textile was limited to those produced by either of these two methods. To </w:t>
@@ -3245,7 +3287,7 @@
     <w:p>
       <w:pPr>
         <w:pStyle w:val="Heading3"/>
-        <w:spacing w:line="360" w:lineRule="auto"/>
+        <w:spacing w:line="276" w:lineRule="auto"/>
       </w:pPr>
       <w:bookmarkStart w:id="5" w:name="_Toc133086882"/>
       <w:r>
@@ -3255,7 +3297,7 @@
     </w:p>
     <w:p>
       <w:pPr>
-        <w:spacing w:line="360" w:lineRule="auto"/>
+        <w:spacing w:line="276" w:lineRule="auto"/>
       </w:pPr>
       <w:r>
         <w:t xml:space="preserve">First fibres are harvested naturally for example flax or are produced synthetically such as polyester. These are then aligned and collected into yarn through the process of spinning, </w:t>
@@ -3264,231 +3306,218 @@
         <w:t>this process</w:t>
       </w:r>
       <w:r>
-        <w:t xml:space="preserve"> varies </w:t>
-      </w:r>
+        <w:t xml:space="preserve"> varies for natural and synthetic material. </w:t>
+      </w:r>
+      <w:r>
+        <w:t xml:space="preserve">Natural fibres can be spun in many </w:t>
+      </w:r>
+      <w:r>
+        <w:t>ways,</w:t>
+      </w:r>
+      <w:r>
+        <w:t xml:space="preserve"> but all involve them being twisted, this binds them together to form yarn</w:t>
+      </w:r>
+      <w:r>
+        <w:t xml:space="preserve"> (Smith, 1969</w:t>
+      </w:r>
+      <w:r>
+        <w:t>, p. 1</w:t>
+      </w:r>
+      <w:r>
+        <w:t>)</w:t>
+      </w:r>
+      <w:r>
+        <w:t xml:space="preserve">. </w:t>
+      </w:r>
+    </w:p>
+    <w:p>
+      <w:pPr>
+        <w:spacing w:line="276" w:lineRule="auto"/>
+      </w:pPr>
+      <w:r>
+        <w:t xml:space="preserve">Synthetic fibres are </w:t>
+      </w:r>
+      <w:r>
+        <w:t xml:space="preserve">spun differently, here liquid polymer is extruded though many, densely packed small holes. </w:t>
+      </w:r>
+      <w:r>
+        <w:t>A cool “quench air” is passed over them to solidify the liquid polymer into long continuous fibres. Variations in the air passed over them also causes fibres to bunch in certain areas binging them together into yarn (</w:t>
+      </w:r>
+      <w:r>
+        <w:t>Denn, 1983, pp. 179-180</w:t>
+      </w:r>
+      <w:r>
+        <w:t>).</w:t>
+      </w:r>
+      <w:r>
+        <w:t xml:space="preserve"> </w:t>
+      </w:r>
+    </w:p>
+    <w:p>
+      <w:pPr>
+        <w:pStyle w:val="Heading3"/>
+        <w:spacing w:line="276" w:lineRule="auto"/>
+      </w:pPr>
+      <w:bookmarkStart w:id="6" w:name="_Toc133086883"/>
+      <w:r>
+        <w:t xml:space="preserve">Weaving </w:t>
+      </w:r>
+      <w:r>
+        <w:t>and Knitting</w:t>
+      </w:r>
+      <w:bookmarkEnd w:id="6"/>
+    </w:p>
+    <w:p>
+      <w:pPr>
+        <w:spacing w:line="276" w:lineRule="auto"/>
+      </w:pPr>
+      <w:r>
+        <w:t xml:space="preserve">After yarn is created, weaving and knitting are two processes that can be used to convert this yarn into fabric. </w:t>
+      </w:r>
+      <w:r>
+        <w:t xml:space="preserve">Weaving is the process of interlacing yarn perpendicularly to each other. The patterns this is done in determine the properties </w:t>
+      </w:r>
+      <w:r>
+        <w:t xml:space="preserve">and appearance </w:t>
+      </w:r>
+      <w:r>
+        <w:t>of the textile</w:t>
+      </w:r>
+      <w:r>
+        <w:t xml:space="preserve"> (</w:t>
+      </w:r>
+      <w:r>
+        <w:t>Adanur</w:t>
+      </w:r>
+      <w:r>
+        <w:t>, 2020, p. 1)</w:t>
+      </w:r>
+      <w:r>
+        <w:t xml:space="preserve">. </w:t>
+      </w:r>
+      <w:r>
+        <w:t xml:space="preserve">Terms used later in the project are warp and weft and they are key when understanding the weaving process. All woven fabric consists of warp and weft yarns, warp yarns are the yarns that run </w:t>
+      </w:r>
+      <w:r>
+        <w:t>parallel</w:t>
+      </w:r>
+      <w:r>
+        <w:t xml:space="preserve"> to the edge </w:t>
+      </w:r>
+      <w:r>
+        <w:t xml:space="preserve">/ selvage of the fabric and are used to form its structure. Weft yarns are those running perpendicular to the edge of the fabric </w:t>
+      </w:r>
+      <w:r>
+        <w:t>and</w:t>
+      </w:r>
+      <w:r>
+        <w:t xml:space="preserve"> are interlaced between the warp yarns</w:t>
+      </w:r>
+      <w:r>
+        <w:t xml:space="preserve"> </w:t>
+      </w:r>
+      <w:r>
+        <w:t xml:space="preserve">using a loom </w:t>
+      </w:r>
+      <w:r>
+        <w:t>(</w:t>
+      </w:r>
+      <w:r>
+        <w:rPr>
+          <w:rFonts w:ascii="Arial" w:hAnsi="Arial" w:cs="Arial"/>
+          <w:color w:val="222222"/>
+          <w:sz w:val="20"/>
+          <w:szCs w:val="20"/>
+          <w:shd w:val="clear" w:color="auto" w:fill="FFFFFF"/>
+        </w:rPr>
+        <w:t>Lord,1982).</w:t>
+      </w:r>
+    </w:p>
+    <w:p>
+      <w:pPr>
+        <w:spacing w:line="276" w:lineRule="auto"/>
+      </w:pPr>
       <w:r>
         <w:lastRenderedPageBreak/>
-        <w:t xml:space="preserve">for natural and synthetic material. </w:t>
-      </w:r>
-      <w:r>
-        <w:t xml:space="preserve">Natural fibres can be spun in many </w:t>
-      </w:r>
-      <w:r>
-        <w:t>ways,</w:t>
-      </w:r>
-      <w:r>
-        <w:t xml:space="preserve"> but all involve them being twisted, this binds them together to form yarn</w:t>
-      </w:r>
-      <w:r>
-        <w:t xml:space="preserve"> (Smith, 1969</w:t>
-      </w:r>
-      <w:r>
-        <w:t>, p. 1</w:t>
-      </w:r>
-      <w:r>
-        <w:t>)</w:t>
-      </w:r>
-      <w:r>
-        <w:t xml:space="preserve">. </w:t>
-      </w:r>
-    </w:p>
-    <w:p>
-      <w:pPr>
-        <w:spacing w:line="360" w:lineRule="auto"/>
-      </w:pPr>
-      <w:r>
-        <w:t xml:space="preserve">Synthetic fibres are </w:t>
-      </w:r>
-      <w:r>
-        <w:t xml:space="preserve">spun differently, here liquid polymer is extruded though many, densely packed small holes. </w:t>
-      </w:r>
-      <w:r>
-        <w:t>A cool “quench air” is passed over them to solidify the liquid polymer into long continuous fibres. Variations in the air passed over them also causes fibres to bunch in certain areas binging them together into yarn (</w:t>
-      </w:r>
-      <w:r>
-        <w:t>Denn, 1983, pp. 179-180</w:t>
+        <w:t xml:space="preserve">Knitting is the </w:t>
+      </w:r>
+      <w:r>
+        <w:t xml:space="preserve">second most </w:t>
+      </w:r>
+      <w:r>
+        <w:t xml:space="preserve">prevalent for of textile manufacturing. It is achieved by vertically intermeshing loops of yarn (Ray, 2012, p.2). Similarly, to weaving the way in which the loops mesh </w:t>
+      </w:r>
+      <w:r>
+        <w:t>decides</w:t>
+      </w:r>
+      <w:r>
+        <w:t xml:space="preserve"> the properties </w:t>
+      </w:r>
+      <w:r>
+        <w:t xml:space="preserve">and appearance </w:t>
+      </w:r>
+      <w:r>
+        <w:t>of the final textile.</w:t>
+      </w:r>
+      <w:r>
+        <w:t xml:space="preserve"> While they processes differ</w:t>
+      </w:r>
+      <w:r>
+        <w:t xml:space="preserve"> </w:t>
+      </w:r>
+      <w:r>
+        <w:t xml:space="preserve">Both methods </w:t>
+      </w:r>
+      <w:r>
+        <w:t xml:space="preserve">aim to produce an ordered and reoccurring </w:t>
+      </w:r>
+      <w:r>
+        <w:t>structure of yarn.</w:t>
+      </w:r>
+      <w:r>
+        <w:t xml:space="preserve"> </w:t>
+      </w:r>
+    </w:p>
+    <w:p>
+      <w:pPr>
+        <w:pStyle w:val="Heading3"/>
+        <w:spacing w:line="276" w:lineRule="auto"/>
+      </w:pPr>
+      <w:bookmarkStart w:id="7" w:name="_Toc133086884"/>
+      <w:r>
+        <w:t>Dyeing</w:t>
+      </w:r>
+      <w:bookmarkEnd w:id="7"/>
+    </w:p>
+    <w:p>
+      <w:pPr>
+        <w:spacing w:line="276" w:lineRule="auto"/>
+      </w:pPr>
+      <w:r>
+        <w:t xml:space="preserve">Once these textiles are produced </w:t>
+      </w:r>
+      <w:r>
+        <w:t>most if not all go through some level of process</w:t>
+      </w:r>
+      <w:r>
+        <w:t xml:space="preserve">ing. This may include dyeing a form of post processing that colours the fabric with a dye or pigment. There are many ways to dye a fabric but the common is the batch dyeing processes. The batch dyeing processes involves a textile being submerged in a large quantity of dye for an extended </w:t>
+      </w:r>
+      <w:r>
+        <w:t>period</w:t>
+      </w:r>
+      <w:r>
+        <w:t>, this allows the dye to transfer into the textile (</w:t>
+      </w:r>
+      <w:r>
+        <w:t>Perkins, 1991, p. 23</w:t>
       </w:r>
       <w:r>
         <w:t>).</w:t>
       </w:r>
-      <w:r>
-        <w:t xml:space="preserve"> </w:t>
-      </w:r>
-    </w:p>
-    <w:p>
-      <w:pPr>
-        <w:pStyle w:val="Heading3"/>
-        <w:spacing w:line="360" w:lineRule="auto"/>
-      </w:pPr>
-      <w:bookmarkStart w:id="6" w:name="_Toc133086883"/>
-      <w:r>
-        <w:t xml:space="preserve">Weaving </w:t>
-      </w:r>
-      <w:r>
-        <w:t>and Knitting</w:t>
-      </w:r>
-      <w:bookmarkEnd w:id="6"/>
-    </w:p>
-    <w:p>
-      <w:pPr>
-        <w:spacing w:line="360" w:lineRule="auto"/>
-      </w:pPr>
-      <w:r>
-        <w:t xml:space="preserve">After yarn is created, weaving and knitting are two processes that can be used to convert this yarn into fabric. </w:t>
-      </w:r>
-      <w:r>
-        <w:t xml:space="preserve">Weaving is the process of interlacing yarn perpendicularly to each other. The patterns this is done in determine the properties </w:t>
-      </w:r>
-      <w:r>
-        <w:t xml:space="preserve">and appearance </w:t>
-      </w:r>
-      <w:r>
-        <w:t>of the textile</w:t>
-      </w:r>
-      <w:r>
-        <w:t xml:space="preserve"> (</w:t>
-      </w:r>
-      <w:r>
-        <w:t>Adanur</w:t>
-      </w:r>
-      <w:r>
-        <w:t>, 2020, p. 1)</w:t>
-      </w:r>
-      <w:r>
-        <w:t xml:space="preserve">. </w:t>
-      </w:r>
-      <w:r>
-        <w:t xml:space="preserve">Terms used later in the project are warp and weft and they are key when understanding the weaving process. All woven fabric consists of warp and weft yarns, warp yarns are the yarns that run </w:t>
-      </w:r>
-      <w:r>
-        <w:t>parallel</w:t>
-      </w:r>
-      <w:r>
-        <w:t xml:space="preserve"> to the edge </w:t>
-      </w:r>
-      <w:r>
-        <w:t xml:space="preserve">/ selvage of the fabric and are used to form its structure. Weft yarns are those running perpendicular to the edge of the fabric </w:t>
-      </w:r>
-      <w:r>
-        <w:t>and</w:t>
-      </w:r>
-      <w:r>
-        <w:t xml:space="preserve"> are interlaced between the warp yarns</w:t>
-      </w:r>
-      <w:r>
-        <w:t xml:space="preserve"> </w:t>
-      </w:r>
-      <w:r>
-        <w:t xml:space="preserve">using a loom </w:t>
-      </w:r>
-      <w:r>
-        <w:t>(</w:t>
-      </w:r>
-      <w:r>
-        <w:rPr>
-          <w:rFonts w:ascii="Arial" w:hAnsi="Arial" w:cs="Arial"/>
-          <w:color w:val="222222"/>
-          <w:sz w:val="20"/>
-          <w:szCs w:val="20"/>
-          <w:shd w:val="clear" w:color="auto" w:fill="FFFFFF"/>
-        </w:rPr>
-        <w:t>Lord,1982</w:t>
-      </w:r>
-      <w:r>
-        <w:rPr>
-          <w:rFonts w:ascii="Arial" w:hAnsi="Arial" w:cs="Arial"/>
-          <w:color w:val="222222"/>
-          <w:sz w:val="20"/>
-          <w:szCs w:val="20"/>
-          <w:shd w:val="clear" w:color="auto" w:fill="FFFFFF"/>
-        </w:rPr>
-        <w:t>).</w:t>
-      </w:r>
-    </w:p>
-    <w:p>
-      <w:pPr>
-        <w:spacing w:line="360" w:lineRule="auto"/>
-      </w:pPr>
-      <w:r>
-        <w:t xml:space="preserve">Knitting is the </w:t>
-      </w:r>
-      <w:r>
-        <w:t xml:space="preserve">second most </w:t>
-      </w:r>
-      <w:r>
-        <w:t xml:space="preserve">prevalent for of textile manufacturing. It is achieved by vertically intermeshing loops of yarn (Ray, 2012, p.2). Similarly, to weaving the way in which the loops mesh </w:t>
-      </w:r>
-      <w:r>
-        <w:t>decides</w:t>
-      </w:r>
-      <w:r>
-        <w:t xml:space="preserve"> the properties </w:t>
-      </w:r>
-      <w:r>
-        <w:t xml:space="preserve">and appearance </w:t>
-      </w:r>
-      <w:r>
-        <w:t>of the final textile.</w:t>
-      </w:r>
-      <w:r>
-        <w:t xml:space="preserve"> While they processes differ</w:t>
-      </w:r>
-      <w:r>
-        <w:t xml:space="preserve"> </w:t>
-      </w:r>
-      <w:r>
-        <w:t xml:space="preserve">Both methods </w:t>
-      </w:r>
-      <w:r>
-        <w:t xml:space="preserve">aim to produce an ordered and reoccurring </w:t>
-      </w:r>
-      <w:r>
-        <w:t>structure of yarn.</w:t>
-      </w:r>
-      <w:r>
-        <w:t xml:space="preserve"> </w:t>
-      </w:r>
-    </w:p>
-    <w:p>
-      <w:pPr>
-        <w:pStyle w:val="Heading3"/>
-        <w:spacing w:line="360" w:lineRule="auto"/>
-      </w:pPr>
-      <w:bookmarkStart w:id="7" w:name="_Toc133086884"/>
-      <w:r>
-        <w:t>Dyeing</w:t>
-      </w:r>
-      <w:bookmarkEnd w:id="7"/>
-    </w:p>
-    <w:p>
-      <w:pPr>
-        <w:spacing w:line="360" w:lineRule="auto"/>
-      </w:pPr>
-      <w:r>
-        <w:t xml:space="preserve">Once these textiles are produced </w:t>
-      </w:r>
-      <w:r>
-        <w:t>most if not all go through some level of process</w:t>
-      </w:r>
-      <w:r>
-        <w:t xml:space="preserve">ing. This may include dyeing a form of post processing that colours the fabric with a dye or pigment. There are many ways to dye a fabric but the common is the batch dyeing processes. The batch dyeing processes involves a textile being submerged in a large quantity of dye for an extended </w:t>
-      </w:r>
-      <w:r>
-        <w:t>period</w:t>
-      </w:r>
-      <w:r>
-        <w:t>, this allows the dye to transfer into the textile (</w:t>
-      </w:r>
-      <w:r>
-        <w:t>Perkins, 1991, p. 23</w:t>
-      </w:r>
-      <w:r>
-        <w:t>).</w:t>
-      </w:r>
-    </w:p>
-    <w:p>
-      <w:pPr>
-        <w:spacing w:line="360" w:lineRule="auto"/>
+    </w:p>
+    <w:p>
+      <w:pPr>
+        <w:spacing w:line="276" w:lineRule="auto"/>
       </w:pPr>
       <w:r>
         <w:t>Many other finishing processes can</w:t>
@@ -3509,7 +3538,7 @@
     <w:p>
       <w:pPr>
         <w:pStyle w:val="Heading2"/>
-        <w:spacing w:line="360" w:lineRule="auto"/>
+        <w:spacing w:line="276" w:lineRule="auto"/>
       </w:pPr>
       <w:bookmarkStart w:id="8" w:name="_Hlk132888376"/>
       <w:bookmarkStart w:id="9" w:name="_Toc133086885"/>
@@ -3527,7 +3556,7 @@
     </w:p>
     <w:p>
       <w:pPr>
-        <w:spacing w:line="360" w:lineRule="auto"/>
+        <w:spacing w:line="276" w:lineRule="auto"/>
       </w:pPr>
       <w:r>
         <w:t>Th</w:t>
@@ -3543,19 +3572,7 @@
           <w:rPr>
             <w:rStyle w:val="Hyperlink"/>
           </w:rPr>
-          <w:t>https://www.aitex.es/af</w:t>
-        </w:r>
-        <w:r>
-          <w:rPr>
-            <w:rStyle w:val="Hyperlink"/>
-          </w:rPr>
-          <w:t>i</w:t>
-        </w:r>
-        <w:r>
-          <w:rPr>
-            <w:rStyle w:val="Hyperlink"/>
-          </w:rPr>
-          <w:t>d/</w:t>
+          <w:t>https://www.aitex.es/afid/</w:t>
         </w:r>
       </w:hyperlink>
       <w:r>
@@ -3624,11 +3641,7 @@
         <w:t xml:space="preserve"> of </w:t>
       </w:r>
       <w:r>
-        <w:t xml:space="preserve">245 images ranging over 7 different </w:t>
-      </w:r>
-      <w:r>
-        <w:lastRenderedPageBreak/>
-        <w:t>types of</w:t>
+        <w:t>245 images ranging over 7 different types of</w:t>
       </w:r>
       <w:r>
         <w:t xml:space="preserve"> woven</w:t>
@@ -3639,7 +3652,7 @@
     </w:p>
     <w:p>
       <w:pPr>
-        <w:spacing w:line="360" w:lineRule="auto"/>
+        <w:spacing w:line="276" w:lineRule="auto"/>
       </w:pPr>
       <w:r>
         <w:t>U</w:t>
@@ -3663,7 +3676,7 @@
     <w:p>
       <w:pPr>
         <w:pStyle w:val="Heading3"/>
-        <w:spacing w:line="360" w:lineRule="auto"/>
+        <w:spacing w:line="276" w:lineRule="auto"/>
       </w:pPr>
       <w:bookmarkStart w:id="10" w:name="_Toc133086886"/>
       <w:r>
@@ -3673,7 +3686,7 @@
     </w:p>
     <w:p>
       <w:pPr>
-        <w:spacing w:line="360" w:lineRule="auto"/>
+        <w:spacing w:line="276" w:lineRule="auto"/>
       </w:pPr>
       <w:r>
         <w:t xml:space="preserve">Now the project has a baseline understanding of how fabric is created </w:t>
@@ -3699,7 +3712,7 @@
     </w:p>
     <w:p>
       <w:pPr>
-        <w:spacing w:line="360" w:lineRule="auto"/>
+        <w:spacing w:line="276" w:lineRule="auto"/>
       </w:pPr>
       <w:r>
         <w:t>The twelve defect types present in the AITEX database are:</w:t>
@@ -3715,19 +3728,31 @@
           <w:ilvl w:val="0"/>
           <w:numId w:val="3"/>
         </w:numPr>
-        <w:spacing w:line="360" w:lineRule="auto"/>
+        <w:spacing w:line="276" w:lineRule="auto"/>
       </w:pPr>
       <w:r>
         <w:t>F</w:t>
       </w:r>
       <w:r>
-        <w:t>uzz ball</w:t>
+        <w:t>uzz</w:t>
+      </w:r>
+      <w:r>
+        <w:t>y</w:t>
+      </w:r>
+      <w:r>
+        <w:t xml:space="preserve"> ball</w:t>
       </w:r>
       <w:r>
         <w:t>s</w:t>
       </w:r>
       <w:r>
-        <w:t xml:space="preserve">. Fuzz balls are the </w:t>
+        <w:t>. Fuzz</w:t>
+      </w:r>
+      <w:r>
+        <w:t>y</w:t>
+      </w:r>
+      <w:r>
+        <w:t xml:space="preserve"> balls are the </w:t>
       </w:r>
       <w:r>
         <w:t>result of warp yarns that are to</w:t>
@@ -3758,7 +3783,7 @@
           <w:ilvl w:val="0"/>
           <w:numId w:val="3"/>
         </w:numPr>
-        <w:spacing w:line="360" w:lineRule="auto"/>
+        <w:spacing w:line="276" w:lineRule="auto"/>
       </w:pPr>
       <w:proofErr w:type="spellStart"/>
       <w:r>
@@ -3807,7 +3832,7 @@
           <w:ilvl w:val="0"/>
           <w:numId w:val="3"/>
         </w:numPr>
-        <w:spacing w:line="360" w:lineRule="auto"/>
+        <w:spacing w:line="276" w:lineRule="auto"/>
       </w:pPr>
       <w:r>
         <w:t>Knots. Knots occur in</w:t>
@@ -3841,7 +3866,7 @@
           <w:ilvl w:val="0"/>
           <w:numId w:val="3"/>
         </w:numPr>
-        <w:spacing w:line="360" w:lineRule="auto"/>
+        <w:spacing w:line="276" w:lineRule="auto"/>
       </w:pPr>
       <w:r>
         <w:t xml:space="preserve">Crease. A crease is a valley or ridge present in the final fabric </w:t>
@@ -3863,7 +3888,7 @@
           <w:ilvl w:val="0"/>
           <w:numId w:val="3"/>
         </w:numPr>
-        <w:spacing w:line="360" w:lineRule="auto"/>
+        <w:spacing w:line="276" w:lineRule="auto"/>
       </w:pPr>
       <w:r>
         <w:t xml:space="preserve">Broken </w:t>
@@ -3878,10 +3903,7 @@
         <w:t>end appears as an untied or broken warp end and manifests as horizontal lines in the lines in the fabric. The yarn is usually broken during weaving or finishing processes</w:t>
       </w:r>
       <w:r>
-        <w:t xml:space="preserve"> </w:t>
-      </w:r>
-      <w:r>
-        <w:t>(Lim, 2018)</w:t>
+        <w:t xml:space="preserve"> (Lim, 2018)</w:t>
       </w:r>
       <w:r>
         <w:t>.</w:t>
@@ -3894,9 +3916,10 @@
           <w:ilvl w:val="0"/>
           <w:numId w:val="3"/>
         </w:numPr>
-        <w:spacing w:line="360" w:lineRule="auto"/>
-      </w:pPr>
-      <w:r>
+        <w:spacing w:line="276" w:lineRule="auto"/>
+      </w:pPr>
+      <w:r>
+        <w:lastRenderedPageBreak/>
         <w:t xml:space="preserve">Broken pick. A broken pick defect consists of a broken weft yarn and results in a sudden </w:t>
       </w:r>
       <w:r>
@@ -3906,10 +3929,7 @@
         <w:t xml:space="preserve"> in the weave</w:t>
       </w:r>
       <w:r>
-        <w:t xml:space="preserve"> </w:t>
-      </w:r>
-      <w:r>
-        <w:t>(Lim, 2018)</w:t>
+        <w:t xml:space="preserve"> (Lim, 2018)</w:t>
       </w:r>
       <w:r>
         <w:t xml:space="preserve">. </w:t>
@@ -3922,7 +3942,7 @@
           <w:ilvl w:val="0"/>
           <w:numId w:val="3"/>
         </w:numPr>
-        <w:spacing w:line="360" w:lineRule="auto"/>
+        <w:spacing w:line="276" w:lineRule="auto"/>
       </w:pPr>
       <w:r>
         <w:t>Broken yarn. Broken yarns are breaks in either the warp or weft yarn during the weaving process and result in elongated holes.</w:t>
@@ -3935,6 +3955,7 @@
           <w:ilvl w:val="0"/>
           <w:numId w:val="3"/>
         </w:numPr>
+        <w:spacing w:line="276" w:lineRule="auto"/>
       </w:pPr>
       <w:r>
         <w:t>Contamination</w:t>
@@ -3953,7 +3974,7 @@
           <w:ilvl w:val="0"/>
           <w:numId w:val="3"/>
         </w:numPr>
-        <w:spacing w:line="360" w:lineRule="auto"/>
+        <w:spacing w:line="276" w:lineRule="auto"/>
       </w:pPr>
       <w:r>
         <w:t xml:space="preserve">Warp ball. A warp ball is caused by a single or multiple warp </w:t>
@@ -3974,6 +3995,7 @@
           <w:ilvl w:val="0"/>
           <w:numId w:val="3"/>
         </w:numPr>
+        <w:spacing w:line="276" w:lineRule="auto"/>
       </w:pPr>
       <w:r>
         <w:t>Cut selvage</w:t>
@@ -3985,10 +4007,7 @@
         <w:t xml:space="preserve"> Selvage a is the densely woven edge of a piece of fabric a cut in the selvage can cause a separation in the weave</w:t>
       </w:r>
       <w:r>
-        <w:t xml:space="preserve"> </w:t>
-      </w:r>
-      <w:r>
-        <w:t>(Lim, 2018)</w:t>
+        <w:t xml:space="preserve"> (Lim, 2018)</w:t>
       </w:r>
       <w:r>
         <w:t>.</w:t>
@@ -4004,10 +4023,9 @@
           <w:ilvl w:val="0"/>
           <w:numId w:val="3"/>
         </w:numPr>
-        <w:spacing w:line="360" w:lineRule="auto"/>
-      </w:pPr>
-      <w:r>
-        <w:lastRenderedPageBreak/>
+        <w:spacing w:line="276" w:lineRule="auto"/>
+      </w:pPr>
+      <w:r>
         <w:t xml:space="preserve">Weft Curling. Weft curling Is produced </w:t>
       </w:r>
       <w:proofErr w:type="gramStart"/>
@@ -4043,7 +4061,7 @@
           <w:ilvl w:val="0"/>
           <w:numId w:val="3"/>
         </w:numPr>
-        <w:spacing w:line="360" w:lineRule="auto"/>
+        <w:spacing w:line="276" w:lineRule="auto"/>
       </w:pPr>
       <w:r>
         <w:t xml:space="preserve">Weft Crack. A weft crack results in a narrow streak running in </w:t>
@@ -4071,581 +4089,788 @@
           <w:szCs w:val="20"/>
           <w:shd w:val="clear" w:color="auto" w:fill="FFFFFF"/>
         </w:rPr>
-        <w:t>Textile Sphere</w:t>
-      </w:r>
-      <w:r>
-        <w:rPr>
-          <w:rFonts w:ascii="Arial" w:hAnsi="Arial" w:cs="Arial"/>
-          <w:color w:val="222222"/>
-          <w:sz w:val="20"/>
-          <w:szCs w:val="20"/>
-          <w:shd w:val="clear" w:color="auto" w:fill="FFFFFF"/>
-        </w:rPr>
+        <w:t>Textile Sphere.</w:t>
+      </w:r>
+    </w:p>
+    <w:p>
+      <w:pPr>
+        <w:keepNext/>
+        <w:spacing w:line="276" w:lineRule="auto"/>
+        <w:ind w:left="360"/>
+      </w:pPr>
+      <w:r>
+        <w:drawing>
+          <wp:inline distT="0" distB="0" distL="0" distR="0" wp14:anchorId="69E04081" wp14:editId="485AF781">
+            <wp:extent cx="5731510" cy="4606925"/>
+            <wp:effectExtent l="0" t="0" r="0" b="0"/>
+            <wp:docPr id="837876994" name="Picture 1" descr="Calendar&#10;&#10;Description automatically generated with low confidence"/>
+            <wp:cNvGraphicFramePr>
+              <a:graphicFrameLocks xmlns:a="http://schemas.openxmlformats.org/drawingml/2006/main" noChangeAspect="1"/>
+            </wp:cNvGraphicFramePr>
+            <a:graphic xmlns:a="http://schemas.openxmlformats.org/drawingml/2006/main">
+              <a:graphicData uri="http://schemas.openxmlformats.org/drawingml/2006/picture">
+                <pic:pic xmlns:pic="http://schemas.openxmlformats.org/drawingml/2006/picture">
+                  <pic:nvPicPr>
+                    <pic:cNvPr id="837876994" name="Picture 1" descr="Calendar&#10;&#10;Description automatically generated with low confidence"/>
+                    <pic:cNvPicPr/>
+                  </pic:nvPicPr>
+                  <pic:blipFill>
+                    <a:blip r:embed="rId8"/>
+                    <a:stretch>
+                      <a:fillRect/>
+                    </a:stretch>
+                  </pic:blipFill>
+                  <pic:spPr>
+                    <a:xfrm>
+                      <a:off x="0" y="0"/>
+                      <a:ext cx="5731510" cy="4606925"/>
+                    </a:xfrm>
+                    <a:prstGeom prst="rect">
+                      <a:avLst/>
+                    </a:prstGeom>
+                  </pic:spPr>
+                </pic:pic>
+              </a:graphicData>
+            </a:graphic>
+          </wp:inline>
+        </w:drawing>
+      </w:r>
+    </w:p>
+    <w:p>
+      <w:pPr>
+        <w:pStyle w:val="Caption"/>
+        <w:spacing w:line="276" w:lineRule="auto"/>
+      </w:pPr>
+      <w:r>
+        <w:t xml:space="preserve">Figure </w:t>
+      </w:r>
+      <w:fldSimple w:instr=" SEQ Figure \* ARABIC ">
+        <w:r>
+          <w:rPr>
+            <w:noProof/>
+          </w:rPr>
+          <w:t>1</w:t>
+        </w:r>
+      </w:fldSimple>
+      <w:r>
+        <w:t xml:space="preserve"> - </w:t>
+      </w:r>
+      <w:bookmarkStart w:id="11" w:name="_Hlk133155036"/>
+      <w:r>
+        <w:t>(</w:t>
+      </w:r>
+      <w:r>
+        <w:t>Silvestre-Blanes</w:t>
+      </w:r>
+      <w:r>
+        <w:t>, 2019</w:t>
+      </w:r>
+      <w:bookmarkEnd w:id="11"/>
+      <w:r>
+        <w:t>)</w:t>
+      </w:r>
+    </w:p>
+    <w:p>
+      <w:pPr>
+        <w:spacing w:line="276" w:lineRule="auto"/>
+      </w:pPr>
+      <w:r>
+        <w:lastRenderedPageBreak/>
+        <w:t xml:space="preserve">Figure </w:t>
+      </w:r>
+      <w:r>
+        <w:t>1</w:t>
+      </w:r>
+      <w:r>
+        <w:t xml:space="preserve">. ROI of 256 x 256 pixels from original </w:t>
+      </w:r>
+      <w:r>
+        <w:t>images</w:t>
+      </w:r>
+      <w:r>
+        <w:t xml:space="preserve"> of defective fabrics, with the names used in the database. (a) broken end, (b) broken yarn, (c) broken pick, (d) weft curling, (e) fuzz</w:t>
+      </w:r>
+      <w:r>
+        <w:t>y</w:t>
+      </w:r>
+      <w:r>
+        <w:t xml:space="preserve"> ball, (f) cut selvage, (g) crease, (h) warp ball, (</w:t>
+      </w:r>
+      <w:proofErr w:type="spellStart"/>
+      <w:r>
+        <w:t>i</w:t>
+      </w:r>
+      <w:proofErr w:type="spellEnd"/>
+      <w:r>
+        <w:t>) knot, (j) contamination, (k) nep, and (l) weft craft. ROI, region of interest</w:t>
+      </w:r>
+      <w:r>
+        <w:t xml:space="preserve"> </w:t>
+      </w:r>
+      <w:r>
+        <w:t>(Silvestre-Blanes, 2019</w:t>
+      </w:r>
+      <w:r>
+        <w:t xml:space="preserve">). </w:t>
+      </w:r>
+    </w:p>
+    <w:p>
+      <w:pPr>
+        <w:pStyle w:val="Heading3"/>
+        <w:spacing w:line="276" w:lineRule="auto"/>
+      </w:pPr>
+      <w:bookmarkStart w:id="12" w:name="_Toc133086887"/>
+      <w:r>
+        <w:t>Importance of Inspection</w:t>
+      </w:r>
+      <w:bookmarkEnd w:id="12"/>
+    </w:p>
+    <w:p>
+      <w:pPr>
+        <w:spacing w:line="276" w:lineRule="auto"/>
+      </w:pPr>
+      <w:r>
+        <w:t>Fabric inspection is important for a multitude of reasons</w:t>
+      </w:r>
+      <w:r>
+        <w:t xml:space="preserve">, the upmost being the prevention of inferior quality </w:t>
+      </w:r>
+      <w:r>
+        <w:t>product being sold to or used by consumers</w:t>
+      </w:r>
+      <w:r>
+        <w:t xml:space="preserve"> (</w:t>
+      </w:r>
+      <w:r>
+        <w:rPr>
+          <w:rFonts w:ascii="Arial" w:hAnsi="Arial" w:cs="Arial"/>
+          <w:color w:val="222222"/>
+          <w:sz w:val="20"/>
+          <w:szCs w:val="20"/>
+          <w:shd w:val="clear" w:color="auto" w:fill="FFFFFF"/>
+        </w:rPr>
+        <w:t>Malek, 2013</w:t>
+      </w:r>
+      <w:r>
+        <w:t>)</w:t>
+      </w:r>
+      <w:r>
         <w:t>.</w:t>
       </w:r>
-    </w:p>
-    <w:p>
-      <w:pPr>
-        <w:pStyle w:val="ListParagraph"/>
-        <w:spacing w:line="360" w:lineRule="auto"/>
-      </w:pPr>
+      <w:r>
+        <w:t xml:space="preserve"> Inferior or defective product being used or sold can cause a variety consequence for the producer.</w:t>
+      </w:r>
+    </w:p>
+    <w:p>
+      <w:pPr>
+        <w:spacing w:line="276" w:lineRule="auto"/>
+      </w:pPr>
+      <w:r>
+        <w:t xml:space="preserve">Inspection at early stages, straight after weaving, can finically be </w:t>
+      </w:r>
+      <w:r>
+        <w:t>benefit the producer it stops the offending sections being processed further or being sold to those who will apply finishing processes. Supplying defective fabric is likely to cause animosity directed towards the fabric supplier, worsening customer satisfaction and possibly affecting future revenue.</w:t>
+      </w:r>
+    </w:p>
+    <w:p>
+      <w:pPr>
+        <w:spacing w:line="276" w:lineRule="auto"/>
+      </w:pPr>
+      <w:r>
+        <w:t xml:space="preserve">The garment industry </w:t>
+      </w:r>
+      <w:r>
+        <w:t xml:space="preserve">represents one largest purchasers of textiles, they need assurance the raw materials they purchase are defect free. </w:t>
+      </w:r>
+      <w:r>
+        <w:t>Many of the designer brands will expect or enforce that textiles be inspected before purchase and are unafraid to hold producers accountable, as their clientele expect a level of quality.</w:t>
+      </w:r>
+    </w:p>
+    <w:p>
+      <w:pPr>
+        <w:spacing w:line="276" w:lineRule="auto"/>
+      </w:pPr>
+      <w:r>
+        <w:t>Defects are not only cosmetically undesirable many effect the structure of the weave and so can degrade its tensile strength.</w:t>
+      </w:r>
+      <w:r>
+        <w:t xml:space="preserve"> Ultimately leading to textiles being distributed </w:t>
+      </w:r>
+      <w:r>
+        <w:t>with a</w:t>
+      </w:r>
+      <w:r>
+        <w:t xml:space="preserve"> lower tensile strength than advertised, creating the potential for catastrophic failures. </w:t>
+      </w:r>
+      <w:r>
+        <w:t xml:space="preserve">For </w:t>
+      </w:r>
+      <w:r>
+        <w:t>example,</w:t>
+      </w:r>
+      <w:r>
+        <w:t xml:space="preserve"> it is key that seat belts or ratchet straps have no </w:t>
+      </w:r>
+      <w:r>
+        <w:t>structural</w:t>
+      </w:r>
+      <w:r>
+        <w:t xml:space="preserve"> </w:t>
+      </w:r>
+      <w:r>
+        <w:t>defects</w:t>
+      </w:r>
+      <w:bookmarkStart w:id="13" w:name="_Toc133086888"/>
+      <w:r>
+        <w:t>.</w:t>
+      </w:r>
+    </w:p>
+    <w:p>
+      <w:pPr>
+        <w:pStyle w:val="Heading2"/>
+        <w:spacing w:line="276" w:lineRule="auto"/>
+      </w:pPr>
+      <w:r>
+        <w:t>Current Inspection Techniques</w:t>
+      </w:r>
+      <w:bookmarkEnd w:id="13"/>
+      <w:r>
+        <w:t xml:space="preserve"> </w:t>
+      </w:r>
+    </w:p>
+    <w:p>
+      <w:pPr>
+        <w:spacing w:line="276" w:lineRule="auto"/>
+      </w:pPr>
+      <w:r>
+        <w:t xml:space="preserve">Currently fabric inspection techniques vary, </w:t>
+      </w:r>
+      <w:r>
+        <w:t>the majority use human inspection</w:t>
+      </w:r>
+      <w:r>
+        <w:t>. Human inspection uses workers to scrutinise fabric by hand</w:t>
+      </w:r>
+      <w:r>
+        <w:t xml:space="preserve">. The accuracy of human inspection declines over time due </w:t>
+      </w:r>
+      <w:r>
+        <w:t>monotonous</w:t>
+      </w:r>
+      <w:r>
+        <w:t xml:space="preserve"> nature of the task. This results in slower, more </w:t>
+      </w:r>
+      <w:r>
+        <w:t>expensive,</w:t>
+      </w:r>
+      <w:r>
+        <w:t xml:space="preserve"> and erratic inspection (Chin, 1982).</w:t>
+      </w:r>
+    </w:p>
+    <w:p>
+      <w:pPr>
+        <w:spacing w:line="276" w:lineRule="auto"/>
+      </w:pPr>
+      <w:r>
+        <w:t xml:space="preserve">Many in the industry paired a use of human inspection with inspection using DSP (digital signal processing). DSP would analyse the waveform produced by a sensor pointed at the fabric in controlled lighting. However, most are now moving towards computer vision approaches as they easier to implement </w:t>
+      </w:r>
+      <w:r>
+        <w:t xml:space="preserve">and are more capable at </w:t>
+      </w:r>
+      <w:r>
+        <w:t>inspecting</w:t>
+      </w:r>
+      <w:r>
+        <w:t xml:space="preserve"> a variety if fabrics.</w:t>
+      </w:r>
+    </w:p>
+    <w:p>
+      <w:pPr>
+        <w:pStyle w:val="Heading2"/>
+        <w:spacing w:line="276" w:lineRule="auto"/>
+      </w:pPr>
+      <w:bookmarkStart w:id="14" w:name="_Toc133086889"/>
+      <w:r>
+        <w:t>Computer Vision</w:t>
+      </w:r>
+      <w:bookmarkEnd w:id="14"/>
+    </w:p>
+    <w:p>
+      <w:pPr>
+        <w:spacing w:line="276" w:lineRule="auto"/>
+      </w:pPr>
+      <w:r>
+        <w:t>Computer vision is defined as the processes of allowing computers to see the real world (</w:t>
+      </w:r>
+      <w:r>
+        <w:rPr>
+          <w:rFonts w:ascii="Arial" w:hAnsi="Arial" w:cs="Arial"/>
+          <w:color w:val="222222"/>
+          <w:sz w:val="20"/>
+          <w:szCs w:val="20"/>
+          <w:shd w:val="clear" w:color="auto" w:fill="FFFFFF"/>
+        </w:rPr>
+        <w:t>Learned-Miller,</w:t>
+      </w:r>
+      <w:r>
+        <w:rPr>
+          <w:rFonts w:ascii="Arial" w:hAnsi="Arial" w:cs="Arial"/>
+          <w:color w:val="222222"/>
+          <w:sz w:val="20"/>
+          <w:szCs w:val="20"/>
+          <w:shd w:val="clear" w:color="auto" w:fill="FFFFFF"/>
+        </w:rPr>
+        <w:t xml:space="preserve"> 2011</w:t>
+      </w:r>
+      <w:r>
+        <w:t>).</w:t>
+      </w:r>
+      <w:r>
+        <w:t xml:space="preserve"> Computer vision has proven key</w:t>
+      </w:r>
+      <w:r>
+        <w:t xml:space="preserve"> when automating the workplace.</w:t>
+      </w:r>
     </w:p>
     <w:p>
       <w:pPr>
         <w:pStyle w:val="Heading3"/>
-        <w:spacing w:line="360" w:lineRule="auto"/>
-      </w:pPr>
-      <w:bookmarkStart w:id="11" w:name="_Toc133086887"/>
-      <w:r>
-        <w:t>Importance of Inspection</w:t>
-      </w:r>
-      <w:bookmarkEnd w:id="11"/>
-    </w:p>
-    <w:p>
-      <w:r>
-        <w:t>Fabric inspection is important for a multitude of reasons</w:t>
-      </w:r>
-      <w:r>
-        <w:t xml:space="preserve">, the upmost being the prevention of inferior quality </w:t>
-      </w:r>
-      <w:r>
-        <w:t>product being sold to or used by consumers</w:t>
-      </w:r>
-      <w:r>
-        <w:t xml:space="preserve"> (</w:t>
-      </w:r>
-      <w:r>
-        <w:rPr>
-          <w:rFonts w:ascii="Arial" w:hAnsi="Arial" w:cs="Arial"/>
-          <w:color w:val="222222"/>
-          <w:sz w:val="20"/>
-          <w:szCs w:val="20"/>
-          <w:shd w:val="clear" w:color="auto" w:fill="FFFFFF"/>
-        </w:rPr>
-        <w:t>Malek, 2013</w:t>
-      </w:r>
-      <w:r>
-        <w:t>)</w:t>
+        <w:spacing w:line="276" w:lineRule="auto"/>
+      </w:pPr>
+      <w:r>
+        <w:t>Deep Learning</w:t>
+      </w:r>
+    </w:p>
+    <w:p>
+      <w:pPr>
+        <w:pStyle w:val="Heading2"/>
+        <w:spacing w:line="276" w:lineRule="auto"/>
+      </w:pPr>
+      <w:bookmarkStart w:id="15" w:name="_Toc133086892"/>
+      <w:r>
+        <w:t>Background research summary</w:t>
+      </w:r>
+      <w:bookmarkEnd w:id="15"/>
+    </w:p>
+    <w:p>
+      <w:pPr>
+        <w:pStyle w:val="Heading1"/>
+        <w:spacing w:line="276" w:lineRule="auto"/>
+      </w:pPr>
+      <w:bookmarkStart w:id="16" w:name="_Toc133086893"/>
+      <w:r>
+        <w:t>Chapter 2: Methods</w:t>
+      </w:r>
+      <w:bookmarkEnd w:id="16"/>
+    </w:p>
+    <w:p>
+      <w:r>
+        <w:t>The goal of this chapter is to address the design and implementation of the three inspection techniques mentioned earlier and create the prototype inspection application. All were completed in python utilising OpenCV, TensorFlow and PyQt5</w:t>
       </w:r>
       <w:r>
         <w:t>.</w:t>
       </w:r>
-      <w:r>
-        <w:t xml:space="preserve"> Inferior or defective product being used or sold can cause a variety consequence for the producer.</w:t>
-      </w:r>
-    </w:p>
-    <w:p>
-      <w:r>
-        <w:t xml:space="preserve">Inspection at early stages, straight after weaving, can finically be </w:t>
-      </w:r>
-      <w:r>
-        <w:t>benefit the producer it stops the offending sections being processed further or being sold to those who will apply finishing processes. Supplying defective fabric is likely to cause animosity directed towards the fabric supplier, worsening customer satisfaction and possibly affecting future revenue.</w:t>
-      </w:r>
-    </w:p>
-    <w:p>
-      <w:r>
-        <w:t xml:space="preserve">The garment industry </w:t>
-      </w:r>
-      <w:r>
-        <w:t xml:space="preserve">represents one largest purchasers of textiles, they need assurance the raw materials they purchase are defect free. </w:t>
-      </w:r>
-      <w:r>
-        <w:t>Many of the designer brands will expect or enforce that textiles be inspected before purchase and are unafraid to hold producers accountable, as their clientele expect a level of quality.</w:t>
-      </w:r>
-    </w:p>
-    <w:p>
-      <w:r>
-        <w:t>Defects are not only cosmetically undesirable many effect the structure of the weave and so can degrade its tensile strength.</w:t>
-      </w:r>
-      <w:r>
-        <w:t xml:space="preserve"> Ultimately leading to textiles being distributed </w:t>
-      </w:r>
-      <w:r>
-        <w:t>with a</w:t>
-      </w:r>
-      <w:r>
-        <w:t xml:space="preserve"> lower tensile strength than advertised, creating the potential for catastrophic failures. </w:t>
-      </w:r>
-      <w:r>
-        <w:t xml:space="preserve">For </w:t>
-      </w:r>
-      <w:r>
-        <w:t>example,</w:t>
-      </w:r>
-      <w:r>
-        <w:t xml:space="preserve"> it is key that seat belts or ratchet straps have no </w:t>
-      </w:r>
-      <w:r>
-        <w:t>structural</w:t>
-      </w:r>
-      <w:r>
-        <w:t xml:space="preserve"> </w:t>
-      </w:r>
-      <w:r>
-        <w:t>defects</w:t>
-      </w:r>
-      <w:bookmarkStart w:id="12" w:name="_Toc133086888"/>
-      <w:r>
-        <w:t>.</w:t>
-      </w:r>
     </w:p>
     <w:p>
       <w:pPr>
         <w:pStyle w:val="Heading2"/>
-      </w:pPr>
-      <w:r>
-        <w:t>Current Inspection Techniques</w:t>
-      </w:r>
-      <w:bookmarkEnd w:id="12"/>
-      <w:r>
-        <w:t xml:space="preserve"> </w:t>
-      </w:r>
-    </w:p>
-    <w:p>
-      <w:r>
-        <w:t xml:space="preserve">Currently fabric inspection techniques vary, </w:t>
-      </w:r>
-      <w:r>
-        <w:t>the majority use human inspection</w:t>
-      </w:r>
-      <w:r>
-        <w:t>. Human inspection uses workers to scrutinise fabric by hand</w:t>
-      </w:r>
-      <w:r>
-        <w:t xml:space="preserve">. The accuracy of human inspection declines over time due </w:t>
-      </w:r>
-      <w:r>
-        <w:t>monotonous</w:t>
-      </w:r>
-      <w:r>
-        <w:t xml:space="preserve"> nature of the task. This results in slower, more </w:t>
-      </w:r>
-      <w:r>
-        <w:t>expensive,</w:t>
-      </w:r>
-      <w:r>
-        <w:t xml:space="preserve"> and erratic inspection (Chin, 1982).</w:t>
-      </w:r>
-    </w:p>
-    <w:p>
-      <w:r>
-        <w:t xml:space="preserve">Many in the industry paired a use of human inspection with inspection using DSP (digital signal processing). DSP would analyse the waveform produced by a sensor pointed at the fabric in controlled lighting. However, most are now moving towards computer vision approaches as they easier to implement </w:t>
-      </w:r>
-      <w:r>
-        <w:t xml:space="preserve">and are more capable at </w:t>
-      </w:r>
-      <w:r>
-        <w:t>inspecting</w:t>
-      </w:r>
-      <w:r>
-        <w:t xml:space="preserve"> a variety if fabrics.</w:t>
-      </w:r>
-    </w:p>
-    <w:p>
-      <w:pPr>
-        <w:pStyle w:val="Heading2"/>
-      </w:pPr>
-      <w:bookmarkStart w:id="13" w:name="_Toc133086889"/>
-      <w:r>
-        <w:t>Computer Vision</w:t>
-      </w:r>
-      <w:bookmarkEnd w:id="13"/>
-    </w:p>
-    <w:p/>
-    <w:p>
-      <w:pPr>
-        <w:pStyle w:val="Heading3"/>
-      </w:pPr>
-      <w:bookmarkStart w:id="14" w:name="_Toc133086890"/>
+        <w:spacing w:line="276" w:lineRule="auto"/>
+      </w:pPr>
+      <w:bookmarkStart w:id="17" w:name="_Toc133086894"/>
       <w:r>
         <w:lastRenderedPageBreak/>
-        <w:t>OpenCV</w:t>
-      </w:r>
-      <w:bookmarkEnd w:id="14"/>
-    </w:p>
-    <w:p>
-      <w:pPr>
-        <w:pStyle w:val="Heading3"/>
-      </w:pPr>
-      <w:bookmarkStart w:id="15" w:name="_Toc133086891"/>
-      <w:r>
-        <w:t>TensorFlow</w:t>
-      </w:r>
-      <w:bookmarkEnd w:id="15"/>
-    </w:p>
-    <w:p>
-      <w:pPr>
-        <w:pStyle w:val="Heading2"/>
-        <w:spacing w:line="360" w:lineRule="auto"/>
-      </w:pPr>
-      <w:bookmarkStart w:id="16" w:name="_Toc133086892"/>
-      <w:r>
-        <w:t>Background research summary</w:t>
-      </w:r>
-      <w:bookmarkEnd w:id="16"/>
-    </w:p>
-    <w:p>
-      <w:pPr>
-        <w:pStyle w:val="Heading1"/>
-        <w:spacing w:line="360" w:lineRule="auto"/>
-      </w:pPr>
-      <w:bookmarkStart w:id="17" w:name="_Toc133086893"/>
-      <w:r>
-        <w:t>Chapter 2: Methods</w:t>
+        <w:t>Initial Project Decisions</w:t>
       </w:r>
       <w:bookmarkEnd w:id="17"/>
     </w:p>
     <w:p>
       <w:pPr>
-        <w:pStyle w:val="Heading2"/>
-        <w:spacing w:line="360" w:lineRule="auto"/>
-      </w:pPr>
-      <w:bookmarkStart w:id="18" w:name="_Toc133086894"/>
-      <w:r>
-        <w:t>Initial Project Decisions</w:t>
-      </w:r>
-      <w:bookmarkEnd w:id="18"/>
-    </w:p>
-    <w:p>
-      <w:pPr>
-        <w:spacing w:line="360" w:lineRule="auto"/>
-      </w:pPr>
-      <w:r>
+        <w:spacing w:line="276" w:lineRule="auto"/>
+        <w:rPr>
+          <w:color w:val="FF0000"/>
+        </w:rPr>
+      </w:pPr>
+      <w:r>
+        <w:rPr>
+          <w:color w:val="FF0000"/>
+        </w:rPr>
         <w:t xml:space="preserve">** talk about the scale of the project, decision to just do detection rather than classification. Limited size of data, decision to use that specific data set as opposed to </w:t>
       </w:r>
-      <w:hyperlink r:id="rId8" w:history="1">
+      <w:hyperlink r:id="rId9" w:history="1">
         <w:r>
           <w:rPr>
             <w:rStyle w:val="Hyperlink"/>
+            <w:color w:val="FF0000"/>
           </w:rPr>
           <w:t>https://www.kaggle.com/datasets/belkhirnacim/textiledefectdetection</w:t>
         </w:r>
       </w:hyperlink>
       <w:r>
+        <w:rPr>
+          <w:color w:val="FF0000"/>
+        </w:rPr>
         <w:t xml:space="preserve"> and others, why develop the openCv techniques as well **</w:t>
       </w:r>
     </w:p>
     <w:p>
       <w:pPr>
+        <w:spacing w:line="276" w:lineRule="auto"/>
+      </w:pPr>
+      <w:r>
+        <w:t xml:space="preserve">This projected was developed using the agile methodology, using sprints to manage milestones. This method suited the project as in any form of </w:t>
+      </w:r>
+      <w:r>
+        <w:t xml:space="preserve">inspection results and the times in which they are achieved are not guaranteed. This allowed some area of the project to always be in active development, even during long model training periods or </w:t>
+      </w:r>
+      <w:r>
+        <w:t>when certain avenues of thought lead to dead ends.</w:t>
+      </w:r>
+    </w:p>
+    <w:p>
+      <w:pPr>
+        <w:spacing w:line="276" w:lineRule="auto"/>
+      </w:pPr>
+      <w:r>
+        <w:t xml:space="preserve">The decision to use the </w:t>
+      </w:r>
+      <w:proofErr w:type="spellStart"/>
+      <w:r>
+        <w:t>aitex</w:t>
+      </w:r>
+      <w:proofErr w:type="spellEnd"/>
+      <w:r>
+        <w:t xml:space="preserve"> image fabric defect database was the first and largest decision of the project as it informed what detection methods would be perused and how they would be evaluated. There was another </w:t>
+      </w:r>
+      <w:proofErr w:type="gramStart"/>
+      <w:r>
+        <w:t>choice,  the</w:t>
+      </w:r>
+      <w:proofErr w:type="gramEnd"/>
+      <w:r>
+        <w:t xml:space="preserve"> university of </w:t>
+      </w:r>
+    </w:p>
+    <w:p>
+      <w:pPr>
         <w:pStyle w:val="Heading2"/>
-        <w:spacing w:line="360" w:lineRule="auto"/>
-      </w:pPr>
-      <w:bookmarkStart w:id="19" w:name="_Toc133086895"/>
+        <w:spacing w:line="276" w:lineRule="auto"/>
+      </w:pPr>
+      <w:bookmarkStart w:id="18" w:name="_Toc133086895"/>
       <w:r>
         <w:t>Sprint 1: Data Preparation and Analysis</w:t>
       </w:r>
+      <w:bookmarkEnd w:id="18"/>
+    </w:p>
+    <w:p>
+      <w:pPr>
+        <w:pStyle w:val="Heading3"/>
+        <w:spacing w:line="276" w:lineRule="auto"/>
+      </w:pPr>
+      <w:bookmarkStart w:id="19" w:name="_Toc133086896"/>
+      <w:r>
+        <w:t>Goals</w:t>
+      </w:r>
       <w:bookmarkEnd w:id="19"/>
     </w:p>
     <w:p>
       <w:pPr>
         <w:pStyle w:val="Heading3"/>
-        <w:spacing w:line="360" w:lineRule="auto"/>
-      </w:pPr>
-      <w:bookmarkStart w:id="20" w:name="_Toc133086896"/>
+        <w:spacing w:line="276" w:lineRule="auto"/>
+      </w:pPr>
+      <w:bookmarkStart w:id="20" w:name="_Toc133086897"/>
+      <w:r>
+        <w:t>implementation</w:t>
+      </w:r>
+      <w:bookmarkEnd w:id="20"/>
+    </w:p>
+    <w:p>
+      <w:pPr>
+        <w:pStyle w:val="Heading4"/>
+        <w:spacing w:line="276" w:lineRule="auto"/>
+      </w:pPr>
+      <w:r>
+        <w:t xml:space="preserve">Acquiring and Preparing </w:t>
+      </w:r>
+      <w:r>
+        <w:t>the</w:t>
+      </w:r>
+      <w:r>
+        <w:t xml:space="preserve"> Dataset</w:t>
+      </w:r>
+    </w:p>
+    <w:p>
+      <w:pPr>
+        <w:spacing w:line="276" w:lineRule="auto"/>
+      </w:pPr>
+      <w:r>
+        <w:t>**</w:t>
+      </w:r>
+      <w:proofErr w:type="gramStart"/>
+      <w:r>
+        <w:t>tiling ,</w:t>
+      </w:r>
+      <w:proofErr w:type="gramEnd"/>
+      <w:r>
+        <w:t xml:space="preserve"> edge finding**</w:t>
+      </w:r>
+    </w:p>
+    <w:p>
+      <w:pPr>
+        <w:pStyle w:val="Heading4"/>
+        <w:spacing w:line="276" w:lineRule="auto"/>
+      </w:pPr>
+      <w:r>
+        <w:t>Image An</w:t>
+      </w:r>
+      <w:r>
+        <w:t>alysis</w:t>
+      </w:r>
+    </w:p>
+    <w:p>
+      <w:pPr>
+        <w:pStyle w:val="Heading3"/>
+        <w:spacing w:line="276" w:lineRule="auto"/>
+      </w:pPr>
+      <w:bookmarkStart w:id="21" w:name="_Toc133086898"/>
+      <w:r>
+        <w:t>Sprint Review</w:t>
+      </w:r>
+      <w:bookmarkEnd w:id="21"/>
+    </w:p>
+    <w:p>
+      <w:pPr>
+        <w:pStyle w:val="Heading2"/>
+        <w:spacing w:line="276" w:lineRule="auto"/>
+      </w:pPr>
+      <w:bookmarkStart w:id="22" w:name="_Toc133086899"/>
+      <w:r>
+        <w:t xml:space="preserve">Sprint 2: </w:t>
+      </w:r>
+      <w:r>
+        <w:t>OpenCV Contour Finding</w:t>
+      </w:r>
+      <w:bookmarkEnd w:id="22"/>
+    </w:p>
+    <w:p>
+      <w:pPr>
+        <w:pStyle w:val="Heading3"/>
+        <w:spacing w:line="276" w:lineRule="auto"/>
+      </w:pPr>
+      <w:bookmarkStart w:id="23" w:name="_Toc133086900"/>
       <w:r>
         <w:t>Goals</w:t>
       </w:r>
-      <w:bookmarkEnd w:id="20"/>
+      <w:bookmarkEnd w:id="23"/>
     </w:p>
     <w:p>
       <w:pPr>
         <w:pStyle w:val="Heading3"/>
-        <w:spacing w:line="360" w:lineRule="auto"/>
-      </w:pPr>
-      <w:bookmarkStart w:id="21" w:name="_Toc133086897"/>
-      <w:r>
-        <w:t>implementation</w:t>
-      </w:r>
-      <w:bookmarkEnd w:id="21"/>
+        <w:spacing w:line="276" w:lineRule="auto"/>
+      </w:pPr>
+      <w:bookmarkStart w:id="24" w:name="_Toc133086901"/>
+      <w:r>
+        <w:t>I</w:t>
+      </w:r>
+      <w:r>
+        <w:t>mplementation</w:t>
+      </w:r>
+      <w:bookmarkEnd w:id="24"/>
     </w:p>
     <w:p>
       <w:pPr>
         <w:pStyle w:val="Heading4"/>
-        <w:spacing w:line="360" w:lineRule="auto"/>
-      </w:pPr>
-      <w:r>
-        <w:t xml:space="preserve">Acquiring and Preparing </w:t>
-      </w:r>
-      <w:r>
-        <w:t>the</w:t>
-      </w:r>
-      <w:r>
-        <w:t xml:space="preserve"> Dataset</w:t>
-      </w:r>
-    </w:p>
-    <w:p>
-      <w:pPr>
-        <w:spacing w:line="360" w:lineRule="auto"/>
-      </w:pPr>
-      <w:r>
-        <w:t>**</w:t>
-      </w:r>
-      <w:proofErr w:type="gramStart"/>
-      <w:r>
-        <w:t>tiling ,</w:t>
-      </w:r>
-      <w:proofErr w:type="gramEnd"/>
-      <w:r>
-        <w:t xml:space="preserve"> edge finding**</w:t>
+        <w:spacing w:line="276" w:lineRule="auto"/>
+      </w:pPr>
+      <w:r>
+        <w:t>Image Morphology</w:t>
       </w:r>
     </w:p>
     <w:p>
       <w:pPr>
         <w:pStyle w:val="Heading4"/>
-        <w:spacing w:line="360" w:lineRule="auto"/>
-      </w:pPr>
-      <w:r>
-        <w:t>Image An</w:t>
-      </w:r>
-      <w:r>
-        <w:t>alysis</w:t>
-      </w:r>
+        <w:spacing w:line="276" w:lineRule="auto"/>
+      </w:pPr>
     </w:p>
     <w:p>
       <w:pPr>
         <w:pStyle w:val="Heading3"/>
-        <w:spacing w:line="360" w:lineRule="auto"/>
-      </w:pPr>
-      <w:bookmarkStart w:id="22" w:name="_Toc133086898"/>
+        <w:spacing w:line="276" w:lineRule="auto"/>
+      </w:pPr>
+      <w:bookmarkStart w:id="25" w:name="_Toc133086902"/>
       <w:r>
         <w:t>Sprint Review</w:t>
       </w:r>
-      <w:bookmarkEnd w:id="22"/>
+      <w:bookmarkEnd w:id="25"/>
     </w:p>
     <w:p>
       <w:pPr>
         <w:pStyle w:val="Heading2"/>
-        <w:spacing w:line="360" w:lineRule="auto"/>
-      </w:pPr>
-      <w:bookmarkStart w:id="23" w:name="_Toc133086899"/>
-      <w:r>
-        <w:t xml:space="preserve">Sprint 2: </w:t>
-      </w:r>
-      <w:r>
-        <w:t>OpenCV Contour Finding</w:t>
-      </w:r>
-      <w:bookmarkEnd w:id="23"/>
+        <w:spacing w:line="276" w:lineRule="auto"/>
+      </w:pPr>
+      <w:bookmarkStart w:id="26" w:name="_Toc133086903"/>
+      <w:r>
+        <w:t>Sprint 3: TensorFlow</w:t>
+      </w:r>
+      <w:bookmarkEnd w:id="26"/>
+      <w:r>
+        <w:t xml:space="preserve"> </w:t>
+      </w:r>
     </w:p>
     <w:p>
       <w:pPr>
         <w:pStyle w:val="Heading3"/>
-        <w:spacing w:line="360" w:lineRule="auto"/>
-      </w:pPr>
-      <w:bookmarkStart w:id="24" w:name="_Toc133086900"/>
+        <w:spacing w:line="276" w:lineRule="auto"/>
+      </w:pPr>
+      <w:bookmarkStart w:id="27" w:name="_Toc133086904"/>
       <w:r>
         <w:t>Goals</w:t>
       </w:r>
-      <w:bookmarkEnd w:id="24"/>
+      <w:bookmarkEnd w:id="27"/>
     </w:p>
     <w:p>
       <w:pPr>
         <w:pStyle w:val="Heading3"/>
-        <w:spacing w:line="360" w:lineRule="auto"/>
-      </w:pPr>
-      <w:bookmarkStart w:id="25" w:name="_Toc133086901"/>
-      <w:r>
-        <w:t>I</w:t>
-      </w:r>
-      <w:r>
-        <w:t>mplementation</w:t>
-      </w:r>
-      <w:bookmarkEnd w:id="25"/>
+        <w:spacing w:line="276" w:lineRule="auto"/>
+      </w:pPr>
+      <w:bookmarkStart w:id="28" w:name="_Toc133086905"/>
+      <w:r>
+        <w:t>Implementation</w:t>
+      </w:r>
+      <w:bookmarkEnd w:id="28"/>
     </w:p>
     <w:p>
       <w:pPr>
         <w:pStyle w:val="Heading4"/>
-        <w:spacing w:line="360" w:lineRule="auto"/>
-      </w:pPr>
-      <w:r>
-        <w:t>Image Morphology</w:t>
-      </w:r>
-    </w:p>
-    <w:p>
-      <w:pPr>
-        <w:pStyle w:val="Heading4"/>
-        <w:spacing w:line="360" w:lineRule="auto"/>
+        <w:spacing w:line="276" w:lineRule="auto"/>
+      </w:pPr>
+      <w:r>
+        <w:t>CNN</w:t>
+      </w:r>
+    </w:p>
+    <w:p>
+      <w:pPr>
+        <w:spacing w:line="276" w:lineRule="auto"/>
       </w:pPr>
     </w:p>
     <w:p>
       <w:pPr>
         <w:pStyle w:val="Heading3"/>
-        <w:spacing w:line="360" w:lineRule="auto"/>
-      </w:pPr>
-      <w:bookmarkStart w:id="26" w:name="_Toc133086902"/>
+        <w:spacing w:line="276" w:lineRule="auto"/>
+      </w:pPr>
+      <w:bookmarkStart w:id="29" w:name="_Toc133086906"/>
       <w:r>
         <w:t>Sprint Review</w:t>
       </w:r>
-      <w:bookmarkEnd w:id="26"/>
+      <w:bookmarkEnd w:id="29"/>
+    </w:p>
+    <w:p>
+      <w:pPr>
+        <w:spacing w:line="276" w:lineRule="auto"/>
+      </w:pPr>
     </w:p>
     <w:p>
       <w:pPr>
         <w:pStyle w:val="Heading2"/>
-        <w:spacing w:line="360" w:lineRule="auto"/>
-      </w:pPr>
-      <w:bookmarkStart w:id="27" w:name="_Toc133086903"/>
-      <w:r>
-        <w:t>Sprint 3: TensorFlow</w:t>
-      </w:r>
-      <w:bookmarkEnd w:id="27"/>
-      <w:r>
-        <w:t xml:space="preserve"> </w:t>
+        <w:spacing w:line="276" w:lineRule="auto"/>
+      </w:pPr>
+      <w:bookmarkStart w:id="30" w:name="_Toc133086907"/>
+      <w:r>
+        <w:t>Sprint 4: Gui</w:t>
+      </w:r>
+      <w:bookmarkEnd w:id="30"/>
+      <w:r>
+        <w:t xml:space="preserve">  </w:t>
       </w:r>
     </w:p>
     <w:p>
       <w:pPr>
         <w:pStyle w:val="Heading3"/>
-        <w:spacing w:line="360" w:lineRule="auto"/>
-      </w:pPr>
-      <w:bookmarkStart w:id="28" w:name="_Toc133086904"/>
+        <w:spacing w:line="276" w:lineRule="auto"/>
+      </w:pPr>
+      <w:bookmarkStart w:id="31" w:name="_Toc133086908"/>
       <w:r>
         <w:t>Goals</w:t>
       </w:r>
-      <w:bookmarkEnd w:id="28"/>
+      <w:bookmarkEnd w:id="31"/>
     </w:p>
     <w:p>
       <w:pPr>
         <w:pStyle w:val="Heading3"/>
-        <w:spacing w:line="360" w:lineRule="auto"/>
-      </w:pPr>
-      <w:bookmarkStart w:id="29" w:name="_Toc133086905"/>
+        <w:spacing w:line="276" w:lineRule="auto"/>
+      </w:pPr>
+      <w:bookmarkStart w:id="32" w:name="_Toc133086909"/>
       <w:r>
         <w:t>Implementation</w:t>
       </w:r>
-      <w:bookmarkEnd w:id="29"/>
-    </w:p>
-    <w:p>
-      <w:pPr>
-        <w:pStyle w:val="Heading4"/>
-        <w:spacing w:line="360" w:lineRule="auto"/>
-      </w:pPr>
-      <w:r>
-        <w:t>CNN</w:t>
-      </w:r>
-    </w:p>
-    <w:p>
-      <w:pPr>
-        <w:spacing w:line="360" w:lineRule="auto"/>
-      </w:pPr>
+      <w:bookmarkEnd w:id="32"/>
     </w:p>
     <w:p>
       <w:pPr>
         <w:pStyle w:val="Heading3"/>
-        <w:spacing w:line="360" w:lineRule="auto"/>
-      </w:pPr>
-      <w:bookmarkStart w:id="30" w:name="_Toc133086906"/>
+        <w:spacing w:line="276" w:lineRule="auto"/>
+      </w:pPr>
+      <w:bookmarkStart w:id="33" w:name="_Toc133086910"/>
       <w:r>
         <w:t>Sprint Review</w:t>
       </w:r>
-      <w:bookmarkEnd w:id="30"/>
-    </w:p>
-    <w:p>
-      <w:pPr>
-        <w:spacing w:line="360" w:lineRule="auto"/>
-      </w:pPr>
-    </w:p>
-    <w:p>
-      <w:pPr>
-        <w:pStyle w:val="Heading2"/>
-        <w:spacing w:line="360" w:lineRule="auto"/>
-      </w:pPr>
-      <w:bookmarkStart w:id="31" w:name="_Toc133086907"/>
+      <w:bookmarkEnd w:id="33"/>
+    </w:p>
+    <w:p>
+      <w:pPr>
+        <w:spacing w:line="276" w:lineRule="auto"/>
+      </w:pPr>
+    </w:p>
+    <w:p>
+      <w:pPr>
+        <w:pStyle w:val="Heading1"/>
+        <w:spacing w:line="276" w:lineRule="auto"/>
+      </w:pPr>
+      <w:bookmarkStart w:id="34" w:name="_Toc133086911"/>
       <w:r>
         <w:lastRenderedPageBreak/>
-        <w:t>Sprint 4: Gui</w:t>
-      </w:r>
-      <w:bookmarkEnd w:id="31"/>
-      <w:r>
-        <w:t xml:space="preserve">  </w:t>
-      </w:r>
-    </w:p>
-    <w:p>
-      <w:pPr>
-        <w:pStyle w:val="Heading3"/>
-        <w:spacing w:line="360" w:lineRule="auto"/>
-      </w:pPr>
-      <w:bookmarkStart w:id="32" w:name="_Toc133086908"/>
-      <w:r>
-        <w:t>Goals</w:t>
-      </w:r>
-      <w:bookmarkEnd w:id="32"/>
-    </w:p>
-    <w:p>
-      <w:pPr>
-        <w:pStyle w:val="Heading3"/>
-        <w:spacing w:line="360" w:lineRule="auto"/>
-      </w:pPr>
-      <w:bookmarkStart w:id="33" w:name="_Toc133086909"/>
-      <w:r>
-        <w:t>Implementation</w:t>
-      </w:r>
-      <w:bookmarkEnd w:id="33"/>
-    </w:p>
-    <w:p>
-      <w:pPr>
-        <w:pStyle w:val="Heading3"/>
-        <w:spacing w:line="360" w:lineRule="auto"/>
-      </w:pPr>
-      <w:bookmarkStart w:id="34" w:name="_Toc133086910"/>
-      <w:r>
-        <w:t>Sprint Review</w:t>
+        <w:t xml:space="preserve">Chapter </w:t>
+      </w:r>
+      <w:r>
+        <w:t>3</w:t>
+      </w:r>
+      <w:r>
+        <w:t>: Results</w:t>
       </w:r>
       <w:bookmarkEnd w:id="34"/>
     </w:p>
     <w:p>
       <w:pPr>
-        <w:spacing w:line="360" w:lineRule="auto"/>
-      </w:pPr>
-    </w:p>
-    <w:p>
-      <w:pPr>
         <w:pStyle w:val="Heading1"/>
-        <w:spacing w:line="360" w:lineRule="auto"/>
-      </w:pPr>
-      <w:bookmarkStart w:id="35" w:name="_Toc133086911"/>
-      <w:r>
-        <w:t xml:space="preserve">Chapter </w:t>
-      </w:r>
-      <w:r>
-        <w:t>3</w:t>
-      </w:r>
-      <w:r>
-        <w:t>: Results</w:t>
+        <w:spacing w:line="276" w:lineRule="auto"/>
+      </w:pPr>
+      <w:bookmarkStart w:id="35" w:name="_Toc133086912"/>
+      <w:r>
+        <w:t xml:space="preserve">Chapter 4: </w:t>
+      </w:r>
+      <w:r>
+        <w:t>Discussion</w:t>
       </w:r>
       <w:bookmarkEnd w:id="35"/>
     </w:p>
     <w:p>
       <w:pPr>
         <w:pStyle w:val="Heading1"/>
-        <w:spacing w:line="360" w:lineRule="auto"/>
-      </w:pPr>
-      <w:bookmarkStart w:id="36" w:name="_Toc133086912"/>
-      <w:r>
-        <w:t xml:space="preserve">Chapter 4: </w:t>
-      </w:r>
-      <w:r>
-        <w:t>Discussion</w:t>
+        <w:spacing w:line="276" w:lineRule="auto"/>
+      </w:pPr>
+      <w:bookmarkStart w:id="36" w:name="_Toc133086913"/>
+      <w:r>
+        <w:t>Bibliography</w:t>
       </w:r>
       <w:bookmarkEnd w:id="36"/>
     </w:p>
     <w:p>
       <w:pPr>
-        <w:pStyle w:val="Heading1"/>
-        <w:spacing w:line="360" w:lineRule="auto"/>
-      </w:pPr>
-      <w:bookmarkStart w:id="37" w:name="_Toc133086913"/>
-      <w:r>
-        <w:t>Bibliography</w:t>
-      </w:r>
-      <w:bookmarkEnd w:id="37"/>
-    </w:p>
-    <w:p>
-      <w:pPr>
-        <w:spacing w:line="360" w:lineRule="auto"/>
+        <w:spacing w:line="276" w:lineRule="auto"/>
       </w:pPr>
       <w:r>
         <w:t xml:space="preserve">Shaker, K., Umair, M., Ashraf, W. and Nawab, Y. (2016) Fabric manufacturing. Physical Sciences Reviews, Vol. 1 (Issue 7), pp. 20160024. </w:t>
       </w:r>
-      <w:hyperlink r:id="rId9" w:history="1">
+      <w:hyperlink r:id="rId10" w:history="1">
         <w:r>
           <w:rPr>
             <w:rStyle w:val="Hyperlink"/>
@@ -4656,7 +4881,7 @@
     </w:p>
     <w:p>
       <w:pPr>
-        <w:spacing w:line="360" w:lineRule="auto"/>
+        <w:spacing w:line="276" w:lineRule="auto"/>
         <w:rPr>
           <w:rStyle w:val="doilink"/>
           <w:rFonts w:cstheme="minorHAnsi"/>
@@ -4761,7 +4986,7 @@
         </w:rPr>
         <w:t>DOI: </w:t>
       </w:r>
-      <w:hyperlink r:id="rId10" w:history="1">
+      <w:hyperlink r:id="rId11" w:history="1">
         <w:r>
           <w:rPr>
             <w:rStyle w:val="Hyperlink"/>
@@ -4775,7 +5000,7 @@
     </w:p>
     <w:p>
       <w:pPr>
-        <w:spacing w:line="360" w:lineRule="auto"/>
+        <w:spacing w:line="276" w:lineRule="auto"/>
       </w:pPr>
       <w:r>
         <w:t>Adanur, S., 2020. Handbook of weaving. CRC press.</w:t>
@@ -4783,7 +5008,7 @@
     </w:p>
     <w:p>
       <w:pPr>
-        <w:spacing w:line="360" w:lineRule="auto"/>
+        <w:spacing w:line="276" w:lineRule="auto"/>
       </w:pPr>
       <w:r>
         <w:t>Ray, S.C. ed., 2012. Fundamentals and advances in knitting technology. CRC Press.</w:t>
@@ -4791,7 +5016,7 @@
     </w:p>
     <w:p>
       <w:pPr>
-        <w:spacing w:line="360" w:lineRule="auto"/>
+        <w:spacing w:line="276" w:lineRule="auto"/>
       </w:pPr>
       <w:r>
         <w:t xml:space="preserve">Perkins, W.S., 1991. A Review of Textile Dyeing Processes. Textile Chemist &amp; </w:t>
@@ -4807,7 +5032,7 @@
     </w:p>
     <w:p>
       <w:pPr>
-        <w:spacing w:line="360" w:lineRule="auto"/>
+        <w:spacing w:line="276" w:lineRule="auto"/>
         <w:rPr>
           <w:rFonts w:ascii="Arial" w:hAnsi="Arial" w:cs="Arial"/>
           <w:color w:val="222222"/>
@@ -4939,7 +5164,7 @@
     </w:p>
     <w:p>
       <w:pPr>
-        <w:spacing w:line="360" w:lineRule="auto"/>
+        <w:spacing w:line="276" w:lineRule="auto"/>
         <w:rPr>
           <w:rFonts w:ascii="Arial" w:hAnsi="Arial" w:cs="Arial"/>
           <w:color w:val="222222"/>
@@ -5041,7 +5266,7 @@
     </w:p>
     <w:p>
       <w:pPr>
-        <w:spacing w:line="360" w:lineRule="auto"/>
+        <w:spacing w:line="276" w:lineRule="auto"/>
         <w:rPr>
           <w:rFonts w:ascii="Arial" w:hAnsi="Arial" w:cs="Arial"/>
           <w:color w:val="222222"/>
@@ -5173,7 +5398,7 @@
     </w:p>
     <w:p>
       <w:pPr>
-        <w:spacing w:line="360" w:lineRule="auto"/>
+        <w:spacing w:line="276" w:lineRule="auto"/>
         <w:rPr>
           <w:rFonts w:ascii="Arial" w:hAnsi="Arial" w:cs="Arial"/>
           <w:color w:val="222222"/>
@@ -5283,7 +5508,7 @@
         </w:rPr>
         <w:t xml:space="preserve"> </w:t>
       </w:r>
-      <w:hyperlink r:id="rId11" w:history="1">
+      <w:hyperlink r:id="rId12" w:history="1">
         <w:r>
           <w:rPr>
             <w:rStyle w:val="Hyperlink"/>
@@ -5292,33 +5517,13 @@
             <w:szCs w:val="20"/>
             <w:shd w:val="clear" w:color="auto" w:fill="FFFFFF"/>
           </w:rPr>
-          <w:t>https://www.co</w:t>
-        </w:r>
-        <w:r>
-          <w:rPr>
-            <w:rStyle w:val="Hyperlink"/>
-            <w:rFonts w:ascii="Arial" w:hAnsi="Arial" w:cs="Arial"/>
-            <w:sz w:val="20"/>
-            <w:szCs w:val="20"/>
-            <w:shd w:val="clear" w:color="auto" w:fill="FFFFFF"/>
-          </w:rPr>
-          <w:t>t</w:t>
-        </w:r>
-        <w:r>
-          <w:rPr>
-            <w:rStyle w:val="Hyperlink"/>
-            <w:rFonts w:ascii="Arial" w:hAnsi="Arial" w:cs="Arial"/>
-            <w:sz w:val="20"/>
-            <w:szCs w:val="20"/>
-            <w:shd w:val="clear" w:color="auto" w:fill="FFFFFF"/>
-          </w:rPr>
-          <w:t>tonworks.com/en/defect/0121/</w:t>
+          <w:t>https://www.cottonworks.com/en/defect/0121/</w:t>
         </w:r>
       </w:hyperlink>
     </w:p>
     <w:p>
       <w:pPr>
-        <w:spacing w:line="360" w:lineRule="auto"/>
+        <w:spacing w:line="276" w:lineRule="auto"/>
         <w:rPr>
           <w:rFonts w:ascii="Arial" w:hAnsi="Arial" w:cs="Arial"/>
           <w:color w:val="222222"/>
@@ -5387,17 +5592,7 @@
           <w:szCs w:val="20"/>
           <w:shd w:val="clear" w:color="auto" w:fill="FFFFFF"/>
         </w:rPr>
-        <w:t xml:space="preserve"> Look Out For During Fabric Inspection. </w:t>
-      </w:r>
-      <w:r>
-        <w:rPr>
-          <w:rFonts w:ascii="Arial" w:hAnsi="Arial" w:cs="Arial"/>
-          <w:color w:val="222222"/>
-          <w:sz w:val="20"/>
-          <w:szCs w:val="20"/>
-          <w:shd w:val="clear" w:color="auto" w:fill="FFFFFF"/>
-        </w:rPr>
-        <w:t>[online]. [Accesses 20</w:t>
+        <w:t xml:space="preserve"> Look Out For During Fabric Inspection. [online]. [Accesses 20</w:t>
       </w:r>
       <w:r>
         <w:rPr>
@@ -5418,19 +5613,9 @@
           <w:szCs w:val="20"/>
           <w:shd w:val="clear" w:color="auto" w:fill="FFFFFF"/>
         </w:rPr>
-        <w:t>April 2023]. Available from:</w:t>
-      </w:r>
-      <w:r>
-        <w:rPr>
-          <w:rFonts w:ascii="Arial" w:hAnsi="Arial" w:cs="Arial"/>
-          <w:color w:val="222222"/>
-          <w:sz w:val="20"/>
-          <w:szCs w:val="20"/>
-          <w:shd w:val="clear" w:color="auto" w:fill="FFFFFF"/>
-        </w:rPr>
-        <w:t xml:space="preserve"> </w:t>
-      </w:r>
-      <w:hyperlink r:id="rId12" w:history="1">
+        <w:t xml:space="preserve">April 2023]. Available from: </w:t>
+      </w:r>
+      <w:hyperlink r:id="rId13" w:history="1">
         <w:r>
           <w:rPr>
             <w:rStyle w:val="Hyperlink"/>
@@ -5445,7 +5630,7 @@
     </w:p>
     <w:p>
       <w:pPr>
-        <w:spacing w:line="360" w:lineRule="auto"/>
+        <w:spacing w:line="276" w:lineRule="auto"/>
         <w:rPr>
           <w:rFonts w:ascii="Arial" w:hAnsi="Arial" w:cs="Arial"/>
           <w:color w:val="222222"/>
@@ -5505,7 +5690,7 @@
         </w:rPr>
         <w:t xml:space="preserve">April 2023]. Available from: </w:t>
       </w:r>
-      <w:hyperlink r:id="rId13" w:history="1">
+      <w:hyperlink r:id="rId14" w:anchor=":~:text=The%20weft%20curling%20defect%20is,the%20surface%20of%20woven%20fabric" w:history="1">
         <w:r>
           <w:rPr>
             <w:rStyle w:val="Hyperlink"/>
@@ -5514,51 +5699,30 @@
             <w:szCs w:val="20"/>
             <w:shd w:val="clear" w:color="auto" w:fill="FFFFFF"/>
           </w:rPr>
-          <w:t>https://textiletutorials.com/types-of-fabric-defects-with-causes-and-</w:t>
-        </w:r>
-        <w:r>
-          <w:rPr>
-            <w:rStyle w:val="Hyperlink"/>
-            <w:rFonts w:ascii="Arial" w:hAnsi="Arial" w:cs="Arial"/>
-            <w:sz w:val="20"/>
-            <w:szCs w:val="20"/>
-            <w:shd w:val="clear" w:color="auto" w:fill="FFFFFF"/>
-          </w:rPr>
-          <w:lastRenderedPageBreak/>
-          <w:t>remedies/#:~:text=The%20weft%20curling%20defect%20is,the%20surface%20of%20woven%20fabric</w:t>
+          <w:t>https://textiletutorials.com/types-of-fabric-defects-with-causes-and-remedies/#:~:text=The%20weft%20curling%20defect%20is,the%20surface%20of%20woven%20fabric</w:t>
         </w:r>
       </w:hyperlink>
     </w:p>
     <w:p>
       <w:pPr>
-        <w:spacing w:line="360" w:lineRule="auto"/>
-        <w:rPr>
-          <w:rFonts w:ascii="Arial" w:hAnsi="Arial" w:cs="Arial"/>
-          <w:color w:val="222222"/>
-          <w:sz w:val="20"/>
-          <w:szCs w:val="20"/>
-          <w:shd w:val="clear" w:color="auto" w:fill="FFFFFF"/>
-        </w:rPr>
-      </w:pPr>
-      <w:r>
-        <w:rPr>
-          <w:rFonts w:ascii="Arial" w:hAnsi="Arial" w:cs="Arial"/>
-          <w:color w:val="222222"/>
-          <w:sz w:val="20"/>
-          <w:szCs w:val="20"/>
-          <w:shd w:val="clear" w:color="auto" w:fill="FFFFFF"/>
-        </w:rPr>
-        <w:t>Textile Sphere</w:t>
-      </w:r>
-      <w:r>
-        <w:rPr>
-          <w:rFonts w:ascii="Arial" w:hAnsi="Arial" w:cs="Arial"/>
-          <w:color w:val="222222"/>
-          <w:sz w:val="20"/>
-          <w:szCs w:val="20"/>
-          <w:shd w:val="clear" w:color="auto" w:fill="FFFFFF"/>
-        </w:rPr>
-        <w:t>. [online]. [Accesses 20</w:t>
+        <w:spacing w:line="276" w:lineRule="auto"/>
+        <w:rPr>
+          <w:rFonts w:ascii="Arial" w:hAnsi="Arial" w:cs="Arial"/>
+          <w:color w:val="222222"/>
+          <w:sz w:val="20"/>
+          <w:szCs w:val="20"/>
+          <w:shd w:val="clear" w:color="auto" w:fill="FFFFFF"/>
+        </w:rPr>
+      </w:pPr>
+      <w:r>
+        <w:rPr>
+          <w:rFonts w:ascii="Arial" w:hAnsi="Arial" w:cs="Arial"/>
+          <w:color w:val="222222"/>
+          <w:sz w:val="20"/>
+          <w:szCs w:val="20"/>
+          <w:shd w:val="clear" w:color="auto" w:fill="FFFFFF"/>
+        </w:rPr>
+        <w:t>Textile Sphere. [online]. [Accesses 20</w:t>
       </w:r>
       <w:r>
         <w:rPr>
@@ -5581,7 +5745,7 @@
         </w:rPr>
         <w:t xml:space="preserve">April 2023]. Available from: </w:t>
       </w:r>
-      <w:hyperlink r:id="rId14" w:history="1">
+      <w:hyperlink r:id="rId15" w:anchor=":~:text=Weft%20Crack%3A,due%20to%20absence%20of%20weft.&amp;text=Broken%20filament%3A,the%20main%20yarn%20are%20broken" w:history="1">
         <w:r>
           <w:rPr>
             <w:rStyle w:val="Hyperlink"/>
@@ -5596,7 +5760,7 @@
     </w:p>
     <w:p>
       <w:pPr>
-        <w:spacing w:line="360" w:lineRule="auto"/>
+        <w:spacing w:line="276" w:lineRule="auto"/>
         <w:rPr>
           <w:rFonts w:ascii="Arial" w:hAnsi="Arial" w:cs="Arial"/>
           <w:color w:val="222222"/>
@@ -5640,7 +5804,7 @@
     </w:p>
     <w:p>
       <w:pPr>
-        <w:spacing w:line="360" w:lineRule="auto"/>
+        <w:spacing w:line="276" w:lineRule="auto"/>
         <w:rPr>
           <w:rFonts w:ascii="Arial" w:hAnsi="Arial" w:cs="Arial"/>
           <w:color w:val="222222"/>
@@ -5684,57 +5848,80 @@
     </w:p>
     <w:p>
       <w:pPr>
-        <w:spacing w:line="360" w:lineRule="auto"/>
-      </w:pPr>
-    </w:p>
-    <w:p>
-      <w:pPr>
-        <w:spacing w:line="360" w:lineRule="auto"/>
+        <w:spacing w:line="276" w:lineRule="auto"/>
+        <w:rPr>
+          <w:rFonts w:ascii="Arial" w:hAnsi="Arial" w:cs="Arial"/>
+          <w:color w:val="222222"/>
+          <w:sz w:val="20"/>
+          <w:szCs w:val="20"/>
+          <w:shd w:val="clear" w:color="auto" w:fill="FFFFFF"/>
+        </w:rPr>
+      </w:pPr>
+      <w:r>
+        <w:rPr>
+          <w:rFonts w:ascii="Arial" w:hAnsi="Arial" w:cs="Arial"/>
+          <w:color w:val="222222"/>
+          <w:sz w:val="20"/>
+          <w:szCs w:val="20"/>
+          <w:shd w:val="clear" w:color="auto" w:fill="FFFFFF"/>
+        </w:rPr>
+        <w:t>Learned-Miller, E.G., 2011. Introduction to computer vision. University of Massachusetts, Amherst.</w:t>
+      </w:r>
+    </w:p>
+    <w:p>
+      <w:pPr>
+        <w:spacing w:line="276" w:lineRule="auto"/>
+      </w:pPr>
+    </w:p>
+    <w:p>
+      <w:pPr>
+        <w:spacing w:line="276" w:lineRule="auto"/>
       </w:pPr>
     </w:p>
     <w:p>
       <w:pPr>
         <w:pStyle w:val="Heading1"/>
-        <w:spacing w:line="360" w:lineRule="auto"/>
-      </w:pPr>
-      <w:bookmarkStart w:id="38" w:name="_Toc133086914"/>
-      <w:r>
+        <w:spacing w:line="276" w:lineRule="auto"/>
+      </w:pPr>
+      <w:bookmarkStart w:id="37" w:name="_Toc133086914"/>
+      <w:r>
+        <w:lastRenderedPageBreak/>
         <w:t>Appendix A Self-appraisal</w:t>
       </w:r>
+      <w:bookmarkEnd w:id="37"/>
+    </w:p>
+    <w:p>
+      <w:pPr>
+        <w:pStyle w:val="Heading1"/>
+        <w:spacing w:line="276" w:lineRule="auto"/>
+      </w:pPr>
+      <w:bookmarkStart w:id="38" w:name="_Toc133086915"/>
+      <w:r>
+        <w:t>Appendix B External Materials</w:t>
+      </w:r>
       <w:bookmarkEnd w:id="38"/>
     </w:p>
     <w:p>
       <w:pPr>
         <w:pStyle w:val="Heading1"/>
-        <w:spacing w:line="360" w:lineRule="auto"/>
-      </w:pPr>
-      <w:bookmarkStart w:id="39" w:name="_Toc133086915"/>
-      <w:r>
-        <w:t>Appendix B External Materials</w:t>
+        <w:spacing w:line="276" w:lineRule="auto"/>
+      </w:pPr>
+      <w:bookmarkStart w:id="39" w:name="_Toc133086916"/>
+      <w:r>
+        <w:t>Appendix D User Testing Consent Form</w:t>
       </w:r>
       <w:bookmarkEnd w:id="39"/>
     </w:p>
     <w:p>
       <w:pPr>
         <w:pStyle w:val="Heading1"/>
-        <w:spacing w:line="360" w:lineRule="auto"/>
-      </w:pPr>
-      <w:bookmarkStart w:id="40" w:name="_Toc133086916"/>
-      <w:r>
-        <w:t>Appendix D User Testing Consent Form</w:t>
+        <w:spacing w:line="276" w:lineRule="auto"/>
+      </w:pPr>
+      <w:bookmarkStart w:id="40" w:name="_Toc133086917"/>
+      <w:r>
+        <w:t>Appendix F User Manual</w:t>
       </w:r>
       <w:bookmarkEnd w:id="40"/>
-    </w:p>
-    <w:p>
-      <w:pPr>
-        <w:pStyle w:val="Heading1"/>
-        <w:spacing w:line="360" w:lineRule="auto"/>
-      </w:pPr>
-      <w:bookmarkStart w:id="41" w:name="_Toc133086917"/>
-      <w:r>
-        <w:t>Appendix F User Manual</w:t>
-      </w:r>
-      <w:bookmarkEnd w:id="41"/>
     </w:p>
     <w:sectPr>
       <w:pgSz w:w="11906" w:h="16838"/>
@@ -6804,6 +6991,25 @@
       <w:u w:val="single"/>
     </w:rPr>
   </w:style>
+  <w:style w:type="paragraph" w:styleId="Caption">
+    <w:name w:val="caption"/>
+    <w:basedOn w:val="Normal"/>
+    <w:next w:val="Normal"/>
+    <w:uiPriority w:val="35"/>
+    <w:unhideWhenUsed/>
+    <w:qFormat/>
+    <w:rsid w:val="00AF38C3"/>
+    <w:pPr>
+      <w:spacing w:after="200" w:line="240" w:lineRule="auto"/>
+    </w:pPr>
+    <w:rPr>
+      <w:i/>
+      <w:iCs/>
+      <w:color w:val="44546A" w:themeColor="text2"/>
+      <w:sz w:val="18"/>
+      <w:szCs w:val="18"/>
+    </w:rPr>
+  </w:style>
 </w:styles>
 </file>
 

</xml_diff>

<commit_message>
sprint 1 nearly done
</commit_message>
<xml_diff>
--- a/Documentation/FirstDraft.docx
+++ b/Documentation/FirstDraft.docx
@@ -30,15 +30,7 @@
         <w:t>This report aims to how computer vision could be used to find defect in narrow fabric</w:t>
       </w:r>
       <w:r>
-        <w:t xml:space="preserve">. Utilising the </w:t>
-      </w:r>
-      <w:proofErr w:type="gramStart"/>
-      <w:r>
-        <w:t>open source</w:t>
-      </w:r>
-      <w:proofErr w:type="gramEnd"/>
-      <w:r>
-        <w:t xml:space="preserve"> technologies, OpenC</w:t>
+        <w:t>. Utilising the open source technologies, OpenC</w:t>
       </w:r>
       <w:r>
         <w:t>V</w:t>
@@ -152,13 +144,8 @@
       <w:pPr>
         <w:spacing w:line="276" w:lineRule="auto"/>
       </w:pPr>
-      <w:proofErr w:type="gramStart"/>
-      <w:r>
-        <w:t>Finally</w:t>
-      </w:r>
-      <w:proofErr w:type="gramEnd"/>
-      <w:r>
-        <w:t xml:space="preserve"> I would like dedicate this report to my late father Charles, who inspired the idea for the project. ** add more about dad **</w:t>
+      <w:r>
+        <w:t>Finally I would like dedicate this report to my late father Charles, who inspired the idea for the project. ** add more about dad **</w:t>
       </w:r>
     </w:p>
     <w:p>
@@ -3238,15 +3225,7 @@
         <w:spacing w:line="276" w:lineRule="auto"/>
       </w:pPr>
       <w:r>
-        <w:t xml:space="preserve">Most fabric / textile is produced through one of </w:t>
-      </w:r>
-      <w:proofErr w:type="gramStart"/>
-      <w:r>
-        <w:t>a number of</w:t>
-      </w:r>
-      <w:proofErr w:type="gramEnd"/>
-      <w:r>
-        <w:t xml:space="preserve"> processes weaving, knitting, felting, bonding or turfing. Out of these the most common are weaving and knitting which produces most conventional fabrics. Both involve very similar steps, first fibres (synthetic or natural) are spun into yarn which is then converted into fabric using </w:t>
+        <w:t xml:space="preserve">Most fabric / textile is produced through one of a number of processes weaving, knitting, felting, bonding or turfing. Out of these the most common are weaving and knitting which produces most conventional fabrics. Both involve very similar steps, first fibres (synthetic or natural) are spun into yarn which is then converted into fabric using </w:t>
       </w:r>
       <w:r>
         <w:t>either weaving or knitting (Shaker,2016).</w:t>
@@ -3979,11 +3958,9 @@
       <w:r>
         <w:t xml:space="preserve">Warp ball. A warp ball is caused by a single or multiple warp </w:t>
       </w:r>
-      <w:proofErr w:type="gramStart"/>
       <w:r>
         <w:t>yarns</w:t>
       </w:r>
-      <w:proofErr w:type="gramEnd"/>
       <w:r>
         <w:t xml:space="preserve"> becoming clumped or entangled.</w:t>
       </w:r>
@@ -4026,32 +4003,13 @@
         <w:spacing w:line="276" w:lineRule="auto"/>
       </w:pPr>
       <w:r>
-        <w:t xml:space="preserve">Weft Curling. Weft curling Is produced </w:t>
-      </w:r>
-      <w:proofErr w:type="gramStart"/>
-      <w:r>
-        <w:t>by the use of</w:t>
-      </w:r>
-      <w:proofErr w:type="gramEnd"/>
-      <w:r>
-        <w:t xml:space="preserve"> highly twisted weft yarn as a result it disturbs the pattern of the weave. (</w:t>
-      </w:r>
-      <w:hyperlink r:id="rId7" w:anchor=":~:text=The%20weft%20curling%20defect%20is,the%20surface%20of%20woven%20fabric" w:history="1">
-        <w:r>
-          <w:rPr>
-            <w:rStyle w:val="Hyperlink"/>
-          </w:rPr>
-          <w:t>https://textiletutorials.com/types-of-fabric-defects-with-causes-and-remedies/#:~:text=The%20weft%20curling%20defect%20is,the%20surface%20of%20woven%20fabric</w:t>
-        </w:r>
-      </w:hyperlink>
-      <w:r>
-        <w:t>.</w:t>
-      </w:r>
-      <w:r>
-        <w:t>)</w:t>
-      </w:r>
-      <w:r>
-        <w:t xml:space="preserve"> According to Textile Tutorials.</w:t>
+        <w:t>Weft Curling. Weft curling Is produced by the use of highly twisted weft yarn as a result it disturbs the pattern of the weave</w:t>
+      </w:r>
+      <w:r>
+        <w:t xml:space="preserve">. </w:t>
+      </w:r>
+      <w:r>
+        <w:t>According to Textile Tutorials.</w:t>
       </w:r>
     </w:p>
     <w:p>
@@ -4094,15 +4052,64 @@
     </w:p>
     <w:p>
       <w:pPr>
-        <w:keepNext/>
-        <w:spacing w:line="276" w:lineRule="auto"/>
-        <w:ind w:left="360"/>
-      </w:pPr>
-      <w:r>
+        <w:spacing w:line="276" w:lineRule="auto"/>
+      </w:pPr>
+      <w:r>
+        <w:rPr>
+          <w:noProof/>
+        </w:rPr>
+        <w:pict w14:anchorId="7DD8358F">
+          <v:shapetype id="_x0000_t202" coordsize="21600,21600" o:spt="202" path="m,l,21600r21600,l21600,xe">
+            <v:stroke joinstyle="miter"/>
+            <v:path gradientshapeok="t" o:connecttype="rect"/>
+          </v:shapetype>
+          <v:shape id="_x0000_s1028" type="#_x0000_t202" style="position:absolute;margin-left:129pt;margin-top:408.3pt;width:184.3pt;height:21pt;z-index:251660288;mso-position-horizontal-relative:text;mso-position-vertical-relative:text" stroked="f">
+            <v:textbox style="mso-fit-shape-to-text:t" inset="0,0,0,0">
+              <w:txbxContent>
+                <w:p>
+                  <w:pPr>
+                    <w:pStyle w:val="Caption"/>
+                    <w:rPr>
+                      <w:noProof/>
+                    </w:rPr>
+                  </w:pPr>
+                  <w:r>
+                    <w:t xml:space="preserve">Figure </w:t>
+                  </w:r>
+                  <w:fldSimple w:instr=" SEQ Figure \* ARABIC ">
+                    <w:r>
+                      <w:rPr>
+                        <w:noProof/>
+                      </w:rPr>
+                      <w:t>1</w:t>
+                    </w:r>
+                  </w:fldSimple>
+                  <w:r>
+                    <w:t>- Defect Images (Silvestre-Blanes, 2019)</w:t>
+                  </w:r>
+                </w:p>
+              </w:txbxContent>
+            </v:textbox>
+            <w10:wrap type="topAndBottom"/>
+          </v:shape>
+        </w:pict>
+      </w:r>
+      <w:r>
+        <w:rPr>
+          <w:noProof/>
+        </w:rPr>
         <w:drawing>
-          <wp:inline distT="0" distB="0" distL="0" distR="0" wp14:anchorId="69E04081" wp14:editId="485AF781">
+          <wp:anchor distT="0" distB="0" distL="114300" distR="114300" simplePos="0" relativeHeight="251656704" behindDoc="0" locked="0" layoutInCell="1" allowOverlap="1" wp14:anchorId="69E04081" wp14:editId="7DF3BF9F">
+            <wp:simplePos x="0" y="0"/>
+            <wp:positionH relativeFrom="column">
+              <wp:posOffset>0</wp:posOffset>
+            </wp:positionH>
+            <wp:positionV relativeFrom="paragraph">
+              <wp:posOffset>544195</wp:posOffset>
+            </wp:positionV>
             <wp:extent cx="5731510" cy="4606925"/>
             <wp:effectExtent l="0" t="0" r="0" b="0"/>
+            <wp:wrapTopAndBottom/>
             <wp:docPr id="837876994" name="Picture 1" descr="Calendar&#10;&#10;Description automatically generated with low confidence"/>
             <wp:cNvGraphicFramePr>
               <a:graphicFrameLocks xmlns:a="http://schemas.openxmlformats.org/drawingml/2006/main" noChangeAspect="1"/>
@@ -4115,7 +4122,13 @@
                     <pic:cNvPicPr/>
                   </pic:nvPicPr>
                   <pic:blipFill>
-                    <a:blip r:embed="rId8"/>
+                    <a:blip r:embed="rId7">
+                      <a:extLst>
+                        <a:ext uri="{28A0092B-C50C-407E-A947-70E740481C1C}">
+                          <a14:useLocalDpi xmlns:a14="http://schemas.microsoft.com/office/drawing/2010/main" val="0"/>
+                        </a:ext>
+                      </a:extLst>
+                    </a:blip>
                     <a:stretch>
                       <a:fillRect/>
                     </a:stretch>
@@ -4132,98 +4145,59 @@
                 </pic:pic>
               </a:graphicData>
             </a:graphic>
-          </wp:inline>
+            <wp14:sizeRelH relativeFrom="margin">
+              <wp14:pctWidth>0</wp14:pctWidth>
+            </wp14:sizeRelH>
+            <wp14:sizeRelV relativeFrom="margin">
+              <wp14:pctHeight>0</wp14:pctHeight>
+            </wp14:sizeRelV>
+          </wp:anchor>
         </w:drawing>
       </w:r>
-    </w:p>
-    <w:p>
-      <w:pPr>
-        <w:pStyle w:val="Caption"/>
-        <w:spacing w:line="276" w:lineRule="auto"/>
-      </w:pPr>
-      <w:r>
-        <w:t xml:space="preserve">Figure </w:t>
-      </w:r>
-      <w:fldSimple w:instr=" SEQ Figure \* ARABIC ">
-        <w:r>
-          <w:rPr>
-            <w:noProof/>
-          </w:rPr>
-          <w:t>1</w:t>
-        </w:r>
-      </w:fldSimple>
-      <w:r>
-        <w:t xml:space="preserve"> - </w:t>
-      </w:r>
-      <w:bookmarkStart w:id="11" w:name="_Hlk133155036"/>
-      <w:r>
-        <w:t>(</w:t>
-      </w:r>
-      <w:r>
-        <w:t>Silvestre-Blanes</w:t>
-      </w:r>
-      <w:r>
-        <w:t>, 2019</w:t>
+      <w:r>
+        <w:t xml:space="preserve">Figure 1. ROI of 256 x 256 pixels from original </w:t>
+      </w:r>
+      <w:r>
+        <w:t>images</w:t>
+      </w:r>
+      <w:r>
+        <w:t xml:space="preserve"> of defective fabrics, with the names used in the database. (a) broken end, (b) broken yarn, (c) broken pick, (d) weft curling, (e) fuzz</w:t>
+      </w:r>
+      <w:r>
+        <w:t>y</w:t>
+      </w:r>
+      <w:r>
+        <w:t xml:space="preserve"> ball, (f) cut selvage, (g) crease, (h) warp ball, (</w:t>
+      </w:r>
+      <w:proofErr w:type="spellStart"/>
+      <w:r>
+        <w:t>i</w:t>
+      </w:r>
+      <w:proofErr w:type="spellEnd"/>
+      <w:r>
+        <w:t>) knot, (j) contamination, (k) nep, and (l) weft craft. ROI, region of interest</w:t>
+      </w:r>
+      <w:r>
+        <w:t xml:space="preserve"> </w:t>
+      </w:r>
+      <w:r>
+        <w:t>(Silvestre-Blanes, 2019</w:t>
+      </w:r>
+      <w:r>
+        <w:t xml:space="preserve">). </w:t>
+      </w:r>
+    </w:p>
+    <w:p>
+      <w:pPr>
+        <w:pStyle w:val="Heading3"/>
+        <w:spacing w:line="276" w:lineRule="auto"/>
+      </w:pPr>
+      <w:bookmarkStart w:id="11" w:name="_Toc133086887"/>
+      <w:r>
+        <w:lastRenderedPageBreak/>
+        <w:t>Importance of Inspection</w:t>
       </w:r>
       <w:bookmarkEnd w:id="11"/>
-      <w:r>
-        <w:t>)</w:t>
-      </w:r>
-    </w:p>
-    <w:p>
-      <w:pPr>
-        <w:spacing w:line="276" w:lineRule="auto"/>
-      </w:pPr>
-      <w:r>
-        <w:lastRenderedPageBreak/>
-        <w:t xml:space="preserve">Figure </w:t>
-      </w:r>
-      <w:r>
-        <w:t>1</w:t>
-      </w:r>
-      <w:r>
-        <w:t xml:space="preserve">. ROI of 256 x 256 pixels from original </w:t>
-      </w:r>
-      <w:r>
-        <w:t>images</w:t>
-      </w:r>
-      <w:r>
-        <w:t xml:space="preserve"> of defective fabrics, with the names used in the database. (a) broken end, (b) broken yarn, (c) broken pick, (d) weft curling, (e) fuzz</w:t>
-      </w:r>
-      <w:r>
-        <w:t>y</w:t>
-      </w:r>
-      <w:r>
-        <w:t xml:space="preserve"> ball, (f) cut selvage, (g) crease, (h) warp ball, (</w:t>
-      </w:r>
-      <w:proofErr w:type="spellStart"/>
-      <w:r>
-        <w:t>i</w:t>
-      </w:r>
-      <w:proofErr w:type="spellEnd"/>
-      <w:r>
-        <w:t>) knot, (j) contamination, (k) nep, and (l) weft craft. ROI, region of interest</w:t>
-      </w:r>
-      <w:r>
-        <w:t xml:space="preserve"> </w:t>
-      </w:r>
-      <w:r>
-        <w:t>(Silvestre-Blanes, 2019</w:t>
-      </w:r>
-      <w:r>
-        <w:t xml:space="preserve">). </w:t>
-      </w:r>
-    </w:p>
-    <w:p>
-      <w:pPr>
-        <w:pStyle w:val="Heading3"/>
-        <w:spacing w:line="276" w:lineRule="auto"/>
-      </w:pPr>
-      <w:bookmarkStart w:id="12" w:name="_Toc133086887"/>
-      <w:r>
-        <w:t>Importance of Inspection</w:t>
-      </w:r>
-      <w:bookmarkEnd w:id="12"/>
     </w:p>
     <w:p>
       <w:pPr>
@@ -4320,7 +4294,7 @@
       <w:r>
         <w:t>defects</w:t>
       </w:r>
-      <w:bookmarkStart w:id="13" w:name="_Toc133086888"/>
+      <w:bookmarkStart w:id="12" w:name="_Toc133086888"/>
       <w:r>
         <w:t>.</w:t>
       </w:r>
@@ -4333,67 +4307,67 @@
       <w:r>
         <w:t>Current Inspection Techniques</w:t>
       </w:r>
+      <w:bookmarkEnd w:id="12"/>
+      <w:r>
+        <w:t xml:space="preserve"> </w:t>
+      </w:r>
+    </w:p>
+    <w:p>
+      <w:pPr>
+        <w:spacing w:line="276" w:lineRule="auto"/>
+      </w:pPr>
+      <w:r>
+        <w:t xml:space="preserve">Currently fabric inspection techniques vary, </w:t>
+      </w:r>
+      <w:r>
+        <w:t>the majority use human inspection</w:t>
+      </w:r>
+      <w:r>
+        <w:t>. Human inspection uses workers to scrutinise fabric by hand</w:t>
+      </w:r>
+      <w:r>
+        <w:t xml:space="preserve">. The accuracy of human inspection declines over time due </w:t>
+      </w:r>
+      <w:r>
+        <w:t>monotonous</w:t>
+      </w:r>
+      <w:r>
+        <w:t xml:space="preserve"> nature of the task. This results in slower, more </w:t>
+      </w:r>
+      <w:r>
+        <w:t>expensive,</w:t>
+      </w:r>
+      <w:r>
+        <w:t xml:space="preserve"> and erratic inspection (Chin, 1982).</w:t>
+      </w:r>
+    </w:p>
+    <w:p>
+      <w:pPr>
+        <w:spacing w:line="276" w:lineRule="auto"/>
+      </w:pPr>
+      <w:r>
+        <w:t xml:space="preserve">Many in the industry paired a use of human inspection with inspection using DSP (digital signal processing). DSP would analyse the waveform produced by a sensor pointed at the fabric in controlled lighting. However, most are now moving towards computer vision approaches as they easier to implement </w:t>
+      </w:r>
+      <w:r>
+        <w:t xml:space="preserve">and are more capable at </w:t>
+      </w:r>
+      <w:r>
+        <w:t>inspecting</w:t>
+      </w:r>
+      <w:r>
+        <w:t xml:space="preserve"> a variety if fabrics.</w:t>
+      </w:r>
+    </w:p>
+    <w:p>
+      <w:pPr>
+        <w:pStyle w:val="Heading2"/>
+        <w:spacing w:line="276" w:lineRule="auto"/>
+      </w:pPr>
+      <w:bookmarkStart w:id="13" w:name="_Toc133086889"/>
+      <w:r>
+        <w:t>Computer Vision</w:t>
+      </w:r>
       <w:bookmarkEnd w:id="13"/>
-      <w:r>
-        <w:t xml:space="preserve"> </w:t>
-      </w:r>
-    </w:p>
-    <w:p>
-      <w:pPr>
-        <w:spacing w:line="276" w:lineRule="auto"/>
-      </w:pPr>
-      <w:r>
-        <w:t xml:space="preserve">Currently fabric inspection techniques vary, </w:t>
-      </w:r>
-      <w:r>
-        <w:t>the majority use human inspection</w:t>
-      </w:r>
-      <w:r>
-        <w:t>. Human inspection uses workers to scrutinise fabric by hand</w:t>
-      </w:r>
-      <w:r>
-        <w:t xml:space="preserve">. The accuracy of human inspection declines over time due </w:t>
-      </w:r>
-      <w:r>
-        <w:t>monotonous</w:t>
-      </w:r>
-      <w:r>
-        <w:t xml:space="preserve"> nature of the task. This results in slower, more </w:t>
-      </w:r>
-      <w:r>
-        <w:t>expensive,</w:t>
-      </w:r>
-      <w:r>
-        <w:t xml:space="preserve"> and erratic inspection (Chin, 1982).</w:t>
-      </w:r>
-    </w:p>
-    <w:p>
-      <w:pPr>
-        <w:spacing w:line="276" w:lineRule="auto"/>
-      </w:pPr>
-      <w:r>
-        <w:t xml:space="preserve">Many in the industry paired a use of human inspection with inspection using DSP (digital signal processing). DSP would analyse the waveform produced by a sensor pointed at the fabric in controlled lighting. However, most are now moving towards computer vision approaches as they easier to implement </w:t>
-      </w:r>
-      <w:r>
-        <w:t xml:space="preserve">and are more capable at </w:t>
-      </w:r>
-      <w:r>
-        <w:t>inspecting</w:t>
-      </w:r>
-      <w:r>
-        <w:t xml:space="preserve"> a variety if fabrics.</w:t>
-      </w:r>
-    </w:p>
-    <w:p>
-      <w:pPr>
-        <w:pStyle w:val="Heading2"/>
-        <w:spacing w:line="276" w:lineRule="auto"/>
-      </w:pPr>
-      <w:bookmarkStart w:id="14" w:name="_Toc133086889"/>
-      <w:r>
-        <w:t>Computer Vision</w:t>
-      </w:r>
-      <w:bookmarkEnd w:id="14"/>
     </w:p>
     <w:p>
       <w:pPr>
@@ -4410,17 +4384,7 @@
           <w:szCs w:val="20"/>
           <w:shd w:val="clear" w:color="auto" w:fill="FFFFFF"/>
         </w:rPr>
-        <w:t>Learned-Miller,</w:t>
-      </w:r>
-      <w:r>
-        <w:rPr>
-          <w:rFonts w:ascii="Arial" w:hAnsi="Arial" w:cs="Arial"/>
-          <w:color w:val="222222"/>
-          <w:sz w:val="20"/>
-          <w:szCs w:val="20"/>
-          <w:shd w:val="clear" w:color="auto" w:fill="FFFFFF"/>
-        </w:rPr>
-        <w:t xml:space="preserve"> 2011</w:t>
+        <w:t>Learned-Miller, 2011</w:t>
       </w:r>
       <w:r>
         <w:t>).</w:t>
@@ -4446,90 +4410,199 @@
         <w:pStyle w:val="Heading2"/>
         <w:spacing w:line="276" w:lineRule="auto"/>
       </w:pPr>
-      <w:bookmarkStart w:id="15" w:name="_Toc133086892"/>
+      <w:bookmarkStart w:id="14" w:name="_Toc133086892"/>
       <w:r>
         <w:t>Background research summary</w:t>
       </w:r>
+      <w:bookmarkEnd w:id="14"/>
+    </w:p>
+    <w:p>
+      <w:pPr>
+        <w:pStyle w:val="Heading1"/>
+        <w:spacing w:line="276" w:lineRule="auto"/>
+      </w:pPr>
+      <w:bookmarkStart w:id="15" w:name="_Toc133086893"/>
+      <w:r>
+        <w:t>Chapter 2: Methods</w:t>
+      </w:r>
       <w:bookmarkEnd w:id="15"/>
     </w:p>
     <w:p>
-      <w:pPr>
-        <w:pStyle w:val="Heading1"/>
-        <w:spacing w:line="276" w:lineRule="auto"/>
-      </w:pPr>
-      <w:bookmarkStart w:id="16" w:name="_Toc133086893"/>
-      <w:r>
-        <w:t>Chapter 2: Methods</w:t>
+      <w:r>
+        <w:t>The goal of this chapter is to address the design and implementation of the three inspection techniques mentioned earlier and create the prototype inspection application. All were completed in python utilising OpenCV, TensorFlow and PyQt5</w:t>
+      </w:r>
+      <w:r>
+        <w:t>.</w:t>
+      </w:r>
+    </w:p>
+    <w:p>
+      <w:pPr>
+        <w:pStyle w:val="Heading2"/>
+        <w:spacing w:line="276" w:lineRule="auto"/>
+      </w:pPr>
+      <w:bookmarkStart w:id="16" w:name="_Toc133086894"/>
+      <w:r>
+        <w:t>Initial Project Decisions</w:t>
       </w:r>
       <w:bookmarkEnd w:id="16"/>
     </w:p>
     <w:p>
-      <w:r>
-        <w:t>The goal of this chapter is to address the design and implementation of the three inspection techniques mentioned earlier and create the prototype inspection application. All were completed in python utilising OpenCV, TensorFlow and PyQt5</w:t>
-      </w:r>
-      <w:r>
-        <w:t>.</w:t>
-      </w:r>
-    </w:p>
-    <w:p>
-      <w:pPr>
-        <w:pStyle w:val="Heading2"/>
-        <w:spacing w:line="276" w:lineRule="auto"/>
-      </w:pPr>
-      <w:bookmarkStart w:id="17" w:name="_Toc133086894"/>
+      <w:pPr>
+        <w:spacing w:line="276" w:lineRule="auto"/>
+      </w:pPr>
+      <w:r>
+        <w:t xml:space="preserve">This projected was developed using the agile methodology, using sprints to manage milestones. This method suited the project as in any form of </w:t>
+      </w:r>
+      <w:r>
+        <w:t xml:space="preserve">inspection results and the times in which they are achieved are not guaranteed. This allowed some area of the project to always be in active </w:t>
+      </w:r>
       <w:r>
         <w:lastRenderedPageBreak/>
-        <w:t>Initial Project Decisions</w:t>
-      </w:r>
-      <w:bookmarkEnd w:id="17"/>
-    </w:p>
-    <w:p>
-      <w:pPr>
-        <w:spacing w:line="276" w:lineRule="auto"/>
-        <w:rPr>
-          <w:color w:val="FF0000"/>
-        </w:rPr>
-      </w:pPr>
-      <w:r>
-        <w:rPr>
-          <w:color w:val="FF0000"/>
-        </w:rPr>
-        <w:t xml:space="preserve">** talk about the scale of the project, decision to just do detection rather than classification. Limited size of data, decision to use that specific data set as opposed to </w:t>
-      </w:r>
-      <w:hyperlink r:id="rId9" w:history="1">
+        <w:t xml:space="preserve">development, even during long model training periods or </w:t>
+      </w:r>
+      <w:r>
+        <w:t>when certain avenues of thought lead to dead ends.</w:t>
+      </w:r>
+    </w:p>
+    <w:p>
+      <w:pPr>
+        <w:spacing w:line="276" w:lineRule="auto"/>
+      </w:pPr>
+      <w:r>
+        <w:t xml:space="preserve">Version controlled was used throughout and was </w:t>
+      </w:r>
+      <w:r>
+        <w:t>facilitated</w:t>
+      </w:r>
+      <w:r>
+        <w:t xml:space="preserve"> </w:t>
+      </w:r>
+      <w:r>
+        <w:t>with a</w:t>
+      </w:r>
+      <w:r>
+        <w:t xml:space="preserve"> GitLab</w:t>
+      </w:r>
+      <w:r>
+        <w:t xml:space="preserve"> repository. </w:t>
+      </w:r>
+      <w:hyperlink r:id="rId8" w:history="1">
         <w:r>
           <w:rPr>
             <w:rStyle w:val="Hyperlink"/>
-            <w:color w:val="FF0000"/>
           </w:rPr>
-          <w:t>https://www.kaggle.com/datasets/belkhirnacim/textiledefectdetection</w:t>
+          <w:t>https://gitlab.com/TomSchofield/personalproject</w:t>
         </w:r>
       </w:hyperlink>
       <w:r>
-        <w:rPr>
-          <w:color w:val="FF0000"/>
-        </w:rPr>
-        <w:t xml:space="preserve"> and others, why develop the openCv techniques as well **</w:t>
-      </w:r>
-    </w:p>
-    <w:p>
-      <w:pPr>
-        <w:spacing w:line="276" w:lineRule="auto"/>
-      </w:pPr>
-      <w:r>
-        <w:t xml:space="preserve">This projected was developed using the agile methodology, using sprints to manage milestones. This method suited the project as in any form of </w:t>
-      </w:r>
-      <w:r>
-        <w:t xml:space="preserve">inspection results and the times in which they are achieved are not guaranteed. This allowed some area of the project to always be in active development, even during long model training periods or </w:t>
-      </w:r>
-      <w:r>
-        <w:t>when certain avenues of thought lead to dead ends.</w:t>
-      </w:r>
-    </w:p>
-    <w:p>
-      <w:pPr>
-        <w:spacing w:line="276" w:lineRule="auto"/>
-      </w:pPr>
+        <w:t xml:space="preserve"> </w:t>
+      </w:r>
+      <w:r>
+        <w:t xml:space="preserve"> </w:t>
+      </w:r>
+    </w:p>
+    <w:p>
+      <w:pPr>
+        <w:spacing w:line="276" w:lineRule="auto"/>
+      </w:pPr>
+      <w:r>
+        <w:rPr>
+          <w:noProof/>
+        </w:rPr>
+        <w:pict w14:anchorId="6E54C7D7">
+          <v:shape id="_x0000_s1029" type="#_x0000_t202" style="position:absolute;margin-left:138pt;margin-top:225.35pt;width:175.05pt;height:21pt;z-index:251663360;mso-position-horizontal-relative:text;mso-position-vertical-relative:text" stroked="f">
+            <v:textbox style="mso-fit-shape-to-text:t" inset="0,0,0,0">
+              <w:txbxContent>
+                <w:p>
+                  <w:pPr>
+                    <w:pStyle w:val="Caption"/>
+                    <w:rPr>
+                      <w:noProof/>
+                    </w:rPr>
+                  </w:pPr>
+                  <w:r>
+                    <w:t xml:space="preserve">Figure </w:t>
+                  </w:r>
+                  <w:fldSimple w:instr=" SEQ Figure \* ARABIC ">
+                    <w:r>
+                      <w:rPr>
+                        <w:noProof/>
+                      </w:rPr>
+                      <w:t>2</w:t>
+                    </w:r>
+                  </w:fldSimple>
+                  <w:r>
+                    <w:t>- Sample Fabric (</w:t>
+                  </w:r>
+                  <w:proofErr w:type="spellStart"/>
+                  <w:r>
+                    <w:t>Belkhir</w:t>
+                  </w:r>
+                  <w:proofErr w:type="spellEnd"/>
+                  <w:r>
+                    <w:t>, 2020)</w:t>
+                  </w:r>
+                </w:p>
+              </w:txbxContent>
+            </v:textbox>
+            <w10:wrap type="topAndBottom"/>
+          </v:shape>
+        </w:pict>
+      </w:r>
+      <w:r>
+        <w:rPr>
+          <w:noProof/>
+        </w:rPr>
+        <w:drawing>
+          <wp:anchor distT="0" distB="0" distL="114300" distR="114300" simplePos="0" relativeHeight="251663872" behindDoc="0" locked="0" layoutInCell="1" allowOverlap="1" wp14:anchorId="53E46F6F" wp14:editId="48DC969B">
+            <wp:simplePos x="0" y="0"/>
+            <wp:positionH relativeFrom="column">
+              <wp:posOffset>2141220</wp:posOffset>
+            </wp:positionH>
+            <wp:positionV relativeFrom="paragraph">
+              <wp:posOffset>1834515</wp:posOffset>
+            </wp:positionV>
+            <wp:extent cx="1438275" cy="1000125"/>
+            <wp:effectExtent l="0" t="0" r="0" b="0"/>
+            <wp:wrapTopAndBottom/>
+            <wp:docPr id="1" name="Picture 1"/>
+            <wp:cNvGraphicFramePr>
+              <a:graphicFrameLocks xmlns:a="http://schemas.openxmlformats.org/drawingml/2006/main" noChangeAspect="1"/>
+            </wp:cNvGraphicFramePr>
+            <a:graphic xmlns:a="http://schemas.openxmlformats.org/drawingml/2006/main">
+              <a:graphicData uri="http://schemas.openxmlformats.org/drawingml/2006/picture">
+                <pic:pic xmlns:pic="http://schemas.openxmlformats.org/drawingml/2006/picture">
+                  <pic:nvPicPr>
+                    <pic:cNvPr id="1" name=""/>
+                    <pic:cNvPicPr/>
+                  </pic:nvPicPr>
+                  <pic:blipFill>
+                    <a:blip r:embed="rId9">
+                      <a:extLst>
+                        <a:ext uri="{28A0092B-C50C-407E-A947-70E740481C1C}">
+                          <a14:useLocalDpi xmlns:a14="http://schemas.microsoft.com/office/drawing/2010/main" val="0"/>
+                        </a:ext>
+                      </a:extLst>
+                    </a:blip>
+                    <a:stretch>
+                      <a:fillRect/>
+                    </a:stretch>
+                  </pic:blipFill>
+                  <pic:spPr>
+                    <a:xfrm>
+                      <a:off x="0" y="0"/>
+                      <a:ext cx="1438275" cy="1000125"/>
+                    </a:xfrm>
+                    <a:prstGeom prst="rect">
+                      <a:avLst/>
+                    </a:prstGeom>
+                  </pic:spPr>
+                </pic:pic>
+              </a:graphicData>
+            </a:graphic>
+          </wp:anchor>
+        </w:drawing>
+      </w:r>
       <w:r>
         <w:t xml:space="preserve">The decision to use the </w:t>
       </w:r>
@@ -4539,15 +4612,131 @@
       </w:r>
       <w:proofErr w:type="spellEnd"/>
       <w:r>
-        <w:t xml:space="preserve"> image fabric defect database was the first and largest decision of the project as it informed what detection methods would be perused and how they would be evaluated. There was another </w:t>
-      </w:r>
-      <w:proofErr w:type="gramStart"/>
-      <w:r>
-        <w:t>choice,  the</w:t>
-      </w:r>
-      <w:proofErr w:type="gramEnd"/>
-      <w:r>
-        <w:t xml:space="preserve"> university of </w:t>
+        <w:t xml:space="preserve"> image fabric defect database informed what detection methods would be perused and how they would be evaluated. There was another </w:t>
+      </w:r>
+      <w:r>
+        <w:t>choice, the</w:t>
+      </w:r>
+      <w:r>
+        <w:t xml:space="preserve"> </w:t>
+      </w:r>
+      <w:r>
+        <w:t>University of Moratuwa</w:t>
+      </w:r>
+      <w:r>
+        <w:t xml:space="preserve"> fabric defect database (</w:t>
+      </w:r>
+      <w:proofErr w:type="spellStart"/>
+      <w:r>
+        <w:t>Belkhir</w:t>
+      </w:r>
+      <w:proofErr w:type="spellEnd"/>
+      <w:r>
+        <w:t>, 2020).</w:t>
+      </w:r>
+      <w:r>
+        <w:t xml:space="preserve"> This included </w:t>
+      </w:r>
+      <w:r>
+        <w:t xml:space="preserve">a far greater amount </w:t>
+      </w:r>
+      <w:r>
+        <w:t xml:space="preserve">defect </w:t>
+      </w:r>
+      <w:r>
+        <w:t>of data however it was split between only 5 defect types</w:t>
+      </w:r>
+      <w:r>
+        <w:t>:</w:t>
+      </w:r>
+      <w:r>
+        <w:t xml:space="preserve"> </w:t>
+      </w:r>
+      <w:r>
+        <w:t>colour</w:t>
+      </w:r>
+      <w:r>
+        <w:t>, cut, hole, thread,</w:t>
+      </w:r>
+      <w:r>
+        <w:t xml:space="preserve"> </w:t>
+      </w:r>
+      <w:r>
+        <w:t>metal</w:t>
+      </w:r>
+      <w:r>
+        <w:t xml:space="preserve"> </w:t>
+      </w:r>
+      <w:r>
+        <w:t>contamination</w:t>
+      </w:r>
+      <w:r>
+        <w:t>. All images from this dataset are also all from one type of fabric</w:t>
+      </w:r>
+      <w:r>
+        <w:t xml:space="preserve"> (figure 2). For these reasons and the fact the type of fabric is less widespread than that found in the </w:t>
+      </w:r>
+      <w:proofErr w:type="spellStart"/>
+      <w:r>
+        <w:t>aitex</w:t>
+      </w:r>
+      <w:proofErr w:type="spellEnd"/>
+      <w:r>
+        <w:t xml:space="preserve"> database, it was decided that while accuracy might suffer the inspection methods produced would be more general if the project used the </w:t>
+      </w:r>
+      <w:proofErr w:type="spellStart"/>
+      <w:r>
+        <w:t>aitex</w:t>
+      </w:r>
+      <w:proofErr w:type="spellEnd"/>
+      <w:r>
+        <w:t xml:space="preserve"> database.</w:t>
+      </w:r>
+    </w:p>
+    <w:p>
+      <w:pPr>
+        <w:keepNext/>
+        <w:spacing w:line="276" w:lineRule="auto"/>
+      </w:pPr>
+    </w:p>
+    <w:p>
+      <w:r>
+        <w:t xml:space="preserve">One of the initial ideas for the project was </w:t>
+      </w:r>
+      <w:r>
+        <w:t>to</w:t>
+      </w:r>
+      <w:r>
+        <w:t xml:space="preserve"> include some form of defect categorisation, this would separative images already deemed as defective into individual categories</w:t>
+      </w:r>
+      <w:r>
+        <w:t xml:space="preserve">. </w:t>
+      </w:r>
+      <w:r>
+        <w:t xml:space="preserve">However once development commence it was decided that this was out of the scope of the project, the primary reason for this is the lack of large enough datasets. The dataset chosen contained at most 20 images of each defect type and so does contain enough data to train a defect categorisation algorithm and </w:t>
+      </w:r>
+      <w:r>
+        <w:t>achieve</w:t>
+      </w:r>
+      <w:r>
+        <w:t xml:space="preserve"> a reasonable accuracy.</w:t>
+      </w:r>
+      <w:r>
+        <w:t xml:space="preserve"> Hence the decision to focuses efforts on defect </w:t>
+      </w:r>
+      <w:r>
+        <w:t>detection</w:t>
+      </w:r>
+      <w:r>
+        <w:t>.</w:t>
+      </w:r>
+    </w:p>
+    <w:p>
+      <w:pPr>
+        <w:spacing w:line="276" w:lineRule="auto"/>
+      </w:pPr>
+      <w:r>
+        <w:t xml:space="preserve"> </w:t>
       </w:r>
     </w:p>
     <w:p>
@@ -4555,33 +4744,1920 @@
         <w:pStyle w:val="Heading2"/>
         <w:spacing w:line="276" w:lineRule="auto"/>
       </w:pPr>
-      <w:bookmarkStart w:id="18" w:name="_Toc133086895"/>
+      <w:bookmarkStart w:id="17" w:name="_Toc133086895"/>
       <w:r>
         <w:t>Sprint 1: Data Preparation and Analysis</w:t>
       </w:r>
+      <w:bookmarkEnd w:id="17"/>
+    </w:p>
+    <w:p>
+      <w:pPr>
+        <w:pStyle w:val="Heading3"/>
+        <w:spacing w:line="276" w:lineRule="auto"/>
+      </w:pPr>
+      <w:bookmarkStart w:id="18" w:name="_Toc133086896"/>
+      <w:r>
+        <w:t>Goals</w:t>
+      </w:r>
       <w:bookmarkEnd w:id="18"/>
     </w:p>
     <w:p>
+      <w:r>
+        <w:rPr>
+          <w:noProof/>
+        </w:rPr>
+        <w:pict w14:anchorId="40B47145">
+          <v:shape id="_x0000_s1030" type="#_x0000_t202" style="position:absolute;margin-left:160.8pt;margin-top:53.2pt;width:129.1pt;height:21pt;z-index:251666432;mso-position-horizontal-relative:text;mso-position-vertical-relative:text" stroked="f">
+            <v:textbox style="mso-fit-shape-to-text:t" inset="0,0,0,0">
+              <w:txbxContent>
+                <w:p>
+                  <w:pPr>
+                    <w:pStyle w:val="Caption"/>
+                    <w:rPr>
+                      <w:noProof/>
+                    </w:rPr>
+                  </w:pPr>
+                  <w:r>
+                    <w:t xml:space="preserve">Figure </w:t>
+                  </w:r>
+                  <w:fldSimple w:instr=" SEQ Figure \* ARABIC ">
+                    <w:r>
+                      <w:rPr>
+                        <w:noProof/>
+                      </w:rPr>
+                      <w:t>3</w:t>
+                    </w:r>
+                  </w:fldSimple>
+                  <w:r>
+                    <w:t>- image 0001_002_00</w:t>
+                  </w:r>
+                </w:p>
+              </w:txbxContent>
+            </v:textbox>
+            <w10:wrap type="topAndBottom"/>
+          </v:shape>
+        </w:pict>
+      </w:r>
+      <w:r>
+        <w:t>The goals for the first sprint were to prepare and investigate the dataset.</w:t>
+      </w:r>
+    </w:p>
+    <w:p>
+      <w:pPr>
+        <w:keepNext/>
+      </w:pPr>
+      <w:r>
+        <w:rPr>
+          <w:noProof/>
+        </w:rPr>
+        <w:drawing>
+          <wp:anchor distT="0" distB="0" distL="114300" distR="114300" simplePos="0" relativeHeight="251664384" behindDoc="0" locked="0" layoutInCell="1" allowOverlap="1" wp14:anchorId="5BCDED6E" wp14:editId="4B589886">
+            <wp:simplePos x="0" y="0"/>
+            <wp:positionH relativeFrom="column">
+              <wp:posOffset>0</wp:posOffset>
+            </wp:positionH>
+            <wp:positionV relativeFrom="paragraph">
+              <wp:posOffset>1270</wp:posOffset>
+            </wp:positionV>
+            <wp:extent cx="5853457" cy="365760"/>
+            <wp:effectExtent l="0" t="0" r="0" b="0"/>
+            <wp:wrapTopAndBottom/>
+            <wp:docPr id="2" name="Picture 2"/>
+            <wp:cNvGraphicFramePr>
+              <a:graphicFrameLocks xmlns:a="http://schemas.openxmlformats.org/drawingml/2006/main" noChangeAspect="1"/>
+            </wp:cNvGraphicFramePr>
+            <a:graphic xmlns:a="http://schemas.openxmlformats.org/drawingml/2006/main">
+              <a:graphicData uri="http://schemas.openxmlformats.org/drawingml/2006/picture">
+                <pic:pic xmlns:pic="http://schemas.openxmlformats.org/drawingml/2006/picture">
+                  <pic:nvPicPr>
+                    <pic:cNvPr id="2" name="Picture 2"/>
+                    <pic:cNvPicPr/>
+                  </pic:nvPicPr>
+                  <pic:blipFill>
+                    <a:blip r:embed="rId10" cstate="print">
+                      <a:extLst>
+                        <a:ext uri="{28A0092B-C50C-407E-A947-70E740481C1C}">
+                          <a14:useLocalDpi xmlns:a14="http://schemas.microsoft.com/office/drawing/2010/main" val="0"/>
+                        </a:ext>
+                      </a:extLst>
+                    </a:blip>
+                    <a:stretch>
+                      <a:fillRect/>
+                    </a:stretch>
+                  </pic:blipFill>
+                  <pic:spPr>
+                    <a:xfrm>
+                      <a:off x="0" y="0"/>
+                      <a:ext cx="5853457" cy="365760"/>
+                    </a:xfrm>
+                    <a:prstGeom prst="rect">
+                      <a:avLst/>
+                    </a:prstGeom>
+                  </pic:spPr>
+                </pic:pic>
+              </a:graphicData>
+            </a:graphic>
+          </wp:anchor>
+        </w:drawing>
+      </w:r>
+    </w:p>
+    <w:p>
+      <w:r>
+        <w:t xml:space="preserve">Figure </w:t>
+      </w:r>
+      <w:r>
+        <w:t xml:space="preserve">3 shows an example image form the </w:t>
+      </w:r>
+      <w:r>
+        <w:t>dataset;</w:t>
+      </w:r>
+      <w:r>
+        <w:t xml:space="preserve"> all images are standardised to a size of </w:t>
+      </w:r>
+      <w:r>
+        <w:t>4096×256 pixels</w:t>
+      </w:r>
+      <w:r>
+        <w:t xml:space="preserve">. This presents two main problems </w:t>
+      </w:r>
+      <w:r>
+        <w:t>the first is that the pixels that make up the defect represent a very small proportion of the overall image. The second is that any operations on such a large image would take a substantial amount of time.</w:t>
+      </w:r>
+    </w:p>
+    <w:p>
+      <w:pPr>
+        <w:keepNext/>
+      </w:pPr>
+      <w:r>
+        <w:rPr>
+          <w:noProof/>
+        </w:rPr>
+        <w:lastRenderedPageBreak/>
+        <w:pict w14:anchorId="00BE8555">
+          <v:shape id="_x0000_s1031" type="#_x0000_t202" style="position:absolute;margin-left:172.8pt;margin-top:34.25pt;width:105.7pt;height:21pt;z-index:251669504;mso-position-horizontal-relative:text;mso-position-vertical-relative:text" stroked="f">
+            <v:textbox style="mso-fit-shape-to-text:t" inset="0,0,0,0">
+              <w:txbxContent>
+                <w:p>
+                  <w:pPr>
+                    <w:pStyle w:val="Caption"/>
+                    <w:rPr>
+                      <w:noProof/>
+                    </w:rPr>
+                  </w:pPr>
+                  <w:r>
+                    <w:t xml:space="preserve">Figure </w:t>
+                  </w:r>
+                  <w:fldSimple w:instr=" SEQ Figure \* ARABIC ">
+                    <w:r>
+                      <w:rPr>
+                        <w:noProof/>
+                      </w:rPr>
+                      <w:t>4</w:t>
+                    </w:r>
+                  </w:fldSimple>
+                  <w:r>
+                    <w:t>- Tiled 0001_002_00</w:t>
+                  </w:r>
+                </w:p>
+              </w:txbxContent>
+            </v:textbox>
+            <w10:wrap type="topAndBottom"/>
+          </v:shape>
+        </w:pict>
+      </w:r>
+      <w:r>
+        <w:rPr>
+          <w:noProof/>
+        </w:rPr>
+        <w:drawing>
+          <wp:anchor distT="0" distB="0" distL="114300" distR="114300" simplePos="0" relativeHeight="251667456" behindDoc="0" locked="0" layoutInCell="1" allowOverlap="1" wp14:anchorId="57D6A3E7" wp14:editId="4F78FE05">
+            <wp:simplePos x="0" y="0"/>
+            <wp:positionH relativeFrom="column">
+              <wp:posOffset>0</wp:posOffset>
+            </wp:positionH>
+            <wp:positionV relativeFrom="paragraph">
+              <wp:posOffset>0</wp:posOffset>
+            </wp:positionV>
+            <wp:extent cx="5731510" cy="377825"/>
+            <wp:effectExtent l="0" t="0" r="0" b="0"/>
+            <wp:wrapTopAndBottom/>
+            <wp:docPr id="5" name="Picture 5"/>
+            <wp:cNvGraphicFramePr>
+              <a:graphicFrameLocks xmlns:a="http://schemas.openxmlformats.org/drawingml/2006/main" noChangeAspect="1"/>
+            </wp:cNvGraphicFramePr>
+            <a:graphic xmlns:a="http://schemas.openxmlformats.org/drawingml/2006/main">
+              <a:graphicData uri="http://schemas.openxmlformats.org/drawingml/2006/picture">
+                <pic:pic xmlns:pic="http://schemas.openxmlformats.org/drawingml/2006/picture">
+                  <pic:nvPicPr>
+                    <pic:cNvPr id="1" name=""/>
+                    <pic:cNvPicPr/>
+                  </pic:nvPicPr>
+                  <pic:blipFill>
+                    <a:blip r:embed="rId11">
+                      <a:extLst>
+                        <a:ext uri="{28A0092B-C50C-407E-A947-70E740481C1C}">
+                          <a14:useLocalDpi xmlns:a14="http://schemas.microsoft.com/office/drawing/2010/main" val="0"/>
+                        </a:ext>
+                      </a:extLst>
+                    </a:blip>
+                    <a:stretch>
+                      <a:fillRect/>
+                    </a:stretch>
+                  </pic:blipFill>
+                  <pic:spPr>
+                    <a:xfrm>
+                      <a:off x="0" y="0"/>
+                      <a:ext cx="5731510" cy="377825"/>
+                    </a:xfrm>
+                    <a:prstGeom prst="rect">
+                      <a:avLst/>
+                    </a:prstGeom>
+                  </pic:spPr>
+                </pic:pic>
+              </a:graphicData>
+            </a:graphic>
+          </wp:anchor>
+        </w:drawing>
+      </w:r>
+    </w:p>
+    <w:p>
+      <w:r>
+        <w:t xml:space="preserve">Figure 4 shows the solution to this issue, to </w:t>
+      </w:r>
+      <w:r>
+        <w:t xml:space="preserve">segment the image. Once the image is segmented </w:t>
+      </w:r>
+      <w:r>
+        <w:t>these tiles could be processed individually and the defective pixels represented a much larger proportion of the tile, they reside in.</w:t>
+      </w:r>
+    </w:p>
+    <w:p>
+      <w:r>
+        <w:t xml:space="preserve">However, when examining figure 4 a flaw in this methodology appears, we can see that approximately the first quarter of the image is the background behind the </w:t>
+      </w:r>
+      <w:r>
+        <w:t>fabric. Hence the tiles in the section contain no meaning full information and would probably be miss classified as detective. To remedy this the background must be removed.</w:t>
+      </w:r>
+    </w:p>
+    <w:p>
+      <w:r>
+        <w:t>The last</w:t>
+      </w:r>
+      <w:r>
+        <w:t xml:space="preserve"> major decision made in this sprint was how to statistically analyse the tiles to identify those that are defective. The idea was </w:t>
+      </w:r>
+      <w:r>
+        <w:t xml:space="preserve">to </w:t>
+      </w:r>
+      <w:r>
+        <w:t xml:space="preserve">create a histogram of the pixel values in a known good tile a compare this to </w:t>
+      </w:r>
+      <w:r>
+        <w:t>all</w:t>
+      </w:r>
+      <w:r>
+        <w:t xml:space="preserve"> other tiles, if these two histograms differ enough the tile can be </w:t>
+      </w:r>
+      <w:r>
+        <w:t xml:space="preserve">labelled </w:t>
+      </w:r>
+      <w:r>
+        <w:t>as defective.</w:t>
+      </w:r>
+      <w:r>
+        <w:t xml:space="preserve"> </w:t>
+      </w:r>
+    </w:p>
+    <w:p>
       <w:pPr>
         <w:pStyle w:val="Heading3"/>
         <w:spacing w:line="276" w:lineRule="auto"/>
       </w:pPr>
-      <w:bookmarkStart w:id="19" w:name="_Toc133086896"/>
+      <w:bookmarkStart w:id="19" w:name="_Toc133086897"/>
+      <w:r>
+        <w:t>implementation</w:t>
+      </w:r>
+      <w:bookmarkEnd w:id="19"/>
+    </w:p>
+    <w:p>
+      <w:pPr>
+        <w:pStyle w:val="Heading4"/>
+        <w:spacing w:line="276" w:lineRule="auto"/>
+      </w:pPr>
+      <w:r>
+        <w:t>Til</w:t>
+      </w:r>
+      <w:r>
+        <w:t>e Class</w:t>
+      </w:r>
+    </w:p>
+    <w:p>
+      <w:pPr>
+        <w:spacing w:line="276" w:lineRule="auto"/>
+      </w:pPr>
+      <w:r>
+        <w:t>Once the data was downloaded to implement the tiling routing was done by creating a class to represent the tile.</w:t>
+      </w:r>
+    </w:p>
+    <w:p>
+      <w:pPr>
+        <w:shd w:val="clear" w:color="auto" w:fill="1E1E1E"/>
+        <w:spacing w:after="0" w:line="285" w:lineRule="atLeast"/>
+        <w:rPr>
+          <w:rFonts w:ascii="Consolas" w:eastAsia="Times New Roman" w:hAnsi="Consolas" w:cs="Times New Roman"/>
+          <w:color w:val="D4D4D4"/>
+          <w:sz w:val="21"/>
+          <w:szCs w:val="21"/>
+          <w:lang w:eastAsia="en-GB"/>
+        </w:rPr>
+      </w:pPr>
+      <w:r>
+        <w:rPr>
+          <w:rFonts w:ascii="Consolas" w:eastAsia="Times New Roman" w:hAnsi="Consolas" w:cs="Times New Roman"/>
+          <w:color w:val="569CD6"/>
+          <w:sz w:val="21"/>
+          <w:szCs w:val="21"/>
+          <w:lang w:eastAsia="en-GB"/>
+        </w:rPr>
+        <w:t>class</w:t>
+      </w:r>
+      <w:r>
+        <w:rPr>
+          <w:rFonts w:ascii="Consolas" w:eastAsia="Times New Roman" w:hAnsi="Consolas" w:cs="Times New Roman"/>
+          <w:color w:val="D4D4D4"/>
+          <w:sz w:val="21"/>
+          <w:szCs w:val="21"/>
+          <w:lang w:eastAsia="en-GB"/>
+        </w:rPr>
+        <w:t xml:space="preserve"> Tile:   </w:t>
+      </w:r>
+    </w:p>
+    <w:p>
+      <w:pPr>
+        <w:shd w:val="clear" w:color="auto" w:fill="1E1E1E"/>
+        <w:spacing w:after="0" w:line="285" w:lineRule="atLeast"/>
+        <w:rPr>
+          <w:rFonts w:ascii="Consolas" w:eastAsia="Times New Roman" w:hAnsi="Consolas" w:cs="Times New Roman"/>
+          <w:color w:val="D4D4D4"/>
+          <w:sz w:val="21"/>
+          <w:szCs w:val="21"/>
+          <w:lang w:eastAsia="en-GB"/>
+        </w:rPr>
+      </w:pPr>
+      <w:r>
+        <w:rPr>
+          <w:rFonts w:ascii="Consolas" w:eastAsia="Times New Roman" w:hAnsi="Consolas" w:cs="Times New Roman"/>
+          <w:color w:val="D4D4D4"/>
+          <w:sz w:val="21"/>
+          <w:szCs w:val="21"/>
+          <w:lang w:eastAsia="en-GB"/>
+        </w:rPr>
+        <w:t xml:space="preserve">    x = </w:t>
+      </w:r>
+      <w:r>
+        <w:rPr>
+          <w:rFonts w:ascii="Consolas" w:eastAsia="Times New Roman" w:hAnsi="Consolas" w:cs="Times New Roman"/>
+          <w:color w:val="B5CEA8"/>
+          <w:sz w:val="21"/>
+          <w:szCs w:val="21"/>
+          <w:lang w:eastAsia="en-GB"/>
+        </w:rPr>
+        <w:t>0</w:t>
+      </w:r>
+    </w:p>
+    <w:p>
+      <w:pPr>
+        <w:shd w:val="clear" w:color="auto" w:fill="1E1E1E"/>
+        <w:spacing w:after="0" w:line="285" w:lineRule="atLeast"/>
+        <w:rPr>
+          <w:rFonts w:ascii="Consolas" w:eastAsia="Times New Roman" w:hAnsi="Consolas" w:cs="Times New Roman"/>
+          <w:color w:val="D4D4D4"/>
+          <w:sz w:val="21"/>
+          <w:szCs w:val="21"/>
+          <w:lang w:eastAsia="en-GB"/>
+        </w:rPr>
+      </w:pPr>
+      <w:r>
+        <w:rPr>
+          <w:rFonts w:ascii="Consolas" w:eastAsia="Times New Roman" w:hAnsi="Consolas" w:cs="Times New Roman"/>
+          <w:color w:val="D4D4D4"/>
+          <w:sz w:val="21"/>
+          <w:szCs w:val="21"/>
+          <w:lang w:eastAsia="en-GB"/>
+        </w:rPr>
+        <w:t xml:space="preserve">    y = </w:t>
+      </w:r>
+      <w:r>
+        <w:rPr>
+          <w:rFonts w:ascii="Consolas" w:eastAsia="Times New Roman" w:hAnsi="Consolas" w:cs="Times New Roman"/>
+          <w:color w:val="B5CEA8"/>
+          <w:sz w:val="21"/>
+          <w:szCs w:val="21"/>
+          <w:lang w:eastAsia="en-GB"/>
+        </w:rPr>
+        <w:t>0</w:t>
+      </w:r>
+    </w:p>
+    <w:p>
+      <w:pPr>
+        <w:shd w:val="clear" w:color="auto" w:fill="1E1E1E"/>
+        <w:spacing w:after="0" w:line="285" w:lineRule="atLeast"/>
+        <w:rPr>
+          <w:rFonts w:ascii="Consolas" w:eastAsia="Times New Roman" w:hAnsi="Consolas" w:cs="Times New Roman"/>
+          <w:color w:val="D4D4D4"/>
+          <w:sz w:val="21"/>
+          <w:szCs w:val="21"/>
+          <w:lang w:eastAsia="en-GB"/>
+        </w:rPr>
+      </w:pPr>
+      <w:r>
+        <w:rPr>
+          <w:rFonts w:ascii="Consolas" w:eastAsia="Times New Roman" w:hAnsi="Consolas" w:cs="Times New Roman"/>
+          <w:color w:val="D4D4D4"/>
+          <w:sz w:val="21"/>
+          <w:szCs w:val="21"/>
+          <w:lang w:eastAsia="en-GB"/>
+        </w:rPr>
+        <w:t xml:space="preserve">    width = </w:t>
+      </w:r>
+      <w:r>
+        <w:rPr>
+          <w:rFonts w:ascii="Consolas" w:eastAsia="Times New Roman" w:hAnsi="Consolas" w:cs="Times New Roman"/>
+          <w:color w:val="B5CEA8"/>
+          <w:sz w:val="21"/>
+          <w:szCs w:val="21"/>
+          <w:lang w:eastAsia="en-GB"/>
+        </w:rPr>
+        <w:t>0</w:t>
+      </w:r>
+    </w:p>
+    <w:p>
+      <w:pPr>
+        <w:shd w:val="clear" w:color="auto" w:fill="1E1E1E"/>
+        <w:spacing w:after="0" w:line="285" w:lineRule="atLeast"/>
+        <w:rPr>
+          <w:rFonts w:ascii="Consolas" w:eastAsia="Times New Roman" w:hAnsi="Consolas" w:cs="Times New Roman"/>
+          <w:color w:val="D4D4D4"/>
+          <w:sz w:val="21"/>
+          <w:szCs w:val="21"/>
+          <w:lang w:eastAsia="en-GB"/>
+        </w:rPr>
+      </w:pPr>
+      <w:r>
+        <w:rPr>
+          <w:rFonts w:ascii="Consolas" w:eastAsia="Times New Roman" w:hAnsi="Consolas" w:cs="Times New Roman"/>
+          <w:color w:val="D4D4D4"/>
+          <w:sz w:val="21"/>
+          <w:szCs w:val="21"/>
+          <w:lang w:eastAsia="en-GB"/>
+        </w:rPr>
+        <w:t xml:space="preserve">    height = </w:t>
+      </w:r>
+      <w:r>
+        <w:rPr>
+          <w:rFonts w:ascii="Consolas" w:eastAsia="Times New Roman" w:hAnsi="Consolas" w:cs="Times New Roman"/>
+          <w:color w:val="B5CEA8"/>
+          <w:sz w:val="21"/>
+          <w:szCs w:val="21"/>
+          <w:lang w:eastAsia="en-GB"/>
+        </w:rPr>
+        <w:t>0</w:t>
+      </w:r>
+    </w:p>
+    <w:p>
+      <w:pPr>
+        <w:shd w:val="clear" w:color="auto" w:fill="1E1E1E"/>
+        <w:spacing w:after="0" w:line="285" w:lineRule="atLeast"/>
+        <w:rPr>
+          <w:rFonts w:ascii="Consolas" w:eastAsia="Times New Roman" w:hAnsi="Consolas" w:cs="Times New Roman"/>
+          <w:color w:val="D4D4D4"/>
+          <w:sz w:val="21"/>
+          <w:szCs w:val="21"/>
+          <w:lang w:eastAsia="en-GB"/>
+        </w:rPr>
+      </w:pPr>
+      <w:r>
+        <w:rPr>
+          <w:rFonts w:ascii="Consolas" w:eastAsia="Times New Roman" w:hAnsi="Consolas" w:cs="Times New Roman"/>
+          <w:color w:val="D4D4D4"/>
+          <w:sz w:val="21"/>
+          <w:szCs w:val="21"/>
+          <w:lang w:eastAsia="en-GB"/>
+        </w:rPr>
+        <w:t xml:space="preserve">    </w:t>
+      </w:r>
+      <w:proofErr w:type="spellStart"/>
+      <w:r>
+        <w:rPr>
+          <w:rFonts w:ascii="Consolas" w:eastAsia="Times New Roman" w:hAnsi="Consolas" w:cs="Times New Roman"/>
+          <w:color w:val="D4D4D4"/>
+          <w:sz w:val="21"/>
+          <w:szCs w:val="21"/>
+          <w:lang w:eastAsia="en-GB"/>
+        </w:rPr>
+        <w:t>imagex</w:t>
+      </w:r>
+      <w:proofErr w:type="spellEnd"/>
+      <w:r>
+        <w:rPr>
+          <w:rFonts w:ascii="Consolas" w:eastAsia="Times New Roman" w:hAnsi="Consolas" w:cs="Times New Roman"/>
+          <w:color w:val="D4D4D4"/>
+          <w:sz w:val="21"/>
+          <w:szCs w:val="21"/>
+          <w:lang w:eastAsia="en-GB"/>
+        </w:rPr>
+        <w:t xml:space="preserve"> = </w:t>
+      </w:r>
+      <w:r>
+        <w:rPr>
+          <w:rFonts w:ascii="Consolas" w:eastAsia="Times New Roman" w:hAnsi="Consolas" w:cs="Times New Roman"/>
+          <w:color w:val="B5CEA8"/>
+          <w:sz w:val="21"/>
+          <w:szCs w:val="21"/>
+          <w:lang w:eastAsia="en-GB"/>
+        </w:rPr>
+        <w:t>0</w:t>
+      </w:r>
+    </w:p>
+    <w:p>
+      <w:pPr>
+        <w:shd w:val="clear" w:color="auto" w:fill="1E1E1E"/>
+        <w:spacing w:after="0" w:line="285" w:lineRule="atLeast"/>
+        <w:rPr>
+          <w:rFonts w:ascii="Consolas" w:eastAsia="Times New Roman" w:hAnsi="Consolas" w:cs="Times New Roman"/>
+          <w:color w:val="D4D4D4"/>
+          <w:sz w:val="21"/>
+          <w:szCs w:val="21"/>
+          <w:lang w:eastAsia="en-GB"/>
+        </w:rPr>
+      </w:pPr>
+      <w:r>
+        <w:rPr>
+          <w:rFonts w:ascii="Consolas" w:eastAsia="Times New Roman" w:hAnsi="Consolas" w:cs="Times New Roman"/>
+          <w:color w:val="D4D4D4"/>
+          <w:sz w:val="21"/>
+          <w:szCs w:val="21"/>
+          <w:lang w:eastAsia="en-GB"/>
+        </w:rPr>
+        <w:t xml:space="preserve">    </w:t>
+      </w:r>
+      <w:proofErr w:type="spellStart"/>
+      <w:r>
+        <w:rPr>
+          <w:rFonts w:ascii="Consolas" w:eastAsia="Times New Roman" w:hAnsi="Consolas" w:cs="Times New Roman"/>
+          <w:color w:val="D4D4D4"/>
+          <w:sz w:val="21"/>
+          <w:szCs w:val="21"/>
+          <w:lang w:eastAsia="en-GB"/>
+        </w:rPr>
+        <w:t>imagey</w:t>
+      </w:r>
+      <w:proofErr w:type="spellEnd"/>
+      <w:r>
+        <w:rPr>
+          <w:rFonts w:ascii="Consolas" w:eastAsia="Times New Roman" w:hAnsi="Consolas" w:cs="Times New Roman"/>
+          <w:color w:val="D4D4D4"/>
+          <w:sz w:val="21"/>
+          <w:szCs w:val="21"/>
+          <w:lang w:eastAsia="en-GB"/>
+        </w:rPr>
+        <w:t xml:space="preserve"> = </w:t>
+      </w:r>
+      <w:r>
+        <w:rPr>
+          <w:rFonts w:ascii="Consolas" w:eastAsia="Times New Roman" w:hAnsi="Consolas" w:cs="Times New Roman"/>
+          <w:color w:val="B5CEA8"/>
+          <w:sz w:val="21"/>
+          <w:szCs w:val="21"/>
+          <w:lang w:eastAsia="en-GB"/>
+        </w:rPr>
+        <w:t>0</w:t>
+      </w:r>
+    </w:p>
+    <w:p>
+      <w:pPr>
+        <w:shd w:val="clear" w:color="auto" w:fill="1E1E1E"/>
+        <w:spacing w:after="0" w:line="285" w:lineRule="atLeast"/>
+        <w:rPr>
+          <w:rFonts w:ascii="Consolas" w:eastAsia="Times New Roman" w:hAnsi="Consolas" w:cs="Times New Roman"/>
+          <w:color w:val="D4D4D4"/>
+          <w:sz w:val="21"/>
+          <w:szCs w:val="21"/>
+          <w:lang w:eastAsia="en-GB"/>
+        </w:rPr>
+      </w:pPr>
+      <w:r>
+        <w:rPr>
+          <w:rFonts w:ascii="Consolas" w:eastAsia="Times New Roman" w:hAnsi="Consolas" w:cs="Times New Roman"/>
+          <w:color w:val="D4D4D4"/>
+          <w:sz w:val="21"/>
+          <w:szCs w:val="21"/>
+          <w:lang w:eastAsia="en-GB"/>
+        </w:rPr>
+        <w:t xml:space="preserve">    </w:t>
+      </w:r>
+      <w:proofErr w:type="spellStart"/>
+      <w:r>
+        <w:rPr>
+          <w:rFonts w:ascii="Consolas" w:eastAsia="Times New Roman" w:hAnsi="Consolas" w:cs="Times New Roman"/>
+          <w:color w:val="D4D4D4"/>
+          <w:sz w:val="21"/>
+          <w:szCs w:val="21"/>
+          <w:lang w:eastAsia="en-GB"/>
+        </w:rPr>
+        <w:t>roi</w:t>
+      </w:r>
+      <w:proofErr w:type="spellEnd"/>
+      <w:r>
+        <w:rPr>
+          <w:rFonts w:ascii="Consolas" w:eastAsia="Times New Roman" w:hAnsi="Consolas" w:cs="Times New Roman"/>
+          <w:color w:val="D4D4D4"/>
+          <w:sz w:val="21"/>
+          <w:szCs w:val="21"/>
+          <w:lang w:eastAsia="en-GB"/>
+        </w:rPr>
+        <w:t xml:space="preserve"> = </w:t>
+      </w:r>
+      <w:r>
+        <w:rPr>
+          <w:rFonts w:ascii="Consolas" w:eastAsia="Times New Roman" w:hAnsi="Consolas" w:cs="Times New Roman"/>
+          <w:color w:val="569CD6"/>
+          <w:sz w:val="21"/>
+          <w:szCs w:val="21"/>
+          <w:lang w:eastAsia="en-GB"/>
+        </w:rPr>
+        <w:t>None</w:t>
+      </w:r>
+    </w:p>
+    <w:p>
+      <w:pPr>
+        <w:shd w:val="clear" w:color="auto" w:fill="1E1E1E"/>
+        <w:spacing w:after="0" w:line="285" w:lineRule="atLeast"/>
+        <w:rPr>
+          <w:rFonts w:ascii="Consolas" w:eastAsia="Times New Roman" w:hAnsi="Consolas" w:cs="Times New Roman"/>
+          <w:color w:val="B5CEA8"/>
+          <w:sz w:val="21"/>
+          <w:szCs w:val="21"/>
+          <w:lang w:eastAsia="en-GB"/>
+        </w:rPr>
+      </w:pPr>
+      <w:r>
+        <w:rPr>
+          <w:rFonts w:ascii="Consolas" w:eastAsia="Times New Roman" w:hAnsi="Consolas" w:cs="Times New Roman"/>
+          <w:color w:val="D4D4D4"/>
+          <w:sz w:val="21"/>
+          <w:szCs w:val="21"/>
+          <w:lang w:eastAsia="en-GB"/>
+        </w:rPr>
+        <w:t xml:space="preserve">    overlap = </w:t>
+      </w:r>
+      <w:r>
+        <w:rPr>
+          <w:rFonts w:ascii="Consolas" w:eastAsia="Times New Roman" w:hAnsi="Consolas" w:cs="Times New Roman"/>
+          <w:color w:val="B5CEA8"/>
+          <w:sz w:val="21"/>
+          <w:szCs w:val="21"/>
+          <w:lang w:eastAsia="en-GB"/>
+        </w:rPr>
+        <w:t>0</w:t>
+      </w:r>
+    </w:p>
+    <w:p>
+      <w:pPr>
+        <w:shd w:val="clear" w:color="auto" w:fill="1E1E1E"/>
+        <w:spacing w:after="0" w:line="285" w:lineRule="atLeast"/>
+        <w:rPr>
+          <w:rFonts w:ascii="Consolas" w:eastAsia="Times New Roman" w:hAnsi="Consolas" w:cs="Times New Roman"/>
+          <w:color w:val="B5CEA8"/>
+          <w:sz w:val="21"/>
+          <w:szCs w:val="21"/>
+          <w:lang w:eastAsia="en-GB"/>
+        </w:rPr>
+      </w:pPr>
+    </w:p>
+    <w:p>
+      <w:pPr>
+        <w:spacing w:line="276" w:lineRule="auto"/>
+      </w:pPr>
+      <w:r>
+        <w:t>Code Snippet 1 – Tile Class Attributes</w:t>
+      </w:r>
+    </w:p>
+    <w:p>
+      <w:pPr>
+        <w:spacing w:line="276" w:lineRule="auto"/>
+      </w:pPr>
+      <w:r>
+        <w:t>This Tile class holds all the key attributes needed when describing the contents and location of the segment in relation to the master image.</w:t>
+      </w:r>
+      <w:r>
+        <w:t xml:space="preserve"> The attributes</w:t>
+      </w:r>
+      <w:r>
+        <w:t xml:space="preserve"> </w:t>
+      </w:r>
+      <w:r>
+        <w:t>“x” and “y” hold the position of the tiles in relation to the other tiles. Whereas “</w:t>
+      </w:r>
+      <w:proofErr w:type="spellStart"/>
+      <w:r>
+        <w:t>imagex</w:t>
+      </w:r>
+      <w:proofErr w:type="spellEnd"/>
+      <w:r>
+        <w:t>” and “</w:t>
+      </w:r>
+      <w:proofErr w:type="spellStart"/>
+      <w:r>
+        <w:t>imagey</w:t>
+      </w:r>
+      <w:proofErr w:type="spellEnd"/>
+      <w:r>
+        <w:t xml:space="preserve">” hold the </w:t>
+      </w:r>
+      <w:r>
+        <w:t xml:space="preserve">position of the tile in relation to the pixels of the master image. For example a the second tile on the second row would have “x” and “y” value of 1. However, assuming a tile “width” and “height” of 64 and a “overlap” of 0 the same tile would have the value of 64 for both the </w:t>
+      </w:r>
+      <w:r>
+        <w:t>“</w:t>
+      </w:r>
+      <w:proofErr w:type="spellStart"/>
+      <w:r>
+        <w:t>imagex</w:t>
+      </w:r>
+      <w:proofErr w:type="spellEnd"/>
+      <w:r>
+        <w:t>” and “</w:t>
+      </w:r>
+      <w:proofErr w:type="spellStart"/>
+      <w:r>
+        <w:t>imagey</w:t>
+      </w:r>
+      <w:proofErr w:type="spellEnd"/>
+      <w:r>
+        <w:t>”</w:t>
+      </w:r>
+      <w:r>
+        <w:t>.</w:t>
+      </w:r>
+      <w:r>
+        <w:t xml:space="preserve"> Overlap simply describes the </w:t>
+      </w:r>
+      <w:r>
+        <w:t xml:space="preserve">amount the tiles overlap and is calculated from the right most corner of the previous tile. Figure </w:t>
+      </w:r>
+      <w:r>
+        <w:t xml:space="preserve">5 shows of overlap is </w:t>
+      </w:r>
+      <w:r>
+        <w:t>visualised</w:t>
+      </w:r>
+      <w:r>
+        <w:t>.</w:t>
+      </w:r>
+    </w:p>
+    <w:p>
+      <w:pPr>
+        <w:spacing w:line="276" w:lineRule="auto"/>
+      </w:pPr>
+      <w:r>
+        <w:rPr>
+          <w:noProof/>
+        </w:rPr>
+        <w:lastRenderedPageBreak/>
+        <w:pict w14:anchorId="0AB6A09E">
+          <v:shape id="_x0000_s1032" type="#_x0000_t202" style="position:absolute;margin-left:125.4pt;margin-top:141.3pt;width:199.55pt;height:.05pt;z-index:251672576;mso-position-horizontal-relative:text;mso-position-vertical-relative:text" stroked="f">
+            <v:textbox style="mso-fit-shape-to-text:t" inset="0,0,0,0">
+              <w:txbxContent>
+                <w:p>
+                  <w:pPr>
+                    <w:pStyle w:val="Caption"/>
+                    <w:rPr>
+                      <w:noProof/>
+                    </w:rPr>
+                  </w:pPr>
+                  <w:r>
+                    <w:t xml:space="preserve">Figure </w:t>
+                  </w:r>
+                  <w:fldSimple w:instr=" SEQ Figure \* ARABIC ">
+                    <w:r>
+                      <w:rPr>
+                        <w:noProof/>
+                      </w:rPr>
+                      <w:t>5</w:t>
+                    </w:r>
+                  </w:fldSimple>
+                  <w:r>
+                    <w:t xml:space="preserve">- </w:t>
+                  </w:r>
+                  <w:r>
+                    <w:t>Overlap Visualisation</w:t>
+                  </w:r>
+                </w:p>
+              </w:txbxContent>
+            </v:textbox>
+            <w10:wrap type="topAndBottom"/>
+          </v:shape>
+        </w:pict>
+      </w:r>
+      <w:r>
+        <w:rPr>
+          <w:noProof/>
+        </w:rPr>
+        <w:drawing>
+          <wp:anchor distT="0" distB="0" distL="114300" distR="114300" simplePos="0" relativeHeight="251670528" behindDoc="0" locked="0" layoutInCell="1" allowOverlap="1" wp14:anchorId="149A707E" wp14:editId="0654A1E0">
+            <wp:simplePos x="0" y="0"/>
+            <wp:positionH relativeFrom="column">
+              <wp:posOffset>1592580</wp:posOffset>
+            </wp:positionH>
+            <wp:positionV relativeFrom="paragraph">
+              <wp:posOffset>0</wp:posOffset>
+            </wp:positionV>
+            <wp:extent cx="2534574" cy="1737360"/>
+            <wp:effectExtent l="0" t="0" r="0" b="0"/>
+            <wp:wrapTopAndBottom/>
+            <wp:docPr id="6" name="Picture 6" descr="A picture containing rectangle&#10;&#10;Description automatically generated"/>
+            <wp:cNvGraphicFramePr>
+              <a:graphicFrameLocks xmlns:a="http://schemas.openxmlformats.org/drawingml/2006/main" noChangeAspect="1"/>
+            </wp:cNvGraphicFramePr>
+            <a:graphic xmlns:a="http://schemas.openxmlformats.org/drawingml/2006/main">
+              <a:graphicData uri="http://schemas.openxmlformats.org/drawingml/2006/picture">
+                <pic:pic xmlns:pic="http://schemas.openxmlformats.org/drawingml/2006/picture">
+                  <pic:nvPicPr>
+                    <pic:cNvPr id="6" name="Picture 6" descr="A picture containing rectangle&#10;&#10;Description automatically generated"/>
+                    <pic:cNvPicPr/>
+                  </pic:nvPicPr>
+                  <pic:blipFill>
+                    <a:blip r:embed="rId12" cstate="print">
+                      <a:extLst>
+                        <a:ext uri="{28A0092B-C50C-407E-A947-70E740481C1C}">
+                          <a14:useLocalDpi xmlns:a14="http://schemas.microsoft.com/office/drawing/2010/main" val="0"/>
+                        </a:ext>
+                      </a:extLst>
+                    </a:blip>
+                    <a:stretch>
+                      <a:fillRect/>
+                    </a:stretch>
+                  </pic:blipFill>
+                  <pic:spPr>
+                    <a:xfrm>
+                      <a:off x="0" y="0"/>
+                      <a:ext cx="2534574" cy="1737360"/>
+                    </a:xfrm>
+                    <a:prstGeom prst="rect">
+                      <a:avLst/>
+                    </a:prstGeom>
+                  </pic:spPr>
+                </pic:pic>
+              </a:graphicData>
+            </a:graphic>
+          </wp:anchor>
+        </w:drawing>
+      </w:r>
+    </w:p>
+    <w:p>
+      <w:pPr>
+        <w:spacing w:line="276" w:lineRule="auto"/>
+      </w:pPr>
+    </w:p>
+    <w:p>
+      <w:pPr>
+        <w:shd w:val="clear" w:color="auto" w:fill="1E1E1E"/>
+        <w:spacing w:after="0" w:line="285" w:lineRule="atLeast"/>
+        <w:rPr>
+          <w:rFonts w:ascii="Consolas" w:eastAsia="Times New Roman" w:hAnsi="Consolas" w:cs="Times New Roman"/>
+          <w:color w:val="D4D4D4"/>
+          <w:sz w:val="21"/>
+          <w:szCs w:val="21"/>
+          <w:lang w:eastAsia="en-GB"/>
+        </w:rPr>
+      </w:pPr>
+      <w:r>
+        <w:rPr>
+          <w:rFonts w:ascii="Consolas" w:eastAsia="Times New Roman" w:hAnsi="Consolas" w:cs="Times New Roman"/>
+          <w:color w:val="D4D4D4"/>
+          <w:sz w:val="21"/>
+          <w:szCs w:val="21"/>
+          <w:lang w:eastAsia="en-GB"/>
+        </w:rPr>
+        <w:t xml:space="preserve">    </w:t>
+      </w:r>
+      <w:r>
+        <w:rPr>
+          <w:rFonts w:ascii="Consolas" w:eastAsia="Times New Roman" w:hAnsi="Consolas" w:cs="Times New Roman"/>
+          <w:color w:val="569CD6"/>
+          <w:sz w:val="21"/>
+          <w:szCs w:val="21"/>
+          <w:lang w:eastAsia="en-GB"/>
+        </w:rPr>
+        <w:t>def</w:t>
+      </w:r>
+      <w:r>
+        <w:rPr>
+          <w:rFonts w:ascii="Consolas" w:eastAsia="Times New Roman" w:hAnsi="Consolas" w:cs="Times New Roman"/>
+          <w:color w:val="D4D4D4"/>
+          <w:sz w:val="21"/>
+          <w:szCs w:val="21"/>
+          <w:lang w:eastAsia="en-GB"/>
+        </w:rPr>
+        <w:t xml:space="preserve"> populate(</w:t>
+      </w:r>
+      <w:proofErr w:type="spellStart"/>
+      <w:r>
+        <w:rPr>
+          <w:rFonts w:ascii="Consolas" w:eastAsia="Times New Roman" w:hAnsi="Consolas" w:cs="Times New Roman"/>
+          <w:color w:val="D4D4D4"/>
+          <w:sz w:val="21"/>
+          <w:szCs w:val="21"/>
+          <w:lang w:eastAsia="en-GB"/>
+        </w:rPr>
+        <w:t>self,master</w:t>
+      </w:r>
+      <w:proofErr w:type="spellEnd"/>
+      <w:r>
+        <w:rPr>
+          <w:rFonts w:ascii="Consolas" w:eastAsia="Times New Roman" w:hAnsi="Consolas" w:cs="Times New Roman"/>
+          <w:color w:val="D4D4D4"/>
+          <w:sz w:val="21"/>
+          <w:szCs w:val="21"/>
+          <w:lang w:eastAsia="en-GB"/>
+        </w:rPr>
+        <w:t>):</w:t>
+      </w:r>
+    </w:p>
+    <w:p>
+      <w:pPr>
+        <w:shd w:val="clear" w:color="auto" w:fill="1E1E1E"/>
+        <w:spacing w:after="0" w:line="285" w:lineRule="atLeast"/>
+        <w:rPr>
+          <w:rFonts w:ascii="Consolas" w:eastAsia="Times New Roman" w:hAnsi="Consolas" w:cs="Times New Roman"/>
+          <w:color w:val="D4D4D4"/>
+          <w:sz w:val="21"/>
+          <w:szCs w:val="21"/>
+          <w:lang w:eastAsia="en-GB"/>
+        </w:rPr>
+      </w:pPr>
+      <w:r>
+        <w:rPr>
+          <w:rFonts w:ascii="Consolas" w:eastAsia="Times New Roman" w:hAnsi="Consolas" w:cs="Times New Roman"/>
+          <w:color w:val="D4D4D4"/>
+          <w:sz w:val="21"/>
+          <w:szCs w:val="21"/>
+          <w:lang w:eastAsia="en-GB"/>
+        </w:rPr>
+        <w:t xml:space="preserve">        </w:t>
+      </w:r>
+      <w:proofErr w:type="spellStart"/>
+      <w:r>
+        <w:rPr>
+          <w:rFonts w:ascii="Consolas" w:eastAsia="Times New Roman" w:hAnsi="Consolas" w:cs="Times New Roman"/>
+          <w:color w:val="569CD6"/>
+          <w:sz w:val="21"/>
+          <w:szCs w:val="21"/>
+          <w:lang w:eastAsia="en-GB"/>
+        </w:rPr>
+        <w:t>self</w:t>
+      </w:r>
+      <w:r>
+        <w:rPr>
+          <w:rFonts w:ascii="Consolas" w:eastAsia="Times New Roman" w:hAnsi="Consolas" w:cs="Times New Roman"/>
+          <w:color w:val="D4D4D4"/>
+          <w:sz w:val="21"/>
+          <w:szCs w:val="21"/>
+          <w:lang w:eastAsia="en-GB"/>
+        </w:rPr>
+        <w:t>.roi</w:t>
+      </w:r>
+      <w:proofErr w:type="spellEnd"/>
+      <w:r>
+        <w:rPr>
+          <w:rFonts w:ascii="Consolas" w:eastAsia="Times New Roman" w:hAnsi="Consolas" w:cs="Times New Roman"/>
+          <w:color w:val="D4D4D4"/>
+          <w:sz w:val="21"/>
+          <w:szCs w:val="21"/>
+          <w:lang w:eastAsia="en-GB"/>
+        </w:rPr>
+        <w:t xml:space="preserve"> = master[</w:t>
+      </w:r>
+      <w:proofErr w:type="spellStart"/>
+      <w:r>
+        <w:rPr>
+          <w:rFonts w:ascii="Consolas" w:eastAsia="Times New Roman" w:hAnsi="Consolas" w:cs="Times New Roman"/>
+          <w:color w:val="D4D4D4"/>
+          <w:sz w:val="21"/>
+          <w:szCs w:val="21"/>
+          <w:lang w:eastAsia="en-GB"/>
+        </w:rPr>
+        <w:t>y:y+height</w:t>
+      </w:r>
+      <w:proofErr w:type="spellEnd"/>
+      <w:r>
+        <w:rPr>
+          <w:rFonts w:ascii="Consolas" w:eastAsia="Times New Roman" w:hAnsi="Consolas" w:cs="Times New Roman"/>
+          <w:color w:val="D4D4D4"/>
+          <w:sz w:val="21"/>
+          <w:szCs w:val="21"/>
+          <w:lang w:eastAsia="en-GB"/>
+        </w:rPr>
+        <w:t>, x:x+width]</w:t>
+      </w:r>
+    </w:p>
+    <w:p>
+      <w:pPr>
+        <w:shd w:val="clear" w:color="auto" w:fill="1E1E1E"/>
+        <w:spacing w:after="0" w:line="285" w:lineRule="atLeast"/>
+        <w:rPr>
+          <w:rFonts w:ascii="Consolas" w:eastAsia="Times New Roman" w:hAnsi="Consolas" w:cs="Times New Roman"/>
+          <w:color w:val="D4D4D4"/>
+          <w:sz w:val="21"/>
+          <w:szCs w:val="21"/>
+          <w:lang w:eastAsia="en-GB"/>
+        </w:rPr>
+      </w:pPr>
+      <w:r>
+        <w:rPr>
+          <w:rFonts w:ascii="Consolas" w:eastAsia="Times New Roman" w:hAnsi="Consolas" w:cs="Times New Roman"/>
+          <w:color w:val="D4D4D4"/>
+          <w:sz w:val="21"/>
+          <w:szCs w:val="21"/>
+          <w:lang w:eastAsia="en-GB"/>
+        </w:rPr>
+        <w:t xml:space="preserve">        </w:t>
+      </w:r>
+      <w:r>
+        <w:rPr>
+          <w:rFonts w:ascii="Consolas" w:eastAsia="Times New Roman" w:hAnsi="Consolas" w:cs="Times New Roman"/>
+          <w:color w:val="569CD6"/>
+          <w:sz w:val="21"/>
+          <w:szCs w:val="21"/>
+          <w:lang w:eastAsia="en-GB"/>
+        </w:rPr>
+        <w:t>if</w:t>
+      </w:r>
+      <w:r>
+        <w:rPr>
+          <w:rFonts w:ascii="Consolas" w:eastAsia="Times New Roman" w:hAnsi="Consolas" w:cs="Times New Roman"/>
+          <w:color w:val="D4D4D4"/>
+          <w:sz w:val="21"/>
+          <w:szCs w:val="21"/>
+          <w:lang w:eastAsia="en-GB"/>
+        </w:rPr>
+        <w:t xml:space="preserve"> (</w:t>
+      </w:r>
+      <w:proofErr w:type="spellStart"/>
+      <w:r>
+        <w:rPr>
+          <w:rFonts w:ascii="Consolas" w:eastAsia="Times New Roman" w:hAnsi="Consolas" w:cs="Times New Roman"/>
+          <w:color w:val="569CD6"/>
+          <w:sz w:val="21"/>
+          <w:szCs w:val="21"/>
+          <w:lang w:eastAsia="en-GB"/>
+        </w:rPr>
+        <w:t>self</w:t>
+      </w:r>
+      <w:r>
+        <w:rPr>
+          <w:rFonts w:ascii="Consolas" w:eastAsia="Times New Roman" w:hAnsi="Consolas" w:cs="Times New Roman"/>
+          <w:color w:val="D4D4D4"/>
+          <w:sz w:val="21"/>
+          <w:szCs w:val="21"/>
+          <w:lang w:eastAsia="en-GB"/>
+        </w:rPr>
+        <w:t>.roi.shape</w:t>
+      </w:r>
+      <w:proofErr w:type="spellEnd"/>
+      <w:r>
+        <w:rPr>
+          <w:rFonts w:ascii="Consolas" w:eastAsia="Times New Roman" w:hAnsi="Consolas" w:cs="Times New Roman"/>
+          <w:color w:val="D4D4D4"/>
+          <w:sz w:val="21"/>
+          <w:szCs w:val="21"/>
+          <w:lang w:eastAsia="en-GB"/>
+        </w:rPr>
+        <w:t>[</w:t>
+      </w:r>
+      <w:r>
+        <w:rPr>
+          <w:rFonts w:ascii="Consolas" w:eastAsia="Times New Roman" w:hAnsi="Consolas" w:cs="Times New Roman"/>
+          <w:color w:val="B5CEA8"/>
+          <w:sz w:val="21"/>
+          <w:szCs w:val="21"/>
+          <w:lang w:eastAsia="en-GB"/>
+        </w:rPr>
+        <w:t>1</w:t>
+      </w:r>
+      <w:r>
+        <w:rPr>
+          <w:rFonts w:ascii="Consolas" w:eastAsia="Times New Roman" w:hAnsi="Consolas" w:cs="Times New Roman"/>
+          <w:color w:val="D4D4D4"/>
+          <w:sz w:val="21"/>
+          <w:szCs w:val="21"/>
+          <w:lang w:eastAsia="en-GB"/>
+        </w:rPr>
+        <w:t>] &lt; width):</w:t>
+      </w:r>
+    </w:p>
+    <w:p>
+      <w:pPr>
+        <w:shd w:val="clear" w:color="auto" w:fill="1E1E1E"/>
+        <w:spacing w:after="0" w:line="285" w:lineRule="atLeast"/>
+        <w:rPr>
+          <w:rFonts w:ascii="Consolas" w:eastAsia="Times New Roman" w:hAnsi="Consolas" w:cs="Times New Roman"/>
+          <w:color w:val="D4D4D4"/>
+          <w:sz w:val="21"/>
+          <w:szCs w:val="21"/>
+          <w:lang w:eastAsia="en-GB"/>
+        </w:rPr>
+      </w:pPr>
+      <w:r>
+        <w:rPr>
+          <w:rFonts w:ascii="Consolas" w:eastAsia="Times New Roman" w:hAnsi="Consolas" w:cs="Times New Roman"/>
+          <w:color w:val="D4D4D4"/>
+          <w:sz w:val="21"/>
+          <w:szCs w:val="21"/>
+          <w:lang w:eastAsia="en-GB"/>
+        </w:rPr>
+        <w:t xml:space="preserve">            </w:t>
+      </w:r>
+      <w:proofErr w:type="spellStart"/>
+      <w:r>
+        <w:rPr>
+          <w:rFonts w:ascii="Consolas" w:eastAsia="Times New Roman" w:hAnsi="Consolas" w:cs="Times New Roman"/>
+          <w:color w:val="D4D4D4"/>
+          <w:sz w:val="21"/>
+          <w:szCs w:val="21"/>
+          <w:lang w:eastAsia="en-GB"/>
+        </w:rPr>
+        <w:t>new_x</w:t>
+      </w:r>
+      <w:proofErr w:type="spellEnd"/>
+      <w:r>
+        <w:rPr>
+          <w:rFonts w:ascii="Consolas" w:eastAsia="Times New Roman" w:hAnsi="Consolas" w:cs="Times New Roman"/>
+          <w:color w:val="D4D4D4"/>
+          <w:sz w:val="21"/>
+          <w:szCs w:val="21"/>
+          <w:lang w:eastAsia="en-GB"/>
+        </w:rPr>
+        <w:t xml:space="preserve"> = x - (width-</w:t>
+      </w:r>
+      <w:proofErr w:type="spellStart"/>
+      <w:r>
+        <w:rPr>
+          <w:rFonts w:ascii="Consolas" w:eastAsia="Times New Roman" w:hAnsi="Consolas" w:cs="Times New Roman"/>
+          <w:color w:val="569CD6"/>
+          <w:sz w:val="21"/>
+          <w:szCs w:val="21"/>
+          <w:lang w:eastAsia="en-GB"/>
+        </w:rPr>
+        <w:t>self</w:t>
+      </w:r>
+      <w:r>
+        <w:rPr>
+          <w:rFonts w:ascii="Consolas" w:eastAsia="Times New Roman" w:hAnsi="Consolas" w:cs="Times New Roman"/>
+          <w:color w:val="D4D4D4"/>
+          <w:sz w:val="21"/>
+          <w:szCs w:val="21"/>
+          <w:lang w:eastAsia="en-GB"/>
+        </w:rPr>
+        <w:t>.roi.shape</w:t>
+      </w:r>
+      <w:proofErr w:type="spellEnd"/>
+      <w:r>
+        <w:rPr>
+          <w:rFonts w:ascii="Consolas" w:eastAsia="Times New Roman" w:hAnsi="Consolas" w:cs="Times New Roman"/>
+          <w:color w:val="D4D4D4"/>
+          <w:sz w:val="21"/>
+          <w:szCs w:val="21"/>
+          <w:lang w:eastAsia="en-GB"/>
+        </w:rPr>
+        <w:t>[</w:t>
+      </w:r>
+      <w:r>
+        <w:rPr>
+          <w:rFonts w:ascii="Consolas" w:eastAsia="Times New Roman" w:hAnsi="Consolas" w:cs="Times New Roman"/>
+          <w:color w:val="B5CEA8"/>
+          <w:sz w:val="21"/>
+          <w:szCs w:val="21"/>
+          <w:lang w:eastAsia="en-GB"/>
+        </w:rPr>
+        <w:t>1</w:t>
+      </w:r>
+      <w:r>
+        <w:rPr>
+          <w:rFonts w:ascii="Consolas" w:eastAsia="Times New Roman" w:hAnsi="Consolas" w:cs="Times New Roman"/>
+          <w:color w:val="D4D4D4"/>
+          <w:sz w:val="21"/>
+          <w:szCs w:val="21"/>
+          <w:lang w:eastAsia="en-GB"/>
+        </w:rPr>
+        <w:t>])</w:t>
+      </w:r>
+    </w:p>
+    <w:p>
+      <w:pPr>
+        <w:shd w:val="clear" w:color="auto" w:fill="1E1E1E"/>
+        <w:spacing w:after="0" w:line="285" w:lineRule="atLeast"/>
+        <w:rPr>
+          <w:rFonts w:ascii="Consolas" w:eastAsia="Times New Roman" w:hAnsi="Consolas" w:cs="Times New Roman"/>
+          <w:color w:val="D4D4D4"/>
+          <w:sz w:val="21"/>
+          <w:szCs w:val="21"/>
+          <w:lang w:eastAsia="en-GB"/>
+        </w:rPr>
+      </w:pPr>
+      <w:r>
+        <w:rPr>
+          <w:rFonts w:ascii="Consolas" w:eastAsia="Times New Roman" w:hAnsi="Consolas" w:cs="Times New Roman"/>
+          <w:color w:val="D4D4D4"/>
+          <w:sz w:val="21"/>
+          <w:szCs w:val="21"/>
+          <w:lang w:eastAsia="en-GB"/>
+        </w:rPr>
+        <w:t xml:space="preserve">            </w:t>
+      </w:r>
+      <w:proofErr w:type="spellStart"/>
+      <w:r>
+        <w:rPr>
+          <w:rFonts w:ascii="Consolas" w:eastAsia="Times New Roman" w:hAnsi="Consolas" w:cs="Times New Roman"/>
+          <w:color w:val="569CD6"/>
+          <w:sz w:val="21"/>
+          <w:szCs w:val="21"/>
+          <w:lang w:eastAsia="en-GB"/>
+        </w:rPr>
+        <w:t>self</w:t>
+      </w:r>
+      <w:r>
+        <w:rPr>
+          <w:rFonts w:ascii="Consolas" w:eastAsia="Times New Roman" w:hAnsi="Consolas" w:cs="Times New Roman"/>
+          <w:color w:val="D4D4D4"/>
+          <w:sz w:val="21"/>
+          <w:szCs w:val="21"/>
+          <w:lang w:eastAsia="en-GB"/>
+        </w:rPr>
+        <w:t>.roi</w:t>
+      </w:r>
+      <w:proofErr w:type="spellEnd"/>
+      <w:r>
+        <w:rPr>
+          <w:rFonts w:ascii="Consolas" w:eastAsia="Times New Roman" w:hAnsi="Consolas" w:cs="Times New Roman"/>
+          <w:color w:val="D4D4D4"/>
+          <w:sz w:val="21"/>
+          <w:szCs w:val="21"/>
+          <w:lang w:eastAsia="en-GB"/>
+        </w:rPr>
+        <w:t xml:space="preserve"> = master[</w:t>
+      </w:r>
+      <w:proofErr w:type="spellStart"/>
+      <w:r>
+        <w:rPr>
+          <w:rFonts w:ascii="Consolas" w:eastAsia="Times New Roman" w:hAnsi="Consolas" w:cs="Times New Roman"/>
+          <w:color w:val="D4D4D4"/>
+          <w:sz w:val="21"/>
+          <w:szCs w:val="21"/>
+          <w:lang w:eastAsia="en-GB"/>
+        </w:rPr>
+        <w:t>y:y+height</w:t>
+      </w:r>
+      <w:proofErr w:type="spellEnd"/>
+      <w:r>
+        <w:rPr>
+          <w:rFonts w:ascii="Consolas" w:eastAsia="Times New Roman" w:hAnsi="Consolas" w:cs="Times New Roman"/>
+          <w:color w:val="D4D4D4"/>
+          <w:sz w:val="21"/>
+          <w:szCs w:val="21"/>
+          <w:lang w:eastAsia="en-GB"/>
+        </w:rPr>
+        <w:t xml:space="preserve">, </w:t>
+      </w:r>
+      <w:proofErr w:type="spellStart"/>
+      <w:r>
+        <w:rPr>
+          <w:rFonts w:ascii="Consolas" w:eastAsia="Times New Roman" w:hAnsi="Consolas" w:cs="Times New Roman"/>
+          <w:color w:val="D4D4D4"/>
+          <w:sz w:val="21"/>
+          <w:szCs w:val="21"/>
+          <w:lang w:eastAsia="en-GB"/>
+        </w:rPr>
+        <w:t>new_x:new_x+width</w:t>
+      </w:r>
+      <w:proofErr w:type="spellEnd"/>
+      <w:r>
+        <w:rPr>
+          <w:rFonts w:ascii="Consolas" w:eastAsia="Times New Roman" w:hAnsi="Consolas" w:cs="Times New Roman"/>
+          <w:color w:val="D4D4D4"/>
+          <w:sz w:val="21"/>
+          <w:szCs w:val="21"/>
+          <w:lang w:eastAsia="en-GB"/>
+        </w:rPr>
+        <w:t>]</w:t>
+      </w:r>
+    </w:p>
+    <w:p>
+      <w:pPr>
+        <w:shd w:val="clear" w:color="auto" w:fill="1E1E1E"/>
+        <w:spacing w:after="0" w:line="285" w:lineRule="atLeast"/>
+        <w:rPr>
+          <w:rFonts w:ascii="Consolas" w:eastAsia="Times New Roman" w:hAnsi="Consolas" w:cs="Times New Roman"/>
+          <w:color w:val="D4D4D4"/>
+          <w:sz w:val="21"/>
+          <w:szCs w:val="21"/>
+          <w:lang w:eastAsia="en-GB"/>
+        </w:rPr>
+      </w:pPr>
+      <w:r>
+        <w:rPr>
+          <w:rFonts w:ascii="Consolas" w:eastAsia="Times New Roman" w:hAnsi="Consolas" w:cs="Times New Roman"/>
+          <w:color w:val="D4D4D4"/>
+          <w:sz w:val="21"/>
+          <w:szCs w:val="21"/>
+          <w:lang w:eastAsia="en-GB"/>
+        </w:rPr>
+        <w:t xml:space="preserve">            </w:t>
+      </w:r>
+      <w:proofErr w:type="spellStart"/>
+      <w:r>
+        <w:rPr>
+          <w:rFonts w:ascii="Consolas" w:eastAsia="Times New Roman" w:hAnsi="Consolas" w:cs="Times New Roman"/>
+          <w:color w:val="569CD6"/>
+          <w:sz w:val="21"/>
+          <w:szCs w:val="21"/>
+          <w:lang w:eastAsia="en-GB"/>
+        </w:rPr>
+        <w:t>self</w:t>
+      </w:r>
+      <w:r>
+        <w:rPr>
+          <w:rFonts w:ascii="Consolas" w:eastAsia="Times New Roman" w:hAnsi="Consolas" w:cs="Times New Roman"/>
+          <w:color w:val="D4D4D4"/>
+          <w:sz w:val="21"/>
+          <w:szCs w:val="21"/>
+          <w:lang w:eastAsia="en-GB"/>
+        </w:rPr>
+        <w:t>.imagex</w:t>
+      </w:r>
+      <w:proofErr w:type="spellEnd"/>
+      <w:r>
+        <w:rPr>
+          <w:rFonts w:ascii="Consolas" w:eastAsia="Times New Roman" w:hAnsi="Consolas" w:cs="Times New Roman"/>
+          <w:color w:val="D4D4D4"/>
+          <w:sz w:val="21"/>
+          <w:szCs w:val="21"/>
+          <w:lang w:eastAsia="en-GB"/>
+        </w:rPr>
+        <w:t xml:space="preserve"> = </w:t>
+      </w:r>
+      <w:proofErr w:type="spellStart"/>
+      <w:r>
+        <w:rPr>
+          <w:rFonts w:ascii="Consolas" w:eastAsia="Times New Roman" w:hAnsi="Consolas" w:cs="Times New Roman"/>
+          <w:color w:val="D4D4D4"/>
+          <w:sz w:val="21"/>
+          <w:szCs w:val="21"/>
+          <w:lang w:eastAsia="en-GB"/>
+        </w:rPr>
+        <w:t>new_x</w:t>
+      </w:r>
+      <w:proofErr w:type="spellEnd"/>
+    </w:p>
+    <w:p>
+      <w:pPr>
+        <w:shd w:val="clear" w:color="auto" w:fill="1E1E1E"/>
+        <w:spacing w:after="0" w:line="285" w:lineRule="atLeast"/>
+        <w:rPr>
+          <w:rFonts w:ascii="Consolas" w:eastAsia="Times New Roman" w:hAnsi="Consolas" w:cs="Times New Roman"/>
+          <w:color w:val="D4D4D4"/>
+          <w:sz w:val="21"/>
+          <w:szCs w:val="21"/>
+          <w:lang w:eastAsia="en-GB"/>
+        </w:rPr>
+      </w:pPr>
+      <w:r>
+        <w:rPr>
+          <w:rFonts w:ascii="Consolas" w:eastAsia="Times New Roman" w:hAnsi="Consolas" w:cs="Times New Roman"/>
+          <w:color w:val="D4D4D4"/>
+          <w:sz w:val="21"/>
+          <w:szCs w:val="21"/>
+          <w:lang w:eastAsia="en-GB"/>
+        </w:rPr>
+        <w:t xml:space="preserve">        </w:t>
+      </w:r>
+      <w:r>
+        <w:rPr>
+          <w:rFonts w:ascii="Consolas" w:eastAsia="Times New Roman" w:hAnsi="Consolas" w:cs="Times New Roman"/>
+          <w:color w:val="569CD6"/>
+          <w:sz w:val="21"/>
+          <w:szCs w:val="21"/>
+          <w:lang w:eastAsia="en-GB"/>
+        </w:rPr>
+        <w:t>if</w:t>
+      </w:r>
+      <w:r>
+        <w:rPr>
+          <w:rFonts w:ascii="Consolas" w:eastAsia="Times New Roman" w:hAnsi="Consolas" w:cs="Times New Roman"/>
+          <w:color w:val="D4D4D4"/>
+          <w:sz w:val="21"/>
+          <w:szCs w:val="21"/>
+          <w:lang w:eastAsia="en-GB"/>
+        </w:rPr>
+        <w:t xml:space="preserve"> (</w:t>
+      </w:r>
+      <w:proofErr w:type="spellStart"/>
+      <w:r>
+        <w:rPr>
+          <w:rFonts w:ascii="Consolas" w:eastAsia="Times New Roman" w:hAnsi="Consolas" w:cs="Times New Roman"/>
+          <w:color w:val="569CD6"/>
+          <w:sz w:val="21"/>
+          <w:szCs w:val="21"/>
+          <w:lang w:eastAsia="en-GB"/>
+        </w:rPr>
+        <w:t>self</w:t>
+      </w:r>
+      <w:r>
+        <w:rPr>
+          <w:rFonts w:ascii="Consolas" w:eastAsia="Times New Roman" w:hAnsi="Consolas" w:cs="Times New Roman"/>
+          <w:color w:val="D4D4D4"/>
+          <w:sz w:val="21"/>
+          <w:szCs w:val="21"/>
+          <w:lang w:eastAsia="en-GB"/>
+        </w:rPr>
+        <w:t>.roi.shape</w:t>
+      </w:r>
+      <w:proofErr w:type="spellEnd"/>
+      <w:r>
+        <w:rPr>
+          <w:rFonts w:ascii="Consolas" w:eastAsia="Times New Roman" w:hAnsi="Consolas" w:cs="Times New Roman"/>
+          <w:color w:val="D4D4D4"/>
+          <w:sz w:val="21"/>
+          <w:szCs w:val="21"/>
+          <w:lang w:eastAsia="en-GB"/>
+        </w:rPr>
+        <w:t>[</w:t>
+      </w:r>
+      <w:r>
+        <w:rPr>
+          <w:rFonts w:ascii="Consolas" w:eastAsia="Times New Roman" w:hAnsi="Consolas" w:cs="Times New Roman"/>
+          <w:color w:val="B5CEA8"/>
+          <w:sz w:val="21"/>
+          <w:szCs w:val="21"/>
+          <w:lang w:eastAsia="en-GB"/>
+        </w:rPr>
+        <w:t>0</w:t>
+      </w:r>
+      <w:r>
+        <w:rPr>
+          <w:rFonts w:ascii="Consolas" w:eastAsia="Times New Roman" w:hAnsi="Consolas" w:cs="Times New Roman"/>
+          <w:color w:val="D4D4D4"/>
+          <w:sz w:val="21"/>
+          <w:szCs w:val="21"/>
+          <w:lang w:eastAsia="en-GB"/>
+        </w:rPr>
+        <w:t>] &lt;height):</w:t>
+      </w:r>
+    </w:p>
+    <w:p>
+      <w:pPr>
+        <w:shd w:val="clear" w:color="auto" w:fill="1E1E1E"/>
+        <w:spacing w:after="0" w:line="285" w:lineRule="atLeast"/>
+        <w:rPr>
+          <w:rFonts w:ascii="Consolas" w:eastAsia="Times New Roman" w:hAnsi="Consolas" w:cs="Times New Roman"/>
+          <w:color w:val="D4D4D4"/>
+          <w:sz w:val="21"/>
+          <w:szCs w:val="21"/>
+          <w:lang w:eastAsia="en-GB"/>
+        </w:rPr>
+      </w:pPr>
+      <w:r>
+        <w:rPr>
+          <w:rFonts w:ascii="Consolas" w:eastAsia="Times New Roman" w:hAnsi="Consolas" w:cs="Times New Roman"/>
+          <w:color w:val="D4D4D4"/>
+          <w:sz w:val="21"/>
+          <w:szCs w:val="21"/>
+          <w:lang w:eastAsia="en-GB"/>
+        </w:rPr>
+        <w:t xml:space="preserve">            </w:t>
+      </w:r>
+      <w:proofErr w:type="spellStart"/>
+      <w:r>
+        <w:rPr>
+          <w:rFonts w:ascii="Consolas" w:eastAsia="Times New Roman" w:hAnsi="Consolas" w:cs="Times New Roman"/>
+          <w:color w:val="D4D4D4"/>
+          <w:sz w:val="21"/>
+          <w:szCs w:val="21"/>
+          <w:lang w:eastAsia="en-GB"/>
+        </w:rPr>
+        <w:t>new_y</w:t>
+      </w:r>
+      <w:proofErr w:type="spellEnd"/>
+      <w:r>
+        <w:rPr>
+          <w:rFonts w:ascii="Consolas" w:eastAsia="Times New Roman" w:hAnsi="Consolas" w:cs="Times New Roman"/>
+          <w:color w:val="D4D4D4"/>
+          <w:sz w:val="21"/>
+          <w:szCs w:val="21"/>
+          <w:lang w:eastAsia="en-GB"/>
+        </w:rPr>
+        <w:t xml:space="preserve"> = y - (height-</w:t>
+      </w:r>
+      <w:proofErr w:type="spellStart"/>
+      <w:r>
+        <w:rPr>
+          <w:rFonts w:ascii="Consolas" w:eastAsia="Times New Roman" w:hAnsi="Consolas" w:cs="Times New Roman"/>
+          <w:color w:val="569CD6"/>
+          <w:sz w:val="21"/>
+          <w:szCs w:val="21"/>
+          <w:lang w:eastAsia="en-GB"/>
+        </w:rPr>
+        <w:t>self</w:t>
+      </w:r>
+      <w:r>
+        <w:rPr>
+          <w:rFonts w:ascii="Consolas" w:eastAsia="Times New Roman" w:hAnsi="Consolas" w:cs="Times New Roman"/>
+          <w:color w:val="D4D4D4"/>
+          <w:sz w:val="21"/>
+          <w:szCs w:val="21"/>
+          <w:lang w:eastAsia="en-GB"/>
+        </w:rPr>
+        <w:t>.roi.shape</w:t>
+      </w:r>
+      <w:proofErr w:type="spellEnd"/>
+      <w:r>
+        <w:rPr>
+          <w:rFonts w:ascii="Consolas" w:eastAsia="Times New Roman" w:hAnsi="Consolas" w:cs="Times New Roman"/>
+          <w:color w:val="D4D4D4"/>
+          <w:sz w:val="21"/>
+          <w:szCs w:val="21"/>
+          <w:lang w:eastAsia="en-GB"/>
+        </w:rPr>
+        <w:t>[</w:t>
+      </w:r>
+      <w:r>
+        <w:rPr>
+          <w:rFonts w:ascii="Consolas" w:eastAsia="Times New Roman" w:hAnsi="Consolas" w:cs="Times New Roman"/>
+          <w:color w:val="B5CEA8"/>
+          <w:sz w:val="21"/>
+          <w:szCs w:val="21"/>
+          <w:lang w:eastAsia="en-GB"/>
+        </w:rPr>
+        <w:t>0</w:t>
+      </w:r>
+      <w:r>
+        <w:rPr>
+          <w:rFonts w:ascii="Consolas" w:eastAsia="Times New Roman" w:hAnsi="Consolas" w:cs="Times New Roman"/>
+          <w:color w:val="D4D4D4"/>
+          <w:sz w:val="21"/>
+          <w:szCs w:val="21"/>
+          <w:lang w:eastAsia="en-GB"/>
+        </w:rPr>
+        <w:t>])</w:t>
+      </w:r>
+    </w:p>
+    <w:p>
+      <w:pPr>
+        <w:shd w:val="clear" w:color="auto" w:fill="1E1E1E"/>
+        <w:spacing w:after="0" w:line="285" w:lineRule="atLeast"/>
+        <w:rPr>
+          <w:rFonts w:ascii="Consolas" w:eastAsia="Times New Roman" w:hAnsi="Consolas" w:cs="Times New Roman"/>
+          <w:color w:val="D4D4D4"/>
+          <w:sz w:val="21"/>
+          <w:szCs w:val="21"/>
+          <w:lang w:eastAsia="en-GB"/>
+        </w:rPr>
+      </w:pPr>
+      <w:r>
+        <w:rPr>
+          <w:rFonts w:ascii="Consolas" w:eastAsia="Times New Roman" w:hAnsi="Consolas" w:cs="Times New Roman"/>
+          <w:color w:val="D4D4D4"/>
+          <w:sz w:val="21"/>
+          <w:szCs w:val="21"/>
+          <w:lang w:eastAsia="en-GB"/>
+        </w:rPr>
+        <w:t xml:space="preserve">            </w:t>
+      </w:r>
+      <w:proofErr w:type="spellStart"/>
+      <w:r>
+        <w:rPr>
+          <w:rFonts w:ascii="Consolas" w:eastAsia="Times New Roman" w:hAnsi="Consolas" w:cs="Times New Roman"/>
+          <w:color w:val="569CD6"/>
+          <w:sz w:val="21"/>
+          <w:szCs w:val="21"/>
+          <w:lang w:eastAsia="en-GB"/>
+        </w:rPr>
+        <w:t>self</w:t>
+      </w:r>
+      <w:r>
+        <w:rPr>
+          <w:rFonts w:ascii="Consolas" w:eastAsia="Times New Roman" w:hAnsi="Consolas" w:cs="Times New Roman"/>
+          <w:color w:val="D4D4D4"/>
+          <w:sz w:val="21"/>
+          <w:szCs w:val="21"/>
+          <w:lang w:eastAsia="en-GB"/>
+        </w:rPr>
+        <w:t>.roi</w:t>
+      </w:r>
+      <w:proofErr w:type="spellEnd"/>
+      <w:r>
+        <w:rPr>
+          <w:rFonts w:ascii="Consolas" w:eastAsia="Times New Roman" w:hAnsi="Consolas" w:cs="Times New Roman"/>
+          <w:color w:val="D4D4D4"/>
+          <w:sz w:val="21"/>
+          <w:szCs w:val="21"/>
+          <w:lang w:eastAsia="en-GB"/>
+        </w:rPr>
+        <w:t xml:space="preserve"> = master[</w:t>
+      </w:r>
+      <w:proofErr w:type="spellStart"/>
+      <w:r>
+        <w:rPr>
+          <w:rFonts w:ascii="Consolas" w:eastAsia="Times New Roman" w:hAnsi="Consolas" w:cs="Times New Roman"/>
+          <w:color w:val="D4D4D4"/>
+          <w:sz w:val="21"/>
+          <w:szCs w:val="21"/>
+          <w:lang w:eastAsia="en-GB"/>
+        </w:rPr>
+        <w:t>new_y:new_y+height</w:t>
+      </w:r>
+      <w:proofErr w:type="spellEnd"/>
+      <w:r>
+        <w:rPr>
+          <w:rFonts w:ascii="Consolas" w:eastAsia="Times New Roman" w:hAnsi="Consolas" w:cs="Times New Roman"/>
+          <w:color w:val="D4D4D4"/>
+          <w:sz w:val="21"/>
+          <w:szCs w:val="21"/>
+          <w:lang w:eastAsia="en-GB"/>
+        </w:rPr>
+        <w:t>, x:x+width]</w:t>
+      </w:r>
+    </w:p>
+    <w:p>
+      <w:pPr>
+        <w:shd w:val="clear" w:color="auto" w:fill="1E1E1E"/>
+        <w:spacing w:after="0" w:line="285" w:lineRule="atLeast"/>
+        <w:rPr>
+          <w:rFonts w:ascii="Consolas" w:eastAsia="Times New Roman" w:hAnsi="Consolas" w:cs="Times New Roman"/>
+          <w:color w:val="D4D4D4"/>
+          <w:sz w:val="21"/>
+          <w:szCs w:val="21"/>
+          <w:lang w:eastAsia="en-GB"/>
+        </w:rPr>
+      </w:pPr>
+      <w:r>
+        <w:rPr>
+          <w:rFonts w:ascii="Consolas" w:eastAsia="Times New Roman" w:hAnsi="Consolas" w:cs="Times New Roman"/>
+          <w:color w:val="D4D4D4"/>
+          <w:sz w:val="21"/>
+          <w:szCs w:val="21"/>
+          <w:lang w:eastAsia="en-GB"/>
+        </w:rPr>
+        <w:t xml:space="preserve">            </w:t>
+      </w:r>
+      <w:proofErr w:type="spellStart"/>
+      <w:r>
+        <w:rPr>
+          <w:rFonts w:ascii="Consolas" w:eastAsia="Times New Roman" w:hAnsi="Consolas" w:cs="Times New Roman"/>
+          <w:color w:val="569CD6"/>
+          <w:sz w:val="21"/>
+          <w:szCs w:val="21"/>
+          <w:lang w:eastAsia="en-GB"/>
+        </w:rPr>
+        <w:t>self</w:t>
+      </w:r>
+      <w:r>
+        <w:rPr>
+          <w:rFonts w:ascii="Consolas" w:eastAsia="Times New Roman" w:hAnsi="Consolas" w:cs="Times New Roman"/>
+          <w:color w:val="D4D4D4"/>
+          <w:sz w:val="21"/>
+          <w:szCs w:val="21"/>
+          <w:lang w:eastAsia="en-GB"/>
+        </w:rPr>
+        <w:t>.imagey</w:t>
+      </w:r>
+      <w:proofErr w:type="spellEnd"/>
+      <w:r>
+        <w:rPr>
+          <w:rFonts w:ascii="Consolas" w:eastAsia="Times New Roman" w:hAnsi="Consolas" w:cs="Times New Roman"/>
+          <w:color w:val="D4D4D4"/>
+          <w:sz w:val="21"/>
+          <w:szCs w:val="21"/>
+          <w:lang w:eastAsia="en-GB"/>
+        </w:rPr>
+        <w:t xml:space="preserve"> = </w:t>
+      </w:r>
+      <w:proofErr w:type="spellStart"/>
+      <w:r>
+        <w:rPr>
+          <w:rFonts w:ascii="Consolas" w:eastAsia="Times New Roman" w:hAnsi="Consolas" w:cs="Times New Roman"/>
+          <w:color w:val="D4D4D4"/>
+          <w:sz w:val="21"/>
+          <w:szCs w:val="21"/>
+          <w:lang w:eastAsia="en-GB"/>
+        </w:rPr>
+        <w:t>new_y</w:t>
+      </w:r>
+      <w:proofErr w:type="spellEnd"/>
+    </w:p>
+    <w:p>
+      <w:pPr>
+        <w:shd w:val="clear" w:color="auto" w:fill="1E1E1E"/>
+        <w:spacing w:after="0" w:line="285" w:lineRule="atLeast"/>
+        <w:rPr>
+          <w:rFonts w:ascii="Consolas" w:eastAsia="Times New Roman" w:hAnsi="Consolas" w:cs="Times New Roman"/>
+          <w:color w:val="D4D4D4"/>
+          <w:sz w:val="21"/>
+          <w:szCs w:val="21"/>
+          <w:lang w:eastAsia="en-GB"/>
+        </w:rPr>
+      </w:pPr>
+    </w:p>
+    <w:p>
+      <w:pPr>
+        <w:spacing w:line="276" w:lineRule="auto"/>
+      </w:pPr>
+      <w:r>
+        <w:t>Code Snippet 2 – population method</w:t>
+      </w:r>
+    </w:p>
+    <w:p>
+      <w:pPr>
+        <w:spacing w:line="276" w:lineRule="auto"/>
+      </w:pPr>
+      <w:r>
+        <w:t xml:space="preserve">Code snippet 2 shows the </w:t>
+      </w:r>
+      <w:r>
+        <w:t xml:space="preserve">implementation of the populate method of the tile class. It </w:t>
+      </w:r>
+      <w:r>
+        <w:t>takes</w:t>
+      </w:r>
+      <w:r>
+        <w:t xml:space="preserve"> the master image as a parameter and </w:t>
+      </w:r>
+      <w:r>
+        <w:t>calculates which segment of the image should be copied into the tile’s “</w:t>
+      </w:r>
+      <w:proofErr w:type="spellStart"/>
+      <w:r>
+        <w:t>roi</w:t>
+      </w:r>
+      <w:proofErr w:type="spellEnd"/>
+      <w:r>
+        <w:t>” (region of interest).</w:t>
+      </w:r>
+      <w:r>
+        <w:t xml:space="preserve"> Th</w:t>
+      </w:r>
+      <w:r>
+        <w:t xml:space="preserve">e rest of the snippet relaxes the overlap constraint if the tile is not the correct size. This happens at the edge of the master image where there </w:t>
+      </w:r>
+      <w:r>
+        <w:t>aren’t</w:t>
+      </w:r>
+      <w:r>
+        <w:t xml:space="preserve"> enough pixels to fill an entire tile.</w:t>
+      </w:r>
+    </w:p>
+    <w:p>
+      <w:pPr>
+        <w:pStyle w:val="Heading3"/>
+      </w:pPr>
+      <w:r>
+        <w:t>Tiling the image</w:t>
+      </w:r>
+    </w:p>
+    <w:p>
+      <w:pPr>
+        <w:spacing w:line="276" w:lineRule="auto"/>
+      </w:pPr>
+      <w:r>
+        <w:t>**insert code if space**</w:t>
+      </w:r>
+    </w:p>
+    <w:p>
+      <w:pPr>
+        <w:spacing w:line="276" w:lineRule="auto"/>
+      </w:pPr>
+      <w:r>
+        <w:t>Tiling the image is quite simple and is done inside the “</w:t>
+      </w:r>
+      <w:proofErr w:type="spellStart"/>
+      <w:r>
+        <w:t>tileImage</w:t>
+      </w:r>
+      <w:proofErr w:type="spellEnd"/>
+      <w:r>
+        <w:t xml:space="preserve">” function. First the number of tiles that should be created is calculated this is done by finding the number of tiles in bot the x and y axis. </w:t>
+      </w:r>
+      <w:r>
+        <w:t>The number of tiles in the x direction is found by rounding up to the nearest integer the width of the image divided by the width of the tile minus the overlap</w:t>
+      </w:r>
+      <w:r>
+        <w:t>. The same can be done to find the number of tiles along the y axis using the image height and tile height.</w:t>
+      </w:r>
+      <w:r>
+        <w:t xml:space="preserve"> </w:t>
+      </w:r>
+    </w:p>
+    <w:p>
+      <w:pPr>
+        <w:spacing w:line="276" w:lineRule="auto"/>
+      </w:pPr>
+      <w:r>
+        <w:t xml:space="preserve">The number of tiles in either direction is the looped over </w:t>
+      </w:r>
+      <w:r>
+        <w:t>and each tile is created and populated, the x and y coordinates if the tile in relation to the pixels in the master image is calculated by multiplying the x and y coordinates in relation to the other tiles times the height or width of the tile minus the overlap</w:t>
+      </w:r>
+      <w:r>
+        <w:t>. These were then placed into a 2d array so they can be easily accessed.</w:t>
+      </w:r>
+    </w:p>
+    <w:p>
+      <w:pPr>
+        <w:spacing w:line="276" w:lineRule="auto"/>
+      </w:pPr>
+    </w:p>
+    <w:p>
+      <w:pPr>
+        <w:pStyle w:val="Heading3"/>
+      </w:pPr>
+      <w:r>
+        <w:lastRenderedPageBreak/>
+        <w:t xml:space="preserve">Preparing the images </w:t>
+      </w:r>
+    </w:p>
+    <w:p>
+      <w:r>
+        <w:t xml:space="preserve">As described in the goals of this sprint the images needed to be cropped </w:t>
+      </w:r>
+      <w:r>
+        <w:t xml:space="preserve">to remove the background. Unfortunately the exact location of </w:t>
+      </w:r>
+    </w:p>
+    <w:p>
+      <w:pPr>
+        <w:pStyle w:val="Heading4"/>
+        <w:spacing w:line="276" w:lineRule="auto"/>
+      </w:pPr>
+      <w:r>
+        <w:t>Image An</w:t>
+      </w:r>
+      <w:r>
+        <w:t>alysis</w:t>
+      </w:r>
+    </w:p>
+    <w:p>
+      <w:pPr>
+        <w:pStyle w:val="Heading3"/>
+        <w:spacing w:line="276" w:lineRule="auto"/>
+      </w:pPr>
+      <w:bookmarkStart w:id="20" w:name="_Toc133086898"/>
+      <w:r>
+        <w:t>Sprint Review</w:t>
+      </w:r>
+      <w:bookmarkEnd w:id="20"/>
+      <w:r>
+        <w:t xml:space="preserve">  </w:t>
+      </w:r>
+    </w:p>
+    <w:p>
+      <w:pPr>
+        <w:pStyle w:val="Heading2"/>
+        <w:spacing w:line="276" w:lineRule="auto"/>
+      </w:pPr>
+      <w:bookmarkStart w:id="21" w:name="_Toc133086899"/>
+      <w:r>
+        <w:t xml:space="preserve">Sprint 2: </w:t>
+      </w:r>
+      <w:r>
+        <w:t>OpenCV Contour Finding</w:t>
+      </w:r>
+      <w:bookmarkEnd w:id="21"/>
+    </w:p>
+    <w:p>
+      <w:pPr>
+        <w:pStyle w:val="Heading3"/>
+        <w:spacing w:line="276" w:lineRule="auto"/>
+      </w:pPr>
+      <w:bookmarkStart w:id="22" w:name="_Toc133086900"/>
       <w:r>
         <w:t>Goals</w:t>
       </w:r>
-      <w:bookmarkEnd w:id="19"/>
+      <w:bookmarkEnd w:id="22"/>
     </w:p>
     <w:p>
       <w:pPr>
         <w:pStyle w:val="Heading3"/>
         <w:spacing w:line="276" w:lineRule="auto"/>
       </w:pPr>
-      <w:bookmarkStart w:id="20" w:name="_Toc133086897"/>
-      <w:r>
-        <w:t>implementation</w:t>
-      </w:r>
-      <w:bookmarkEnd w:id="20"/>
+      <w:bookmarkStart w:id="23" w:name="_Toc133086901"/>
+      <w:r>
+        <w:t>I</w:t>
+      </w:r>
+      <w:r>
+        <w:t>mplementation</w:t>
+      </w:r>
+      <w:bookmarkEnd w:id="23"/>
     </w:p>
     <w:p>
       <w:pPr>
@@ -4589,29 +6665,7 @@
         <w:spacing w:line="276" w:lineRule="auto"/>
       </w:pPr>
       <w:r>
-        <w:t xml:space="preserve">Acquiring and Preparing </w:t>
-      </w:r>
-      <w:r>
-        <w:t>the</w:t>
-      </w:r>
-      <w:r>
-        <w:t xml:space="preserve"> Dataset</w:t>
-      </w:r>
-    </w:p>
-    <w:p>
-      <w:pPr>
-        <w:spacing w:line="276" w:lineRule="auto"/>
-      </w:pPr>
-      <w:r>
-        <w:t>**</w:t>
-      </w:r>
-      <w:proofErr w:type="gramStart"/>
-      <w:r>
-        <w:t>tiling ,</w:t>
-      </w:r>
-      <w:proofErr w:type="gramEnd"/>
-      <w:r>
-        <w:t xml:space="preserve"> edge finding**</w:t>
+        <w:t>Image Morphology</w:t>
       </w:r>
     </w:p>
     <w:p>
@@ -4619,62 +6673,53 @@
         <w:pStyle w:val="Heading4"/>
         <w:spacing w:line="276" w:lineRule="auto"/>
       </w:pPr>
-      <w:r>
-        <w:t>Image An</w:t>
-      </w:r>
-      <w:r>
-        <w:t>alysis</w:t>
-      </w:r>
     </w:p>
     <w:p>
       <w:pPr>
         <w:pStyle w:val="Heading3"/>
         <w:spacing w:line="276" w:lineRule="auto"/>
       </w:pPr>
-      <w:bookmarkStart w:id="21" w:name="_Toc133086898"/>
+      <w:bookmarkStart w:id="24" w:name="_Toc133086902"/>
       <w:r>
         <w:t>Sprint Review</w:t>
       </w:r>
-      <w:bookmarkEnd w:id="21"/>
+      <w:bookmarkEnd w:id="24"/>
     </w:p>
     <w:p>
       <w:pPr>
         <w:pStyle w:val="Heading2"/>
         <w:spacing w:line="276" w:lineRule="auto"/>
       </w:pPr>
-      <w:bookmarkStart w:id="22" w:name="_Toc133086899"/>
-      <w:r>
-        <w:t xml:space="preserve">Sprint 2: </w:t>
-      </w:r>
-      <w:r>
-        <w:t>OpenCV Contour Finding</w:t>
-      </w:r>
-      <w:bookmarkEnd w:id="22"/>
+      <w:bookmarkStart w:id="25" w:name="_Toc133086903"/>
+      <w:r>
+        <w:t>Sprint 3: TensorFlow</w:t>
+      </w:r>
+      <w:bookmarkEnd w:id="25"/>
+      <w:r>
+        <w:t xml:space="preserve"> </w:t>
+      </w:r>
     </w:p>
     <w:p>
       <w:pPr>
         <w:pStyle w:val="Heading3"/>
         <w:spacing w:line="276" w:lineRule="auto"/>
       </w:pPr>
-      <w:bookmarkStart w:id="23" w:name="_Toc133086900"/>
+      <w:bookmarkStart w:id="26" w:name="_Toc133086904"/>
       <w:r>
         <w:t>Goals</w:t>
       </w:r>
-      <w:bookmarkEnd w:id="23"/>
+      <w:bookmarkEnd w:id="26"/>
     </w:p>
     <w:p>
       <w:pPr>
         <w:pStyle w:val="Heading3"/>
         <w:spacing w:line="276" w:lineRule="auto"/>
       </w:pPr>
-      <w:bookmarkStart w:id="24" w:name="_Toc133086901"/>
-      <w:r>
-        <w:t>I</w:t>
-      </w:r>
-      <w:r>
-        <w:t>mplementation</w:t>
-      </w:r>
-      <w:bookmarkEnd w:id="24"/>
+      <w:bookmarkStart w:id="27" w:name="_Toc133086905"/>
+      <w:r>
+        <w:t>Implementation</w:t>
+      </w:r>
+      <w:bookmarkEnd w:id="27"/>
     </w:p>
     <w:p>
       <w:pPr>
@@ -4682,12 +6727,11 @@
         <w:spacing w:line="276" w:lineRule="auto"/>
       </w:pPr>
       <w:r>
-        <w:t>Image Morphology</w:t>
-      </w:r>
-    </w:p>
-    <w:p>
-      <w:pPr>
-        <w:pStyle w:val="Heading4"/>
+        <w:t>CNN</w:t>
+      </w:r>
+    </w:p>
+    <w:p>
+      <w:pPr>
         <w:spacing w:line="276" w:lineRule="auto"/>
       </w:pPr>
     </w:p>
@@ -4696,24 +6740,29 @@
         <w:pStyle w:val="Heading3"/>
         <w:spacing w:line="276" w:lineRule="auto"/>
       </w:pPr>
-      <w:bookmarkStart w:id="25" w:name="_Toc133086902"/>
+      <w:bookmarkStart w:id="28" w:name="_Toc133086906"/>
       <w:r>
         <w:t>Sprint Review</w:t>
       </w:r>
-      <w:bookmarkEnd w:id="25"/>
+      <w:bookmarkEnd w:id="28"/>
+    </w:p>
+    <w:p>
+      <w:pPr>
+        <w:spacing w:line="276" w:lineRule="auto"/>
+      </w:pPr>
     </w:p>
     <w:p>
       <w:pPr>
         <w:pStyle w:val="Heading2"/>
         <w:spacing w:line="276" w:lineRule="auto"/>
       </w:pPr>
-      <w:bookmarkStart w:id="26" w:name="_Toc133086903"/>
-      <w:r>
-        <w:t>Sprint 3: TensorFlow</w:t>
-      </w:r>
-      <w:bookmarkEnd w:id="26"/>
-      <w:r>
-        <w:t xml:space="preserve"> </w:t>
+      <w:bookmarkStart w:id="29" w:name="_Toc133086907"/>
+      <w:r>
+        <w:t>Sprint 4: Gui</w:t>
+      </w:r>
+      <w:bookmarkEnd w:id="29"/>
+      <w:r>
+        <w:t xml:space="preserve">  </w:t>
       </w:r>
     </w:p>
     <w:p>
@@ -4721,120 +6770,67 @@
         <w:pStyle w:val="Heading3"/>
         <w:spacing w:line="276" w:lineRule="auto"/>
       </w:pPr>
-      <w:bookmarkStart w:id="27" w:name="_Toc133086904"/>
+      <w:bookmarkStart w:id="30" w:name="_Toc133086908"/>
       <w:r>
         <w:t>Goals</w:t>
       </w:r>
-      <w:bookmarkEnd w:id="27"/>
+      <w:bookmarkEnd w:id="30"/>
     </w:p>
     <w:p>
       <w:pPr>
         <w:pStyle w:val="Heading3"/>
         <w:spacing w:line="276" w:lineRule="auto"/>
       </w:pPr>
-      <w:bookmarkStart w:id="28" w:name="_Toc133086905"/>
+      <w:bookmarkStart w:id="31" w:name="_Toc133086909"/>
       <w:r>
         <w:t>Implementation</w:t>
       </w:r>
-      <w:bookmarkEnd w:id="28"/>
-    </w:p>
-    <w:p>
-      <w:pPr>
-        <w:pStyle w:val="Heading4"/>
-        <w:spacing w:line="276" w:lineRule="auto"/>
-      </w:pPr>
-      <w:r>
-        <w:t>CNN</w:t>
-      </w:r>
-    </w:p>
-    <w:p>
-      <w:pPr>
-        <w:spacing w:line="276" w:lineRule="auto"/>
-      </w:pPr>
+      <w:bookmarkEnd w:id="31"/>
     </w:p>
     <w:p>
       <w:pPr>
         <w:pStyle w:val="Heading3"/>
         <w:spacing w:line="276" w:lineRule="auto"/>
       </w:pPr>
-      <w:bookmarkStart w:id="29" w:name="_Toc133086906"/>
+      <w:bookmarkStart w:id="32" w:name="_Toc133086910"/>
       <w:r>
         <w:t>Sprint Review</w:t>
       </w:r>
-      <w:bookmarkEnd w:id="29"/>
-    </w:p>
-    <w:p>
-      <w:pPr>
-        <w:spacing w:line="276" w:lineRule="auto"/>
-      </w:pPr>
-    </w:p>
-    <w:p>
-      <w:pPr>
-        <w:pStyle w:val="Heading2"/>
-        <w:spacing w:line="276" w:lineRule="auto"/>
-      </w:pPr>
-      <w:bookmarkStart w:id="30" w:name="_Toc133086907"/>
-      <w:r>
-        <w:t>Sprint 4: Gui</w:t>
-      </w:r>
-      <w:bookmarkEnd w:id="30"/>
-      <w:r>
-        <w:t xml:space="preserve">  </w:t>
-      </w:r>
-    </w:p>
-    <w:p>
-      <w:pPr>
-        <w:pStyle w:val="Heading3"/>
-        <w:spacing w:line="276" w:lineRule="auto"/>
-      </w:pPr>
-      <w:bookmarkStart w:id="31" w:name="_Toc133086908"/>
-      <w:r>
-        <w:t>Goals</w:t>
-      </w:r>
-      <w:bookmarkEnd w:id="31"/>
-    </w:p>
-    <w:p>
-      <w:pPr>
-        <w:pStyle w:val="Heading3"/>
-        <w:spacing w:line="276" w:lineRule="auto"/>
-      </w:pPr>
-      <w:bookmarkStart w:id="32" w:name="_Toc133086909"/>
-      <w:r>
-        <w:t>Implementation</w:t>
-      </w:r>
       <w:bookmarkEnd w:id="32"/>
     </w:p>
     <w:p>
       <w:pPr>
-        <w:pStyle w:val="Heading3"/>
-        <w:spacing w:line="276" w:lineRule="auto"/>
-      </w:pPr>
-      <w:bookmarkStart w:id="33" w:name="_Toc133086910"/>
-      <w:r>
-        <w:t>Sprint Review</w:t>
+        <w:spacing w:line="276" w:lineRule="auto"/>
+      </w:pPr>
+    </w:p>
+    <w:p>
+      <w:pPr>
+        <w:pStyle w:val="Heading1"/>
+        <w:spacing w:line="276" w:lineRule="auto"/>
+      </w:pPr>
+      <w:bookmarkStart w:id="33" w:name="_Toc133086911"/>
+      <w:r>
+        <w:t xml:space="preserve">Chapter </w:t>
+      </w:r>
+      <w:r>
+        <w:t>3</w:t>
+      </w:r>
+      <w:r>
+        <w:t>: Results</w:t>
       </w:r>
       <w:bookmarkEnd w:id="33"/>
     </w:p>
     <w:p>
       <w:pPr>
-        <w:spacing w:line="276" w:lineRule="auto"/>
-      </w:pPr>
-    </w:p>
-    <w:p>
-      <w:pPr>
         <w:pStyle w:val="Heading1"/>
         <w:spacing w:line="276" w:lineRule="auto"/>
       </w:pPr>
-      <w:bookmarkStart w:id="34" w:name="_Toc133086911"/>
-      <w:r>
-        <w:lastRenderedPageBreak/>
-        <w:t xml:space="preserve">Chapter </w:t>
-      </w:r>
-      <w:r>
-        <w:t>3</w:t>
-      </w:r>
-      <w:r>
-        <w:t>: Results</w:t>
+      <w:bookmarkStart w:id="34" w:name="_Toc133086912"/>
+      <w:r>
+        <w:t xml:space="preserve">Chapter 4: </w:t>
+      </w:r>
+      <w:r>
+        <w:t>Discussion</w:t>
       </w:r>
       <w:bookmarkEnd w:id="34"/>
     </w:p>
@@ -4843,34 +6839,20 @@
         <w:pStyle w:val="Heading1"/>
         <w:spacing w:line="276" w:lineRule="auto"/>
       </w:pPr>
-      <w:bookmarkStart w:id="35" w:name="_Toc133086912"/>
-      <w:r>
-        <w:t xml:space="preserve">Chapter 4: </w:t>
-      </w:r>
-      <w:r>
-        <w:t>Discussion</w:t>
+      <w:bookmarkStart w:id="35" w:name="_Toc133086913"/>
+      <w:r>
+        <w:t>Bibliography</w:t>
       </w:r>
       <w:bookmarkEnd w:id="35"/>
     </w:p>
     <w:p>
       <w:pPr>
-        <w:pStyle w:val="Heading1"/>
-        <w:spacing w:line="276" w:lineRule="auto"/>
-      </w:pPr>
-      <w:bookmarkStart w:id="36" w:name="_Toc133086913"/>
-      <w:r>
-        <w:t>Bibliography</w:t>
-      </w:r>
-      <w:bookmarkEnd w:id="36"/>
-    </w:p>
-    <w:p>
-      <w:pPr>
         <w:spacing w:line="276" w:lineRule="auto"/>
       </w:pPr>
       <w:r>
         <w:t xml:space="preserve">Shaker, K., Umair, M., Ashraf, W. and Nawab, Y. (2016) Fabric manufacturing. Physical Sciences Reviews, Vol. 1 (Issue 7), pp. 20160024. </w:t>
       </w:r>
-      <w:hyperlink r:id="rId10" w:history="1">
+      <w:hyperlink r:id="rId13" w:history="1">
         <w:r>
           <w:rPr>
             <w:rStyle w:val="Hyperlink"/>
@@ -4986,7 +6968,7 @@
         </w:rPr>
         <w:t>DOI: </w:t>
       </w:r>
-      <w:hyperlink r:id="rId11" w:history="1">
+      <w:hyperlink r:id="rId14" w:history="1">
         <w:r>
           <w:rPr>
             <w:rStyle w:val="Hyperlink"/>
@@ -5033,6 +7015,8 @@
     <w:p>
       <w:pPr>
         <w:spacing w:line="276" w:lineRule="auto"/>
+      </w:pPr>
+      <w:r>
         <w:rPr>
           <w:rFonts w:ascii="Arial" w:hAnsi="Arial" w:cs="Arial"/>
           <w:color w:val="222222"/>
@@ -5040,7 +7024,10 @@
           <w:szCs w:val="20"/>
           <w:shd w:val="clear" w:color="auto" w:fill="FFFFFF"/>
         </w:rPr>
-      </w:pPr>
+        <w:lastRenderedPageBreak/>
+        <w:t xml:space="preserve">Silvestre-Blanes, J., </w:t>
+      </w:r>
+      <w:proofErr w:type="spellStart"/>
       <w:r>
         <w:rPr>
           <w:rFonts w:ascii="Arial" w:hAnsi="Arial" w:cs="Arial"/>
@@ -5049,9 +7036,9 @@
           <w:szCs w:val="20"/>
           <w:shd w:val="clear" w:color="auto" w:fill="FFFFFF"/>
         </w:rPr>
-        <w:t xml:space="preserve">Silvestre-Blanes, J., </w:t>
-      </w:r>
-      <w:proofErr w:type="spellStart"/>
+        <w:t>Albero-Albero</w:t>
+      </w:r>
+      <w:proofErr w:type="spellEnd"/>
       <w:r>
         <w:rPr>
           <w:rFonts w:ascii="Arial" w:hAnsi="Arial" w:cs="Arial"/>
@@ -5060,9 +7047,9 @@
           <w:szCs w:val="20"/>
           <w:shd w:val="clear" w:color="auto" w:fill="FFFFFF"/>
         </w:rPr>
-        <w:t>Albero-Albero</w:t>
-      </w:r>
-      <w:proofErr w:type="spellEnd"/>
+        <w:t xml:space="preserve">, T., </w:t>
+      </w:r>
+      <w:proofErr w:type="spellStart"/>
       <w:r>
         <w:rPr>
           <w:rFonts w:ascii="Arial" w:hAnsi="Arial" w:cs="Arial"/>
@@ -5071,9 +7058,9 @@
           <w:szCs w:val="20"/>
           <w:shd w:val="clear" w:color="auto" w:fill="FFFFFF"/>
         </w:rPr>
-        <w:t xml:space="preserve">, T., </w:t>
-      </w:r>
-      <w:proofErr w:type="spellStart"/>
+        <w:t>Miralles</w:t>
+      </w:r>
+      <w:proofErr w:type="spellEnd"/>
       <w:r>
         <w:rPr>
           <w:rFonts w:ascii="Arial" w:hAnsi="Arial" w:cs="Arial"/>
@@ -5082,9 +7069,9 @@
           <w:szCs w:val="20"/>
           <w:shd w:val="clear" w:color="auto" w:fill="FFFFFF"/>
         </w:rPr>
-        <w:t>Miralles</w:t>
-      </w:r>
-      <w:proofErr w:type="spellEnd"/>
+        <w:t>, I., Pérez-</w:t>
+      </w:r>
+      <w:proofErr w:type="spellStart"/>
       <w:r>
         <w:rPr>
           <w:rFonts w:ascii="Arial" w:hAnsi="Arial" w:cs="Arial"/>
@@ -5093,9 +7080,9 @@
           <w:szCs w:val="20"/>
           <w:shd w:val="clear" w:color="auto" w:fill="FFFFFF"/>
         </w:rPr>
-        <w:t>, I., Pérez-</w:t>
-      </w:r>
-      <w:proofErr w:type="spellStart"/>
+        <w:t>Llorens</w:t>
+      </w:r>
+      <w:proofErr w:type="spellEnd"/>
       <w:r>
         <w:rPr>
           <w:rFonts w:ascii="Arial" w:hAnsi="Arial" w:cs="Arial"/>
@@ -5104,19 +7091,9 @@
           <w:szCs w:val="20"/>
           <w:shd w:val="clear" w:color="auto" w:fill="FFFFFF"/>
         </w:rPr>
-        <w:t>Llorens</w:t>
-      </w:r>
-      <w:proofErr w:type="spellEnd"/>
-      <w:r>
-        <w:rPr>
-          <w:rFonts w:ascii="Arial" w:hAnsi="Arial" w:cs="Arial"/>
-          <w:color w:val="222222"/>
-          <w:sz w:val="20"/>
-          <w:szCs w:val="20"/>
-          <w:shd w:val="clear" w:color="auto" w:fill="FFFFFF"/>
-        </w:rPr>
         <w:t>, R. and Moreno, J., 2019. A public fabric database for defect detection methods and results. </w:t>
       </w:r>
+      <w:proofErr w:type="spellStart"/>
       <w:r>
         <w:rPr>
           <w:rFonts w:ascii="Arial" w:hAnsi="Arial" w:cs="Arial"/>
@@ -5127,17 +7104,7 @@
           <w:szCs w:val="20"/>
           <w:shd w:val="clear" w:color="auto" w:fill="FFFFFF"/>
         </w:rPr>
-        <w:t>Autex Research Journal</w:t>
-      </w:r>
-      <w:r>
-        <w:rPr>
-          <w:rFonts w:ascii="Arial" w:hAnsi="Arial" w:cs="Arial"/>
-          <w:color w:val="222222"/>
-          <w:sz w:val="20"/>
-          <w:szCs w:val="20"/>
-          <w:shd w:val="clear" w:color="auto" w:fill="FFFFFF"/>
-        </w:rPr>
-        <w:t>, </w:t>
+        <w:t>Ai</w:t>
       </w:r>
       <w:r>
         <w:rPr>
@@ -5149,75 +7116,9 @@
           <w:szCs w:val="20"/>
           <w:shd w:val="clear" w:color="auto" w:fill="FFFFFF"/>
         </w:rPr>
-        <w:t>19</w:t>
-      </w:r>
-      <w:r>
-        <w:rPr>
-          <w:rFonts w:ascii="Arial" w:hAnsi="Arial" w:cs="Arial"/>
-          <w:color w:val="222222"/>
-          <w:sz w:val="20"/>
-          <w:szCs w:val="20"/>
-          <w:shd w:val="clear" w:color="auto" w:fill="FFFFFF"/>
-        </w:rPr>
-        <w:t>(4), pp.363-374</w:t>
-      </w:r>
-    </w:p>
-    <w:p>
-      <w:pPr>
-        <w:spacing w:line="276" w:lineRule="auto"/>
-        <w:rPr>
-          <w:rFonts w:ascii="Arial" w:hAnsi="Arial" w:cs="Arial"/>
-          <w:color w:val="222222"/>
-          <w:sz w:val="20"/>
-          <w:szCs w:val="20"/>
-          <w:shd w:val="clear" w:color="auto" w:fill="FFFFFF"/>
-        </w:rPr>
-      </w:pPr>
-      <w:proofErr w:type="spellStart"/>
-      <w:r>
-        <w:rPr>
-          <w:rFonts w:ascii="Arial" w:hAnsi="Arial" w:cs="Arial"/>
-          <w:color w:val="222222"/>
-          <w:sz w:val="20"/>
-          <w:szCs w:val="20"/>
-          <w:shd w:val="clear" w:color="auto" w:fill="FFFFFF"/>
-        </w:rPr>
-        <w:t>Nateri</w:t>
+        <w:t>tex</w:t>
       </w:r>
       <w:proofErr w:type="spellEnd"/>
-      <w:r>
-        <w:rPr>
-          <w:rFonts w:ascii="Arial" w:hAnsi="Arial" w:cs="Arial"/>
-          <w:color w:val="222222"/>
-          <w:sz w:val="20"/>
-          <w:szCs w:val="20"/>
-          <w:shd w:val="clear" w:color="auto" w:fill="FFFFFF"/>
-        </w:rPr>
-        <w:t xml:space="preserve">, A.S., Ebrahimi, F. and </w:t>
-      </w:r>
-      <w:proofErr w:type="spellStart"/>
-      <w:r>
-        <w:rPr>
-          <w:rFonts w:ascii="Arial" w:hAnsi="Arial" w:cs="Arial"/>
-          <w:color w:val="222222"/>
-          <w:sz w:val="20"/>
-          <w:szCs w:val="20"/>
-          <w:shd w:val="clear" w:color="auto" w:fill="FFFFFF"/>
-        </w:rPr>
-        <w:t>Sadeghzade</w:t>
-      </w:r>
-      <w:proofErr w:type="spellEnd"/>
-      <w:r>
-        <w:rPr>
-          <w:rFonts w:ascii="Arial" w:hAnsi="Arial" w:cs="Arial"/>
-          <w:color w:val="222222"/>
-          <w:sz w:val="20"/>
-          <w:szCs w:val="20"/>
-          <w:shd w:val="clear" w:color="auto" w:fill="FFFFFF"/>
-        </w:rPr>
-        <w:t>, N., 2014. Evaluation of yarn defects by image processing technique. </w:t>
-      </w:r>
-      <w:proofErr w:type="spellStart"/>
       <w:r>
         <w:rPr>
           <w:rFonts w:ascii="Arial" w:hAnsi="Arial" w:cs="Arial"/>
@@ -5228,9 +7129,27 @@
           <w:szCs w:val="20"/>
           <w:shd w:val="clear" w:color="auto" w:fill="FFFFFF"/>
         </w:rPr>
-        <w:t>Optik</w:t>
-      </w:r>
-      <w:proofErr w:type="spellEnd"/>
+        <w:t xml:space="preserve">. </w:t>
+      </w:r>
+      <w:r>
+        <w:t>[Online]. [Date Accessed]. Available from:</w:t>
+      </w:r>
+      <w:r>
+        <w:t xml:space="preserve"> </w:t>
+      </w:r>
+      <w:hyperlink r:id="rId15" w:history="1">
+        <w:r>
+          <w:rPr>
+            <w:rStyle w:val="Hyperlink"/>
+          </w:rPr>
+          <w:t>https://www.aitex.es/afid/</w:t>
+        </w:r>
+      </w:hyperlink>
+    </w:p>
+    <w:p>
+      <w:pPr>
+        <w:spacing w:line="276" w:lineRule="auto"/>
+      </w:pPr>
       <w:r>
         <w:rPr>
           <w:rFonts w:ascii="Arial" w:hAnsi="Arial" w:cs="Arial"/>
@@ -5239,7 +7158,73 @@
           <w:szCs w:val="20"/>
           <w:shd w:val="clear" w:color="auto" w:fill="FFFFFF"/>
         </w:rPr>
-        <w:t>, </w:t>
+        <w:t xml:space="preserve">Silvestre-Blanes, J., </w:t>
+      </w:r>
+      <w:proofErr w:type="spellStart"/>
+      <w:r>
+        <w:rPr>
+          <w:rFonts w:ascii="Arial" w:hAnsi="Arial" w:cs="Arial"/>
+          <w:color w:val="222222"/>
+          <w:sz w:val="20"/>
+          <w:szCs w:val="20"/>
+          <w:shd w:val="clear" w:color="auto" w:fill="FFFFFF"/>
+        </w:rPr>
+        <w:t>Albero-Albero</w:t>
+      </w:r>
+      <w:proofErr w:type="spellEnd"/>
+      <w:r>
+        <w:rPr>
+          <w:rFonts w:ascii="Arial" w:hAnsi="Arial" w:cs="Arial"/>
+          <w:color w:val="222222"/>
+          <w:sz w:val="20"/>
+          <w:szCs w:val="20"/>
+          <w:shd w:val="clear" w:color="auto" w:fill="FFFFFF"/>
+        </w:rPr>
+        <w:t xml:space="preserve">, T., </w:t>
+      </w:r>
+      <w:proofErr w:type="spellStart"/>
+      <w:r>
+        <w:rPr>
+          <w:rFonts w:ascii="Arial" w:hAnsi="Arial" w:cs="Arial"/>
+          <w:color w:val="222222"/>
+          <w:sz w:val="20"/>
+          <w:szCs w:val="20"/>
+          <w:shd w:val="clear" w:color="auto" w:fill="FFFFFF"/>
+        </w:rPr>
+        <w:t>Miralles</w:t>
+      </w:r>
+      <w:proofErr w:type="spellEnd"/>
+      <w:r>
+        <w:rPr>
+          <w:rFonts w:ascii="Arial" w:hAnsi="Arial" w:cs="Arial"/>
+          <w:color w:val="222222"/>
+          <w:sz w:val="20"/>
+          <w:szCs w:val="20"/>
+          <w:shd w:val="clear" w:color="auto" w:fill="FFFFFF"/>
+        </w:rPr>
+        <w:t>, I., Pérez-</w:t>
+      </w:r>
+      <w:proofErr w:type="spellStart"/>
+      <w:r>
+        <w:rPr>
+          <w:rFonts w:ascii="Arial" w:hAnsi="Arial" w:cs="Arial"/>
+          <w:color w:val="222222"/>
+          <w:sz w:val="20"/>
+          <w:szCs w:val="20"/>
+          <w:shd w:val="clear" w:color="auto" w:fill="FFFFFF"/>
+        </w:rPr>
+        <w:t>Llorens</w:t>
+      </w:r>
+      <w:proofErr w:type="spellEnd"/>
+      <w:r>
+        <w:rPr>
+          <w:rFonts w:ascii="Arial" w:hAnsi="Arial" w:cs="Arial"/>
+          <w:color w:val="222222"/>
+          <w:sz w:val="20"/>
+          <w:szCs w:val="20"/>
+          <w:shd w:val="clear" w:color="auto" w:fill="FFFFFF"/>
+        </w:rPr>
+        <w:t>, R. and Moreno, J., 2019. A public fabric database for defect detection methods and results. </w:t>
       </w:r>
       <w:r>
         <w:rPr>
@@ -5251,7 +7236,7 @@
           <w:szCs w:val="20"/>
           <w:shd w:val="clear" w:color="auto" w:fill="FFFFFF"/>
         </w:rPr>
-        <w:t>125</w:t>
+        <w:t>Autex Research Journal</w:t>
       </w:r>
       <w:r>
         <w:rPr>
@@ -5261,95 +7246,7 @@
           <w:szCs w:val="20"/>
           <w:shd w:val="clear" w:color="auto" w:fill="FFFFFF"/>
         </w:rPr>
-        <w:t>(20), pp.5998-6002.</w:t>
-      </w:r>
-    </w:p>
-    <w:p>
-      <w:pPr>
-        <w:spacing w:line="276" w:lineRule="auto"/>
-        <w:rPr>
-          <w:rFonts w:ascii="Arial" w:hAnsi="Arial" w:cs="Arial"/>
-          <w:color w:val="222222"/>
-          <w:sz w:val="20"/>
-          <w:szCs w:val="20"/>
-          <w:shd w:val="clear" w:color="auto" w:fill="FFFFFF"/>
-        </w:rPr>
-      </w:pPr>
-      <w:r>
-        <w:rPr>
-          <w:rFonts w:ascii="Arial" w:hAnsi="Arial" w:cs="Arial"/>
-          <w:color w:val="222222"/>
-          <w:sz w:val="20"/>
-          <w:szCs w:val="20"/>
-          <w:shd w:val="clear" w:color="auto" w:fill="FFFFFF"/>
-        </w:rPr>
-        <w:t xml:space="preserve">Malek, A.S., </w:t>
-      </w:r>
-      <w:proofErr w:type="spellStart"/>
-      <w:r>
-        <w:rPr>
-          <w:rFonts w:ascii="Arial" w:hAnsi="Arial" w:cs="Arial"/>
-          <w:color w:val="222222"/>
-          <w:sz w:val="20"/>
-          <w:szCs w:val="20"/>
-          <w:shd w:val="clear" w:color="auto" w:fill="FFFFFF"/>
-        </w:rPr>
-        <w:t>Drean</w:t>
-      </w:r>
-      <w:proofErr w:type="spellEnd"/>
-      <w:r>
-        <w:rPr>
-          <w:rFonts w:ascii="Arial" w:hAnsi="Arial" w:cs="Arial"/>
-          <w:color w:val="222222"/>
-          <w:sz w:val="20"/>
-          <w:szCs w:val="20"/>
-          <w:shd w:val="clear" w:color="auto" w:fill="FFFFFF"/>
-        </w:rPr>
-        <w:t xml:space="preserve">, J.Y., </w:t>
-      </w:r>
-      <w:proofErr w:type="spellStart"/>
-      <w:r>
-        <w:rPr>
-          <w:rFonts w:ascii="Arial" w:hAnsi="Arial" w:cs="Arial"/>
-          <w:color w:val="222222"/>
-          <w:sz w:val="20"/>
-          <w:szCs w:val="20"/>
-          <w:shd w:val="clear" w:color="auto" w:fill="FFFFFF"/>
-        </w:rPr>
-        <w:t>Bigue</w:t>
-      </w:r>
-      <w:proofErr w:type="spellEnd"/>
-      <w:r>
-        <w:rPr>
-          <w:rFonts w:ascii="Arial" w:hAnsi="Arial" w:cs="Arial"/>
-          <w:color w:val="222222"/>
-          <w:sz w:val="20"/>
-          <w:szCs w:val="20"/>
-          <w:shd w:val="clear" w:color="auto" w:fill="FFFFFF"/>
-        </w:rPr>
-        <w:t xml:space="preserve">, L. and </w:t>
-      </w:r>
-      <w:proofErr w:type="spellStart"/>
-      <w:r>
-        <w:rPr>
-          <w:rFonts w:ascii="Arial" w:hAnsi="Arial" w:cs="Arial"/>
-          <w:color w:val="222222"/>
-          <w:sz w:val="20"/>
-          <w:szCs w:val="20"/>
-          <w:shd w:val="clear" w:color="auto" w:fill="FFFFFF"/>
-        </w:rPr>
-        <w:t>Osselin</w:t>
-      </w:r>
-      <w:proofErr w:type="spellEnd"/>
-      <w:r>
-        <w:rPr>
-          <w:rFonts w:ascii="Arial" w:hAnsi="Arial" w:cs="Arial"/>
-          <w:color w:val="222222"/>
-          <w:sz w:val="20"/>
-          <w:szCs w:val="20"/>
-          <w:shd w:val="clear" w:color="auto" w:fill="FFFFFF"/>
-        </w:rPr>
-        <w:t>, J.F., 2013. Optimization of automated online fabric inspection by fast Fourier transform (FFT) and cross-correlation. </w:t>
+        <w:t>, </w:t>
       </w:r>
       <w:r>
         <w:rPr>
@@ -5361,7 +7258,7 @@
           <w:szCs w:val="20"/>
           <w:shd w:val="clear" w:color="auto" w:fill="FFFFFF"/>
         </w:rPr>
-        <w:t>Textile Research Journal</w:t>
+        <w:t>19</w:t>
       </w:r>
       <w:r>
         <w:rPr>
@@ -5371,8 +7268,65 @@
           <w:szCs w:val="20"/>
           <w:shd w:val="clear" w:color="auto" w:fill="FFFFFF"/>
         </w:rPr>
-        <w:t>, </w:t>
-      </w:r>
+        <w:t>(4), pp.363-374</w:t>
+      </w:r>
+    </w:p>
+    <w:p>
+      <w:pPr>
+        <w:spacing w:line="276" w:lineRule="auto"/>
+        <w:rPr>
+          <w:rFonts w:ascii="Arial" w:hAnsi="Arial" w:cs="Arial"/>
+          <w:color w:val="222222"/>
+          <w:sz w:val="20"/>
+          <w:szCs w:val="20"/>
+          <w:shd w:val="clear" w:color="auto" w:fill="FFFFFF"/>
+        </w:rPr>
+      </w:pPr>
+      <w:proofErr w:type="spellStart"/>
+      <w:r>
+        <w:rPr>
+          <w:rFonts w:ascii="Arial" w:hAnsi="Arial" w:cs="Arial"/>
+          <w:color w:val="222222"/>
+          <w:sz w:val="20"/>
+          <w:szCs w:val="20"/>
+          <w:shd w:val="clear" w:color="auto" w:fill="FFFFFF"/>
+        </w:rPr>
+        <w:t>Nateri</w:t>
+      </w:r>
+      <w:proofErr w:type="spellEnd"/>
+      <w:r>
+        <w:rPr>
+          <w:rFonts w:ascii="Arial" w:hAnsi="Arial" w:cs="Arial"/>
+          <w:color w:val="222222"/>
+          <w:sz w:val="20"/>
+          <w:szCs w:val="20"/>
+          <w:shd w:val="clear" w:color="auto" w:fill="FFFFFF"/>
+        </w:rPr>
+        <w:t xml:space="preserve">, A.S., Ebrahimi, F. and </w:t>
+      </w:r>
+      <w:proofErr w:type="spellStart"/>
+      <w:r>
+        <w:rPr>
+          <w:rFonts w:ascii="Arial" w:hAnsi="Arial" w:cs="Arial"/>
+          <w:color w:val="222222"/>
+          <w:sz w:val="20"/>
+          <w:szCs w:val="20"/>
+          <w:shd w:val="clear" w:color="auto" w:fill="FFFFFF"/>
+        </w:rPr>
+        <w:t>Sadeghzade</w:t>
+      </w:r>
+      <w:proofErr w:type="spellEnd"/>
+      <w:r>
+        <w:rPr>
+          <w:rFonts w:ascii="Arial" w:hAnsi="Arial" w:cs="Arial"/>
+          <w:color w:val="222222"/>
+          <w:sz w:val="20"/>
+          <w:szCs w:val="20"/>
+          <w:shd w:val="clear" w:color="auto" w:fill="FFFFFF"/>
+        </w:rPr>
+        <w:t>, N., 2014. Evaluation of yarn defects by image processing technique. </w:t>
+      </w:r>
+      <w:proofErr w:type="spellStart"/>
       <w:r>
         <w:rPr>
           <w:rFonts w:ascii="Arial" w:hAnsi="Arial" w:cs="Arial"/>
@@ -5383,8 +7337,9 @@
           <w:szCs w:val="20"/>
           <w:shd w:val="clear" w:color="auto" w:fill="FFFFFF"/>
         </w:rPr>
-        <w:t>83</w:t>
-      </w:r>
+        <w:t>Optik</w:t>
+      </w:r>
+      <w:proofErr w:type="spellEnd"/>
       <w:r>
         <w:rPr>
           <w:rFonts w:ascii="Arial" w:hAnsi="Arial" w:cs="Arial"/>
@@ -5393,12 +7348,21 @@
           <w:szCs w:val="20"/>
           <w:shd w:val="clear" w:color="auto" w:fill="FFFFFF"/>
         </w:rPr>
-        <w:t>(3), pp.256-268.</w:t>
-      </w:r>
-    </w:p>
-    <w:p>
-      <w:pPr>
-        <w:spacing w:line="276" w:lineRule="auto"/>
+        <w:t>, </w:t>
+      </w:r>
+      <w:r>
+        <w:rPr>
+          <w:rFonts w:ascii="Arial" w:hAnsi="Arial" w:cs="Arial"/>
+          <w:i/>
+          <w:iCs/>
+          <w:color w:val="222222"/>
+          <w:sz w:val="20"/>
+          <w:szCs w:val="20"/>
+          <w:shd w:val="clear" w:color="auto" w:fill="FFFFFF"/>
+        </w:rPr>
+        <w:t>125</w:t>
+      </w:r>
+      <w:r>
         <w:rPr>
           <w:rFonts w:ascii="Arial" w:hAnsi="Arial" w:cs="Arial"/>
           <w:color w:val="222222"/>
@@ -5406,8 +7370,12 @@
           <w:szCs w:val="20"/>
           <w:shd w:val="clear" w:color="auto" w:fill="FFFFFF"/>
         </w:rPr>
-      </w:pPr>
-      <w:r>
+        <w:t>(20), pp.5998-6002.</w:t>
+      </w:r>
+    </w:p>
+    <w:p>
+      <w:pPr>
+        <w:spacing w:line="276" w:lineRule="auto"/>
         <w:rPr>
           <w:rFonts w:ascii="Arial" w:hAnsi="Arial" w:cs="Arial"/>
           <w:color w:val="222222"/>
@@ -5415,8 +7383,7 @@
           <w:szCs w:val="20"/>
           <w:shd w:val="clear" w:color="auto" w:fill="FFFFFF"/>
         </w:rPr>
-        <w:t xml:space="preserve">2023. </w:t>
-      </w:r>
+      </w:pPr>
       <w:r>
         <w:rPr>
           <w:rFonts w:ascii="Arial" w:hAnsi="Arial" w:cs="Arial"/>
@@ -5425,8 +7392,9 @@
           <w:szCs w:val="20"/>
           <w:shd w:val="clear" w:color="auto" w:fill="FFFFFF"/>
         </w:rPr>
-        <w:t>Cotton Works</w:t>
-      </w:r>
+        <w:t xml:space="preserve">Malek, A.S., </w:t>
+      </w:r>
+      <w:proofErr w:type="spellStart"/>
       <w:r>
         <w:rPr>
           <w:rFonts w:ascii="Arial" w:hAnsi="Arial" w:cs="Arial"/>
@@ -5435,8 +7403,9 @@
           <w:szCs w:val="20"/>
           <w:shd w:val="clear" w:color="auto" w:fill="FFFFFF"/>
         </w:rPr>
-        <w:t>. [online]. [Accesses 20</w:t>
-      </w:r>
+        <w:t>Drean</w:t>
+      </w:r>
+      <w:proofErr w:type="spellEnd"/>
       <w:r>
         <w:rPr>
           <w:rFonts w:ascii="Arial" w:hAnsi="Arial" w:cs="Arial"/>
@@ -5444,10 +7413,10 @@
           <w:sz w:val="20"/>
           <w:szCs w:val="20"/>
           <w:shd w:val="clear" w:color="auto" w:fill="FFFFFF"/>
-          <w:vertAlign w:val="superscript"/>
-        </w:rPr>
-        <w:t xml:space="preserve"> </w:t>
-      </w:r>
+        </w:rPr>
+        <w:t xml:space="preserve">, J.Y., </w:t>
+      </w:r>
+      <w:proofErr w:type="spellStart"/>
       <w:r>
         <w:rPr>
           <w:rFonts w:ascii="Arial" w:hAnsi="Arial" w:cs="Arial"/>
@@ -5456,8 +7425,9 @@
           <w:szCs w:val="20"/>
           <w:shd w:val="clear" w:color="auto" w:fill="FFFFFF"/>
         </w:rPr>
-        <w:t>April 2023].</w:t>
-      </w:r>
+        <w:t>Bigue</w:t>
+      </w:r>
+      <w:proofErr w:type="spellEnd"/>
       <w:r>
         <w:rPr>
           <w:rFonts w:ascii="Arial" w:hAnsi="Arial" w:cs="Arial"/>
@@ -5466,8 +7436,9 @@
           <w:szCs w:val="20"/>
           <w:shd w:val="clear" w:color="auto" w:fill="FFFFFF"/>
         </w:rPr>
-        <w:t xml:space="preserve"> Available </w:t>
-      </w:r>
+        <w:t xml:space="preserve">, L. and </w:t>
+      </w:r>
+      <w:proofErr w:type="spellStart"/>
       <w:r>
         <w:rPr>
           <w:rFonts w:ascii="Arial" w:hAnsi="Arial" w:cs="Arial"/>
@@ -5476,8 +7447,9 @@
           <w:szCs w:val="20"/>
           <w:shd w:val="clear" w:color="auto" w:fill="FFFFFF"/>
         </w:rPr>
-        <w:t>f</w:t>
-      </w:r>
+        <w:t>Osselin</w:t>
+      </w:r>
+      <w:proofErr w:type="spellEnd"/>
       <w:r>
         <w:rPr>
           <w:rFonts w:ascii="Arial" w:hAnsi="Arial" w:cs="Arial"/>
@@ -5486,7 +7458,19 @@
           <w:szCs w:val="20"/>
           <w:shd w:val="clear" w:color="auto" w:fill="FFFFFF"/>
         </w:rPr>
-        <w:t>rom</w:t>
+        <w:t>, J.F., 2013. Optimization of automated online fabric inspection by fast Fourier transform (FFT) and cross-correlation. </w:t>
+      </w:r>
+      <w:r>
+        <w:rPr>
+          <w:rFonts w:ascii="Arial" w:hAnsi="Arial" w:cs="Arial"/>
+          <w:i/>
+          <w:iCs/>
+          <w:color w:val="222222"/>
+          <w:sz w:val="20"/>
+          <w:szCs w:val="20"/>
+          <w:shd w:val="clear" w:color="auto" w:fill="FFFFFF"/>
+        </w:rPr>
+        <w:t>Textile Research Journal</w:t>
       </w:r>
       <w:r>
         <w:rPr>
@@ -5496,7 +7480,19 @@
           <w:szCs w:val="20"/>
           <w:shd w:val="clear" w:color="auto" w:fill="FFFFFF"/>
         </w:rPr>
-        <w:t>:</w:t>
+        <w:t>, </w:t>
+      </w:r>
+      <w:r>
+        <w:rPr>
+          <w:rFonts w:ascii="Arial" w:hAnsi="Arial" w:cs="Arial"/>
+          <w:i/>
+          <w:iCs/>
+          <w:color w:val="222222"/>
+          <w:sz w:val="20"/>
+          <w:szCs w:val="20"/>
+          <w:shd w:val="clear" w:color="auto" w:fill="FFFFFF"/>
+        </w:rPr>
+        <w:t>83</w:t>
       </w:r>
       <w:r>
         <w:rPr>
@@ -5506,9 +7502,122 @@
           <w:szCs w:val="20"/>
           <w:shd w:val="clear" w:color="auto" w:fill="FFFFFF"/>
         </w:rPr>
+        <w:t>(3), pp.256-268.</w:t>
+      </w:r>
+    </w:p>
+    <w:p>
+      <w:pPr>
+        <w:spacing w:line="276" w:lineRule="auto"/>
+        <w:rPr>
+          <w:rFonts w:ascii="Arial" w:hAnsi="Arial" w:cs="Arial"/>
+          <w:color w:val="222222"/>
+          <w:sz w:val="20"/>
+          <w:szCs w:val="20"/>
+          <w:shd w:val="clear" w:color="auto" w:fill="FFFFFF"/>
+        </w:rPr>
+      </w:pPr>
+      <w:r>
+        <w:rPr>
+          <w:rFonts w:ascii="Arial" w:hAnsi="Arial" w:cs="Arial"/>
+          <w:color w:val="222222"/>
+          <w:sz w:val="20"/>
+          <w:szCs w:val="20"/>
+          <w:shd w:val="clear" w:color="auto" w:fill="FFFFFF"/>
+        </w:rPr>
+        <w:t xml:space="preserve">2023. </w:t>
+      </w:r>
+      <w:r>
+        <w:rPr>
+          <w:rFonts w:ascii="Arial" w:hAnsi="Arial" w:cs="Arial"/>
+          <w:color w:val="222222"/>
+          <w:sz w:val="20"/>
+          <w:szCs w:val="20"/>
+          <w:shd w:val="clear" w:color="auto" w:fill="FFFFFF"/>
+        </w:rPr>
+        <w:t>Cotton Works</w:t>
+      </w:r>
+      <w:r>
+        <w:rPr>
+          <w:rFonts w:ascii="Arial" w:hAnsi="Arial" w:cs="Arial"/>
+          <w:color w:val="222222"/>
+          <w:sz w:val="20"/>
+          <w:szCs w:val="20"/>
+          <w:shd w:val="clear" w:color="auto" w:fill="FFFFFF"/>
+        </w:rPr>
+        <w:t>. [online]. [Accesses 20</w:t>
+      </w:r>
+      <w:r>
+        <w:rPr>
+          <w:rFonts w:ascii="Arial" w:hAnsi="Arial" w:cs="Arial"/>
+          <w:color w:val="222222"/>
+          <w:sz w:val="20"/>
+          <w:szCs w:val="20"/>
+          <w:shd w:val="clear" w:color="auto" w:fill="FFFFFF"/>
+          <w:vertAlign w:val="superscript"/>
+        </w:rPr>
         <w:t xml:space="preserve"> </w:t>
       </w:r>
-      <w:hyperlink r:id="rId12" w:history="1">
+      <w:r>
+        <w:rPr>
+          <w:rFonts w:ascii="Arial" w:hAnsi="Arial" w:cs="Arial"/>
+          <w:color w:val="222222"/>
+          <w:sz w:val="20"/>
+          <w:szCs w:val="20"/>
+          <w:shd w:val="clear" w:color="auto" w:fill="FFFFFF"/>
+        </w:rPr>
+        <w:t>April 2023].</w:t>
+      </w:r>
+      <w:r>
+        <w:rPr>
+          <w:rFonts w:ascii="Arial" w:hAnsi="Arial" w:cs="Arial"/>
+          <w:color w:val="222222"/>
+          <w:sz w:val="20"/>
+          <w:szCs w:val="20"/>
+          <w:shd w:val="clear" w:color="auto" w:fill="FFFFFF"/>
+        </w:rPr>
+        <w:t xml:space="preserve"> Available </w:t>
+      </w:r>
+      <w:r>
+        <w:rPr>
+          <w:rFonts w:ascii="Arial" w:hAnsi="Arial" w:cs="Arial"/>
+          <w:color w:val="222222"/>
+          <w:sz w:val="20"/>
+          <w:szCs w:val="20"/>
+          <w:shd w:val="clear" w:color="auto" w:fill="FFFFFF"/>
+        </w:rPr>
+        <w:t>f</w:t>
+      </w:r>
+      <w:r>
+        <w:rPr>
+          <w:rFonts w:ascii="Arial" w:hAnsi="Arial" w:cs="Arial"/>
+          <w:color w:val="222222"/>
+          <w:sz w:val="20"/>
+          <w:szCs w:val="20"/>
+          <w:shd w:val="clear" w:color="auto" w:fill="FFFFFF"/>
+        </w:rPr>
+        <w:t>rom</w:t>
+      </w:r>
+      <w:r>
+        <w:rPr>
+          <w:rFonts w:ascii="Arial" w:hAnsi="Arial" w:cs="Arial"/>
+          <w:color w:val="222222"/>
+          <w:sz w:val="20"/>
+          <w:szCs w:val="20"/>
+          <w:shd w:val="clear" w:color="auto" w:fill="FFFFFF"/>
+        </w:rPr>
+        <w:t>:</w:t>
+      </w:r>
+      <w:r>
+        <w:rPr>
+          <w:rFonts w:ascii="Arial" w:hAnsi="Arial" w:cs="Arial"/>
+          <w:color w:val="222222"/>
+          <w:sz w:val="20"/>
+          <w:szCs w:val="20"/>
+          <w:shd w:val="clear" w:color="auto" w:fill="FFFFFF"/>
+        </w:rPr>
+        <w:t xml:space="preserve"> </w:t>
+      </w:r>
+      <w:hyperlink r:id="rId16" w:history="1">
         <w:r>
           <w:rPr>
             <w:rStyle w:val="Hyperlink"/>
@@ -5570,9 +7679,8 @@
           <w:szCs w:val="20"/>
           <w:shd w:val="clear" w:color="auto" w:fill="FFFFFF"/>
         </w:rPr>
-        <w:t xml:space="preserve">abric Defects </w:t>
-      </w:r>
-      <w:proofErr w:type="gramStart"/>
+        <w:t>abric Defects To Look Out For During Fabric Inspection. [online]. [Accesses 20</w:t>
+      </w:r>
       <w:r>
         <w:rPr>
           <w:rFonts w:ascii="Arial" w:hAnsi="Arial" w:cs="Arial"/>
@@ -5580,10 +7688,10 @@
           <w:sz w:val="20"/>
           <w:szCs w:val="20"/>
           <w:shd w:val="clear" w:color="auto" w:fill="FFFFFF"/>
-        </w:rPr>
-        <w:t>To</w:t>
-      </w:r>
-      <w:proofErr w:type="gramEnd"/>
+          <w:vertAlign w:val="superscript"/>
+        </w:rPr>
+        <w:t xml:space="preserve"> </w:t>
+      </w:r>
       <w:r>
         <w:rPr>
           <w:rFonts w:ascii="Arial" w:hAnsi="Arial" w:cs="Arial"/>
@@ -5592,30 +7700,9 @@
           <w:szCs w:val="20"/>
           <w:shd w:val="clear" w:color="auto" w:fill="FFFFFF"/>
         </w:rPr>
-        <w:t xml:space="preserve"> Look Out For During Fabric Inspection. [online]. [Accesses 20</w:t>
-      </w:r>
-      <w:r>
-        <w:rPr>
-          <w:rFonts w:ascii="Arial" w:hAnsi="Arial" w:cs="Arial"/>
-          <w:color w:val="222222"/>
-          <w:sz w:val="20"/>
-          <w:szCs w:val="20"/>
-          <w:shd w:val="clear" w:color="auto" w:fill="FFFFFF"/>
-          <w:vertAlign w:val="superscript"/>
-        </w:rPr>
-        <w:t xml:space="preserve"> </w:t>
-      </w:r>
-      <w:r>
-        <w:rPr>
-          <w:rFonts w:ascii="Arial" w:hAnsi="Arial" w:cs="Arial"/>
-          <w:color w:val="222222"/>
-          <w:sz w:val="20"/>
-          <w:szCs w:val="20"/>
-          <w:shd w:val="clear" w:color="auto" w:fill="FFFFFF"/>
-        </w:rPr>
         <w:t xml:space="preserve">April 2023]. Available from: </w:t>
       </w:r>
-      <w:hyperlink r:id="rId13" w:history="1">
+      <w:hyperlink r:id="rId17" w:history="1">
         <w:r>
           <w:rPr>
             <w:rStyle w:val="Hyperlink"/>
@@ -5690,7 +7777,7 @@
         </w:rPr>
         <w:t xml:space="preserve">April 2023]. Available from: </w:t>
       </w:r>
-      <w:hyperlink r:id="rId14" w:anchor=":~:text=The%20weft%20curling%20defect%20is,the%20surface%20of%20woven%20fabric" w:history="1">
+      <w:hyperlink r:id="rId18" w:anchor=":~:text=The%20weft%20curling%20defect%20is,the%20surface%20of%20woven%20fabric" w:history="1">
         <w:r>
           <w:rPr>
             <w:rStyle w:val="Hyperlink"/>
@@ -5745,7 +7832,7 @@
         </w:rPr>
         <w:t xml:space="preserve">April 2023]. Available from: </w:t>
       </w:r>
-      <w:hyperlink r:id="rId15" w:anchor=":~:text=Weft%20Crack%3A,due%20to%20absence%20of%20weft.&amp;text=Broken%20filament%3A,the%20main%20yarn%20are%20broken" w:history="1">
+      <w:hyperlink r:id="rId19" w:anchor=":~:text=Weft%20Crack%3A,due%20to%20absence%20of%20weft.&amp;text=Broken%20filament%3A,the%20main%20yarn%20are%20broken" w:history="1">
         <w:r>
           <w:rPr>
             <w:rStyle w:val="Hyperlink"/>
@@ -5872,6 +7959,59 @@
       <w:pPr>
         <w:spacing w:line="276" w:lineRule="auto"/>
       </w:pPr>
+      <w:proofErr w:type="spellStart"/>
+      <w:r>
+        <w:t>Belkhir</w:t>
+      </w:r>
+      <w:proofErr w:type="spellEnd"/>
+      <w:r>
+        <w:t xml:space="preserve">, </w:t>
+      </w:r>
+      <w:r>
+        <w:t>N.B</w:t>
+      </w:r>
+      <w:r>
+        <w:t xml:space="preserve">. 2020. </w:t>
+      </w:r>
+      <w:r>
+        <w:t>Textile Defect Detection</w:t>
+      </w:r>
+      <w:r>
+        <w:t xml:space="preserve">. Kaggle. </w:t>
+      </w:r>
+      <w:r>
+        <w:t xml:space="preserve">[Online]. [Date Accessed]. Available from: </w:t>
+      </w:r>
+      <w:hyperlink r:id="rId20" w:history="1">
+        <w:r>
+          <w:rPr>
+            <w:rStyle w:val="Hyperlink"/>
+          </w:rPr>
+          <w:t>https://www.kaggle.com/datasets/belkhirnacim/textiledefectdetection</w:t>
+        </w:r>
+      </w:hyperlink>
+    </w:p>
+    <w:p>
+      <w:pPr>
+        <w:spacing w:line="276" w:lineRule="auto"/>
+      </w:pPr>
+    </w:p>
+    <w:p>
+      <w:pPr>
+        <w:spacing w:line="276" w:lineRule="auto"/>
+        <w:rPr>
+          <w:rFonts w:ascii="Arial" w:hAnsi="Arial" w:cs="Arial"/>
+          <w:color w:val="222222"/>
+          <w:sz w:val="20"/>
+          <w:szCs w:val="20"/>
+          <w:shd w:val="clear" w:color="auto" w:fill="FFFFFF"/>
+        </w:rPr>
+      </w:pPr>
+    </w:p>
+    <w:p>
+      <w:pPr>
+        <w:spacing w:line="276" w:lineRule="auto"/>
+      </w:pPr>
     </w:p>
     <w:p>
       <w:pPr>
@@ -5883,11 +8023,21 @@
         <w:pStyle w:val="Heading1"/>
         <w:spacing w:line="276" w:lineRule="auto"/>
       </w:pPr>
-      <w:bookmarkStart w:id="37" w:name="_Toc133086914"/>
-      <w:r>
-        <w:lastRenderedPageBreak/>
+      <w:bookmarkStart w:id="36" w:name="_Toc133086914"/>
+      <w:r>
         <w:t>Appendix A Self-appraisal</w:t>
       </w:r>
+      <w:bookmarkEnd w:id="36"/>
+    </w:p>
+    <w:p>
+      <w:pPr>
+        <w:pStyle w:val="Heading1"/>
+        <w:spacing w:line="276" w:lineRule="auto"/>
+      </w:pPr>
+      <w:bookmarkStart w:id="37" w:name="_Toc133086915"/>
+      <w:r>
+        <w:t>Appendix B External Materials</w:t>
+      </w:r>
       <w:bookmarkEnd w:id="37"/>
     </w:p>
     <w:p>
@@ -5895,9 +8045,9 @@
         <w:pStyle w:val="Heading1"/>
         <w:spacing w:line="276" w:lineRule="auto"/>
       </w:pPr>
-      <w:bookmarkStart w:id="38" w:name="_Toc133086915"/>
-      <w:r>
-        <w:t>Appendix B External Materials</w:t>
+      <w:bookmarkStart w:id="38" w:name="_Toc133086916"/>
+      <w:r>
+        <w:t>Appendix D User Testing Consent Form</w:t>
       </w:r>
       <w:bookmarkEnd w:id="38"/>
     </w:p>
@@ -5906,22 +8056,11 @@
         <w:pStyle w:val="Heading1"/>
         <w:spacing w:line="276" w:lineRule="auto"/>
       </w:pPr>
-      <w:bookmarkStart w:id="39" w:name="_Toc133086916"/>
-      <w:r>
-        <w:t>Appendix D User Testing Consent Form</w:t>
+      <w:bookmarkStart w:id="39" w:name="_Toc133086917"/>
+      <w:r>
+        <w:t>Appendix F User Manual</w:t>
       </w:r>
       <w:bookmarkEnd w:id="39"/>
-    </w:p>
-    <w:p>
-      <w:pPr>
-        <w:pStyle w:val="Heading1"/>
-        <w:spacing w:line="276" w:lineRule="auto"/>
-      </w:pPr>
-      <w:bookmarkStart w:id="40" w:name="_Toc133086917"/>
-      <w:r>
-        <w:t>Appendix F User Manual</w:t>
-      </w:r>
-      <w:bookmarkEnd w:id="40"/>
     </w:p>
     <w:sectPr>
       <w:pgSz w:w="11906" w:h="16838"/>

</xml_diff>

<commit_message>
stages of edge detection done
</commit_message>
<xml_diff>
--- a/Documentation/FirstDraft.docx
+++ b/Documentation/FirstDraft.docx
@@ -4653,10 +4653,7 @@
         <w:t xml:space="preserve"> </w:t>
       </w:r>
       <w:r>
-        <w:t>colour</w:t>
-      </w:r>
-      <w:r>
-        <w:t>, cut, hole, thread,</w:t>
+        <w:t>colour, cut, hole, thread,</w:t>
       </w:r>
       <w:r>
         <w:t xml:space="preserve"> </w:t>
@@ -4883,6 +4880,9 @@
       <w:r>
         <w:t>the first is that the pixels that make up the defect represent a very small proportion of the overall image. The second is that any operations on such a large image would take a substantial amount of time.</w:t>
       </w:r>
+      <w:r>
+        <w:tab/>
+      </w:r>
     </w:p>
     <w:p>
       <w:pPr>
@@ -5476,10 +5476,7 @@
         <w:t xml:space="preserve">” hold the </w:t>
       </w:r>
       <w:r>
-        <w:t xml:space="preserve">position of the tile in relation to the pixels of the master image. For example a the second tile on the second row would have “x” and “y” value of 1. However, assuming a tile “width” and “height” of 64 and a “overlap” of 0 the same tile would have the value of 64 for both the </w:t>
-      </w:r>
-      <w:r>
-        <w:t>“</w:t>
+        <w:t>position of the tile in relation to the pixels of the master image. For example a the second tile on the second row would have “x” and “y” value of 1. However, assuming a tile “width” and “height” of 64 and a “overlap” of 0 the same tile would have the value of 64 for both the “</w:t>
       </w:r>
       <w:proofErr w:type="spellStart"/>
       <w:r>
@@ -5495,10 +5492,7 @@
       </w:r>
       <w:proofErr w:type="spellEnd"/>
       <w:r>
-        <w:t>”</w:t>
-      </w:r>
-      <w:r>
-        <w:t>.</w:t>
+        <w:t>”.</w:t>
       </w:r>
       <w:r>
         <w:t xml:space="preserve"> Overlap simply describes the </w:t>
@@ -6591,9 +6585,167 @@
         <w:t xml:space="preserve">As described in the goals of this sprint the images needed to be cropped </w:t>
       </w:r>
       <w:r>
-        <w:t xml:space="preserve">to remove the background. Unfortunately the exact location of </w:t>
-      </w:r>
-    </w:p>
+        <w:t xml:space="preserve">to remove the background. </w:t>
+      </w:r>
+      <w:r>
+        <w:t>Unfortunately,</w:t>
+      </w:r>
+      <w:r>
+        <w:t xml:space="preserve"> the exact location of </w:t>
+      </w:r>
+      <w:r>
+        <w:t>the edge of the fabric was not in the same location for each image.</w:t>
+      </w:r>
+      <w:r>
+        <w:t xml:space="preserve"> First the images needed to be loaded in from the memory to do the OpenCV function “</w:t>
+      </w:r>
+      <w:proofErr w:type="spellStart"/>
+      <w:r>
+        <w:t>imread</w:t>
+      </w:r>
+      <w:proofErr w:type="spellEnd"/>
+      <w:r>
+        <w:t>(</w:t>
+      </w:r>
+      <w:r>
+        <w:t>)</w:t>
+      </w:r>
+      <w:r>
+        <w:t>”</w:t>
+      </w:r>
+      <w:r>
+        <w:t xml:space="preserve"> when supplied with a file path loads the image into a NumPy </w:t>
+      </w:r>
+      <w:r>
+        <w:t xml:space="preserve">array. A NumPy array functions very similarly to a C or C++ array, </w:t>
+      </w:r>
+      <w:r>
+        <w:t xml:space="preserve">they are fast accesses and have </w:t>
+      </w:r>
+      <w:r>
+        <w:t>strict requirements on the homogeneity of the objects.</w:t>
+      </w:r>
+      <w:r>
+        <w:t xml:space="preserve"> However, they do allow some functionality of a python list such as the ability to append to them.</w:t>
+      </w:r>
+    </w:p>
+    <w:p>
+      <w:r>
+        <w:t>On</w:t>
+      </w:r>
+      <w:r>
+        <w:t xml:space="preserve">ce the </w:t>
+      </w:r>
+      <w:r>
+        <w:t>image was loaded in the subroutine “</w:t>
+      </w:r>
+      <w:proofErr w:type="spellStart"/>
+      <w:r>
+        <w:t>findEdge</w:t>
+      </w:r>
+      <w:proofErr w:type="spellEnd"/>
+      <w:r>
+        <w:t>()” was created</w:t>
+      </w:r>
+      <w:r>
+        <w:t>. “</w:t>
+      </w:r>
+      <w:proofErr w:type="spellStart"/>
+      <w:r>
+        <w:t>findEdge</w:t>
+      </w:r>
+      <w:proofErr w:type="spellEnd"/>
+      <w:r>
+        <w:t>()” takes an image in as a parameter and applies three processes to determine its edge first a light blur is applied to the image, then a threshold is applied and finally Canny edge detection is used to find all vertical edges present in the image.</w:t>
+      </w:r>
+    </w:p>
+    <w:p>
+      <w:r>
+        <w:rPr>
+          <w:noProof/>
+        </w:rPr>
+        <w:pict w14:anchorId="711BDF49">
+          <v:shape id="_x0000_s1034" type="#_x0000_t202" style="position:absolute;margin-left:0;margin-top:164.5pt;width:451.3pt;height:.05pt;z-index:251675648;mso-position-horizontal-relative:text;mso-position-vertical-relative:text" stroked="f">
+            <v:textbox style="mso-next-textbox:#_x0000_s1034;mso-fit-shape-to-text:t" inset="0,0,0,0">
+              <w:txbxContent>
+                <w:p>
+                  <w:pPr>
+                    <w:pStyle w:val="Caption"/>
+                  </w:pPr>
+                  <w:r>
+                    <w:t xml:space="preserve">Figure </w:t>
+                  </w:r>
+                  <w:fldSimple w:instr=" SEQ Figure \* ARABIC ">
+                    <w:r>
+                      <w:rPr>
+                        <w:noProof/>
+                      </w:rPr>
+                      <w:t>6</w:t>
+                    </w:r>
+                  </w:fldSimple>
+                  <w:r>
+                    <w:t xml:space="preserve"> - Stages Of Edge Detection</w:t>
+                  </w:r>
+                </w:p>
+              </w:txbxContent>
+            </v:textbox>
+            <w10:wrap type="topAndBottom"/>
+          </v:shape>
+        </w:pict>
+      </w:r>
+      <w:r>
+        <w:drawing>
+          <wp:anchor distT="0" distB="0" distL="114300" distR="114300" simplePos="0" relativeHeight="251673600" behindDoc="0" locked="0" layoutInCell="1" allowOverlap="1" wp14:anchorId="382B57D3" wp14:editId="772FA320">
+            <wp:simplePos x="0" y="0"/>
+            <wp:positionH relativeFrom="column">
+              <wp:posOffset>0</wp:posOffset>
+            </wp:positionH>
+            <wp:positionV relativeFrom="paragraph">
+              <wp:posOffset>2540</wp:posOffset>
+            </wp:positionV>
+            <wp:extent cx="5731510" cy="2029460"/>
+            <wp:effectExtent l="0" t="0" r="0" b="0"/>
+            <wp:wrapTopAndBottom/>
+            <wp:docPr id="918685969" name="Picture 1" descr="Timeline&#10;&#10;Description automatically generated"/>
+            <wp:cNvGraphicFramePr>
+              <a:graphicFrameLocks xmlns:a="http://schemas.openxmlformats.org/drawingml/2006/main" noChangeAspect="1"/>
+            </wp:cNvGraphicFramePr>
+            <a:graphic xmlns:a="http://schemas.openxmlformats.org/drawingml/2006/main">
+              <a:graphicData uri="http://schemas.openxmlformats.org/drawingml/2006/picture">
+                <pic:pic xmlns:pic="http://schemas.openxmlformats.org/drawingml/2006/picture">
+                  <pic:nvPicPr>
+                    <pic:cNvPr id="918685969" name="Picture 1" descr="Timeline&#10;&#10;Description automatically generated"/>
+                    <pic:cNvPicPr/>
+                  </pic:nvPicPr>
+                  <pic:blipFill>
+                    <a:blip r:embed="rId13">
+                      <a:extLst>
+                        <a:ext uri="{28A0092B-C50C-407E-A947-70E740481C1C}">
+                          <a14:useLocalDpi xmlns:a14="http://schemas.microsoft.com/office/drawing/2010/main" val="0"/>
+                        </a:ext>
+                      </a:extLst>
+                    </a:blip>
+                    <a:stretch>
+                      <a:fillRect/>
+                    </a:stretch>
+                  </pic:blipFill>
+                  <pic:spPr>
+                    <a:xfrm>
+                      <a:off x="0" y="0"/>
+                      <a:ext cx="5731510" cy="2029460"/>
+                    </a:xfrm>
+                    <a:prstGeom prst="rect">
+                      <a:avLst/>
+                    </a:prstGeom>
+                  </pic:spPr>
+                </pic:pic>
+              </a:graphicData>
+            </a:graphic>
+          </wp:anchor>
+        </w:drawing>
+      </w:r>
+    </w:p>
+    <w:p/>
     <w:p>
       <w:pPr>
         <w:pStyle w:val="Heading4"/>
@@ -6758,6 +6910,7 @@
       </w:pPr>
       <w:bookmarkStart w:id="29" w:name="_Toc133086907"/>
       <w:r>
+        <w:lastRenderedPageBreak/>
         <w:t>Sprint 4: Gui</w:t>
       </w:r>
       <w:bookmarkEnd w:id="29"/>
@@ -6852,7 +7005,7 @@
       <w:r>
         <w:t xml:space="preserve">Shaker, K., Umair, M., Ashraf, W. and Nawab, Y. (2016) Fabric manufacturing. Physical Sciences Reviews, Vol. 1 (Issue 7), pp. 20160024. </w:t>
       </w:r>
-      <w:hyperlink r:id="rId13" w:history="1">
+      <w:hyperlink r:id="rId14" w:history="1">
         <w:r>
           <w:rPr>
             <w:rStyle w:val="Hyperlink"/>
@@ -6968,7 +7121,7 @@
         </w:rPr>
         <w:t>DOI: </w:t>
       </w:r>
-      <w:hyperlink r:id="rId14" w:history="1">
+      <w:hyperlink r:id="rId15" w:history="1">
         <w:r>
           <w:rPr>
             <w:rStyle w:val="Hyperlink"/>
@@ -7024,7 +7177,6 @@
           <w:szCs w:val="20"/>
           <w:shd w:val="clear" w:color="auto" w:fill="FFFFFF"/>
         </w:rPr>
-        <w:lastRenderedPageBreak/>
         <w:t xml:space="preserve">Silvestre-Blanes, J., </w:t>
       </w:r>
       <w:proofErr w:type="spellStart"/>
@@ -7104,8 +7256,9 @@
           <w:szCs w:val="20"/>
           <w:shd w:val="clear" w:color="auto" w:fill="FFFFFF"/>
         </w:rPr>
-        <w:t>Ai</w:t>
-      </w:r>
+        <w:t>Aitex</w:t>
+      </w:r>
+      <w:proofErr w:type="spellEnd"/>
       <w:r>
         <w:rPr>
           <w:rFonts w:ascii="Arial" w:hAnsi="Arial" w:cs="Arial"/>
@@ -7116,19 +7269,6 @@
           <w:szCs w:val="20"/>
           <w:shd w:val="clear" w:color="auto" w:fill="FFFFFF"/>
         </w:rPr>
-        <w:t>tex</w:t>
-      </w:r>
-      <w:proofErr w:type="spellEnd"/>
-      <w:r>
-        <w:rPr>
-          <w:rFonts w:ascii="Arial" w:hAnsi="Arial" w:cs="Arial"/>
-          <w:i/>
-          <w:iCs/>
-          <w:color w:val="222222"/>
-          <w:sz w:val="20"/>
-          <w:szCs w:val="20"/>
-          <w:shd w:val="clear" w:color="auto" w:fill="FFFFFF"/>
-        </w:rPr>
         <w:t xml:space="preserve">. </w:t>
       </w:r>
       <w:r>
@@ -7137,7 +7277,7 @@
       <w:r>
         <w:t xml:space="preserve"> </w:t>
       </w:r>
-      <w:hyperlink r:id="rId15" w:history="1">
+      <w:hyperlink r:id="rId16" w:history="1">
         <w:r>
           <w:rPr>
             <w:rStyle w:val="Hyperlink"/>
@@ -7617,7 +7757,7 @@
         </w:rPr>
         <w:t xml:space="preserve"> </w:t>
       </w:r>
-      <w:hyperlink r:id="rId16" w:history="1">
+      <w:hyperlink r:id="rId17" w:history="1">
         <w:r>
           <w:rPr>
             <w:rStyle w:val="Hyperlink"/>
@@ -7702,7 +7842,7 @@
         </w:rPr>
         <w:t xml:space="preserve">April 2023]. Available from: </w:t>
       </w:r>
-      <w:hyperlink r:id="rId17" w:history="1">
+      <w:hyperlink r:id="rId18" w:history="1">
         <w:r>
           <w:rPr>
             <w:rStyle w:val="Hyperlink"/>
@@ -7777,7 +7917,7 @@
         </w:rPr>
         <w:t xml:space="preserve">April 2023]. Available from: </w:t>
       </w:r>
-      <w:hyperlink r:id="rId18" w:anchor=":~:text=The%20weft%20curling%20defect%20is,the%20surface%20of%20woven%20fabric" w:history="1">
+      <w:hyperlink r:id="rId19" w:anchor=":~:text=The%20weft%20curling%20defect%20is,the%20surface%20of%20woven%20fabric" w:history="1">
         <w:r>
           <w:rPr>
             <w:rStyle w:val="Hyperlink"/>
@@ -7832,7 +7972,7 @@
         </w:rPr>
         <w:t xml:space="preserve">April 2023]. Available from: </w:t>
       </w:r>
-      <w:hyperlink r:id="rId19" w:anchor=":~:text=Weft%20Crack%3A,due%20to%20absence%20of%20weft.&amp;text=Broken%20filament%3A,the%20main%20yarn%20are%20broken" w:history="1">
+      <w:hyperlink r:id="rId20" w:anchor=":~:text=Weft%20Crack%3A,due%20to%20absence%20of%20weft.&amp;text=Broken%20filament%3A,the%20main%20yarn%20are%20broken" w:history="1">
         <w:r>
           <w:rPr>
             <w:rStyle w:val="Hyperlink"/>
@@ -7864,6 +8004,7 @@
           <w:szCs w:val="20"/>
           <w:shd w:val="clear" w:color="auto" w:fill="FFFFFF"/>
         </w:rPr>
+        <w:lastRenderedPageBreak/>
         <w:t>Lord, P.R., 1982. </w:t>
       </w:r>
       <w:r>
@@ -7982,7 +8123,7 @@
       <w:r>
         <w:t xml:space="preserve">[Online]. [Date Accessed]. Available from: </w:t>
       </w:r>
-      <w:hyperlink r:id="rId20" w:history="1">
+      <w:hyperlink r:id="rId21" w:history="1">
         <w:r>
           <w:rPr>
             <w:rStyle w:val="Hyperlink"/>

</xml_diff>

<commit_message>
sprint 2 goals done
</commit_message>
<xml_diff>
--- a/Documentation/FirstDraft.docx
+++ b/Documentation/FirstDraft.docx
@@ -30,7 +30,15 @@
         <w:t>This report aims to how computer vision could be used to find defect in narrow fabric</w:t>
       </w:r>
       <w:r>
-        <w:t>. Utilising the open source technologies, OpenC</w:t>
+        <w:t xml:space="preserve">. Utilising the </w:t>
+      </w:r>
+      <w:proofErr w:type="gramStart"/>
+      <w:r>
+        <w:t>open source</w:t>
+      </w:r>
+      <w:proofErr w:type="gramEnd"/>
+      <w:r>
+        <w:t xml:space="preserve"> technologies, OpenC</w:t>
       </w:r>
       <w:r>
         <w:t>V</w:t>
@@ -144,8 +152,13 @@
       <w:pPr>
         <w:spacing w:line="276" w:lineRule="auto"/>
       </w:pPr>
-      <w:r>
-        <w:t>Finally I would like dedicate this report to my late father Charles, who inspired the idea for the project. ** add more about dad **</w:t>
+      <w:proofErr w:type="gramStart"/>
+      <w:r>
+        <w:t>Finally</w:t>
+      </w:r>
+      <w:proofErr w:type="gramEnd"/>
+      <w:r>
+        <w:t xml:space="preserve"> I would like dedicate this report to my late father Charles, who inspired the idea for the project. ** add more about dad **</w:t>
       </w:r>
     </w:p>
     <w:p>
@@ -3225,7 +3238,15 @@
         <w:spacing w:line="276" w:lineRule="auto"/>
       </w:pPr>
       <w:r>
-        <w:t xml:space="preserve">Most fabric / textile is produced through one of a number of processes weaving, knitting, felting, bonding or turfing. Out of these the most common are weaving and knitting which produces most conventional fabrics. Both involve very similar steps, first fibres (synthetic or natural) are spun into yarn which is then converted into fabric using </w:t>
+        <w:t xml:space="preserve">Most fabric / textile is produced through one of </w:t>
+      </w:r>
+      <w:proofErr w:type="gramStart"/>
+      <w:r>
+        <w:t>a number of</w:t>
+      </w:r>
+      <w:proofErr w:type="gramEnd"/>
+      <w:r>
+        <w:t xml:space="preserve"> processes weaving, knitting, felting, bonding or turfing. Out of these the most common are weaving and knitting which produces most conventional fabrics. Both involve very similar steps, first fibres (synthetic or natural) are spun into yarn which is then converted into fabric using </w:t>
       </w:r>
       <w:r>
         <w:t>either weaving or knitting (Shaker,2016).</w:t>
@@ -3958,9 +3979,11 @@
       <w:r>
         <w:t xml:space="preserve">Warp ball. A warp ball is caused by a single or multiple warp </w:t>
       </w:r>
+      <w:proofErr w:type="gramStart"/>
       <w:r>
         <w:t>yarns</w:t>
       </w:r>
+      <w:proofErr w:type="gramEnd"/>
       <w:r>
         <w:t xml:space="preserve"> becoming clumped or entangled.</w:t>
       </w:r>
@@ -4003,7 +4026,15 @@
         <w:spacing w:line="276" w:lineRule="auto"/>
       </w:pPr>
       <w:r>
-        <w:t>Weft Curling. Weft curling Is produced by the use of highly twisted weft yarn as a result it disturbs the pattern of the weave</w:t>
+        <w:t xml:space="preserve">Weft Curling. Weft curling Is produced </w:t>
+      </w:r>
+      <w:proofErr w:type="gramStart"/>
+      <w:r>
+        <w:t>by the use of</w:t>
+      </w:r>
+      <w:proofErr w:type="gramEnd"/>
+      <w:r>
+        <w:t xml:space="preserve"> highly twisted weft yarn as a result it disturbs the pattern of the weave</w:t>
       </w:r>
       <w:r>
         <w:t xml:space="preserve">. </w:t>
@@ -4671,7 +4702,15 @@
         <w:t>. All images from this dataset are also all from one type of fabric</w:t>
       </w:r>
       <w:r>
-        <w:t xml:space="preserve"> (figure 2). For these reasons and the fact the type of fabric is less widespread than that found in the </w:t>
+        <w:t xml:space="preserve"> (figure 2). For these reasons and the </w:t>
+      </w:r>
+      <w:proofErr w:type="gramStart"/>
+      <w:r>
+        <w:t>fact</w:t>
+      </w:r>
+      <w:proofErr w:type="gramEnd"/>
+      <w:r>
+        <w:t xml:space="preserve"> the type of fabric is less widespread than that found in the </w:t>
       </w:r>
       <w:proofErr w:type="spellStart"/>
       <w:r>
@@ -4988,7 +5027,22 @@
         <w:t xml:space="preserve">segment the image. Once the image is segmented </w:t>
       </w:r>
       <w:r>
-        <w:t>these tiles could be processed individually and the defective pixels represented a much larger proportion of the tile, they reside in.</w:t>
+        <w:t>these tiles could be processed individually</w:t>
+      </w:r>
+      <w:r>
+        <w:t>.</w:t>
+      </w:r>
+      <w:r>
+        <w:t xml:space="preserve"> </w:t>
+      </w:r>
+      <w:r>
+        <w:t>furthermore,</w:t>
+      </w:r>
+      <w:r>
+        <w:t xml:space="preserve"> </w:t>
+      </w:r>
+      <w:r>
+        <w:t>defective pixels represented a much larger proportion of the tile, they reside in.</w:t>
       </w:r>
     </w:p>
     <w:p>
@@ -5476,7 +5530,15 @@
         <w:t xml:space="preserve">” hold the </w:t>
       </w:r>
       <w:r>
-        <w:t>position of the tile in relation to the pixels of the master image. For example a the second tile on the second row would have “x” and “y” value of 1. However, assuming a tile “width” and “height” of 64 and a “overlap” of 0 the same tile would have the value of 64 for both the “</w:t>
+        <w:t xml:space="preserve">position of the tile in relation to the pixels of the master image. For </w:t>
+      </w:r>
+      <w:proofErr w:type="gramStart"/>
+      <w:r>
+        <w:t>example</w:t>
+      </w:r>
+      <w:proofErr w:type="gramEnd"/>
+      <w:r>
+        <w:t xml:space="preserve"> a the second tile on the second row would have “x” and “y” value of 1. However, assuming a tile “width” and “height” of 64 and a “overlap” of 0 the same tile would have the value of 64 for both the “</w:t>
       </w:r>
       <w:proofErr w:type="spellStart"/>
       <w:r>
@@ -5657,6 +5719,7 @@
         <w:t xml:space="preserve"> populate(</w:t>
       </w:r>
       <w:proofErr w:type="spellStart"/>
+      <w:proofErr w:type="gramStart"/>
       <w:r>
         <w:rPr>
           <w:rFonts w:ascii="Consolas" w:eastAsia="Times New Roman" w:hAnsi="Consolas" w:cs="Times New Roman"/>
@@ -5668,6 +5731,7 @@
         <w:t>self,master</w:t>
       </w:r>
       <w:proofErr w:type="spellEnd"/>
+      <w:proofErr w:type="gramEnd"/>
       <w:r>
         <w:rPr>
           <w:rFonts w:ascii="Consolas" w:eastAsia="Times New Roman" w:hAnsi="Consolas" w:cs="Times New Roman"/>
@@ -5731,9 +5795,21 @@
           <w:szCs w:val="21"/>
           <w:lang w:eastAsia="en-GB"/>
         </w:rPr>
-        <w:t xml:space="preserve"> = master[</w:t>
+        <w:t xml:space="preserve"> = </w:t>
+      </w:r>
+      <w:proofErr w:type="gramStart"/>
+      <w:r>
+        <w:rPr>
+          <w:rFonts w:ascii="Consolas" w:eastAsia="Times New Roman" w:hAnsi="Consolas" w:cs="Times New Roman"/>
+          <w:color w:val="D4D4D4"/>
+          <w:sz w:val="21"/>
+          <w:szCs w:val="21"/>
+          <w:lang w:eastAsia="en-GB"/>
+        </w:rPr>
+        <w:t>master[</w:t>
       </w:r>
       <w:proofErr w:type="spellStart"/>
+      <w:proofErr w:type="gramEnd"/>
       <w:r>
         <w:rPr>
           <w:rFonts w:ascii="Consolas" w:eastAsia="Times New Roman" w:hAnsi="Consolas" w:cs="Times New Roman"/>
@@ -5799,6 +5875,7 @@
         <w:t xml:space="preserve"> (</w:t>
       </w:r>
       <w:proofErr w:type="spellStart"/>
+      <w:proofErr w:type="gramStart"/>
       <w:r>
         <w:rPr>
           <w:rFonts w:ascii="Consolas" w:eastAsia="Times New Roman" w:hAnsi="Consolas" w:cs="Times New Roman"/>
@@ -5820,6 +5897,7 @@
         <w:t>.roi.shape</w:t>
       </w:r>
       <w:proofErr w:type="spellEnd"/>
+      <w:proofErr w:type="gramEnd"/>
       <w:r>
         <w:rPr>
           <w:rFonts w:ascii="Consolas" w:eastAsia="Times New Roman" w:hAnsi="Consolas" w:cs="Times New Roman"/>
@@ -5893,7 +5971,18 @@
           <w:szCs w:val="21"/>
           <w:lang w:eastAsia="en-GB"/>
         </w:rPr>
-        <w:t xml:space="preserve"> = x - (width-</w:t>
+        <w:t xml:space="preserve"> = x - (</w:t>
+      </w:r>
+      <w:proofErr w:type="gramStart"/>
+      <w:r>
+        <w:rPr>
+          <w:rFonts w:ascii="Consolas" w:eastAsia="Times New Roman" w:hAnsi="Consolas" w:cs="Times New Roman"/>
+          <w:color w:val="D4D4D4"/>
+          <w:sz w:val="21"/>
+          <w:szCs w:val="21"/>
+          <w:lang w:eastAsia="en-GB"/>
+        </w:rPr>
+        <w:t>width-</w:t>
       </w:r>
       <w:proofErr w:type="spellStart"/>
       <w:r>
@@ -5917,6 +6006,7 @@
         <w:t>.roi.shape</w:t>
       </w:r>
       <w:proofErr w:type="spellEnd"/>
+      <w:proofErr w:type="gramEnd"/>
       <w:r>
         <w:rPr>
           <w:rFonts w:ascii="Consolas" w:eastAsia="Times New Roman" w:hAnsi="Consolas" w:cs="Times New Roman"/>
@@ -6000,9 +6090,21 @@
           <w:szCs w:val="21"/>
           <w:lang w:eastAsia="en-GB"/>
         </w:rPr>
-        <w:t xml:space="preserve"> = master[</w:t>
+        <w:t xml:space="preserve"> = </w:t>
+      </w:r>
+      <w:proofErr w:type="gramStart"/>
+      <w:r>
+        <w:rPr>
+          <w:rFonts w:ascii="Consolas" w:eastAsia="Times New Roman" w:hAnsi="Consolas" w:cs="Times New Roman"/>
+          <w:color w:val="D4D4D4"/>
+          <w:sz w:val="21"/>
+          <w:szCs w:val="21"/>
+          <w:lang w:eastAsia="en-GB"/>
+        </w:rPr>
+        <w:t>master[</w:t>
       </w:r>
       <w:proofErr w:type="spellStart"/>
+      <w:proofErr w:type="gramEnd"/>
       <w:r>
         <w:rPr>
           <w:rFonts w:ascii="Consolas" w:eastAsia="Times New Roman" w:hAnsi="Consolas" w:cs="Times New Roman"/>
@@ -6070,6 +6172,7 @@
         <w:t xml:space="preserve">            </w:t>
       </w:r>
       <w:proofErr w:type="spellStart"/>
+      <w:proofErr w:type="gramStart"/>
       <w:r>
         <w:rPr>
           <w:rFonts w:ascii="Consolas" w:eastAsia="Times New Roman" w:hAnsi="Consolas" w:cs="Times New Roman"/>
@@ -6091,6 +6194,7 @@
         <w:t>.imagex</w:t>
       </w:r>
       <w:proofErr w:type="spellEnd"/>
+      <w:proofErr w:type="gramEnd"/>
       <w:r>
         <w:rPr>
           <w:rFonts w:ascii="Consolas" w:eastAsia="Times New Roman" w:hAnsi="Consolas" w:cs="Times New Roman"/>
@@ -6157,6 +6261,7 @@
         <w:t xml:space="preserve"> (</w:t>
       </w:r>
       <w:proofErr w:type="spellStart"/>
+      <w:proofErr w:type="gramStart"/>
       <w:r>
         <w:rPr>
           <w:rFonts w:ascii="Consolas" w:eastAsia="Times New Roman" w:hAnsi="Consolas" w:cs="Times New Roman"/>
@@ -6178,6 +6283,7 @@
         <w:t>.roi.shape</w:t>
       </w:r>
       <w:proofErr w:type="spellEnd"/>
+      <w:proofErr w:type="gramEnd"/>
       <w:r>
         <w:rPr>
           <w:rFonts w:ascii="Consolas" w:eastAsia="Times New Roman" w:hAnsi="Consolas" w:cs="Times New Roman"/>
@@ -6251,7 +6357,18 @@
           <w:szCs w:val="21"/>
           <w:lang w:eastAsia="en-GB"/>
         </w:rPr>
-        <w:t xml:space="preserve"> = y - (height-</w:t>
+        <w:t xml:space="preserve"> = y - (</w:t>
+      </w:r>
+      <w:proofErr w:type="gramStart"/>
+      <w:r>
+        <w:rPr>
+          <w:rFonts w:ascii="Consolas" w:eastAsia="Times New Roman" w:hAnsi="Consolas" w:cs="Times New Roman"/>
+          <w:color w:val="D4D4D4"/>
+          <w:sz w:val="21"/>
+          <w:szCs w:val="21"/>
+          <w:lang w:eastAsia="en-GB"/>
+        </w:rPr>
+        <w:t>height-</w:t>
       </w:r>
       <w:proofErr w:type="spellStart"/>
       <w:r>
@@ -6275,6 +6392,7 @@
         <w:t>.roi.shape</w:t>
       </w:r>
       <w:proofErr w:type="spellEnd"/>
+      <w:proofErr w:type="gramEnd"/>
       <w:r>
         <w:rPr>
           <w:rFonts w:ascii="Consolas" w:eastAsia="Times New Roman" w:hAnsi="Consolas" w:cs="Times New Roman"/>
@@ -6358,9 +6476,21 @@
           <w:szCs w:val="21"/>
           <w:lang w:eastAsia="en-GB"/>
         </w:rPr>
-        <w:t xml:space="preserve"> = master[</w:t>
+        <w:t xml:space="preserve"> = </w:t>
+      </w:r>
+      <w:proofErr w:type="gramStart"/>
+      <w:r>
+        <w:rPr>
+          <w:rFonts w:ascii="Consolas" w:eastAsia="Times New Roman" w:hAnsi="Consolas" w:cs="Times New Roman"/>
+          <w:color w:val="D4D4D4"/>
+          <w:sz w:val="21"/>
+          <w:szCs w:val="21"/>
+          <w:lang w:eastAsia="en-GB"/>
+        </w:rPr>
+        <w:t>master[</w:t>
       </w:r>
       <w:proofErr w:type="spellStart"/>
+      <w:proofErr w:type="gramEnd"/>
       <w:r>
         <w:rPr>
           <w:rFonts w:ascii="Consolas" w:eastAsia="Times New Roman" w:hAnsi="Consolas" w:cs="Times New Roman"/>
@@ -6406,6 +6536,7 @@
         <w:t xml:space="preserve">            </w:t>
       </w:r>
       <w:proofErr w:type="spellStart"/>
+      <w:proofErr w:type="gramStart"/>
       <w:r>
         <w:rPr>
           <w:rFonts w:ascii="Consolas" w:eastAsia="Times New Roman" w:hAnsi="Consolas" w:cs="Times New Roman"/>
@@ -6427,6 +6558,7 @@
         <w:t>.imagey</w:t>
       </w:r>
       <w:proofErr w:type="spellEnd"/>
+      <w:proofErr w:type="gramEnd"/>
       <w:r>
         <w:rPr>
           <w:rFonts w:ascii="Consolas" w:eastAsia="Times New Roman" w:hAnsi="Consolas" w:cs="Times New Roman"/>
@@ -6535,12 +6667,17 @@
         <w:t>Tiling the image is quite simple and is done inside the “</w:t>
       </w:r>
       <w:proofErr w:type="spellStart"/>
+      <w:proofErr w:type="gramStart"/>
       <w:r>
         <w:t>tileImage</w:t>
       </w:r>
       <w:proofErr w:type="spellEnd"/>
       <w:r>
-        <w:t>()</w:t>
+        <w:t>(</w:t>
+      </w:r>
+      <w:proofErr w:type="gramEnd"/>
+      <w:r>
+        <w:t>)</w:t>
       </w:r>
       <w:r>
         <w:t xml:space="preserve">” function. First the number of tiles that should be created is calculated this is done by finding the number of tiles in bot the x and y axis. </w:t>
@@ -6603,6 +6740,7 @@
         <w:t xml:space="preserve"> First the images needed to be loaded in from the memory to do the OpenCV function “</w:t>
       </w:r>
       <w:proofErr w:type="spellStart"/>
+      <w:proofErr w:type="gramStart"/>
       <w:r>
         <w:t>imread</w:t>
       </w:r>
@@ -6610,6 +6748,7 @@
       <w:r>
         <w:t>(</w:t>
       </w:r>
+      <w:proofErr w:type="gramEnd"/>
       <w:r>
         <w:t>)</w:t>
       </w:r>
@@ -6733,23 +6872,33 @@
         <w:t>image was loaded in the subroutine “</w:t>
       </w:r>
       <w:proofErr w:type="spellStart"/>
+      <w:proofErr w:type="gramStart"/>
       <w:r>
         <w:t>findEdge</w:t>
       </w:r>
       <w:proofErr w:type="spellEnd"/>
       <w:r>
-        <w:t>()” was created</w:t>
+        <w:t>(</w:t>
+      </w:r>
+      <w:proofErr w:type="gramEnd"/>
+      <w:r>
+        <w:t>)” was created</w:t>
       </w:r>
       <w:r>
         <w:t>. “</w:t>
       </w:r>
       <w:proofErr w:type="spellStart"/>
+      <w:proofErr w:type="gramStart"/>
       <w:r>
         <w:t>findEdge</w:t>
       </w:r>
       <w:proofErr w:type="spellEnd"/>
       <w:r>
-        <w:t>()” takes an image in as a parameter and applies three processes to determine its edge first a light blur is applied to the image, then a threshold is applied and finally Canny edge detection is used to find all vertical edges present in the image.</w:t>
+        <w:t>(</w:t>
+      </w:r>
+      <w:proofErr w:type="gramEnd"/>
+      <w:r>
+        <w:t>)” takes an image in as a parameter and applies three processes to determine its edge first a light blur is applied to the image, then a threshold is applied and finally Canny edge detection is used to find all vertical edges present in the image.</w:t>
       </w:r>
     </w:p>
     <w:p/>
@@ -6770,7 +6919,15 @@
         <w:t>of the</w:t>
       </w:r>
       <w:r>
-        <w:t xml:space="preserve"> image to greyscale, this is needed to apply thresholding. Conversion to greyscale is simple achieved using a build in OpenCV function, it changes the given image from three channel colour (blue, green, red) to a single channel. This single channel ranges from 0 (black) to 255 (white). Blurring was also achieved using the OpenCV function “blur()”</w:t>
+        <w:t xml:space="preserve"> image to greyscale, this is needed to apply thresholding. Conversion to greyscale is simple achieved using a build in OpenCV function, it changes the given image from three channel colour (blue, green, red) to a single channel. This single channel ranges from 0 (black) to 255 (white). Blurring was also achieved using the OpenCV function “</w:t>
+      </w:r>
+      <w:proofErr w:type="gramStart"/>
+      <w:r>
+        <w:t>blur(</w:t>
+      </w:r>
+      <w:proofErr w:type="gramEnd"/>
+      <w:r>
+        <w:t>)”</w:t>
       </w:r>
       <w:r>
         <w:t>, this function receives the image to be blurred and the size of the kernel that should be used to blur</w:t>
@@ -6839,11 +6996,16 @@
       <w:r>
         <w:t>output of the thresholding algorithm, once again this functionality is offered by an OpenCV function. The “</w:t>
       </w:r>
+      <w:proofErr w:type="gramStart"/>
       <w:r>
         <w:t>threshold</w:t>
       </w:r>
       <w:r>
-        <w:t xml:space="preserve">()” function </w:t>
+        <w:t>(</w:t>
+      </w:r>
+      <w:proofErr w:type="gramEnd"/>
+      <w:r>
+        <w:t xml:space="preserve">)” function </w:t>
       </w:r>
       <w:r>
         <w:t xml:space="preserve">again takes the parameters: the greyscale image to be processed, the threshold value, a maximum value and a tag representing the type of thresholding to be applied. The project uses binary inverse thresholding, any pixel in the image greater than the thresh hold value is set to 0 and any value less than the threshold value is set to the maximum value. The maximum value used in the project was </w:t>
@@ -6882,17 +7044,7 @@
           <w:szCs w:val="20"/>
           <w:shd w:val="clear" w:color="auto" w:fill="FFFFFF"/>
         </w:rPr>
-        <w:t>Xu</w:t>
-      </w:r>
-      <w:r>
-        <w:rPr>
-          <w:rFonts w:ascii="Arial" w:hAnsi="Arial" w:cs="Arial"/>
-          <w:color w:val="222222"/>
-          <w:sz w:val="20"/>
-          <w:szCs w:val="20"/>
-          <w:shd w:val="clear" w:color="auto" w:fill="FFFFFF"/>
-        </w:rPr>
-        <w:t>, 2017</w:t>
+        <w:t>Xu, 2017</w:t>
       </w:r>
       <w:r>
         <w:t>)</w:t>
@@ -6904,7 +7056,15 @@
         <w:t>.</w:t>
       </w:r>
       <w:r>
-        <w:t xml:space="preserve"> The “Canny()” function returns a list of pixels that constitute the edge, the innermost pixels location is then used to crop the image lengthwise</w:t>
+        <w:t xml:space="preserve"> The “</w:t>
+      </w:r>
+      <w:proofErr w:type="gramStart"/>
+      <w:r>
+        <w:t>Canny(</w:t>
+      </w:r>
+      <w:proofErr w:type="gramEnd"/>
+      <w:r>
+        <w:t>)” function returns a list of pixels that constitute the edge, the innermost pixels location is then used to crop the image lengthwise</w:t>
       </w:r>
       <w:r>
         <w:t xml:space="preserve">. (c) </w:t>
@@ -6945,7 +7105,15 @@
         <w:t>matplotlib</w:t>
       </w:r>
       <w:r>
-        <w:t xml:space="preserve"> “hist()” function.</w:t>
+        <w:t xml:space="preserve"> “</w:t>
+      </w:r>
+      <w:proofErr w:type="gramStart"/>
+      <w:r>
+        <w:t>hist(</w:t>
+      </w:r>
+      <w:proofErr w:type="gramEnd"/>
+      <w:r>
+        <w:t>)” function.</w:t>
       </w:r>
       <w:r>
         <w:t xml:space="preserve"> </w:t>
@@ -6992,6 +7160,9 @@
         </w:pict>
       </w:r>
       <w:r>
+        <w:rPr>
+          <w:noProof/>
+        </w:rPr>
         <w:drawing>
           <wp:anchor distT="0" distB="0" distL="114300" distR="114300" simplePos="0" relativeHeight="251666432" behindDoc="0" locked="0" layoutInCell="1" allowOverlap="1" wp14:anchorId="4623AABA" wp14:editId="77C8A7F3">
             <wp:simplePos x="0" y="0"/>
@@ -7099,6 +7270,9 @@
         </w:pict>
       </w:r>
       <w:r>
+        <w:rPr>
+          <w:noProof/>
+        </w:rPr>
         <w:drawing>
           <wp:anchor distT="0" distB="0" distL="114300" distR="114300" simplePos="0" relativeHeight="251669504" behindDoc="0" locked="0" layoutInCell="1" allowOverlap="1" wp14:anchorId="6A46D9AD" wp14:editId="611DC3DB">
             <wp:simplePos x="0" y="0"/>
@@ -7247,10 +7421,30 @@
         <w:t>Goals</w:t>
       </w:r>
       <w:bookmarkEnd w:id="22"/>
-    </w:p>
-    <w:p>
-      <w:r>
-        <w:t xml:space="preserve">The goal for sprint was to develop a more advanced detection method using OpenCV morphology and contour finding . </w:t>
+      <w:r>
+        <w:t xml:space="preserve"> (**maybe re do**)</w:t>
+      </w:r>
+    </w:p>
+    <w:p>
+      <w:r>
+        <w:t xml:space="preserve">The goal for sprint was to develop a more advanced detection method </w:t>
+      </w:r>
+      <w:r>
+        <w:t>and implement a method to test its accuracy</w:t>
+      </w:r>
+      <w:r>
+        <w:t xml:space="preserve"> and speed.</w:t>
+      </w:r>
+      <w:r>
+        <w:t xml:space="preserve"> </w:t>
+      </w:r>
+      <w:r>
+        <w:t xml:space="preserve">The detection method should focus on object detection and avoid an analytical approach as demonstrated in sprint 1. </w:t>
+      </w:r>
+    </w:p>
+    <w:p>
+      <w:r>
+        <w:t>The sprint will be successful if the inspection method produced is capable of a reasonable level of accuracy.</w:t>
       </w:r>
     </w:p>
     <w:p>
@@ -7267,6 +7461,7 @@
       </w:r>
       <w:bookmarkEnd w:id="23"/>
     </w:p>
+    <w:p/>
     <w:p>
       <w:pPr>
         <w:pStyle w:val="Heading4"/>
@@ -7418,6 +7613,7 @@
       </w:pPr>
       <w:bookmarkStart w:id="33" w:name="_Toc133086911"/>
       <w:r>
+        <w:lastRenderedPageBreak/>
         <w:t xml:space="preserve">Chapter </w:t>
       </w:r>
       <w:r>
@@ -7593,7 +7789,6 @@
         <w:spacing w:line="276" w:lineRule="auto"/>
       </w:pPr>
       <w:r>
-        <w:lastRenderedPageBreak/>
         <w:t>Adanur, S., 2020. Handbook of weaving. CRC press.</w:t>
       </w:r>
     </w:p>
@@ -8275,7 +8470,29 @@
           <w:szCs w:val="20"/>
           <w:shd w:val="clear" w:color="auto" w:fill="FFFFFF"/>
         </w:rPr>
-        <w:t>abric Defects To Look Out For During Fabric Inspection. [online]. [Accesses 20</w:t>
+        <w:t xml:space="preserve">abric Defects </w:t>
+      </w:r>
+      <w:proofErr w:type="gramStart"/>
+      <w:r>
+        <w:rPr>
+          <w:rFonts w:ascii="Arial" w:hAnsi="Arial" w:cs="Arial"/>
+          <w:color w:val="222222"/>
+          <w:sz w:val="20"/>
+          <w:szCs w:val="20"/>
+          <w:shd w:val="clear" w:color="auto" w:fill="FFFFFF"/>
+        </w:rPr>
+        <w:t>To</w:t>
+      </w:r>
+      <w:proofErr w:type="gramEnd"/>
+      <w:r>
+        <w:rPr>
+          <w:rFonts w:ascii="Arial" w:hAnsi="Arial" w:cs="Arial"/>
+          <w:color w:val="222222"/>
+          <w:sz w:val="20"/>
+          <w:szCs w:val="20"/>
+          <w:shd w:val="clear" w:color="auto" w:fill="FFFFFF"/>
+        </w:rPr>
+        <w:t xml:space="preserve"> Look Out For During Fabric Inspection. [online]. [Accesses 20</w:t>
       </w:r>
       <w:r>
         <w:rPr>
@@ -8557,6 +8774,7 @@
       </w:pPr>
       <w:proofErr w:type="spellStart"/>
       <w:r>
+        <w:lastRenderedPageBreak/>
         <w:t>Belkhir</w:t>
       </w:r>
       <w:proofErr w:type="spellEnd"/>
@@ -8753,7 +8971,6 @@
       </w:pPr>
       <w:bookmarkStart w:id="36" w:name="_Toc133086914"/>
       <w:r>
-        <w:lastRenderedPageBreak/>
         <w:t>Appendix A Self-appraisal</w:t>
       </w:r>
       <w:bookmarkEnd w:id="36"/>

</xml_diff>

<commit_message>
sprint 2 in progress
</commit_message>
<xml_diff>
--- a/Documentation/FirstDraft.docx
+++ b/Documentation/FirstDraft.docx
@@ -30,15 +30,7 @@
         <w:t>This report aims to how computer vision could be used to find defect in narrow fabric</w:t>
       </w:r>
       <w:r>
-        <w:t xml:space="preserve">. Utilising the </w:t>
-      </w:r>
-      <w:proofErr w:type="gramStart"/>
-      <w:r>
-        <w:t>open source</w:t>
-      </w:r>
-      <w:proofErr w:type="gramEnd"/>
-      <w:r>
-        <w:t xml:space="preserve"> technologies, OpenC</w:t>
+        <w:t>. Utilising the open source technologies, OpenC</w:t>
       </w:r>
       <w:r>
         <w:t>V</w:t>
@@ -96,15 +88,7 @@
         <w:t xml:space="preserve">The last method leveraged TensorFlow to build a CNN (Convolutional Neural Network) that was trained on pre labelled defect data obtained from </w:t>
       </w:r>
       <w:r>
-        <w:t xml:space="preserve">the </w:t>
-      </w:r>
-      <w:proofErr w:type="spellStart"/>
-      <w:r>
-        <w:t>aitex</w:t>
-      </w:r>
-      <w:proofErr w:type="spellEnd"/>
-      <w:r>
-        <w:t xml:space="preserve"> fabric image database. </w:t>
+        <w:t xml:space="preserve">the aitex fabric image database. </w:t>
       </w:r>
     </w:p>
     <w:p>
@@ -160,13 +144,8 @@
       <w:pPr>
         <w:spacing w:line="276" w:lineRule="auto"/>
       </w:pPr>
-      <w:proofErr w:type="gramStart"/>
-      <w:r>
-        <w:t>Finally</w:t>
-      </w:r>
-      <w:proofErr w:type="gramEnd"/>
-      <w:r>
-        <w:t xml:space="preserve"> I would like dedicate this report to my late father Charles, who inspired the idea for the project. ** add more about dad **</w:t>
+      <w:r>
+        <w:t>Finally I would like dedicate this report to my late father Charles, who inspired the idea for the project. ** add more about dad **</w:t>
       </w:r>
     </w:p>
     <w:p>
@@ -3345,15 +3324,7 @@
         <w:spacing w:line="276" w:lineRule="auto"/>
       </w:pPr>
       <w:r>
-        <w:t xml:space="preserve">Most fabric / textile is produced through one of </w:t>
-      </w:r>
-      <w:proofErr w:type="gramStart"/>
-      <w:r>
-        <w:t>a number of</w:t>
-      </w:r>
-      <w:proofErr w:type="gramEnd"/>
-      <w:r>
-        <w:t xml:space="preserve"> processes weaving, knitting, felting, bonding or turfing. Out of these the most common are weaving and knitting which produces most conventional fabrics. Both involve very similar steps, first fibres (synthetic or natural) are spun into yarn which is then converted into fabric using </w:t>
+        <w:t xml:space="preserve">Most fabric / textile is produced through one of a number of processes weaving, knitting, felting, bonding or turfing. Out of these the most common are weaving and knitting which produces most conventional fabrics. Both involve very similar steps, first fibres (synthetic or natural) are spun into yarn which is then converted into fabric using </w:t>
       </w:r>
       <w:r>
         <w:t>either weaving or knitting (Shaker,2016).</w:t>
@@ -3450,13 +3421,8 @@
       <w:r>
         <w:t>A cool “quench air” is passed over them to solidify the liquid polymer into long continuous fibres. Variations in the air passed over them also causes fibres to bunch in certain areas binging them together into yarn (</w:t>
       </w:r>
-      <w:proofErr w:type="spellStart"/>
-      <w:r>
-        <w:t>Denn</w:t>
-      </w:r>
-      <w:proofErr w:type="spellEnd"/>
-      <w:r>
-        <w:t>, 1983, pp. 179-180</w:t>
+      <w:r>
+        <w:t>Denn, 1983, pp. 179-180</w:t>
       </w:r>
       <w:r>
         <w:t>).</w:t>
@@ -3498,11 +3464,9 @@
       <w:r>
         <w:t xml:space="preserve"> (</w:t>
       </w:r>
-      <w:proofErr w:type="spellStart"/>
       <w:r>
         <w:t>Adanur</w:t>
       </w:r>
-      <w:proofErr w:type="spellEnd"/>
       <w:r>
         <w:t>, 2020, p. 1)</w:t>
       </w:r>
@@ -3899,21 +3863,8 @@
         </w:numPr>
         <w:spacing w:line="276" w:lineRule="auto"/>
       </w:pPr>
-      <w:proofErr w:type="spellStart"/>
-      <w:r>
-        <w:t>Neps</w:t>
-      </w:r>
-      <w:proofErr w:type="spellEnd"/>
-      <w:r>
-        <w:t xml:space="preserve">. </w:t>
-      </w:r>
-      <w:proofErr w:type="spellStart"/>
-      <w:r>
-        <w:t>Neps</w:t>
-      </w:r>
-      <w:proofErr w:type="spellEnd"/>
-      <w:r>
-        <w:t xml:space="preserve"> are formed by an accumulation of fly and fluff on the </w:t>
+      <w:r>
+        <w:t xml:space="preserve">Neps. Neps are formed by an accumulation of fly and fluff on the </w:t>
       </w:r>
       <w:r>
         <w:t>machinery used and result in damage the fabrics appearance wh</w:t>
@@ -3922,15 +3873,7 @@
         <w:t>en dyeing</w:t>
       </w:r>
       <w:r>
-        <w:t xml:space="preserve"> (</w:t>
-      </w:r>
-      <w:proofErr w:type="spellStart"/>
-      <w:r>
-        <w:t>Nateri</w:t>
-      </w:r>
-      <w:proofErr w:type="spellEnd"/>
-      <w:r>
-        <w:t>, 2014)</w:t>
+        <w:t xml:space="preserve"> (Nateri, 2014)</w:t>
       </w:r>
       <w:r>
         <w:t>.</w:t>
@@ -4093,11 +4036,9 @@
       <w:r>
         <w:t xml:space="preserve">Warp ball. A warp ball is caused by a single or multiple warp </w:t>
       </w:r>
-      <w:proofErr w:type="gramStart"/>
       <w:r>
         <w:t>yarns</w:t>
       </w:r>
-      <w:proofErr w:type="gramEnd"/>
       <w:r>
         <w:t xml:space="preserve"> becoming clumped or entangled.</w:t>
       </w:r>
@@ -4140,15 +4081,7 @@
         <w:spacing w:line="276" w:lineRule="auto"/>
       </w:pPr>
       <w:r>
-        <w:t xml:space="preserve">Weft Curling. Weft curling Is produced </w:t>
-      </w:r>
-      <w:proofErr w:type="gramStart"/>
-      <w:r>
-        <w:t>by the use of</w:t>
-      </w:r>
-      <w:proofErr w:type="gramEnd"/>
-      <w:r>
-        <w:t xml:space="preserve"> highly twisted weft yarn as a result it disturbs the pattern of the weave</w:t>
+        <w:t>Weft Curling. Weft curling Is produced by the use of highly twisted weft yarn as a result it disturbs the pattern of the weave</w:t>
       </w:r>
       <w:r>
         <w:t xml:space="preserve">. </w:t>
@@ -4244,7 +4177,7 @@
           <w:noProof/>
         </w:rPr>
         <w:drawing>
-          <wp:anchor distT="0" distB="0" distL="114300" distR="114300" simplePos="0" relativeHeight="251641344" behindDoc="0" locked="0" layoutInCell="1" allowOverlap="1" wp14:anchorId="69E04081" wp14:editId="5706E234">
+          <wp:anchor distT="0" distB="0" distL="114300" distR="114300" simplePos="0" relativeHeight="251648000" behindDoc="0" locked="0" layoutInCell="1" allowOverlap="1" wp14:anchorId="69E04081" wp14:editId="233669D5">
             <wp:simplePos x="0" y="0"/>
             <wp:positionH relativeFrom="column">
               <wp:posOffset>0</wp:posOffset>
@@ -4312,15 +4245,7 @@
         <w:t>y</w:t>
       </w:r>
       <w:r>
-        <w:t xml:space="preserve"> ball, (f) cut selvage, (g) crease, (h) warp ball, (</w:t>
-      </w:r>
-      <w:proofErr w:type="spellStart"/>
-      <w:r>
-        <w:t>i</w:t>
-      </w:r>
-      <w:proofErr w:type="spellEnd"/>
-      <w:r>
-        <w:t>) knot, (j) contamination, (k) nep, and (l) weft craft. ROI, region of interest</w:t>
+        <w:t xml:space="preserve"> ball, (f) cut selvage, (g) crease, (h) warp ball, (i) knot, (j) contamination, (k) nep, and (l) weft craft. ROI, region of interest</w:t>
       </w:r>
       <w:r>
         <w:t xml:space="preserve"> </w:t>
@@ -4500,15 +4425,7 @@
         <w:t>inspecting</w:t>
       </w:r>
       <w:r>
-        <w:t xml:space="preserve"> a variety </w:t>
-      </w:r>
-      <w:proofErr w:type="spellStart"/>
-      <w:r>
-        <w:t>if</w:t>
-      </w:r>
-      <w:proofErr w:type="spellEnd"/>
-      <w:r>
-        <w:t xml:space="preserve"> fabrics.</w:t>
+        <w:t xml:space="preserve"> a variety if fabrics.</w:t>
       </w:r>
     </w:p>
     <w:p>
@@ -4687,15 +4604,7 @@
                     </w:r>
                   </w:fldSimple>
                   <w:r>
-                    <w:t>- Sample Fabric (</w:t>
-                  </w:r>
-                  <w:proofErr w:type="spellStart"/>
-                  <w:r>
-                    <w:t>Belkhir</w:t>
-                  </w:r>
-                  <w:proofErr w:type="spellEnd"/>
-                  <w:r>
-                    <w:t>, 2020)</w:t>
+                    <w:t>- Sample Fabric (Belkhir, 2020)</w:t>
                   </w:r>
                 </w:p>
               </w:txbxContent>
@@ -4709,7 +4618,7 @@
           <w:noProof/>
         </w:rPr>
         <w:drawing>
-          <wp:anchor distT="0" distB="0" distL="114300" distR="114300" simplePos="0" relativeHeight="251643392" behindDoc="0" locked="0" layoutInCell="1" allowOverlap="1" wp14:anchorId="53E46F6F" wp14:editId="3E20B870">
+          <wp:anchor distT="0" distB="0" distL="114300" distR="114300" simplePos="0" relativeHeight="251649024" behindDoc="0" locked="0" layoutInCell="1" allowOverlap="1" wp14:anchorId="53E46F6F" wp14:editId="7986E485">
             <wp:simplePos x="0" y="0"/>
             <wp:positionH relativeFrom="column">
               <wp:posOffset>2141220</wp:posOffset>
@@ -4759,15 +4668,7 @@
         </w:drawing>
       </w:r>
       <w:r>
-        <w:t xml:space="preserve">The decision to use the </w:t>
-      </w:r>
-      <w:proofErr w:type="spellStart"/>
-      <w:r>
-        <w:t>aitex</w:t>
-      </w:r>
-      <w:proofErr w:type="spellEnd"/>
-      <w:r>
-        <w:t xml:space="preserve"> image fabric defect database informed what detection methods would be perused and how they would be evaluated. There was another </w:t>
+        <w:t xml:space="preserve">The decision to use the aitex image fabric defect database informed what detection methods would be perused and how they would be evaluated. There was another </w:t>
       </w:r>
       <w:r>
         <w:t>choice, the</w:t>
@@ -4781,11 +4682,9 @@
       <w:r>
         <w:t xml:space="preserve"> fabric defect database (</w:t>
       </w:r>
-      <w:proofErr w:type="spellStart"/>
       <w:r>
         <w:t>Belkhir</w:t>
       </w:r>
-      <w:proofErr w:type="spellEnd"/>
       <w:r>
         <w:t>, 2020).</w:t>
       </w:r>
@@ -4826,31 +4725,7 @@
         <w:t>. All images from this dataset are also all from one type of fabric</w:t>
       </w:r>
       <w:r>
-        <w:t xml:space="preserve"> (figure 2). For these reasons and the </w:t>
-      </w:r>
-      <w:proofErr w:type="gramStart"/>
-      <w:r>
-        <w:t>fact</w:t>
-      </w:r>
-      <w:proofErr w:type="gramEnd"/>
-      <w:r>
-        <w:t xml:space="preserve"> the type of fabric is less widespread than that found in the </w:t>
-      </w:r>
-      <w:proofErr w:type="spellStart"/>
-      <w:r>
-        <w:t>aitex</w:t>
-      </w:r>
-      <w:proofErr w:type="spellEnd"/>
-      <w:r>
-        <w:t xml:space="preserve"> database, it was decided that while accuracy might suffer the inspection methods produced would be more general if the project used the </w:t>
-      </w:r>
-      <w:proofErr w:type="spellStart"/>
-      <w:r>
-        <w:t>aitex</w:t>
-      </w:r>
-      <w:proofErr w:type="spellEnd"/>
-      <w:r>
-        <w:t xml:space="preserve"> database.</w:t>
+        <w:t xml:space="preserve"> (figure 2). For these reasons and the fact the type of fabric is less widespread than that found in the aitex database, it was decided that while accuracy might suffer the inspection methods produced would be more general if the project used the aitex database.</w:t>
       </w:r>
     </w:p>
     <w:p>
@@ -4971,7 +4846,7 @@
           <w:noProof/>
         </w:rPr>
         <w:drawing>
-          <wp:anchor distT="0" distB="0" distL="114300" distR="114300" simplePos="0" relativeHeight="251645440" behindDoc="0" locked="0" layoutInCell="1" allowOverlap="1" wp14:anchorId="5BCDED6E" wp14:editId="08506879">
+          <wp:anchor distT="0" distB="0" distL="114300" distR="114300" simplePos="0" relativeHeight="251650048" behindDoc="0" locked="0" layoutInCell="1" allowOverlap="1" wp14:anchorId="5BCDED6E" wp14:editId="46F9C1D8">
             <wp:simplePos x="0" y="0"/>
             <wp:positionH relativeFrom="column">
               <wp:posOffset>0</wp:posOffset>
@@ -5093,7 +4968,7 @@
           <w:noProof/>
         </w:rPr>
         <w:drawing>
-          <wp:anchor distT="0" distB="0" distL="114300" distR="114300" simplePos="0" relativeHeight="251647488" behindDoc="0" locked="0" layoutInCell="1" allowOverlap="1" wp14:anchorId="57D6A3E7" wp14:editId="0FC49DE3">
+          <wp:anchor distT="0" distB="0" distL="114300" distR="114300" simplePos="0" relativeHeight="251651072" behindDoc="0" locked="0" layoutInCell="1" allowOverlap="1" wp14:anchorId="57D6A3E7" wp14:editId="768E5B4D">
             <wp:simplePos x="0" y="0"/>
             <wp:positionH relativeFrom="column">
               <wp:posOffset>0</wp:posOffset>
@@ -5179,15 +5054,7 @@
     </w:p>
     <w:p>
       <w:r>
-        <w:t xml:space="preserve">The last goal will be to store the created tiles as either a defective or normal. </w:t>
-      </w:r>
-      <w:proofErr w:type="gramStart"/>
-      <w:r>
-        <w:t>However</w:t>
-      </w:r>
-      <w:proofErr w:type="gramEnd"/>
-      <w:r>
-        <w:t xml:space="preserve"> this presents some issues </w:t>
+        <w:t xml:space="preserve">The last goal will be to store the created tiles as either a defective or normal. However this presents some issues </w:t>
       </w:r>
       <w:r>
         <w:t>as not all tiles from a defective image are themselves defective, the mask images from the database will likely be useful here.</w:t>
@@ -5409,10 +5276,23 @@
           <w:szCs w:val="21"/>
           <w:lang w:eastAsia="en-GB"/>
         </w:rPr>
-        <w:t xml:space="preserve">    </w:t>
-      </w:r>
-      <w:proofErr w:type="spellStart"/>
-      <w:r>
+        <w:t xml:space="preserve">    imagex = </w:t>
+      </w:r>
+      <w:r>
+        <w:rPr>
+          <w:rFonts w:ascii="Consolas" w:eastAsia="Times New Roman" w:hAnsi="Consolas" w:cs="Times New Roman"/>
+          <w:color w:val="B5CEA8"/>
+          <w:sz w:val="21"/>
+          <w:szCs w:val="21"/>
+          <w:lang w:eastAsia="en-GB"/>
+        </w:rPr>
+        <w:t>0</w:t>
+      </w:r>
+    </w:p>
+    <w:p>
+      <w:pPr>
+        <w:shd w:val="clear" w:color="auto" w:fill="1E1E1E"/>
+        <w:spacing w:after="0" w:line="285" w:lineRule="atLeast"/>
         <w:rPr>
           <w:rFonts w:ascii="Consolas" w:eastAsia="Times New Roman" w:hAnsi="Consolas" w:cs="Times New Roman"/>
           <w:color w:val="D4D4D4"/>
@@ -5420,9 +5300,7 @@
           <w:szCs w:val="21"/>
           <w:lang w:eastAsia="en-GB"/>
         </w:rPr>
-        <w:t>imagex</w:t>
-      </w:r>
-      <w:proofErr w:type="spellEnd"/>
+      </w:pPr>
       <w:r>
         <w:rPr>
           <w:rFonts w:ascii="Consolas" w:eastAsia="Times New Roman" w:hAnsi="Consolas" w:cs="Times New Roman"/>
@@ -5431,7 +5309,7 @@
           <w:szCs w:val="21"/>
           <w:lang w:eastAsia="en-GB"/>
         </w:rPr>
-        <w:t xml:space="preserve"> = </w:t>
+        <w:t xml:space="preserve">    imagey = </w:t>
       </w:r>
       <w:r>
         <w:rPr>
@@ -5464,9 +5342,31 @@
           <w:szCs w:val="21"/>
           <w:lang w:eastAsia="en-GB"/>
         </w:rPr>
-        <w:t xml:space="preserve">    </w:t>
-      </w:r>
-      <w:proofErr w:type="spellStart"/>
+        <w:t xml:space="preserve">    roi = </w:t>
+      </w:r>
+      <w:r>
+        <w:rPr>
+          <w:rFonts w:ascii="Consolas" w:eastAsia="Times New Roman" w:hAnsi="Consolas" w:cs="Times New Roman"/>
+          <w:color w:val="569CD6"/>
+          <w:sz w:val="21"/>
+          <w:szCs w:val="21"/>
+          <w:lang w:eastAsia="en-GB"/>
+        </w:rPr>
+        <w:t>None</w:t>
+      </w:r>
+    </w:p>
+    <w:p>
+      <w:pPr>
+        <w:shd w:val="clear" w:color="auto" w:fill="1E1E1E"/>
+        <w:spacing w:after="0" w:line="285" w:lineRule="atLeast"/>
+        <w:rPr>
+          <w:rFonts w:ascii="Consolas" w:eastAsia="Times New Roman" w:hAnsi="Consolas" w:cs="Times New Roman"/>
+          <w:color w:val="B5CEA8"/>
+          <w:sz w:val="21"/>
+          <w:szCs w:val="21"/>
+          <w:lang w:eastAsia="en-GB"/>
+        </w:rPr>
+      </w:pPr>
       <w:r>
         <w:rPr>
           <w:rFonts w:ascii="Consolas" w:eastAsia="Times New Roman" w:hAnsi="Consolas" w:cs="Times New Roman"/>
@@ -5475,18 +5375,7 @@
           <w:szCs w:val="21"/>
           <w:lang w:eastAsia="en-GB"/>
         </w:rPr>
-        <w:t>imagey</w:t>
-      </w:r>
-      <w:proofErr w:type="spellEnd"/>
-      <w:r>
-        <w:rPr>
-          <w:rFonts w:ascii="Consolas" w:eastAsia="Times New Roman" w:hAnsi="Consolas" w:cs="Times New Roman"/>
-          <w:color w:val="D4D4D4"/>
-          <w:sz w:val="21"/>
-          <w:szCs w:val="21"/>
-          <w:lang w:eastAsia="en-GB"/>
-        </w:rPr>
-        <w:t xml:space="preserve"> = </w:t>
+        <w:t xml:space="preserve">    overlap = </w:t>
       </w:r>
       <w:r>
         <w:rPr>
@@ -5505,100 +5394,12 @@
         <w:spacing w:after="0" w:line="285" w:lineRule="atLeast"/>
         <w:rPr>
           <w:rFonts w:ascii="Consolas" w:eastAsia="Times New Roman" w:hAnsi="Consolas" w:cs="Times New Roman"/>
-          <w:color w:val="D4D4D4"/>
-          <w:sz w:val="21"/>
-          <w:szCs w:val="21"/>
-          <w:lang w:eastAsia="en-GB"/>
-        </w:rPr>
-      </w:pPr>
-      <w:r>
-        <w:rPr>
-          <w:rFonts w:ascii="Consolas" w:eastAsia="Times New Roman" w:hAnsi="Consolas" w:cs="Times New Roman"/>
-          <w:color w:val="D4D4D4"/>
-          <w:sz w:val="21"/>
-          <w:szCs w:val="21"/>
-          <w:lang w:eastAsia="en-GB"/>
-        </w:rPr>
-        <w:t xml:space="preserve">    </w:t>
-      </w:r>
-      <w:proofErr w:type="spellStart"/>
-      <w:r>
-        <w:rPr>
-          <w:rFonts w:ascii="Consolas" w:eastAsia="Times New Roman" w:hAnsi="Consolas" w:cs="Times New Roman"/>
-          <w:color w:val="D4D4D4"/>
-          <w:sz w:val="21"/>
-          <w:szCs w:val="21"/>
-          <w:lang w:eastAsia="en-GB"/>
-        </w:rPr>
-        <w:t>roi</w:t>
-      </w:r>
-      <w:proofErr w:type="spellEnd"/>
-      <w:r>
-        <w:rPr>
-          <w:rFonts w:ascii="Consolas" w:eastAsia="Times New Roman" w:hAnsi="Consolas" w:cs="Times New Roman"/>
-          <w:color w:val="D4D4D4"/>
-          <w:sz w:val="21"/>
-          <w:szCs w:val="21"/>
-          <w:lang w:eastAsia="en-GB"/>
-        </w:rPr>
-        <w:t xml:space="preserve"> = </w:t>
-      </w:r>
-      <w:r>
-        <w:rPr>
-          <w:rFonts w:ascii="Consolas" w:eastAsia="Times New Roman" w:hAnsi="Consolas" w:cs="Times New Roman"/>
-          <w:color w:val="569CD6"/>
-          <w:sz w:val="21"/>
-          <w:szCs w:val="21"/>
-          <w:lang w:eastAsia="en-GB"/>
-        </w:rPr>
-        <w:t>None</w:t>
-      </w:r>
-    </w:p>
-    <w:p>
-      <w:pPr>
-        <w:shd w:val="clear" w:color="auto" w:fill="1E1E1E"/>
-        <w:spacing w:after="0" w:line="285" w:lineRule="atLeast"/>
-        <w:rPr>
-          <w:rFonts w:ascii="Consolas" w:eastAsia="Times New Roman" w:hAnsi="Consolas" w:cs="Times New Roman"/>
           <w:color w:val="B5CEA8"/>
           <w:sz w:val="21"/>
           <w:szCs w:val="21"/>
           <w:lang w:eastAsia="en-GB"/>
         </w:rPr>
       </w:pPr>
-      <w:r>
-        <w:rPr>
-          <w:rFonts w:ascii="Consolas" w:eastAsia="Times New Roman" w:hAnsi="Consolas" w:cs="Times New Roman"/>
-          <w:color w:val="D4D4D4"/>
-          <w:sz w:val="21"/>
-          <w:szCs w:val="21"/>
-          <w:lang w:eastAsia="en-GB"/>
-        </w:rPr>
-        <w:t xml:space="preserve">    overlap = </w:t>
-      </w:r>
-      <w:r>
-        <w:rPr>
-          <w:rFonts w:ascii="Consolas" w:eastAsia="Times New Roman" w:hAnsi="Consolas" w:cs="Times New Roman"/>
-          <w:color w:val="B5CEA8"/>
-          <w:sz w:val="21"/>
-          <w:szCs w:val="21"/>
-          <w:lang w:eastAsia="en-GB"/>
-        </w:rPr>
-        <w:t>0</w:t>
-      </w:r>
-    </w:p>
-    <w:p>
-      <w:pPr>
-        <w:shd w:val="clear" w:color="auto" w:fill="1E1E1E"/>
-        <w:spacing w:after="0" w:line="285" w:lineRule="atLeast"/>
-        <w:rPr>
-          <w:rFonts w:ascii="Consolas" w:eastAsia="Times New Roman" w:hAnsi="Consolas" w:cs="Times New Roman"/>
-          <w:color w:val="B5CEA8"/>
-          <w:sz w:val="21"/>
-          <w:szCs w:val="21"/>
-          <w:lang w:eastAsia="en-GB"/>
-        </w:rPr>
-      </w:pPr>
     </w:p>
     <w:p>
       <w:pPr>
@@ -5622,50 +5423,10 @@
         <w:t xml:space="preserve"> </w:t>
       </w:r>
       <w:r>
-        <w:t>“x” and “y” hold the position of the tiles in relation to the other tiles. Whereas “</w:t>
-      </w:r>
-      <w:proofErr w:type="spellStart"/>
-      <w:r>
-        <w:t>imagex</w:t>
-      </w:r>
-      <w:proofErr w:type="spellEnd"/>
-      <w:r>
-        <w:t>” and “</w:t>
-      </w:r>
-      <w:proofErr w:type="spellStart"/>
-      <w:r>
-        <w:t>imagey</w:t>
-      </w:r>
-      <w:proofErr w:type="spellEnd"/>
-      <w:r>
-        <w:t xml:space="preserve">” hold the </w:t>
-      </w:r>
-      <w:r>
-        <w:t xml:space="preserve">position of the tile in relation to the pixels of the master image. For </w:t>
-      </w:r>
-      <w:proofErr w:type="gramStart"/>
-      <w:r>
-        <w:t>example</w:t>
-      </w:r>
-      <w:proofErr w:type="gramEnd"/>
-      <w:r>
-        <w:t xml:space="preserve"> a the second tile on the second row would have “x” and “y” value of 1. However, assuming a tile “width” and “height” of 64 and a “overlap” of 0 the same tile would have the value of 64 for both the “</w:t>
-      </w:r>
-      <w:proofErr w:type="spellStart"/>
-      <w:r>
-        <w:t>imagex</w:t>
-      </w:r>
-      <w:proofErr w:type="spellEnd"/>
-      <w:r>
-        <w:t>” and “</w:t>
-      </w:r>
-      <w:proofErr w:type="spellStart"/>
-      <w:r>
-        <w:t>imagey</w:t>
-      </w:r>
-      <w:proofErr w:type="spellEnd"/>
-      <w:r>
-        <w:t>”.</w:t>
+        <w:t xml:space="preserve">“x” and “y” hold the position of the tiles in relation to the other tiles. Whereas “imagex” and “imagey” hold the </w:t>
+      </w:r>
+      <w:r>
+        <w:t>position of the tile in relation to the pixels of the master image. For example a the second tile on the second row would have “x” and “y” value of 1. However, assuming a tile “width” and “height” of 64 and a “overlap” of 0 the same tile would have the value of 64 for both the “imagex” and “imagey”.</w:t>
       </w:r>
       <w:r>
         <w:t xml:space="preserve"> Overlap simply describes the </w:t>
@@ -5732,7 +5493,7 @@
           <w:noProof/>
         </w:rPr>
         <w:drawing>
-          <wp:anchor distT="0" distB="0" distL="114300" distR="114300" simplePos="0" relativeHeight="251649536" behindDoc="0" locked="0" layoutInCell="1" allowOverlap="1" wp14:anchorId="149A707E" wp14:editId="04E9BC39">
+          <wp:anchor distT="0" distB="0" distL="114300" distR="114300" simplePos="0" relativeHeight="251652096" behindDoc="0" locked="0" layoutInCell="1" allowOverlap="1" wp14:anchorId="149A707E" wp14:editId="4E517F06">
             <wp:simplePos x="0" y="0"/>
             <wp:positionH relativeFrom="column">
               <wp:posOffset>1592580</wp:posOffset>
@@ -5827,11 +5588,13 @@
           <w:szCs w:val="21"/>
           <w:lang w:eastAsia="en-GB"/>
         </w:rPr>
-        <w:t xml:space="preserve"> populate(</w:t>
-      </w:r>
-      <w:proofErr w:type="spellStart"/>
-      <w:proofErr w:type="gramStart"/>
-      <w:r>
+        <w:t xml:space="preserve"> populate(self,master):</w:t>
+      </w:r>
+    </w:p>
+    <w:p>
+      <w:pPr>
+        <w:shd w:val="clear" w:color="auto" w:fill="1E1E1E"/>
+        <w:spacing w:after="0" w:line="285" w:lineRule="atLeast"/>
         <w:rPr>
           <w:rFonts w:ascii="Consolas" w:eastAsia="Times New Roman" w:hAnsi="Consolas" w:cs="Times New Roman"/>
           <w:color w:val="D4D4D4"/>
@@ -5839,10 +5602,7 @@
           <w:szCs w:val="21"/>
           <w:lang w:eastAsia="en-GB"/>
         </w:rPr>
-        <w:t>self,master</w:t>
-      </w:r>
-      <w:proofErr w:type="spellEnd"/>
-      <w:proofErr w:type="gramEnd"/>
+      </w:pPr>
       <w:r>
         <w:rPr>
           <w:rFonts w:ascii="Consolas" w:eastAsia="Times New Roman" w:hAnsi="Consolas" w:cs="Times New Roman"/>
@@ -5851,13 +5611,19 @@
           <w:szCs w:val="21"/>
           <w:lang w:eastAsia="en-GB"/>
         </w:rPr>
-        <w:t>):</w:t>
-      </w:r>
-    </w:p>
-    <w:p>
-      <w:pPr>
-        <w:shd w:val="clear" w:color="auto" w:fill="1E1E1E"/>
-        <w:spacing w:after="0" w:line="285" w:lineRule="atLeast"/>
+        <w:t xml:space="preserve">        </w:t>
+      </w:r>
+      <w:r>
+        <w:rPr>
+          <w:rFonts w:ascii="Consolas" w:eastAsia="Times New Roman" w:hAnsi="Consolas" w:cs="Times New Roman"/>
+          <w:color w:val="569CD6"/>
+          <w:sz w:val="21"/>
+          <w:szCs w:val="21"/>
+          <w:lang w:eastAsia="en-GB"/>
+        </w:rPr>
+        <w:t>self</w:t>
+      </w:r>
+      <w:r>
         <w:rPr>
           <w:rFonts w:ascii="Consolas" w:eastAsia="Times New Roman" w:hAnsi="Consolas" w:cs="Times New Roman"/>
           <w:color w:val="D4D4D4"/>
@@ -5865,8 +5631,13 @@
           <w:szCs w:val="21"/>
           <w:lang w:eastAsia="en-GB"/>
         </w:rPr>
-      </w:pPr>
-      <w:r>
+        <w:t>.roi = master[y:y+height, x:x+width]</w:t>
+      </w:r>
+    </w:p>
+    <w:p>
+      <w:pPr>
+        <w:shd w:val="clear" w:color="auto" w:fill="1E1E1E"/>
+        <w:spacing w:after="0" w:line="285" w:lineRule="atLeast"/>
         <w:rPr>
           <w:rFonts w:ascii="Consolas" w:eastAsia="Times New Roman" w:hAnsi="Consolas" w:cs="Times New Roman"/>
           <w:color w:val="D4D4D4"/>
@@ -5874,9 +5645,17 @@
           <w:szCs w:val="21"/>
           <w:lang w:eastAsia="en-GB"/>
         </w:rPr>
+      </w:pPr>
+      <w:r>
+        <w:rPr>
+          <w:rFonts w:ascii="Consolas" w:eastAsia="Times New Roman" w:hAnsi="Consolas" w:cs="Times New Roman"/>
+          <w:color w:val="D4D4D4"/>
+          <w:sz w:val="21"/>
+          <w:szCs w:val="21"/>
+          <w:lang w:eastAsia="en-GB"/>
+        </w:rPr>
         <w:t xml:space="preserve">        </w:t>
       </w:r>
-      <w:proofErr w:type="spellStart"/>
       <w:r>
         <w:rPr>
           <w:rFonts w:ascii="Consolas" w:eastAsia="Times New Roman" w:hAnsi="Consolas" w:cs="Times New Roman"/>
@@ -5885,7 +5664,7 @@
           <w:szCs w:val="21"/>
           <w:lang w:eastAsia="en-GB"/>
         </w:rPr>
-        <w:t>self</w:t>
+        <w:t>if</w:t>
       </w:r>
       <w:r>
         <w:rPr>
@@ -5895,9 +5674,18 @@
           <w:szCs w:val="21"/>
           <w:lang w:eastAsia="en-GB"/>
         </w:rPr>
-        <w:t>.roi</w:t>
-      </w:r>
-      <w:proofErr w:type="spellEnd"/>
+        <w:t xml:space="preserve"> (</w:t>
+      </w:r>
+      <w:r>
+        <w:rPr>
+          <w:rFonts w:ascii="Consolas" w:eastAsia="Times New Roman" w:hAnsi="Consolas" w:cs="Times New Roman"/>
+          <w:color w:val="569CD6"/>
+          <w:sz w:val="21"/>
+          <w:szCs w:val="21"/>
+          <w:lang w:eastAsia="en-GB"/>
+        </w:rPr>
+        <w:t>self</w:t>
+      </w:r>
       <w:r>
         <w:rPr>
           <w:rFonts w:ascii="Consolas" w:eastAsia="Times New Roman" w:hAnsi="Consolas" w:cs="Times New Roman"/>
@@ -5906,9 +5694,18 @@
           <w:szCs w:val="21"/>
           <w:lang w:eastAsia="en-GB"/>
         </w:rPr>
-        <w:t xml:space="preserve"> = </w:t>
-      </w:r>
-      <w:proofErr w:type="gramStart"/>
+        <w:t>.roi.shape[</w:t>
+      </w:r>
+      <w:r>
+        <w:rPr>
+          <w:rFonts w:ascii="Consolas" w:eastAsia="Times New Roman" w:hAnsi="Consolas" w:cs="Times New Roman"/>
+          <w:color w:val="B5CEA8"/>
+          <w:sz w:val="21"/>
+          <w:szCs w:val="21"/>
+          <w:lang w:eastAsia="en-GB"/>
+        </w:rPr>
+        <w:t>1</w:t>
+      </w:r>
       <w:r>
         <w:rPr>
           <w:rFonts w:ascii="Consolas" w:eastAsia="Times New Roman" w:hAnsi="Consolas" w:cs="Times New Roman"/>
@@ -5917,11 +5714,13 @@
           <w:szCs w:val="21"/>
           <w:lang w:eastAsia="en-GB"/>
         </w:rPr>
-        <w:t>master[</w:t>
-      </w:r>
-      <w:proofErr w:type="spellStart"/>
-      <w:proofErr w:type="gramEnd"/>
-      <w:r>
+        <w:t>] &lt; width):</w:t>
+      </w:r>
+    </w:p>
+    <w:p>
+      <w:pPr>
+        <w:shd w:val="clear" w:color="auto" w:fill="1E1E1E"/>
+        <w:spacing w:after="0" w:line="285" w:lineRule="atLeast"/>
         <w:rPr>
           <w:rFonts w:ascii="Consolas" w:eastAsia="Times New Roman" w:hAnsi="Consolas" w:cs="Times New Roman"/>
           <w:color w:val="D4D4D4"/>
@@ -5929,9 +5728,7 @@
           <w:szCs w:val="21"/>
           <w:lang w:eastAsia="en-GB"/>
         </w:rPr>
-        <w:t>y:y+height</w:t>
-      </w:r>
-      <w:proofErr w:type="spellEnd"/>
+      </w:pPr>
       <w:r>
         <w:rPr>
           <w:rFonts w:ascii="Consolas" w:eastAsia="Times New Roman" w:hAnsi="Consolas" w:cs="Times New Roman"/>
@@ -5940,13 +5737,19 @@
           <w:szCs w:val="21"/>
           <w:lang w:eastAsia="en-GB"/>
         </w:rPr>
-        <w:t>, x:x+width]</w:t>
-      </w:r>
-    </w:p>
-    <w:p>
-      <w:pPr>
-        <w:shd w:val="clear" w:color="auto" w:fill="1E1E1E"/>
-        <w:spacing w:after="0" w:line="285" w:lineRule="atLeast"/>
+        <w:t>            new_x = x - (width-</w:t>
+      </w:r>
+      <w:r>
+        <w:rPr>
+          <w:rFonts w:ascii="Consolas" w:eastAsia="Times New Roman" w:hAnsi="Consolas" w:cs="Times New Roman"/>
+          <w:color w:val="569CD6"/>
+          <w:sz w:val="21"/>
+          <w:szCs w:val="21"/>
+          <w:lang w:eastAsia="en-GB"/>
+        </w:rPr>
+        <w:t>self</w:t>
+      </w:r>
+      <w:r>
         <w:rPr>
           <w:rFonts w:ascii="Consolas" w:eastAsia="Times New Roman" w:hAnsi="Consolas" w:cs="Times New Roman"/>
           <w:color w:val="D4D4D4"/>
@@ -5954,7 +5757,18 @@
           <w:szCs w:val="21"/>
           <w:lang w:eastAsia="en-GB"/>
         </w:rPr>
-      </w:pPr>
+        <w:t>.roi.shape[</w:t>
+      </w:r>
+      <w:r>
+        <w:rPr>
+          <w:rFonts w:ascii="Consolas" w:eastAsia="Times New Roman" w:hAnsi="Consolas" w:cs="Times New Roman"/>
+          <w:color w:val="B5CEA8"/>
+          <w:sz w:val="21"/>
+          <w:szCs w:val="21"/>
+          <w:lang w:eastAsia="en-GB"/>
+        </w:rPr>
+        <w:t>1</w:t>
+      </w:r>
       <w:r>
         <w:rPr>
           <w:rFonts w:ascii="Consolas" w:eastAsia="Times New Roman" w:hAnsi="Consolas" w:cs="Times New Roman"/>
@@ -5963,7 +5777,30 @@
           <w:szCs w:val="21"/>
           <w:lang w:eastAsia="en-GB"/>
         </w:rPr>
-        <w:t xml:space="preserve">        </w:t>
+        <w:t>])</w:t>
+      </w:r>
+    </w:p>
+    <w:p>
+      <w:pPr>
+        <w:shd w:val="clear" w:color="auto" w:fill="1E1E1E"/>
+        <w:spacing w:after="0" w:line="285" w:lineRule="atLeast"/>
+        <w:rPr>
+          <w:rFonts w:ascii="Consolas" w:eastAsia="Times New Roman" w:hAnsi="Consolas" w:cs="Times New Roman"/>
+          <w:color w:val="D4D4D4"/>
+          <w:sz w:val="21"/>
+          <w:szCs w:val="21"/>
+          <w:lang w:eastAsia="en-GB"/>
+        </w:rPr>
+      </w:pPr>
+      <w:r>
+        <w:rPr>
+          <w:rFonts w:ascii="Consolas" w:eastAsia="Times New Roman" w:hAnsi="Consolas" w:cs="Times New Roman"/>
+          <w:color w:val="D4D4D4"/>
+          <w:sz w:val="21"/>
+          <w:szCs w:val="21"/>
+          <w:lang w:eastAsia="en-GB"/>
+        </w:rPr>
+        <w:t xml:space="preserve">            </w:t>
       </w:r>
       <w:r>
         <w:rPr>
@@ -5973,7 +5810,7 @@
           <w:szCs w:val="21"/>
           <w:lang w:eastAsia="en-GB"/>
         </w:rPr>
-        <w:t>if</w:t>
+        <w:t>self</w:t>
       </w:r>
       <w:r>
         <w:rPr>
@@ -5983,10 +5820,31 @@
           <w:szCs w:val="21"/>
           <w:lang w:eastAsia="en-GB"/>
         </w:rPr>
-        <w:t xml:space="preserve"> (</w:t>
-      </w:r>
-      <w:proofErr w:type="spellStart"/>
-      <w:proofErr w:type="gramStart"/>
+        <w:t>.roi = master[y:y+height, new_x:new_x+width]</w:t>
+      </w:r>
+    </w:p>
+    <w:p>
+      <w:pPr>
+        <w:shd w:val="clear" w:color="auto" w:fill="1E1E1E"/>
+        <w:spacing w:after="0" w:line="285" w:lineRule="atLeast"/>
+        <w:rPr>
+          <w:rFonts w:ascii="Consolas" w:eastAsia="Times New Roman" w:hAnsi="Consolas" w:cs="Times New Roman"/>
+          <w:color w:val="D4D4D4"/>
+          <w:sz w:val="21"/>
+          <w:szCs w:val="21"/>
+          <w:lang w:eastAsia="en-GB"/>
+        </w:rPr>
+      </w:pPr>
+      <w:r>
+        <w:rPr>
+          <w:rFonts w:ascii="Consolas" w:eastAsia="Times New Roman" w:hAnsi="Consolas" w:cs="Times New Roman"/>
+          <w:color w:val="D4D4D4"/>
+          <w:sz w:val="21"/>
+          <w:szCs w:val="21"/>
+          <w:lang w:eastAsia="en-GB"/>
+        </w:rPr>
+        <w:t xml:space="preserve">            </w:t>
+      </w:r>
       <w:r>
         <w:rPr>
           <w:rFonts w:ascii="Consolas" w:eastAsia="Times New Roman" w:hAnsi="Consolas" w:cs="Times New Roman"/>
@@ -6005,11 +5863,13 @@
           <w:szCs w:val="21"/>
           <w:lang w:eastAsia="en-GB"/>
         </w:rPr>
-        <w:t>.roi.shape</w:t>
-      </w:r>
-      <w:proofErr w:type="spellEnd"/>
-      <w:proofErr w:type="gramEnd"/>
-      <w:r>
+        <w:t>.imagex = new_x</w:t>
+      </w:r>
+    </w:p>
+    <w:p>
+      <w:pPr>
+        <w:shd w:val="clear" w:color="auto" w:fill="1E1E1E"/>
+        <w:spacing w:after="0" w:line="285" w:lineRule="atLeast"/>
         <w:rPr>
           <w:rFonts w:ascii="Consolas" w:eastAsia="Times New Roman" w:hAnsi="Consolas" w:cs="Times New Roman"/>
           <w:color w:val="D4D4D4"/>
@@ -6017,7 +5877,56 @@
           <w:szCs w:val="21"/>
           <w:lang w:eastAsia="en-GB"/>
         </w:rPr>
-        <w:t>[</w:t>
+      </w:pPr>
+      <w:r>
+        <w:rPr>
+          <w:rFonts w:ascii="Consolas" w:eastAsia="Times New Roman" w:hAnsi="Consolas" w:cs="Times New Roman"/>
+          <w:color w:val="D4D4D4"/>
+          <w:sz w:val="21"/>
+          <w:szCs w:val="21"/>
+          <w:lang w:eastAsia="en-GB"/>
+        </w:rPr>
+        <w:t xml:space="preserve">        </w:t>
+      </w:r>
+      <w:r>
+        <w:rPr>
+          <w:rFonts w:ascii="Consolas" w:eastAsia="Times New Roman" w:hAnsi="Consolas" w:cs="Times New Roman"/>
+          <w:color w:val="569CD6"/>
+          <w:sz w:val="21"/>
+          <w:szCs w:val="21"/>
+          <w:lang w:eastAsia="en-GB"/>
+        </w:rPr>
+        <w:t>if</w:t>
+      </w:r>
+      <w:r>
+        <w:rPr>
+          <w:rFonts w:ascii="Consolas" w:eastAsia="Times New Roman" w:hAnsi="Consolas" w:cs="Times New Roman"/>
+          <w:color w:val="D4D4D4"/>
+          <w:sz w:val="21"/>
+          <w:szCs w:val="21"/>
+          <w:lang w:eastAsia="en-GB"/>
+        </w:rPr>
+        <w:t xml:space="preserve"> (</w:t>
+      </w:r>
+      <w:r>
+        <w:rPr>
+          <w:rFonts w:ascii="Consolas" w:eastAsia="Times New Roman" w:hAnsi="Consolas" w:cs="Times New Roman"/>
+          <w:color w:val="569CD6"/>
+          <w:sz w:val="21"/>
+          <w:szCs w:val="21"/>
+          <w:lang w:eastAsia="en-GB"/>
+        </w:rPr>
+        <w:t>self</w:t>
+      </w:r>
+      <w:r>
+        <w:rPr>
+          <w:rFonts w:ascii="Consolas" w:eastAsia="Times New Roman" w:hAnsi="Consolas" w:cs="Times New Roman"/>
+          <w:color w:val="D4D4D4"/>
+          <w:sz w:val="21"/>
+          <w:szCs w:val="21"/>
+          <w:lang w:eastAsia="en-GB"/>
+        </w:rPr>
+        <w:t>.roi.shape[</w:t>
       </w:r>
       <w:r>
         <w:rPr>
@@ -6027,7 +5936,7 @@
           <w:szCs w:val="21"/>
           <w:lang w:eastAsia="en-GB"/>
         </w:rPr>
-        <w:t>1</w:t>
+        <w:t>0</w:t>
       </w:r>
       <w:r>
         <w:rPr>
@@ -6037,7 +5946,7 @@
           <w:szCs w:val="21"/>
           <w:lang w:eastAsia="en-GB"/>
         </w:rPr>
-        <w:t>] &lt; width):</w:t>
+        <w:t>] &lt;height):</w:t>
       </w:r>
     </w:p>
     <w:p>
@@ -6060,9 +5969,18 @@
           <w:szCs w:val="21"/>
           <w:lang w:eastAsia="en-GB"/>
         </w:rPr>
-        <w:t xml:space="preserve">            </w:t>
-      </w:r>
-      <w:proofErr w:type="spellStart"/>
+        <w:t>            new_y = y - (height-</w:t>
+      </w:r>
+      <w:r>
+        <w:rPr>
+          <w:rFonts w:ascii="Consolas" w:eastAsia="Times New Roman" w:hAnsi="Consolas" w:cs="Times New Roman"/>
+          <w:color w:val="569CD6"/>
+          <w:sz w:val="21"/>
+          <w:szCs w:val="21"/>
+          <w:lang w:eastAsia="en-GB"/>
+        </w:rPr>
+        <w:t>self</w:t>
+      </w:r>
       <w:r>
         <w:rPr>
           <w:rFonts w:ascii="Consolas" w:eastAsia="Times New Roman" w:hAnsi="Consolas" w:cs="Times New Roman"/>
@@ -6071,9 +5989,18 @@
           <w:szCs w:val="21"/>
           <w:lang w:eastAsia="en-GB"/>
         </w:rPr>
-        <w:t>new_x</w:t>
-      </w:r>
-      <w:proofErr w:type="spellEnd"/>
+        <w:t>.roi.shape[</w:t>
+      </w:r>
+      <w:r>
+        <w:rPr>
+          <w:rFonts w:ascii="Consolas" w:eastAsia="Times New Roman" w:hAnsi="Consolas" w:cs="Times New Roman"/>
+          <w:color w:val="B5CEA8"/>
+          <w:sz w:val="21"/>
+          <w:szCs w:val="21"/>
+          <w:lang w:eastAsia="en-GB"/>
+        </w:rPr>
+        <w:t>0</w:t>
+      </w:r>
       <w:r>
         <w:rPr>
           <w:rFonts w:ascii="Consolas" w:eastAsia="Times New Roman" w:hAnsi="Consolas" w:cs="Times New Roman"/>
@@ -6082,10 +6009,13 @@
           <w:szCs w:val="21"/>
           <w:lang w:eastAsia="en-GB"/>
         </w:rPr>
-        <w:t xml:space="preserve"> = x - (</w:t>
-      </w:r>
-      <w:proofErr w:type="gramStart"/>
-      <w:r>
+        <w:t>])</w:t>
+      </w:r>
+    </w:p>
+    <w:p>
+      <w:pPr>
+        <w:shd w:val="clear" w:color="auto" w:fill="1E1E1E"/>
+        <w:spacing w:after="0" w:line="285" w:lineRule="atLeast"/>
         <w:rPr>
           <w:rFonts w:ascii="Consolas" w:eastAsia="Times New Roman" w:hAnsi="Consolas" w:cs="Times New Roman"/>
           <w:color w:val="D4D4D4"/>
@@ -6093,9 +6023,17 @@
           <w:szCs w:val="21"/>
           <w:lang w:eastAsia="en-GB"/>
         </w:rPr>
-        <w:t>width-</w:t>
-      </w:r>
-      <w:proofErr w:type="spellStart"/>
+      </w:pPr>
+      <w:r>
+        <w:rPr>
+          <w:rFonts w:ascii="Consolas" w:eastAsia="Times New Roman" w:hAnsi="Consolas" w:cs="Times New Roman"/>
+          <w:color w:val="D4D4D4"/>
+          <w:sz w:val="21"/>
+          <w:szCs w:val="21"/>
+          <w:lang w:eastAsia="en-GB"/>
+        </w:rPr>
+        <w:t xml:space="preserve">            </w:t>
+      </w:r>
       <w:r>
         <w:rPr>
           <w:rFonts w:ascii="Consolas" w:eastAsia="Times New Roman" w:hAnsi="Consolas" w:cs="Times New Roman"/>
@@ -6114,11 +6052,13 @@
           <w:szCs w:val="21"/>
           <w:lang w:eastAsia="en-GB"/>
         </w:rPr>
-        <w:t>.roi.shape</w:t>
-      </w:r>
-      <w:proofErr w:type="spellEnd"/>
-      <w:proofErr w:type="gramEnd"/>
-      <w:r>
+        <w:t>.roi = master[new_y:new_y+height, x:x+width]</w:t>
+      </w:r>
+    </w:p>
+    <w:p>
+      <w:pPr>
+        <w:shd w:val="clear" w:color="auto" w:fill="1E1E1E"/>
+        <w:spacing w:after="0" w:line="285" w:lineRule="atLeast"/>
         <w:rPr>
           <w:rFonts w:ascii="Consolas" w:eastAsia="Times New Roman" w:hAnsi="Consolas" w:cs="Times New Roman"/>
           <w:color w:val="D4D4D4"/>
@@ -6126,18 +6066,7 @@
           <w:szCs w:val="21"/>
           <w:lang w:eastAsia="en-GB"/>
         </w:rPr>
-        <w:t>[</w:t>
-      </w:r>
-      <w:r>
-        <w:rPr>
-          <w:rFonts w:ascii="Consolas" w:eastAsia="Times New Roman" w:hAnsi="Consolas" w:cs="Times New Roman"/>
-          <w:color w:val="B5CEA8"/>
-          <w:sz w:val="21"/>
-          <w:szCs w:val="21"/>
-          <w:lang w:eastAsia="en-GB"/>
-        </w:rPr>
-        <w:t>1</w:t>
-      </w:r>
+      </w:pPr>
       <w:r>
         <w:rPr>
           <w:rFonts w:ascii="Consolas" w:eastAsia="Times New Roman" w:hAnsi="Consolas" w:cs="Times New Roman"/>
@@ -6146,13 +6075,19 @@
           <w:szCs w:val="21"/>
           <w:lang w:eastAsia="en-GB"/>
         </w:rPr>
-        <w:t>])</w:t>
-      </w:r>
-    </w:p>
-    <w:p>
-      <w:pPr>
-        <w:shd w:val="clear" w:color="auto" w:fill="1E1E1E"/>
-        <w:spacing w:after="0" w:line="285" w:lineRule="atLeast"/>
+        <w:t xml:space="preserve">            </w:t>
+      </w:r>
+      <w:r>
+        <w:rPr>
+          <w:rFonts w:ascii="Consolas" w:eastAsia="Times New Roman" w:hAnsi="Consolas" w:cs="Times New Roman"/>
+          <w:color w:val="569CD6"/>
+          <w:sz w:val="21"/>
+          <w:szCs w:val="21"/>
+          <w:lang w:eastAsia="en-GB"/>
+        </w:rPr>
+        <w:t>self</w:t>
+      </w:r>
+      <w:r>
         <w:rPr>
           <w:rFonts w:ascii="Consolas" w:eastAsia="Times New Roman" w:hAnsi="Consolas" w:cs="Times New Roman"/>
           <w:color w:val="D4D4D4"/>
@@ -6160,8 +6095,13 @@
           <w:szCs w:val="21"/>
           <w:lang w:eastAsia="en-GB"/>
         </w:rPr>
-      </w:pPr>
-      <w:r>
+        <w:t>.imagey = new_y</w:t>
+      </w:r>
+    </w:p>
+    <w:p>
+      <w:pPr>
+        <w:shd w:val="clear" w:color="auto" w:fill="1E1E1E"/>
+        <w:spacing w:after="0" w:line="285" w:lineRule="atLeast"/>
         <w:rPr>
           <w:rFonts w:ascii="Consolas" w:eastAsia="Times New Roman" w:hAnsi="Consolas" w:cs="Times New Roman"/>
           <w:color w:val="D4D4D4"/>
@@ -6169,541 +6109,6 @@
           <w:szCs w:val="21"/>
           <w:lang w:eastAsia="en-GB"/>
         </w:rPr>
-        <w:t xml:space="preserve">            </w:t>
-      </w:r>
-      <w:proofErr w:type="spellStart"/>
-      <w:r>
-        <w:rPr>
-          <w:rFonts w:ascii="Consolas" w:eastAsia="Times New Roman" w:hAnsi="Consolas" w:cs="Times New Roman"/>
-          <w:color w:val="569CD6"/>
-          <w:sz w:val="21"/>
-          <w:szCs w:val="21"/>
-          <w:lang w:eastAsia="en-GB"/>
-        </w:rPr>
-        <w:t>self</w:t>
-      </w:r>
-      <w:r>
-        <w:rPr>
-          <w:rFonts w:ascii="Consolas" w:eastAsia="Times New Roman" w:hAnsi="Consolas" w:cs="Times New Roman"/>
-          <w:color w:val="D4D4D4"/>
-          <w:sz w:val="21"/>
-          <w:szCs w:val="21"/>
-          <w:lang w:eastAsia="en-GB"/>
-        </w:rPr>
-        <w:t>.roi</w:t>
-      </w:r>
-      <w:proofErr w:type="spellEnd"/>
-      <w:r>
-        <w:rPr>
-          <w:rFonts w:ascii="Consolas" w:eastAsia="Times New Roman" w:hAnsi="Consolas" w:cs="Times New Roman"/>
-          <w:color w:val="D4D4D4"/>
-          <w:sz w:val="21"/>
-          <w:szCs w:val="21"/>
-          <w:lang w:eastAsia="en-GB"/>
-        </w:rPr>
-        <w:t xml:space="preserve"> = </w:t>
-      </w:r>
-      <w:proofErr w:type="gramStart"/>
-      <w:r>
-        <w:rPr>
-          <w:rFonts w:ascii="Consolas" w:eastAsia="Times New Roman" w:hAnsi="Consolas" w:cs="Times New Roman"/>
-          <w:color w:val="D4D4D4"/>
-          <w:sz w:val="21"/>
-          <w:szCs w:val="21"/>
-          <w:lang w:eastAsia="en-GB"/>
-        </w:rPr>
-        <w:t>master[</w:t>
-      </w:r>
-      <w:proofErr w:type="spellStart"/>
-      <w:proofErr w:type="gramEnd"/>
-      <w:r>
-        <w:rPr>
-          <w:rFonts w:ascii="Consolas" w:eastAsia="Times New Roman" w:hAnsi="Consolas" w:cs="Times New Roman"/>
-          <w:color w:val="D4D4D4"/>
-          <w:sz w:val="21"/>
-          <w:szCs w:val="21"/>
-          <w:lang w:eastAsia="en-GB"/>
-        </w:rPr>
-        <w:t>y:y+height</w:t>
-      </w:r>
-      <w:proofErr w:type="spellEnd"/>
-      <w:r>
-        <w:rPr>
-          <w:rFonts w:ascii="Consolas" w:eastAsia="Times New Roman" w:hAnsi="Consolas" w:cs="Times New Roman"/>
-          <w:color w:val="D4D4D4"/>
-          <w:sz w:val="21"/>
-          <w:szCs w:val="21"/>
-          <w:lang w:eastAsia="en-GB"/>
-        </w:rPr>
-        <w:t xml:space="preserve">, </w:t>
-      </w:r>
-      <w:proofErr w:type="spellStart"/>
-      <w:r>
-        <w:rPr>
-          <w:rFonts w:ascii="Consolas" w:eastAsia="Times New Roman" w:hAnsi="Consolas" w:cs="Times New Roman"/>
-          <w:color w:val="D4D4D4"/>
-          <w:sz w:val="21"/>
-          <w:szCs w:val="21"/>
-          <w:lang w:eastAsia="en-GB"/>
-        </w:rPr>
-        <w:t>new_x:new_x+width</w:t>
-      </w:r>
-      <w:proofErr w:type="spellEnd"/>
-      <w:r>
-        <w:rPr>
-          <w:rFonts w:ascii="Consolas" w:eastAsia="Times New Roman" w:hAnsi="Consolas" w:cs="Times New Roman"/>
-          <w:color w:val="D4D4D4"/>
-          <w:sz w:val="21"/>
-          <w:szCs w:val="21"/>
-          <w:lang w:eastAsia="en-GB"/>
-        </w:rPr>
-        <w:t>]</w:t>
-      </w:r>
-    </w:p>
-    <w:p>
-      <w:pPr>
-        <w:shd w:val="clear" w:color="auto" w:fill="1E1E1E"/>
-        <w:spacing w:after="0" w:line="285" w:lineRule="atLeast"/>
-        <w:rPr>
-          <w:rFonts w:ascii="Consolas" w:eastAsia="Times New Roman" w:hAnsi="Consolas" w:cs="Times New Roman"/>
-          <w:color w:val="D4D4D4"/>
-          <w:sz w:val="21"/>
-          <w:szCs w:val="21"/>
-          <w:lang w:eastAsia="en-GB"/>
-        </w:rPr>
-      </w:pPr>
-      <w:r>
-        <w:rPr>
-          <w:rFonts w:ascii="Consolas" w:eastAsia="Times New Roman" w:hAnsi="Consolas" w:cs="Times New Roman"/>
-          <w:color w:val="D4D4D4"/>
-          <w:sz w:val="21"/>
-          <w:szCs w:val="21"/>
-          <w:lang w:eastAsia="en-GB"/>
-        </w:rPr>
-        <w:t xml:space="preserve">            </w:t>
-      </w:r>
-      <w:proofErr w:type="spellStart"/>
-      <w:proofErr w:type="gramStart"/>
-      <w:r>
-        <w:rPr>
-          <w:rFonts w:ascii="Consolas" w:eastAsia="Times New Roman" w:hAnsi="Consolas" w:cs="Times New Roman"/>
-          <w:color w:val="569CD6"/>
-          <w:sz w:val="21"/>
-          <w:szCs w:val="21"/>
-          <w:lang w:eastAsia="en-GB"/>
-        </w:rPr>
-        <w:t>self</w:t>
-      </w:r>
-      <w:r>
-        <w:rPr>
-          <w:rFonts w:ascii="Consolas" w:eastAsia="Times New Roman" w:hAnsi="Consolas" w:cs="Times New Roman"/>
-          <w:color w:val="D4D4D4"/>
-          <w:sz w:val="21"/>
-          <w:szCs w:val="21"/>
-          <w:lang w:eastAsia="en-GB"/>
-        </w:rPr>
-        <w:t>.imagex</w:t>
-      </w:r>
-      <w:proofErr w:type="spellEnd"/>
-      <w:proofErr w:type="gramEnd"/>
-      <w:r>
-        <w:rPr>
-          <w:rFonts w:ascii="Consolas" w:eastAsia="Times New Roman" w:hAnsi="Consolas" w:cs="Times New Roman"/>
-          <w:color w:val="D4D4D4"/>
-          <w:sz w:val="21"/>
-          <w:szCs w:val="21"/>
-          <w:lang w:eastAsia="en-GB"/>
-        </w:rPr>
-        <w:t xml:space="preserve"> = </w:t>
-      </w:r>
-      <w:proofErr w:type="spellStart"/>
-      <w:r>
-        <w:rPr>
-          <w:rFonts w:ascii="Consolas" w:eastAsia="Times New Roman" w:hAnsi="Consolas" w:cs="Times New Roman"/>
-          <w:color w:val="D4D4D4"/>
-          <w:sz w:val="21"/>
-          <w:szCs w:val="21"/>
-          <w:lang w:eastAsia="en-GB"/>
-        </w:rPr>
-        <w:t>new_x</w:t>
-      </w:r>
-      <w:proofErr w:type="spellEnd"/>
-    </w:p>
-    <w:p>
-      <w:pPr>
-        <w:shd w:val="clear" w:color="auto" w:fill="1E1E1E"/>
-        <w:spacing w:after="0" w:line="285" w:lineRule="atLeast"/>
-        <w:rPr>
-          <w:rFonts w:ascii="Consolas" w:eastAsia="Times New Roman" w:hAnsi="Consolas" w:cs="Times New Roman"/>
-          <w:color w:val="D4D4D4"/>
-          <w:sz w:val="21"/>
-          <w:szCs w:val="21"/>
-          <w:lang w:eastAsia="en-GB"/>
-        </w:rPr>
-      </w:pPr>
-      <w:r>
-        <w:rPr>
-          <w:rFonts w:ascii="Consolas" w:eastAsia="Times New Roman" w:hAnsi="Consolas" w:cs="Times New Roman"/>
-          <w:color w:val="D4D4D4"/>
-          <w:sz w:val="21"/>
-          <w:szCs w:val="21"/>
-          <w:lang w:eastAsia="en-GB"/>
-        </w:rPr>
-        <w:t xml:space="preserve">        </w:t>
-      </w:r>
-      <w:r>
-        <w:rPr>
-          <w:rFonts w:ascii="Consolas" w:eastAsia="Times New Roman" w:hAnsi="Consolas" w:cs="Times New Roman"/>
-          <w:color w:val="569CD6"/>
-          <w:sz w:val="21"/>
-          <w:szCs w:val="21"/>
-          <w:lang w:eastAsia="en-GB"/>
-        </w:rPr>
-        <w:t>if</w:t>
-      </w:r>
-      <w:r>
-        <w:rPr>
-          <w:rFonts w:ascii="Consolas" w:eastAsia="Times New Roman" w:hAnsi="Consolas" w:cs="Times New Roman"/>
-          <w:color w:val="D4D4D4"/>
-          <w:sz w:val="21"/>
-          <w:szCs w:val="21"/>
-          <w:lang w:eastAsia="en-GB"/>
-        </w:rPr>
-        <w:t xml:space="preserve"> (</w:t>
-      </w:r>
-      <w:proofErr w:type="spellStart"/>
-      <w:proofErr w:type="gramStart"/>
-      <w:r>
-        <w:rPr>
-          <w:rFonts w:ascii="Consolas" w:eastAsia="Times New Roman" w:hAnsi="Consolas" w:cs="Times New Roman"/>
-          <w:color w:val="569CD6"/>
-          <w:sz w:val="21"/>
-          <w:szCs w:val="21"/>
-          <w:lang w:eastAsia="en-GB"/>
-        </w:rPr>
-        <w:t>self</w:t>
-      </w:r>
-      <w:r>
-        <w:rPr>
-          <w:rFonts w:ascii="Consolas" w:eastAsia="Times New Roman" w:hAnsi="Consolas" w:cs="Times New Roman"/>
-          <w:color w:val="D4D4D4"/>
-          <w:sz w:val="21"/>
-          <w:szCs w:val="21"/>
-          <w:lang w:eastAsia="en-GB"/>
-        </w:rPr>
-        <w:t>.roi.shape</w:t>
-      </w:r>
-      <w:proofErr w:type="spellEnd"/>
-      <w:proofErr w:type="gramEnd"/>
-      <w:r>
-        <w:rPr>
-          <w:rFonts w:ascii="Consolas" w:eastAsia="Times New Roman" w:hAnsi="Consolas" w:cs="Times New Roman"/>
-          <w:color w:val="D4D4D4"/>
-          <w:sz w:val="21"/>
-          <w:szCs w:val="21"/>
-          <w:lang w:eastAsia="en-GB"/>
-        </w:rPr>
-        <w:t>[</w:t>
-      </w:r>
-      <w:r>
-        <w:rPr>
-          <w:rFonts w:ascii="Consolas" w:eastAsia="Times New Roman" w:hAnsi="Consolas" w:cs="Times New Roman"/>
-          <w:color w:val="B5CEA8"/>
-          <w:sz w:val="21"/>
-          <w:szCs w:val="21"/>
-          <w:lang w:eastAsia="en-GB"/>
-        </w:rPr>
-        <w:t>0</w:t>
-      </w:r>
-      <w:r>
-        <w:rPr>
-          <w:rFonts w:ascii="Consolas" w:eastAsia="Times New Roman" w:hAnsi="Consolas" w:cs="Times New Roman"/>
-          <w:color w:val="D4D4D4"/>
-          <w:sz w:val="21"/>
-          <w:szCs w:val="21"/>
-          <w:lang w:eastAsia="en-GB"/>
-        </w:rPr>
-        <w:t>] &lt;height):</w:t>
-      </w:r>
-    </w:p>
-    <w:p>
-      <w:pPr>
-        <w:shd w:val="clear" w:color="auto" w:fill="1E1E1E"/>
-        <w:spacing w:after="0" w:line="285" w:lineRule="atLeast"/>
-        <w:rPr>
-          <w:rFonts w:ascii="Consolas" w:eastAsia="Times New Roman" w:hAnsi="Consolas" w:cs="Times New Roman"/>
-          <w:color w:val="D4D4D4"/>
-          <w:sz w:val="21"/>
-          <w:szCs w:val="21"/>
-          <w:lang w:eastAsia="en-GB"/>
-        </w:rPr>
-      </w:pPr>
-      <w:r>
-        <w:rPr>
-          <w:rFonts w:ascii="Consolas" w:eastAsia="Times New Roman" w:hAnsi="Consolas" w:cs="Times New Roman"/>
-          <w:color w:val="D4D4D4"/>
-          <w:sz w:val="21"/>
-          <w:szCs w:val="21"/>
-          <w:lang w:eastAsia="en-GB"/>
-        </w:rPr>
-        <w:t xml:space="preserve">            </w:t>
-      </w:r>
-      <w:proofErr w:type="spellStart"/>
-      <w:r>
-        <w:rPr>
-          <w:rFonts w:ascii="Consolas" w:eastAsia="Times New Roman" w:hAnsi="Consolas" w:cs="Times New Roman"/>
-          <w:color w:val="D4D4D4"/>
-          <w:sz w:val="21"/>
-          <w:szCs w:val="21"/>
-          <w:lang w:eastAsia="en-GB"/>
-        </w:rPr>
-        <w:t>new_y</w:t>
-      </w:r>
-      <w:proofErr w:type="spellEnd"/>
-      <w:r>
-        <w:rPr>
-          <w:rFonts w:ascii="Consolas" w:eastAsia="Times New Roman" w:hAnsi="Consolas" w:cs="Times New Roman"/>
-          <w:color w:val="D4D4D4"/>
-          <w:sz w:val="21"/>
-          <w:szCs w:val="21"/>
-          <w:lang w:eastAsia="en-GB"/>
-        </w:rPr>
-        <w:t xml:space="preserve"> = y - (</w:t>
-      </w:r>
-      <w:proofErr w:type="gramStart"/>
-      <w:r>
-        <w:rPr>
-          <w:rFonts w:ascii="Consolas" w:eastAsia="Times New Roman" w:hAnsi="Consolas" w:cs="Times New Roman"/>
-          <w:color w:val="D4D4D4"/>
-          <w:sz w:val="21"/>
-          <w:szCs w:val="21"/>
-          <w:lang w:eastAsia="en-GB"/>
-        </w:rPr>
-        <w:t>height-</w:t>
-      </w:r>
-      <w:proofErr w:type="spellStart"/>
-      <w:r>
-        <w:rPr>
-          <w:rFonts w:ascii="Consolas" w:eastAsia="Times New Roman" w:hAnsi="Consolas" w:cs="Times New Roman"/>
-          <w:color w:val="569CD6"/>
-          <w:sz w:val="21"/>
-          <w:szCs w:val="21"/>
-          <w:lang w:eastAsia="en-GB"/>
-        </w:rPr>
-        <w:t>self</w:t>
-      </w:r>
-      <w:r>
-        <w:rPr>
-          <w:rFonts w:ascii="Consolas" w:eastAsia="Times New Roman" w:hAnsi="Consolas" w:cs="Times New Roman"/>
-          <w:color w:val="D4D4D4"/>
-          <w:sz w:val="21"/>
-          <w:szCs w:val="21"/>
-          <w:lang w:eastAsia="en-GB"/>
-        </w:rPr>
-        <w:t>.roi.shape</w:t>
-      </w:r>
-      <w:proofErr w:type="spellEnd"/>
-      <w:proofErr w:type="gramEnd"/>
-      <w:r>
-        <w:rPr>
-          <w:rFonts w:ascii="Consolas" w:eastAsia="Times New Roman" w:hAnsi="Consolas" w:cs="Times New Roman"/>
-          <w:color w:val="D4D4D4"/>
-          <w:sz w:val="21"/>
-          <w:szCs w:val="21"/>
-          <w:lang w:eastAsia="en-GB"/>
-        </w:rPr>
-        <w:t>[</w:t>
-      </w:r>
-      <w:r>
-        <w:rPr>
-          <w:rFonts w:ascii="Consolas" w:eastAsia="Times New Roman" w:hAnsi="Consolas" w:cs="Times New Roman"/>
-          <w:color w:val="B5CEA8"/>
-          <w:sz w:val="21"/>
-          <w:szCs w:val="21"/>
-          <w:lang w:eastAsia="en-GB"/>
-        </w:rPr>
-        <w:t>0</w:t>
-      </w:r>
-      <w:r>
-        <w:rPr>
-          <w:rFonts w:ascii="Consolas" w:eastAsia="Times New Roman" w:hAnsi="Consolas" w:cs="Times New Roman"/>
-          <w:color w:val="D4D4D4"/>
-          <w:sz w:val="21"/>
-          <w:szCs w:val="21"/>
-          <w:lang w:eastAsia="en-GB"/>
-        </w:rPr>
-        <w:t>])</w:t>
-      </w:r>
-    </w:p>
-    <w:p>
-      <w:pPr>
-        <w:shd w:val="clear" w:color="auto" w:fill="1E1E1E"/>
-        <w:spacing w:after="0" w:line="285" w:lineRule="atLeast"/>
-        <w:rPr>
-          <w:rFonts w:ascii="Consolas" w:eastAsia="Times New Roman" w:hAnsi="Consolas" w:cs="Times New Roman"/>
-          <w:color w:val="D4D4D4"/>
-          <w:sz w:val="21"/>
-          <w:szCs w:val="21"/>
-          <w:lang w:eastAsia="en-GB"/>
-        </w:rPr>
-      </w:pPr>
-      <w:r>
-        <w:rPr>
-          <w:rFonts w:ascii="Consolas" w:eastAsia="Times New Roman" w:hAnsi="Consolas" w:cs="Times New Roman"/>
-          <w:color w:val="D4D4D4"/>
-          <w:sz w:val="21"/>
-          <w:szCs w:val="21"/>
-          <w:lang w:eastAsia="en-GB"/>
-        </w:rPr>
-        <w:t xml:space="preserve">            </w:t>
-      </w:r>
-      <w:proofErr w:type="spellStart"/>
-      <w:r>
-        <w:rPr>
-          <w:rFonts w:ascii="Consolas" w:eastAsia="Times New Roman" w:hAnsi="Consolas" w:cs="Times New Roman"/>
-          <w:color w:val="569CD6"/>
-          <w:sz w:val="21"/>
-          <w:szCs w:val="21"/>
-          <w:lang w:eastAsia="en-GB"/>
-        </w:rPr>
-        <w:t>self</w:t>
-      </w:r>
-      <w:r>
-        <w:rPr>
-          <w:rFonts w:ascii="Consolas" w:eastAsia="Times New Roman" w:hAnsi="Consolas" w:cs="Times New Roman"/>
-          <w:color w:val="D4D4D4"/>
-          <w:sz w:val="21"/>
-          <w:szCs w:val="21"/>
-          <w:lang w:eastAsia="en-GB"/>
-        </w:rPr>
-        <w:t>.roi</w:t>
-      </w:r>
-      <w:proofErr w:type="spellEnd"/>
-      <w:r>
-        <w:rPr>
-          <w:rFonts w:ascii="Consolas" w:eastAsia="Times New Roman" w:hAnsi="Consolas" w:cs="Times New Roman"/>
-          <w:color w:val="D4D4D4"/>
-          <w:sz w:val="21"/>
-          <w:szCs w:val="21"/>
-          <w:lang w:eastAsia="en-GB"/>
-        </w:rPr>
-        <w:t xml:space="preserve"> = </w:t>
-      </w:r>
-      <w:proofErr w:type="gramStart"/>
-      <w:r>
-        <w:rPr>
-          <w:rFonts w:ascii="Consolas" w:eastAsia="Times New Roman" w:hAnsi="Consolas" w:cs="Times New Roman"/>
-          <w:color w:val="D4D4D4"/>
-          <w:sz w:val="21"/>
-          <w:szCs w:val="21"/>
-          <w:lang w:eastAsia="en-GB"/>
-        </w:rPr>
-        <w:t>master[</w:t>
-      </w:r>
-      <w:proofErr w:type="spellStart"/>
-      <w:proofErr w:type="gramEnd"/>
-      <w:r>
-        <w:rPr>
-          <w:rFonts w:ascii="Consolas" w:eastAsia="Times New Roman" w:hAnsi="Consolas" w:cs="Times New Roman"/>
-          <w:color w:val="D4D4D4"/>
-          <w:sz w:val="21"/>
-          <w:szCs w:val="21"/>
-          <w:lang w:eastAsia="en-GB"/>
-        </w:rPr>
-        <w:t>new_y:new_y+height</w:t>
-      </w:r>
-      <w:proofErr w:type="spellEnd"/>
-      <w:r>
-        <w:rPr>
-          <w:rFonts w:ascii="Consolas" w:eastAsia="Times New Roman" w:hAnsi="Consolas" w:cs="Times New Roman"/>
-          <w:color w:val="D4D4D4"/>
-          <w:sz w:val="21"/>
-          <w:szCs w:val="21"/>
-          <w:lang w:eastAsia="en-GB"/>
-        </w:rPr>
-        <w:t>, x:x+width]</w:t>
-      </w:r>
-    </w:p>
-    <w:p>
-      <w:pPr>
-        <w:shd w:val="clear" w:color="auto" w:fill="1E1E1E"/>
-        <w:spacing w:after="0" w:line="285" w:lineRule="atLeast"/>
-        <w:rPr>
-          <w:rFonts w:ascii="Consolas" w:eastAsia="Times New Roman" w:hAnsi="Consolas" w:cs="Times New Roman"/>
-          <w:color w:val="D4D4D4"/>
-          <w:sz w:val="21"/>
-          <w:szCs w:val="21"/>
-          <w:lang w:eastAsia="en-GB"/>
-        </w:rPr>
-      </w:pPr>
-      <w:r>
-        <w:rPr>
-          <w:rFonts w:ascii="Consolas" w:eastAsia="Times New Roman" w:hAnsi="Consolas" w:cs="Times New Roman"/>
-          <w:color w:val="D4D4D4"/>
-          <w:sz w:val="21"/>
-          <w:szCs w:val="21"/>
-          <w:lang w:eastAsia="en-GB"/>
-        </w:rPr>
-        <w:t xml:space="preserve">            </w:t>
-      </w:r>
-      <w:proofErr w:type="spellStart"/>
-      <w:proofErr w:type="gramStart"/>
-      <w:r>
-        <w:rPr>
-          <w:rFonts w:ascii="Consolas" w:eastAsia="Times New Roman" w:hAnsi="Consolas" w:cs="Times New Roman"/>
-          <w:color w:val="569CD6"/>
-          <w:sz w:val="21"/>
-          <w:szCs w:val="21"/>
-          <w:lang w:eastAsia="en-GB"/>
-        </w:rPr>
-        <w:t>self</w:t>
-      </w:r>
-      <w:r>
-        <w:rPr>
-          <w:rFonts w:ascii="Consolas" w:eastAsia="Times New Roman" w:hAnsi="Consolas" w:cs="Times New Roman"/>
-          <w:color w:val="D4D4D4"/>
-          <w:sz w:val="21"/>
-          <w:szCs w:val="21"/>
-          <w:lang w:eastAsia="en-GB"/>
-        </w:rPr>
-        <w:t>.imagey</w:t>
-      </w:r>
-      <w:proofErr w:type="spellEnd"/>
-      <w:proofErr w:type="gramEnd"/>
-      <w:r>
-        <w:rPr>
-          <w:rFonts w:ascii="Consolas" w:eastAsia="Times New Roman" w:hAnsi="Consolas" w:cs="Times New Roman"/>
-          <w:color w:val="D4D4D4"/>
-          <w:sz w:val="21"/>
-          <w:szCs w:val="21"/>
-          <w:lang w:eastAsia="en-GB"/>
-        </w:rPr>
-        <w:t xml:space="preserve"> = </w:t>
-      </w:r>
-      <w:proofErr w:type="spellStart"/>
-      <w:r>
-        <w:rPr>
-          <w:rFonts w:ascii="Consolas" w:eastAsia="Times New Roman" w:hAnsi="Consolas" w:cs="Times New Roman"/>
-          <w:color w:val="D4D4D4"/>
-          <w:sz w:val="21"/>
-          <w:szCs w:val="21"/>
-          <w:lang w:eastAsia="en-GB"/>
-        </w:rPr>
-        <w:t>new_y</w:t>
-      </w:r>
-      <w:proofErr w:type="spellEnd"/>
-    </w:p>
-    <w:p>
-      <w:pPr>
-        <w:shd w:val="clear" w:color="auto" w:fill="1E1E1E"/>
-        <w:spacing w:after="0" w:line="285" w:lineRule="atLeast"/>
-        <w:rPr>
-          <w:rFonts w:ascii="Consolas" w:eastAsia="Times New Roman" w:hAnsi="Consolas" w:cs="Times New Roman"/>
-          <w:color w:val="D4D4D4"/>
-          <w:sz w:val="21"/>
-          <w:szCs w:val="21"/>
-          <w:lang w:eastAsia="en-GB"/>
-        </w:rPr>
       </w:pPr>
     </w:p>
     <w:p>
@@ -6731,15 +6136,7 @@
         <w:t xml:space="preserve"> the master image as a parameter and </w:t>
       </w:r>
       <w:r>
-        <w:t>calculates which segment of the image should be copied into the tile’s “</w:t>
-      </w:r>
-      <w:proofErr w:type="spellStart"/>
-      <w:r>
-        <w:t>roi</w:t>
-      </w:r>
-      <w:proofErr w:type="spellEnd"/>
-      <w:r>
-        <w:t>” (region of interest).</w:t>
+        <w:t>calculates which segment of the image should be copied into the tile’s “roi” (region of interest).</w:t>
       </w:r>
       <w:r>
         <w:t xml:space="preserve"> Th</w:t>
@@ -6777,31 +6174,13 @@
         <w:spacing w:line="276" w:lineRule="auto"/>
       </w:pPr>
       <w:r>
-        <w:t>Tiling the image is quite simple and is done inside the “</w:t>
-      </w:r>
-      <w:proofErr w:type="spellStart"/>
-      <w:proofErr w:type="gramStart"/>
-      <w:r>
-        <w:t>tileImage</w:t>
-      </w:r>
-      <w:proofErr w:type="spellEnd"/>
-      <w:r>
-        <w:t>(</w:t>
-      </w:r>
-      <w:proofErr w:type="gramEnd"/>
-      <w:r>
-        <w:t>)</w:t>
-      </w:r>
-      <w:r>
-        <w:t xml:space="preserve">” function. First the number of tiles that should be created is calculated this is done by finding the number of tiles in </w:t>
-      </w:r>
-      <w:proofErr w:type="spellStart"/>
-      <w:r>
-        <w:t>bot</w:t>
-      </w:r>
-      <w:proofErr w:type="spellEnd"/>
-      <w:r>
-        <w:t xml:space="preserve"> the x and y axis. </w:t>
+        <w:t>Tiling the image is quite simple and is done inside the “tileImage</w:t>
+      </w:r>
+      <w:r>
+        <w:t>()</w:t>
+      </w:r>
+      <w:r>
+        <w:t xml:space="preserve">” function. First the number of tiles that should be created is calculated this is done by finding the number of tiles in bot the x and y axis. </w:t>
       </w:r>
       <w:r>
         <w:t>The number of tiles in the x direction is found by rounding up to the nearest integer the width of the image divided by the width of the tile minus the overlap</w:t>
@@ -6865,16 +6244,9 @@
       <w:r>
         <w:t xml:space="preserve"> First the images needed to be loaded in from the memory to do the OpenCV function “</w:t>
       </w:r>
-      <w:proofErr w:type="spellStart"/>
-      <w:proofErr w:type="gramStart"/>
-      <w:r>
-        <w:t>imread</w:t>
-      </w:r>
-      <w:proofErr w:type="spellEnd"/>
-      <w:r>
-        <w:t>(</w:t>
-      </w:r>
-      <w:proofErr w:type="gramEnd"/>
+      <w:r>
+        <w:t>imread(</w:t>
+      </w:r>
       <w:r>
         <w:t>)</w:t>
       </w:r>
@@ -6936,7 +6308,7 @@
           <w:noProof/>
         </w:rPr>
         <w:drawing>
-          <wp:anchor distT="0" distB="0" distL="114300" distR="114300" simplePos="0" relativeHeight="251666944" behindDoc="0" locked="0" layoutInCell="1" allowOverlap="1" wp14:anchorId="796513AE" wp14:editId="10558B89">
+          <wp:anchor distT="0" distB="0" distL="114300" distR="114300" simplePos="0" relativeHeight="251655168" behindDoc="0" locked="0" layoutInCell="1" allowOverlap="1" wp14:anchorId="796513AE" wp14:editId="743D4AA1">
             <wp:simplePos x="0" y="0"/>
             <wp:positionH relativeFrom="column">
               <wp:posOffset>0</wp:posOffset>
@@ -6992,36 +6364,10 @@
         <w:t xml:space="preserve">ce the </w:t>
       </w:r>
       <w:r>
-        <w:t>image was loaded in the subroutine “</w:t>
-      </w:r>
-      <w:proofErr w:type="spellStart"/>
-      <w:proofErr w:type="gramStart"/>
-      <w:r>
-        <w:t>findEdge</w:t>
-      </w:r>
-      <w:proofErr w:type="spellEnd"/>
-      <w:r>
-        <w:t>(</w:t>
-      </w:r>
-      <w:proofErr w:type="gramEnd"/>
-      <w:r>
-        <w:t>)” was created</w:t>
-      </w:r>
-      <w:r>
-        <w:t>. “</w:t>
-      </w:r>
-      <w:proofErr w:type="spellStart"/>
-      <w:proofErr w:type="gramStart"/>
-      <w:r>
-        <w:t>findEdge</w:t>
-      </w:r>
-      <w:proofErr w:type="spellEnd"/>
-      <w:r>
-        <w:t>(</w:t>
-      </w:r>
-      <w:proofErr w:type="gramEnd"/>
-      <w:r>
-        <w:t>)” takes an image in as a parameter and applies three processes to determine its edge first a light blur is applied to the image, then a threshold is applied and finally Canny edge detection is used to find all vertical edges present in the image.</w:t>
+        <w:t>image was loaded in the subroutine “findEdge()” was created</w:t>
+      </w:r>
+      <w:r>
+        <w:t>. “findEdge()” takes an image in as a parameter and applies three processes to determine its edge first a light blur is applied to the image, then a threshold is applied and finally Canny edge detection is used to find all vertical edges present in the image.</w:t>
       </w:r>
     </w:p>
     <w:p/>
@@ -7047,29 +6393,13 @@
       </w:r>
       <w:r>
         <w:lastRenderedPageBreak/>
-        <w:t>Blurring was also achieved using the OpenCV function “</w:t>
-      </w:r>
-      <w:proofErr w:type="gramStart"/>
-      <w:r>
-        <w:t>blur(</w:t>
-      </w:r>
-      <w:proofErr w:type="gramEnd"/>
-      <w:r>
-        <w:t>)”</w:t>
+        <w:t>Blurring was also achieved using the OpenCV function “blur()”</w:t>
       </w:r>
       <w:r>
         <w:t>, this function receives the image to be blurred and the size of the kernel that should be used to blur</w:t>
       </w:r>
       <w:r>
-        <w:t xml:space="preserve"> and uses the widely </w:t>
-      </w:r>
-      <w:proofErr w:type="spellStart"/>
-      <w:r>
-        <w:t>know</w:t>
-      </w:r>
-      <w:proofErr w:type="spellEnd"/>
-      <w:r>
-        <w:t xml:space="preserve"> box blur algorithm. Box blur was used a</w:t>
+        <w:t xml:space="preserve"> and uses the widely know box blur algorithm. Box blur was used a</w:t>
       </w:r>
       <w:r>
         <w:t>s</w:t>
@@ -7083,7 +6413,6 @@
       <w:r>
         <w:t xml:space="preserve"> (</w:t>
       </w:r>
-      <w:proofErr w:type="spellStart"/>
       <w:r>
         <w:rPr>
           <w:rFonts w:ascii="Arial" w:hAnsi="Arial" w:cs="Arial"/>
@@ -7092,9 +6421,69 @@
           <w:szCs w:val="20"/>
           <w:shd w:val="clear" w:color="auto" w:fill="FFFFFF"/>
         </w:rPr>
-        <w:t>Szeliski</w:t>
-      </w:r>
-      <w:proofErr w:type="spellEnd"/>
+        <w:t>Szeliski, 2022</w:t>
+      </w:r>
+      <w:r>
+        <w:t>)</w:t>
+      </w:r>
+      <w:r>
+        <w:t xml:space="preserve">. </w:t>
+      </w:r>
+      <w:r>
+        <w:t>The purpose of this blur is to reduce is to reduce noise</w:t>
+      </w:r>
+      <w:r>
+        <w:t xml:space="preserve"> or in this chase obscure the weave of the textile. This is needed as light spots can confuse the thresholding algorithm and vertical lines in the weave can confuse the canny </w:t>
+      </w:r>
+      <w:r>
+        <w:t>algorithm</w:t>
+      </w:r>
+      <w:r>
+        <w:t>.</w:t>
+      </w:r>
+    </w:p>
+    <w:p>
+      <w:r>
+        <w:t xml:space="preserve">(c) displays the </w:t>
+      </w:r>
+      <w:r>
+        <w:t>output of the thresholding algorithm, once again this functionality is offered by an OpenCV function. The “</w:t>
+      </w:r>
+      <w:r>
+        <w:t>threshold</w:t>
+      </w:r>
+      <w:r>
+        <w:t xml:space="preserve">()” function </w:t>
+      </w:r>
+      <w:r>
+        <w:t xml:space="preserve">again takes the parameters: the greyscale image to be processed, the threshold value, a maximum value and a tag representing the type of thresholding to be applied. The project uses binary inverse thresholding, any pixel in the image greater than the thresh hold value is set to 0 and any value less than the threshold value is set to the maximum value. The maximum value used in the project was </w:t>
+      </w:r>
+      <w:r>
+        <w:t>255</w:t>
+      </w:r>
+      <w:r>
+        <w:t xml:space="preserve"> but any value would have been suitable and a threshold value of 240 </w:t>
+      </w:r>
+      <w:r>
+        <w:t>as while the pixel values of the background were 255 some leeway should be left for inconsistency in the lighting of the images.</w:t>
+      </w:r>
+      <w:r>
+        <w:t xml:space="preserve"> The purpose of applying a threshold is to remove any vertical lines form the weave of the fabric leaving only the line between the background and fabric, removing any noise that may confuse the canny edge detection algorithm.</w:t>
+      </w:r>
+    </w:p>
+    <w:p>
+      <w:r>
+        <w:t xml:space="preserve">(d) </w:t>
+      </w:r>
+      <w:r>
+        <w:t xml:space="preserve">the Canny edge detection algorithm again is offer by an OpenCV function. </w:t>
+      </w:r>
+      <w:r>
+        <w:t>Canny edge detection works in stages, it first smooths the image to remove noise then computes the edge strength and edge direction. In simpler terms the edge strength and direction are found though the gradient of the image, a transition from black to white or vice versa is considered a positive or negative gradient. Edges usually produce a high magnitude gradient and so can be recognised as an edge</w:t>
+      </w:r>
+      <w:r>
+        <w:t xml:space="preserve"> (</w:t>
+      </w:r>
       <w:r>
         <w:rPr>
           <w:rFonts w:ascii="Arial" w:hAnsi="Arial" w:cs="Arial"/>
@@ -7103,130 +6492,38 @@
           <w:szCs w:val="20"/>
           <w:shd w:val="clear" w:color="auto" w:fill="FFFFFF"/>
         </w:rPr>
-        <w:t>, 2022</w:t>
+        <w:t>Xu, 2017</w:t>
       </w:r>
       <w:r>
         <w:t>)</w:t>
       </w:r>
       <w:r>
-        <w:t xml:space="preserve">. </w:t>
-      </w:r>
-      <w:r>
-        <w:t>The purpose of this blur is to reduce is to reduce noise</w:t>
-      </w:r>
-      <w:r>
-        <w:t xml:space="preserve"> or in this chase obscure the weave of the textile. This is needed as light spots can confuse the thresholding algorithm and vertical lines in the weave can confuse the canny </w:t>
-      </w:r>
-      <w:r>
-        <w:t>algorithm</w:t>
+        <w:t>. The OpenCV function uses further processing to clean up the edge</w:t>
       </w:r>
       <w:r>
         <w:t>.</w:t>
       </w:r>
-    </w:p>
-    <w:p>
-      <w:r>
-        <w:t xml:space="preserve">(c) displays the </w:t>
-      </w:r>
-      <w:r>
-        <w:t>output of the thresholding algorithm, once again this functionality is offered by an OpenCV function. The “</w:t>
-      </w:r>
-      <w:proofErr w:type="gramStart"/>
-      <w:r>
-        <w:t>threshold</w:t>
-      </w:r>
-      <w:r>
-        <w:t>(</w:t>
-      </w:r>
-      <w:proofErr w:type="gramEnd"/>
-      <w:r>
-        <w:t xml:space="preserve">)” function </w:t>
-      </w:r>
-      <w:r>
-        <w:t xml:space="preserve">again takes the parameters: the greyscale image to be processed, the threshold value, a maximum value and a tag representing the type of thresholding to be applied. The project uses binary inverse thresholding, any pixel in the image greater than the thresh hold value is set to 0 and any value less than the threshold value is set to the maximum value. The maximum value used in the project was </w:t>
-      </w:r>
-      <w:r>
-        <w:t>255</w:t>
-      </w:r>
-      <w:r>
-        <w:t xml:space="preserve"> but any value would have been suitable and a threshold value of 240 </w:t>
-      </w:r>
-      <w:r>
-        <w:t>as while the pixel values of the background were 255 some leeway should be left for inconsistency in the lighting of the images.</w:t>
-      </w:r>
-      <w:r>
-        <w:t xml:space="preserve"> The purpose of applying a threshold is to remove any vertical lines form the weave of the fabric leaving only the line between the background and fabric, removing any noise that may confuse the canny edge detection algorithm.</w:t>
-      </w:r>
-    </w:p>
-    <w:p>
-      <w:r>
-        <w:t xml:space="preserve">(d) </w:t>
-      </w:r>
-      <w:r>
-        <w:t xml:space="preserve">the Canny edge detection algorithm again is offer by an OpenCV function. </w:t>
-      </w:r>
-      <w:r>
-        <w:t>Canny edge detection works in stages, it first smooths the image to remove noise then computes the edge strength and edge direction. In simpler terms the edge strength and direction are found though the gradient of the image, a transition from black to white or vice versa is considered a positive or negative gradient. Edges usually produce a high magnitude gradient and so can be recognised as an edge</w:t>
-      </w:r>
-      <w:r>
-        <w:t xml:space="preserve"> (</w:t>
-      </w:r>
-      <w:r>
-        <w:rPr>
-          <w:rFonts w:ascii="Arial" w:hAnsi="Arial" w:cs="Arial"/>
-          <w:color w:val="222222"/>
-          <w:sz w:val="20"/>
-          <w:szCs w:val="20"/>
-          <w:shd w:val="clear" w:color="auto" w:fill="FFFFFF"/>
-        </w:rPr>
-        <w:t>Xu, 2017</w:t>
-      </w:r>
-      <w:r>
-        <w:t>)</w:t>
-      </w:r>
-      <w:r>
-        <w:t>. The OpenCV function uses further processing to clean up the edge</w:t>
+      <w:r>
+        <w:t xml:space="preserve"> The “Canny()” function returns a list of pixels that constitute the edge, the innermost pixels location is then used to crop the image lengthwise</w:t>
+      </w:r>
+      <w:r>
+        <w:t xml:space="preserve">. (c) </w:t>
+      </w:r>
+      <w:r>
+        <w:t>T</w:t>
+      </w:r>
+      <w:r>
+        <w:t xml:space="preserve">he </w:t>
+      </w:r>
+      <w:r>
+        <w:t>dimensions of the cropped images were then found using the “.shape” attribute of a NumPy array and the corresponding mask image was cropped to the same dimensions</w:t>
+      </w:r>
+      <w:r>
+        <w:t xml:space="preserve"> (f)</w:t>
       </w:r>
       <w:r>
         <w:t>.</w:t>
       </w:r>
-      <w:r>
-        <w:t xml:space="preserve"> The “</w:t>
-      </w:r>
-      <w:proofErr w:type="gramStart"/>
-      <w:r>
-        <w:t>Canny(</w:t>
-      </w:r>
-      <w:proofErr w:type="gramEnd"/>
-      <w:r>
-        <w:t>)” function returns a list of pixels that constitute the edge, the innermost pixels location is then used to crop the image lengthwise</w:t>
-      </w:r>
-      <w:r>
-        <w:t xml:space="preserve">. (c) </w:t>
-      </w:r>
-      <w:r>
-        <w:t>T</w:t>
-      </w:r>
-      <w:r>
-        <w:t xml:space="preserve">he </w:t>
-      </w:r>
-      <w:r>
-        <w:t xml:space="preserve">dimensions of the cropped images were then found using the </w:t>
-      </w:r>
-      <w:proofErr w:type="gramStart"/>
-      <w:r>
-        <w:t>“.shape</w:t>
-      </w:r>
-      <w:proofErr w:type="gramEnd"/>
-      <w:r>
-        <w:t>” attribute of a NumPy array and the corresponding mask image was cropped to the same dimensions</w:t>
-      </w:r>
-      <w:r>
-        <w:t xml:space="preserve"> (f)</w:t>
-      </w:r>
-      <w:r>
-        <w:t>.</w:t>
-      </w:r>
     </w:p>
     <w:p>
       <w:pPr>
@@ -7260,15 +6557,7 @@
     </w:p>
     <w:p>
       <w:r>
-        <w:t xml:space="preserve">As the mask were cropped along with the original images when segmented the tiles of both </w:t>
-      </w:r>
-      <w:proofErr w:type="gramStart"/>
-      <w:r>
-        <w:t>match</w:t>
-      </w:r>
-      <w:proofErr w:type="gramEnd"/>
-      <w:r>
-        <w:t>. Figure 7 shows this relation.</w:t>
+        <w:t>As the mask were cropped along with the original images when segmented the tiles of both match. Figure 7 shows this relation.</w:t>
       </w:r>
     </w:p>
     <w:p/>
@@ -7315,7 +6604,7 @@
           <w:noProof/>
         </w:rPr>
         <w:drawing>
-          <wp:anchor distT="0" distB="0" distL="114300" distR="114300" simplePos="0" relativeHeight="251668992" behindDoc="0" locked="0" layoutInCell="1" allowOverlap="1" wp14:anchorId="0CD0FBEB" wp14:editId="3CD6CA35">
+          <wp:anchor distT="0" distB="0" distL="114300" distR="114300" simplePos="0" relativeHeight="251656192" behindDoc="0" locked="0" layoutInCell="1" allowOverlap="1" wp14:anchorId="0CD0FBEB" wp14:editId="6E64FE1E">
             <wp:simplePos x="0" y="0"/>
             <wp:positionH relativeFrom="column">
               <wp:posOffset>716280</wp:posOffset>
@@ -7466,11 +6755,9 @@
       <w:r>
         <w:t xml:space="preserve">The goal of this sprit was to develop an analytical approach to inspection by comparing the properties of tiles to a </w:t>
       </w:r>
-      <w:proofErr w:type="spellStart"/>
-      <w:r>
-        <w:t>know</w:t>
-      </w:r>
-      <w:proofErr w:type="spellEnd"/>
+      <w:r>
+        <w:t>known</w:t>
+      </w:r>
       <w:r>
         <w:t xml:space="preserve"> good </w:t>
       </w:r>
@@ -7491,16 +6778,17 @@
       <w:r>
         <w:t xml:space="preserve">To achieve this, a way to reduce noise in the image must be developed as well </w:t>
       </w:r>
-      <w:proofErr w:type="gramStart"/>
-      <w:r>
-        <w:t>as a way to</w:t>
-      </w:r>
-      <w:proofErr w:type="gramEnd"/>
+      <w:r>
+        <w:t>to</w:t>
+      </w:r>
       <w:r>
         <w:t xml:space="preserve"> find </w:t>
       </w:r>
       <w:r>
         <w:t>groups of similarly coloured pixels.</w:t>
+      </w:r>
+      <w:r>
+        <w:t xml:space="preserve"> </w:t>
       </w:r>
     </w:p>
     <w:p>
@@ -7531,7 +6819,7 @@
         </w:rPr>
         <w:lastRenderedPageBreak/>
         <w:drawing>
-          <wp:anchor distT="0" distB="0" distL="114300" distR="114300" simplePos="0" relativeHeight="251653632" behindDoc="0" locked="0" layoutInCell="1" allowOverlap="1" wp14:anchorId="4623AABA" wp14:editId="15E6975F">
+          <wp:anchor distT="0" distB="0" distL="114300" distR="114300" simplePos="0" relativeHeight="251653120" behindDoc="0" locked="0" layoutInCell="1" allowOverlap="1" wp14:anchorId="4623AABA" wp14:editId="2782F24E">
             <wp:simplePos x="0" y="0"/>
             <wp:positionH relativeFrom="column">
               <wp:posOffset>426720</wp:posOffset>
@@ -7590,15 +6878,7 @@
         <w:t xml:space="preserve">The first form of defect detection attempted was to analyse the pixel values of </w:t>
       </w:r>
       <w:r>
-        <w:t xml:space="preserve">each tile of the image and compare them to a </w:t>
-      </w:r>
-      <w:proofErr w:type="spellStart"/>
-      <w:r>
-        <w:t>know</w:t>
-      </w:r>
-      <w:proofErr w:type="spellEnd"/>
-      <w:r>
-        <w:t xml:space="preserve"> good tile.</w:t>
+        <w:t>each tile of the image and compare them to a know good tile.</w:t>
       </w:r>
       <w:r>
         <w:t xml:space="preserve"> </w:t>
@@ -7610,15 +6890,7 @@
         <w:t>matplotlib</w:t>
       </w:r>
       <w:r>
-        <w:t xml:space="preserve"> “</w:t>
-      </w:r>
-      <w:proofErr w:type="gramStart"/>
-      <w:r>
-        <w:t>hist(</w:t>
-      </w:r>
-      <w:proofErr w:type="gramEnd"/>
-      <w:r>
-        <w:t>)” function.</w:t>
+        <w:t xml:space="preserve"> “hist()” function.</w:t>
       </w:r>
       <w:r>
         <w:t xml:space="preserve"> </w:t>
@@ -7671,7 +6943,7 @@
           <w:noProof/>
         </w:rPr>
         <w:drawing>
-          <wp:anchor distT="0" distB="0" distL="114300" distR="114300" simplePos="0" relativeHeight="251663872" behindDoc="0" locked="0" layoutInCell="1" allowOverlap="1" wp14:anchorId="6A46D9AD" wp14:editId="4A49E7FC">
+          <wp:anchor distT="0" distB="0" distL="114300" distR="114300" simplePos="0" relativeHeight="251654144" behindDoc="0" locked="0" layoutInCell="1" allowOverlap="1" wp14:anchorId="6A46D9AD" wp14:editId="38035E16">
             <wp:simplePos x="0" y="0"/>
             <wp:positionH relativeFrom="column">
               <wp:posOffset>297180</wp:posOffset>
@@ -7815,31 +7087,11 @@
       <w:r>
         <w:t>The tiles greyscale image data inside the tiles are stored as NumPy array and so the standard deviation can be simply found using a the NumPy function “</w:t>
       </w:r>
-      <w:proofErr w:type="spellStart"/>
-      <w:proofErr w:type="gramStart"/>
       <w:r>
         <w:t>np.std</w:t>
       </w:r>
-      <w:proofErr w:type="spellEnd"/>
-      <w:r>
-        <w:t>(</w:t>
-      </w:r>
-      <w:proofErr w:type="gramEnd"/>
-      <w:r>
-        <w:t>)”. Range was found using a “</w:t>
-      </w:r>
-      <w:proofErr w:type="spellStart"/>
-      <w:proofErr w:type="gramStart"/>
-      <w:r>
-        <w:t>findRange</w:t>
-      </w:r>
-      <w:proofErr w:type="spellEnd"/>
-      <w:r>
-        <w:t>(</w:t>
-      </w:r>
-      <w:proofErr w:type="gramEnd"/>
-      <w:r>
-        <w:t xml:space="preserve">)” function  created during the project. The function loops through all the pixel in the array and stores both the lowest and highest values found. The lowest can then be subtracted from the highest to return the range. </w:t>
+      <w:r>
+        <w:t xml:space="preserve">()”. Range was found using a “findRange()” function  created during the project. The function loops through all the pixel in the array and stores both the lowest and highest values found. The lowest can then be subtracted from the highest to return the range. </w:t>
       </w:r>
     </w:p>
     <w:p>
@@ -8107,10 +7359,7 @@
           </w:tcPr>
           <w:p>
             <w:r>
-              <w:t>Defective</w:t>
-            </w:r>
-            <w:r>
-              <w:t xml:space="preserve"> Tile Number</w:t>
+              <w:t>Defective Tile Number</w:t>
             </w:r>
           </w:p>
         </w:tc>
@@ -8350,36 +7599,10 @@
     </w:p>
     <w:p>
       <w:r>
-        <w:t>The “</w:t>
-      </w:r>
-      <w:proofErr w:type="spellStart"/>
-      <w:proofErr w:type="gramStart"/>
-      <w:r>
-        <w:t>roundTile</w:t>
-      </w:r>
-      <w:proofErr w:type="spellEnd"/>
-      <w:r>
-        <w:t>(</w:t>
-      </w:r>
-      <w:proofErr w:type="gramEnd"/>
-      <w:r>
-        <w:t xml:space="preserve">)” functions is supplied with the tile to be processed and the intervals the pixels should be rounded too. </w:t>
-      </w:r>
-      <w:r>
-        <w:t>This then calls the “</w:t>
-      </w:r>
-      <w:proofErr w:type="spellStart"/>
-      <w:proofErr w:type="gramStart"/>
-      <w:r>
-        <w:t>roundPixel</w:t>
-      </w:r>
-      <w:proofErr w:type="spellEnd"/>
-      <w:r>
-        <w:t>(</w:t>
-      </w:r>
-      <w:proofErr w:type="gramEnd"/>
-      <w:r>
-        <w:t>)” function on each pixel un the tile, this takes the absolute difference between the pixel value and each interval and returns the interval that produced the lowest difference.</w:t>
+        <w:t xml:space="preserve">The “roundTile()” functions is supplied with the tile to be processed and the intervals the pixels should be rounded too. </w:t>
+      </w:r>
+      <w:r>
+        <w:t>This then calls the “roundPixel()” function on each pixel un the tile, this takes the absolute difference between the pixel value and each interval and returns the interval that produced the lowest difference.</w:t>
       </w:r>
     </w:p>
     <w:p>
@@ -8388,13 +7611,16 @@
           <w:noProof/>
         </w:rPr>
         <w:lastRenderedPageBreak/>
-        <w:pict w14:anchorId="42B6B865">
-          <v:shape id="_x0000_s1048" type="#_x0000_t202" style="position:absolute;margin-left:26.4pt;margin-top:224.55pt;width:397.8pt;height:.05pt;z-index:251672064;mso-position-horizontal-relative:text;mso-position-vertical-relative:text" stroked="f">
-            <v:textbox style="mso-fit-shape-to-text:t" inset="0,0,0,0">
+        <w:pict w14:anchorId="17586624">
+          <v:shape id="_x0000_s1051" type="#_x0000_t202" style="position:absolute;margin-left:80pt;margin-top:277.5pt;width:290.75pt;height:21pt;z-index:251667456;mso-position-horizontal-relative:text;mso-position-vertical-relative:text" stroked="f">
+            <v:textbox style="mso-next-textbox:#_x0000_s1051;mso-fit-shape-to-text:t" inset="0,0,0,0">
               <w:txbxContent>
                 <w:p>
                   <w:pPr>
                     <w:pStyle w:val="Caption"/>
+                    <w:rPr>
+                      <w:noProof/>
+                    </w:rPr>
                   </w:pPr>
                   <w:r>
                     <w:t xml:space="preserve">Figure </w:t>
@@ -8408,7 +7634,7 @@
                     </w:r>
                   </w:fldSimple>
                   <w:r>
-                    <w:t xml:space="preserve"> - Reduced Colour Space Comparison</w:t>
+                    <w:t xml:space="preserve"> - Colour Space Reduction and Plot</w:t>
                   </w:r>
                 </w:p>
               </w:txbxContent>
@@ -8418,19 +7644,22 @@
         </w:pict>
       </w:r>
       <w:r>
+        <w:rPr>
+          <w:noProof/>
+        </w:rPr>
         <w:drawing>
-          <wp:anchor distT="0" distB="0" distL="114300" distR="114300" simplePos="0" relativeHeight="251670016" behindDoc="0" locked="0" layoutInCell="1" allowOverlap="1" wp14:anchorId="130E9315" wp14:editId="7EECAE31">
+          <wp:anchor distT="0" distB="0" distL="114300" distR="114300" simplePos="0" relativeHeight="251661312" behindDoc="0" locked="0" layoutInCell="1" allowOverlap="1" wp14:anchorId="6FD04D9F" wp14:editId="78213A28">
             <wp:simplePos x="0" y="0"/>
             <wp:positionH relativeFrom="column">
-              <wp:posOffset>335280</wp:posOffset>
+              <wp:posOffset>1016000</wp:posOffset>
             </wp:positionH>
             <wp:positionV relativeFrom="paragraph">
-              <wp:posOffset>-7620</wp:posOffset>
+              <wp:posOffset>0</wp:posOffset>
             </wp:positionV>
-            <wp:extent cx="5052060" cy="2802533"/>
+            <wp:extent cx="3692859" cy="3403600"/>
             <wp:effectExtent l="0" t="0" r="0" b="0"/>
             <wp:wrapTopAndBottom/>
-            <wp:docPr id="1508764655" name="Picture 1" descr="Chart&#10;&#10;Description automatically generated"/>
+            <wp:docPr id="7" name="Picture 7" descr="Polygon&#10;&#10;Description automatically generated"/>
             <wp:cNvGraphicFramePr>
               <a:graphicFrameLocks xmlns:a="http://schemas.openxmlformats.org/drawingml/2006/main" noChangeAspect="1"/>
             </wp:cNvGraphicFramePr>
@@ -8438,7 +7667,7 @@
               <a:graphicData uri="http://schemas.openxmlformats.org/drawingml/2006/picture">
                 <pic:pic xmlns:pic="http://schemas.openxmlformats.org/drawingml/2006/picture">
                   <pic:nvPicPr>
-                    <pic:cNvPr id="1508764655" name="Picture 1" descr="Chart&#10;&#10;Description automatically generated"/>
+                    <pic:cNvPr id="7" name="Picture 7" descr="Polygon&#10;&#10;Description automatically generated"/>
                     <pic:cNvPicPr/>
                   </pic:nvPicPr>
                   <pic:blipFill>
@@ -8456,7 +7685,7 @@
                   <pic:spPr>
                     <a:xfrm>
                       <a:off x="0" y="0"/>
-                      <a:ext cx="5052060" cy="2802533"/>
+                      <a:ext cx="3692859" cy="3403600"/>
                     </a:xfrm>
                     <a:prstGeom prst="rect">
                       <a:avLst/>
@@ -8467,6 +7696,1207 @@
             </a:graphic>
           </wp:anchor>
         </w:drawing>
+      </w:r>
+    </w:p>
+    <w:p>
+      <w:r>
+        <w:t xml:space="preserve">Figure 10 displays </w:t>
+      </w:r>
+      <w:r>
+        <w:t xml:space="preserve">an original tile (a) the result of the colour reduction processes (b) and the plot of pixel colour against the occurrences of pixels of that colour in the colour reduced tile. </w:t>
+      </w:r>
+      <w:r>
+        <w:t>It illustrates that the majority of pixels have a value of either 100 or 120.</w:t>
+      </w:r>
+    </w:p>
+    <w:p>
+      <w:pPr>
+        <w:keepNext/>
+      </w:pPr>
+      <w:r>
+        <w:rPr>
+          <w:noProof/>
+        </w:rPr>
+        <w:drawing>
+          <wp:inline distT="0" distB="0" distL="0" distR="0" wp14:anchorId="2B29DB61" wp14:editId="4C2542D7">
+            <wp:extent cx="3911600" cy="2074543"/>
+            <wp:effectExtent l="0" t="0" r="0" b="0"/>
+            <wp:docPr id="11" name="Picture 11" descr="Chart, line chart&#10;&#10;Description automatically generated"/>
+            <wp:cNvGraphicFramePr>
+              <a:graphicFrameLocks xmlns:a="http://schemas.openxmlformats.org/drawingml/2006/main" noChangeAspect="1"/>
+            </wp:cNvGraphicFramePr>
+            <a:graphic xmlns:a="http://schemas.openxmlformats.org/drawingml/2006/main">
+              <a:graphicData uri="http://schemas.openxmlformats.org/drawingml/2006/picture">
+                <pic:pic xmlns:pic="http://schemas.openxmlformats.org/drawingml/2006/picture">
+                  <pic:nvPicPr>
+                    <pic:cNvPr id="11" name="Picture 11" descr="Chart, line chart&#10;&#10;Description automatically generated"/>
+                    <pic:cNvPicPr/>
+                  </pic:nvPicPr>
+                  <pic:blipFill>
+                    <a:blip r:embed="rId20"/>
+                    <a:stretch>
+                      <a:fillRect/>
+                    </a:stretch>
+                  </pic:blipFill>
+                  <pic:spPr>
+                    <a:xfrm>
+                      <a:off x="0" y="0"/>
+                      <a:ext cx="3911600" cy="2074543"/>
+                    </a:xfrm>
+                    <a:prstGeom prst="rect">
+                      <a:avLst/>
+                    </a:prstGeom>
+                  </pic:spPr>
+                </pic:pic>
+              </a:graphicData>
+            </a:graphic>
+          </wp:inline>
+        </w:drawing>
+      </w:r>
+    </w:p>
+    <w:p>
+      <w:pPr>
+        <w:pStyle w:val="Caption"/>
+      </w:pPr>
+      <w:r>
+        <w:t xml:space="preserve">Figure </w:t>
+      </w:r>
+      <w:fldSimple w:instr=" SEQ Figure \* ARABIC ">
+        <w:r>
+          <w:rPr>
+            <w:noProof/>
+          </w:rPr>
+          <w:t>11</w:t>
+        </w:r>
+      </w:fldSimple>
+      <w:r>
+        <w:t xml:space="preserve"> - Normal against Defective Plot</w:t>
+      </w:r>
+    </w:p>
+    <w:p>
+      <w:r>
+        <w:t>Figure 11 plots the occurrence of pixel colours from five good tiles and six defective tiles. It shows that while the example defective tiles do contain a larger number of there pixels towards the centre of the colour space, unfortunately so do many normal tiles</w:t>
+      </w:r>
+      <w:r>
+        <w:t>.</w:t>
+      </w:r>
+    </w:p>
+    <w:p>
+      <w:pPr>
+        <w:pStyle w:val="Heading4"/>
+      </w:pPr>
+      <w:r>
+        <w:t>Blob and Line Detection</w:t>
+      </w:r>
+    </w:p>
+    <w:p>
+      <w:r>
+        <w:t>OpenCV has many functions designed to assist in object detection, many of these functions will help when looking for defects as most if not all present as a large mass similarly coloured pixel. First the   “</w:t>
+      </w:r>
+      <w:r>
+        <w:t>SimpleBlobDetector</w:t>
+      </w:r>
+      <w:r>
+        <w:t xml:space="preserve">” class provided by OpenCV was used but after many attempts and many </w:t>
+      </w:r>
+      <w:r>
+        <w:lastRenderedPageBreak/>
+        <w:t xml:space="preserve">different permutations of the </w:t>
+      </w:r>
+      <w:r>
+        <w:t>“</w:t>
+      </w:r>
+      <w:r>
+        <w:t>SimpleBlobDetector</w:t>
+      </w:r>
+      <w:r>
+        <w:t>”</w:t>
+      </w:r>
+      <w:r>
+        <w:t xml:space="preserve"> parameters it could not detect even the most </w:t>
+      </w:r>
+      <w:r>
+        <w:t>obvious</w:t>
+      </w:r>
+      <w:r>
+        <w:t xml:space="preserve"> defects.</w:t>
+      </w:r>
+      <w:r>
+        <w:t xml:space="preserve"> </w:t>
+      </w:r>
+    </w:p>
+    <w:p>
+      <w:pPr>
+        <w:pStyle w:val="Heading4"/>
+      </w:pPr>
+      <w:r>
+        <w:t xml:space="preserve">Noise Reduction </w:t>
+      </w:r>
+    </w:p>
+    <w:p>
+      <w:r>
+        <w:t xml:space="preserve">Contour finding algorithms first need an image with very little noise. However as stated previously in the project images of fabric are </w:t>
+      </w:r>
+      <w:r>
+        <w:t>inherently</w:t>
+      </w:r>
+      <w:r>
+        <w:t xml:space="preserve"> noisy do to the weave of the fabric. In order to reduce the noise a number od steps can be taken. </w:t>
+      </w:r>
+    </w:p>
+    <w:p>
+      <w:pPr>
+        <w:shd w:val="clear" w:color="auto" w:fill="1E1E1E"/>
+        <w:spacing w:after="0" w:line="285" w:lineRule="atLeast"/>
+        <w:rPr>
+          <w:rFonts w:ascii="Consolas" w:eastAsia="Times New Roman" w:hAnsi="Consolas" w:cs="Times New Roman"/>
+          <w:color w:val="D4D4D4"/>
+          <w:sz w:val="16"/>
+          <w:szCs w:val="16"/>
+          <w:lang w:eastAsia="en-GB"/>
+        </w:rPr>
+      </w:pPr>
+      <w:r>
+        <w:rPr>
+          <w:rFonts w:ascii="Consolas" w:eastAsia="Times New Roman" w:hAnsi="Consolas" w:cs="Times New Roman"/>
+          <w:color w:val="569CD6"/>
+          <w:sz w:val="16"/>
+          <w:szCs w:val="16"/>
+          <w:lang w:eastAsia="en-GB"/>
+        </w:rPr>
+        <w:t>def</w:t>
+      </w:r>
+      <w:r>
+        <w:rPr>
+          <w:rFonts w:ascii="Consolas" w:eastAsia="Times New Roman" w:hAnsi="Consolas" w:cs="Times New Roman"/>
+          <w:color w:val="D4D4D4"/>
+          <w:sz w:val="16"/>
+          <w:szCs w:val="16"/>
+          <w:lang w:eastAsia="en-GB"/>
+        </w:rPr>
+        <w:t xml:space="preserve"> findDefect(img, threshHold, pixThresh, lightBlur, errode, blur):</w:t>
+      </w:r>
+    </w:p>
+    <w:p>
+      <w:pPr>
+        <w:shd w:val="clear" w:color="auto" w:fill="1E1E1E"/>
+        <w:spacing w:after="0" w:line="285" w:lineRule="atLeast"/>
+        <w:rPr>
+          <w:rFonts w:ascii="Consolas" w:eastAsia="Times New Roman" w:hAnsi="Consolas" w:cs="Times New Roman"/>
+          <w:color w:val="D4D4D4"/>
+          <w:sz w:val="16"/>
+          <w:szCs w:val="16"/>
+          <w:lang w:eastAsia="en-GB"/>
+        </w:rPr>
+      </w:pPr>
+      <w:r>
+        <w:rPr>
+          <w:rFonts w:ascii="Consolas" w:eastAsia="Times New Roman" w:hAnsi="Consolas" w:cs="Times New Roman"/>
+          <w:color w:val="D4D4D4"/>
+          <w:sz w:val="16"/>
+          <w:szCs w:val="16"/>
+          <w:lang w:eastAsia="en-GB"/>
+        </w:rPr>
+        <w:t xml:space="preserve">    exitCode = </w:t>
+      </w:r>
+      <w:r>
+        <w:rPr>
+          <w:rFonts w:ascii="Consolas" w:eastAsia="Times New Roman" w:hAnsi="Consolas" w:cs="Times New Roman"/>
+          <w:color w:val="B5CEA8"/>
+          <w:sz w:val="16"/>
+          <w:szCs w:val="16"/>
+          <w:lang w:eastAsia="en-GB"/>
+        </w:rPr>
+        <w:t>0</w:t>
+      </w:r>
+      <w:r>
+        <w:rPr>
+          <w:rFonts w:ascii="Consolas" w:eastAsia="Times New Roman" w:hAnsi="Consolas" w:cs="Times New Roman"/>
+          <w:color w:val="D4D4D4"/>
+          <w:sz w:val="16"/>
+          <w:szCs w:val="16"/>
+          <w:lang w:eastAsia="en-GB"/>
+        </w:rPr>
+        <w:t xml:space="preserve"> </w:t>
+      </w:r>
+      <w:r>
+        <w:rPr>
+          <w:rFonts w:ascii="Consolas" w:eastAsia="Times New Roman" w:hAnsi="Consolas" w:cs="Times New Roman"/>
+          <w:color w:val="6A9955"/>
+          <w:sz w:val="16"/>
+          <w:szCs w:val="16"/>
+          <w:lang w:eastAsia="en-GB"/>
+        </w:rPr>
+        <w:t># an exit code of 0 means a blob has been detected</w:t>
+      </w:r>
+    </w:p>
+    <w:p>
+      <w:pPr>
+        <w:shd w:val="clear" w:color="auto" w:fill="1E1E1E"/>
+        <w:spacing w:after="0" w:line="285" w:lineRule="atLeast"/>
+        <w:rPr>
+          <w:rFonts w:ascii="Consolas" w:eastAsia="Times New Roman" w:hAnsi="Consolas" w:cs="Times New Roman"/>
+          <w:color w:val="D4D4D4"/>
+          <w:sz w:val="16"/>
+          <w:szCs w:val="16"/>
+          <w:lang w:eastAsia="en-GB"/>
+        </w:rPr>
+      </w:pPr>
+      <w:r>
+        <w:rPr>
+          <w:rFonts w:ascii="Consolas" w:eastAsia="Times New Roman" w:hAnsi="Consolas" w:cs="Times New Roman"/>
+          <w:color w:val="D4D4D4"/>
+          <w:sz w:val="16"/>
+          <w:szCs w:val="16"/>
+          <w:lang w:eastAsia="en-GB"/>
+        </w:rPr>
+        <w:t xml:space="preserve">    greyMaster = cv2.cvtColor(img, cv2.COLOR_BGR2GRAY) </w:t>
+      </w:r>
+      <w:r>
+        <w:rPr>
+          <w:rFonts w:ascii="Consolas" w:eastAsia="Times New Roman" w:hAnsi="Consolas" w:cs="Times New Roman"/>
+          <w:color w:val="6A9955"/>
+          <w:sz w:val="16"/>
+          <w:szCs w:val="16"/>
+          <w:lang w:eastAsia="en-GB"/>
+        </w:rPr>
+        <w:t># grey blob defect</w:t>
+      </w:r>
+    </w:p>
+    <w:p>
+      <w:pPr>
+        <w:shd w:val="clear" w:color="auto" w:fill="1E1E1E"/>
+        <w:spacing w:after="0" w:line="285" w:lineRule="atLeast"/>
+        <w:rPr>
+          <w:rFonts w:ascii="Consolas" w:eastAsia="Times New Roman" w:hAnsi="Consolas" w:cs="Times New Roman"/>
+          <w:color w:val="D4D4D4"/>
+          <w:sz w:val="16"/>
+          <w:szCs w:val="16"/>
+          <w:lang w:eastAsia="en-GB"/>
+        </w:rPr>
+      </w:pPr>
+    </w:p>
+    <w:p>
+      <w:pPr>
+        <w:shd w:val="clear" w:color="auto" w:fill="1E1E1E"/>
+        <w:spacing w:after="0" w:line="285" w:lineRule="atLeast"/>
+        <w:rPr>
+          <w:rFonts w:ascii="Consolas" w:eastAsia="Times New Roman" w:hAnsi="Consolas" w:cs="Times New Roman"/>
+          <w:color w:val="D4D4D4"/>
+          <w:sz w:val="16"/>
+          <w:szCs w:val="16"/>
+          <w:lang w:eastAsia="en-GB"/>
+        </w:rPr>
+      </w:pPr>
+      <w:r>
+        <w:rPr>
+          <w:rFonts w:ascii="Consolas" w:eastAsia="Times New Roman" w:hAnsi="Consolas" w:cs="Times New Roman"/>
+          <w:color w:val="D4D4D4"/>
+          <w:sz w:val="16"/>
+          <w:szCs w:val="16"/>
+          <w:lang w:eastAsia="en-GB"/>
+        </w:rPr>
+        <w:t xml:space="preserve">    </w:t>
+      </w:r>
+      <w:r>
+        <w:rPr>
+          <w:rFonts w:ascii="Consolas" w:eastAsia="Times New Roman" w:hAnsi="Consolas" w:cs="Times New Roman"/>
+          <w:color w:val="6A9955"/>
+          <w:sz w:val="16"/>
+          <w:szCs w:val="16"/>
+          <w:lang w:eastAsia="en-GB"/>
+        </w:rPr>
+        <w:t># Light blur to reduce size of small shadows and highlights</w:t>
+      </w:r>
+    </w:p>
+    <w:p>
+      <w:pPr>
+        <w:shd w:val="clear" w:color="auto" w:fill="1E1E1E"/>
+        <w:spacing w:after="0" w:line="285" w:lineRule="atLeast"/>
+        <w:rPr>
+          <w:rFonts w:ascii="Consolas" w:eastAsia="Times New Roman" w:hAnsi="Consolas" w:cs="Times New Roman"/>
+          <w:color w:val="D4D4D4"/>
+          <w:sz w:val="16"/>
+          <w:szCs w:val="16"/>
+          <w:lang w:eastAsia="en-GB"/>
+        </w:rPr>
+      </w:pPr>
+      <w:r>
+        <w:rPr>
+          <w:rFonts w:ascii="Consolas" w:eastAsia="Times New Roman" w:hAnsi="Consolas" w:cs="Times New Roman"/>
+          <w:color w:val="D4D4D4"/>
+          <w:sz w:val="16"/>
+          <w:szCs w:val="16"/>
+          <w:lang w:eastAsia="en-GB"/>
+        </w:rPr>
+        <w:t xml:space="preserve">    lightBlur = cv2.blur(greyMaster, (lightBlur,lightBlur)) </w:t>
+      </w:r>
+    </w:p>
+    <w:p>
+      <w:pPr>
+        <w:shd w:val="clear" w:color="auto" w:fill="1E1E1E"/>
+        <w:spacing w:after="0" w:line="285" w:lineRule="atLeast"/>
+        <w:rPr>
+          <w:rFonts w:ascii="Consolas" w:eastAsia="Times New Roman" w:hAnsi="Consolas" w:cs="Times New Roman"/>
+          <w:color w:val="D4D4D4"/>
+          <w:sz w:val="16"/>
+          <w:szCs w:val="16"/>
+          <w:lang w:eastAsia="en-GB"/>
+        </w:rPr>
+      </w:pPr>
+      <w:r>
+        <w:rPr>
+          <w:rFonts w:ascii="Consolas" w:eastAsia="Times New Roman" w:hAnsi="Consolas" w:cs="Times New Roman"/>
+          <w:color w:val="D4D4D4"/>
+          <w:sz w:val="16"/>
+          <w:szCs w:val="16"/>
+          <w:lang w:eastAsia="en-GB"/>
+        </w:rPr>
+        <w:t xml:space="preserve">    </w:t>
+      </w:r>
+      <w:r>
+        <w:rPr>
+          <w:rFonts w:ascii="Consolas" w:eastAsia="Times New Roman" w:hAnsi="Consolas" w:cs="Times New Roman"/>
+          <w:color w:val="6A9955"/>
+          <w:sz w:val="16"/>
+          <w:szCs w:val="16"/>
+          <w:lang w:eastAsia="en-GB"/>
+        </w:rPr>
+        <w:t># adjusted = setLims(lightBlur, 0 ,110) # massively increases time to run</w:t>
+      </w:r>
+    </w:p>
+    <w:p>
+      <w:pPr>
+        <w:shd w:val="clear" w:color="auto" w:fill="1E1E1E"/>
+        <w:spacing w:after="0" w:line="285" w:lineRule="atLeast"/>
+        <w:rPr>
+          <w:rFonts w:ascii="Consolas" w:eastAsia="Times New Roman" w:hAnsi="Consolas" w:cs="Times New Roman"/>
+          <w:color w:val="D4D4D4"/>
+          <w:sz w:val="16"/>
+          <w:szCs w:val="16"/>
+          <w:lang w:eastAsia="en-GB"/>
+        </w:rPr>
+      </w:pPr>
+      <w:r>
+        <w:rPr>
+          <w:rFonts w:ascii="Consolas" w:eastAsia="Times New Roman" w:hAnsi="Consolas" w:cs="Times New Roman"/>
+          <w:color w:val="D4D4D4"/>
+          <w:sz w:val="16"/>
+          <w:szCs w:val="16"/>
+          <w:lang w:eastAsia="en-GB"/>
+        </w:rPr>
+        <w:t>    ret, adjusted = cv2.threshold(</w:t>
+      </w:r>
+      <w:r>
+        <w:rPr>
+          <w:rFonts w:ascii="Consolas" w:eastAsia="Times New Roman" w:hAnsi="Consolas" w:cs="Times New Roman"/>
+          <w:color w:val="D4D4D4"/>
+          <w:sz w:val="16"/>
+          <w:szCs w:val="16"/>
+          <w:lang w:eastAsia="en-GB"/>
+        </w:rPr>
+        <w:t>lightBlur, pixThresh</w:t>
+      </w:r>
+      <w:r>
+        <w:rPr>
+          <w:rFonts w:ascii="Consolas" w:eastAsia="Times New Roman" w:hAnsi="Consolas" w:cs="Times New Roman"/>
+          <w:color w:val="D4D4D4"/>
+          <w:sz w:val="16"/>
+          <w:szCs w:val="16"/>
+          <w:lang w:eastAsia="en-GB"/>
+        </w:rPr>
+        <w:t>,pixThresh,cv2.THRESH_TRUNC)</w:t>
+      </w:r>
+    </w:p>
+    <w:p>
+      <w:pPr>
+        <w:shd w:val="clear" w:color="auto" w:fill="1E1E1E"/>
+        <w:spacing w:after="0" w:line="285" w:lineRule="atLeast"/>
+        <w:rPr>
+          <w:rFonts w:ascii="Consolas" w:eastAsia="Times New Roman" w:hAnsi="Consolas" w:cs="Times New Roman"/>
+          <w:color w:val="D4D4D4"/>
+          <w:sz w:val="16"/>
+          <w:szCs w:val="16"/>
+          <w:lang w:eastAsia="en-GB"/>
+        </w:rPr>
+      </w:pPr>
+    </w:p>
+    <w:p>
+      <w:pPr>
+        <w:shd w:val="clear" w:color="auto" w:fill="1E1E1E"/>
+        <w:spacing w:after="0" w:line="285" w:lineRule="atLeast"/>
+        <w:rPr>
+          <w:rFonts w:ascii="Consolas" w:eastAsia="Times New Roman" w:hAnsi="Consolas" w:cs="Times New Roman"/>
+          <w:color w:val="D4D4D4"/>
+          <w:sz w:val="16"/>
+          <w:szCs w:val="16"/>
+          <w:lang w:eastAsia="en-GB"/>
+        </w:rPr>
+      </w:pPr>
+      <w:r>
+        <w:rPr>
+          <w:rFonts w:ascii="Consolas" w:eastAsia="Times New Roman" w:hAnsi="Consolas" w:cs="Times New Roman"/>
+          <w:color w:val="D4D4D4"/>
+          <w:sz w:val="16"/>
+          <w:szCs w:val="16"/>
+          <w:lang w:eastAsia="en-GB"/>
+        </w:rPr>
+        <w:t xml:space="preserve">    kernel = np.ones((errode,errode),np.uint8) </w:t>
+      </w:r>
+      <w:r>
+        <w:rPr>
+          <w:rFonts w:ascii="Consolas" w:eastAsia="Times New Roman" w:hAnsi="Consolas" w:cs="Times New Roman"/>
+          <w:color w:val="6A9955"/>
+          <w:sz w:val="16"/>
+          <w:szCs w:val="16"/>
+          <w:lang w:eastAsia="en-GB"/>
+        </w:rPr>
+        <w:t xml:space="preserve"># forms the matrix used when </w:t>
+      </w:r>
+      <w:r>
+        <w:rPr>
+          <w:rFonts w:ascii="Consolas" w:eastAsia="Times New Roman" w:hAnsi="Consolas" w:cs="Times New Roman"/>
+          <w:color w:val="6A9955"/>
+          <w:sz w:val="16"/>
+          <w:szCs w:val="16"/>
+          <w:lang w:eastAsia="en-GB"/>
+        </w:rPr>
+        <w:t>eroding</w:t>
+      </w:r>
+    </w:p>
+    <w:p>
+      <w:pPr>
+        <w:shd w:val="clear" w:color="auto" w:fill="1E1E1E"/>
+        <w:spacing w:after="0" w:line="285" w:lineRule="atLeast"/>
+        <w:rPr>
+          <w:rFonts w:ascii="Consolas" w:eastAsia="Times New Roman" w:hAnsi="Consolas" w:cs="Times New Roman"/>
+          <w:color w:val="D4D4D4"/>
+          <w:sz w:val="16"/>
+          <w:szCs w:val="16"/>
+          <w:lang w:eastAsia="en-GB"/>
+        </w:rPr>
+      </w:pPr>
+      <w:r>
+        <w:rPr>
+          <w:rFonts w:ascii="Consolas" w:eastAsia="Times New Roman" w:hAnsi="Consolas" w:cs="Times New Roman"/>
+          <w:color w:val="D4D4D4"/>
+          <w:sz w:val="16"/>
+          <w:szCs w:val="16"/>
+          <w:lang w:eastAsia="en-GB"/>
+        </w:rPr>
+        <w:t xml:space="preserve">    erosion = cv2.erode(adjusted,kernel,iterations = </w:t>
+      </w:r>
+      <w:r>
+        <w:rPr>
+          <w:rFonts w:ascii="Consolas" w:eastAsia="Times New Roman" w:hAnsi="Consolas" w:cs="Times New Roman"/>
+          <w:color w:val="B5CEA8"/>
+          <w:sz w:val="16"/>
+          <w:szCs w:val="16"/>
+          <w:lang w:eastAsia="en-GB"/>
+        </w:rPr>
+        <w:t>1</w:t>
+      </w:r>
+      <w:r>
+        <w:rPr>
+          <w:rFonts w:ascii="Consolas" w:eastAsia="Times New Roman" w:hAnsi="Consolas" w:cs="Times New Roman"/>
+          <w:color w:val="D4D4D4"/>
+          <w:sz w:val="16"/>
+          <w:szCs w:val="16"/>
+          <w:lang w:eastAsia="en-GB"/>
+        </w:rPr>
+        <w:t>)</w:t>
+      </w:r>
+    </w:p>
+    <w:p>
+      <w:pPr>
+        <w:shd w:val="clear" w:color="auto" w:fill="1E1E1E"/>
+        <w:spacing w:after="0" w:line="285" w:lineRule="atLeast"/>
+        <w:rPr>
+          <w:rFonts w:ascii="Consolas" w:eastAsia="Times New Roman" w:hAnsi="Consolas" w:cs="Times New Roman"/>
+          <w:color w:val="D4D4D4"/>
+          <w:sz w:val="16"/>
+          <w:szCs w:val="16"/>
+          <w:lang w:eastAsia="en-GB"/>
+        </w:rPr>
+      </w:pPr>
+      <w:r>
+        <w:rPr>
+          <w:rFonts w:ascii="Consolas" w:eastAsia="Times New Roman" w:hAnsi="Consolas" w:cs="Times New Roman"/>
+          <w:color w:val="D4D4D4"/>
+          <w:sz w:val="16"/>
+          <w:szCs w:val="16"/>
+          <w:lang w:eastAsia="en-GB"/>
+        </w:rPr>
+        <w:t xml:space="preserve">    </w:t>
+      </w:r>
+    </w:p>
+    <w:p>
+      <w:pPr>
+        <w:shd w:val="clear" w:color="auto" w:fill="1E1E1E"/>
+        <w:spacing w:after="0" w:line="285" w:lineRule="atLeast"/>
+        <w:rPr>
+          <w:rFonts w:ascii="Consolas" w:eastAsia="Times New Roman" w:hAnsi="Consolas" w:cs="Times New Roman"/>
+          <w:color w:val="D4D4D4"/>
+          <w:sz w:val="16"/>
+          <w:szCs w:val="16"/>
+          <w:lang w:eastAsia="en-GB"/>
+        </w:rPr>
+      </w:pPr>
+      <w:r>
+        <w:rPr>
+          <w:rFonts w:ascii="Consolas" w:eastAsia="Times New Roman" w:hAnsi="Consolas" w:cs="Times New Roman"/>
+          <w:color w:val="D4D4D4"/>
+          <w:sz w:val="16"/>
+          <w:szCs w:val="16"/>
+          <w:lang w:eastAsia="en-GB"/>
+        </w:rPr>
+        <w:t xml:space="preserve">    </w:t>
+      </w:r>
+      <w:r>
+        <w:rPr>
+          <w:rFonts w:ascii="Consolas" w:eastAsia="Times New Roman" w:hAnsi="Consolas" w:cs="Times New Roman"/>
+          <w:color w:val="6A9955"/>
+          <w:sz w:val="16"/>
+          <w:szCs w:val="16"/>
+          <w:lang w:eastAsia="en-GB"/>
+        </w:rPr>
+        <w:t># large blur to hide background weave and increase the size of defects</w:t>
+      </w:r>
+    </w:p>
+    <w:p>
+      <w:pPr>
+        <w:shd w:val="clear" w:color="auto" w:fill="1E1E1E"/>
+        <w:spacing w:after="0" w:line="285" w:lineRule="atLeast"/>
+        <w:rPr>
+          <w:rFonts w:ascii="Consolas" w:eastAsia="Times New Roman" w:hAnsi="Consolas" w:cs="Times New Roman"/>
+          <w:color w:val="D4D4D4"/>
+          <w:sz w:val="16"/>
+          <w:szCs w:val="16"/>
+          <w:lang w:eastAsia="en-GB"/>
+        </w:rPr>
+      </w:pPr>
+      <w:r>
+        <w:rPr>
+          <w:rFonts w:ascii="Consolas" w:eastAsia="Times New Roman" w:hAnsi="Consolas" w:cs="Times New Roman"/>
+          <w:color w:val="D4D4D4"/>
+          <w:sz w:val="16"/>
+          <w:szCs w:val="16"/>
+          <w:lang w:eastAsia="en-GB"/>
+        </w:rPr>
+        <w:t>    greyBlur = cv2.blur(erosion, (blur,blur))</w:t>
+      </w:r>
+    </w:p>
+    <w:p>
+      <w:pPr>
+        <w:shd w:val="clear" w:color="auto" w:fill="1E1E1E"/>
+        <w:spacing w:after="0" w:line="285" w:lineRule="atLeast"/>
+        <w:rPr>
+          <w:rFonts w:ascii="Consolas" w:eastAsia="Times New Roman" w:hAnsi="Consolas" w:cs="Times New Roman"/>
+          <w:color w:val="D4D4D4"/>
+          <w:sz w:val="16"/>
+          <w:szCs w:val="16"/>
+          <w:lang w:eastAsia="en-GB"/>
+        </w:rPr>
+      </w:pPr>
+      <w:r>
+        <w:rPr>
+          <w:rFonts w:ascii="Consolas" w:eastAsia="Times New Roman" w:hAnsi="Consolas" w:cs="Times New Roman"/>
+          <w:color w:val="D4D4D4"/>
+          <w:sz w:val="16"/>
+          <w:szCs w:val="16"/>
+          <w:lang w:eastAsia="en-GB"/>
+        </w:rPr>
+        <w:t xml:space="preserve">    </w:t>
+      </w:r>
+      <w:r>
+        <w:rPr>
+          <w:rFonts w:ascii="Consolas" w:eastAsia="Times New Roman" w:hAnsi="Consolas" w:cs="Times New Roman"/>
+          <w:color w:val="6A9955"/>
+          <w:sz w:val="16"/>
+          <w:szCs w:val="16"/>
+          <w:lang w:eastAsia="en-GB"/>
+        </w:rPr>
+        <w:t xml:space="preserve">#threshold on </w:t>
+      </w:r>
+      <w:r>
+        <w:rPr>
+          <w:rFonts w:ascii="Consolas" w:eastAsia="Times New Roman" w:hAnsi="Consolas" w:cs="Times New Roman"/>
+          <w:color w:val="6A9955"/>
+          <w:sz w:val="16"/>
+          <w:szCs w:val="16"/>
+          <w:lang w:eastAsia="en-GB"/>
+        </w:rPr>
+        <w:t xml:space="preserve">Gray </w:t>
+      </w:r>
+      <w:r>
+        <w:rPr>
+          <w:rFonts w:ascii="Consolas" w:eastAsia="Times New Roman" w:hAnsi="Consolas" w:cs="Times New Roman"/>
+          <w:color w:val="6A9955"/>
+          <w:sz w:val="16"/>
+          <w:szCs w:val="16"/>
+          <w:lang w:eastAsia="en-GB"/>
+        </w:rPr>
+        <w:t>image</w:t>
+      </w:r>
+    </w:p>
+    <w:p>
+      <w:pPr>
+        <w:shd w:val="clear" w:color="auto" w:fill="1E1E1E"/>
+        <w:spacing w:after="0" w:line="285" w:lineRule="atLeast"/>
+        <w:rPr>
+          <w:rFonts w:ascii="Consolas" w:eastAsia="Times New Roman" w:hAnsi="Consolas" w:cs="Times New Roman"/>
+          <w:color w:val="D4D4D4"/>
+          <w:sz w:val="16"/>
+          <w:szCs w:val="16"/>
+          <w:lang w:eastAsia="en-GB"/>
+        </w:rPr>
+      </w:pPr>
+      <w:r>
+        <w:rPr>
+          <w:rFonts w:ascii="Consolas" w:eastAsia="Times New Roman" w:hAnsi="Consolas" w:cs="Times New Roman"/>
+          <w:color w:val="D4D4D4"/>
+          <w:sz w:val="16"/>
+          <w:szCs w:val="16"/>
+          <w:lang w:eastAsia="en-GB"/>
+        </w:rPr>
+        <w:t>    thresh = cv2.adaptiveThreshold(greyBlur,</w:t>
+      </w:r>
+      <w:r>
+        <w:rPr>
+          <w:rFonts w:ascii="Consolas" w:eastAsia="Times New Roman" w:hAnsi="Consolas" w:cs="Times New Roman"/>
+          <w:color w:val="B5CEA8"/>
+          <w:sz w:val="16"/>
+          <w:szCs w:val="16"/>
+          <w:lang w:eastAsia="en-GB"/>
+        </w:rPr>
+        <w:t>255</w:t>
+      </w:r>
+      <w:r>
+        <w:rPr>
+          <w:rFonts w:ascii="Consolas" w:eastAsia="Times New Roman" w:hAnsi="Consolas" w:cs="Times New Roman"/>
+          <w:color w:val="D4D4D4"/>
+          <w:sz w:val="16"/>
+          <w:szCs w:val="16"/>
+          <w:lang w:eastAsia="en-GB"/>
+        </w:rPr>
+        <w:t xml:space="preserve">,cv2.ADAPTIVE_THRESH_MEAN_C, cv2.THRESH_BINARY, </w:t>
+      </w:r>
+      <w:r>
+        <w:rPr>
+          <w:rFonts w:ascii="Consolas" w:eastAsia="Times New Roman" w:hAnsi="Consolas" w:cs="Times New Roman"/>
+          <w:color w:val="B5CEA8"/>
+          <w:sz w:val="16"/>
+          <w:szCs w:val="16"/>
+          <w:lang w:eastAsia="en-GB"/>
+        </w:rPr>
+        <w:t>101</w:t>
+      </w:r>
+      <w:r>
+        <w:rPr>
+          <w:rFonts w:ascii="Consolas" w:eastAsia="Times New Roman" w:hAnsi="Consolas" w:cs="Times New Roman"/>
+          <w:color w:val="D4D4D4"/>
+          <w:sz w:val="16"/>
+          <w:szCs w:val="16"/>
+          <w:lang w:eastAsia="en-GB"/>
+        </w:rPr>
+        <w:t xml:space="preserve">, </w:t>
+      </w:r>
+      <w:r>
+        <w:rPr>
+          <w:rFonts w:ascii="Consolas" w:eastAsia="Times New Roman" w:hAnsi="Consolas" w:cs="Times New Roman"/>
+          <w:color w:val="B5CEA8"/>
+          <w:sz w:val="16"/>
+          <w:szCs w:val="16"/>
+          <w:lang w:eastAsia="en-GB"/>
+        </w:rPr>
+        <w:t>3</w:t>
+      </w:r>
+      <w:r>
+        <w:rPr>
+          <w:rFonts w:ascii="Consolas" w:eastAsia="Times New Roman" w:hAnsi="Consolas" w:cs="Times New Roman"/>
+          <w:color w:val="D4D4D4"/>
+          <w:sz w:val="16"/>
+          <w:szCs w:val="16"/>
+          <w:lang w:eastAsia="en-GB"/>
+        </w:rPr>
+        <w:t>)</w:t>
+      </w:r>
+    </w:p>
+    <w:p>
+      <w:pPr>
+        <w:shd w:val="clear" w:color="auto" w:fill="1E1E1E"/>
+        <w:spacing w:after="0" w:line="285" w:lineRule="atLeast"/>
+        <w:rPr>
+          <w:rFonts w:ascii="Consolas" w:eastAsia="Times New Roman" w:hAnsi="Consolas" w:cs="Times New Roman"/>
+          <w:color w:val="D4D4D4"/>
+          <w:sz w:val="16"/>
+          <w:szCs w:val="16"/>
+          <w:lang w:eastAsia="en-GB"/>
+        </w:rPr>
+      </w:pPr>
+    </w:p>
+    <w:p>
+      <w:pPr>
+        <w:shd w:val="clear" w:color="auto" w:fill="1E1E1E"/>
+        <w:spacing w:after="0" w:line="285" w:lineRule="atLeast"/>
+        <w:rPr>
+          <w:rFonts w:ascii="Consolas" w:eastAsia="Times New Roman" w:hAnsi="Consolas" w:cs="Times New Roman"/>
+          <w:color w:val="D4D4D4"/>
+          <w:sz w:val="16"/>
+          <w:szCs w:val="16"/>
+          <w:lang w:eastAsia="en-GB"/>
+        </w:rPr>
+      </w:pPr>
+      <w:r>
+        <w:rPr>
+          <w:rFonts w:ascii="Consolas" w:eastAsia="Times New Roman" w:hAnsi="Consolas" w:cs="Times New Roman"/>
+          <w:color w:val="D4D4D4"/>
+          <w:sz w:val="16"/>
+          <w:szCs w:val="16"/>
+          <w:lang w:eastAsia="en-GB"/>
+        </w:rPr>
+        <w:t xml:space="preserve">    </w:t>
+      </w:r>
+      <w:r>
+        <w:rPr>
+          <w:rFonts w:ascii="Consolas" w:eastAsia="Times New Roman" w:hAnsi="Consolas" w:cs="Times New Roman"/>
+          <w:color w:val="6A9955"/>
+          <w:sz w:val="16"/>
+          <w:szCs w:val="16"/>
+          <w:lang w:eastAsia="en-GB"/>
+        </w:rPr>
+        <w:t xml:space="preserve"># </w:t>
+      </w:r>
+      <w:r>
+        <w:rPr>
+          <w:rFonts w:ascii="Consolas" w:eastAsia="Times New Roman" w:hAnsi="Consolas" w:cs="Times New Roman"/>
+          <w:color w:val="6A9955"/>
+          <w:sz w:val="16"/>
+          <w:szCs w:val="16"/>
+          <w:lang w:eastAsia="en-GB"/>
+        </w:rPr>
+        <w:t>Apply</w:t>
+      </w:r>
+      <w:r>
+        <w:rPr>
+          <w:rFonts w:ascii="Consolas" w:eastAsia="Times New Roman" w:hAnsi="Consolas" w:cs="Times New Roman"/>
+          <w:color w:val="6A9955"/>
+          <w:sz w:val="16"/>
+          <w:szCs w:val="16"/>
+          <w:lang w:eastAsia="en-GB"/>
+        </w:rPr>
+        <w:t xml:space="preserve"> morphology open then close</w:t>
+      </w:r>
+    </w:p>
+    <w:p>
+      <w:pPr>
+        <w:shd w:val="clear" w:color="auto" w:fill="1E1E1E"/>
+        <w:spacing w:after="0" w:line="285" w:lineRule="atLeast"/>
+        <w:rPr>
+          <w:rFonts w:ascii="Consolas" w:eastAsia="Times New Roman" w:hAnsi="Consolas" w:cs="Times New Roman"/>
+          <w:color w:val="D4D4D4"/>
+          <w:sz w:val="16"/>
+          <w:szCs w:val="16"/>
+          <w:lang w:eastAsia="en-GB"/>
+        </w:rPr>
+      </w:pPr>
+      <w:r>
+        <w:rPr>
+          <w:rFonts w:ascii="Consolas" w:eastAsia="Times New Roman" w:hAnsi="Consolas" w:cs="Times New Roman"/>
+          <w:color w:val="D4D4D4"/>
+          <w:sz w:val="16"/>
+          <w:szCs w:val="16"/>
+          <w:lang w:eastAsia="en-GB"/>
+        </w:rPr>
+        <w:t>    kernel = cv2.getStructuringElement(cv2.MORPH_ELLIPSE, (</w:t>
+      </w:r>
+      <w:r>
+        <w:rPr>
+          <w:rFonts w:ascii="Consolas" w:eastAsia="Times New Roman" w:hAnsi="Consolas" w:cs="Times New Roman"/>
+          <w:color w:val="B5CEA8"/>
+          <w:sz w:val="16"/>
+          <w:szCs w:val="16"/>
+          <w:lang w:eastAsia="en-GB"/>
+        </w:rPr>
+        <w:t>5</w:t>
+      </w:r>
+      <w:r>
+        <w:rPr>
+          <w:rFonts w:ascii="Consolas" w:eastAsia="Times New Roman" w:hAnsi="Consolas" w:cs="Times New Roman"/>
+          <w:color w:val="D4D4D4"/>
+          <w:sz w:val="16"/>
+          <w:szCs w:val="16"/>
+          <w:lang w:eastAsia="en-GB"/>
+        </w:rPr>
+        <w:t>,</w:t>
+      </w:r>
+      <w:r>
+        <w:rPr>
+          <w:rFonts w:ascii="Consolas" w:eastAsia="Times New Roman" w:hAnsi="Consolas" w:cs="Times New Roman"/>
+          <w:color w:val="B5CEA8"/>
+          <w:sz w:val="16"/>
+          <w:szCs w:val="16"/>
+          <w:lang w:eastAsia="en-GB"/>
+        </w:rPr>
+        <w:t>5</w:t>
+      </w:r>
+      <w:r>
+        <w:rPr>
+          <w:rFonts w:ascii="Consolas" w:eastAsia="Times New Roman" w:hAnsi="Consolas" w:cs="Times New Roman"/>
+          <w:color w:val="D4D4D4"/>
+          <w:sz w:val="16"/>
+          <w:szCs w:val="16"/>
+          <w:lang w:eastAsia="en-GB"/>
+        </w:rPr>
+        <w:t>))</w:t>
+      </w:r>
+    </w:p>
+    <w:p>
+      <w:pPr>
+        <w:shd w:val="clear" w:color="auto" w:fill="1E1E1E"/>
+        <w:spacing w:after="0" w:line="285" w:lineRule="atLeast"/>
+        <w:rPr>
+          <w:rFonts w:ascii="Consolas" w:eastAsia="Times New Roman" w:hAnsi="Consolas" w:cs="Times New Roman"/>
+          <w:color w:val="D4D4D4"/>
+          <w:sz w:val="16"/>
+          <w:szCs w:val="16"/>
+          <w:lang w:eastAsia="en-GB"/>
+        </w:rPr>
+      </w:pPr>
+      <w:r>
+        <w:rPr>
+          <w:rFonts w:ascii="Consolas" w:eastAsia="Times New Roman" w:hAnsi="Consolas" w:cs="Times New Roman"/>
+          <w:color w:val="D4D4D4"/>
+          <w:sz w:val="16"/>
+          <w:szCs w:val="16"/>
+          <w:lang w:eastAsia="en-GB"/>
+        </w:rPr>
+        <w:t>    blob = cv2.morphologyEx(thresh, cv2.MORPH_OPEN, kernel)</w:t>
+      </w:r>
+    </w:p>
+    <w:p>
+      <w:pPr>
+        <w:shd w:val="clear" w:color="auto" w:fill="1E1E1E"/>
+        <w:spacing w:after="0" w:line="285" w:lineRule="atLeast"/>
+        <w:rPr>
+          <w:rFonts w:ascii="Consolas" w:eastAsia="Times New Roman" w:hAnsi="Consolas" w:cs="Times New Roman"/>
+          <w:color w:val="D4D4D4"/>
+          <w:sz w:val="16"/>
+          <w:szCs w:val="16"/>
+          <w:lang w:eastAsia="en-GB"/>
+        </w:rPr>
+      </w:pPr>
+      <w:r>
+        <w:rPr>
+          <w:rFonts w:ascii="Consolas" w:eastAsia="Times New Roman" w:hAnsi="Consolas" w:cs="Times New Roman"/>
+          <w:color w:val="D4D4D4"/>
+          <w:sz w:val="16"/>
+          <w:szCs w:val="16"/>
+          <w:lang w:eastAsia="en-GB"/>
+        </w:rPr>
+        <w:t>    kernel = cv2.getStructuringElement(cv2.MORPH_ELLIPSE, (</w:t>
+      </w:r>
+      <w:r>
+        <w:rPr>
+          <w:rFonts w:ascii="Consolas" w:eastAsia="Times New Roman" w:hAnsi="Consolas" w:cs="Times New Roman"/>
+          <w:color w:val="B5CEA8"/>
+          <w:sz w:val="16"/>
+          <w:szCs w:val="16"/>
+          <w:lang w:eastAsia="en-GB"/>
+        </w:rPr>
+        <w:t>9</w:t>
+      </w:r>
+      <w:r>
+        <w:rPr>
+          <w:rFonts w:ascii="Consolas" w:eastAsia="Times New Roman" w:hAnsi="Consolas" w:cs="Times New Roman"/>
+          <w:color w:val="D4D4D4"/>
+          <w:sz w:val="16"/>
+          <w:szCs w:val="16"/>
+          <w:lang w:eastAsia="en-GB"/>
+        </w:rPr>
+        <w:t>,</w:t>
+      </w:r>
+      <w:r>
+        <w:rPr>
+          <w:rFonts w:ascii="Consolas" w:eastAsia="Times New Roman" w:hAnsi="Consolas" w:cs="Times New Roman"/>
+          <w:color w:val="B5CEA8"/>
+          <w:sz w:val="16"/>
+          <w:szCs w:val="16"/>
+          <w:lang w:eastAsia="en-GB"/>
+        </w:rPr>
+        <w:t>9</w:t>
+      </w:r>
+      <w:r>
+        <w:rPr>
+          <w:rFonts w:ascii="Consolas" w:eastAsia="Times New Roman" w:hAnsi="Consolas" w:cs="Times New Roman"/>
+          <w:color w:val="D4D4D4"/>
+          <w:sz w:val="16"/>
+          <w:szCs w:val="16"/>
+          <w:lang w:eastAsia="en-GB"/>
+        </w:rPr>
+        <w:t>))</w:t>
+      </w:r>
+    </w:p>
+    <w:p>
+      <w:pPr>
+        <w:shd w:val="clear" w:color="auto" w:fill="1E1E1E"/>
+        <w:spacing w:after="0" w:line="285" w:lineRule="atLeast"/>
+        <w:rPr>
+          <w:rFonts w:ascii="Consolas" w:eastAsia="Times New Roman" w:hAnsi="Consolas" w:cs="Times New Roman"/>
+          <w:color w:val="D4D4D4"/>
+          <w:sz w:val="16"/>
+          <w:szCs w:val="16"/>
+          <w:lang w:eastAsia="en-GB"/>
+        </w:rPr>
+      </w:pPr>
+      <w:r>
+        <w:rPr>
+          <w:rFonts w:ascii="Consolas" w:eastAsia="Times New Roman" w:hAnsi="Consolas" w:cs="Times New Roman"/>
+          <w:color w:val="D4D4D4"/>
+          <w:sz w:val="16"/>
+          <w:szCs w:val="16"/>
+          <w:lang w:eastAsia="en-GB"/>
+        </w:rPr>
+        <w:t>    blob = cv2.morphologyEx(blob, cv2.MORPH_CLOSE, kernel)</w:t>
+      </w:r>
+    </w:p>
+    <w:p>
+      <w:pPr>
+        <w:shd w:val="clear" w:color="auto" w:fill="1E1E1E"/>
+        <w:spacing w:after="0" w:line="285" w:lineRule="atLeast"/>
+        <w:rPr>
+          <w:rFonts w:ascii="Consolas" w:eastAsia="Times New Roman" w:hAnsi="Consolas" w:cs="Times New Roman"/>
+          <w:color w:val="D4D4D4"/>
+          <w:sz w:val="16"/>
+          <w:szCs w:val="16"/>
+          <w:lang w:eastAsia="en-GB"/>
+        </w:rPr>
+      </w:pPr>
+    </w:p>
+    <w:p>
+      <w:pPr>
+        <w:shd w:val="clear" w:color="auto" w:fill="1E1E1E"/>
+        <w:spacing w:after="0" w:line="285" w:lineRule="atLeast"/>
+        <w:rPr>
+          <w:rFonts w:ascii="Consolas" w:eastAsia="Times New Roman" w:hAnsi="Consolas" w:cs="Times New Roman"/>
+          <w:color w:val="D4D4D4"/>
+          <w:sz w:val="16"/>
+          <w:szCs w:val="16"/>
+          <w:lang w:eastAsia="en-GB"/>
+        </w:rPr>
+      </w:pPr>
+      <w:r>
+        <w:rPr>
+          <w:rFonts w:ascii="Consolas" w:eastAsia="Times New Roman" w:hAnsi="Consolas" w:cs="Times New Roman"/>
+          <w:color w:val="D4D4D4"/>
+          <w:sz w:val="16"/>
+          <w:szCs w:val="16"/>
+          <w:lang w:eastAsia="en-GB"/>
+        </w:rPr>
+        <w:t xml:space="preserve">    </w:t>
+      </w:r>
+      <w:r>
+        <w:rPr>
+          <w:rFonts w:ascii="Consolas" w:eastAsia="Times New Roman" w:hAnsi="Consolas" w:cs="Times New Roman"/>
+          <w:color w:val="6A9955"/>
+          <w:sz w:val="16"/>
+          <w:szCs w:val="16"/>
+          <w:lang w:eastAsia="en-GB"/>
+        </w:rPr>
+        <w:t># invert blob</w:t>
+      </w:r>
+    </w:p>
+    <w:p>
+      <w:pPr>
+        <w:shd w:val="clear" w:color="auto" w:fill="1E1E1E"/>
+        <w:spacing w:after="0" w:line="285" w:lineRule="atLeast"/>
+        <w:rPr>
+          <w:rFonts w:ascii="Consolas" w:eastAsia="Times New Roman" w:hAnsi="Consolas" w:cs="Times New Roman"/>
+          <w:color w:val="D4D4D4"/>
+          <w:sz w:val="16"/>
+          <w:szCs w:val="16"/>
+          <w:lang w:eastAsia="en-GB"/>
+        </w:rPr>
+      </w:pPr>
+      <w:r>
+        <w:rPr>
+          <w:rFonts w:ascii="Consolas" w:eastAsia="Times New Roman" w:hAnsi="Consolas" w:cs="Times New Roman"/>
+          <w:color w:val="D4D4D4"/>
+          <w:sz w:val="16"/>
+          <w:szCs w:val="16"/>
+          <w:lang w:eastAsia="en-GB"/>
+        </w:rPr>
+        <w:t>    blob = (</w:t>
+      </w:r>
+      <w:r>
+        <w:rPr>
+          <w:rFonts w:ascii="Consolas" w:eastAsia="Times New Roman" w:hAnsi="Consolas" w:cs="Times New Roman"/>
+          <w:color w:val="B5CEA8"/>
+          <w:sz w:val="16"/>
+          <w:szCs w:val="16"/>
+          <w:lang w:eastAsia="en-GB"/>
+        </w:rPr>
+        <w:t>255</w:t>
+      </w:r>
+      <w:r>
+        <w:rPr>
+          <w:rFonts w:ascii="Consolas" w:eastAsia="Times New Roman" w:hAnsi="Consolas" w:cs="Times New Roman"/>
+          <w:color w:val="D4D4D4"/>
+          <w:sz w:val="16"/>
+          <w:szCs w:val="16"/>
+          <w:lang w:eastAsia="en-GB"/>
+        </w:rPr>
+        <w:t xml:space="preserve"> - blob)</w:t>
+      </w:r>
+    </w:p>
+    <w:p>
+      <w:pPr>
+        <w:shd w:val="clear" w:color="auto" w:fill="1E1E1E"/>
+        <w:spacing w:after="0" w:line="285" w:lineRule="atLeast"/>
+        <w:rPr>
+          <w:rFonts w:ascii="Consolas" w:eastAsia="Times New Roman" w:hAnsi="Consolas" w:cs="Times New Roman"/>
+          <w:color w:val="D4D4D4"/>
+          <w:sz w:val="16"/>
+          <w:szCs w:val="16"/>
+          <w:lang w:eastAsia="en-GB"/>
+        </w:rPr>
+      </w:pPr>
+      <w:r>
+        <w:rPr>
+          <w:rFonts w:ascii="Consolas" w:eastAsia="Times New Roman" w:hAnsi="Consolas" w:cs="Times New Roman"/>
+          <w:color w:val="D4D4D4"/>
+          <w:sz w:val="16"/>
+          <w:szCs w:val="16"/>
+          <w:lang w:eastAsia="en-GB"/>
+        </w:rPr>
+        <w:t xml:space="preserve">    </w:t>
+      </w:r>
+      <w:r>
+        <w:rPr>
+          <w:rFonts w:ascii="Consolas" w:eastAsia="Times New Roman" w:hAnsi="Consolas" w:cs="Times New Roman"/>
+          <w:color w:val="6A9955"/>
+          <w:sz w:val="16"/>
+          <w:szCs w:val="16"/>
+          <w:lang w:eastAsia="en-GB"/>
+        </w:rPr>
+        <w:t># Get contours</w:t>
+      </w:r>
+    </w:p>
+    <w:p>
+      <w:pPr>
+        <w:shd w:val="clear" w:color="auto" w:fill="1E1E1E"/>
+        <w:spacing w:after="0" w:line="285" w:lineRule="atLeast"/>
+        <w:rPr>
+          <w:rFonts w:ascii="Consolas" w:eastAsia="Times New Roman" w:hAnsi="Consolas" w:cs="Times New Roman"/>
+          <w:color w:val="D4D4D4"/>
+          <w:sz w:val="16"/>
+          <w:szCs w:val="16"/>
+          <w:lang w:eastAsia="en-GB"/>
+        </w:rPr>
+      </w:pPr>
+      <w:r>
+        <w:rPr>
+          <w:rFonts w:ascii="Consolas" w:eastAsia="Times New Roman" w:hAnsi="Consolas" w:cs="Times New Roman"/>
+          <w:color w:val="D4D4D4"/>
+          <w:sz w:val="16"/>
+          <w:szCs w:val="16"/>
+          <w:lang w:eastAsia="en-GB"/>
+        </w:rPr>
+        <w:t>    cnts = cv2.findContours(blob, cv2.RETR_EXTERNAL, cv2.CHAIN_APPROX_SIMPLE)</w:t>
+      </w:r>
+    </w:p>
+    <w:p/>
+    <w:p>
+      <w:r>
+        <w:t>Code Snippet 3, first half of the “findDefcet()” function</w:t>
+      </w:r>
+      <w:r>
+        <w:t>.</w:t>
+      </w:r>
+    </w:p>
+    <w:p>
+      <w:r>
+        <w:t>First a light blur is a applied using the “blur()” function shown in code snippet 3 to shrink h</w:t>
+      </w:r>
+      <w:r>
+        <w:t>ighlights and shadows</w:t>
+      </w:r>
+      <w:r>
+        <w:t xml:space="preserve"> and obscure the weave. This blur is achieved in the same way as blurring in the first sprit was and the factor the image was blurred by is controlled by the  “lightBlur” parameter.</w:t>
+      </w:r>
+    </w:p>
+    <w:p>
+      <w:r>
+        <w:t>H</w:t>
+      </w:r>
+      <w:r>
+        <w:t xml:space="preserve">ighlights </w:t>
+      </w:r>
+      <w:r>
+        <w:t xml:space="preserve">and shadows </w:t>
+      </w:r>
+      <w:r>
+        <w:t>produced by inconsistent lighting</w:t>
+      </w:r>
+      <w:r>
+        <w:t xml:space="preserve"> needed to be removed</w:t>
+      </w:r>
+      <w:r>
+        <w:t>. This was done by the function “setLims()”</w:t>
+      </w:r>
+      <w:r>
+        <w:t xml:space="preserve"> </w:t>
+      </w:r>
+      <w:r>
+        <w:t xml:space="preserve">this function </w:t>
+      </w:r>
+      <w:r>
+        <w:t xml:space="preserve">is supplied with an image and a lower and upper bound. </w:t>
+      </w:r>
+      <w:r>
+        <w:t xml:space="preserve">The image is then iterated </w:t>
+      </w:r>
+      <w:r>
+        <w:t>through,</w:t>
+      </w:r>
+      <w:r>
+        <w:t xml:space="preserve"> and new image array is created each pixels is appended to the new image array. </w:t>
+      </w:r>
+      <w:r>
+        <w:t>However,</w:t>
+      </w:r>
+      <w:r>
+        <w:t xml:space="preserve"> if any pixel has a lower value of than the lower bound supplied it is appended as the lower bound, if any pixel has a value higher than the upper bound it is appended as the upper bound.</w:t>
+      </w:r>
+      <w:r>
+        <w:t xml:space="preserve"> Once every pixel had been processed the new image array is returned.</w:t>
+      </w:r>
+      <w:r>
+        <w:t xml:space="preserve"> The maximum and pixel threshold are both determined by the parameter “</w:t>
+      </w:r>
+      <w:r>
+        <w:t>pixThresh</w:t>
+      </w:r>
+      <w:r>
+        <w:t>”.</w:t>
+      </w:r>
+    </w:p>
+    <w:p>
+      <w:r>
+        <w:lastRenderedPageBreak/>
+        <w:t xml:space="preserve">While this implementation worked its sequential implementation proved too slow and instead OpenCV thresholding was used to remove highlights. </w:t>
+      </w:r>
+      <w:r>
+        <w:t>The thresholding was done using the same “threshold()” function, using a max and threshold value of 110 and the “</w:t>
+      </w:r>
+      <w:r>
+        <w:t>THRESH_TRUNC</w:t>
+      </w:r>
+      <w:r>
+        <w:t>” tag. This tag changes how the function</w:t>
+      </w:r>
+      <w:r>
+        <w:t xml:space="preserve"> functions, values lower than the threshold are kept and not set to 0.</w:t>
       </w:r>
     </w:p>
     <w:p/>
@@ -9107,6 +9537,7 @@
       </w:pPr>
       <w:bookmarkStart w:id="38" w:name="_Toc133508985"/>
       <w:r>
+        <w:lastRenderedPageBreak/>
         <w:t xml:space="preserve">Chapter 4: </w:t>
       </w:r>
       <w:r>
@@ -9132,7 +9563,7 @@
       <w:r>
         <w:t xml:space="preserve">Shaker, K., Umair, M., Ashraf, W. and Nawab, Y. (2016) Fabric manufacturing. Physical Sciences Reviews, Vol. 1 (Issue 7), pp. 20160024. </w:t>
       </w:r>
-      <w:hyperlink r:id="rId20" w:history="1">
+      <w:hyperlink r:id="rId21" w:history="1">
         <w:r>
           <w:rPr>
             <w:rStyle w:val="Hyperlink"/>
@@ -9248,7 +9679,7 @@
         </w:rPr>
         <w:t>DOI: </w:t>
       </w:r>
-      <w:hyperlink r:id="rId21" w:history="1">
+      <w:hyperlink r:id="rId22" w:history="1">
         <w:r>
           <w:rPr>
             <w:rStyle w:val="Hyperlink"/>
@@ -9264,13 +9695,8 @@
       <w:pPr>
         <w:spacing w:line="276" w:lineRule="auto"/>
       </w:pPr>
-      <w:proofErr w:type="spellStart"/>
-      <w:r>
-        <w:t>Adanur</w:t>
-      </w:r>
-      <w:proofErr w:type="spellEnd"/>
-      <w:r>
-        <w:t>, S., 2020. Handbook of weaving. CRC press.</w:t>
+      <w:r>
+        <w:t>Adanur, S., 2020. Handbook of weaving. CRC press.</w:t>
       </w:r>
     </w:p>
     <w:p>
@@ -9286,15 +9712,7 @@
         <w:spacing w:line="276" w:lineRule="auto"/>
       </w:pPr>
       <w:r>
-        <w:t xml:space="preserve">Perkins, W.S., 1991. A Review of Textile Dyeing Processes. Textile Chemist &amp; </w:t>
-      </w:r>
-      <w:proofErr w:type="spellStart"/>
-      <w:r>
-        <w:t>Colorist</w:t>
-      </w:r>
-      <w:proofErr w:type="spellEnd"/>
-      <w:r>
-        <w:t>, 23(8).</w:t>
+        <w:t>Perkins, W.S., 1991. A Review of Textile Dyeing Processes. Textile Chemist &amp; Colorist, 23(8).</w:t>
       </w:r>
     </w:p>
     <w:p>
@@ -9309,75 +9727,8 @@
           <w:szCs w:val="20"/>
           <w:shd w:val="clear" w:color="auto" w:fill="FFFFFF"/>
         </w:rPr>
-        <w:t xml:space="preserve">Silvestre-Blanes, J., </w:t>
-      </w:r>
-      <w:proofErr w:type="spellStart"/>
-      <w:r>
-        <w:rPr>
-          <w:rFonts w:ascii="Arial" w:hAnsi="Arial" w:cs="Arial"/>
-          <w:color w:val="222222"/>
-          <w:sz w:val="20"/>
-          <w:szCs w:val="20"/>
-          <w:shd w:val="clear" w:color="auto" w:fill="FFFFFF"/>
-        </w:rPr>
-        <w:t>Albero-Albero</w:t>
-      </w:r>
-      <w:proofErr w:type="spellEnd"/>
-      <w:r>
-        <w:rPr>
-          <w:rFonts w:ascii="Arial" w:hAnsi="Arial" w:cs="Arial"/>
-          <w:color w:val="222222"/>
-          <w:sz w:val="20"/>
-          <w:szCs w:val="20"/>
-          <w:shd w:val="clear" w:color="auto" w:fill="FFFFFF"/>
-        </w:rPr>
-        <w:t xml:space="preserve">, T., </w:t>
-      </w:r>
-      <w:proofErr w:type="spellStart"/>
-      <w:r>
-        <w:rPr>
-          <w:rFonts w:ascii="Arial" w:hAnsi="Arial" w:cs="Arial"/>
-          <w:color w:val="222222"/>
-          <w:sz w:val="20"/>
-          <w:szCs w:val="20"/>
-          <w:shd w:val="clear" w:color="auto" w:fill="FFFFFF"/>
-        </w:rPr>
-        <w:t>Miralles</w:t>
-      </w:r>
-      <w:proofErr w:type="spellEnd"/>
-      <w:r>
-        <w:rPr>
-          <w:rFonts w:ascii="Arial" w:hAnsi="Arial" w:cs="Arial"/>
-          <w:color w:val="222222"/>
-          <w:sz w:val="20"/>
-          <w:szCs w:val="20"/>
-          <w:shd w:val="clear" w:color="auto" w:fill="FFFFFF"/>
-        </w:rPr>
-        <w:t>, I., Pérez-</w:t>
-      </w:r>
-      <w:proofErr w:type="spellStart"/>
-      <w:r>
-        <w:rPr>
-          <w:rFonts w:ascii="Arial" w:hAnsi="Arial" w:cs="Arial"/>
-          <w:color w:val="222222"/>
-          <w:sz w:val="20"/>
-          <w:szCs w:val="20"/>
-          <w:shd w:val="clear" w:color="auto" w:fill="FFFFFF"/>
-        </w:rPr>
-        <w:t>Llorens</w:t>
-      </w:r>
-      <w:proofErr w:type="spellEnd"/>
-      <w:r>
-        <w:rPr>
-          <w:rFonts w:ascii="Arial" w:hAnsi="Arial" w:cs="Arial"/>
-          <w:color w:val="222222"/>
-          <w:sz w:val="20"/>
-          <w:szCs w:val="20"/>
-          <w:shd w:val="clear" w:color="auto" w:fill="FFFFFF"/>
-        </w:rPr>
-        <w:t>, R. and Moreno, J., 2019. A public fabric database for defect detection methods and results. </w:t>
-      </w:r>
-      <w:proofErr w:type="spellStart"/>
+        <w:t>Silvestre-Blanes, J., Albero-Albero, T., Miralles, I., Pérez-Llorens, R. and Moreno, J., 2019. A public fabric database for defect detection methods and results. </w:t>
+      </w:r>
       <w:r>
         <w:rPr>
           <w:rFonts w:ascii="Arial" w:hAnsi="Arial" w:cs="Arial"/>
@@ -9388,9 +9739,37 @@
           <w:szCs w:val="20"/>
           <w:shd w:val="clear" w:color="auto" w:fill="FFFFFF"/>
         </w:rPr>
-        <w:t>Aitex</w:t>
-      </w:r>
-      <w:proofErr w:type="spellEnd"/>
+        <w:t xml:space="preserve">Aitex. </w:t>
+      </w:r>
+      <w:r>
+        <w:t>[Online]. [Date Accessed]. Available from:</w:t>
+      </w:r>
+      <w:r>
+        <w:t xml:space="preserve"> </w:t>
+      </w:r>
+      <w:hyperlink r:id="rId23" w:history="1">
+        <w:r>
+          <w:rPr>
+            <w:rStyle w:val="Hyperlink"/>
+          </w:rPr>
+          <w:t>https://www.aitex.es/afid/</w:t>
+        </w:r>
+      </w:hyperlink>
+    </w:p>
+    <w:p>
+      <w:pPr>
+        <w:spacing w:line="276" w:lineRule="auto"/>
+      </w:pPr>
+      <w:r>
+        <w:rPr>
+          <w:rFonts w:ascii="Arial" w:hAnsi="Arial" w:cs="Arial"/>
+          <w:color w:val="222222"/>
+          <w:sz w:val="20"/>
+          <w:szCs w:val="20"/>
+          <w:shd w:val="clear" w:color="auto" w:fill="FFFFFF"/>
+        </w:rPr>
+        <w:t>Silvestre-Blanes, J., Albero-Albero, T., Miralles, I., Pérez-Llorens, R. and Moreno, J., 2019. A public fabric database for defect detection methods and results. </w:t>
+      </w:r>
       <w:r>
         <w:rPr>
           <w:rFonts w:ascii="Arial" w:hAnsi="Arial" w:cs="Arial"/>
@@ -9401,27 +9780,8 @@
           <w:szCs w:val="20"/>
           <w:shd w:val="clear" w:color="auto" w:fill="FFFFFF"/>
         </w:rPr>
-        <w:t xml:space="preserve">. </w:t>
-      </w:r>
-      <w:r>
-        <w:t>[Online]. [Date Accessed]. Available from:</w:t>
-      </w:r>
-      <w:r>
-        <w:t xml:space="preserve"> </w:t>
-      </w:r>
-      <w:hyperlink r:id="rId22" w:history="1">
-        <w:r>
-          <w:rPr>
-            <w:rStyle w:val="Hyperlink"/>
-          </w:rPr>
-          <w:t>https://www.aitex.es/afid/</w:t>
-        </w:r>
-      </w:hyperlink>
-    </w:p>
-    <w:p>
-      <w:pPr>
-        <w:spacing w:line="276" w:lineRule="auto"/>
-      </w:pPr>
+        <w:t>Autex Research Journal</w:t>
+      </w:r>
       <w:r>
         <w:rPr>
           <w:rFonts w:ascii="Arial" w:hAnsi="Arial" w:cs="Arial"/>
@@ -9430,73 +9790,7 @@
           <w:szCs w:val="20"/>
           <w:shd w:val="clear" w:color="auto" w:fill="FFFFFF"/>
         </w:rPr>
-        <w:t xml:space="preserve">Silvestre-Blanes, J., </w:t>
-      </w:r>
-      <w:proofErr w:type="spellStart"/>
-      <w:r>
-        <w:rPr>
-          <w:rFonts w:ascii="Arial" w:hAnsi="Arial" w:cs="Arial"/>
-          <w:color w:val="222222"/>
-          <w:sz w:val="20"/>
-          <w:szCs w:val="20"/>
-          <w:shd w:val="clear" w:color="auto" w:fill="FFFFFF"/>
-        </w:rPr>
-        <w:t>Albero-Albero</w:t>
-      </w:r>
-      <w:proofErr w:type="spellEnd"/>
-      <w:r>
-        <w:rPr>
-          <w:rFonts w:ascii="Arial" w:hAnsi="Arial" w:cs="Arial"/>
-          <w:color w:val="222222"/>
-          <w:sz w:val="20"/>
-          <w:szCs w:val="20"/>
-          <w:shd w:val="clear" w:color="auto" w:fill="FFFFFF"/>
-        </w:rPr>
-        <w:t xml:space="preserve">, T., </w:t>
-      </w:r>
-      <w:proofErr w:type="spellStart"/>
-      <w:r>
-        <w:rPr>
-          <w:rFonts w:ascii="Arial" w:hAnsi="Arial" w:cs="Arial"/>
-          <w:color w:val="222222"/>
-          <w:sz w:val="20"/>
-          <w:szCs w:val="20"/>
-          <w:shd w:val="clear" w:color="auto" w:fill="FFFFFF"/>
-        </w:rPr>
-        <w:t>Miralles</w:t>
-      </w:r>
-      <w:proofErr w:type="spellEnd"/>
-      <w:r>
-        <w:rPr>
-          <w:rFonts w:ascii="Arial" w:hAnsi="Arial" w:cs="Arial"/>
-          <w:color w:val="222222"/>
-          <w:sz w:val="20"/>
-          <w:szCs w:val="20"/>
-          <w:shd w:val="clear" w:color="auto" w:fill="FFFFFF"/>
-        </w:rPr>
-        <w:t>, I., Pérez-</w:t>
-      </w:r>
-      <w:proofErr w:type="spellStart"/>
-      <w:r>
-        <w:rPr>
-          <w:rFonts w:ascii="Arial" w:hAnsi="Arial" w:cs="Arial"/>
-          <w:color w:val="222222"/>
-          <w:sz w:val="20"/>
-          <w:szCs w:val="20"/>
-          <w:shd w:val="clear" w:color="auto" w:fill="FFFFFF"/>
-        </w:rPr>
-        <w:t>Llorens</w:t>
-      </w:r>
-      <w:proofErr w:type="spellEnd"/>
-      <w:r>
-        <w:rPr>
-          <w:rFonts w:ascii="Arial" w:hAnsi="Arial" w:cs="Arial"/>
-          <w:color w:val="222222"/>
-          <w:sz w:val="20"/>
-          <w:szCs w:val="20"/>
-          <w:shd w:val="clear" w:color="auto" w:fill="FFFFFF"/>
-        </w:rPr>
-        <w:t>, R. and Moreno, J., 2019. A public fabric database for defect detection methods and results. </w:t>
+        <w:t>, </w:t>
       </w:r>
       <w:r>
         <w:rPr>
@@ -9508,7 +9802,7 @@
           <w:szCs w:val="20"/>
           <w:shd w:val="clear" w:color="auto" w:fill="FFFFFF"/>
         </w:rPr>
-        <w:t>Autex Research Journal</w:t>
+        <w:t>19</w:t>
       </w:r>
       <w:r>
         <w:rPr>
@@ -9518,7 +9812,29 @@
           <w:szCs w:val="20"/>
           <w:shd w:val="clear" w:color="auto" w:fill="FFFFFF"/>
         </w:rPr>
-        <w:t>, </w:t>
+        <w:t>(4), pp.363-374</w:t>
+      </w:r>
+    </w:p>
+    <w:p>
+      <w:pPr>
+        <w:spacing w:line="276" w:lineRule="auto"/>
+        <w:rPr>
+          <w:rFonts w:ascii="Arial" w:hAnsi="Arial" w:cs="Arial"/>
+          <w:color w:val="222222"/>
+          <w:sz w:val="20"/>
+          <w:szCs w:val="20"/>
+          <w:shd w:val="clear" w:color="auto" w:fill="FFFFFF"/>
+        </w:rPr>
+      </w:pPr>
+      <w:r>
+        <w:rPr>
+          <w:rFonts w:ascii="Arial" w:hAnsi="Arial" w:cs="Arial"/>
+          <w:color w:val="222222"/>
+          <w:sz w:val="20"/>
+          <w:szCs w:val="20"/>
+          <w:shd w:val="clear" w:color="auto" w:fill="FFFFFF"/>
+        </w:rPr>
+        <w:t>Nateri, A.S., Ebrahimi, F. and Sadeghzade, N., 2014. Evaluation of yarn defects by image processing technique. </w:t>
       </w:r>
       <w:r>
         <w:rPr>
@@ -9530,7 +9846,7 @@
           <w:szCs w:val="20"/>
           <w:shd w:val="clear" w:color="auto" w:fill="FFFFFF"/>
         </w:rPr>
-        <w:t>19</w:t>
+        <w:t>Optik</w:t>
       </w:r>
       <w:r>
         <w:rPr>
@@ -9540,65 +9856,8 @@
           <w:szCs w:val="20"/>
           <w:shd w:val="clear" w:color="auto" w:fill="FFFFFF"/>
         </w:rPr>
-        <w:t>(4), pp.363-374</w:t>
-      </w:r>
-    </w:p>
-    <w:p>
-      <w:pPr>
-        <w:spacing w:line="276" w:lineRule="auto"/>
-        <w:rPr>
-          <w:rFonts w:ascii="Arial" w:hAnsi="Arial" w:cs="Arial"/>
-          <w:color w:val="222222"/>
-          <w:sz w:val="20"/>
-          <w:szCs w:val="20"/>
-          <w:shd w:val="clear" w:color="auto" w:fill="FFFFFF"/>
-        </w:rPr>
-      </w:pPr>
-      <w:proofErr w:type="spellStart"/>
-      <w:r>
-        <w:rPr>
-          <w:rFonts w:ascii="Arial" w:hAnsi="Arial" w:cs="Arial"/>
-          <w:color w:val="222222"/>
-          <w:sz w:val="20"/>
-          <w:szCs w:val="20"/>
-          <w:shd w:val="clear" w:color="auto" w:fill="FFFFFF"/>
-        </w:rPr>
-        <w:t>Nateri</w:t>
-      </w:r>
-      <w:proofErr w:type="spellEnd"/>
-      <w:r>
-        <w:rPr>
-          <w:rFonts w:ascii="Arial" w:hAnsi="Arial" w:cs="Arial"/>
-          <w:color w:val="222222"/>
-          <w:sz w:val="20"/>
-          <w:szCs w:val="20"/>
-          <w:shd w:val="clear" w:color="auto" w:fill="FFFFFF"/>
-        </w:rPr>
-        <w:t xml:space="preserve">, A.S., Ebrahimi, F. and </w:t>
-      </w:r>
-      <w:proofErr w:type="spellStart"/>
-      <w:r>
-        <w:rPr>
-          <w:rFonts w:ascii="Arial" w:hAnsi="Arial" w:cs="Arial"/>
-          <w:color w:val="222222"/>
-          <w:sz w:val="20"/>
-          <w:szCs w:val="20"/>
-          <w:shd w:val="clear" w:color="auto" w:fill="FFFFFF"/>
-        </w:rPr>
-        <w:t>Sadeghzade</w:t>
-      </w:r>
-      <w:proofErr w:type="spellEnd"/>
-      <w:r>
-        <w:rPr>
-          <w:rFonts w:ascii="Arial" w:hAnsi="Arial" w:cs="Arial"/>
-          <w:color w:val="222222"/>
-          <w:sz w:val="20"/>
-          <w:szCs w:val="20"/>
-          <w:shd w:val="clear" w:color="auto" w:fill="FFFFFF"/>
-        </w:rPr>
-        <w:t>, N., 2014. Evaluation of yarn defects by image processing technique. </w:t>
-      </w:r>
-      <w:proofErr w:type="spellStart"/>
+        <w:t>, </w:t>
+      </w:r>
       <w:r>
         <w:rPr>
           <w:rFonts w:ascii="Arial" w:hAnsi="Arial" w:cs="Arial"/>
@@ -9609,9 +9868,8 @@
           <w:szCs w:val="20"/>
           <w:shd w:val="clear" w:color="auto" w:fill="FFFFFF"/>
         </w:rPr>
-        <w:t>Optik</w:t>
-      </w:r>
-      <w:proofErr w:type="spellEnd"/>
+        <w:t>125</w:t>
+      </w:r>
       <w:r>
         <w:rPr>
           <w:rFonts w:ascii="Arial" w:hAnsi="Arial" w:cs="Arial"/>
@@ -9620,7 +9878,29 @@
           <w:szCs w:val="20"/>
           <w:shd w:val="clear" w:color="auto" w:fill="FFFFFF"/>
         </w:rPr>
-        <w:t>, </w:t>
+        <w:t>(20), pp.5998-6002.</w:t>
+      </w:r>
+    </w:p>
+    <w:p>
+      <w:pPr>
+        <w:spacing w:line="276" w:lineRule="auto"/>
+        <w:rPr>
+          <w:rFonts w:ascii="Arial" w:hAnsi="Arial" w:cs="Arial"/>
+          <w:color w:val="222222"/>
+          <w:sz w:val="20"/>
+          <w:szCs w:val="20"/>
+          <w:shd w:val="clear" w:color="auto" w:fill="FFFFFF"/>
+        </w:rPr>
+      </w:pPr>
+      <w:r>
+        <w:rPr>
+          <w:rFonts w:ascii="Arial" w:hAnsi="Arial" w:cs="Arial"/>
+          <w:color w:val="222222"/>
+          <w:sz w:val="20"/>
+          <w:szCs w:val="20"/>
+          <w:shd w:val="clear" w:color="auto" w:fill="FFFFFF"/>
+        </w:rPr>
+        <w:t>Malek, A.S., Drean, J.Y., Bigue, L. and Osselin, J.F., 2013. Optimization of automated online fabric inspection by fast Fourier transform (FFT) and cross-correlation. </w:t>
       </w:r>
       <w:r>
         <w:rPr>
@@ -9632,7 +9912,7 @@
           <w:szCs w:val="20"/>
           <w:shd w:val="clear" w:color="auto" w:fill="FFFFFF"/>
         </w:rPr>
-        <w:t>125</w:t>
+        <w:t>Textile Research Journal</w:t>
       </w:r>
       <w:r>
         <w:rPr>
@@ -9642,95 +9922,7 @@
           <w:szCs w:val="20"/>
           <w:shd w:val="clear" w:color="auto" w:fill="FFFFFF"/>
         </w:rPr>
-        <w:t>(20), pp.5998-6002.</w:t>
-      </w:r>
-    </w:p>
-    <w:p>
-      <w:pPr>
-        <w:spacing w:line="276" w:lineRule="auto"/>
-        <w:rPr>
-          <w:rFonts w:ascii="Arial" w:hAnsi="Arial" w:cs="Arial"/>
-          <w:color w:val="222222"/>
-          <w:sz w:val="20"/>
-          <w:szCs w:val="20"/>
-          <w:shd w:val="clear" w:color="auto" w:fill="FFFFFF"/>
-        </w:rPr>
-      </w:pPr>
-      <w:r>
-        <w:rPr>
-          <w:rFonts w:ascii="Arial" w:hAnsi="Arial" w:cs="Arial"/>
-          <w:color w:val="222222"/>
-          <w:sz w:val="20"/>
-          <w:szCs w:val="20"/>
-          <w:shd w:val="clear" w:color="auto" w:fill="FFFFFF"/>
-        </w:rPr>
-        <w:t xml:space="preserve">Malek, A.S., </w:t>
-      </w:r>
-      <w:proofErr w:type="spellStart"/>
-      <w:r>
-        <w:rPr>
-          <w:rFonts w:ascii="Arial" w:hAnsi="Arial" w:cs="Arial"/>
-          <w:color w:val="222222"/>
-          <w:sz w:val="20"/>
-          <w:szCs w:val="20"/>
-          <w:shd w:val="clear" w:color="auto" w:fill="FFFFFF"/>
-        </w:rPr>
-        <w:t>Drean</w:t>
-      </w:r>
-      <w:proofErr w:type="spellEnd"/>
-      <w:r>
-        <w:rPr>
-          <w:rFonts w:ascii="Arial" w:hAnsi="Arial" w:cs="Arial"/>
-          <w:color w:val="222222"/>
-          <w:sz w:val="20"/>
-          <w:szCs w:val="20"/>
-          <w:shd w:val="clear" w:color="auto" w:fill="FFFFFF"/>
-        </w:rPr>
-        <w:t xml:space="preserve">, J.Y., </w:t>
-      </w:r>
-      <w:proofErr w:type="spellStart"/>
-      <w:r>
-        <w:rPr>
-          <w:rFonts w:ascii="Arial" w:hAnsi="Arial" w:cs="Arial"/>
-          <w:color w:val="222222"/>
-          <w:sz w:val="20"/>
-          <w:szCs w:val="20"/>
-          <w:shd w:val="clear" w:color="auto" w:fill="FFFFFF"/>
-        </w:rPr>
-        <w:t>Bigue</w:t>
-      </w:r>
-      <w:proofErr w:type="spellEnd"/>
-      <w:r>
-        <w:rPr>
-          <w:rFonts w:ascii="Arial" w:hAnsi="Arial" w:cs="Arial"/>
-          <w:color w:val="222222"/>
-          <w:sz w:val="20"/>
-          <w:szCs w:val="20"/>
-          <w:shd w:val="clear" w:color="auto" w:fill="FFFFFF"/>
-        </w:rPr>
-        <w:t xml:space="preserve">, L. and </w:t>
-      </w:r>
-      <w:proofErr w:type="spellStart"/>
-      <w:r>
-        <w:rPr>
-          <w:rFonts w:ascii="Arial" w:hAnsi="Arial" w:cs="Arial"/>
-          <w:color w:val="222222"/>
-          <w:sz w:val="20"/>
-          <w:szCs w:val="20"/>
-          <w:shd w:val="clear" w:color="auto" w:fill="FFFFFF"/>
-        </w:rPr>
-        <w:t>Osselin</w:t>
-      </w:r>
-      <w:proofErr w:type="spellEnd"/>
-      <w:r>
-        <w:rPr>
-          <w:rFonts w:ascii="Arial" w:hAnsi="Arial" w:cs="Arial"/>
-          <w:color w:val="222222"/>
-          <w:sz w:val="20"/>
-          <w:szCs w:val="20"/>
-          <w:shd w:val="clear" w:color="auto" w:fill="FFFFFF"/>
-        </w:rPr>
-        <w:t>, J.F., 2013. Optimization of automated online fabric inspection by fast Fourier transform (FFT) and cross-correlation. </w:t>
+        <w:t>, </w:t>
       </w:r>
       <w:r>
         <w:rPr>
@@ -9742,28 +9934,6 @@
           <w:szCs w:val="20"/>
           <w:shd w:val="clear" w:color="auto" w:fill="FFFFFF"/>
         </w:rPr>
-        <w:t>Textile Research Journal</w:t>
-      </w:r>
-      <w:r>
-        <w:rPr>
-          <w:rFonts w:ascii="Arial" w:hAnsi="Arial" w:cs="Arial"/>
-          <w:color w:val="222222"/>
-          <w:sz w:val="20"/>
-          <w:szCs w:val="20"/>
-          <w:shd w:val="clear" w:color="auto" w:fill="FFFFFF"/>
-        </w:rPr>
-        <w:t>, </w:t>
-      </w:r>
-      <w:r>
-        <w:rPr>
-          <w:rFonts w:ascii="Arial" w:hAnsi="Arial" w:cs="Arial"/>
-          <w:i/>
-          <w:iCs/>
-          <w:color w:val="222222"/>
-          <w:sz w:val="20"/>
-          <w:szCs w:val="20"/>
-          <w:shd w:val="clear" w:color="auto" w:fill="FFFFFF"/>
-        </w:rPr>
         <w:t>83</w:t>
       </w:r>
       <w:r>
@@ -9889,7 +10059,7 @@
         </w:rPr>
         <w:t xml:space="preserve"> </w:t>
       </w:r>
-      <w:hyperlink r:id="rId23" w:history="1">
+      <w:hyperlink r:id="rId24" w:history="1">
         <w:r>
           <w:rPr>
             <w:rStyle w:val="Hyperlink"/>
@@ -9951,29 +10121,7 @@
           <w:szCs w:val="20"/>
           <w:shd w:val="clear" w:color="auto" w:fill="FFFFFF"/>
         </w:rPr>
-        <w:t xml:space="preserve">abric Defects </w:t>
-      </w:r>
-      <w:proofErr w:type="gramStart"/>
-      <w:r>
-        <w:rPr>
-          <w:rFonts w:ascii="Arial" w:hAnsi="Arial" w:cs="Arial"/>
-          <w:color w:val="222222"/>
-          <w:sz w:val="20"/>
-          <w:szCs w:val="20"/>
-          <w:shd w:val="clear" w:color="auto" w:fill="FFFFFF"/>
-        </w:rPr>
-        <w:t>To</w:t>
-      </w:r>
-      <w:proofErr w:type="gramEnd"/>
-      <w:r>
-        <w:rPr>
-          <w:rFonts w:ascii="Arial" w:hAnsi="Arial" w:cs="Arial"/>
-          <w:color w:val="222222"/>
-          <w:sz w:val="20"/>
-          <w:szCs w:val="20"/>
-          <w:shd w:val="clear" w:color="auto" w:fill="FFFFFF"/>
-        </w:rPr>
-        <w:t xml:space="preserve"> Look Out For During Fabric Inspection. [online]. [Accesses 20</w:t>
+        <w:t>abric Defects To Look Out For During Fabric Inspection. [online]. [Accesses 20</w:t>
       </w:r>
       <w:r>
         <w:rPr>
@@ -9996,7 +10144,7 @@
         </w:rPr>
         <w:t xml:space="preserve">April 2023]. Available from: </w:t>
       </w:r>
-      <w:hyperlink r:id="rId24" w:history="1">
+      <w:hyperlink r:id="rId25" w:history="1">
         <w:r>
           <w:rPr>
             <w:rStyle w:val="Hyperlink"/>
@@ -10071,7 +10219,7 @@
         </w:rPr>
         <w:t xml:space="preserve">April 2023]. Available from: </w:t>
       </w:r>
-      <w:hyperlink r:id="rId25" w:anchor=":~:text=The%20weft%20curling%20defect%20is,the%20surface%20of%20woven%20fabric" w:history="1">
+      <w:hyperlink r:id="rId26" w:anchor=":~:text=The%20weft%20curling%20defect%20is,the%20surface%20of%20woven%20fabric" w:history="1">
         <w:r>
           <w:rPr>
             <w:rStyle w:val="Hyperlink"/>
@@ -10126,7 +10274,7 @@
         </w:rPr>
         <w:t xml:space="preserve">April 2023]. Available from: </w:t>
       </w:r>
-      <w:hyperlink r:id="rId26" w:anchor=":~:text=Weft%20Crack%3A,due%20to%20absence%20of%20weft.&amp;text=Broken%20filament%3A,the%20main%20yarn%20are%20broken" w:history="1">
+      <w:hyperlink r:id="rId27" w:anchor=":~:text=Weft%20Crack%3A,due%20to%20absence%20of%20weft.&amp;text=Broken%20filament%3A,the%20main%20yarn%20are%20broken" w:history="1">
         <w:r>
           <w:rPr>
             <w:rStyle w:val="Hyperlink"/>
@@ -10135,18 +10283,7 @@
             <w:szCs w:val="20"/>
             <w:shd w:val="clear" w:color="auto" w:fill="FFFFFF"/>
           </w:rPr>
-          <w:t>https://www.textilesphere.com/2021/03/weaving-yarn-processing-fabric-</w:t>
-        </w:r>
-        <w:r>
-          <w:rPr>
-            <w:rStyle w:val="Hyperlink"/>
-            <w:rFonts w:ascii="Arial" w:hAnsi="Arial" w:cs="Arial"/>
-            <w:sz w:val="20"/>
-            <w:szCs w:val="20"/>
-            <w:shd w:val="clear" w:color="auto" w:fill="FFFFFF"/>
-          </w:rPr>
-          <w:lastRenderedPageBreak/>
-          <w:t>defects.html#:~:text=Weft%20Crack%3A,due%20to%20absence%20of%20weft.&amp;text=Broken%20filament%3A,the%20main%20yarn%20are%20broken</w:t>
+          <w:t>https://www.textilesphere.com/2021/03/weaving-yarn-processing-fabric-defects.html#:~:text=Weft%20Crack%3A,due%20to%20absence%20of%20weft.&amp;text=Broken%20filament%3A,the%20main%20yarn%20are%20broken</w:t>
         </w:r>
       </w:hyperlink>
     </w:p>
@@ -10264,11 +10401,9 @@
       <w:pPr>
         <w:spacing w:line="276" w:lineRule="auto"/>
       </w:pPr>
-      <w:proofErr w:type="spellStart"/>
       <w:r>
         <w:t>Belkhir</w:t>
       </w:r>
-      <w:proofErr w:type="spellEnd"/>
       <w:r>
         <w:t xml:space="preserve">, </w:t>
       </w:r>
@@ -10287,7 +10422,7 @@
       <w:r>
         <w:t xml:space="preserve">[Online]. [Date Accessed]. Available from: </w:t>
       </w:r>
-      <w:hyperlink r:id="rId27" w:history="1">
+      <w:hyperlink r:id="rId28" w:history="1">
         <w:r>
           <w:rPr>
             <w:rStyle w:val="Hyperlink"/>
@@ -10307,7 +10442,6 @@
           <w:shd w:val="clear" w:color="auto" w:fill="FFFFFF"/>
         </w:rPr>
       </w:pPr>
-      <w:proofErr w:type="spellStart"/>
       <w:r>
         <w:rPr>
           <w:rFonts w:ascii="Arial" w:hAnsi="Arial" w:cs="Arial"/>
@@ -10316,18 +10450,7 @@
           <w:szCs w:val="20"/>
           <w:shd w:val="clear" w:color="auto" w:fill="FFFFFF"/>
         </w:rPr>
-        <w:t>Szeliski</w:t>
-      </w:r>
-      <w:proofErr w:type="spellEnd"/>
-      <w:r>
-        <w:rPr>
-          <w:rFonts w:ascii="Arial" w:hAnsi="Arial" w:cs="Arial"/>
-          <w:color w:val="222222"/>
-          <w:sz w:val="20"/>
-          <w:szCs w:val="20"/>
-          <w:shd w:val="clear" w:color="auto" w:fill="FFFFFF"/>
-        </w:rPr>
-        <w:t>, R., 2022. </w:t>
+        <w:t>Szeliski, R., 2022. </w:t>
       </w:r>
       <w:r>
         <w:rPr>
@@ -10364,51 +10487,8 @@
           <w:szCs w:val="20"/>
           <w:shd w:val="clear" w:color="auto" w:fill="FFFFFF"/>
         </w:rPr>
-        <w:t xml:space="preserve">Xu, Z., </w:t>
-      </w:r>
-      <w:proofErr w:type="spellStart"/>
-      <w:r>
-        <w:rPr>
-          <w:rFonts w:ascii="Arial" w:hAnsi="Arial" w:cs="Arial"/>
-          <w:color w:val="222222"/>
-          <w:sz w:val="20"/>
-          <w:szCs w:val="20"/>
-          <w:shd w:val="clear" w:color="auto" w:fill="FFFFFF"/>
-        </w:rPr>
-        <w:t>Baojie</w:t>
-      </w:r>
-      <w:proofErr w:type="spellEnd"/>
-      <w:r>
-        <w:rPr>
-          <w:rFonts w:ascii="Arial" w:hAnsi="Arial" w:cs="Arial"/>
-          <w:color w:val="222222"/>
-          <w:sz w:val="20"/>
-          <w:szCs w:val="20"/>
-          <w:shd w:val="clear" w:color="auto" w:fill="FFFFFF"/>
-        </w:rPr>
-        <w:t xml:space="preserve">, X. and </w:t>
-      </w:r>
-      <w:proofErr w:type="spellStart"/>
-      <w:r>
-        <w:rPr>
-          <w:rFonts w:ascii="Arial" w:hAnsi="Arial" w:cs="Arial"/>
-          <w:color w:val="222222"/>
-          <w:sz w:val="20"/>
-          <w:szCs w:val="20"/>
-          <w:shd w:val="clear" w:color="auto" w:fill="FFFFFF"/>
-        </w:rPr>
-        <w:t>Guoxin</w:t>
-      </w:r>
-      <w:proofErr w:type="spellEnd"/>
-      <w:r>
-        <w:rPr>
-          <w:rFonts w:ascii="Arial" w:hAnsi="Arial" w:cs="Arial"/>
-          <w:color w:val="222222"/>
-          <w:sz w:val="20"/>
-          <w:szCs w:val="20"/>
-          <w:shd w:val="clear" w:color="auto" w:fill="FFFFFF"/>
-        </w:rPr>
-        <w:t>, W., 2017, October. Canny edge detection based on Open CV. In </w:t>
+        <w:lastRenderedPageBreak/>
+        <w:t>Xu, Z., Baojie, X. and Guoxin, W., 2017, October. Canny edge detection based on Open CV. In </w:t>
       </w:r>
       <w:r>
         <w:rPr>
@@ -10500,6 +10580,7 @@
       <w:bookmarkEnd w:id="43"/>
     </w:p>
     <w:sectPr>
+      <w:footerReference w:type="default" r:id="rId29"/>
       <w:pgSz w:w="11906" w:h="16838"/>
       <w:pgMar w:top="1440" w:right="1440" w:bottom="1440" w:left="1440" w:header="708" w:footer="708" w:gutter="0"/>
       <w:cols w:space="708"/>
@@ -10532,6 +10613,84 @@
     </w:p>
   </w:endnote>
 </w:endnotes>
+</file>
+
+<file path=word/footer1.xml><?xml version="1.0" encoding="utf-8"?>
+<w:ftr xmlns:wpc="http://schemas.microsoft.com/office/word/2010/wordprocessingCanvas" xmlns:cx="http://schemas.microsoft.com/office/drawing/2014/chartex" xmlns:cx1="http://schemas.microsoft.com/office/drawing/2015/9/8/chartex" xmlns:cx2="http://schemas.microsoft.com/office/drawing/2015/10/21/chartex" xmlns:cx3="http://schemas.microsoft.com/office/drawing/2016/5/9/chartex" xmlns:cx4="http://schemas.microsoft.com/office/drawing/2016/5/10/chartex" xmlns:cx5="http://schemas.microsoft.com/office/drawing/2016/5/11/chartex" xmlns:cx6="http://schemas.microsoft.com/office/drawing/2016/5/12/chartex" xmlns:cx7="http://schemas.microsoft.com/office/drawing/2016/5/13/chartex" xmlns:cx8="http://schemas.microsoft.com/office/drawing/2016/5/14/chartex" xmlns:mc="http://schemas.openxmlformats.org/markup-compatibility/2006" xmlns:aink="http://schemas.microsoft.com/office/drawing/2016/ink" xmlns:am3d="http://schemas.microsoft.com/office/drawing/2017/model3d" xmlns:o="urn:schemas-microsoft-com:office:office" xmlns:oel="http://schemas.microsoft.com/office/2019/extlst" xmlns:r="http://schemas.openxmlformats.org/officeDocument/2006/relationships" xmlns:m="http://schemas.openxmlformats.org/officeDocument/2006/math" xmlns:v="urn:schemas-microsoft-com:vml" xmlns:wp14="http://schemas.microsoft.com/office/word/2010/wordprocessingDrawing" xmlns:wp="http://schemas.openxmlformats.org/drawingml/2006/wordprocessingDrawing" xmlns:w10="urn:schemas-microsoft-com:office:word" xmlns:w="http://schemas.openxmlformats.org/wordprocessingml/2006/main" xmlns:w14="http://schemas.microsoft.com/office/word/2010/wordml" xmlns:w15="http://schemas.microsoft.com/office/word/2012/wordml" xmlns:w16cex="http://schemas.microsoft.com/office/word/2018/wordml/cex" xmlns:w16cid="http://schemas.microsoft.com/office/word/2016/wordml/cid" xmlns:w16="http://schemas.microsoft.com/office/word/2018/wordml" xmlns:w16du="http://schemas.microsoft.com/office/word/2023/wordml/word16du" xmlns:w16sdtdh="http://schemas.microsoft.com/office/word/2020/wordml/sdtdatahash" xmlns:w16se="http://schemas.microsoft.com/office/word/2015/wordml/symex" xmlns:wpg="http://schemas.microsoft.com/office/word/2010/wordprocessingGroup" xmlns:wpi="http://schemas.microsoft.com/office/word/2010/wordprocessingInk" xmlns:wne="http://schemas.microsoft.com/office/word/2006/wordml" xmlns:wps="http://schemas.microsoft.com/office/word/2010/wordprocessingShape" mc:Ignorable="w14 w15 w16se w16cid w16 w16cex w16sdtdh wp14">
+  <w:sdt>
+    <w:sdtPr>
+      <w:id w:val="2026130177"/>
+      <w:docPartObj>
+        <w:docPartGallery w:val="Page Numbers (Bottom of Page)"/>
+        <w:docPartUnique/>
+      </w:docPartObj>
+    </w:sdtPr>
+    <w:sdtEndPr>
+      <w:rPr>
+        <w:color w:val="7F7F7F" w:themeColor="background1" w:themeShade="7F"/>
+        <w:spacing w:val="60"/>
+      </w:rPr>
+    </w:sdtEndPr>
+    <w:sdtContent>
+      <w:p>
+        <w:pPr>
+          <w:pStyle w:val="Footer"/>
+          <w:pBdr>
+            <w:top w:val="single" w:sz="4" w:space="1" w:color="D9D9D9" w:themeColor="background1" w:themeShade="D9"/>
+          </w:pBdr>
+          <w:rPr>
+            <w:b/>
+            <w:bCs/>
+          </w:rPr>
+        </w:pPr>
+        <w:r>
+          <w:fldChar w:fldCharType="begin"/>
+        </w:r>
+        <w:r>
+          <w:instrText xml:space="preserve"> PAGE   \* MERGEFORMAT </w:instrText>
+        </w:r>
+        <w:r>
+          <w:fldChar w:fldCharType="separate"/>
+        </w:r>
+        <w:r>
+          <w:rPr>
+            <w:b/>
+            <w:bCs/>
+            <w:noProof/>
+          </w:rPr>
+          <w:t>2</w:t>
+        </w:r>
+        <w:r>
+          <w:rPr>
+            <w:b/>
+            <w:bCs/>
+            <w:noProof/>
+          </w:rPr>
+          <w:fldChar w:fldCharType="end"/>
+        </w:r>
+        <w:r>
+          <w:rPr>
+            <w:b/>
+            <w:bCs/>
+          </w:rPr>
+          <w:t xml:space="preserve"> | </w:t>
+        </w:r>
+        <w:r>
+          <w:rPr>
+            <w:color w:val="7F7F7F" w:themeColor="background1" w:themeShade="7F"/>
+            <w:spacing w:val="60"/>
+          </w:rPr>
+          <w:t>Page</w:t>
+        </w:r>
+      </w:p>
+    </w:sdtContent>
+  </w:sdt>
+  <w:p>
+    <w:pPr>
+      <w:pStyle w:val="Footer"/>
+    </w:pPr>
+  </w:p>
+</w:ftr>
 </file>
 
 <file path=word/footnotes.xml><?xml version="1.0" encoding="utf-8"?>

</xml_diff>

<commit_message>
paths changes dis added too
</commit_message>
<xml_diff>
--- a/Documentation/FirstDraft.docx
+++ b/Documentation/FirstDraft.docx
@@ -30,7 +30,15 @@
         <w:t>This report aims to how computer vision could be used to find defect in narrow fabric</w:t>
       </w:r>
       <w:r>
-        <w:t>. Utilising the open source technologies, OpenC</w:t>
+        <w:t xml:space="preserve">. Utilising the </w:t>
+      </w:r>
+      <w:proofErr w:type="gramStart"/>
+      <w:r>
+        <w:t>open source</w:t>
+      </w:r>
+      <w:proofErr w:type="gramEnd"/>
+      <w:r>
+        <w:t xml:space="preserve"> technologies, OpenC</w:t>
       </w:r>
       <w:r>
         <w:t>V</w:t>
@@ -88,7 +96,15 @@
         <w:t xml:space="preserve">The last method leveraged TensorFlow to build a CNN (Convolutional Neural Network) that was trained on pre labelled defect data obtained from </w:t>
       </w:r>
       <w:r>
-        <w:t xml:space="preserve">the aitex fabric image database. </w:t>
+        <w:t xml:space="preserve">the </w:t>
+      </w:r>
+      <w:proofErr w:type="spellStart"/>
+      <w:r>
+        <w:t>aitex</w:t>
+      </w:r>
+      <w:proofErr w:type="spellEnd"/>
+      <w:r>
+        <w:t xml:space="preserve"> fabric image database. </w:t>
       </w:r>
     </w:p>
     <w:p>
@@ -144,8 +160,13 @@
       <w:pPr>
         <w:spacing w:line="276" w:lineRule="auto"/>
       </w:pPr>
-      <w:r>
-        <w:t>Finally I would like dedicate this report to my late father Charles, who inspired the idea for the project. ** add more about dad **</w:t>
+      <w:proofErr w:type="gramStart"/>
+      <w:r>
+        <w:t>Finally</w:t>
+      </w:r>
+      <w:proofErr w:type="gramEnd"/>
+      <w:r>
+        <w:t xml:space="preserve"> I would like dedicate this report to my late father Charles, who inspired the idea for the project. ** add more about dad **</w:t>
       </w:r>
     </w:p>
     <w:p>
@@ -3324,7 +3345,15 @@
         <w:spacing w:line="276" w:lineRule="auto"/>
       </w:pPr>
       <w:r>
-        <w:t xml:space="preserve">Most fabric / textile is produced through one of a number of processes weaving, knitting, felting, bonding or turfing. Out of these the most common are weaving and knitting which produces most conventional fabrics. Both involve very similar steps, first fibres (synthetic or natural) are spun into yarn which is then converted into fabric using </w:t>
+        <w:t xml:space="preserve">Most fabric / textile is produced through one of </w:t>
+      </w:r>
+      <w:proofErr w:type="gramStart"/>
+      <w:r>
+        <w:t>a number of</w:t>
+      </w:r>
+      <w:proofErr w:type="gramEnd"/>
+      <w:r>
+        <w:t xml:space="preserve"> processes weaving, knitting, felting, bonding or turfing. Out of these the most common are weaving and knitting which produces most conventional fabrics. Both involve very similar steps, first fibres (synthetic or natural) are spun into yarn which is then converted into fabric using </w:t>
       </w:r>
       <w:r>
         <w:t>either weaving or knitting (Shaker,2016).</w:t>
@@ -3421,8 +3450,13 @@
       <w:r>
         <w:t>A cool “quench air” is passed over them to solidify the liquid polymer into long continuous fibres. Variations in the air passed over them also causes fibres to bunch in certain areas binging them together into yarn (</w:t>
       </w:r>
-      <w:r>
-        <w:t>Denn, 1983, pp. 179-180</w:t>
+      <w:proofErr w:type="spellStart"/>
+      <w:r>
+        <w:t>Denn</w:t>
+      </w:r>
+      <w:proofErr w:type="spellEnd"/>
+      <w:r>
+        <w:t>, 1983, pp. 179-180</w:t>
       </w:r>
       <w:r>
         <w:t>).</w:t>
@@ -3464,9 +3498,11 @@
       <w:r>
         <w:t xml:space="preserve"> (</w:t>
       </w:r>
+      <w:proofErr w:type="spellStart"/>
       <w:r>
         <w:t>Adanur</w:t>
       </w:r>
+      <w:proofErr w:type="spellEnd"/>
       <w:r>
         <w:t>, 2020, p. 1)</w:t>
       </w:r>
@@ -3863,8 +3899,21 @@
         </w:numPr>
         <w:spacing w:line="276" w:lineRule="auto"/>
       </w:pPr>
-      <w:r>
-        <w:t xml:space="preserve">Neps. Neps are formed by an accumulation of fly and fluff on the </w:t>
+      <w:proofErr w:type="spellStart"/>
+      <w:r>
+        <w:t>Neps</w:t>
+      </w:r>
+      <w:proofErr w:type="spellEnd"/>
+      <w:r>
+        <w:t xml:space="preserve">. </w:t>
+      </w:r>
+      <w:proofErr w:type="spellStart"/>
+      <w:r>
+        <w:t>Neps</w:t>
+      </w:r>
+      <w:proofErr w:type="spellEnd"/>
+      <w:r>
+        <w:t xml:space="preserve"> are formed by an accumulation of fly and fluff on the </w:t>
       </w:r>
       <w:r>
         <w:t>machinery used and result in damage the fabrics appearance wh</w:t>
@@ -3873,7 +3922,15 @@
         <w:t>en dyeing</w:t>
       </w:r>
       <w:r>
-        <w:t xml:space="preserve"> (Nateri, 2014)</w:t>
+        <w:t xml:space="preserve"> (</w:t>
+      </w:r>
+      <w:proofErr w:type="spellStart"/>
+      <w:r>
+        <w:t>Nateri</w:t>
+      </w:r>
+      <w:proofErr w:type="spellEnd"/>
+      <w:r>
+        <w:t>, 2014)</w:t>
       </w:r>
       <w:r>
         <w:t>.</w:t>
@@ -4036,9 +4093,11 @@
       <w:r>
         <w:t xml:space="preserve">Warp ball. A warp ball is caused by a single or multiple warp </w:t>
       </w:r>
+      <w:proofErr w:type="gramStart"/>
       <w:r>
         <w:t>yarns</w:t>
       </w:r>
+      <w:proofErr w:type="gramEnd"/>
       <w:r>
         <w:t xml:space="preserve"> becoming clumped or entangled.</w:t>
       </w:r>
@@ -4081,7 +4140,15 @@
         <w:spacing w:line="276" w:lineRule="auto"/>
       </w:pPr>
       <w:r>
-        <w:t>Weft Curling. Weft curling Is produced by the use of highly twisted weft yarn as a result it disturbs the pattern of the weave</w:t>
+        <w:t xml:space="preserve">Weft Curling. Weft curling Is produced </w:t>
+      </w:r>
+      <w:proofErr w:type="gramStart"/>
+      <w:r>
+        <w:t>by the use of</w:t>
+      </w:r>
+      <w:proofErr w:type="gramEnd"/>
+      <w:r>
+        <w:t xml:space="preserve"> highly twisted weft yarn as a result it disturbs the pattern of the weave</w:t>
       </w:r>
       <w:r>
         <w:t xml:space="preserve">. </w:t>
@@ -4245,7 +4312,15 @@
         <w:t>y</w:t>
       </w:r>
       <w:r>
-        <w:t xml:space="preserve"> ball, (f) cut selvage, (g) crease, (h) warp ball, (i) knot, (j) contamination, (k) nep, and (l) weft craft. ROI, region of interest</w:t>
+        <w:t xml:space="preserve"> ball, (f) cut selvage, (g) crease, (h) warp ball, (</w:t>
+      </w:r>
+      <w:proofErr w:type="spellStart"/>
+      <w:r>
+        <w:t>i</w:t>
+      </w:r>
+      <w:proofErr w:type="spellEnd"/>
+      <w:r>
+        <w:t>) knot, (j) contamination, (k) nep, and (l) weft craft. ROI, region of interest</w:t>
       </w:r>
       <w:r>
         <w:t xml:space="preserve"> </w:t>
@@ -4425,7 +4500,15 @@
         <w:t>inspecting</w:t>
       </w:r>
       <w:r>
-        <w:t xml:space="preserve"> a variety if fabrics.</w:t>
+        <w:t xml:space="preserve"> a variety </w:t>
+      </w:r>
+      <w:proofErr w:type="spellStart"/>
+      <w:r>
+        <w:t>if</w:t>
+      </w:r>
+      <w:proofErr w:type="spellEnd"/>
+      <w:r>
+        <w:t xml:space="preserve"> fabrics.</w:t>
       </w:r>
     </w:p>
     <w:p>
@@ -4604,7 +4687,15 @@
                     </w:r>
                   </w:fldSimple>
                   <w:r>
-                    <w:t>- Sample Fabric (Belkhir, 2020)</w:t>
+                    <w:t>- Sample Fabric (</w:t>
+                  </w:r>
+                  <w:proofErr w:type="spellStart"/>
+                  <w:r>
+                    <w:t>Belkhir</w:t>
+                  </w:r>
+                  <w:proofErr w:type="spellEnd"/>
+                  <w:r>
+                    <w:t>, 2020)</w:t>
                   </w:r>
                 </w:p>
               </w:txbxContent>
@@ -4668,7 +4759,15 @@
         </w:drawing>
       </w:r>
       <w:r>
-        <w:t xml:space="preserve">The decision to use the aitex image fabric defect database informed what detection methods would be perused and how they would be evaluated. There was another </w:t>
+        <w:t xml:space="preserve">The decision to use the </w:t>
+      </w:r>
+      <w:proofErr w:type="spellStart"/>
+      <w:r>
+        <w:t>aitex</w:t>
+      </w:r>
+      <w:proofErr w:type="spellEnd"/>
+      <w:r>
+        <w:t xml:space="preserve"> image fabric defect database informed what detection methods would be perused and how they would be evaluated. There was another </w:t>
       </w:r>
       <w:r>
         <w:t>choice, the</w:t>
@@ -4682,9 +4781,11 @@
       <w:r>
         <w:t xml:space="preserve"> fabric defect database (</w:t>
       </w:r>
+      <w:proofErr w:type="spellStart"/>
       <w:r>
         <w:t>Belkhir</w:t>
       </w:r>
+      <w:proofErr w:type="spellEnd"/>
       <w:r>
         <w:t>, 2020).</w:t>
       </w:r>
@@ -4725,7 +4826,31 @@
         <w:t>. All images from this dataset are also all from one type of fabric</w:t>
       </w:r>
       <w:r>
-        <w:t xml:space="preserve"> (figure 2). For these reasons and the fact the type of fabric is less widespread than that found in the aitex database, it was decided that while accuracy might suffer the inspection methods produced would be more general if the project used the aitex database.</w:t>
+        <w:t xml:space="preserve"> (figure 2). For these reasons and the </w:t>
+      </w:r>
+      <w:proofErr w:type="gramStart"/>
+      <w:r>
+        <w:t>fact</w:t>
+      </w:r>
+      <w:proofErr w:type="gramEnd"/>
+      <w:r>
+        <w:t xml:space="preserve"> the type of fabric is less widespread than that found in the </w:t>
+      </w:r>
+      <w:proofErr w:type="spellStart"/>
+      <w:r>
+        <w:t>aitex</w:t>
+      </w:r>
+      <w:proofErr w:type="spellEnd"/>
+      <w:r>
+        <w:t xml:space="preserve"> database, it was decided that while accuracy might suffer the inspection methods produced would be more general if the project used the </w:t>
+      </w:r>
+      <w:proofErr w:type="spellStart"/>
+      <w:r>
+        <w:t>aitex</w:t>
+      </w:r>
+      <w:proofErr w:type="spellEnd"/>
+      <w:r>
+        <w:t xml:space="preserve"> database.</w:t>
       </w:r>
     </w:p>
     <w:p>
@@ -5054,7 +5179,15 @@
     </w:p>
     <w:p>
       <w:r>
-        <w:t xml:space="preserve">The last goal will be to store the created tiles as either a defective or normal. However this presents some issues </w:t>
+        <w:t xml:space="preserve">The last goal will be to store the created tiles as either a defective or normal. </w:t>
+      </w:r>
+      <w:proofErr w:type="gramStart"/>
+      <w:r>
+        <w:t>However</w:t>
+      </w:r>
+      <w:proofErr w:type="gramEnd"/>
+      <w:r>
+        <w:t xml:space="preserve"> this presents some issues </w:t>
       </w:r>
       <w:r>
         <w:t>as not all tiles from a defective image are themselves defective, the mask images from the database will likely be useful here.</w:t>
@@ -5276,7 +5409,29 @@
           <w:szCs w:val="21"/>
           <w:lang w:eastAsia="en-GB"/>
         </w:rPr>
-        <w:t xml:space="preserve">    imagex = </w:t>
+        <w:t xml:space="preserve">    </w:t>
+      </w:r>
+      <w:proofErr w:type="spellStart"/>
+      <w:r>
+        <w:rPr>
+          <w:rFonts w:ascii="Consolas" w:eastAsia="Times New Roman" w:hAnsi="Consolas" w:cs="Times New Roman"/>
+          <w:color w:val="D4D4D4"/>
+          <w:sz w:val="21"/>
+          <w:szCs w:val="21"/>
+          <w:lang w:eastAsia="en-GB"/>
+        </w:rPr>
+        <w:t>imagex</w:t>
+      </w:r>
+      <w:proofErr w:type="spellEnd"/>
+      <w:r>
+        <w:rPr>
+          <w:rFonts w:ascii="Consolas" w:eastAsia="Times New Roman" w:hAnsi="Consolas" w:cs="Times New Roman"/>
+          <w:color w:val="D4D4D4"/>
+          <w:sz w:val="21"/>
+          <w:szCs w:val="21"/>
+          <w:lang w:eastAsia="en-GB"/>
+        </w:rPr>
+        <w:t xml:space="preserve"> = </w:t>
       </w:r>
       <w:r>
         <w:rPr>
@@ -5309,7 +5464,29 @@
           <w:szCs w:val="21"/>
           <w:lang w:eastAsia="en-GB"/>
         </w:rPr>
-        <w:t xml:space="preserve">    imagey = </w:t>
+        <w:t xml:space="preserve">    </w:t>
+      </w:r>
+      <w:proofErr w:type="spellStart"/>
+      <w:r>
+        <w:rPr>
+          <w:rFonts w:ascii="Consolas" w:eastAsia="Times New Roman" w:hAnsi="Consolas" w:cs="Times New Roman"/>
+          <w:color w:val="D4D4D4"/>
+          <w:sz w:val="21"/>
+          <w:szCs w:val="21"/>
+          <w:lang w:eastAsia="en-GB"/>
+        </w:rPr>
+        <w:t>imagey</w:t>
+      </w:r>
+      <w:proofErr w:type="spellEnd"/>
+      <w:r>
+        <w:rPr>
+          <w:rFonts w:ascii="Consolas" w:eastAsia="Times New Roman" w:hAnsi="Consolas" w:cs="Times New Roman"/>
+          <w:color w:val="D4D4D4"/>
+          <w:sz w:val="21"/>
+          <w:szCs w:val="21"/>
+          <w:lang w:eastAsia="en-GB"/>
+        </w:rPr>
+        <w:t xml:space="preserve"> = </w:t>
       </w:r>
       <w:r>
         <w:rPr>
@@ -5342,7 +5519,29 @@
           <w:szCs w:val="21"/>
           <w:lang w:eastAsia="en-GB"/>
         </w:rPr>
-        <w:t xml:space="preserve">    roi = </w:t>
+        <w:t xml:space="preserve">    </w:t>
+      </w:r>
+      <w:proofErr w:type="spellStart"/>
+      <w:r>
+        <w:rPr>
+          <w:rFonts w:ascii="Consolas" w:eastAsia="Times New Roman" w:hAnsi="Consolas" w:cs="Times New Roman"/>
+          <w:color w:val="D4D4D4"/>
+          <w:sz w:val="21"/>
+          <w:szCs w:val="21"/>
+          <w:lang w:eastAsia="en-GB"/>
+        </w:rPr>
+        <w:t>roi</w:t>
+      </w:r>
+      <w:proofErr w:type="spellEnd"/>
+      <w:r>
+        <w:rPr>
+          <w:rFonts w:ascii="Consolas" w:eastAsia="Times New Roman" w:hAnsi="Consolas" w:cs="Times New Roman"/>
+          <w:color w:val="D4D4D4"/>
+          <w:sz w:val="21"/>
+          <w:szCs w:val="21"/>
+          <w:lang w:eastAsia="en-GB"/>
+        </w:rPr>
+        <w:t xml:space="preserve"> = </w:t>
       </w:r>
       <w:r>
         <w:rPr>
@@ -5423,10 +5622,50 @@
         <w:t xml:space="preserve"> </w:t>
       </w:r>
       <w:r>
-        <w:t xml:space="preserve">“x” and “y” hold the position of the tiles in relation to the other tiles. Whereas “imagex” and “imagey” hold the </w:t>
-      </w:r>
-      <w:r>
-        <w:t>position of the tile in relation to the pixels of the master image. For example a the second tile on the second row would have “x” and “y” value of 1. However, assuming a tile “width” and “height” of 64 and a “overlap” of 0 the same tile would have the value of 64 for both the “imagex” and “imagey”.</w:t>
+        <w:t>“x” and “y” hold the position of the tiles in relation to the other tiles. Whereas “</w:t>
+      </w:r>
+      <w:proofErr w:type="spellStart"/>
+      <w:r>
+        <w:t>imagex</w:t>
+      </w:r>
+      <w:proofErr w:type="spellEnd"/>
+      <w:r>
+        <w:t>” and “</w:t>
+      </w:r>
+      <w:proofErr w:type="spellStart"/>
+      <w:r>
+        <w:t>imagey</w:t>
+      </w:r>
+      <w:proofErr w:type="spellEnd"/>
+      <w:r>
+        <w:t xml:space="preserve">” hold the </w:t>
+      </w:r>
+      <w:r>
+        <w:t xml:space="preserve">position of the tile in relation to the pixels of the master image. For </w:t>
+      </w:r>
+      <w:proofErr w:type="gramStart"/>
+      <w:r>
+        <w:t>example</w:t>
+      </w:r>
+      <w:proofErr w:type="gramEnd"/>
+      <w:r>
+        <w:t xml:space="preserve"> a the second tile on the second row would have “x” and “y” value of 1. However, assuming a tile “width” and “height” of 64 and a “overlap” of 0 the same tile would have the value of 64 for both the “</w:t>
+      </w:r>
+      <w:proofErr w:type="spellStart"/>
+      <w:r>
+        <w:t>imagex</w:t>
+      </w:r>
+      <w:proofErr w:type="spellEnd"/>
+      <w:r>
+        <w:t>” and “</w:t>
+      </w:r>
+      <w:proofErr w:type="spellStart"/>
+      <w:r>
+        <w:t>imagey</w:t>
+      </w:r>
+      <w:proofErr w:type="spellEnd"/>
+      <w:r>
+        <w:t>”.</w:t>
       </w:r>
       <w:r>
         <w:t xml:space="preserve"> Overlap simply describes the </w:t>
@@ -5588,7 +5827,31 @@
           <w:szCs w:val="21"/>
           <w:lang w:eastAsia="en-GB"/>
         </w:rPr>
-        <w:t xml:space="preserve"> populate(self,master):</w:t>
+        <w:t xml:space="preserve"> populate(</w:t>
+      </w:r>
+      <w:proofErr w:type="spellStart"/>
+      <w:proofErr w:type="gramStart"/>
+      <w:r>
+        <w:rPr>
+          <w:rFonts w:ascii="Consolas" w:eastAsia="Times New Roman" w:hAnsi="Consolas" w:cs="Times New Roman"/>
+          <w:color w:val="D4D4D4"/>
+          <w:sz w:val="21"/>
+          <w:szCs w:val="21"/>
+          <w:lang w:eastAsia="en-GB"/>
+        </w:rPr>
+        <w:t>self,master</w:t>
+      </w:r>
+      <w:proofErr w:type="spellEnd"/>
+      <w:proofErr w:type="gramEnd"/>
+      <w:r>
+        <w:rPr>
+          <w:rFonts w:ascii="Consolas" w:eastAsia="Times New Roman" w:hAnsi="Consolas" w:cs="Times New Roman"/>
+          <w:color w:val="D4D4D4"/>
+          <w:sz w:val="21"/>
+          <w:szCs w:val="21"/>
+          <w:lang w:eastAsia="en-GB"/>
+        </w:rPr>
+        <w:t>):</w:t>
       </w:r>
     </w:p>
     <w:p>
@@ -5613,6 +5876,7 @@
         </w:rPr>
         <w:t xml:space="preserve">        </w:t>
       </w:r>
+      <w:proofErr w:type="spellStart"/>
       <w:r>
         <w:rPr>
           <w:rFonts w:ascii="Consolas" w:eastAsia="Times New Roman" w:hAnsi="Consolas" w:cs="Times New Roman"/>
@@ -5631,7 +5895,52 @@
           <w:szCs w:val="21"/>
           <w:lang w:eastAsia="en-GB"/>
         </w:rPr>
-        <w:t>.roi = master[y:y+height, x:x+width]</w:t>
+        <w:t>.roi</w:t>
+      </w:r>
+      <w:proofErr w:type="spellEnd"/>
+      <w:r>
+        <w:rPr>
+          <w:rFonts w:ascii="Consolas" w:eastAsia="Times New Roman" w:hAnsi="Consolas" w:cs="Times New Roman"/>
+          <w:color w:val="D4D4D4"/>
+          <w:sz w:val="21"/>
+          <w:szCs w:val="21"/>
+          <w:lang w:eastAsia="en-GB"/>
+        </w:rPr>
+        <w:t xml:space="preserve"> = </w:t>
+      </w:r>
+      <w:proofErr w:type="gramStart"/>
+      <w:r>
+        <w:rPr>
+          <w:rFonts w:ascii="Consolas" w:eastAsia="Times New Roman" w:hAnsi="Consolas" w:cs="Times New Roman"/>
+          <w:color w:val="D4D4D4"/>
+          <w:sz w:val="21"/>
+          <w:szCs w:val="21"/>
+          <w:lang w:eastAsia="en-GB"/>
+        </w:rPr>
+        <w:t>master[</w:t>
+      </w:r>
+      <w:proofErr w:type="spellStart"/>
+      <w:proofErr w:type="gramEnd"/>
+      <w:r>
+        <w:rPr>
+          <w:rFonts w:ascii="Consolas" w:eastAsia="Times New Roman" w:hAnsi="Consolas" w:cs="Times New Roman"/>
+          <w:color w:val="D4D4D4"/>
+          <w:sz w:val="21"/>
+          <w:szCs w:val="21"/>
+          <w:lang w:eastAsia="en-GB"/>
+        </w:rPr>
+        <w:t>y:y+height</w:t>
+      </w:r>
+      <w:proofErr w:type="spellEnd"/>
+      <w:r>
+        <w:rPr>
+          <w:rFonts w:ascii="Consolas" w:eastAsia="Times New Roman" w:hAnsi="Consolas" w:cs="Times New Roman"/>
+          <w:color w:val="D4D4D4"/>
+          <w:sz w:val="21"/>
+          <w:szCs w:val="21"/>
+          <w:lang w:eastAsia="en-GB"/>
+        </w:rPr>
+        <w:t>, x:x+width]</w:t>
       </w:r>
     </w:p>
     <w:p>
@@ -5676,6 +5985,8 @@
         </w:rPr>
         <w:t xml:space="preserve"> (</w:t>
       </w:r>
+      <w:proofErr w:type="spellStart"/>
+      <w:proofErr w:type="gramStart"/>
       <w:r>
         <w:rPr>
           <w:rFonts w:ascii="Consolas" w:eastAsia="Times New Roman" w:hAnsi="Consolas" w:cs="Times New Roman"/>
@@ -5694,7 +6005,19 @@
           <w:szCs w:val="21"/>
           <w:lang w:eastAsia="en-GB"/>
         </w:rPr>
-        <w:t>.roi.shape[</w:t>
+        <w:t>.roi.shape</w:t>
+      </w:r>
+      <w:proofErr w:type="spellEnd"/>
+      <w:proofErr w:type="gramEnd"/>
+      <w:r>
+        <w:rPr>
+          <w:rFonts w:ascii="Consolas" w:eastAsia="Times New Roman" w:hAnsi="Consolas" w:cs="Times New Roman"/>
+          <w:color w:val="D4D4D4"/>
+          <w:sz w:val="21"/>
+          <w:szCs w:val="21"/>
+          <w:lang w:eastAsia="en-GB"/>
+        </w:rPr>
+        <w:t>[</w:t>
       </w:r>
       <w:r>
         <w:rPr>
@@ -5737,8 +6060,42 @@
           <w:szCs w:val="21"/>
           <w:lang w:eastAsia="en-GB"/>
         </w:rPr>
-        <w:t>            new_x = x - (width-</w:t>
-      </w:r>
+        <w:t xml:space="preserve">            </w:t>
+      </w:r>
+      <w:proofErr w:type="spellStart"/>
+      <w:r>
+        <w:rPr>
+          <w:rFonts w:ascii="Consolas" w:eastAsia="Times New Roman" w:hAnsi="Consolas" w:cs="Times New Roman"/>
+          <w:color w:val="D4D4D4"/>
+          <w:sz w:val="21"/>
+          <w:szCs w:val="21"/>
+          <w:lang w:eastAsia="en-GB"/>
+        </w:rPr>
+        <w:t>new_x</w:t>
+      </w:r>
+      <w:proofErr w:type="spellEnd"/>
+      <w:r>
+        <w:rPr>
+          <w:rFonts w:ascii="Consolas" w:eastAsia="Times New Roman" w:hAnsi="Consolas" w:cs="Times New Roman"/>
+          <w:color w:val="D4D4D4"/>
+          <w:sz w:val="21"/>
+          <w:szCs w:val="21"/>
+          <w:lang w:eastAsia="en-GB"/>
+        </w:rPr>
+        <w:t xml:space="preserve"> = x - (</w:t>
+      </w:r>
+      <w:proofErr w:type="gramStart"/>
+      <w:r>
+        <w:rPr>
+          <w:rFonts w:ascii="Consolas" w:eastAsia="Times New Roman" w:hAnsi="Consolas" w:cs="Times New Roman"/>
+          <w:color w:val="D4D4D4"/>
+          <w:sz w:val="21"/>
+          <w:szCs w:val="21"/>
+          <w:lang w:eastAsia="en-GB"/>
+        </w:rPr>
+        <w:t>width-</w:t>
+      </w:r>
+      <w:proofErr w:type="spellStart"/>
       <w:r>
         <w:rPr>
           <w:rFonts w:ascii="Consolas" w:eastAsia="Times New Roman" w:hAnsi="Consolas" w:cs="Times New Roman"/>
@@ -5757,7 +6114,19 @@
           <w:szCs w:val="21"/>
           <w:lang w:eastAsia="en-GB"/>
         </w:rPr>
-        <w:t>.roi.shape[</w:t>
+        <w:t>.roi.shape</w:t>
+      </w:r>
+      <w:proofErr w:type="spellEnd"/>
+      <w:proofErr w:type="gramEnd"/>
+      <w:r>
+        <w:rPr>
+          <w:rFonts w:ascii="Consolas" w:eastAsia="Times New Roman" w:hAnsi="Consolas" w:cs="Times New Roman"/>
+          <w:color w:val="D4D4D4"/>
+          <w:sz w:val="21"/>
+          <w:szCs w:val="21"/>
+          <w:lang w:eastAsia="en-GB"/>
+        </w:rPr>
+        <w:t>[</w:t>
       </w:r>
       <w:r>
         <w:rPr>
@@ -5802,6 +6171,7 @@
         </w:rPr>
         <w:t xml:space="preserve">            </w:t>
       </w:r>
+      <w:proofErr w:type="spellStart"/>
       <w:r>
         <w:rPr>
           <w:rFonts w:ascii="Consolas" w:eastAsia="Times New Roman" w:hAnsi="Consolas" w:cs="Times New Roman"/>
@@ -5820,7 +6190,74 @@
           <w:szCs w:val="21"/>
           <w:lang w:eastAsia="en-GB"/>
         </w:rPr>
-        <w:t>.roi = master[y:y+height, new_x:new_x+width]</w:t>
+        <w:t>.roi</w:t>
+      </w:r>
+      <w:proofErr w:type="spellEnd"/>
+      <w:r>
+        <w:rPr>
+          <w:rFonts w:ascii="Consolas" w:eastAsia="Times New Roman" w:hAnsi="Consolas" w:cs="Times New Roman"/>
+          <w:color w:val="D4D4D4"/>
+          <w:sz w:val="21"/>
+          <w:szCs w:val="21"/>
+          <w:lang w:eastAsia="en-GB"/>
+        </w:rPr>
+        <w:t xml:space="preserve"> = </w:t>
+      </w:r>
+      <w:proofErr w:type="gramStart"/>
+      <w:r>
+        <w:rPr>
+          <w:rFonts w:ascii="Consolas" w:eastAsia="Times New Roman" w:hAnsi="Consolas" w:cs="Times New Roman"/>
+          <w:color w:val="D4D4D4"/>
+          <w:sz w:val="21"/>
+          <w:szCs w:val="21"/>
+          <w:lang w:eastAsia="en-GB"/>
+        </w:rPr>
+        <w:t>master[</w:t>
+      </w:r>
+      <w:proofErr w:type="spellStart"/>
+      <w:proofErr w:type="gramEnd"/>
+      <w:r>
+        <w:rPr>
+          <w:rFonts w:ascii="Consolas" w:eastAsia="Times New Roman" w:hAnsi="Consolas" w:cs="Times New Roman"/>
+          <w:color w:val="D4D4D4"/>
+          <w:sz w:val="21"/>
+          <w:szCs w:val="21"/>
+          <w:lang w:eastAsia="en-GB"/>
+        </w:rPr>
+        <w:t>y:y+height</w:t>
+      </w:r>
+      <w:proofErr w:type="spellEnd"/>
+      <w:r>
+        <w:rPr>
+          <w:rFonts w:ascii="Consolas" w:eastAsia="Times New Roman" w:hAnsi="Consolas" w:cs="Times New Roman"/>
+          <w:color w:val="D4D4D4"/>
+          <w:sz w:val="21"/>
+          <w:szCs w:val="21"/>
+          <w:lang w:eastAsia="en-GB"/>
+        </w:rPr>
+        <w:t xml:space="preserve">, </w:t>
+      </w:r>
+      <w:proofErr w:type="spellStart"/>
+      <w:r>
+        <w:rPr>
+          <w:rFonts w:ascii="Consolas" w:eastAsia="Times New Roman" w:hAnsi="Consolas" w:cs="Times New Roman"/>
+          <w:color w:val="D4D4D4"/>
+          <w:sz w:val="21"/>
+          <w:szCs w:val="21"/>
+          <w:lang w:eastAsia="en-GB"/>
+        </w:rPr>
+        <w:t>new_x:new_x+width</w:t>
+      </w:r>
+      <w:proofErr w:type="spellEnd"/>
+      <w:r>
+        <w:rPr>
+          <w:rFonts w:ascii="Consolas" w:eastAsia="Times New Roman" w:hAnsi="Consolas" w:cs="Times New Roman"/>
+          <w:color w:val="D4D4D4"/>
+          <w:sz w:val="21"/>
+          <w:szCs w:val="21"/>
+          <w:lang w:eastAsia="en-GB"/>
+        </w:rPr>
+        <w:t>]</w:t>
       </w:r>
     </w:p>
     <w:p>
@@ -5845,6 +6282,8 @@
         </w:rPr>
         <w:t xml:space="preserve">            </w:t>
       </w:r>
+      <w:proofErr w:type="spellStart"/>
+      <w:proofErr w:type="gramStart"/>
       <w:r>
         <w:rPr>
           <w:rFonts w:ascii="Consolas" w:eastAsia="Times New Roman" w:hAnsi="Consolas" w:cs="Times New Roman"/>
@@ -5863,8 +6302,32 @@
           <w:szCs w:val="21"/>
           <w:lang w:eastAsia="en-GB"/>
         </w:rPr>
-        <w:t>.imagex = new_x</w:t>
-      </w:r>
+        <w:t>.imagex</w:t>
+      </w:r>
+      <w:proofErr w:type="spellEnd"/>
+      <w:proofErr w:type="gramEnd"/>
+      <w:r>
+        <w:rPr>
+          <w:rFonts w:ascii="Consolas" w:eastAsia="Times New Roman" w:hAnsi="Consolas" w:cs="Times New Roman"/>
+          <w:color w:val="D4D4D4"/>
+          <w:sz w:val="21"/>
+          <w:szCs w:val="21"/>
+          <w:lang w:eastAsia="en-GB"/>
+        </w:rPr>
+        <w:t xml:space="preserve"> = </w:t>
+      </w:r>
+      <w:proofErr w:type="spellStart"/>
+      <w:r>
+        <w:rPr>
+          <w:rFonts w:ascii="Consolas" w:eastAsia="Times New Roman" w:hAnsi="Consolas" w:cs="Times New Roman"/>
+          <w:color w:val="D4D4D4"/>
+          <w:sz w:val="21"/>
+          <w:szCs w:val="21"/>
+          <w:lang w:eastAsia="en-GB"/>
+        </w:rPr>
+        <w:t>new_x</w:t>
+      </w:r>
+      <w:proofErr w:type="spellEnd"/>
     </w:p>
     <w:p>
       <w:pPr>
@@ -5908,6 +6371,8 @@
         </w:rPr>
         <w:t xml:space="preserve"> (</w:t>
       </w:r>
+      <w:proofErr w:type="spellStart"/>
+      <w:proofErr w:type="gramStart"/>
       <w:r>
         <w:rPr>
           <w:rFonts w:ascii="Consolas" w:eastAsia="Times New Roman" w:hAnsi="Consolas" w:cs="Times New Roman"/>
@@ -5926,7 +6391,19 @@
           <w:szCs w:val="21"/>
           <w:lang w:eastAsia="en-GB"/>
         </w:rPr>
-        <w:t>.roi.shape[</w:t>
+        <w:t>.roi.shape</w:t>
+      </w:r>
+      <w:proofErr w:type="spellEnd"/>
+      <w:proofErr w:type="gramEnd"/>
+      <w:r>
+        <w:rPr>
+          <w:rFonts w:ascii="Consolas" w:eastAsia="Times New Roman" w:hAnsi="Consolas" w:cs="Times New Roman"/>
+          <w:color w:val="D4D4D4"/>
+          <w:sz w:val="21"/>
+          <w:szCs w:val="21"/>
+          <w:lang w:eastAsia="en-GB"/>
+        </w:rPr>
+        <w:t>[</w:t>
       </w:r>
       <w:r>
         <w:rPr>
@@ -5969,8 +6446,42 @@
           <w:szCs w:val="21"/>
           <w:lang w:eastAsia="en-GB"/>
         </w:rPr>
-        <w:t>            new_y = y - (height-</w:t>
-      </w:r>
+        <w:t xml:space="preserve">            </w:t>
+      </w:r>
+      <w:proofErr w:type="spellStart"/>
+      <w:r>
+        <w:rPr>
+          <w:rFonts w:ascii="Consolas" w:eastAsia="Times New Roman" w:hAnsi="Consolas" w:cs="Times New Roman"/>
+          <w:color w:val="D4D4D4"/>
+          <w:sz w:val="21"/>
+          <w:szCs w:val="21"/>
+          <w:lang w:eastAsia="en-GB"/>
+        </w:rPr>
+        <w:t>new_y</w:t>
+      </w:r>
+      <w:proofErr w:type="spellEnd"/>
+      <w:r>
+        <w:rPr>
+          <w:rFonts w:ascii="Consolas" w:eastAsia="Times New Roman" w:hAnsi="Consolas" w:cs="Times New Roman"/>
+          <w:color w:val="D4D4D4"/>
+          <w:sz w:val="21"/>
+          <w:szCs w:val="21"/>
+          <w:lang w:eastAsia="en-GB"/>
+        </w:rPr>
+        <w:t xml:space="preserve"> = y - (</w:t>
+      </w:r>
+      <w:proofErr w:type="gramStart"/>
+      <w:r>
+        <w:rPr>
+          <w:rFonts w:ascii="Consolas" w:eastAsia="Times New Roman" w:hAnsi="Consolas" w:cs="Times New Roman"/>
+          <w:color w:val="D4D4D4"/>
+          <w:sz w:val="21"/>
+          <w:szCs w:val="21"/>
+          <w:lang w:eastAsia="en-GB"/>
+        </w:rPr>
+        <w:t>height-</w:t>
+      </w:r>
+      <w:proofErr w:type="spellStart"/>
       <w:r>
         <w:rPr>
           <w:rFonts w:ascii="Consolas" w:eastAsia="Times New Roman" w:hAnsi="Consolas" w:cs="Times New Roman"/>
@@ -5989,7 +6500,19 @@
           <w:szCs w:val="21"/>
           <w:lang w:eastAsia="en-GB"/>
         </w:rPr>
-        <w:t>.roi.shape[</w:t>
+        <w:t>.roi.shape</w:t>
+      </w:r>
+      <w:proofErr w:type="spellEnd"/>
+      <w:proofErr w:type="gramEnd"/>
+      <w:r>
+        <w:rPr>
+          <w:rFonts w:ascii="Consolas" w:eastAsia="Times New Roman" w:hAnsi="Consolas" w:cs="Times New Roman"/>
+          <w:color w:val="D4D4D4"/>
+          <w:sz w:val="21"/>
+          <w:szCs w:val="21"/>
+          <w:lang w:eastAsia="en-GB"/>
+        </w:rPr>
+        <w:t>[</w:t>
       </w:r>
       <w:r>
         <w:rPr>
@@ -6034,6 +6557,7 @@
         </w:rPr>
         <w:t xml:space="preserve">            </w:t>
       </w:r>
+      <w:proofErr w:type="spellStart"/>
       <w:r>
         <w:rPr>
           <w:rFonts w:ascii="Consolas" w:eastAsia="Times New Roman" w:hAnsi="Consolas" w:cs="Times New Roman"/>
@@ -6052,7 +6576,52 @@
           <w:szCs w:val="21"/>
           <w:lang w:eastAsia="en-GB"/>
         </w:rPr>
-        <w:t>.roi = master[new_y:new_y+height, x:x+width]</w:t>
+        <w:t>.roi</w:t>
+      </w:r>
+      <w:proofErr w:type="spellEnd"/>
+      <w:r>
+        <w:rPr>
+          <w:rFonts w:ascii="Consolas" w:eastAsia="Times New Roman" w:hAnsi="Consolas" w:cs="Times New Roman"/>
+          <w:color w:val="D4D4D4"/>
+          <w:sz w:val="21"/>
+          <w:szCs w:val="21"/>
+          <w:lang w:eastAsia="en-GB"/>
+        </w:rPr>
+        <w:t xml:space="preserve"> = </w:t>
+      </w:r>
+      <w:proofErr w:type="gramStart"/>
+      <w:r>
+        <w:rPr>
+          <w:rFonts w:ascii="Consolas" w:eastAsia="Times New Roman" w:hAnsi="Consolas" w:cs="Times New Roman"/>
+          <w:color w:val="D4D4D4"/>
+          <w:sz w:val="21"/>
+          <w:szCs w:val="21"/>
+          <w:lang w:eastAsia="en-GB"/>
+        </w:rPr>
+        <w:t>master[</w:t>
+      </w:r>
+      <w:proofErr w:type="spellStart"/>
+      <w:proofErr w:type="gramEnd"/>
+      <w:r>
+        <w:rPr>
+          <w:rFonts w:ascii="Consolas" w:eastAsia="Times New Roman" w:hAnsi="Consolas" w:cs="Times New Roman"/>
+          <w:color w:val="D4D4D4"/>
+          <w:sz w:val="21"/>
+          <w:szCs w:val="21"/>
+          <w:lang w:eastAsia="en-GB"/>
+        </w:rPr>
+        <w:t>new_y:new_y+height</w:t>
+      </w:r>
+      <w:proofErr w:type="spellEnd"/>
+      <w:r>
+        <w:rPr>
+          <w:rFonts w:ascii="Consolas" w:eastAsia="Times New Roman" w:hAnsi="Consolas" w:cs="Times New Roman"/>
+          <w:color w:val="D4D4D4"/>
+          <w:sz w:val="21"/>
+          <w:szCs w:val="21"/>
+          <w:lang w:eastAsia="en-GB"/>
+        </w:rPr>
+        <w:t>, x:x+width]</w:t>
       </w:r>
     </w:p>
     <w:p>
@@ -6077,6 +6646,8 @@
         </w:rPr>
         <w:t xml:space="preserve">            </w:t>
       </w:r>
+      <w:proofErr w:type="spellStart"/>
+      <w:proofErr w:type="gramStart"/>
       <w:r>
         <w:rPr>
           <w:rFonts w:ascii="Consolas" w:eastAsia="Times New Roman" w:hAnsi="Consolas" w:cs="Times New Roman"/>
@@ -6095,8 +6666,32 @@
           <w:szCs w:val="21"/>
           <w:lang w:eastAsia="en-GB"/>
         </w:rPr>
-        <w:t>.imagey = new_y</w:t>
-      </w:r>
+        <w:t>.imagey</w:t>
+      </w:r>
+      <w:proofErr w:type="spellEnd"/>
+      <w:proofErr w:type="gramEnd"/>
+      <w:r>
+        <w:rPr>
+          <w:rFonts w:ascii="Consolas" w:eastAsia="Times New Roman" w:hAnsi="Consolas" w:cs="Times New Roman"/>
+          <w:color w:val="D4D4D4"/>
+          <w:sz w:val="21"/>
+          <w:szCs w:val="21"/>
+          <w:lang w:eastAsia="en-GB"/>
+        </w:rPr>
+        <w:t xml:space="preserve"> = </w:t>
+      </w:r>
+      <w:proofErr w:type="spellStart"/>
+      <w:r>
+        <w:rPr>
+          <w:rFonts w:ascii="Consolas" w:eastAsia="Times New Roman" w:hAnsi="Consolas" w:cs="Times New Roman"/>
+          <w:color w:val="D4D4D4"/>
+          <w:sz w:val="21"/>
+          <w:szCs w:val="21"/>
+          <w:lang w:eastAsia="en-GB"/>
+        </w:rPr>
+        <w:t>new_y</w:t>
+      </w:r>
+      <w:proofErr w:type="spellEnd"/>
     </w:p>
     <w:p>
       <w:pPr>
@@ -6136,7 +6731,15 @@
         <w:t xml:space="preserve"> the master image as a parameter and </w:t>
       </w:r>
       <w:r>
-        <w:t>calculates which segment of the image should be copied into the tile’s “roi” (region of interest).</w:t>
+        <w:t>calculates which segment of the image should be copied into the tile’s “</w:t>
+      </w:r>
+      <w:proofErr w:type="spellStart"/>
+      <w:r>
+        <w:t>roi</w:t>
+      </w:r>
+      <w:proofErr w:type="spellEnd"/>
+      <w:r>
+        <w:t>” (region of interest).</w:t>
       </w:r>
       <w:r>
         <w:t xml:space="preserve"> Th</w:t>
@@ -6174,13 +6777,31 @@
         <w:spacing w:line="276" w:lineRule="auto"/>
       </w:pPr>
       <w:r>
-        <w:t>Tiling the image is quite simple and is done inside the “tileImage</w:t>
-      </w:r>
-      <w:r>
-        <w:t>()</w:t>
-      </w:r>
-      <w:r>
-        <w:t xml:space="preserve">” function. First the number of tiles that should be created is calculated this is done by finding the number of tiles in bot the x and y axis. </w:t>
+        <w:t>Tiling the image is quite simple and is done inside the “</w:t>
+      </w:r>
+      <w:proofErr w:type="spellStart"/>
+      <w:proofErr w:type="gramStart"/>
+      <w:r>
+        <w:t>tileImage</w:t>
+      </w:r>
+      <w:proofErr w:type="spellEnd"/>
+      <w:r>
+        <w:t>(</w:t>
+      </w:r>
+      <w:proofErr w:type="gramEnd"/>
+      <w:r>
+        <w:t>)</w:t>
+      </w:r>
+      <w:r>
+        <w:t xml:space="preserve">” function. First the number of tiles that should be created is calculated this is done by finding the number of tiles in </w:t>
+      </w:r>
+      <w:proofErr w:type="spellStart"/>
+      <w:r>
+        <w:t>bot</w:t>
+      </w:r>
+      <w:proofErr w:type="spellEnd"/>
+      <w:r>
+        <w:t xml:space="preserve"> the x and y axis. </w:t>
       </w:r>
       <w:r>
         <w:t>The number of tiles in the x direction is found by rounding up to the nearest integer the width of the image divided by the width of the tile minus the overlap</w:t>
@@ -6244,9 +6865,16 @@
       <w:r>
         <w:t xml:space="preserve"> First the images needed to be loaded in from the memory to do the OpenCV function “</w:t>
       </w:r>
-      <w:r>
-        <w:t>imread(</w:t>
-      </w:r>
+      <w:proofErr w:type="spellStart"/>
+      <w:proofErr w:type="gramStart"/>
+      <w:r>
+        <w:t>imread</w:t>
+      </w:r>
+      <w:proofErr w:type="spellEnd"/>
+      <w:r>
+        <w:t>(</w:t>
+      </w:r>
+      <w:proofErr w:type="gramEnd"/>
       <w:r>
         <w:t>)</w:t>
       </w:r>
@@ -6364,10 +6992,36 @@
         <w:t xml:space="preserve">ce the </w:t>
       </w:r>
       <w:r>
-        <w:t>image was loaded in the subroutine “findEdge()” was created</w:t>
-      </w:r>
-      <w:r>
-        <w:t>. “findEdge()” takes an image in as a parameter and applies three processes to determine its edge first a light blur is applied to the image, then a threshold is applied and finally Canny edge detection is used to find all vertical edges present in the image.</w:t>
+        <w:t>image was loaded in the subroutine “</w:t>
+      </w:r>
+      <w:proofErr w:type="spellStart"/>
+      <w:proofErr w:type="gramStart"/>
+      <w:r>
+        <w:t>findEdge</w:t>
+      </w:r>
+      <w:proofErr w:type="spellEnd"/>
+      <w:r>
+        <w:t>(</w:t>
+      </w:r>
+      <w:proofErr w:type="gramEnd"/>
+      <w:r>
+        <w:t>)” was created</w:t>
+      </w:r>
+      <w:r>
+        <w:t>. “</w:t>
+      </w:r>
+      <w:proofErr w:type="spellStart"/>
+      <w:proofErr w:type="gramStart"/>
+      <w:r>
+        <w:t>findEdge</w:t>
+      </w:r>
+      <w:proofErr w:type="spellEnd"/>
+      <w:r>
+        <w:t>(</w:t>
+      </w:r>
+      <w:proofErr w:type="gramEnd"/>
+      <w:r>
+        <w:t>)” takes an image in as a parameter and applies three processes to determine its edge first a light blur is applied to the image, then a threshold is applied and finally Canny edge detection is used to find all vertical edges present in the image.</w:t>
       </w:r>
     </w:p>
     <w:p/>
@@ -6393,13 +7047,29 @@
       </w:r>
       <w:r>
         <w:lastRenderedPageBreak/>
-        <w:t>Blurring was also achieved using the OpenCV function “blur()”</w:t>
+        <w:t>Blurring was also achieved using the OpenCV function “</w:t>
+      </w:r>
+      <w:proofErr w:type="gramStart"/>
+      <w:r>
+        <w:t>blur(</w:t>
+      </w:r>
+      <w:proofErr w:type="gramEnd"/>
+      <w:r>
+        <w:t>)”</w:t>
       </w:r>
       <w:r>
         <w:t>, this function receives the image to be blurred and the size of the kernel that should be used to blur</w:t>
       </w:r>
       <w:r>
-        <w:t xml:space="preserve"> and uses the widely know box blur algorithm. Box blur was used a</w:t>
+        <w:t xml:space="preserve"> and uses the widely </w:t>
+      </w:r>
+      <w:proofErr w:type="spellStart"/>
+      <w:r>
+        <w:t>know</w:t>
+      </w:r>
+      <w:proofErr w:type="spellEnd"/>
+      <w:r>
+        <w:t xml:space="preserve"> box blur algorithm. Box blur was used a</w:t>
       </w:r>
       <w:r>
         <w:t>s</w:t>
@@ -6413,6 +7083,7 @@
       <w:r>
         <w:t xml:space="preserve"> (</w:t>
       </w:r>
+      <w:proofErr w:type="spellStart"/>
       <w:r>
         <w:rPr>
           <w:rFonts w:ascii="Arial" w:hAnsi="Arial" w:cs="Arial"/>
@@ -6421,69 +7092,9 @@
           <w:szCs w:val="20"/>
           <w:shd w:val="clear" w:color="auto" w:fill="FFFFFF"/>
         </w:rPr>
-        <w:t>Szeliski, 2022</w:t>
-      </w:r>
-      <w:r>
-        <w:t>)</w:t>
-      </w:r>
-      <w:r>
-        <w:t xml:space="preserve">. </w:t>
-      </w:r>
-      <w:r>
-        <w:t>The purpose of this blur is to reduce is to reduce noise</w:t>
-      </w:r>
-      <w:r>
-        <w:t xml:space="preserve"> or in this chase obscure the weave of the textile. This is needed as light spots can confuse the thresholding algorithm and vertical lines in the weave can confuse the canny </w:t>
-      </w:r>
-      <w:r>
-        <w:t>algorithm</w:t>
-      </w:r>
-      <w:r>
-        <w:t>.</w:t>
-      </w:r>
-    </w:p>
-    <w:p>
-      <w:r>
-        <w:t xml:space="preserve">(c) displays the </w:t>
-      </w:r>
-      <w:r>
-        <w:t>output of the thresholding algorithm, once again this functionality is offered by an OpenCV function. The “</w:t>
-      </w:r>
-      <w:r>
-        <w:t>threshold</w:t>
-      </w:r>
-      <w:r>
-        <w:t xml:space="preserve">()” function </w:t>
-      </w:r>
-      <w:r>
-        <w:t xml:space="preserve">again takes the parameters: the greyscale image to be processed, the threshold value, a maximum value and a tag representing the type of thresholding to be applied. The project uses binary inverse thresholding, any pixel in the image greater than the thresh hold value is set to 0 and any value less than the threshold value is set to the maximum value. The maximum value used in the project was </w:t>
-      </w:r>
-      <w:r>
-        <w:t>255</w:t>
-      </w:r>
-      <w:r>
-        <w:t xml:space="preserve"> but any value would have been suitable and a threshold value of 240 </w:t>
-      </w:r>
-      <w:r>
-        <w:t>as while the pixel values of the background were 255 some leeway should be left for inconsistency in the lighting of the images.</w:t>
-      </w:r>
-      <w:r>
-        <w:t xml:space="preserve"> The purpose of applying a threshold is to remove any vertical lines form the weave of the fabric leaving only the line between the background and fabric, removing any noise that may confuse the canny edge detection algorithm.</w:t>
-      </w:r>
-    </w:p>
-    <w:p>
-      <w:r>
-        <w:t xml:space="preserve">(d) </w:t>
-      </w:r>
-      <w:r>
-        <w:t xml:space="preserve">the Canny edge detection algorithm again is offer by an OpenCV function. </w:t>
-      </w:r>
-      <w:r>
-        <w:t>Canny edge detection works in stages, it first smooths the image to remove noise then computes the edge strength and edge direction. In simpler terms the edge strength and direction are found though the gradient of the image, a transition from black to white or vice versa is considered a positive or negative gradient. Edges usually produce a high magnitude gradient and so can be recognised as an edge</w:t>
-      </w:r>
-      <w:r>
-        <w:t xml:space="preserve"> (</w:t>
-      </w:r>
+        <w:t>Szeliski</w:t>
+      </w:r>
+      <w:proofErr w:type="spellEnd"/>
       <w:r>
         <w:rPr>
           <w:rFonts w:ascii="Arial" w:hAnsi="Arial" w:cs="Arial"/>
@@ -6492,6 +7103,82 @@
           <w:szCs w:val="20"/>
           <w:shd w:val="clear" w:color="auto" w:fill="FFFFFF"/>
         </w:rPr>
+        <w:t>, 2022</w:t>
+      </w:r>
+      <w:r>
+        <w:t>)</w:t>
+      </w:r>
+      <w:r>
+        <w:t xml:space="preserve">. </w:t>
+      </w:r>
+      <w:r>
+        <w:t>The purpose of this blur is to reduce is to reduce noise</w:t>
+      </w:r>
+      <w:r>
+        <w:t xml:space="preserve"> or in this chase obscure the weave of the textile. This is needed as light spots can confuse the thresholding algorithm and vertical lines in the weave can confuse the canny </w:t>
+      </w:r>
+      <w:r>
+        <w:t>algorithm</w:t>
+      </w:r>
+      <w:r>
+        <w:t>.</w:t>
+      </w:r>
+    </w:p>
+    <w:p>
+      <w:r>
+        <w:t xml:space="preserve">(c) displays the </w:t>
+      </w:r>
+      <w:r>
+        <w:t>output of the thresholding algorithm, once again this functionality is offered by an OpenCV function. The “</w:t>
+      </w:r>
+      <w:proofErr w:type="gramStart"/>
+      <w:r>
+        <w:t>threshold</w:t>
+      </w:r>
+      <w:r>
+        <w:t>(</w:t>
+      </w:r>
+      <w:proofErr w:type="gramEnd"/>
+      <w:r>
+        <w:t xml:space="preserve">)” function </w:t>
+      </w:r>
+      <w:r>
+        <w:t xml:space="preserve">again takes the parameters: the greyscale image to be processed, the threshold value, a maximum value and a tag representing the type of thresholding to be applied. The project uses binary inverse thresholding, any pixel in the image greater than the thresh hold value is set to 0 and any value less than the threshold value is set to the maximum value. The maximum value used in the project was </w:t>
+      </w:r>
+      <w:r>
+        <w:t>255</w:t>
+      </w:r>
+      <w:r>
+        <w:t xml:space="preserve"> but any value would have been suitable and a threshold value of 240 </w:t>
+      </w:r>
+      <w:r>
+        <w:t>as while the pixel values of the background were 255 some leeway should be left for inconsistency in the lighting of the images.</w:t>
+      </w:r>
+      <w:r>
+        <w:t xml:space="preserve"> The purpose of applying a threshold is to remove any vertical lines form the weave of the fabric leaving only the line between the background and fabric, removing any noise that may confuse the canny edge detection algorithm.</w:t>
+      </w:r>
+    </w:p>
+    <w:p>
+      <w:r>
+        <w:t xml:space="preserve">(d) </w:t>
+      </w:r>
+      <w:r>
+        <w:t xml:space="preserve">the Canny edge detection algorithm again is offer by an OpenCV function. </w:t>
+      </w:r>
+      <w:r>
+        <w:t>Canny edge detection works in stages, it first smooths the image to remove noise then computes the edge strength and edge direction. In simpler terms the edge strength and direction are found though the gradient of the image, a transition from black to white or vice versa is considered a positive or negative gradient. Edges usually produce a high magnitude gradient and so can be recognised as an edge</w:t>
+      </w:r>
+      <w:r>
+        <w:t xml:space="preserve"> (</w:t>
+      </w:r>
+      <w:r>
+        <w:rPr>
+          <w:rFonts w:ascii="Arial" w:hAnsi="Arial" w:cs="Arial"/>
+          <w:color w:val="222222"/>
+          <w:sz w:val="20"/>
+          <w:szCs w:val="20"/>
+          <w:shd w:val="clear" w:color="auto" w:fill="FFFFFF"/>
+        </w:rPr>
         <w:t>Xu, 2017</w:t>
       </w:r>
       <w:r>
@@ -6504,7 +7191,15 @@
         <w:t>.</w:t>
       </w:r>
       <w:r>
-        <w:t xml:space="preserve"> The “Canny()” function returns a list of pixels that constitute the edge, the innermost pixels location is then used to crop the image lengthwise</w:t>
+        <w:t xml:space="preserve"> The “</w:t>
+      </w:r>
+      <w:proofErr w:type="gramStart"/>
+      <w:r>
+        <w:t>Canny(</w:t>
+      </w:r>
+      <w:proofErr w:type="gramEnd"/>
+      <w:r>
+        <w:t>)” function returns a list of pixels that constitute the edge, the innermost pixels location is then used to crop the image lengthwise</w:t>
       </w:r>
       <w:r>
         <w:t xml:space="preserve">. (c) </w:t>
@@ -6516,7 +7211,15 @@
         <w:t xml:space="preserve">he </w:t>
       </w:r>
       <w:r>
-        <w:t>dimensions of the cropped images were then found using the “.shape” attribute of a NumPy array and the corresponding mask image was cropped to the same dimensions</w:t>
+        <w:t xml:space="preserve">dimensions of the cropped images were then found using the </w:t>
+      </w:r>
+      <w:proofErr w:type="gramStart"/>
+      <w:r>
+        <w:t>“.shape</w:t>
+      </w:r>
+      <w:proofErr w:type="gramEnd"/>
+      <w:r>
+        <w:t>” attribute of a NumPy array and the corresponding mask image was cropped to the same dimensions</w:t>
       </w:r>
       <w:r>
         <w:t xml:space="preserve"> (f)</w:t>
@@ -6557,7 +7260,15 @@
     </w:p>
     <w:p>
       <w:r>
-        <w:t>As the mask were cropped along with the original images when segmented the tiles of both match. Figure 7 shows this relation.</w:t>
+        <w:t xml:space="preserve">As the mask were cropped along with the original images when segmented the tiles of both </w:t>
+      </w:r>
+      <w:proofErr w:type="gramStart"/>
+      <w:r>
+        <w:t>match</w:t>
+      </w:r>
+      <w:proofErr w:type="gramEnd"/>
+      <w:r>
+        <w:t>. Figure 7 shows this relation.</w:t>
       </w:r>
     </w:p>
     <w:p/>
@@ -6878,7 +7589,15 @@
         <w:t xml:space="preserve">The first form of defect detection attempted was to analyse the pixel values of </w:t>
       </w:r>
       <w:r>
-        <w:t>each tile of the image and compare them to a know good tile.</w:t>
+        <w:t xml:space="preserve">each tile of the image and compare them to a </w:t>
+      </w:r>
+      <w:proofErr w:type="spellStart"/>
+      <w:r>
+        <w:t>know</w:t>
+      </w:r>
+      <w:proofErr w:type="spellEnd"/>
+      <w:r>
+        <w:t xml:space="preserve"> good tile.</w:t>
       </w:r>
       <w:r>
         <w:t xml:space="preserve"> </w:t>
@@ -6890,7 +7609,15 @@
         <w:t>matplotlib</w:t>
       </w:r>
       <w:r>
-        <w:t xml:space="preserve"> “hist()” function.</w:t>
+        <w:t xml:space="preserve"> “</w:t>
+      </w:r>
+      <w:proofErr w:type="gramStart"/>
+      <w:r>
+        <w:t>hist(</w:t>
+      </w:r>
+      <w:proofErr w:type="gramEnd"/>
+      <w:r>
+        <w:t>)” function.</w:t>
       </w:r>
       <w:r>
         <w:t xml:space="preserve"> </w:t>
@@ -7087,11 +7814,31 @@
       <w:r>
         <w:t>The tiles greyscale image data inside the tiles are stored as NumPy array and so the standard deviation can be simply found using a the NumPy function “</w:t>
       </w:r>
+      <w:proofErr w:type="spellStart"/>
+      <w:proofErr w:type="gramStart"/>
       <w:r>
         <w:t>np.std</w:t>
       </w:r>
-      <w:r>
-        <w:t xml:space="preserve">()”. Range was found using a “findRange()” function  created during the project. The function loops through all the pixel in the array and stores both the lowest and highest values found. The lowest can then be subtracted from the highest to return the range. </w:t>
+      <w:proofErr w:type="spellEnd"/>
+      <w:r>
+        <w:t>(</w:t>
+      </w:r>
+      <w:proofErr w:type="gramEnd"/>
+      <w:r>
+        <w:t>)”. Range was found using a “</w:t>
+      </w:r>
+      <w:proofErr w:type="spellStart"/>
+      <w:proofErr w:type="gramStart"/>
+      <w:r>
+        <w:t>findRange</w:t>
+      </w:r>
+      <w:proofErr w:type="spellEnd"/>
+      <w:r>
+        <w:t>(</w:t>
+      </w:r>
+      <w:proofErr w:type="gramEnd"/>
+      <w:r>
+        <w:t xml:space="preserve">)” function  created during the project. The function loops through all the pixel in the array and stores both the lowest and highest values found. The lowest can then be subtracted from the highest to return the range. </w:t>
       </w:r>
     </w:p>
     <w:p>
@@ -7599,10 +8346,36 @@
     </w:p>
     <w:p>
       <w:r>
-        <w:t xml:space="preserve">The “roundTile()” functions is supplied with the tile to be processed and the intervals the pixels should be rounded too. </w:t>
-      </w:r>
-      <w:r>
-        <w:t>This then calls the “roundPixel()” function on each pixel un the tile, this takes the absolute difference between the pixel value and each interval and returns the interval that produced the lowest difference.</w:t>
+        <w:t>The “</w:t>
+      </w:r>
+      <w:proofErr w:type="spellStart"/>
+      <w:proofErr w:type="gramStart"/>
+      <w:r>
+        <w:t>roundTile</w:t>
+      </w:r>
+      <w:proofErr w:type="spellEnd"/>
+      <w:r>
+        <w:t>(</w:t>
+      </w:r>
+      <w:proofErr w:type="gramEnd"/>
+      <w:r>
+        <w:t xml:space="preserve">)” functions is supplied with the tile to be processed and the intervals the pixels should be rounded too. </w:t>
+      </w:r>
+      <w:r>
+        <w:t>This then calls the “</w:t>
+      </w:r>
+      <w:proofErr w:type="spellStart"/>
+      <w:proofErr w:type="gramStart"/>
+      <w:r>
+        <w:t>roundPixel</w:t>
+      </w:r>
+      <w:proofErr w:type="spellEnd"/>
+      <w:r>
+        <w:t>(</w:t>
+      </w:r>
+      <w:proofErr w:type="gramEnd"/>
+      <w:r>
+        <w:t>)” function on each pixel un the tile, this takes the absolute difference between the pixel value and each interval and returns the interval that produced the lowest difference.</w:t>
       </w:r>
     </w:p>
     <w:p>
@@ -7706,7 +8479,15 @@
         <w:t xml:space="preserve">an original tile (a) the result of the colour reduction processes (b) and the plot of pixel colour against the occurrences of pixels of that colour in the colour reduced tile. </w:t>
       </w:r>
       <w:r>
-        <w:t>It illustrates that the majority of pixels have a value of either 100 or 120.</w:t>
+        <w:t xml:space="preserve">It illustrates that </w:t>
+      </w:r>
+      <w:proofErr w:type="gramStart"/>
+      <w:r>
+        <w:t>the majority of</w:t>
+      </w:r>
+      <w:proofErr w:type="gramEnd"/>
+      <w:r>
+        <w:t xml:space="preserve"> pixels have a value of either 100 or 120.</w:t>
       </w:r>
     </w:p>
     <w:p>
@@ -7791,11 +8572,18 @@
     </w:p>
     <w:p>
       <w:r>
-        <w:t>OpenCV has many functions designed to assist in object detection, many of these functions will help when looking for defects as most if not all present as a large mass similarly coloured pixel. First the   “</w:t>
-      </w:r>
+        <w:t>OpenCV has many functions designed to assist in object detection, many of these functions will help when looking for defects as most if not all present as a large mass similarly coloured pixel. First the</w:t>
+      </w:r>
+      <w:proofErr w:type="gramStart"/>
+      <w:r>
+        <w:t xml:space="preserve">   “</w:t>
+      </w:r>
+      <w:proofErr w:type="spellStart"/>
+      <w:proofErr w:type="gramEnd"/>
       <w:r>
         <w:t>SimpleBlobDetector</w:t>
       </w:r>
+      <w:proofErr w:type="spellEnd"/>
       <w:r>
         <w:t xml:space="preserve">” class provided by OpenCV was used but after many attempts and many </w:t>
       </w:r>
@@ -7803,9 +8591,11 @@
         <w:lastRenderedPageBreak/>
         <w:t>different permutations of the “</w:t>
       </w:r>
+      <w:proofErr w:type="spellStart"/>
       <w:r>
         <w:t>SimpleBlobDetector</w:t>
       </w:r>
+      <w:proofErr w:type="spellEnd"/>
       <w:r>
         <w:t xml:space="preserve">” parameters it could not detect even the most </w:t>
       </w:r>
@@ -7835,7 +8625,23 @@
         <w:t>inherently</w:t>
       </w:r>
       <w:r>
-        <w:t xml:space="preserve"> noisy do to the weave of the fabric. In order to reduce the noise a number od steps can be taken. </w:t>
+        <w:t xml:space="preserve"> noisy do to the weave of the fabric. </w:t>
+      </w:r>
+      <w:proofErr w:type="gramStart"/>
+      <w:r>
+        <w:t>In order to</w:t>
+      </w:r>
+      <w:proofErr w:type="gramEnd"/>
+      <w:r>
+        <w:t xml:space="preserve"> reduce the noise a number </w:t>
+      </w:r>
+      <w:proofErr w:type="spellStart"/>
+      <w:r>
+        <w:t>od</w:t>
+      </w:r>
+      <w:proofErr w:type="spellEnd"/>
+      <w:r>
+        <w:t xml:space="preserve"> steps can be taken. </w:t>
       </w:r>
     </w:p>
     <w:p>
@@ -7868,7 +8674,141 @@
           <w:szCs w:val="16"/>
           <w:lang w:eastAsia="en-GB"/>
         </w:rPr>
-        <w:t xml:space="preserve"> findDefect(img, threshHold, pixThresh, lightBlur, errode, blur):</w:t>
+        <w:t xml:space="preserve"> </w:t>
+      </w:r>
+      <w:proofErr w:type="spellStart"/>
+      <w:proofErr w:type="gramStart"/>
+      <w:r>
+        <w:rPr>
+          <w:rFonts w:ascii="Consolas" w:eastAsia="Times New Roman" w:hAnsi="Consolas" w:cs="Times New Roman"/>
+          <w:color w:val="D4D4D4"/>
+          <w:sz w:val="16"/>
+          <w:szCs w:val="16"/>
+          <w:lang w:eastAsia="en-GB"/>
+        </w:rPr>
+        <w:t>findDefect</w:t>
+      </w:r>
+      <w:proofErr w:type="spellEnd"/>
+      <w:r>
+        <w:rPr>
+          <w:rFonts w:ascii="Consolas" w:eastAsia="Times New Roman" w:hAnsi="Consolas" w:cs="Times New Roman"/>
+          <w:color w:val="D4D4D4"/>
+          <w:sz w:val="16"/>
+          <w:szCs w:val="16"/>
+          <w:lang w:eastAsia="en-GB"/>
+        </w:rPr>
+        <w:t>(</w:t>
+      </w:r>
+      <w:proofErr w:type="spellStart"/>
+      <w:proofErr w:type="gramEnd"/>
+      <w:r>
+        <w:rPr>
+          <w:rFonts w:ascii="Consolas" w:eastAsia="Times New Roman" w:hAnsi="Consolas" w:cs="Times New Roman"/>
+          <w:color w:val="D4D4D4"/>
+          <w:sz w:val="16"/>
+          <w:szCs w:val="16"/>
+          <w:lang w:eastAsia="en-GB"/>
+        </w:rPr>
+        <w:t>img</w:t>
+      </w:r>
+      <w:proofErr w:type="spellEnd"/>
+      <w:r>
+        <w:rPr>
+          <w:rFonts w:ascii="Consolas" w:eastAsia="Times New Roman" w:hAnsi="Consolas" w:cs="Times New Roman"/>
+          <w:color w:val="D4D4D4"/>
+          <w:sz w:val="16"/>
+          <w:szCs w:val="16"/>
+          <w:lang w:eastAsia="en-GB"/>
+        </w:rPr>
+        <w:t xml:space="preserve">, </w:t>
+      </w:r>
+      <w:proofErr w:type="spellStart"/>
+      <w:r>
+        <w:rPr>
+          <w:rFonts w:ascii="Consolas" w:eastAsia="Times New Roman" w:hAnsi="Consolas" w:cs="Times New Roman"/>
+          <w:color w:val="D4D4D4"/>
+          <w:sz w:val="16"/>
+          <w:szCs w:val="16"/>
+          <w:lang w:eastAsia="en-GB"/>
+        </w:rPr>
+        <w:t>threshHold</w:t>
+      </w:r>
+      <w:proofErr w:type="spellEnd"/>
+      <w:r>
+        <w:rPr>
+          <w:rFonts w:ascii="Consolas" w:eastAsia="Times New Roman" w:hAnsi="Consolas" w:cs="Times New Roman"/>
+          <w:color w:val="D4D4D4"/>
+          <w:sz w:val="16"/>
+          <w:szCs w:val="16"/>
+          <w:lang w:eastAsia="en-GB"/>
+        </w:rPr>
+        <w:t xml:space="preserve">, </w:t>
+      </w:r>
+      <w:proofErr w:type="spellStart"/>
+      <w:r>
+        <w:rPr>
+          <w:rFonts w:ascii="Consolas" w:eastAsia="Times New Roman" w:hAnsi="Consolas" w:cs="Times New Roman"/>
+          <w:color w:val="D4D4D4"/>
+          <w:sz w:val="16"/>
+          <w:szCs w:val="16"/>
+          <w:lang w:eastAsia="en-GB"/>
+        </w:rPr>
+        <w:t>pixThresh</w:t>
+      </w:r>
+      <w:proofErr w:type="spellEnd"/>
+      <w:r>
+        <w:rPr>
+          <w:rFonts w:ascii="Consolas" w:eastAsia="Times New Roman" w:hAnsi="Consolas" w:cs="Times New Roman"/>
+          <w:color w:val="D4D4D4"/>
+          <w:sz w:val="16"/>
+          <w:szCs w:val="16"/>
+          <w:lang w:eastAsia="en-GB"/>
+        </w:rPr>
+        <w:t xml:space="preserve">, </w:t>
+      </w:r>
+      <w:proofErr w:type="spellStart"/>
+      <w:r>
+        <w:rPr>
+          <w:rFonts w:ascii="Consolas" w:eastAsia="Times New Roman" w:hAnsi="Consolas" w:cs="Times New Roman"/>
+          <w:color w:val="D4D4D4"/>
+          <w:sz w:val="16"/>
+          <w:szCs w:val="16"/>
+          <w:lang w:eastAsia="en-GB"/>
+        </w:rPr>
+        <w:t>lightBlur</w:t>
+      </w:r>
+      <w:proofErr w:type="spellEnd"/>
+      <w:r>
+        <w:rPr>
+          <w:rFonts w:ascii="Consolas" w:eastAsia="Times New Roman" w:hAnsi="Consolas" w:cs="Times New Roman"/>
+          <w:color w:val="D4D4D4"/>
+          <w:sz w:val="16"/>
+          <w:szCs w:val="16"/>
+          <w:lang w:eastAsia="en-GB"/>
+        </w:rPr>
+        <w:t xml:space="preserve">, </w:t>
+      </w:r>
+      <w:proofErr w:type="spellStart"/>
+      <w:r>
+        <w:rPr>
+          <w:rFonts w:ascii="Consolas" w:eastAsia="Times New Roman" w:hAnsi="Consolas" w:cs="Times New Roman"/>
+          <w:color w:val="D4D4D4"/>
+          <w:sz w:val="16"/>
+          <w:szCs w:val="16"/>
+          <w:lang w:eastAsia="en-GB"/>
+        </w:rPr>
+        <w:t>errode</w:t>
+      </w:r>
+      <w:proofErr w:type="spellEnd"/>
+      <w:r>
+        <w:rPr>
+          <w:rFonts w:ascii="Consolas" w:eastAsia="Times New Roman" w:hAnsi="Consolas" w:cs="Times New Roman"/>
+          <w:color w:val="D4D4D4"/>
+          <w:sz w:val="16"/>
+          <w:szCs w:val="16"/>
+          <w:lang w:eastAsia="en-GB"/>
+        </w:rPr>
+        <w:t>, blur):</w:t>
       </w:r>
     </w:p>
     <w:p>
@@ -7891,7 +8831,29 @@
           <w:szCs w:val="16"/>
           <w:lang w:eastAsia="en-GB"/>
         </w:rPr>
-        <w:t xml:space="preserve">    exitCode = </w:t>
+        <w:t xml:space="preserve">    </w:t>
+      </w:r>
+      <w:proofErr w:type="spellStart"/>
+      <w:r>
+        <w:rPr>
+          <w:rFonts w:ascii="Consolas" w:eastAsia="Times New Roman" w:hAnsi="Consolas" w:cs="Times New Roman"/>
+          <w:color w:val="D4D4D4"/>
+          <w:sz w:val="16"/>
+          <w:szCs w:val="16"/>
+          <w:lang w:eastAsia="en-GB"/>
+        </w:rPr>
+        <w:t>exitCode</w:t>
+      </w:r>
+      <w:proofErr w:type="spellEnd"/>
+      <w:r>
+        <w:rPr>
+          <w:rFonts w:ascii="Consolas" w:eastAsia="Times New Roman" w:hAnsi="Consolas" w:cs="Times New Roman"/>
+          <w:color w:val="D4D4D4"/>
+          <w:sz w:val="16"/>
+          <w:szCs w:val="16"/>
+          <w:lang w:eastAsia="en-GB"/>
+        </w:rPr>
+        <w:t xml:space="preserve"> = </w:t>
       </w:r>
       <w:r>
         <w:rPr>
@@ -7944,7 +8906,51 @@
           <w:szCs w:val="16"/>
           <w:lang w:eastAsia="en-GB"/>
         </w:rPr>
-        <w:t xml:space="preserve">    greyMaster = cv2.cvtColor(img, cv2.COLOR_BGR2GRAY) </w:t>
+        <w:t xml:space="preserve">    </w:t>
+      </w:r>
+      <w:proofErr w:type="spellStart"/>
+      <w:r>
+        <w:rPr>
+          <w:rFonts w:ascii="Consolas" w:eastAsia="Times New Roman" w:hAnsi="Consolas" w:cs="Times New Roman"/>
+          <w:color w:val="D4D4D4"/>
+          <w:sz w:val="16"/>
+          <w:szCs w:val="16"/>
+          <w:lang w:eastAsia="en-GB"/>
+        </w:rPr>
+        <w:t>greyMaster</w:t>
+      </w:r>
+      <w:proofErr w:type="spellEnd"/>
+      <w:r>
+        <w:rPr>
+          <w:rFonts w:ascii="Consolas" w:eastAsia="Times New Roman" w:hAnsi="Consolas" w:cs="Times New Roman"/>
+          <w:color w:val="D4D4D4"/>
+          <w:sz w:val="16"/>
+          <w:szCs w:val="16"/>
+          <w:lang w:eastAsia="en-GB"/>
+        </w:rPr>
+        <w:t xml:space="preserve"> = cv2.cvtColor(</w:t>
+      </w:r>
+      <w:proofErr w:type="spellStart"/>
+      <w:r>
+        <w:rPr>
+          <w:rFonts w:ascii="Consolas" w:eastAsia="Times New Roman" w:hAnsi="Consolas" w:cs="Times New Roman"/>
+          <w:color w:val="D4D4D4"/>
+          <w:sz w:val="16"/>
+          <w:szCs w:val="16"/>
+          <w:lang w:eastAsia="en-GB"/>
+        </w:rPr>
+        <w:t>img</w:t>
+      </w:r>
+      <w:proofErr w:type="spellEnd"/>
+      <w:r>
+        <w:rPr>
+          <w:rFonts w:ascii="Consolas" w:eastAsia="Times New Roman" w:hAnsi="Consolas" w:cs="Times New Roman"/>
+          <w:color w:val="D4D4D4"/>
+          <w:sz w:val="16"/>
+          <w:szCs w:val="16"/>
+          <w:lang w:eastAsia="en-GB"/>
+        </w:rPr>
+        <w:t xml:space="preserve">, cv2.COLOR_BGR2GRAY) </w:t>
       </w:r>
       <w:r>
         <w:rPr>
@@ -8023,7 +9029,75 @@
           <w:szCs w:val="16"/>
           <w:lang w:eastAsia="en-GB"/>
         </w:rPr>
-        <w:t xml:space="preserve">    lightBlur = cv2.blur(greyMaster, (lightBlur,lightBlur)) </w:t>
+        <w:t xml:space="preserve">    </w:t>
+      </w:r>
+      <w:proofErr w:type="spellStart"/>
+      <w:r>
+        <w:rPr>
+          <w:rFonts w:ascii="Consolas" w:eastAsia="Times New Roman" w:hAnsi="Consolas" w:cs="Times New Roman"/>
+          <w:color w:val="D4D4D4"/>
+          <w:sz w:val="16"/>
+          <w:szCs w:val="16"/>
+          <w:lang w:eastAsia="en-GB"/>
+        </w:rPr>
+        <w:t>lightBlur</w:t>
+      </w:r>
+      <w:proofErr w:type="spellEnd"/>
+      <w:r>
+        <w:rPr>
+          <w:rFonts w:ascii="Consolas" w:eastAsia="Times New Roman" w:hAnsi="Consolas" w:cs="Times New Roman"/>
+          <w:color w:val="D4D4D4"/>
+          <w:sz w:val="16"/>
+          <w:szCs w:val="16"/>
+          <w:lang w:eastAsia="en-GB"/>
+        </w:rPr>
+        <w:t xml:space="preserve"> = cv2.blur(</w:t>
+      </w:r>
+      <w:proofErr w:type="spellStart"/>
+      <w:r>
+        <w:rPr>
+          <w:rFonts w:ascii="Consolas" w:eastAsia="Times New Roman" w:hAnsi="Consolas" w:cs="Times New Roman"/>
+          <w:color w:val="D4D4D4"/>
+          <w:sz w:val="16"/>
+          <w:szCs w:val="16"/>
+          <w:lang w:eastAsia="en-GB"/>
+        </w:rPr>
+        <w:t>greyMaster</w:t>
+      </w:r>
+      <w:proofErr w:type="spellEnd"/>
+      <w:r>
+        <w:rPr>
+          <w:rFonts w:ascii="Consolas" w:eastAsia="Times New Roman" w:hAnsi="Consolas" w:cs="Times New Roman"/>
+          <w:color w:val="D4D4D4"/>
+          <w:sz w:val="16"/>
+          <w:szCs w:val="16"/>
+          <w:lang w:eastAsia="en-GB"/>
+        </w:rPr>
+        <w:t>, (</w:t>
+      </w:r>
+      <w:proofErr w:type="spellStart"/>
+      <w:proofErr w:type="gramStart"/>
+      <w:r>
+        <w:rPr>
+          <w:rFonts w:ascii="Consolas" w:eastAsia="Times New Roman" w:hAnsi="Consolas" w:cs="Times New Roman"/>
+          <w:color w:val="D4D4D4"/>
+          <w:sz w:val="16"/>
+          <w:szCs w:val="16"/>
+          <w:lang w:eastAsia="en-GB"/>
+        </w:rPr>
+        <w:t>lightBlur,lightBlur</w:t>
+      </w:r>
+      <w:proofErr w:type="spellEnd"/>
+      <w:proofErr w:type="gramEnd"/>
+      <w:r>
+        <w:rPr>
+          <w:rFonts w:ascii="Consolas" w:eastAsia="Times New Roman" w:hAnsi="Consolas" w:cs="Times New Roman"/>
+          <w:color w:val="D4D4D4"/>
+          <w:sz w:val="16"/>
+          <w:szCs w:val="16"/>
+          <w:lang w:eastAsia="en-GB"/>
+        </w:rPr>
+        <w:t xml:space="preserve">)) </w:t>
       </w:r>
     </w:p>
     <w:p>
@@ -8056,67 +9130,10 @@
           <w:szCs w:val="16"/>
           <w:lang w:eastAsia="en-GB"/>
         </w:rPr>
-        <w:t># adjusted = setLims(lightBlur, 0 ,110) # massively increases time to run</w:t>
-      </w:r>
-    </w:p>
-    <w:p>
-      <w:pPr>
-        <w:shd w:val="clear" w:color="auto" w:fill="1E1E1E"/>
-        <w:spacing w:after="0" w:line="285" w:lineRule="atLeast"/>
-        <w:rPr>
-          <w:rFonts w:ascii="Consolas" w:eastAsia="Times New Roman" w:hAnsi="Consolas" w:cs="Times New Roman"/>
-          <w:color w:val="D4D4D4"/>
-          <w:sz w:val="16"/>
-          <w:szCs w:val="16"/>
-          <w:lang w:eastAsia="en-GB"/>
-        </w:rPr>
-      </w:pPr>
-      <w:r>
-        <w:rPr>
-          <w:rFonts w:ascii="Consolas" w:eastAsia="Times New Roman" w:hAnsi="Consolas" w:cs="Times New Roman"/>
-          <w:color w:val="D4D4D4"/>
-          <w:sz w:val="16"/>
-          <w:szCs w:val="16"/>
-          <w:lang w:eastAsia="en-GB"/>
-        </w:rPr>
-        <w:t>    ret, adjusted = cv2.threshold(lightBlur, pixThresh,pixThresh,cv2.THRESH_TRUNC)</w:t>
-      </w:r>
-    </w:p>
-    <w:p>
-      <w:pPr>
-        <w:shd w:val="clear" w:color="auto" w:fill="1E1E1E"/>
-        <w:spacing w:after="0" w:line="285" w:lineRule="atLeast"/>
-        <w:rPr>
-          <w:rFonts w:ascii="Consolas" w:eastAsia="Times New Roman" w:hAnsi="Consolas" w:cs="Times New Roman"/>
-          <w:color w:val="D4D4D4"/>
-          <w:sz w:val="16"/>
-          <w:szCs w:val="16"/>
-          <w:lang w:eastAsia="en-GB"/>
-        </w:rPr>
-      </w:pPr>
-    </w:p>
-    <w:p>
-      <w:pPr>
-        <w:shd w:val="clear" w:color="auto" w:fill="1E1E1E"/>
-        <w:spacing w:after="0" w:line="285" w:lineRule="atLeast"/>
-        <w:rPr>
-          <w:rFonts w:ascii="Consolas" w:eastAsia="Times New Roman" w:hAnsi="Consolas" w:cs="Times New Roman"/>
-          <w:color w:val="D4D4D4"/>
-          <w:sz w:val="16"/>
-          <w:szCs w:val="16"/>
-          <w:lang w:eastAsia="en-GB"/>
-        </w:rPr>
-      </w:pPr>
-      <w:r>
-        <w:rPr>
-          <w:rFonts w:ascii="Consolas" w:eastAsia="Times New Roman" w:hAnsi="Consolas" w:cs="Times New Roman"/>
-          <w:color w:val="D4D4D4"/>
-          <w:sz w:val="16"/>
-          <w:szCs w:val="16"/>
-          <w:lang w:eastAsia="en-GB"/>
-        </w:rPr>
-        <w:t xml:space="preserve">    kernel = np.ones((errode,errode),np.uint8) </w:t>
-      </w:r>
+        <w:t xml:space="preserve"># adjusted = </w:t>
+      </w:r>
+      <w:proofErr w:type="spellStart"/>
+      <w:proofErr w:type="gramStart"/>
       <w:r>
         <w:rPr>
           <w:rFonts w:ascii="Consolas" w:eastAsia="Times New Roman" w:hAnsi="Consolas" w:cs="Times New Roman"/>
@@ -8125,7 +9142,41 @@
           <w:szCs w:val="16"/>
           <w:lang w:eastAsia="en-GB"/>
         </w:rPr>
-        <w:t># forms the matrix used when eroding</w:t>
+        <w:t>setLims</w:t>
+      </w:r>
+      <w:proofErr w:type="spellEnd"/>
+      <w:r>
+        <w:rPr>
+          <w:rFonts w:ascii="Consolas" w:eastAsia="Times New Roman" w:hAnsi="Consolas" w:cs="Times New Roman"/>
+          <w:color w:val="6A9955"/>
+          <w:sz w:val="16"/>
+          <w:szCs w:val="16"/>
+          <w:lang w:eastAsia="en-GB"/>
+        </w:rPr>
+        <w:t>(</w:t>
+      </w:r>
+      <w:proofErr w:type="spellStart"/>
+      <w:proofErr w:type="gramEnd"/>
+      <w:r>
+        <w:rPr>
+          <w:rFonts w:ascii="Consolas" w:eastAsia="Times New Roman" w:hAnsi="Consolas" w:cs="Times New Roman"/>
+          <w:color w:val="6A9955"/>
+          <w:sz w:val="16"/>
+          <w:szCs w:val="16"/>
+          <w:lang w:eastAsia="en-GB"/>
+        </w:rPr>
+        <w:t>lightBlur</w:t>
+      </w:r>
+      <w:proofErr w:type="spellEnd"/>
+      <w:r>
+        <w:rPr>
+          <w:rFonts w:ascii="Consolas" w:eastAsia="Times New Roman" w:hAnsi="Consolas" w:cs="Times New Roman"/>
+          <w:color w:val="6A9955"/>
+          <w:sz w:val="16"/>
+          <w:szCs w:val="16"/>
+          <w:lang w:eastAsia="en-GB"/>
+        </w:rPr>
+        <w:t>, 0 ,110) # massively increases time to run</w:t>
       </w:r>
     </w:p>
     <w:p>
@@ -8148,7 +9199,200 @@
           <w:szCs w:val="16"/>
           <w:lang w:eastAsia="en-GB"/>
         </w:rPr>
-        <w:t xml:space="preserve">    erosion = cv2.erode(adjusted,kernel,iterations = </w:t>
+        <w:t>    ret, adjusted = cv2.threshold(</w:t>
+      </w:r>
+      <w:proofErr w:type="spellStart"/>
+      <w:r>
+        <w:rPr>
+          <w:rFonts w:ascii="Consolas" w:eastAsia="Times New Roman" w:hAnsi="Consolas" w:cs="Times New Roman"/>
+          <w:color w:val="D4D4D4"/>
+          <w:sz w:val="16"/>
+          <w:szCs w:val="16"/>
+          <w:lang w:eastAsia="en-GB"/>
+        </w:rPr>
+        <w:t>lightBlur</w:t>
+      </w:r>
+      <w:proofErr w:type="spellEnd"/>
+      <w:r>
+        <w:rPr>
+          <w:rFonts w:ascii="Consolas" w:eastAsia="Times New Roman" w:hAnsi="Consolas" w:cs="Times New Roman"/>
+          <w:color w:val="D4D4D4"/>
+          <w:sz w:val="16"/>
+          <w:szCs w:val="16"/>
+          <w:lang w:eastAsia="en-GB"/>
+        </w:rPr>
+        <w:t xml:space="preserve">, </w:t>
+      </w:r>
+      <w:proofErr w:type="gramStart"/>
+      <w:r>
+        <w:rPr>
+          <w:rFonts w:ascii="Consolas" w:eastAsia="Times New Roman" w:hAnsi="Consolas" w:cs="Times New Roman"/>
+          <w:color w:val="D4D4D4"/>
+          <w:sz w:val="16"/>
+          <w:szCs w:val="16"/>
+          <w:lang w:eastAsia="en-GB"/>
+        </w:rPr>
+        <w:t>pixThresh,pixThresh</w:t>
+      </w:r>
+      <w:proofErr w:type="gramEnd"/>
+      <w:r>
+        <w:rPr>
+          <w:rFonts w:ascii="Consolas" w:eastAsia="Times New Roman" w:hAnsi="Consolas" w:cs="Times New Roman"/>
+          <w:color w:val="D4D4D4"/>
+          <w:sz w:val="16"/>
+          <w:szCs w:val="16"/>
+          <w:lang w:eastAsia="en-GB"/>
+        </w:rPr>
+        <w:t>,cv2.THRESH_TRUNC)</w:t>
+      </w:r>
+    </w:p>
+    <w:p>
+      <w:pPr>
+        <w:shd w:val="clear" w:color="auto" w:fill="1E1E1E"/>
+        <w:spacing w:after="0" w:line="285" w:lineRule="atLeast"/>
+        <w:rPr>
+          <w:rFonts w:ascii="Consolas" w:eastAsia="Times New Roman" w:hAnsi="Consolas" w:cs="Times New Roman"/>
+          <w:color w:val="D4D4D4"/>
+          <w:sz w:val="16"/>
+          <w:szCs w:val="16"/>
+          <w:lang w:eastAsia="en-GB"/>
+        </w:rPr>
+      </w:pPr>
+    </w:p>
+    <w:p>
+      <w:pPr>
+        <w:shd w:val="clear" w:color="auto" w:fill="1E1E1E"/>
+        <w:spacing w:after="0" w:line="285" w:lineRule="atLeast"/>
+        <w:rPr>
+          <w:rFonts w:ascii="Consolas" w:eastAsia="Times New Roman" w:hAnsi="Consolas" w:cs="Times New Roman"/>
+          <w:color w:val="D4D4D4"/>
+          <w:sz w:val="16"/>
+          <w:szCs w:val="16"/>
+          <w:lang w:eastAsia="en-GB"/>
+        </w:rPr>
+      </w:pPr>
+      <w:r>
+        <w:rPr>
+          <w:rFonts w:ascii="Consolas" w:eastAsia="Times New Roman" w:hAnsi="Consolas" w:cs="Times New Roman"/>
+          <w:color w:val="D4D4D4"/>
+          <w:sz w:val="16"/>
+          <w:szCs w:val="16"/>
+          <w:lang w:eastAsia="en-GB"/>
+        </w:rPr>
+        <w:t xml:space="preserve">    kernel = </w:t>
+      </w:r>
+      <w:proofErr w:type="spellStart"/>
+      <w:proofErr w:type="gramStart"/>
+      <w:r>
+        <w:rPr>
+          <w:rFonts w:ascii="Consolas" w:eastAsia="Times New Roman" w:hAnsi="Consolas" w:cs="Times New Roman"/>
+          <w:color w:val="D4D4D4"/>
+          <w:sz w:val="16"/>
+          <w:szCs w:val="16"/>
+          <w:lang w:eastAsia="en-GB"/>
+        </w:rPr>
+        <w:t>np.ones</w:t>
+      </w:r>
+      <w:proofErr w:type="spellEnd"/>
+      <w:proofErr w:type="gramEnd"/>
+      <w:r>
+        <w:rPr>
+          <w:rFonts w:ascii="Consolas" w:eastAsia="Times New Roman" w:hAnsi="Consolas" w:cs="Times New Roman"/>
+          <w:color w:val="D4D4D4"/>
+          <w:sz w:val="16"/>
+          <w:szCs w:val="16"/>
+          <w:lang w:eastAsia="en-GB"/>
+        </w:rPr>
+        <w:t>((</w:t>
+      </w:r>
+      <w:proofErr w:type="spellStart"/>
+      <w:r>
+        <w:rPr>
+          <w:rFonts w:ascii="Consolas" w:eastAsia="Times New Roman" w:hAnsi="Consolas" w:cs="Times New Roman"/>
+          <w:color w:val="D4D4D4"/>
+          <w:sz w:val="16"/>
+          <w:szCs w:val="16"/>
+          <w:lang w:eastAsia="en-GB"/>
+        </w:rPr>
+        <w:t>errode,errode</w:t>
+      </w:r>
+      <w:proofErr w:type="spellEnd"/>
+      <w:r>
+        <w:rPr>
+          <w:rFonts w:ascii="Consolas" w:eastAsia="Times New Roman" w:hAnsi="Consolas" w:cs="Times New Roman"/>
+          <w:color w:val="D4D4D4"/>
+          <w:sz w:val="16"/>
+          <w:szCs w:val="16"/>
+          <w:lang w:eastAsia="en-GB"/>
+        </w:rPr>
+        <w:t xml:space="preserve">),np.uint8) </w:t>
+      </w:r>
+      <w:r>
+        <w:rPr>
+          <w:rFonts w:ascii="Consolas" w:eastAsia="Times New Roman" w:hAnsi="Consolas" w:cs="Times New Roman"/>
+          <w:color w:val="6A9955"/>
+          <w:sz w:val="16"/>
+          <w:szCs w:val="16"/>
+          <w:lang w:eastAsia="en-GB"/>
+        </w:rPr>
+        <w:t># forms the matrix used when eroding</w:t>
+      </w:r>
+    </w:p>
+    <w:p>
+      <w:pPr>
+        <w:shd w:val="clear" w:color="auto" w:fill="1E1E1E"/>
+        <w:spacing w:after="0" w:line="285" w:lineRule="atLeast"/>
+        <w:rPr>
+          <w:rFonts w:ascii="Consolas" w:eastAsia="Times New Roman" w:hAnsi="Consolas" w:cs="Times New Roman"/>
+          <w:color w:val="D4D4D4"/>
+          <w:sz w:val="16"/>
+          <w:szCs w:val="16"/>
+          <w:lang w:eastAsia="en-GB"/>
+        </w:rPr>
+      </w:pPr>
+      <w:r>
+        <w:rPr>
+          <w:rFonts w:ascii="Consolas" w:eastAsia="Times New Roman" w:hAnsi="Consolas" w:cs="Times New Roman"/>
+          <w:color w:val="D4D4D4"/>
+          <w:sz w:val="16"/>
+          <w:szCs w:val="16"/>
+          <w:lang w:eastAsia="en-GB"/>
+        </w:rPr>
+        <w:t>    erosion = cv2.erode(</w:t>
+      </w:r>
+      <w:proofErr w:type="spellStart"/>
+      <w:proofErr w:type="gramStart"/>
+      <w:r>
+        <w:rPr>
+          <w:rFonts w:ascii="Consolas" w:eastAsia="Times New Roman" w:hAnsi="Consolas" w:cs="Times New Roman"/>
+          <w:color w:val="D4D4D4"/>
+          <w:sz w:val="16"/>
+          <w:szCs w:val="16"/>
+          <w:lang w:eastAsia="en-GB"/>
+        </w:rPr>
+        <w:t>adjusted,kernel</w:t>
+      </w:r>
+      <w:proofErr w:type="gramEnd"/>
+      <w:r>
+        <w:rPr>
+          <w:rFonts w:ascii="Consolas" w:eastAsia="Times New Roman" w:hAnsi="Consolas" w:cs="Times New Roman"/>
+          <w:color w:val="D4D4D4"/>
+          <w:sz w:val="16"/>
+          <w:szCs w:val="16"/>
+          <w:lang w:eastAsia="en-GB"/>
+        </w:rPr>
+        <w:t>,iterations</w:t>
+      </w:r>
+      <w:proofErr w:type="spellEnd"/>
+      <w:r>
+        <w:rPr>
+          <w:rFonts w:ascii="Consolas" w:eastAsia="Times New Roman" w:hAnsi="Consolas" w:cs="Times New Roman"/>
+          <w:color w:val="D4D4D4"/>
+          <w:sz w:val="16"/>
+          <w:szCs w:val="16"/>
+          <w:lang w:eastAsia="en-GB"/>
+        </w:rPr>
+        <w:t xml:space="preserve"> = </w:t>
       </w:r>
       <w:r>
         <w:rPr>
@@ -8247,7 +9491,53 @@
           <w:szCs w:val="16"/>
           <w:lang w:eastAsia="en-GB"/>
         </w:rPr>
-        <w:t>    greyBlur = cv2.blur(erosion, (blur,blur))</w:t>
+        <w:t xml:space="preserve">    </w:t>
+      </w:r>
+      <w:proofErr w:type="spellStart"/>
+      <w:r>
+        <w:rPr>
+          <w:rFonts w:ascii="Consolas" w:eastAsia="Times New Roman" w:hAnsi="Consolas" w:cs="Times New Roman"/>
+          <w:color w:val="D4D4D4"/>
+          <w:sz w:val="16"/>
+          <w:szCs w:val="16"/>
+          <w:lang w:eastAsia="en-GB"/>
+        </w:rPr>
+        <w:t>greyBlur</w:t>
+      </w:r>
+      <w:proofErr w:type="spellEnd"/>
+      <w:r>
+        <w:rPr>
+          <w:rFonts w:ascii="Consolas" w:eastAsia="Times New Roman" w:hAnsi="Consolas" w:cs="Times New Roman"/>
+          <w:color w:val="D4D4D4"/>
+          <w:sz w:val="16"/>
+          <w:szCs w:val="16"/>
+          <w:lang w:eastAsia="en-GB"/>
+        </w:rPr>
+        <w:t xml:space="preserve"> = cv2.blur(erosion, (</w:t>
+      </w:r>
+      <w:proofErr w:type="spellStart"/>
+      <w:proofErr w:type="gramStart"/>
+      <w:r>
+        <w:rPr>
+          <w:rFonts w:ascii="Consolas" w:eastAsia="Times New Roman" w:hAnsi="Consolas" w:cs="Times New Roman"/>
+          <w:color w:val="D4D4D4"/>
+          <w:sz w:val="16"/>
+          <w:szCs w:val="16"/>
+          <w:lang w:eastAsia="en-GB"/>
+        </w:rPr>
+        <w:t>blur,blur</w:t>
+      </w:r>
+      <w:proofErr w:type="spellEnd"/>
+      <w:proofErr w:type="gramEnd"/>
+      <w:r>
+        <w:rPr>
+          <w:rFonts w:ascii="Consolas" w:eastAsia="Times New Roman" w:hAnsi="Consolas" w:cs="Times New Roman"/>
+          <w:color w:val="D4D4D4"/>
+          <w:sz w:val="16"/>
+          <w:szCs w:val="16"/>
+          <w:lang w:eastAsia="en-GB"/>
+        </w:rPr>
+        <w:t>))</w:t>
       </w:r>
     </w:p>
     <w:p>
@@ -8280,7 +9570,29 @@
           <w:szCs w:val="16"/>
           <w:lang w:eastAsia="en-GB"/>
         </w:rPr>
-        <w:t>#threshold on Gray image</w:t>
+        <w:t xml:space="preserve">#threshold on </w:t>
+      </w:r>
+      <w:proofErr w:type="gramStart"/>
+      <w:r>
+        <w:rPr>
+          <w:rFonts w:ascii="Consolas" w:eastAsia="Times New Roman" w:hAnsi="Consolas" w:cs="Times New Roman"/>
+          <w:color w:val="6A9955"/>
+          <w:sz w:val="16"/>
+          <w:szCs w:val="16"/>
+          <w:lang w:eastAsia="en-GB"/>
+        </w:rPr>
+        <w:t>Gray</w:t>
+      </w:r>
+      <w:proofErr w:type="gramEnd"/>
+      <w:r>
+        <w:rPr>
+          <w:rFonts w:ascii="Consolas" w:eastAsia="Times New Roman" w:hAnsi="Consolas" w:cs="Times New Roman"/>
+          <w:color w:val="6A9955"/>
+          <w:sz w:val="16"/>
+          <w:szCs w:val="16"/>
+          <w:lang w:eastAsia="en-GB"/>
+        </w:rPr>
+        <w:t xml:space="preserve"> image</w:t>
       </w:r>
     </w:p>
     <w:p>
@@ -8305,6 +9617,7 @@
         </w:rPr>
         <w:t>    thresh = cv2.adaptiveThreshold(greyBlur,</w:t>
       </w:r>
+      <w:proofErr w:type="gramStart"/>
       <w:r>
         <w:rPr>
           <w:rFonts w:ascii="Consolas" w:eastAsia="Times New Roman" w:hAnsi="Consolas" w:cs="Times New Roman"/>
@@ -8323,7 +9636,18 @@
           <w:szCs w:val="16"/>
           <w:lang w:eastAsia="en-GB"/>
         </w:rPr>
-        <w:t xml:space="preserve">,cv2.ADAPTIVE_THRESH_MEAN_C, cv2.THRESH_BINARY, </w:t>
+        <w:t>,cv2.ADAPTIVE</w:t>
+      </w:r>
+      <w:proofErr w:type="gramEnd"/>
+      <w:r>
+        <w:rPr>
+          <w:rFonts w:ascii="Consolas" w:eastAsia="Times New Roman" w:hAnsi="Consolas" w:cs="Times New Roman"/>
+          <w:color w:val="D4D4D4"/>
+          <w:sz w:val="16"/>
+          <w:szCs w:val="16"/>
+          <w:lang w:eastAsia="en-GB"/>
+        </w:rPr>
+        <w:t xml:space="preserve">_THRESH_MEAN_C, cv2.THRESH_BINARY, </w:t>
       </w:r>
       <w:r>
         <w:rPr>
@@ -8726,13 +10050,48 @@
           <w:szCs w:val="16"/>
           <w:lang w:eastAsia="en-GB"/>
         </w:rPr>
-        <w:t>    cnts = cv2.findContours(blob, cv2.RETR_EXTERNAL, cv2.CHAIN_APPROX_SIMPLE)</w:t>
+        <w:t xml:space="preserve">    </w:t>
+      </w:r>
+      <w:proofErr w:type="spellStart"/>
+      <w:r>
+        <w:rPr>
+          <w:rFonts w:ascii="Consolas" w:eastAsia="Times New Roman" w:hAnsi="Consolas" w:cs="Times New Roman"/>
+          <w:color w:val="D4D4D4"/>
+          <w:sz w:val="16"/>
+          <w:szCs w:val="16"/>
+          <w:lang w:eastAsia="en-GB"/>
+        </w:rPr>
+        <w:t>cnts</w:t>
+      </w:r>
+      <w:proofErr w:type="spellEnd"/>
+      <w:r>
+        <w:rPr>
+          <w:rFonts w:ascii="Consolas" w:eastAsia="Times New Roman" w:hAnsi="Consolas" w:cs="Times New Roman"/>
+          <w:color w:val="D4D4D4"/>
+          <w:sz w:val="16"/>
+          <w:szCs w:val="16"/>
+          <w:lang w:eastAsia="en-GB"/>
+        </w:rPr>
+        <w:t xml:space="preserve"> = cv2.findContours(blob, cv2.RETR_EXTERNAL, cv2.CHAIN_APPROX_SIMPLE)</w:t>
       </w:r>
     </w:p>
     <w:p/>
     <w:p>
       <w:r>
-        <w:t>Code Snippet 3, first half of the “findDefcet()” function</w:t>
+        <w:t>Code Snippet 3, first half of the “</w:t>
+      </w:r>
+      <w:proofErr w:type="spellStart"/>
+      <w:proofErr w:type="gramStart"/>
+      <w:r>
+        <w:t>findDefcet</w:t>
+      </w:r>
+      <w:proofErr w:type="spellEnd"/>
+      <w:r>
+        <w:t>(</w:t>
+      </w:r>
+      <w:proofErr w:type="gramEnd"/>
+      <w:r>
+        <w:t>)” function</w:t>
       </w:r>
       <w:r>
         <w:t>.</w:t>
@@ -8740,16 +10099,55 @@
     </w:p>
     <w:p>
       <w:r>
-        <w:t>First a light blur is a applied using the “blur()” function shown in code snippet 3 to shrink highlights and shadows and obscure the weave. This blur is achieved in the same way as blurring in the first sprit was and the factor the image was blurred by is controlled by the “lightBlur” parameter.</w:t>
-      </w:r>
-    </w:p>
-    <w:p>
-      <w:r>
-        <w:t>Highlights and shadows produced by inconsistent lighting needed to be removed. This was done by the function “setLims()” this function is supplied with an image and a lower and upper bound. The image is then iterated through, and new image array is created each pixels is appended to the new image array. However, if any pixel has a lower value of than the lower bound supplied it is appended as the lower bound, if any pixel has a value higher than the upper bound it is appended as the upper bound. Once every pixel had been processed the new image array is returned. The maximum and pixel threshold are both determined by the parameter “</w:t>
-      </w:r>
+        <w:t>First a light blur is a applied using the “</w:t>
+      </w:r>
+      <w:proofErr w:type="gramStart"/>
+      <w:r>
+        <w:t>blur(</w:t>
+      </w:r>
+      <w:proofErr w:type="gramEnd"/>
+      <w:r>
+        <w:t>)” function shown in code snippet 3 to shrink highlights and shadows and obscure the weave. This blur is achieved in the same way as blurring in the first sprit was and the factor the image was blurred by is controlled by the “</w:t>
+      </w:r>
+      <w:proofErr w:type="spellStart"/>
+      <w:r>
+        <w:t>lightBlur</w:t>
+      </w:r>
+      <w:proofErr w:type="spellEnd"/>
+      <w:r>
+        <w:t>” parameter.</w:t>
+      </w:r>
+    </w:p>
+    <w:p>
+      <w:r>
+        <w:t>Highlights and shadows produced by inconsistent lighting needed to be removed. This was done by the function “</w:t>
+      </w:r>
+      <w:proofErr w:type="spellStart"/>
+      <w:proofErr w:type="gramStart"/>
+      <w:r>
+        <w:t>setLims</w:t>
+      </w:r>
+      <w:proofErr w:type="spellEnd"/>
+      <w:r>
+        <w:t>(</w:t>
+      </w:r>
+      <w:proofErr w:type="gramEnd"/>
+      <w:r>
+        <w:t xml:space="preserve">)” this function is supplied with an image and a lower and upper bound. The image is then iterated through, and new image array is created each </w:t>
+      </w:r>
+      <w:proofErr w:type="gramStart"/>
+      <w:r>
+        <w:t>pixels</w:t>
+      </w:r>
+      <w:proofErr w:type="gramEnd"/>
+      <w:r>
+        <w:t xml:space="preserve"> is appended to the new image array. However, if any pixel has a lower value of than the lower bound supplied it is appended as the lower bound, if any pixel has a value higher than the upper bound it is appended as the upper bound. Once every pixel had been processed the new image array is returned. The maximum and pixel threshold are both determined by the parameter “</w:t>
+      </w:r>
+      <w:proofErr w:type="spellStart"/>
       <w:r>
         <w:t>pixThresh</w:t>
       </w:r>
+      <w:proofErr w:type="spellEnd"/>
       <w:r>
         <w:t>”.</w:t>
       </w:r>
@@ -8757,7 +10155,15 @@
     <w:p>
       <w:r>
         <w:lastRenderedPageBreak/>
-        <w:t xml:space="preserve"> While this implementation worked its sequential implementation proved too slow and instead OpenCV thresholding was used to remove highlights. The thresholding was done using the same “threshold()” function, using a max and threshold value of 110 and the “</w:t>
+        <w:t xml:space="preserve"> While this implementation worked its sequential implementation proved too slow and instead OpenCV thresholding was used to remove highlights. The thresholding was done using the same “</w:t>
+      </w:r>
+      <w:proofErr w:type="gramStart"/>
+      <w:r>
+        <w:t>threshold(</w:t>
+      </w:r>
+      <w:proofErr w:type="gramEnd"/>
+      <w:r>
+        <w:t>)” function, using a max and threshold value of 110 and the “</w:t>
       </w:r>
       <w:r>
         <w:t>THRESH_TRUNC</w:t>
@@ -8963,7 +10369,23 @@
         <w:t>OpenCV contour finding is then used outline or bound the shape of the defect or defects</w:t>
       </w:r>
       <w:r>
-        <w:t>. It woks by finding all points on the boundary of an object if these points then form a loop a contour is found. This works best when used on binary images, where the object is white, and the background is black. This is another reason why adaptive thresholding was applied and why the image is inverted after the morphological transformation</w:t>
+        <w:t xml:space="preserve">. </w:t>
+      </w:r>
+      <w:proofErr w:type="gramStart"/>
+      <w:r>
+        <w:t>It</w:t>
+      </w:r>
+      <w:proofErr w:type="gramEnd"/>
+      <w:r>
+        <w:t xml:space="preserve"> </w:t>
+      </w:r>
+      <w:proofErr w:type="spellStart"/>
+      <w:r>
+        <w:t>woks</w:t>
+      </w:r>
+      <w:proofErr w:type="spellEnd"/>
+      <w:r>
+        <w:t xml:space="preserve"> by finding all points on the boundary of an object if these points then form a loop a contour is found. This works best when used on binary images, where the object is white, and the background is black. This is another reason why adaptive thresholding was applied and why the image is inverted after the morphological transformation</w:t>
       </w:r>
       <w:r>
         <w:t>s</w:t>
@@ -8975,10 +10397,26 @@
     <w:p>
       <w:r>
         <w:lastRenderedPageBreak/>
-        <w:t>The end of the function simply checks if the size of any of the contours found is over a given value and is so the tile is deemed defective</w:t>
-      </w:r>
-      <w:r>
-        <w:t xml:space="preserve"> and an “exitCode” of 0 is returned.</w:t>
+        <w:t xml:space="preserve">The end of the function simply checks if the size of any of the contours found is over a given value and </w:t>
+      </w:r>
+      <w:proofErr w:type="gramStart"/>
+      <w:r>
+        <w:t>is</w:t>
+      </w:r>
+      <w:proofErr w:type="gramEnd"/>
+      <w:r>
+        <w:t xml:space="preserve"> so the tile is deemed defective</w:t>
+      </w:r>
+      <w:r>
+        <w:t xml:space="preserve"> and an “</w:t>
+      </w:r>
+      <w:proofErr w:type="spellStart"/>
+      <w:r>
+        <w:t>exitCode</w:t>
+      </w:r>
+      <w:proofErr w:type="spellEnd"/>
+      <w:r>
+        <w:t>” of 0 is returned.</w:t>
       </w:r>
     </w:p>
     <w:p/>
@@ -8993,6 +10431,7 @@
       </w:r>
       <w:bookmarkEnd w:id="28"/>
     </w:p>
+    <w:p/>
     <w:p>
       <w:pPr>
         <w:pStyle w:val="Heading2"/>
@@ -9777,8 +11216,13 @@
       <w:pPr>
         <w:spacing w:line="276" w:lineRule="auto"/>
       </w:pPr>
-      <w:r>
-        <w:t>Adanur, S., 2020. Handbook of weaving. CRC press.</w:t>
+      <w:proofErr w:type="spellStart"/>
+      <w:r>
+        <w:t>Adanur</w:t>
+      </w:r>
+      <w:proofErr w:type="spellEnd"/>
+      <w:r>
+        <w:t>, S., 2020. Handbook of weaving. CRC press.</w:t>
       </w:r>
     </w:p>
     <w:p>
@@ -9794,7 +11238,15 @@
         <w:spacing w:line="276" w:lineRule="auto"/>
       </w:pPr>
       <w:r>
-        <w:t>Perkins, W.S., 1991. A Review of Textile Dyeing Processes. Textile Chemist &amp; Colorist, 23(8).</w:t>
+        <w:t xml:space="preserve">Perkins, W.S., 1991. A Review of Textile Dyeing Processes. Textile Chemist &amp; </w:t>
+      </w:r>
+      <w:proofErr w:type="spellStart"/>
+      <w:r>
+        <w:t>Colorist</w:t>
+      </w:r>
+      <w:proofErr w:type="spellEnd"/>
+      <w:r>
+        <w:t>, 23(8).</w:t>
       </w:r>
     </w:p>
     <w:p>
@@ -9809,8 +11261,75 @@
           <w:szCs w:val="20"/>
           <w:shd w:val="clear" w:color="auto" w:fill="FFFFFF"/>
         </w:rPr>
-        <w:t>Silvestre-Blanes, J., Albero-Albero, T., Miralles, I., Pérez-Llorens, R. and Moreno, J., 2019. A public fabric database for defect detection methods and results. </w:t>
-      </w:r>
+        <w:t xml:space="preserve">Silvestre-Blanes, J., </w:t>
+      </w:r>
+      <w:proofErr w:type="spellStart"/>
+      <w:r>
+        <w:rPr>
+          <w:rFonts w:ascii="Arial" w:hAnsi="Arial" w:cs="Arial"/>
+          <w:color w:val="222222"/>
+          <w:sz w:val="20"/>
+          <w:szCs w:val="20"/>
+          <w:shd w:val="clear" w:color="auto" w:fill="FFFFFF"/>
+        </w:rPr>
+        <w:t>Albero-Albero</w:t>
+      </w:r>
+      <w:proofErr w:type="spellEnd"/>
+      <w:r>
+        <w:rPr>
+          <w:rFonts w:ascii="Arial" w:hAnsi="Arial" w:cs="Arial"/>
+          <w:color w:val="222222"/>
+          <w:sz w:val="20"/>
+          <w:szCs w:val="20"/>
+          <w:shd w:val="clear" w:color="auto" w:fill="FFFFFF"/>
+        </w:rPr>
+        <w:t xml:space="preserve">, T., </w:t>
+      </w:r>
+      <w:proofErr w:type="spellStart"/>
+      <w:r>
+        <w:rPr>
+          <w:rFonts w:ascii="Arial" w:hAnsi="Arial" w:cs="Arial"/>
+          <w:color w:val="222222"/>
+          <w:sz w:val="20"/>
+          <w:szCs w:val="20"/>
+          <w:shd w:val="clear" w:color="auto" w:fill="FFFFFF"/>
+        </w:rPr>
+        <w:t>Miralles</w:t>
+      </w:r>
+      <w:proofErr w:type="spellEnd"/>
+      <w:r>
+        <w:rPr>
+          <w:rFonts w:ascii="Arial" w:hAnsi="Arial" w:cs="Arial"/>
+          <w:color w:val="222222"/>
+          <w:sz w:val="20"/>
+          <w:szCs w:val="20"/>
+          <w:shd w:val="clear" w:color="auto" w:fill="FFFFFF"/>
+        </w:rPr>
+        <w:t>, I., Pérez-</w:t>
+      </w:r>
+      <w:proofErr w:type="spellStart"/>
+      <w:r>
+        <w:rPr>
+          <w:rFonts w:ascii="Arial" w:hAnsi="Arial" w:cs="Arial"/>
+          <w:color w:val="222222"/>
+          <w:sz w:val="20"/>
+          <w:szCs w:val="20"/>
+          <w:shd w:val="clear" w:color="auto" w:fill="FFFFFF"/>
+        </w:rPr>
+        <w:t>Llorens</w:t>
+      </w:r>
+      <w:proofErr w:type="spellEnd"/>
+      <w:r>
+        <w:rPr>
+          <w:rFonts w:ascii="Arial" w:hAnsi="Arial" w:cs="Arial"/>
+          <w:color w:val="222222"/>
+          <w:sz w:val="20"/>
+          <w:szCs w:val="20"/>
+          <w:shd w:val="clear" w:color="auto" w:fill="FFFFFF"/>
+        </w:rPr>
+        <w:t>, R. and Moreno, J., 2019. A public fabric database for defect detection methods and results. </w:t>
+      </w:r>
+      <w:proofErr w:type="spellStart"/>
       <w:r>
         <w:rPr>
           <w:rFonts w:ascii="Arial" w:hAnsi="Arial" w:cs="Arial"/>
@@ -9821,7 +11340,20 @@
           <w:szCs w:val="20"/>
           <w:shd w:val="clear" w:color="auto" w:fill="FFFFFF"/>
         </w:rPr>
-        <w:t xml:space="preserve">Aitex. </w:t>
+        <w:t>Aitex</w:t>
+      </w:r>
+      <w:proofErr w:type="spellEnd"/>
+      <w:r>
+        <w:rPr>
+          <w:rFonts w:ascii="Arial" w:hAnsi="Arial" w:cs="Arial"/>
+          <w:i/>
+          <w:iCs/>
+          <w:color w:val="222222"/>
+          <w:sz w:val="20"/>
+          <w:szCs w:val="20"/>
+          <w:shd w:val="clear" w:color="auto" w:fill="FFFFFF"/>
+        </w:rPr>
+        <w:t xml:space="preserve">. </w:t>
       </w:r>
       <w:r>
         <w:t>[Online]. [Date Accessed]. Available from:</w:t>
@@ -9850,7 +11382,73 @@
           <w:szCs w:val="20"/>
           <w:shd w:val="clear" w:color="auto" w:fill="FFFFFF"/>
         </w:rPr>
-        <w:t>Silvestre-Blanes, J., Albero-Albero, T., Miralles, I., Pérez-Llorens, R. and Moreno, J., 2019. A public fabric database for defect detection methods and results. </w:t>
+        <w:t xml:space="preserve">Silvestre-Blanes, J., </w:t>
+      </w:r>
+      <w:proofErr w:type="spellStart"/>
+      <w:r>
+        <w:rPr>
+          <w:rFonts w:ascii="Arial" w:hAnsi="Arial" w:cs="Arial"/>
+          <w:color w:val="222222"/>
+          <w:sz w:val="20"/>
+          <w:szCs w:val="20"/>
+          <w:shd w:val="clear" w:color="auto" w:fill="FFFFFF"/>
+        </w:rPr>
+        <w:t>Albero-Albero</w:t>
+      </w:r>
+      <w:proofErr w:type="spellEnd"/>
+      <w:r>
+        <w:rPr>
+          <w:rFonts w:ascii="Arial" w:hAnsi="Arial" w:cs="Arial"/>
+          <w:color w:val="222222"/>
+          <w:sz w:val="20"/>
+          <w:szCs w:val="20"/>
+          <w:shd w:val="clear" w:color="auto" w:fill="FFFFFF"/>
+        </w:rPr>
+        <w:t xml:space="preserve">, T., </w:t>
+      </w:r>
+      <w:proofErr w:type="spellStart"/>
+      <w:r>
+        <w:rPr>
+          <w:rFonts w:ascii="Arial" w:hAnsi="Arial" w:cs="Arial"/>
+          <w:color w:val="222222"/>
+          <w:sz w:val="20"/>
+          <w:szCs w:val="20"/>
+          <w:shd w:val="clear" w:color="auto" w:fill="FFFFFF"/>
+        </w:rPr>
+        <w:t>Miralles</w:t>
+      </w:r>
+      <w:proofErr w:type="spellEnd"/>
+      <w:r>
+        <w:rPr>
+          <w:rFonts w:ascii="Arial" w:hAnsi="Arial" w:cs="Arial"/>
+          <w:color w:val="222222"/>
+          <w:sz w:val="20"/>
+          <w:szCs w:val="20"/>
+          <w:shd w:val="clear" w:color="auto" w:fill="FFFFFF"/>
+        </w:rPr>
+        <w:t>, I., Pérez-</w:t>
+      </w:r>
+      <w:proofErr w:type="spellStart"/>
+      <w:r>
+        <w:rPr>
+          <w:rFonts w:ascii="Arial" w:hAnsi="Arial" w:cs="Arial"/>
+          <w:color w:val="222222"/>
+          <w:sz w:val="20"/>
+          <w:szCs w:val="20"/>
+          <w:shd w:val="clear" w:color="auto" w:fill="FFFFFF"/>
+        </w:rPr>
+        <w:t>Llorens</w:t>
+      </w:r>
+      <w:proofErr w:type="spellEnd"/>
+      <w:r>
+        <w:rPr>
+          <w:rFonts w:ascii="Arial" w:hAnsi="Arial" w:cs="Arial"/>
+          <w:color w:val="222222"/>
+          <w:sz w:val="20"/>
+          <w:szCs w:val="20"/>
+          <w:shd w:val="clear" w:color="auto" w:fill="FFFFFF"/>
+        </w:rPr>
+        <w:t>, R. and Moreno, J., 2019. A public fabric database for defect detection methods and results. </w:t>
       </w:r>
       <w:r>
         <w:rPr>
@@ -9908,6 +11506,7 @@
           <w:shd w:val="clear" w:color="auto" w:fill="FFFFFF"/>
         </w:rPr>
       </w:pPr>
+      <w:proofErr w:type="spellStart"/>
       <w:r>
         <w:rPr>
           <w:rFonts w:ascii="Arial" w:hAnsi="Arial" w:cs="Arial"/>
@@ -9916,8 +11515,42 @@
           <w:szCs w:val="20"/>
           <w:shd w:val="clear" w:color="auto" w:fill="FFFFFF"/>
         </w:rPr>
-        <w:t>Nateri, A.S., Ebrahimi, F. and Sadeghzade, N., 2014. Evaluation of yarn defects by image processing technique. </w:t>
-      </w:r>
+        <w:t>Nateri</w:t>
+      </w:r>
+      <w:proofErr w:type="spellEnd"/>
+      <w:r>
+        <w:rPr>
+          <w:rFonts w:ascii="Arial" w:hAnsi="Arial" w:cs="Arial"/>
+          <w:color w:val="222222"/>
+          <w:sz w:val="20"/>
+          <w:szCs w:val="20"/>
+          <w:shd w:val="clear" w:color="auto" w:fill="FFFFFF"/>
+        </w:rPr>
+        <w:t xml:space="preserve">, A.S., Ebrahimi, F. and </w:t>
+      </w:r>
+      <w:proofErr w:type="spellStart"/>
+      <w:r>
+        <w:rPr>
+          <w:rFonts w:ascii="Arial" w:hAnsi="Arial" w:cs="Arial"/>
+          <w:color w:val="222222"/>
+          <w:sz w:val="20"/>
+          <w:szCs w:val="20"/>
+          <w:shd w:val="clear" w:color="auto" w:fill="FFFFFF"/>
+        </w:rPr>
+        <w:t>Sadeghzade</w:t>
+      </w:r>
+      <w:proofErr w:type="spellEnd"/>
+      <w:r>
+        <w:rPr>
+          <w:rFonts w:ascii="Arial" w:hAnsi="Arial" w:cs="Arial"/>
+          <w:color w:val="222222"/>
+          <w:sz w:val="20"/>
+          <w:szCs w:val="20"/>
+          <w:shd w:val="clear" w:color="auto" w:fill="FFFFFF"/>
+        </w:rPr>
+        <w:t>, N., 2014. Evaluation of yarn defects by image processing technique. </w:t>
+      </w:r>
+      <w:proofErr w:type="spellStart"/>
       <w:r>
         <w:rPr>
           <w:rFonts w:ascii="Arial" w:hAnsi="Arial" w:cs="Arial"/>
@@ -9930,6 +11563,7 @@
         </w:rPr>
         <w:t>Optik</w:t>
       </w:r>
+      <w:proofErr w:type="spellEnd"/>
       <w:r>
         <w:rPr>
           <w:rFonts w:ascii="Arial" w:hAnsi="Arial" w:cs="Arial"/>
@@ -9982,7 +11616,73 @@
           <w:szCs w:val="20"/>
           <w:shd w:val="clear" w:color="auto" w:fill="FFFFFF"/>
         </w:rPr>
-        <w:t>Malek, A.S., Drean, J.Y., Bigue, L. and Osselin, J.F., 2013. Optimization of automated online fabric inspection by fast Fourier transform (FFT) and cross-correlation. </w:t>
+        <w:t xml:space="preserve">Malek, A.S., </w:t>
+      </w:r>
+      <w:proofErr w:type="spellStart"/>
+      <w:r>
+        <w:rPr>
+          <w:rFonts w:ascii="Arial" w:hAnsi="Arial" w:cs="Arial"/>
+          <w:color w:val="222222"/>
+          <w:sz w:val="20"/>
+          <w:szCs w:val="20"/>
+          <w:shd w:val="clear" w:color="auto" w:fill="FFFFFF"/>
+        </w:rPr>
+        <w:t>Drean</w:t>
+      </w:r>
+      <w:proofErr w:type="spellEnd"/>
+      <w:r>
+        <w:rPr>
+          <w:rFonts w:ascii="Arial" w:hAnsi="Arial" w:cs="Arial"/>
+          <w:color w:val="222222"/>
+          <w:sz w:val="20"/>
+          <w:szCs w:val="20"/>
+          <w:shd w:val="clear" w:color="auto" w:fill="FFFFFF"/>
+        </w:rPr>
+        <w:t xml:space="preserve">, J.Y., </w:t>
+      </w:r>
+      <w:proofErr w:type="spellStart"/>
+      <w:r>
+        <w:rPr>
+          <w:rFonts w:ascii="Arial" w:hAnsi="Arial" w:cs="Arial"/>
+          <w:color w:val="222222"/>
+          <w:sz w:val="20"/>
+          <w:szCs w:val="20"/>
+          <w:shd w:val="clear" w:color="auto" w:fill="FFFFFF"/>
+        </w:rPr>
+        <w:t>Bigue</w:t>
+      </w:r>
+      <w:proofErr w:type="spellEnd"/>
+      <w:r>
+        <w:rPr>
+          <w:rFonts w:ascii="Arial" w:hAnsi="Arial" w:cs="Arial"/>
+          <w:color w:val="222222"/>
+          <w:sz w:val="20"/>
+          <w:szCs w:val="20"/>
+          <w:shd w:val="clear" w:color="auto" w:fill="FFFFFF"/>
+        </w:rPr>
+        <w:t xml:space="preserve">, L. and </w:t>
+      </w:r>
+      <w:proofErr w:type="spellStart"/>
+      <w:r>
+        <w:rPr>
+          <w:rFonts w:ascii="Arial" w:hAnsi="Arial" w:cs="Arial"/>
+          <w:color w:val="222222"/>
+          <w:sz w:val="20"/>
+          <w:szCs w:val="20"/>
+          <w:shd w:val="clear" w:color="auto" w:fill="FFFFFF"/>
+        </w:rPr>
+        <w:t>Osselin</w:t>
+      </w:r>
+      <w:proofErr w:type="spellEnd"/>
+      <w:r>
+        <w:rPr>
+          <w:rFonts w:ascii="Arial" w:hAnsi="Arial" w:cs="Arial"/>
+          <w:color w:val="222222"/>
+          <w:sz w:val="20"/>
+          <w:szCs w:val="20"/>
+          <w:shd w:val="clear" w:color="auto" w:fill="FFFFFF"/>
+        </w:rPr>
+        <w:t>, J.F., 2013. Optimization of automated online fabric inspection by fast Fourier transform (FFT) and cross-correlation. </w:t>
       </w:r>
       <w:r>
         <w:rPr>
@@ -10203,7 +11903,29 @@
           <w:szCs w:val="20"/>
           <w:shd w:val="clear" w:color="auto" w:fill="FFFFFF"/>
         </w:rPr>
-        <w:t>abric Defects To Look Out For During Fabric Inspection. [online]. [Accesses 20</w:t>
+        <w:t xml:space="preserve">abric Defects </w:t>
+      </w:r>
+      <w:proofErr w:type="gramStart"/>
+      <w:r>
+        <w:rPr>
+          <w:rFonts w:ascii="Arial" w:hAnsi="Arial" w:cs="Arial"/>
+          <w:color w:val="222222"/>
+          <w:sz w:val="20"/>
+          <w:szCs w:val="20"/>
+          <w:shd w:val="clear" w:color="auto" w:fill="FFFFFF"/>
+        </w:rPr>
+        <w:t>To</w:t>
+      </w:r>
+      <w:proofErr w:type="gramEnd"/>
+      <w:r>
+        <w:rPr>
+          <w:rFonts w:ascii="Arial" w:hAnsi="Arial" w:cs="Arial"/>
+          <w:color w:val="222222"/>
+          <w:sz w:val="20"/>
+          <w:szCs w:val="20"/>
+          <w:shd w:val="clear" w:color="auto" w:fill="FFFFFF"/>
+        </w:rPr>
+        <w:t xml:space="preserve"> Look Out For During Fabric Inspection. [online]. [Accesses 20</w:t>
       </w:r>
       <w:r>
         <w:rPr>
@@ -10483,9 +12205,11 @@
       <w:pPr>
         <w:spacing w:line="276" w:lineRule="auto"/>
       </w:pPr>
+      <w:proofErr w:type="spellStart"/>
       <w:r>
         <w:t>Belkhir</w:t>
       </w:r>
+      <w:proofErr w:type="spellEnd"/>
       <w:r>
         <w:t xml:space="preserve">, </w:t>
       </w:r>
@@ -10524,6 +12248,7 @@
           <w:shd w:val="clear" w:color="auto" w:fill="FFFFFF"/>
         </w:rPr>
       </w:pPr>
+      <w:proofErr w:type="spellStart"/>
       <w:r>
         <w:rPr>
           <w:rFonts w:ascii="Arial" w:hAnsi="Arial" w:cs="Arial"/>
@@ -10532,7 +12257,18 @@
           <w:szCs w:val="20"/>
           <w:shd w:val="clear" w:color="auto" w:fill="FFFFFF"/>
         </w:rPr>
-        <w:t>Szeliski, R., 2022. </w:t>
+        <w:t>Szeliski</w:t>
+      </w:r>
+      <w:proofErr w:type="spellEnd"/>
+      <w:r>
+        <w:rPr>
+          <w:rFonts w:ascii="Arial" w:hAnsi="Arial" w:cs="Arial"/>
+          <w:color w:val="222222"/>
+          <w:sz w:val="20"/>
+          <w:szCs w:val="20"/>
+          <w:shd w:val="clear" w:color="auto" w:fill="FFFFFF"/>
+        </w:rPr>
+        <w:t>, R., 2022. </w:t>
       </w:r>
       <w:r>
         <w:rPr>
@@ -10570,7 +12306,51 @@
           <w:shd w:val="clear" w:color="auto" w:fill="FFFFFF"/>
         </w:rPr>
         <w:lastRenderedPageBreak/>
-        <w:t>Xu, Z., Baojie, X. and Guoxin, W., 2017, October. Canny edge detection based on Open CV. In </w:t>
+        <w:t xml:space="preserve">Xu, Z., </w:t>
+      </w:r>
+      <w:proofErr w:type="spellStart"/>
+      <w:r>
+        <w:rPr>
+          <w:rFonts w:ascii="Arial" w:hAnsi="Arial" w:cs="Arial"/>
+          <w:color w:val="222222"/>
+          <w:sz w:val="20"/>
+          <w:szCs w:val="20"/>
+          <w:shd w:val="clear" w:color="auto" w:fill="FFFFFF"/>
+        </w:rPr>
+        <w:t>Baojie</w:t>
+      </w:r>
+      <w:proofErr w:type="spellEnd"/>
+      <w:r>
+        <w:rPr>
+          <w:rFonts w:ascii="Arial" w:hAnsi="Arial" w:cs="Arial"/>
+          <w:color w:val="222222"/>
+          <w:sz w:val="20"/>
+          <w:szCs w:val="20"/>
+          <w:shd w:val="clear" w:color="auto" w:fill="FFFFFF"/>
+        </w:rPr>
+        <w:t xml:space="preserve">, X. and </w:t>
+      </w:r>
+      <w:proofErr w:type="spellStart"/>
+      <w:r>
+        <w:rPr>
+          <w:rFonts w:ascii="Arial" w:hAnsi="Arial" w:cs="Arial"/>
+          <w:color w:val="222222"/>
+          <w:sz w:val="20"/>
+          <w:szCs w:val="20"/>
+          <w:shd w:val="clear" w:color="auto" w:fill="FFFFFF"/>
+        </w:rPr>
+        <w:t>Guoxin</w:t>
+      </w:r>
+      <w:proofErr w:type="spellEnd"/>
+      <w:r>
+        <w:rPr>
+          <w:rFonts w:ascii="Arial" w:hAnsi="Arial" w:cs="Arial"/>
+          <w:color w:val="222222"/>
+          <w:sz w:val="20"/>
+          <w:szCs w:val="20"/>
+          <w:shd w:val="clear" w:color="auto" w:fill="FFFFFF"/>
+        </w:rPr>
+        <w:t>, W., 2017, October. Canny edge detection based on Open CV. In </w:t>
       </w:r>
       <w:r>
         <w:rPr>

</xml_diff>

<commit_message>
dis background reasurch summary added
</commit_message>
<xml_diff>
--- a/Documentation/FirstDraft.docx
+++ b/Documentation/FirstDraft.docx
@@ -7,9 +7,6 @@
         <w:pStyle w:val="Title"/>
         <w:spacing w:line="276" w:lineRule="auto"/>
       </w:pPr>
-      <w:r>
-        <w:t xml:space="preserve"> </w:t>
-      </w:r>
       <w:r>
         <w:t>Fabric Defect Detection using Computer Vision</w:t>
       </w:r>
@@ -4211,7 +4208,7 @@
             <v:stroke joinstyle="miter"/>
             <v:path gradientshapeok="t" o:connecttype="rect"/>
           </v:shapetype>
-          <v:shape id="_x0000_s1028" type="#_x0000_t202" style="position:absolute;margin-left:129pt;margin-top:408.3pt;width:184.3pt;height:21pt;z-index:251658240;mso-position-horizontal-relative:text;mso-position-vertical-relative:text" stroked="f">
+          <v:shape id="_x0000_s1028" type="#_x0000_t202" style="position:absolute;margin-left:129pt;margin-top:408.3pt;width:184.3pt;height:21pt;z-index:251658752;mso-position-horizontal-relative:text;mso-position-vertical-relative:text" stroked="f">
             <v:textbox style="mso-fit-shape-to-text:t" inset="0,0,0,0">
               <w:txbxContent>
                 <w:p>
@@ -4247,7 +4244,7 @@
           <w:noProof/>
         </w:rPr>
         <w:drawing>
-          <wp:anchor distT="0" distB="0" distL="114300" distR="114300" simplePos="0" relativeHeight="251643904" behindDoc="0" locked="0" layoutInCell="1" allowOverlap="1" wp14:anchorId="69E04081" wp14:editId="5E9A00A1">
+          <wp:anchor distT="0" distB="0" distL="114300" distR="114300" simplePos="0" relativeHeight="251642368" behindDoc="0" locked="0" layoutInCell="1" allowOverlap="1" wp14:anchorId="69E04081" wp14:editId="5E9A00A1">
             <wp:simplePos x="0" y="0"/>
             <wp:positionH relativeFrom="column">
               <wp:posOffset>0</wp:posOffset>
@@ -4543,47 +4540,720 @@
         <w:t>Learned-Miller, 2011</w:t>
       </w:r>
       <w:r>
+        <w:t>)</w:t>
+      </w:r>
+      <w:r>
+        <w:t>, it encompasses capturing, processing and analysing images</w:t>
+      </w:r>
+      <w:r>
+        <w:t>.</w:t>
+      </w:r>
+      <w:r>
+        <w:t xml:space="preserve"> Computer vision has proven </w:t>
+      </w:r>
+      <w:r>
+        <w:t>invaluable when automating quality control</w:t>
+      </w:r>
+      <w:r>
+        <w:t xml:space="preserve">. It offers higher accuracy and speed than human inspection but more importantly it is far more consistent, not suffering </w:t>
+      </w:r>
+      <w:r>
+        <w:t>from the inconsistent results as the day progresses</w:t>
+      </w:r>
+      <w:r>
+        <w:t xml:space="preserve"> (</w:t>
+      </w:r>
+      <w:proofErr w:type="spellStart"/>
+      <w:r>
+        <w:rPr>
+          <w:rFonts w:ascii="Arial" w:hAnsi="Arial" w:cs="Arial"/>
+          <w:color w:val="222222"/>
+          <w:sz w:val="20"/>
+          <w:szCs w:val="20"/>
+          <w:shd w:val="clear" w:color="auto" w:fill="FFFFFF"/>
+        </w:rPr>
+        <w:t>Brosnan</w:t>
+      </w:r>
+      <w:proofErr w:type="spellEnd"/>
+      <w:r>
+        <w:rPr>
+          <w:rFonts w:ascii="Arial" w:hAnsi="Arial" w:cs="Arial"/>
+          <w:color w:val="222222"/>
+          <w:sz w:val="20"/>
+          <w:szCs w:val="20"/>
+          <w:shd w:val="clear" w:color="auto" w:fill="FFFFFF"/>
+        </w:rPr>
+        <w:t>, 2004</w:t>
+      </w:r>
+      <w:r>
+        <w:t>)</w:t>
+      </w:r>
+      <w:r>
+        <w:t>.</w:t>
+      </w:r>
+      <w:r>
+        <w:t xml:space="preserve"> </w:t>
+      </w:r>
+    </w:p>
+    <w:p>
+      <w:pPr>
+        <w:spacing w:line="276" w:lineRule="auto"/>
+      </w:pPr>
+      <w:r>
+        <w:t xml:space="preserve">There are </w:t>
+      </w:r>
+      <w:proofErr w:type="gramStart"/>
+      <w:r>
+        <w:t>a number of</w:t>
+      </w:r>
+      <w:proofErr w:type="gramEnd"/>
+      <w:r>
+        <w:t xml:space="preserve"> code libraries that </w:t>
+      </w:r>
+      <w:r>
+        <w:t xml:space="preserve">enable computer vision, </w:t>
+      </w:r>
+      <w:r>
+        <w:t>Google,</w:t>
+      </w:r>
+      <w:r>
+        <w:t xml:space="preserve"> Microsoft and Amazon</w:t>
+      </w:r>
+      <w:r>
+        <w:t xml:space="preserve"> all</w:t>
+      </w:r>
+      <w:r>
+        <w:t xml:space="preserve"> have offerings. However</w:t>
+      </w:r>
+      <w:r>
+        <w:t xml:space="preserve">, the most widely used computer vision library is OpenCV created by intel and free to use in any application. </w:t>
+      </w:r>
+      <w:r>
+        <w:t>It offers a wide range of functions allowing the capture and processing of images.</w:t>
+      </w:r>
+    </w:p>
+    <w:p>
+      <w:r>
+        <w:t>Image morphology encompasses a broad set of image processing operations based on the boundaries of shapes</w:t>
+      </w:r>
+      <w:r>
+        <w:t>. The most common forms are erosion</w:t>
+      </w:r>
+      <w:r>
+        <w:t>,</w:t>
+      </w:r>
+      <w:r>
+        <w:t xml:space="preserve"> dilation</w:t>
+      </w:r>
+      <w:r>
+        <w:t xml:space="preserve">, opening and closing </w:t>
+      </w:r>
+      <w:r>
+        <w:t>(</w:t>
+      </w:r>
+      <w:r>
+        <w:rPr>
+          <w:rFonts w:ascii="Arial" w:hAnsi="Arial" w:cs="Arial"/>
+          <w:color w:val="222222"/>
+          <w:sz w:val="20"/>
+          <w:szCs w:val="20"/>
+          <w:shd w:val="clear" w:color="auto" w:fill="FFFFFF"/>
+        </w:rPr>
+        <w:t>Haralick,1987</w:t>
+      </w:r>
+      <w:r>
         <w:t>).</w:t>
       </w:r>
       <w:r>
-        <w:t xml:space="preserve"> Computer vision has proven key</w:t>
-      </w:r>
-      <w:r>
-        <w:t xml:space="preserve"> when automating the workplace.</w:t>
-      </w:r>
-    </w:p>
-    <w:p>
-      <w:pPr>
-        <w:pStyle w:val="Heading3"/>
-        <w:spacing w:line="276" w:lineRule="auto"/>
-      </w:pPr>
-      <w:bookmarkStart w:id="14" w:name="_Toc133508961"/>
-      <w:r>
-        <w:t>Deep Learning</w:t>
-      </w:r>
-      <w:bookmarkEnd w:id="14"/>
-    </w:p>
+        <w:t xml:space="preserve"> </w:t>
+      </w:r>
+      <w:r>
+        <w:t xml:space="preserve">Erosion reduces the size of objects, particularly important when reducing noise in an image. As images of fabric are inherently noisy due to the repeating weave, image morphology may be key when </w:t>
+      </w:r>
+      <w:r>
+        <w:t>emphasising</w:t>
+      </w:r>
+      <w:r>
+        <w:t xml:space="preserve"> </w:t>
+      </w:r>
+      <w:r>
+        <w:t xml:space="preserve">larger </w:t>
+      </w:r>
+      <w:r>
+        <w:t xml:space="preserve">objects </w:t>
+      </w:r>
+      <w:r>
+        <w:t>and</w:t>
+      </w:r>
+      <w:r>
+        <w:t xml:space="preserve"> defects in an image. OpenCV offers </w:t>
+      </w:r>
+      <w:proofErr w:type="gramStart"/>
+      <w:r>
+        <w:t>all of</w:t>
+      </w:r>
+      <w:proofErr w:type="gramEnd"/>
+      <w:r>
+        <w:t xml:space="preserve"> </w:t>
+      </w:r>
+      <w:r>
+        <w:t>these</w:t>
+      </w:r>
+      <w:r>
+        <w:t xml:space="preserve"> </w:t>
+      </w:r>
+      <w:r>
+        <w:lastRenderedPageBreak/>
+        <w:t>morphological transformations</w:t>
+      </w:r>
+      <w:r>
+        <w:t xml:space="preserve"> in optimised functions, </w:t>
+      </w:r>
+      <w:r>
+        <w:t>however each can only be applied to a greyscale image</w:t>
+      </w:r>
+      <w:r>
+        <w:t>.</w:t>
+      </w:r>
+    </w:p>
+    <w:p>
+      <w:r>
+        <w:t xml:space="preserve">Conversion to greyscale, thresholding and contour </w:t>
+      </w:r>
+      <w:r>
+        <w:t xml:space="preserve">tracking </w:t>
+      </w:r>
+      <w:r>
+        <w:t xml:space="preserve">functions are all offered by OpenCV. Converting and image to greyscale replaces each </w:t>
+      </w:r>
+      <w:r>
+        <w:t>3-channel</w:t>
+      </w:r>
+      <w:r>
+        <w:t xml:space="preserve"> pixel composed of a red, </w:t>
+      </w:r>
+      <w:r>
+        <w:t>green,</w:t>
+      </w:r>
+      <w:r>
+        <w:t xml:space="preserve"> and blue value to a single grey value.</w:t>
+      </w:r>
+      <w:r>
+        <w:t xml:space="preserve"> Greyscale images are easier to process and are required </w:t>
+      </w:r>
+      <w:r>
+        <w:t xml:space="preserve">for many other image processing algorithms. Thresholding converts a greyscale image </w:t>
+      </w:r>
+      <w:r>
+        <w:t xml:space="preserve">into a bi-level image and is usually used to separate foreground objects from a background. Contour finding can be used to find the boundary of </w:t>
+      </w:r>
+      <w:r>
+        <w:t>an</w:t>
+      </w:r>
+      <w:r>
+        <w:t xml:space="preserve"> object</w:t>
+      </w:r>
+      <w:r>
+        <w:t xml:space="preserve"> (</w:t>
+      </w:r>
+      <w:proofErr w:type="spellStart"/>
+      <w:r>
+        <w:rPr>
+          <w:rFonts w:ascii="Arial" w:hAnsi="Arial" w:cs="Arial"/>
+          <w:color w:val="222222"/>
+          <w:sz w:val="20"/>
+          <w:szCs w:val="20"/>
+          <w:shd w:val="clear" w:color="auto" w:fill="FFFFFF"/>
+        </w:rPr>
+        <w:t>Xie</w:t>
+      </w:r>
+      <w:proofErr w:type="spellEnd"/>
+      <w:r>
+        <w:rPr>
+          <w:rFonts w:ascii="Arial" w:hAnsi="Arial" w:cs="Arial"/>
+          <w:color w:val="222222"/>
+          <w:sz w:val="20"/>
+          <w:szCs w:val="20"/>
+          <w:shd w:val="clear" w:color="auto" w:fill="FFFFFF"/>
+        </w:rPr>
+        <w:t>, 2013</w:t>
+      </w:r>
+      <w:r>
+        <w:t>)</w:t>
+      </w:r>
+      <w:r>
+        <w:t>, all will be useful in the project.</w:t>
+      </w:r>
+      <w:r>
+        <w:t xml:space="preserve"> </w:t>
+      </w:r>
+      <w:proofErr w:type="spellStart"/>
+      <w:r>
+        <w:t>Guobo</w:t>
+      </w:r>
+      <w:proofErr w:type="spellEnd"/>
+      <w:r>
+        <w:t xml:space="preserve"> </w:t>
+      </w:r>
+      <w:proofErr w:type="spellStart"/>
+      <w:r>
+        <w:t>Xie</w:t>
+      </w:r>
+      <w:proofErr w:type="spellEnd"/>
+      <w:r>
+        <w:t xml:space="preserve"> and Wen Lu used all the above methods to detect the number of copper strands in a small wire, checking to see if the correct number was present.</w:t>
+      </w:r>
+    </w:p>
+    <w:p>
+      <w:pPr>
+        <w:pStyle w:val="Heading2"/>
+      </w:pPr>
+      <w:r>
+        <w:t xml:space="preserve">Computer Vision Quality Control </w:t>
+      </w:r>
+    </w:p>
+    <w:p>
+      <w:r>
+        <w:t xml:space="preserve">The paper ‘AUTOMATIC IMAGE PROCESSING ENGINE ORIENTED ON QUALITY CONTROL OF ELECTRONIC BOARDS’ written by </w:t>
+      </w:r>
+      <w:r>
+        <w:t xml:space="preserve">Alessandro Massaro, Valeria </w:t>
+      </w:r>
+      <w:proofErr w:type="spellStart"/>
+      <w:r>
+        <w:t>Vitti</w:t>
+      </w:r>
+      <w:proofErr w:type="spellEnd"/>
+      <w:r>
+        <w:t xml:space="preserve"> and</w:t>
+      </w:r>
+      <w:r>
+        <w:t xml:space="preserve"> Angelo Galiano</w:t>
+      </w:r>
+      <w:r>
+        <w:t xml:space="preserve">. Details how computer </w:t>
+      </w:r>
+      <w:r>
+        <w:t xml:space="preserve">vision </w:t>
+      </w:r>
+      <w:proofErr w:type="gramStart"/>
+      <w:r>
+        <w:t>is</w:t>
+      </w:r>
+      <w:proofErr w:type="gramEnd"/>
+      <w:r>
+        <w:t xml:space="preserve"> was used to find defects on </w:t>
+      </w:r>
+      <w:r>
+        <w:t>electronic</w:t>
+      </w:r>
+      <w:r>
+        <w:t xml:space="preserve"> boards after welding and how the final method was calibrated and tested. </w:t>
+      </w:r>
+    </w:p>
+    <w:p>
+      <w:r>
+        <w:t xml:space="preserve">The paper </w:t>
+      </w:r>
+      <w:r>
+        <w:t xml:space="preserve">details </w:t>
+      </w:r>
+      <w:proofErr w:type="gramStart"/>
+      <w:r>
+        <w:t>a number of</w:t>
+      </w:r>
+      <w:proofErr w:type="gramEnd"/>
+      <w:r>
+        <w:t xml:space="preserve"> steps involved in </w:t>
+      </w:r>
+      <w:r>
+        <w:t>these processes. T</w:t>
+      </w:r>
+      <w:r>
+        <w:t>he first was to segment the image</w:t>
+      </w:r>
+      <w:r>
+        <w:t xml:space="preserve">, this involves splitting the image into </w:t>
+      </w:r>
+      <w:proofErr w:type="gramStart"/>
+      <w:r>
+        <w:t>a number of</w:t>
+      </w:r>
+      <w:proofErr w:type="gramEnd"/>
+      <w:r>
+        <w:t xml:space="preserve"> small groups of pixels, simplifying the image and making easier to analyse</w:t>
+      </w:r>
+      <w:r>
+        <w:t>, the snake contour and watershed are two processes used to segment.</w:t>
+      </w:r>
+      <w:r>
+        <w:t xml:space="preserve"> They then applied thresholding to separate the welds from the background of the boards, the area of the resulting blobs used to identify any that were defective. While the report did not detail exactly how effective these </w:t>
+      </w:r>
+      <w:proofErr w:type="gramStart"/>
+      <w:r>
+        <w:t>technique</w:t>
+      </w:r>
+      <w:r>
+        <w:t>s</w:t>
+      </w:r>
+      <w:proofErr w:type="gramEnd"/>
+      <w:r>
+        <w:t xml:space="preserve"> they offer insight into processes that could be used in this project</w:t>
+      </w:r>
+      <w:r>
+        <w:t xml:space="preserve"> (</w:t>
+      </w:r>
+      <w:r>
+        <w:rPr>
+          <w:rFonts w:ascii="Arial" w:hAnsi="Arial" w:cs="Arial"/>
+          <w:color w:val="222222"/>
+          <w:sz w:val="20"/>
+          <w:szCs w:val="20"/>
+          <w:shd w:val="clear" w:color="auto" w:fill="FFFFFF"/>
+        </w:rPr>
+        <w:t>Massaro, 2018</w:t>
+      </w:r>
+      <w:r>
+        <w:t>)</w:t>
+      </w:r>
+      <w:r>
+        <w:t>.</w:t>
+      </w:r>
+    </w:p>
+    <w:p>
+      <w:pPr>
+        <w:pStyle w:val="Heading2"/>
+      </w:pPr>
+      <w:r>
+        <w:t>Machine</w:t>
+      </w:r>
+      <w:r>
+        <w:t xml:space="preserve"> learning</w:t>
+      </w:r>
+    </w:p>
+    <w:p>
+      <w:r>
+        <w:t xml:space="preserve">The term machine learning describes a set of methods or algorithm that </w:t>
+      </w:r>
+      <w:r>
+        <w:t>make predictions based on previous data they have been shown</w:t>
+      </w:r>
+      <w:r>
+        <w:t xml:space="preserve"> (</w:t>
+      </w:r>
+      <w:r>
+        <w:rPr>
+          <w:rFonts w:ascii="Arial" w:hAnsi="Arial" w:cs="Arial"/>
+          <w:color w:val="222222"/>
+          <w:sz w:val="20"/>
+          <w:szCs w:val="20"/>
+          <w:shd w:val="clear" w:color="auto" w:fill="FFFFFF"/>
+        </w:rPr>
+        <w:t>Zhou, 2021</w:t>
+      </w:r>
+      <w:r>
+        <w:t>)</w:t>
+      </w:r>
+      <w:r>
+        <w:t>.</w:t>
+      </w:r>
+      <w:r>
+        <w:t xml:space="preserve"> </w:t>
+      </w:r>
+      <w:r>
+        <w:t xml:space="preserve">This project will focus on an area of machine learning named deep </w:t>
+      </w:r>
+      <w:r>
+        <w:t>learning.</w:t>
+      </w:r>
+      <w:r>
+        <w:t xml:space="preserve"> </w:t>
+      </w:r>
+      <w:r>
+        <w:t xml:space="preserve">All deep learning techniques use multiple layers to find or extract feature from data. There are a number of methods that can be used when classifying images, </w:t>
+      </w:r>
+      <w:r>
+        <w:t>recurrent neural networks (RNN), long short-term memory (LSTM)</w:t>
+      </w:r>
+      <w:r>
+        <w:t xml:space="preserve"> and</w:t>
+      </w:r>
+      <w:r>
+        <w:t xml:space="preserve"> artificial neural </w:t>
+      </w:r>
+      <w:proofErr w:type="gramStart"/>
+      <w:r>
+        <w:t>networks</w:t>
+      </w:r>
+      <w:r>
+        <w:t xml:space="preserve"> </w:t>
+      </w:r>
+      <w:r>
+        <w:t xml:space="preserve"> (</w:t>
+      </w:r>
+      <w:proofErr w:type="gramEnd"/>
+      <w:r>
+        <w:t>ANN)</w:t>
+      </w:r>
+      <w:r>
+        <w:t xml:space="preserve"> are some of these but the most popular is the convolutional neural network (CNN). They gained this popularity as they work</w:t>
+      </w:r>
+      <w:r>
+        <w:t xml:space="preserve"> particularly </w:t>
+      </w:r>
+      <w:r>
+        <w:t xml:space="preserve">well at </w:t>
+      </w:r>
+      <w:r>
+        <w:t>image /</w:t>
+      </w:r>
+      <w:r>
+        <w:t xml:space="preserve">classification, image recognition and object detection tasks and so </w:t>
+      </w:r>
+      <w:r>
+        <w:t xml:space="preserve">were </w:t>
+      </w:r>
+      <w:proofErr w:type="gramStart"/>
+      <w:r>
+        <w:t>there</w:t>
+      </w:r>
+      <w:proofErr w:type="gramEnd"/>
+      <w:r>
+        <w:t xml:space="preserve"> clear choice when developing the project.</w:t>
+      </w:r>
+    </w:p>
+    <w:p>
+      <w:r>
+        <w:t>CNN’s processes an image through multiple layers</w:t>
+      </w:r>
+      <w:r>
+        <w:t>, some of</w:t>
+      </w:r>
+      <w:r>
+        <w:t xml:space="preserve"> </w:t>
+      </w:r>
+      <w:r>
+        <w:t>these acts</w:t>
+      </w:r>
+      <w:r>
+        <w:t xml:space="preserve"> </w:t>
+      </w:r>
+      <w:r>
+        <w:t xml:space="preserve">as filters that are trained to recognise different features in the image such as corners, </w:t>
+      </w:r>
+      <w:proofErr w:type="gramStart"/>
+      <w:r>
+        <w:t>edges</w:t>
+      </w:r>
+      <w:proofErr w:type="gramEnd"/>
+      <w:r>
+        <w:t xml:space="preserve"> and patterns. </w:t>
+      </w:r>
+      <w:r>
+        <w:t xml:space="preserve">These filtering layers are knows as convolutional layers, two other type of layers are also present in CNN’s these </w:t>
+      </w:r>
+      <w:proofErr w:type="gramStart"/>
+      <w:r>
+        <w:t>being  max</w:t>
+      </w:r>
+      <w:proofErr w:type="gramEnd"/>
+      <w:r>
+        <w:t xml:space="preserve"> pooling and fully connected layers</w:t>
+      </w:r>
+      <w:r>
+        <w:t>.</w:t>
+      </w:r>
+      <w:r>
+        <w:t xml:space="preserve"> Each </w:t>
+      </w:r>
+      <w:r>
+        <w:t>c</w:t>
+      </w:r>
+      <w:r>
+        <w:t xml:space="preserve">onvolutional layer is comprised of </w:t>
+      </w:r>
+      <w:proofErr w:type="gramStart"/>
+      <w:r>
+        <w:t>a number of</w:t>
+      </w:r>
+      <w:proofErr w:type="gramEnd"/>
+      <w:r>
+        <w:t xml:space="preserve"> filters, these filters are simply a matrix of weights with smaller dimensions that the input image</w:t>
+      </w:r>
+      <w:r>
+        <w:t xml:space="preserve">, during training these weights are adjusted. The output of the </w:t>
+      </w:r>
+      <w:r>
+        <w:t xml:space="preserve">convolutional </w:t>
+      </w:r>
+      <w:r>
+        <w:t xml:space="preserve">/ </w:t>
+      </w:r>
+      <w:r>
+        <w:t>convolution</w:t>
+      </w:r>
+      <w:r>
+        <w:t xml:space="preserve"> layer </w:t>
+      </w:r>
+      <w:proofErr w:type="gramStart"/>
+      <w:r>
+        <w:t>are</w:t>
+      </w:r>
+      <w:proofErr w:type="gramEnd"/>
+      <w:r>
+        <w:t xml:space="preserve"> passed through an activation function such as </w:t>
+      </w:r>
+      <w:proofErr w:type="spellStart"/>
+      <w:r>
+        <w:t>ReLU</w:t>
+      </w:r>
+      <w:proofErr w:type="spellEnd"/>
+      <w:r>
+        <w:t xml:space="preserve"> to a max pooling layer, the max pooling layer reduces the outputs </w:t>
+      </w:r>
+      <w:r>
+        <w:t>size</w:t>
+      </w:r>
+      <w:r>
+        <w:t xml:space="preserve"> while preserving the most important features. This helps in two </w:t>
+      </w:r>
+      <w:r>
+        <w:t>ways;</w:t>
+      </w:r>
+      <w:r>
+        <w:t xml:space="preserve"> it reduces the computational complexity of the model speeding up the time it takes to predict and offers some protection against overfitting. The last step of CNN id the fully connected layer this takes an output of a previous layer</w:t>
+      </w:r>
+      <w:r>
+        <w:t xml:space="preserve"> scaling it down and producing a set of scores that each relate to a specific class using a final activation function</w:t>
+      </w:r>
+      <w:r>
+        <w:t xml:space="preserve"> </w:t>
+      </w:r>
+      <w:r>
+        <w:t>(</w:t>
+      </w:r>
+      <w:r>
+        <w:rPr>
+          <w:rFonts w:ascii="Arial" w:hAnsi="Arial" w:cs="Arial"/>
+          <w:color w:val="222222"/>
+          <w:sz w:val="20"/>
+          <w:szCs w:val="20"/>
+          <w:shd w:val="clear" w:color="auto" w:fill="FFFFFF"/>
+        </w:rPr>
+        <w:t>O'Shea, 2015)</w:t>
+      </w:r>
+      <w:r>
+        <w:t xml:space="preserve">. </w:t>
+      </w:r>
+      <w:r>
+        <w:t xml:space="preserve">This is only a brief overview of how a CNN </w:t>
+      </w:r>
+      <w:r>
+        <w:t>functions.</w:t>
+      </w:r>
+    </w:p>
+    <w:p>
+      <w:r>
+        <w:t xml:space="preserve"> </w:t>
+      </w:r>
+    </w:p>
+    <w:p/>
     <w:p>
       <w:pPr>
         <w:pStyle w:val="Heading2"/>
         <w:spacing w:line="276" w:lineRule="auto"/>
       </w:pPr>
-      <w:bookmarkStart w:id="15" w:name="_Toc133508962"/>
+      <w:bookmarkStart w:id="14" w:name="_Toc133508962"/>
       <w:r>
         <w:t>Background research summary</w:t>
       </w:r>
-      <w:bookmarkEnd w:id="15"/>
-    </w:p>
+      <w:bookmarkEnd w:id="14"/>
+    </w:p>
+    <w:p>
+      <w:r>
+        <w:t xml:space="preserve">Automated systems </w:t>
+      </w:r>
+      <w:r>
+        <w:t>can</w:t>
+      </w:r>
+      <w:r>
+        <w:t xml:space="preserve"> hold a clear advantage </w:t>
+      </w:r>
+      <w:r>
+        <w:t>over manual inspection methods</w:t>
+      </w:r>
+      <w:r>
+        <w:t xml:space="preserve"> in both speed and accuracy</w:t>
+      </w:r>
+      <w:r>
+        <w:t>, however the</w:t>
+      </w:r>
+      <w:r>
+        <w:t>re</w:t>
+      </w:r>
+      <w:r>
+        <w:t xml:space="preserve"> are </w:t>
+      </w:r>
+      <w:r>
+        <w:t>many</w:t>
+      </w:r>
+      <w:r>
+        <w:t xml:space="preserve"> challenges</w:t>
+      </w:r>
+      <w:r>
+        <w:t xml:space="preserve">. As shown above in figure 1 defects can vary in the size, </w:t>
+      </w:r>
+      <w:proofErr w:type="gramStart"/>
+      <w:r>
+        <w:t>colour</w:t>
+      </w:r>
+      <w:proofErr w:type="gramEnd"/>
+      <w:r>
+        <w:t xml:space="preserve"> and shape while this does not impact manual human inspection it makes rule based automated inspection far more complicated. There also exist the issue of when to inspect as many defects are unique to a specific step of production. Hence the project will move forward with the assumption that all inspection will be done after any finishing processes</w:t>
+      </w:r>
+      <w:r>
+        <w:t>. W</w:t>
+      </w:r>
+      <w:r>
+        <w:t>hile this is not optimum a</w:t>
+      </w:r>
+      <w:r>
+        <w:t>s inspection would be easier and more money and time could be saved if inspection occurred in earlier stages. However, for the sake of creating a universal inspection system inspection must occur on the finished fabric as each producers’ methods are likely to differ.</w:t>
+      </w:r>
+    </w:p>
+    <w:p>
+      <w:r>
+        <w:t xml:space="preserve">Researching methods previously used for quality control </w:t>
+      </w:r>
+      <w:r>
+        <w:t xml:space="preserve">and image processing have informed how the project will develop. The use of OpenCV using morphology and contour tracking have been successful when identifying defects in products. However, the previously discussed study </w:t>
+      </w:r>
+      <w:r>
+        <w:t>‘AUTOMATIC IMAGE PROCESSING ENGINE ORIENTED ON QUALITY CONTROL OF ELECTRONIC BOARDS’</w:t>
+      </w:r>
+      <w:r>
+        <w:t xml:space="preserve"> classified defects purely based on size. It is still unclear if an approach like this will work with fabric defects, as depicted in figure 1 defects differ from normal fabric in </w:t>
+      </w:r>
+      <w:proofErr w:type="gramStart"/>
+      <w:r>
+        <w:t>a number of</w:t>
+      </w:r>
+      <w:proofErr w:type="gramEnd"/>
+      <w:r>
+        <w:t xml:space="preserve"> categories not just size.</w:t>
+      </w:r>
+    </w:p>
+    <w:p/>
     <w:p>
       <w:pPr>
         <w:pStyle w:val="Heading1"/>
         <w:spacing w:line="276" w:lineRule="auto"/>
       </w:pPr>
-      <w:bookmarkStart w:id="16" w:name="_Toc133508963"/>
+      <w:bookmarkStart w:id="15" w:name="_Toc133508963"/>
       <w:r>
         <w:t>Chapter 2: Methods</w:t>
       </w:r>
-      <w:bookmarkEnd w:id="16"/>
+      <w:bookmarkEnd w:id="15"/>
     </w:p>
     <w:p>
       <w:r>
@@ -4598,11 +5268,11 @@
         <w:pStyle w:val="Heading2"/>
         <w:spacing w:line="276" w:lineRule="auto"/>
       </w:pPr>
-      <w:bookmarkStart w:id="17" w:name="_Toc133508964"/>
+      <w:bookmarkStart w:id="16" w:name="_Toc133508964"/>
       <w:r>
         <w:t>Initial Project Decisions</w:t>
       </w:r>
-      <w:bookmarkEnd w:id="17"/>
+      <w:bookmarkEnd w:id="16"/>
     </w:p>
     <w:p>
       <w:pPr>
@@ -4612,11 +5282,21 @@
         <w:t xml:space="preserve">This projected was developed using the agile methodology, using sprints to manage milestones. This method suited the project as in any form of </w:t>
       </w:r>
       <w:r>
-        <w:t xml:space="preserve">inspection results and the times in which they are achieved are not guaranteed. This allowed some area of the project to always be in active </w:t>
-      </w:r>
-      <w:r>
-        <w:lastRenderedPageBreak/>
-        <w:t xml:space="preserve">development, even during long model training periods or </w:t>
+        <w:t xml:space="preserve">inspection results and the </w:t>
+      </w:r>
+      <w:proofErr w:type="spellStart"/>
+      <w:r>
+        <w:t>tim</w:t>
+      </w:r>
+      <w:r>
+        <w:t>and</w:t>
+      </w:r>
+      <w:proofErr w:type="spellEnd"/>
+      <w:r>
+        <w:t xml:space="preserve"> </w:t>
+      </w:r>
+      <w:r>
+        <w:t xml:space="preserve">es in which they are achieved are not guaranteed. This allowed some area of the project to always be in active development, even during long model training periods or </w:t>
       </w:r>
       <w:r>
         <w:t>when certain avenues of thought lead to dead ends.</w:t>
@@ -4668,7 +5348,7 @@
           <w:noProof/>
         </w:rPr>
         <w:pict w14:anchorId="6E54C7D7">
-          <v:shape id="_x0000_s1029" type="#_x0000_t202" style="position:absolute;margin-left:138pt;margin-top:225.35pt;width:175.05pt;height:21pt;z-index:251659264;mso-position-horizontal-relative:text;mso-position-vertical-relative:text" stroked="f">
+          <v:shape id="_x0000_s1029" type="#_x0000_t202" style="position:absolute;margin-left:138pt;margin-top:225.35pt;width:175.05pt;height:21pt;z-index:251659776;mso-position-horizontal-relative:text;mso-position-vertical-relative:text" stroked="f">
             <v:textbox style="mso-fit-shape-to-text:t" inset="0,0,0,0">
               <w:txbxContent>
                 <w:p>
@@ -4712,7 +5392,7 @@
           <w:noProof/>
         </w:rPr>
         <w:drawing>
-          <wp:anchor distT="0" distB="0" distL="114300" distR="114300" simplePos="0" relativeHeight="251644928" behindDoc="0" locked="0" layoutInCell="1" allowOverlap="1" wp14:anchorId="53E46F6F" wp14:editId="551706EA">
+          <wp:anchor distT="0" distB="0" distL="114300" distR="114300" simplePos="0" relativeHeight="251643392" behindDoc="0" locked="0" layoutInCell="1" allowOverlap="1" wp14:anchorId="53E46F6F" wp14:editId="551706EA">
             <wp:simplePos x="0" y="0"/>
             <wp:positionH relativeFrom="column">
               <wp:posOffset>2141220</wp:posOffset>
@@ -4907,22 +5587,22 @@
         <w:pStyle w:val="Heading2"/>
         <w:spacing w:line="276" w:lineRule="auto"/>
       </w:pPr>
-      <w:bookmarkStart w:id="18" w:name="_Toc133508965"/>
+      <w:bookmarkStart w:id="17" w:name="_Toc133508965"/>
       <w:r>
         <w:t>Sprint 1: Data Preparation and Analysis</w:t>
       </w:r>
-      <w:bookmarkEnd w:id="18"/>
+      <w:bookmarkEnd w:id="17"/>
     </w:p>
     <w:p>
       <w:pPr>
         <w:pStyle w:val="Heading3"/>
         <w:spacing w:line="276" w:lineRule="auto"/>
       </w:pPr>
-      <w:bookmarkStart w:id="19" w:name="_Toc133508966"/>
+      <w:bookmarkStart w:id="18" w:name="_Toc133508966"/>
       <w:r>
         <w:t>Goals</w:t>
       </w:r>
-      <w:bookmarkEnd w:id="19"/>
+      <w:bookmarkEnd w:id="18"/>
       <w:r>
         <w:t xml:space="preserve"> and Design Decisions</w:t>
       </w:r>
@@ -4933,7 +5613,7 @@
           <w:noProof/>
         </w:rPr>
         <w:pict w14:anchorId="40B47145">
-          <v:shape id="_x0000_s1030" type="#_x0000_t202" style="position:absolute;margin-left:160.8pt;margin-top:53.2pt;width:129.1pt;height:21pt;z-index:251660288;mso-position-horizontal-relative:text;mso-position-vertical-relative:text" stroked="f">
+          <v:shape id="_x0000_s1030" type="#_x0000_t202" style="position:absolute;margin-left:160.8pt;margin-top:53.2pt;width:129.1pt;height:21pt;z-index:251660800;mso-position-horizontal-relative:text;mso-position-vertical-relative:text" stroked="f">
             <v:textbox style="mso-fit-shape-to-text:t" inset="0,0,0,0">
               <w:txbxContent>
                 <w:p>
@@ -4977,7 +5657,7 @@
           <w:noProof/>
         </w:rPr>
         <w:drawing>
-          <wp:anchor distT="0" distB="0" distL="114300" distR="114300" simplePos="0" relativeHeight="251645952" behindDoc="0" locked="0" layoutInCell="1" allowOverlap="1" wp14:anchorId="5BCDED6E" wp14:editId="6F712475">
+          <wp:anchor distT="0" distB="0" distL="114300" distR="114300" simplePos="0" relativeHeight="251644416" behindDoc="0" locked="0" layoutInCell="1" allowOverlap="1" wp14:anchorId="5BCDED6E" wp14:editId="6F712475">
             <wp:simplePos x="0" y="0"/>
             <wp:positionH relativeFrom="column">
               <wp:posOffset>0</wp:posOffset>
@@ -5061,9 +5741,8 @@
         <w:rPr>
           <w:noProof/>
         </w:rPr>
-        <w:lastRenderedPageBreak/>
         <w:pict w14:anchorId="00BE8555">
-          <v:shape id="_x0000_s1031" type="#_x0000_t202" style="position:absolute;margin-left:172.8pt;margin-top:34.25pt;width:105.7pt;height:21pt;z-index:251661312;mso-position-horizontal-relative:text;mso-position-vertical-relative:text" stroked="f">
+          <v:shape id="_x0000_s1031" type="#_x0000_t202" style="position:absolute;margin-left:172.8pt;margin-top:34.25pt;width:105.7pt;height:21pt;z-index:251661824;mso-position-horizontal-relative:text;mso-position-vertical-relative:text" stroked="f">
             <v:textbox style="mso-fit-shape-to-text:t" inset="0,0,0,0">
               <w:txbxContent>
                 <w:p>
@@ -5099,7 +5778,7 @@
           <w:noProof/>
         </w:rPr>
         <w:drawing>
-          <wp:anchor distT="0" distB="0" distL="114300" distR="114300" simplePos="0" relativeHeight="251646976" behindDoc="0" locked="0" layoutInCell="1" allowOverlap="1" wp14:anchorId="57D6A3E7" wp14:editId="62909A75">
+          <wp:anchor distT="0" distB="0" distL="114300" distR="114300" simplePos="0" relativeHeight="251645440" behindDoc="0" locked="0" layoutInCell="1" allowOverlap="1" wp14:anchorId="57D6A3E7" wp14:editId="62909A75">
             <wp:simplePos x="0" y="0"/>
             <wp:positionH relativeFrom="column">
               <wp:posOffset>0</wp:posOffset>
@@ -5204,11 +5883,11 @@
         <w:pStyle w:val="Heading3"/>
         <w:spacing w:line="276" w:lineRule="auto"/>
       </w:pPr>
-      <w:bookmarkStart w:id="20" w:name="_Toc133508967"/>
+      <w:bookmarkStart w:id="19" w:name="_Toc133508967"/>
       <w:r>
         <w:t>implementation</w:t>
       </w:r>
-      <w:bookmarkEnd w:id="20"/>
+      <w:bookmarkEnd w:id="19"/>
     </w:p>
     <w:p>
       <w:pPr>
@@ -5250,6 +5929,7 @@
           <w:szCs w:val="21"/>
           <w:lang w:eastAsia="en-GB"/>
         </w:rPr>
+        <w:lastRenderedPageBreak/>
         <w:t>class</w:t>
       </w:r>
       <w:r>
@@ -5697,9 +6377,8 @@
         <w:rPr>
           <w:noProof/>
         </w:rPr>
-        <w:lastRenderedPageBreak/>
         <w:pict w14:anchorId="0AB6A09E">
-          <v:shape id="_x0000_s1032" type="#_x0000_t202" style="position:absolute;margin-left:125.4pt;margin-top:141.3pt;width:199.55pt;height:.05pt;z-index:251662336;mso-position-horizontal-relative:text;mso-position-vertical-relative:text" stroked="f">
+          <v:shape id="_x0000_s1032" type="#_x0000_t202" style="position:absolute;margin-left:125.4pt;margin-top:141.3pt;width:199.55pt;height:.05pt;z-index:251662848;mso-position-horizontal-relative:text;mso-position-vertical-relative:text" stroked="f">
             <v:textbox style="mso-fit-shape-to-text:t" inset="0,0,0,0">
               <w:txbxContent>
                 <w:p>
@@ -5738,7 +6417,7 @@
           <w:noProof/>
         </w:rPr>
         <w:drawing>
-          <wp:anchor distT="0" distB="0" distL="114300" distR="114300" simplePos="0" relativeHeight="251648000" behindDoc="0" locked="0" layoutInCell="1" allowOverlap="1" wp14:anchorId="149A707E" wp14:editId="60826161">
+          <wp:anchor distT="0" distB="0" distL="114300" distR="114300" simplePos="0" relativeHeight="251646464" behindDoc="0" locked="0" layoutInCell="1" allowOverlap="1" wp14:anchorId="149A707E" wp14:editId="60826161">
             <wp:simplePos x="0" y="0"/>
             <wp:positionH relativeFrom="column">
               <wp:posOffset>1592580</wp:posOffset>
@@ -6725,6 +7404,7 @@
         <w:spacing w:line="276" w:lineRule="auto"/>
       </w:pPr>
       <w:r>
+        <w:lastRenderedPageBreak/>
         <w:t xml:space="preserve">Code snippet 2 shows the </w:t>
       </w:r>
       <w:r>
@@ -6764,11 +7444,11 @@
       <w:pPr>
         <w:pStyle w:val="Heading3"/>
       </w:pPr>
-      <w:bookmarkStart w:id="21" w:name="_Toc133508968"/>
+      <w:bookmarkStart w:id="20" w:name="_Toc133508968"/>
       <w:r>
         <w:t>Tiling the image</w:t>
       </w:r>
-      <w:bookmarkEnd w:id="21"/>
+      <w:bookmarkEnd w:id="20"/>
     </w:p>
     <w:p>
       <w:pPr>
@@ -6842,12 +7522,11 @@
       <w:pPr>
         <w:pStyle w:val="Heading3"/>
       </w:pPr>
-      <w:bookmarkStart w:id="22" w:name="_Toc133508969"/>
-      <w:r>
-        <w:lastRenderedPageBreak/>
+      <w:bookmarkStart w:id="21" w:name="_Toc133508969"/>
+      <w:r>
         <w:t>Preparing the images</w:t>
       </w:r>
-      <w:bookmarkEnd w:id="22"/>
+      <w:bookmarkEnd w:id="21"/>
       <w:r>
         <w:t xml:space="preserve"> </w:t>
       </w:r>
@@ -6908,8 +7587,9 @@
         <w:rPr>
           <w:noProof/>
         </w:rPr>
+        <w:lastRenderedPageBreak/>
         <w:pict w14:anchorId="037E6466">
-          <v:shape id="_x0000_s1044" type="#_x0000_t202" style="position:absolute;margin-left:0;margin-top:440.15pt;width:451.3pt;height:.05pt;z-index:251665408;mso-position-horizontal-relative:text;mso-position-vertical-relative:text" stroked="f">
+          <v:shape id="_x0000_s1044" type="#_x0000_t202" style="position:absolute;margin-left:0;margin-top:440.15pt;width:451.3pt;height:.05pt;z-index:251665920;mso-position-horizontal-relative:text;mso-position-vertical-relative:text" stroked="f">
             <v:textbox style="mso-fit-shape-to-text:t" inset="0,0,0,0">
               <w:txbxContent>
                 <w:p>
@@ -6942,7 +7622,7 @@
           <w:noProof/>
         </w:rPr>
         <w:drawing>
-          <wp:anchor distT="0" distB="0" distL="114300" distR="114300" simplePos="0" relativeHeight="251651072" behindDoc="0" locked="0" layoutInCell="1" allowOverlap="1" wp14:anchorId="796513AE" wp14:editId="6D042499">
+          <wp:anchor distT="0" distB="0" distL="114300" distR="114300" simplePos="0" relativeHeight="251649536" behindDoc="0" locked="0" layoutInCell="1" allowOverlap="1" wp14:anchorId="796513AE" wp14:editId="6D042499">
             <wp:simplePos x="0" y="0"/>
             <wp:positionH relativeFrom="column">
               <wp:posOffset>0</wp:posOffset>
@@ -7049,11 +7729,7 @@
         <w:t>of the</w:t>
       </w:r>
       <w:r>
-        <w:t xml:space="preserve"> image to greyscale, this is needed to apply thresholding. Conversion to greyscale is simple achieved using a build in OpenCV function, it changes the given image from three channel colour (blue, green, red) to a single channel. This single channel ranges from 0 (black) to 255 (white). </w:t>
-      </w:r>
-      <w:r>
-        <w:lastRenderedPageBreak/>
-        <w:t>Blurring was also achieved using the OpenCV function “</w:t>
+        <w:t xml:space="preserve"> image to greyscale, this is needed to apply thresholding. Conversion to greyscale is simple achieved using a build in OpenCV function, it changes the given image from three channel colour (blue, green, red) to a single channel. This single channel ranges from 0 (black) to 255 (white). Blurring was also achieved using the OpenCV function “</w:t>
       </w:r>
       <w:proofErr w:type="gramStart"/>
       <w:r>
@@ -7132,6 +7808,7 @@
     </w:p>
     <w:p>
       <w:r>
+        <w:lastRenderedPageBreak/>
         <w:t xml:space="preserve">(c) displays the </w:t>
       </w:r>
       <w:r>
@@ -7238,11 +7915,11 @@
       <w:pPr>
         <w:pStyle w:val="Heading3"/>
       </w:pPr>
-      <w:bookmarkStart w:id="23" w:name="_Toc133508970"/>
+      <w:bookmarkStart w:id="22" w:name="_Toc133508970"/>
       <w:r>
         <w:t>Saving and labelling tiles</w:t>
       </w:r>
-      <w:bookmarkEnd w:id="23"/>
+      <w:bookmarkEnd w:id="22"/>
     </w:p>
     <w:p>
       <w:r>
@@ -7288,7 +7965,7 @@
         </w:rPr>
         <w:lastRenderedPageBreak/>
         <w:pict w14:anchorId="19FA3BE9">
-          <v:shape id="_x0000_s1046" type="#_x0000_t202" style="position:absolute;margin-left:56.4pt;margin-top:169.8pt;width:337.8pt;height:.05pt;z-index:251666432;mso-position-horizontal-relative:text;mso-position-vertical-relative:text" stroked="f">
+          <v:shape id="_x0000_s1046" type="#_x0000_t202" style="position:absolute;margin-left:56.4pt;margin-top:169.8pt;width:337.8pt;height:.05pt;z-index:251666944;mso-position-horizontal-relative:text;mso-position-vertical-relative:text" stroked="f">
             <v:textbox style="mso-fit-shape-to-text:t" inset="0,0,0,0">
               <w:txbxContent>
                 <w:p>
@@ -7321,7 +7998,7 @@
           <w:noProof/>
         </w:rPr>
         <w:drawing>
-          <wp:anchor distT="0" distB="0" distL="114300" distR="114300" simplePos="0" relativeHeight="251652096" behindDoc="0" locked="0" layoutInCell="1" allowOverlap="1" wp14:anchorId="0CD0FBEB" wp14:editId="52FCF4E5">
+          <wp:anchor distT="0" distB="0" distL="114300" distR="114300" simplePos="0" relativeHeight="251651584" behindDoc="0" locked="0" layoutInCell="1" allowOverlap="1" wp14:anchorId="0CD0FBEB" wp14:editId="52FCF4E5">
             <wp:simplePos x="0" y="0"/>
             <wp:positionH relativeFrom="column">
               <wp:posOffset>716280</wp:posOffset>
@@ -7411,11 +8088,11 @@
         <w:pStyle w:val="Heading3"/>
         <w:spacing w:line="276" w:lineRule="auto"/>
       </w:pPr>
-      <w:bookmarkStart w:id="24" w:name="_Toc133508971"/>
+      <w:bookmarkStart w:id="23" w:name="_Toc133508971"/>
       <w:r>
         <w:t>Sprint Review</w:t>
       </w:r>
-      <w:bookmarkEnd w:id="24"/>
+      <w:bookmarkEnd w:id="23"/>
       <w:r>
         <w:t xml:space="preserve">  </w:t>
       </w:r>
@@ -7448,11 +8125,11 @@
         <w:pStyle w:val="Heading2"/>
         <w:spacing w:line="276" w:lineRule="auto"/>
       </w:pPr>
-      <w:bookmarkStart w:id="25" w:name="_Toc133508972"/>
+      <w:bookmarkStart w:id="24" w:name="_Toc133508972"/>
       <w:r>
         <w:t xml:space="preserve">Sprint 2: </w:t>
       </w:r>
-      <w:bookmarkEnd w:id="25"/>
+      <w:bookmarkEnd w:id="24"/>
       <w:r>
         <w:t>Beginning Inspection</w:t>
       </w:r>
@@ -7462,11 +8139,11 @@
         <w:pStyle w:val="Heading3"/>
         <w:spacing w:line="276" w:lineRule="auto"/>
       </w:pPr>
-      <w:bookmarkStart w:id="26" w:name="_Toc133508973"/>
+      <w:bookmarkStart w:id="25" w:name="_Toc133508973"/>
       <w:r>
         <w:t xml:space="preserve">Goals </w:t>
       </w:r>
-      <w:bookmarkEnd w:id="26"/>
+      <w:bookmarkEnd w:id="25"/>
       <w:r>
         <w:t xml:space="preserve">and Design Decisions </w:t>
       </w:r>
@@ -7516,11 +8193,11 @@
         <w:pStyle w:val="Heading3"/>
         <w:spacing w:line="276" w:lineRule="auto"/>
       </w:pPr>
-      <w:bookmarkStart w:id="27" w:name="_Toc133508974"/>
+      <w:bookmarkStart w:id="26" w:name="_Toc133508974"/>
       <w:r>
         <w:t>Implementation</w:t>
       </w:r>
-      <w:bookmarkEnd w:id="27"/>
+      <w:bookmarkEnd w:id="26"/>
     </w:p>
     <w:p/>
     <w:p>
@@ -7539,7 +8216,7 @@
         </w:rPr>
         <w:lastRenderedPageBreak/>
         <w:drawing>
-          <wp:anchor distT="0" distB="0" distL="114300" distR="114300" simplePos="0" relativeHeight="251649024" behindDoc="0" locked="0" layoutInCell="1" allowOverlap="1" wp14:anchorId="4623AABA" wp14:editId="04DEAF24">
+          <wp:anchor distT="0" distB="0" distL="114300" distR="114300" simplePos="0" relativeHeight="251647488" behindDoc="0" locked="0" layoutInCell="1" allowOverlap="1" wp14:anchorId="4623AABA" wp14:editId="04DEAF24">
             <wp:simplePos x="0" y="0"/>
             <wp:positionH relativeFrom="column">
               <wp:posOffset>426720</wp:posOffset>
@@ -7638,7 +8315,7 @@
           <w:noProof/>
         </w:rPr>
         <w:pict w14:anchorId="597880F3">
-          <v:shape id="_x0000_s1040" type="#_x0000_t202" style="position:absolute;margin-left:0;margin-top:121.85pt;width:451.3pt;height:21pt;z-index:251663360;mso-position-horizontal-relative:text;mso-position-vertical-relative:text" stroked="f">
+          <v:shape id="_x0000_s1040" type="#_x0000_t202" style="position:absolute;margin-left:0;margin-top:121.85pt;width:451.3pt;height:21pt;z-index:251663872;mso-position-horizontal-relative:text;mso-position-vertical-relative:text" stroked="f">
             <v:textbox style="mso-next-textbox:#_x0000_s1040;mso-fit-shape-to-text:t" inset="0,0,0,0">
               <w:txbxContent>
                 <w:p>
@@ -7679,7 +8356,7 @@
           <w:noProof/>
         </w:rPr>
         <w:drawing>
-          <wp:anchor distT="0" distB="0" distL="114300" distR="114300" simplePos="0" relativeHeight="251650048" behindDoc="0" locked="0" layoutInCell="1" allowOverlap="1" wp14:anchorId="6A46D9AD" wp14:editId="6DF1B6F1">
+          <wp:anchor distT="0" distB="0" distL="114300" distR="114300" simplePos="0" relativeHeight="251648512" behindDoc="0" locked="0" layoutInCell="1" allowOverlap="1" wp14:anchorId="6A46D9AD" wp14:editId="6DF1B6F1">
             <wp:simplePos x="0" y="0"/>
             <wp:positionH relativeFrom="column">
               <wp:posOffset>297180</wp:posOffset>
@@ -7754,7 +8431,7 @@
           <w:noProof/>
         </w:rPr>
         <w:pict w14:anchorId="40EB380B">
-          <v:shape id="_x0000_s1042" type="#_x0000_t202" style="position:absolute;margin-left:0;margin-top:360.45pt;width:451.3pt;height:.05pt;z-index:251664384;mso-position-horizontal-relative:text;mso-position-vertical-relative:text" stroked="f">
+          <v:shape id="_x0000_s1042" type="#_x0000_t202" style="position:absolute;margin-left:0;margin-top:360.45pt;width:451.3pt;height:.05pt;z-index:251664896;mso-position-horizontal-relative:text;mso-position-vertical-relative:text" stroked="f">
             <v:textbox style="mso-next-textbox:#_x0000_s1042;mso-fit-shape-to-text:t" inset="0,0,0,0">
               <w:txbxContent>
                 <w:p>
@@ -8394,7 +9071,7 @@
         </w:rPr>
         <w:lastRenderedPageBreak/>
         <w:pict w14:anchorId="17586624">
-          <v:shape id="_x0000_s1051" type="#_x0000_t202" style="position:absolute;margin-left:80pt;margin-top:277.5pt;width:290.75pt;height:21pt;z-index:251667456;mso-position-horizontal-relative:text;mso-position-vertical-relative:text" stroked="f">
+          <v:shape id="_x0000_s1051" type="#_x0000_t202" style="position:absolute;margin-left:80pt;margin-top:277.5pt;width:290.75pt;height:21pt;z-index:251667968;mso-position-horizontal-relative:text;mso-position-vertical-relative:text" stroked="f">
             <v:textbox style="mso-next-textbox:#_x0000_s1051;mso-fit-shape-to-text:t" inset="0,0,0,0">
               <w:txbxContent>
                 <w:p>
@@ -8430,7 +9107,7 @@
           <w:noProof/>
         </w:rPr>
         <w:drawing>
-          <wp:anchor distT="0" distB="0" distL="114300" distR="114300" simplePos="0" relativeHeight="251653120" behindDoc="0" locked="0" layoutInCell="1" allowOverlap="1" wp14:anchorId="6FD04D9F" wp14:editId="4D4BE403">
+          <wp:anchor distT="0" distB="0" distL="114300" distR="114300" simplePos="0" relativeHeight="251652608" behindDoc="0" locked="0" layoutInCell="1" allowOverlap="1" wp14:anchorId="6FD04D9F" wp14:editId="4D4BE403">
             <wp:simplePos x="0" y="0"/>
             <wp:positionH relativeFrom="column">
               <wp:posOffset>1016000</wp:posOffset>
@@ -10188,7 +10865,7 @@
           <w:noProof/>
         </w:rPr>
         <w:pict w14:anchorId="602A94E6">
-          <v:shape id="_x0000_s1054" type="#_x0000_t202" style="position:absolute;margin-left:79.9pt;margin-top:145.6pt;width:236.1pt;height:42.95pt;z-index:251668480;mso-position-horizontal-relative:text;mso-position-vertical-relative:text" stroked="f">
+          <v:shape id="_x0000_s1054" type="#_x0000_t202" style="position:absolute;margin-left:79.9pt;margin-top:145.6pt;width:236.1pt;height:42.95pt;z-index:251668992;mso-position-horizontal-relative:text;mso-position-vertical-relative:text" stroked="f">
             <v:textbox style="mso-next-textbox:#_x0000_s1054;mso-fit-shape-to-text:t" inset="0,0,0,0">
               <w:txbxContent>
                 <w:p>
@@ -10230,7 +10907,7 @@
           <w:noProof/>
         </w:rPr>
         <w:drawing>
-          <wp:anchor distT="0" distB="0" distL="114300" distR="114300" simplePos="0" relativeHeight="251655168" behindDoc="0" locked="0" layoutInCell="1" allowOverlap="1" wp14:anchorId="3645F77E" wp14:editId="3A2ED38B">
+          <wp:anchor distT="0" distB="0" distL="114300" distR="114300" simplePos="0" relativeHeight="251655680" behindDoc="0" locked="0" layoutInCell="1" allowOverlap="1" wp14:anchorId="3645F77E" wp14:editId="3A2ED38B">
             <wp:simplePos x="0" y="0"/>
             <wp:positionH relativeFrom="column">
               <wp:posOffset>1264920</wp:posOffset>
@@ -10425,7 +11102,7 @@
           <w:noProof/>
         </w:rPr>
         <w:drawing>
-          <wp:anchor distT="0" distB="0" distL="114300" distR="114300" simplePos="0" relativeHeight="251654144" behindDoc="0" locked="0" layoutInCell="1" allowOverlap="1" wp14:anchorId="67CB7F96" wp14:editId="7377135D">
+          <wp:anchor distT="0" distB="0" distL="114300" distR="114300" simplePos="0" relativeHeight="251654656" behindDoc="0" locked="0" layoutInCell="1" allowOverlap="1" wp14:anchorId="67CB7F96" wp14:editId="7377135D">
             <wp:simplePos x="0" y="0"/>
             <wp:positionH relativeFrom="column">
               <wp:posOffset>0</wp:posOffset>
@@ -10519,7 +11196,7 @@
           <w:noProof/>
         </w:rPr>
         <w:pict w14:anchorId="6D5F512C">
-          <v:shape id="_x0000_s1058" type="#_x0000_t202" style="position:absolute;margin-left:0;margin-top:429.75pt;width:418.1pt;height:21pt;z-index:251669504;mso-position-horizontal-relative:text;mso-position-vertical-relative:text" stroked="f">
+          <v:shape id="_x0000_s1058" type="#_x0000_t202" style="position:absolute;margin-left:0;margin-top:429.75pt;width:418.1pt;height:21pt;z-index:251670016;mso-position-horizontal-relative:text;mso-position-vertical-relative:text" stroked="f">
             <v:textbox style="mso-fit-shape-to-text:t" inset="0,0,0,0">
               <w:txbxContent>
                 <w:p>
@@ -10561,7 +11238,7 @@
       <w:r>
         <w:t xml:space="preserve"> they become more necessary in smaller or more complex defects.</w:t>
       </w:r>
-      <w:bookmarkStart w:id="28" w:name="_Toc133508975"/>
+      <w:bookmarkStart w:id="27" w:name="_Toc133508975"/>
       <w:r>
         <w:t xml:space="preserve"> </w:t>
       </w:r>
@@ -10574,7 +11251,7 @@
       <w:r>
         <w:t>Sprint Review</w:t>
       </w:r>
-      <w:bookmarkEnd w:id="28"/>
+      <w:bookmarkEnd w:id="27"/>
     </w:p>
     <w:p>
       <w:r>
@@ -10638,7 +11315,7 @@
         <w:pStyle w:val="Heading2"/>
         <w:spacing w:line="276" w:lineRule="auto"/>
       </w:pPr>
-      <w:bookmarkStart w:id="29" w:name="_Toc133508976"/>
+      <w:bookmarkStart w:id="28" w:name="_Toc133508976"/>
       <w:r>
         <w:t xml:space="preserve">Sprint 3: </w:t>
       </w:r>
@@ -10648,7 +11325,7 @@
       <w:r>
         <w:t>TensorFlow</w:t>
       </w:r>
-      <w:bookmarkEnd w:id="29"/>
+      <w:bookmarkEnd w:id="28"/>
       <w:r>
         <w:t xml:space="preserve"> </w:t>
       </w:r>
@@ -10658,11 +11335,11 @@
         <w:pStyle w:val="Heading3"/>
         <w:spacing w:line="276" w:lineRule="auto"/>
       </w:pPr>
-      <w:bookmarkStart w:id="30" w:name="_Toc133508977"/>
+      <w:bookmarkStart w:id="29" w:name="_Toc133508977"/>
       <w:r>
         <w:t>Goals</w:t>
       </w:r>
-      <w:bookmarkEnd w:id="30"/>
+      <w:bookmarkEnd w:id="29"/>
       <w:r>
         <w:t xml:space="preserve"> </w:t>
       </w:r>
@@ -10684,7 +11361,15 @@
         <w:t>ere</w:t>
       </w:r>
       <w:r>
-        <w:t xml:space="preserve"> to tune the contour finding inspection technique to increase it accuracy and start development on an inspection technique leveraging </w:t>
+        <w:t xml:space="preserve"> to tune the contour finding inspection technique to increase </w:t>
+      </w:r>
+      <w:proofErr w:type="spellStart"/>
+      <w:r>
+        <w:t>it</w:t>
+      </w:r>
+      <w:proofErr w:type="spellEnd"/>
+      <w:r>
+        <w:t xml:space="preserve"> accuracy and start development on an inspection technique leveraging </w:t>
       </w:r>
       <w:r>
         <w:t>deep learning</w:t>
@@ -10748,11 +11433,11 @@
         <w:pStyle w:val="Heading3"/>
         <w:spacing w:line="276" w:lineRule="auto"/>
       </w:pPr>
-      <w:bookmarkStart w:id="31" w:name="_Toc133508978"/>
+      <w:bookmarkStart w:id="30" w:name="_Toc133508978"/>
       <w:r>
         <w:t>Implementation</w:t>
       </w:r>
-      <w:bookmarkEnd w:id="31"/>
+      <w:bookmarkEnd w:id="30"/>
     </w:p>
     <w:p>
       <w:pPr>
@@ -10820,21 +11505,25 @@
         <w:t>CNN</w:t>
       </w:r>
     </w:p>
+    <w:p/>
     <w:p>
       <w:pPr>
         <w:spacing w:line="276" w:lineRule="auto"/>
       </w:pPr>
+      <w:r>
+        <w:t>As the project will classify images in a binary fashion, either defective or normal, the sigmoid activation function will likely be best suited for the final fully connected layer.</w:t>
+      </w:r>
     </w:p>
     <w:p>
       <w:pPr>
         <w:pStyle w:val="Heading3"/>
         <w:spacing w:line="276" w:lineRule="auto"/>
       </w:pPr>
-      <w:bookmarkStart w:id="32" w:name="_Toc133508979"/>
+      <w:bookmarkStart w:id="31" w:name="_Toc133508979"/>
       <w:r>
         <w:t>Sprint Review</w:t>
       </w:r>
-      <w:bookmarkEnd w:id="32"/>
+      <w:bookmarkEnd w:id="31"/>
     </w:p>
     <w:p>
       <w:pPr>
@@ -10846,11 +11535,11 @@
         <w:pStyle w:val="Heading2"/>
         <w:spacing w:line="276" w:lineRule="auto"/>
       </w:pPr>
-      <w:bookmarkStart w:id="33" w:name="_Toc133508980"/>
+      <w:bookmarkStart w:id="32" w:name="_Toc133508980"/>
       <w:r>
         <w:t xml:space="preserve">Sprint 4: </w:t>
       </w:r>
-      <w:bookmarkEnd w:id="33"/>
+      <w:bookmarkEnd w:id="32"/>
       <w:r>
         <w:t xml:space="preserve">Inspection Application and Human Testing Application  </w:t>
       </w:r>
@@ -10861,12 +11550,12 @@
         <w:pStyle w:val="Heading3"/>
         <w:spacing w:line="276" w:lineRule="auto"/>
       </w:pPr>
-      <w:bookmarkStart w:id="34" w:name="_Toc133508981"/>
+      <w:bookmarkStart w:id="33" w:name="_Toc133508981"/>
       <w:r>
         <w:lastRenderedPageBreak/>
         <w:t>Goals</w:t>
       </w:r>
-      <w:bookmarkEnd w:id="34"/>
+      <w:bookmarkEnd w:id="33"/>
       <w:r>
         <w:t xml:space="preserve"> and Design Decisions</w:t>
       </w:r>
@@ -10961,7 +11650,7 @@
           <w:noProof/>
         </w:rPr>
         <w:pict w14:anchorId="3E26602B">
-          <v:shape id="_x0000_s1060" type="#_x0000_t202" style="position:absolute;left:0;text-align:left;margin-left:70.8pt;margin-top:202.35pt;width:309.6pt;height:.05pt;z-index:251670528;mso-position-horizontal-relative:text;mso-position-vertical-relative:text" stroked="f">
+          <v:shape id="_x0000_s1060" type="#_x0000_t202" style="position:absolute;left:0;text-align:left;margin-left:70.8pt;margin-top:202.35pt;width:309.6pt;height:.05pt;z-index:251671040;mso-position-horizontal-relative:text;mso-position-vertical-relative:text" stroked="f">
             <v:textbox style="mso-fit-shape-to-text:t" inset="0,0,0,0">
               <w:txbxContent>
                 <w:p>
@@ -10994,7 +11683,7 @@
           <w:noProof/>
         </w:rPr>
         <w:drawing>
-          <wp:anchor distT="0" distB="0" distL="114300" distR="114300" simplePos="0" relativeHeight="251651584" behindDoc="0" locked="0" layoutInCell="1" allowOverlap="1" wp14:anchorId="6AB5F65A" wp14:editId="31763F9B">
+          <wp:anchor distT="0" distB="0" distL="114300" distR="114300" simplePos="0" relativeHeight="251650560" behindDoc="0" locked="0" layoutInCell="1" allowOverlap="1" wp14:anchorId="6AB5F65A" wp14:editId="31763F9B">
             <wp:simplePos x="0" y="0"/>
             <wp:positionH relativeFrom="column">
               <wp:posOffset>899160</wp:posOffset>
@@ -11089,7 +11778,7 @@
         </w:rPr>
         <w:lastRenderedPageBreak/>
         <w:pict w14:anchorId="04D4DEE1">
-          <v:shape id="_x0000_s1061" type="#_x0000_t202" style="position:absolute;margin-left:84pt;margin-top:161.65pt;width:283.2pt;height:.05pt;z-index:251671552;mso-position-horizontal-relative:text;mso-position-vertical-relative:text" stroked="f">
+          <v:shape id="_x0000_s1061" type="#_x0000_t202" style="position:absolute;margin-left:84pt;margin-top:161.65pt;width:283.2pt;height:.05pt;z-index:251672064;mso-position-horizontal-relative:text;mso-position-vertical-relative:text" stroked="f">
             <v:textbox style="mso-fit-shape-to-text:t" inset="0,0,0,0">
               <w:txbxContent>
                 <w:p>
@@ -11199,11 +11888,11 @@
         <w:pStyle w:val="Heading3"/>
         <w:spacing w:line="276" w:lineRule="auto"/>
       </w:pPr>
-      <w:bookmarkStart w:id="35" w:name="_Toc133508982"/>
+      <w:bookmarkStart w:id="34" w:name="_Toc133508982"/>
       <w:r>
         <w:t>Implementation</w:t>
       </w:r>
-      <w:bookmarkEnd w:id="35"/>
+      <w:bookmarkEnd w:id="34"/>
     </w:p>
     <w:p>
       <w:pPr>
@@ -11219,7 +11908,7 @@
           <w:noProof/>
         </w:rPr>
         <w:pict w14:anchorId="7CE9CD07">
-          <v:shape id="_x0000_s1064" type="#_x0000_t202" style="position:absolute;margin-left:16.75pt;margin-top:342.6pt;width:417.4pt;height:.05pt;z-index:251674624;mso-position-horizontal-relative:text;mso-position-vertical-relative:text" stroked="f">
+          <v:shape id="_x0000_s1064" type="#_x0000_t202" style="position:absolute;margin-left:16.75pt;margin-top:342.6pt;width:417.4pt;height:.05pt;z-index:251673088;mso-position-horizontal-relative:text;mso-position-vertical-relative:text" stroked="f">
             <v:textbox style="mso-fit-shape-to-text:t" inset="0,0,0,0">
               <w:txbxContent>
                 <w:p>
@@ -11252,7 +11941,7 @@
           <w:noProof/>
         </w:rPr>
         <w:drawing>
-          <wp:anchor distT="0" distB="0" distL="114300" distR="114300" simplePos="0" relativeHeight="251662848" behindDoc="0" locked="0" layoutInCell="1" allowOverlap="1" wp14:anchorId="0377E118" wp14:editId="2B16F8C9">
+          <wp:anchor distT="0" distB="0" distL="114300" distR="114300" simplePos="0" relativeHeight="251657728" behindDoc="0" locked="0" layoutInCell="1" allowOverlap="1" wp14:anchorId="0377E118" wp14:editId="2B16F8C9">
             <wp:simplePos x="0" y="0"/>
             <wp:positionH relativeFrom="column">
               <wp:posOffset>212725</wp:posOffset>
@@ -11427,8 +12116,11 @@
     </w:p>
     <w:p>
       <w:r>
+        <w:rPr>
+          <w:noProof/>
+        </w:rPr>
         <w:drawing>
-          <wp:anchor distT="0" distB="0" distL="114300" distR="114300" simplePos="0" relativeHeight="251658240" behindDoc="0" locked="0" layoutInCell="1" allowOverlap="1" wp14:anchorId="368B7C1C" wp14:editId="20A10D01">
+          <wp:anchor distT="0" distB="0" distL="114300" distR="114300" simplePos="0" relativeHeight="251656704" behindDoc="0" locked="0" layoutInCell="1" allowOverlap="1" wp14:anchorId="368B7C1C" wp14:editId="20A10D01">
             <wp:simplePos x="0" y="0"/>
             <wp:positionH relativeFrom="column">
               <wp:posOffset>845820</wp:posOffset>
@@ -11484,43 +12176,28 @@
         <w:t>hidden</w:t>
       </w:r>
       <w:r>
-        <w:t xml:space="preserve">, the first image to be inspected by the user is displayed and the application wait for the user to press either the “defect” or “normal” button. When pressed the application checks whether the file name of the image being displayed belongs to the folder of defective or normal images and increments the appropriate variable out </w:t>
-      </w:r>
+        <w:t>, the first image to be inspected by the user is displayed and the application wait for the user to press either the “defect” or “normal” button. When pressed the application checks whether the file name of the image being displayed belongs to the folder of defective or normal images and increments the appropriate variable out of “</w:t>
+      </w:r>
+      <w:proofErr w:type="spellStart"/>
+      <w:r>
+        <w:t>normalCorrect</w:t>
+      </w:r>
+      <w:proofErr w:type="spellEnd"/>
+      <w:r>
+        <w:t>”, “</w:t>
+      </w:r>
+      <w:proofErr w:type="spellStart"/>
+      <w:r>
+        <w:t>normalIncorrect</w:t>
+      </w:r>
+      <w:proofErr w:type="spellEnd"/>
       <w:proofErr w:type="gramStart"/>
       <w:r>
-        <w:t>of  “</w:t>
+        <w:t>”,  “</w:t>
       </w:r>
       <w:proofErr w:type="spellStart"/>
       <w:proofErr w:type="gramEnd"/>
       <w:r>
-        <w:t>normalCorrect</w:t>
-      </w:r>
-      <w:proofErr w:type="spellEnd"/>
-      <w:r>
-        <w:t>”,</w:t>
-      </w:r>
-      <w:r>
-        <w:t xml:space="preserve"> </w:t>
-      </w:r>
-      <w:r>
-        <w:t>“</w:t>
-      </w:r>
-      <w:proofErr w:type="spellStart"/>
-      <w:r>
-        <w:t>normalIncorrect</w:t>
-      </w:r>
-      <w:proofErr w:type="spellEnd"/>
-      <w:r>
-        <w:t xml:space="preserve">”, </w:t>
-      </w:r>
-      <w:r>
-        <w:t xml:space="preserve"> </w:t>
-      </w:r>
-      <w:r>
-        <w:t>“</w:t>
-      </w:r>
-      <w:proofErr w:type="spellStart"/>
-      <w:r>
         <w:t>defectCorrect</w:t>
       </w:r>
       <w:proofErr w:type="spellEnd"/>
@@ -11542,18 +12219,19 @@
         <w:pStyle w:val="Heading3"/>
         <w:spacing w:line="276" w:lineRule="auto"/>
       </w:pPr>
-      <w:bookmarkStart w:id="36" w:name="_Toc133508983"/>
+      <w:bookmarkStart w:id="35" w:name="_Toc133508983"/>
       <w:r>
         <w:t>Sprint Review</w:t>
       </w:r>
-      <w:bookmarkEnd w:id="36"/>
-    </w:p>
+      <w:bookmarkEnd w:id="35"/>
+    </w:p>
+    <w:p/>
     <w:p>
       <w:pPr>
         <w:pStyle w:val="Heading1"/>
         <w:spacing w:line="276" w:lineRule="auto"/>
       </w:pPr>
-      <w:bookmarkStart w:id="37" w:name="_Toc133508984"/>
+      <w:bookmarkStart w:id="36" w:name="_Toc133508984"/>
       <w:r>
         <w:t xml:space="preserve">Chapter </w:t>
       </w:r>
@@ -11563,7 +12241,7 @@
       <w:r>
         <w:t>: Results</w:t>
       </w:r>
-      <w:bookmarkEnd w:id="37"/>
+      <w:bookmarkEnd w:id="36"/>
     </w:p>
     <w:p>
       <w:r>
@@ -11809,6 +12487,7 @@
     <w:p/>
     <w:p>
       <w:r>
+        <w:lastRenderedPageBreak/>
         <w:t>Example ranges and standard deviations of example defective tiles are as follows:</w:t>
       </w:r>
     </w:p>
@@ -11830,7 +12509,6 @@
           </w:tcPr>
           <w:p>
             <w:r>
-              <w:lastRenderedPageBreak/>
               <w:t>Defective Tile Number</w:t>
             </w:r>
           </w:p>
@@ -12093,25 +12771,25 @@
         <w:pStyle w:val="Heading1"/>
         <w:spacing w:line="276" w:lineRule="auto"/>
       </w:pPr>
-      <w:bookmarkStart w:id="38" w:name="_Toc133508985"/>
+      <w:bookmarkStart w:id="37" w:name="_Toc133508985"/>
       <w:r>
         <w:t xml:space="preserve">Chapter 4: </w:t>
       </w:r>
       <w:r>
         <w:t>Discussion</w:t>
       </w:r>
-      <w:bookmarkEnd w:id="38"/>
+      <w:bookmarkEnd w:id="37"/>
     </w:p>
     <w:p>
       <w:pPr>
         <w:pStyle w:val="Heading1"/>
         <w:spacing w:line="276" w:lineRule="auto"/>
       </w:pPr>
-      <w:bookmarkStart w:id="39" w:name="_Toc133508986"/>
+      <w:bookmarkStart w:id="38" w:name="_Toc133508986"/>
       <w:r>
         <w:t>Bibliography</w:t>
       </w:r>
-      <w:bookmarkEnd w:id="39"/>
+      <w:bookmarkEnd w:id="38"/>
     </w:p>
     <w:p>
       <w:pPr>
@@ -13068,7 +13746,18 @@
             <w:szCs w:val="20"/>
             <w:shd w:val="clear" w:color="auto" w:fill="FFFFFF"/>
           </w:rPr>
-          <w:t>https://textiletutorials.com/types-of-fabric-defects-with-causes-and-remedies/#:~:text=The%20weft%20curling%20defect%20is,the%20surface%20of%20woven%20fabric</w:t>
+          <w:t>https://textiletutorials.com/types-of-fabric-defects-with-causes-and-</w:t>
+        </w:r>
+        <w:r>
+          <w:rPr>
+            <w:rStyle w:val="Hyperlink"/>
+            <w:rFonts w:ascii="Arial" w:hAnsi="Arial" w:cs="Arial"/>
+            <w:sz w:val="20"/>
+            <w:szCs w:val="20"/>
+            <w:shd w:val="clear" w:color="auto" w:fill="FFFFFF"/>
+          </w:rPr>
+          <w:lastRenderedPageBreak/>
+          <w:t>remedies/#:~:text=The%20weft%20curling%20defect%20is,the%20surface%20of%20woven%20fabric</w:t>
         </w:r>
       </w:hyperlink>
     </w:p>
@@ -13091,7 +13780,6 @@
           <w:szCs w:val="20"/>
           <w:shd w:val="clear" w:color="auto" w:fill="FFFFFF"/>
         </w:rPr>
-        <w:lastRenderedPageBreak/>
         <w:t>Textile Sphere. [online]. [Accesses 20</w:t>
       </w:r>
       <w:r>
@@ -13422,16 +14110,438 @@
           <w:shd w:val="clear" w:color="auto" w:fill="FFFFFF"/>
         </w:rPr>
       </w:pPr>
+      <w:bookmarkStart w:id="39" w:name="_Hlk134211596"/>
+      <w:proofErr w:type="spellStart"/>
+      <w:r>
+        <w:rPr>
+          <w:rFonts w:ascii="Arial" w:hAnsi="Arial" w:cs="Arial"/>
+          <w:color w:val="222222"/>
+          <w:sz w:val="20"/>
+          <w:szCs w:val="20"/>
+          <w:shd w:val="clear" w:color="auto" w:fill="FFFFFF"/>
+        </w:rPr>
+        <w:t>Brosnan</w:t>
+      </w:r>
+      <w:proofErr w:type="spellEnd"/>
+      <w:r>
+        <w:rPr>
+          <w:rFonts w:ascii="Arial" w:hAnsi="Arial" w:cs="Arial"/>
+          <w:color w:val="222222"/>
+          <w:sz w:val="20"/>
+          <w:szCs w:val="20"/>
+          <w:shd w:val="clear" w:color="auto" w:fill="FFFFFF"/>
+        </w:rPr>
+        <w:t xml:space="preserve">, </w:t>
+      </w:r>
+      <w:proofErr w:type="gramStart"/>
+      <w:r>
+        <w:rPr>
+          <w:rFonts w:ascii="Arial" w:hAnsi="Arial" w:cs="Arial"/>
+          <w:color w:val="222222"/>
+          <w:sz w:val="20"/>
+          <w:szCs w:val="20"/>
+          <w:shd w:val="clear" w:color="auto" w:fill="FFFFFF"/>
+        </w:rPr>
+        <w:t>T.</w:t>
+      </w:r>
+      <w:proofErr w:type="gramEnd"/>
+      <w:r>
+        <w:rPr>
+          <w:rFonts w:ascii="Arial" w:hAnsi="Arial" w:cs="Arial"/>
+          <w:color w:val="222222"/>
+          <w:sz w:val="20"/>
+          <w:szCs w:val="20"/>
+          <w:shd w:val="clear" w:color="auto" w:fill="FFFFFF"/>
+        </w:rPr>
+        <w:t xml:space="preserve"> and Sun, D.W., 2004</w:t>
+      </w:r>
+      <w:bookmarkEnd w:id="39"/>
+      <w:r>
+        <w:rPr>
+          <w:rFonts w:ascii="Arial" w:hAnsi="Arial" w:cs="Arial"/>
+          <w:color w:val="222222"/>
+          <w:sz w:val="20"/>
+          <w:szCs w:val="20"/>
+          <w:shd w:val="clear" w:color="auto" w:fill="FFFFFF"/>
+        </w:rPr>
+        <w:t>. Improving quality inspection of food products by computer vision––a review. </w:t>
+      </w:r>
+      <w:r>
+        <w:rPr>
+          <w:rFonts w:ascii="Arial" w:hAnsi="Arial" w:cs="Arial"/>
+          <w:i/>
+          <w:iCs/>
+          <w:color w:val="222222"/>
+          <w:sz w:val="20"/>
+          <w:szCs w:val="20"/>
+          <w:shd w:val="clear" w:color="auto" w:fill="FFFFFF"/>
+        </w:rPr>
+        <w:t>Journal of food engineering</w:t>
+      </w:r>
+      <w:r>
+        <w:rPr>
+          <w:rFonts w:ascii="Arial" w:hAnsi="Arial" w:cs="Arial"/>
+          <w:color w:val="222222"/>
+          <w:sz w:val="20"/>
+          <w:szCs w:val="20"/>
+          <w:shd w:val="clear" w:color="auto" w:fill="FFFFFF"/>
+        </w:rPr>
+        <w:t>, </w:t>
+      </w:r>
+      <w:r>
+        <w:rPr>
+          <w:rFonts w:ascii="Arial" w:hAnsi="Arial" w:cs="Arial"/>
+          <w:i/>
+          <w:iCs/>
+          <w:color w:val="222222"/>
+          <w:sz w:val="20"/>
+          <w:szCs w:val="20"/>
+          <w:shd w:val="clear" w:color="auto" w:fill="FFFFFF"/>
+        </w:rPr>
+        <w:t>61</w:t>
+      </w:r>
+      <w:r>
+        <w:rPr>
+          <w:rFonts w:ascii="Arial" w:hAnsi="Arial" w:cs="Arial"/>
+          <w:color w:val="222222"/>
+          <w:sz w:val="20"/>
+          <w:szCs w:val="20"/>
+          <w:shd w:val="clear" w:color="auto" w:fill="FFFFFF"/>
+        </w:rPr>
+        <w:t>(1), pp.3-16.</w:t>
+      </w:r>
     </w:p>
     <w:p>
       <w:pPr>
         <w:spacing w:line="276" w:lineRule="auto"/>
-      </w:pPr>
+        <w:rPr>
+          <w:rFonts w:ascii="Arial" w:hAnsi="Arial" w:cs="Arial"/>
+          <w:color w:val="222222"/>
+          <w:sz w:val="20"/>
+          <w:szCs w:val="20"/>
+          <w:shd w:val="clear" w:color="auto" w:fill="FFFFFF"/>
+        </w:rPr>
+      </w:pPr>
+      <w:proofErr w:type="spellStart"/>
+      <w:r>
+        <w:rPr>
+          <w:rFonts w:ascii="Arial" w:hAnsi="Arial" w:cs="Arial"/>
+          <w:color w:val="222222"/>
+          <w:sz w:val="20"/>
+          <w:szCs w:val="20"/>
+          <w:shd w:val="clear" w:color="auto" w:fill="FFFFFF"/>
+        </w:rPr>
+        <w:t>Haralick</w:t>
+      </w:r>
+      <w:proofErr w:type="spellEnd"/>
+      <w:r>
+        <w:rPr>
+          <w:rFonts w:ascii="Arial" w:hAnsi="Arial" w:cs="Arial"/>
+          <w:color w:val="222222"/>
+          <w:sz w:val="20"/>
+          <w:szCs w:val="20"/>
+          <w:shd w:val="clear" w:color="auto" w:fill="FFFFFF"/>
+        </w:rPr>
+        <w:t>, R.M., Sternberg, S.R. and Zhuang, X., 1987. Image analysis using mathematical morphology. </w:t>
+      </w:r>
+      <w:r>
+        <w:rPr>
+          <w:rFonts w:ascii="Arial" w:hAnsi="Arial" w:cs="Arial"/>
+          <w:i/>
+          <w:iCs/>
+          <w:color w:val="222222"/>
+          <w:sz w:val="20"/>
+          <w:szCs w:val="20"/>
+          <w:shd w:val="clear" w:color="auto" w:fill="FFFFFF"/>
+        </w:rPr>
+        <w:t>IEEE transactions on pattern analysis and machine intelligence</w:t>
+      </w:r>
+      <w:r>
+        <w:rPr>
+          <w:rFonts w:ascii="Arial" w:hAnsi="Arial" w:cs="Arial"/>
+          <w:color w:val="222222"/>
+          <w:sz w:val="20"/>
+          <w:szCs w:val="20"/>
+          <w:shd w:val="clear" w:color="auto" w:fill="FFFFFF"/>
+        </w:rPr>
+        <w:t>, (4), pp.532-550.</w:t>
+      </w:r>
     </w:p>
     <w:p>
       <w:pPr>
         <w:spacing w:line="276" w:lineRule="auto"/>
       </w:pPr>
+      <w:proofErr w:type="spellStart"/>
+      <w:r>
+        <w:rPr>
+          <w:rFonts w:ascii="Arial" w:hAnsi="Arial" w:cs="Arial"/>
+          <w:color w:val="222222"/>
+          <w:sz w:val="20"/>
+          <w:szCs w:val="20"/>
+          <w:shd w:val="clear" w:color="auto" w:fill="FFFFFF"/>
+        </w:rPr>
+        <w:t>Xie</w:t>
+      </w:r>
+      <w:proofErr w:type="spellEnd"/>
+      <w:r>
+        <w:rPr>
+          <w:rFonts w:ascii="Arial" w:hAnsi="Arial" w:cs="Arial"/>
+          <w:color w:val="222222"/>
+          <w:sz w:val="20"/>
+          <w:szCs w:val="20"/>
+          <w:shd w:val="clear" w:color="auto" w:fill="FFFFFF"/>
+        </w:rPr>
+        <w:t xml:space="preserve">, G. and Lu, W., 2013. Image edge detection based on </w:t>
+      </w:r>
+      <w:proofErr w:type="spellStart"/>
+      <w:r>
+        <w:rPr>
+          <w:rFonts w:ascii="Arial" w:hAnsi="Arial" w:cs="Arial"/>
+          <w:color w:val="222222"/>
+          <w:sz w:val="20"/>
+          <w:szCs w:val="20"/>
+          <w:shd w:val="clear" w:color="auto" w:fill="FFFFFF"/>
+        </w:rPr>
+        <w:t>opencv</w:t>
+      </w:r>
+      <w:proofErr w:type="spellEnd"/>
+      <w:r>
+        <w:rPr>
+          <w:rFonts w:ascii="Arial" w:hAnsi="Arial" w:cs="Arial"/>
+          <w:color w:val="222222"/>
+          <w:sz w:val="20"/>
+          <w:szCs w:val="20"/>
+          <w:shd w:val="clear" w:color="auto" w:fill="FFFFFF"/>
+        </w:rPr>
+        <w:t>. </w:t>
+      </w:r>
+      <w:r>
+        <w:rPr>
+          <w:rFonts w:ascii="Arial" w:hAnsi="Arial" w:cs="Arial"/>
+          <w:i/>
+          <w:iCs/>
+          <w:color w:val="222222"/>
+          <w:sz w:val="20"/>
+          <w:szCs w:val="20"/>
+          <w:shd w:val="clear" w:color="auto" w:fill="FFFFFF"/>
+        </w:rPr>
+        <w:t>International Journal of Electronics and Electrical Engineering</w:t>
+      </w:r>
+      <w:r>
+        <w:rPr>
+          <w:rFonts w:ascii="Arial" w:hAnsi="Arial" w:cs="Arial"/>
+          <w:color w:val="222222"/>
+          <w:sz w:val="20"/>
+          <w:szCs w:val="20"/>
+          <w:shd w:val="clear" w:color="auto" w:fill="FFFFFF"/>
+        </w:rPr>
+        <w:t>, </w:t>
+      </w:r>
+      <w:r>
+        <w:rPr>
+          <w:rFonts w:ascii="Arial" w:hAnsi="Arial" w:cs="Arial"/>
+          <w:i/>
+          <w:iCs/>
+          <w:color w:val="222222"/>
+          <w:sz w:val="20"/>
+          <w:szCs w:val="20"/>
+          <w:shd w:val="clear" w:color="auto" w:fill="FFFFFF"/>
+        </w:rPr>
+        <w:t>1</w:t>
+      </w:r>
+      <w:r>
+        <w:rPr>
+          <w:rFonts w:ascii="Arial" w:hAnsi="Arial" w:cs="Arial"/>
+          <w:color w:val="222222"/>
+          <w:sz w:val="20"/>
+          <w:szCs w:val="20"/>
+          <w:shd w:val="clear" w:color="auto" w:fill="FFFFFF"/>
+        </w:rPr>
+        <w:t>(2), pp.104-106.</w:t>
+      </w:r>
+    </w:p>
+    <w:p>
+      <w:pPr>
+        <w:spacing w:line="276" w:lineRule="auto"/>
+        <w:rPr>
+          <w:rFonts w:ascii="Arial" w:hAnsi="Arial" w:cs="Arial"/>
+          <w:color w:val="222222"/>
+          <w:sz w:val="20"/>
+          <w:szCs w:val="20"/>
+          <w:shd w:val="clear" w:color="auto" w:fill="FFFFFF"/>
+        </w:rPr>
+      </w:pPr>
+      <w:r>
+        <w:rPr>
+          <w:rFonts w:ascii="Arial" w:hAnsi="Arial" w:cs="Arial"/>
+          <w:color w:val="222222"/>
+          <w:sz w:val="20"/>
+          <w:szCs w:val="20"/>
+          <w:shd w:val="clear" w:color="auto" w:fill="FFFFFF"/>
+        </w:rPr>
+        <w:t xml:space="preserve">Massaro, A., </w:t>
+      </w:r>
+      <w:proofErr w:type="spellStart"/>
+      <w:r>
+        <w:rPr>
+          <w:rFonts w:ascii="Arial" w:hAnsi="Arial" w:cs="Arial"/>
+          <w:color w:val="222222"/>
+          <w:sz w:val="20"/>
+          <w:szCs w:val="20"/>
+          <w:shd w:val="clear" w:color="auto" w:fill="FFFFFF"/>
+        </w:rPr>
+        <w:t>Vitti</w:t>
+      </w:r>
+      <w:proofErr w:type="spellEnd"/>
+      <w:r>
+        <w:rPr>
+          <w:rFonts w:ascii="Arial" w:hAnsi="Arial" w:cs="Arial"/>
+          <w:color w:val="222222"/>
+          <w:sz w:val="20"/>
+          <w:szCs w:val="20"/>
+          <w:shd w:val="clear" w:color="auto" w:fill="FFFFFF"/>
+        </w:rPr>
+        <w:t>, V. and Galiano, A., 2018. Automatic image processing engine oriented on quality control of electronic boards. </w:t>
+      </w:r>
+      <w:r>
+        <w:rPr>
+          <w:rFonts w:ascii="Arial" w:hAnsi="Arial" w:cs="Arial"/>
+          <w:i/>
+          <w:iCs/>
+          <w:color w:val="222222"/>
+          <w:sz w:val="20"/>
+          <w:szCs w:val="20"/>
+          <w:shd w:val="clear" w:color="auto" w:fill="FFFFFF"/>
+        </w:rPr>
+        <w:t>Signal &amp; Image Processing: An International Journal (SIPIJ)</w:t>
+      </w:r>
+      <w:r>
+        <w:rPr>
+          <w:rFonts w:ascii="Arial" w:hAnsi="Arial" w:cs="Arial"/>
+          <w:color w:val="222222"/>
+          <w:sz w:val="20"/>
+          <w:szCs w:val="20"/>
+          <w:shd w:val="clear" w:color="auto" w:fill="FFFFFF"/>
+        </w:rPr>
+        <w:t>, </w:t>
+      </w:r>
+      <w:r>
+        <w:rPr>
+          <w:rFonts w:ascii="Arial" w:hAnsi="Arial" w:cs="Arial"/>
+          <w:i/>
+          <w:iCs/>
+          <w:color w:val="222222"/>
+          <w:sz w:val="20"/>
+          <w:szCs w:val="20"/>
+          <w:shd w:val="clear" w:color="auto" w:fill="FFFFFF"/>
+        </w:rPr>
+        <w:t>9</w:t>
+      </w:r>
+      <w:r>
+        <w:rPr>
+          <w:rFonts w:ascii="Arial" w:hAnsi="Arial" w:cs="Arial"/>
+          <w:color w:val="222222"/>
+          <w:sz w:val="20"/>
+          <w:szCs w:val="20"/>
+          <w:shd w:val="clear" w:color="auto" w:fill="FFFFFF"/>
+        </w:rPr>
+        <w:t>(2), pp.1-14.</w:t>
+      </w:r>
+    </w:p>
+    <w:p>
+      <w:pPr>
+        <w:spacing w:line="276" w:lineRule="auto"/>
+        <w:rPr>
+          <w:rFonts w:ascii="Arial" w:hAnsi="Arial" w:cs="Arial"/>
+          <w:color w:val="222222"/>
+          <w:sz w:val="20"/>
+          <w:szCs w:val="20"/>
+          <w:shd w:val="clear" w:color="auto" w:fill="FFFFFF"/>
+        </w:rPr>
+      </w:pPr>
+      <w:r>
+        <w:rPr>
+          <w:rFonts w:ascii="Arial" w:hAnsi="Arial" w:cs="Arial"/>
+          <w:color w:val="222222"/>
+          <w:sz w:val="20"/>
+          <w:szCs w:val="20"/>
+          <w:shd w:val="clear" w:color="auto" w:fill="FFFFFF"/>
+        </w:rPr>
+        <w:t>Zhou, Z.H., 2021. </w:t>
+      </w:r>
+      <w:r>
+        <w:rPr>
+          <w:rFonts w:ascii="Arial" w:hAnsi="Arial" w:cs="Arial"/>
+          <w:i/>
+          <w:iCs/>
+          <w:color w:val="222222"/>
+          <w:sz w:val="20"/>
+          <w:szCs w:val="20"/>
+          <w:shd w:val="clear" w:color="auto" w:fill="FFFFFF"/>
+        </w:rPr>
+        <w:t>Machine learning</w:t>
+      </w:r>
+      <w:r>
+        <w:rPr>
+          <w:rFonts w:ascii="Arial" w:hAnsi="Arial" w:cs="Arial"/>
+          <w:color w:val="222222"/>
+          <w:sz w:val="20"/>
+          <w:szCs w:val="20"/>
+          <w:shd w:val="clear" w:color="auto" w:fill="FFFFFF"/>
+        </w:rPr>
+        <w:t>. Springer Nature.</w:t>
+      </w:r>
+    </w:p>
+    <w:p>
+      <w:pPr>
+        <w:spacing w:line="276" w:lineRule="auto"/>
+      </w:pPr>
+      <w:r>
+        <w:rPr>
+          <w:rFonts w:ascii="Arial" w:hAnsi="Arial" w:cs="Arial"/>
+          <w:color w:val="222222"/>
+          <w:sz w:val="20"/>
+          <w:szCs w:val="20"/>
+          <w:shd w:val="clear" w:color="auto" w:fill="FFFFFF"/>
+        </w:rPr>
+        <w:t>O'Shea, K. and Nash, R., 2015. An introduction to convolutional neural networks. </w:t>
+      </w:r>
+      <w:proofErr w:type="spellStart"/>
+      <w:r>
+        <w:rPr>
+          <w:rFonts w:ascii="Arial" w:hAnsi="Arial" w:cs="Arial"/>
+          <w:i/>
+          <w:iCs/>
+          <w:color w:val="222222"/>
+          <w:sz w:val="20"/>
+          <w:szCs w:val="20"/>
+          <w:shd w:val="clear" w:color="auto" w:fill="FFFFFF"/>
+        </w:rPr>
+        <w:t>arXiv</w:t>
+      </w:r>
+      <w:proofErr w:type="spellEnd"/>
+      <w:r>
+        <w:rPr>
+          <w:rFonts w:ascii="Arial" w:hAnsi="Arial" w:cs="Arial"/>
+          <w:i/>
+          <w:iCs/>
+          <w:color w:val="222222"/>
+          <w:sz w:val="20"/>
+          <w:szCs w:val="20"/>
+          <w:shd w:val="clear" w:color="auto" w:fill="FFFFFF"/>
+        </w:rPr>
+        <w:t xml:space="preserve"> preprint arXiv:1511.08458</w:t>
+      </w:r>
+      <w:r>
+        <w:rPr>
+          <w:rFonts w:ascii="Arial" w:hAnsi="Arial" w:cs="Arial"/>
+          <w:color w:val="222222"/>
+          <w:sz w:val="20"/>
+          <w:szCs w:val="20"/>
+          <w:shd w:val="clear" w:color="auto" w:fill="FFFFFF"/>
+        </w:rPr>
+        <w:t>.</w:t>
+      </w:r>
     </w:p>
     <w:p>
       <w:pPr>

</xml_diff>

<commit_message>
more tests added and results nearly done
</commit_message>
<xml_diff>
--- a/Documentation/FirstDraft.docx
+++ b/Documentation/FirstDraft.docx
@@ -30,7 +30,15 @@
         <w:t>This report aims to how computer vision could be used to find defect in narrow fabric</w:t>
       </w:r>
       <w:r>
-        <w:t>. Utilising the open source technologies, OpenC</w:t>
+        <w:t xml:space="preserve">. Utilising the </w:t>
+      </w:r>
+      <w:proofErr w:type="gramStart"/>
+      <w:r>
+        <w:t>open source</w:t>
+      </w:r>
+      <w:proofErr w:type="gramEnd"/>
+      <w:r>
+        <w:t xml:space="preserve"> technologies, OpenC</w:t>
       </w:r>
       <w:r>
         <w:t>V</w:t>
@@ -152,8 +160,13 @@
       <w:pPr>
         <w:spacing w:line="276" w:lineRule="auto"/>
       </w:pPr>
-      <w:r>
-        <w:t>Finally I would like dedicate this report to my late father Charles, who inspired the idea for the project. ** add more about dad **</w:t>
+      <w:proofErr w:type="gramStart"/>
+      <w:r>
+        <w:t>Finally</w:t>
+      </w:r>
+      <w:proofErr w:type="gramEnd"/>
+      <w:r>
+        <w:t xml:space="preserve"> I would like dedicate this report to my late father Charles, who inspired the idea for the project. ** add more about dad **</w:t>
       </w:r>
     </w:p>
     <w:p>
@@ -3332,7 +3345,15 @@
         <w:spacing w:line="276" w:lineRule="auto"/>
       </w:pPr>
       <w:r>
-        <w:t xml:space="preserve">Most fabric / textile is produced through one of a number of processes weaving, knitting, felting, bonding or turfing. Out of these the most common are weaving and knitting which produces most conventional fabrics. Both involve very similar steps, first fibres (synthetic or natural) are spun into yarn which is then converted into fabric using </w:t>
+        <w:t xml:space="preserve">Most fabric / textile is produced through one of </w:t>
+      </w:r>
+      <w:proofErr w:type="gramStart"/>
+      <w:r>
+        <w:t>a number of</w:t>
+      </w:r>
+      <w:proofErr w:type="gramEnd"/>
+      <w:r>
+        <w:t xml:space="preserve"> processes weaving, knitting, felting, bonding or turfing. Out of these the most common are weaving and knitting which produces most conventional fabrics. Both involve very similar steps, first fibres (synthetic or natural) are spun into yarn which is then converted into fabric using </w:t>
       </w:r>
       <w:r>
         <w:t>either weaving or knitting (Shaker,2016).</w:t>
@@ -4072,9 +4093,11 @@
       <w:r>
         <w:t xml:space="preserve">Warp ball. A warp ball is caused by a single or multiple warp </w:t>
       </w:r>
+      <w:proofErr w:type="gramStart"/>
       <w:r>
         <w:t>yarns</w:t>
       </w:r>
+      <w:proofErr w:type="gramEnd"/>
       <w:r>
         <w:t xml:space="preserve"> becoming clumped or entangled.</w:t>
       </w:r>
@@ -4117,7 +4140,15 @@
         <w:spacing w:line="276" w:lineRule="auto"/>
       </w:pPr>
       <w:r>
-        <w:t>Weft Curling. Weft curling Is produced by the use of highly twisted weft yarn as a result it disturbs the pattern of the weave</w:t>
+        <w:t xml:space="preserve">Weft Curling. Weft curling Is produced </w:t>
+      </w:r>
+      <w:proofErr w:type="gramStart"/>
+      <w:r>
+        <w:t>by the use of</w:t>
+      </w:r>
+      <w:proofErr w:type="gramEnd"/>
+      <w:r>
+        <w:t xml:space="preserve"> highly twisted weft yarn as a result it disturbs the pattern of the weave</w:t>
       </w:r>
       <w:r>
         <w:t xml:space="preserve">. </w:t>
@@ -4569,7 +4600,15 @@
         <w:spacing w:line="276" w:lineRule="auto"/>
       </w:pPr>
       <w:r>
-        <w:t xml:space="preserve">There are a number of code libraries that </w:t>
+        <w:t xml:space="preserve">There are </w:t>
+      </w:r>
+      <w:proofErr w:type="gramStart"/>
+      <w:r>
+        <w:t>a number of</w:t>
+      </w:r>
+      <w:proofErr w:type="gramEnd"/>
+      <w:r>
+        <w:t xml:space="preserve"> code libraries that </w:t>
       </w:r>
       <w:r>
         <w:t xml:space="preserve">enable computer vision, </w:t>
@@ -4647,7 +4686,15 @@
         <w:t>and</w:t>
       </w:r>
       <w:r>
-        <w:t xml:space="preserve"> defects in an image. OpenCV offers all of </w:t>
+        <w:t xml:space="preserve"> defects in an image. OpenCV offers </w:t>
+      </w:r>
+      <w:proofErr w:type="gramStart"/>
+      <w:r>
+        <w:t>all of</w:t>
+      </w:r>
+      <w:proofErr w:type="gramEnd"/>
+      <w:r>
+        <w:t xml:space="preserve"> </w:t>
       </w:r>
       <w:r>
         <w:t>these</w:t>
@@ -4757,7 +4804,15 @@
         <w:t xml:space="preserve"> and Wen Lu used all the above methods to detect the number of copper strands in a small wire, checking to see if the correct number was present.</w:t>
       </w:r>
       <w:r>
-        <w:t xml:space="preserve"> A number of deep learning libraries offer premade CNN’s such as VGG 16 offered by </w:t>
+        <w:t xml:space="preserve"> </w:t>
+      </w:r>
+      <w:proofErr w:type="gramStart"/>
+      <w:r>
+        <w:t>A number of</w:t>
+      </w:r>
+      <w:proofErr w:type="gramEnd"/>
+      <w:r>
+        <w:t xml:space="preserve"> deep learning libraries offer premade CNN’s such as VGG 16 offered by </w:t>
       </w:r>
       <w:proofErr w:type="spellStart"/>
       <w:r>
@@ -4798,7 +4853,15 @@
         <w:t xml:space="preserve">. Details how computer </w:t>
       </w:r>
       <w:r>
-        <w:t xml:space="preserve">vision is was used to find defects on </w:t>
+        <w:t xml:space="preserve">vision </w:t>
+      </w:r>
+      <w:proofErr w:type="gramStart"/>
+      <w:r>
+        <w:t>is</w:t>
+      </w:r>
+      <w:proofErr w:type="gramEnd"/>
+      <w:r>
+        <w:t xml:space="preserve"> was used to find defects on </w:t>
       </w:r>
       <w:r>
         <w:t>electronic</w:t>
@@ -4812,7 +4875,15 @@
         <w:t xml:space="preserve">The paper </w:t>
       </w:r>
       <w:r>
-        <w:t xml:space="preserve">details a number of steps involved in </w:t>
+        <w:t xml:space="preserve">details </w:t>
+      </w:r>
+      <w:proofErr w:type="gramStart"/>
+      <w:r>
+        <w:t>a number of</w:t>
+      </w:r>
+      <w:proofErr w:type="gramEnd"/>
+      <w:r>
+        <w:t xml:space="preserve"> steps involved in </w:t>
       </w:r>
       <w:r>
         <w:t>these processes. T</w:t>
@@ -4821,7 +4892,15 @@
         <w:t>he first was to segment the image</w:t>
       </w:r>
       <w:r>
-        <w:t>, this involves splitting the image into a number of small groups of pixels, simplifying the image and making easier to analyse</w:t>
+        <w:t xml:space="preserve">, this involves splitting the image into </w:t>
+      </w:r>
+      <w:proofErr w:type="gramStart"/>
+      <w:r>
+        <w:t>a number of</w:t>
+      </w:r>
+      <w:proofErr w:type="gramEnd"/>
+      <w:r>
+        <w:t xml:space="preserve"> small groups of pixels, simplifying the image and making easier to analyse</w:t>
       </w:r>
       <w:r>
         <w:t>, the snake contour and watershed are two processes used to segment.</w:t>
@@ -4829,11 +4908,16 @@
       <w:r>
         <w:t xml:space="preserve"> They then applied thresholding to separate the welds from the background of the boards, the area of the resulting blobs used to identify any that were defective. While the report did not detail exactly how effective these </w:t>
       </w:r>
+      <w:proofErr w:type="gramStart"/>
       <w:r>
         <w:t>technique</w:t>
       </w:r>
       <w:r>
-        <w:t>s they offer insight into processes that could be used in this project</w:t>
+        <w:t>s</w:t>
+      </w:r>
+      <w:proofErr w:type="gramEnd"/>
+      <w:r>
+        <w:t xml:space="preserve"> they offer insight into processes that could be used in this project</w:t>
       </w:r>
       <w:r>
         <w:t xml:space="preserve"> (</w:t>
@@ -4914,13 +4998,21 @@
         <w:t xml:space="preserve"> and</w:t>
       </w:r>
       <w:r>
-        <w:t xml:space="preserve"> artificial neural networks</w:t>
+        <w:t xml:space="preserve"> artificial neural </w:t>
+      </w:r>
+      <w:proofErr w:type="gramStart"/>
+      <w:r>
+        <w:t>networks</w:t>
       </w:r>
       <w:r>
         <w:t xml:space="preserve"> </w:t>
       </w:r>
       <w:r>
-        <w:t xml:space="preserve"> (ANN)</w:t>
+        <w:t xml:space="preserve"> (</w:t>
+      </w:r>
+      <w:proofErr w:type="gramEnd"/>
+      <w:r>
+        <w:t>ANN)</w:t>
       </w:r>
       <w:r>
         <w:t xml:space="preserve"> are some of these but the most popular is the convolutional neural network (CNN). They gained this popularity as they work</w:t>
@@ -4938,7 +5030,15 @@
         <w:t xml:space="preserve">classification, image recognition and object detection tasks and so </w:t>
       </w:r>
       <w:r>
-        <w:t>were there clear choice when developing the project.</w:t>
+        <w:t xml:space="preserve">were </w:t>
+      </w:r>
+      <w:proofErr w:type="gramStart"/>
+      <w:r>
+        <w:t>there</w:t>
+      </w:r>
+      <w:proofErr w:type="gramEnd"/>
+      <w:r>
+        <w:t xml:space="preserve"> clear choice when developing the project.</w:t>
       </w:r>
     </w:p>
     <w:p>
@@ -4958,10 +5058,26 @@
         <w:t xml:space="preserve"> </w:t>
       </w:r>
       <w:r>
-        <w:t xml:space="preserve">as filters that are trained to recognise different features in the image such as corners, edges and patterns. </w:t>
-      </w:r>
-      <w:r>
-        <w:t>These filtering layers are knows as convolutional layers, two other type of layers are also present in CNN’s these being  max pooling and fully connected layers</w:t>
+        <w:t xml:space="preserve">as filters that are trained to recognise different features in the image such as corners, </w:t>
+      </w:r>
+      <w:proofErr w:type="gramStart"/>
+      <w:r>
+        <w:t>edges</w:t>
+      </w:r>
+      <w:proofErr w:type="gramEnd"/>
+      <w:r>
+        <w:t xml:space="preserve"> and patterns. </w:t>
+      </w:r>
+      <w:r>
+        <w:t xml:space="preserve">These filtering layers are knows as convolutional layers, two other type of layers are also present in CNN’s these </w:t>
+      </w:r>
+      <w:proofErr w:type="gramStart"/>
+      <w:r>
+        <w:t>being  max</w:t>
+      </w:r>
+      <w:proofErr w:type="gramEnd"/>
+      <w:r>
+        <w:t xml:space="preserve"> pooling and fully connected layers</w:t>
       </w:r>
       <w:r>
         <w:t>.</w:t>
@@ -4973,7 +5089,15 @@
         <w:t>c</w:t>
       </w:r>
       <w:r>
-        <w:t>onvolutional layer is comprised of a number of filters, these filters are simply a matrix of weights with smaller dimensions that the input image</w:t>
+        <w:t xml:space="preserve">onvolutional layer is comprised of </w:t>
+      </w:r>
+      <w:proofErr w:type="gramStart"/>
+      <w:r>
+        <w:t>a number of</w:t>
+      </w:r>
+      <w:proofErr w:type="gramEnd"/>
+      <w:r>
+        <w:t xml:space="preserve"> filters, these filters are simply a matrix of weights with smaller dimensions that the input image</w:t>
       </w:r>
       <w:r>
         <w:t xml:space="preserve">, during training these weights are adjusted. The output of the convolutional / </w:t>
@@ -4982,7 +5106,15 @@
         <w:t>convolution</w:t>
       </w:r>
       <w:r>
-        <w:t xml:space="preserve"> layer are passed through an activation function such as </w:t>
+        <w:t xml:space="preserve"> layer </w:t>
+      </w:r>
+      <w:proofErr w:type="gramStart"/>
+      <w:r>
+        <w:t>are</w:t>
+      </w:r>
+      <w:proofErr w:type="gramEnd"/>
+      <w:r>
+        <w:t xml:space="preserve"> passed through an activation function such as </w:t>
       </w:r>
       <w:proofErr w:type="spellStart"/>
       <w:r>
@@ -5080,7 +5212,15 @@
         <w:t xml:space="preserve"> challenges</w:t>
       </w:r>
       <w:r>
-        <w:t>. As shown above in figure 1 defects can vary in the size, colour and shape while this does not impact manual human inspection it makes rule based automated inspection far more complicated. There also exist the issue of when to inspect as many defects are unique to a specific step of production. Hence the project will move forward with the assumption that all inspection will be done after any finishing processes</w:t>
+        <w:t xml:space="preserve">. As shown above in figure 1 defects can vary in the size, </w:t>
+      </w:r>
+      <w:proofErr w:type="gramStart"/>
+      <w:r>
+        <w:t>colour</w:t>
+      </w:r>
+      <w:proofErr w:type="gramEnd"/>
+      <w:r>
+        <w:t xml:space="preserve"> and shape while this does not impact manual human inspection it makes rule based automated inspection far more complicated. There also exist the issue of when to inspect as many defects are unique to a specific step of production. Hence the project will move forward with the assumption that all inspection will be done after any finishing processes</w:t>
       </w:r>
       <w:r>
         <w:t>. W</w:t>
@@ -5108,7 +5248,15 @@
     </w:p>
     <w:p>
       <w:r>
-        <w:t xml:space="preserve">A CNN will likely be suited to this project due to its ability to recognise shape and texture. However it is unlikely that </w:t>
+        <w:t xml:space="preserve">A CNN will likely be suited to this project due to its ability to recognise shape and texture. </w:t>
+      </w:r>
+      <w:proofErr w:type="gramStart"/>
+      <w:r>
+        <w:t>However</w:t>
+      </w:r>
+      <w:proofErr w:type="gramEnd"/>
+      <w:r>
+        <w:t xml:space="preserve"> it is unlikely that </w:t>
       </w:r>
       <w:r>
         <w:t xml:space="preserve">the </w:t>
@@ -5393,7 +5541,15 @@
         <w:t>. All images from this dataset are also all from one type of fabric</w:t>
       </w:r>
       <w:r>
-        <w:t xml:space="preserve"> (figure 2). For these reasons and the fact the type of fabric is less widespread than that found in the </w:t>
+        <w:t xml:space="preserve"> (figure 2). For these reasons and the </w:t>
+      </w:r>
+      <w:proofErr w:type="gramStart"/>
+      <w:r>
+        <w:t>fact</w:t>
+      </w:r>
+      <w:proofErr w:type="gramEnd"/>
+      <w:r>
+        <w:t xml:space="preserve"> the type of fabric is less widespread than that found in the </w:t>
       </w:r>
       <w:proofErr w:type="spellStart"/>
       <w:r>
@@ -5744,7 +5900,15 @@
     </w:p>
     <w:p>
       <w:r>
-        <w:t xml:space="preserve">The last goal will be to store the created tiles as either a defective or normal. However this presents some issues </w:t>
+        <w:t xml:space="preserve">The last goal will be to store the created tiles as either a defective or normal. </w:t>
+      </w:r>
+      <w:proofErr w:type="gramStart"/>
+      <w:r>
+        <w:t>However</w:t>
+      </w:r>
+      <w:proofErr w:type="gramEnd"/>
+      <w:r>
+        <w:t xml:space="preserve"> this presents some issues </w:t>
       </w:r>
       <w:r>
         <w:t>as not all tiles from a defective image are themselves defective, the mask images from the database will likely be useful here.</w:t>
@@ -5770,9 +5934,14 @@
       </w:r>
       <w:proofErr w:type="spellStart"/>
       <w:r>
-        <w:t>img_crop.ipynb</w:t>
+        <w:t>img_</w:t>
+      </w:r>
+      <w:proofErr w:type="gramStart"/>
+      <w:r>
+        <w:t>crop.ipynb</w:t>
       </w:r>
       <w:proofErr w:type="spellEnd"/>
+      <w:proofErr w:type="gramEnd"/>
       <w:r>
         <w:t>’ and ‘</w:t>
       </w:r>
@@ -6223,7 +6392,15 @@
         <w:t xml:space="preserve">” hold the </w:t>
       </w:r>
       <w:r>
-        <w:t>position of the tile in relation to the pixels of the master image. For example a the second tile on the second row would have “x” and “y” value of 1. However, assuming a tile “width” and “height” of 64 and a “overlap” of 0 the same tile would have the value of 64 for both the “</w:t>
+        <w:t xml:space="preserve">position of the tile in relation to the pixels of the master image. For </w:t>
+      </w:r>
+      <w:proofErr w:type="gramStart"/>
+      <w:r>
+        <w:t>example</w:t>
+      </w:r>
+      <w:proofErr w:type="gramEnd"/>
+      <w:r>
+        <w:t xml:space="preserve"> a the second tile on the second row would have “x” and “y” value of 1. However, assuming a tile “width” and “height” of 64 and a “overlap” of 0 the same tile would have the value of 64 for both the “</w:t>
       </w:r>
       <w:proofErr w:type="spellStart"/>
       <w:r>
@@ -6403,6 +6580,7 @@
         <w:t xml:space="preserve"> populate(</w:t>
       </w:r>
       <w:proofErr w:type="spellStart"/>
+      <w:proofErr w:type="gramStart"/>
       <w:r>
         <w:rPr>
           <w:rFonts w:ascii="Consolas" w:eastAsia="Times New Roman" w:hAnsi="Consolas" w:cs="Times New Roman"/>
@@ -6414,6 +6592,7 @@
         <w:t>self,master</w:t>
       </w:r>
       <w:proofErr w:type="spellEnd"/>
+      <w:proofErr w:type="gramEnd"/>
       <w:r>
         <w:rPr>
           <w:rFonts w:ascii="Consolas" w:eastAsia="Times New Roman" w:hAnsi="Consolas" w:cs="Times New Roman"/>
@@ -6477,9 +6656,21 @@
           <w:szCs w:val="21"/>
           <w:lang w:eastAsia="en-GB"/>
         </w:rPr>
-        <w:t xml:space="preserve"> = master[</w:t>
+        <w:t xml:space="preserve"> = </w:t>
+      </w:r>
+      <w:proofErr w:type="gramStart"/>
+      <w:r>
+        <w:rPr>
+          <w:rFonts w:ascii="Consolas" w:eastAsia="Times New Roman" w:hAnsi="Consolas" w:cs="Times New Roman"/>
+          <w:color w:val="D4D4D4"/>
+          <w:sz w:val="21"/>
+          <w:szCs w:val="21"/>
+          <w:lang w:eastAsia="en-GB"/>
+        </w:rPr>
+        <w:t>master[</w:t>
       </w:r>
       <w:proofErr w:type="spellStart"/>
+      <w:proofErr w:type="gramEnd"/>
       <w:r>
         <w:rPr>
           <w:rFonts w:ascii="Consolas" w:eastAsia="Times New Roman" w:hAnsi="Consolas" w:cs="Times New Roman"/>
@@ -6545,6 +6736,7 @@
         <w:t xml:space="preserve"> (</w:t>
       </w:r>
       <w:proofErr w:type="spellStart"/>
+      <w:proofErr w:type="gramStart"/>
       <w:r>
         <w:rPr>
           <w:rFonts w:ascii="Consolas" w:eastAsia="Times New Roman" w:hAnsi="Consolas" w:cs="Times New Roman"/>
@@ -6566,6 +6758,7 @@
         <w:t>.roi.shape</w:t>
       </w:r>
       <w:proofErr w:type="spellEnd"/>
+      <w:proofErr w:type="gramEnd"/>
       <w:r>
         <w:rPr>
           <w:rFonts w:ascii="Consolas" w:eastAsia="Times New Roman" w:hAnsi="Consolas" w:cs="Times New Roman"/>
@@ -6639,7 +6832,18 @@
           <w:szCs w:val="21"/>
           <w:lang w:eastAsia="en-GB"/>
         </w:rPr>
-        <w:t xml:space="preserve"> = x - (width-</w:t>
+        <w:t xml:space="preserve"> = x - (</w:t>
+      </w:r>
+      <w:proofErr w:type="gramStart"/>
+      <w:r>
+        <w:rPr>
+          <w:rFonts w:ascii="Consolas" w:eastAsia="Times New Roman" w:hAnsi="Consolas" w:cs="Times New Roman"/>
+          <w:color w:val="D4D4D4"/>
+          <w:sz w:val="21"/>
+          <w:szCs w:val="21"/>
+          <w:lang w:eastAsia="en-GB"/>
+        </w:rPr>
+        <w:t>width-</w:t>
       </w:r>
       <w:proofErr w:type="spellStart"/>
       <w:r>
@@ -6663,6 +6867,7 @@
         <w:t>.roi.shape</w:t>
       </w:r>
       <w:proofErr w:type="spellEnd"/>
+      <w:proofErr w:type="gramEnd"/>
       <w:r>
         <w:rPr>
           <w:rFonts w:ascii="Consolas" w:eastAsia="Times New Roman" w:hAnsi="Consolas" w:cs="Times New Roman"/>
@@ -6746,9 +6951,21 @@
           <w:szCs w:val="21"/>
           <w:lang w:eastAsia="en-GB"/>
         </w:rPr>
-        <w:t xml:space="preserve"> = master[</w:t>
+        <w:t xml:space="preserve"> = </w:t>
+      </w:r>
+      <w:proofErr w:type="gramStart"/>
+      <w:r>
+        <w:rPr>
+          <w:rFonts w:ascii="Consolas" w:eastAsia="Times New Roman" w:hAnsi="Consolas" w:cs="Times New Roman"/>
+          <w:color w:val="D4D4D4"/>
+          <w:sz w:val="21"/>
+          <w:szCs w:val="21"/>
+          <w:lang w:eastAsia="en-GB"/>
+        </w:rPr>
+        <w:t>master[</w:t>
       </w:r>
       <w:proofErr w:type="spellStart"/>
+      <w:proofErr w:type="gramEnd"/>
       <w:r>
         <w:rPr>
           <w:rFonts w:ascii="Consolas" w:eastAsia="Times New Roman" w:hAnsi="Consolas" w:cs="Times New Roman"/>
@@ -6816,6 +7033,7 @@
         <w:t xml:space="preserve">            </w:t>
       </w:r>
       <w:proofErr w:type="spellStart"/>
+      <w:proofErr w:type="gramStart"/>
       <w:r>
         <w:rPr>
           <w:rFonts w:ascii="Consolas" w:eastAsia="Times New Roman" w:hAnsi="Consolas" w:cs="Times New Roman"/>
@@ -6837,6 +7055,7 @@
         <w:t>.imagex</w:t>
       </w:r>
       <w:proofErr w:type="spellEnd"/>
+      <w:proofErr w:type="gramEnd"/>
       <w:r>
         <w:rPr>
           <w:rFonts w:ascii="Consolas" w:eastAsia="Times New Roman" w:hAnsi="Consolas" w:cs="Times New Roman"/>
@@ -6903,6 +7122,7 @@
         <w:t xml:space="preserve"> (</w:t>
       </w:r>
       <w:proofErr w:type="spellStart"/>
+      <w:proofErr w:type="gramStart"/>
       <w:r>
         <w:rPr>
           <w:rFonts w:ascii="Consolas" w:eastAsia="Times New Roman" w:hAnsi="Consolas" w:cs="Times New Roman"/>
@@ -6924,6 +7144,7 @@
         <w:t>.roi.shape</w:t>
       </w:r>
       <w:proofErr w:type="spellEnd"/>
+      <w:proofErr w:type="gramEnd"/>
       <w:r>
         <w:rPr>
           <w:rFonts w:ascii="Consolas" w:eastAsia="Times New Roman" w:hAnsi="Consolas" w:cs="Times New Roman"/>
@@ -6997,7 +7218,18 @@
           <w:szCs w:val="21"/>
           <w:lang w:eastAsia="en-GB"/>
         </w:rPr>
-        <w:t xml:space="preserve"> = y - (height-</w:t>
+        <w:t xml:space="preserve"> = y - (</w:t>
+      </w:r>
+      <w:proofErr w:type="gramStart"/>
+      <w:r>
+        <w:rPr>
+          <w:rFonts w:ascii="Consolas" w:eastAsia="Times New Roman" w:hAnsi="Consolas" w:cs="Times New Roman"/>
+          <w:color w:val="D4D4D4"/>
+          <w:sz w:val="21"/>
+          <w:szCs w:val="21"/>
+          <w:lang w:eastAsia="en-GB"/>
+        </w:rPr>
+        <w:t>height-</w:t>
       </w:r>
       <w:proofErr w:type="spellStart"/>
       <w:r>
@@ -7021,6 +7253,7 @@
         <w:t>.roi.shape</w:t>
       </w:r>
       <w:proofErr w:type="spellEnd"/>
+      <w:proofErr w:type="gramEnd"/>
       <w:r>
         <w:rPr>
           <w:rFonts w:ascii="Consolas" w:eastAsia="Times New Roman" w:hAnsi="Consolas" w:cs="Times New Roman"/>
@@ -7105,9 +7338,21 @@
           <w:szCs w:val="21"/>
           <w:lang w:eastAsia="en-GB"/>
         </w:rPr>
-        <w:t xml:space="preserve"> = master[</w:t>
+        <w:t xml:space="preserve"> = </w:t>
+      </w:r>
+      <w:proofErr w:type="gramStart"/>
+      <w:r>
+        <w:rPr>
+          <w:rFonts w:ascii="Consolas" w:eastAsia="Times New Roman" w:hAnsi="Consolas" w:cs="Times New Roman"/>
+          <w:color w:val="D4D4D4"/>
+          <w:sz w:val="21"/>
+          <w:szCs w:val="21"/>
+          <w:lang w:eastAsia="en-GB"/>
+        </w:rPr>
+        <w:t>master[</w:t>
       </w:r>
       <w:proofErr w:type="spellStart"/>
+      <w:proofErr w:type="gramEnd"/>
       <w:r>
         <w:rPr>
           <w:rFonts w:ascii="Consolas" w:eastAsia="Times New Roman" w:hAnsi="Consolas" w:cs="Times New Roman"/>
@@ -7153,6 +7398,7 @@
         <w:t xml:space="preserve">            </w:t>
       </w:r>
       <w:proofErr w:type="spellStart"/>
+      <w:proofErr w:type="gramStart"/>
       <w:r>
         <w:rPr>
           <w:rFonts w:ascii="Consolas" w:eastAsia="Times New Roman" w:hAnsi="Consolas" w:cs="Times New Roman"/>
@@ -7174,6 +7420,7 @@
         <w:t>.imagey</w:t>
       </w:r>
       <w:proofErr w:type="spellEnd"/>
+      <w:proofErr w:type="gramEnd"/>
       <w:r>
         <w:rPr>
           <w:rFonts w:ascii="Consolas" w:eastAsia="Times New Roman" w:hAnsi="Consolas" w:cs="Times New Roman"/>
@@ -7284,12 +7531,17 @@
         <w:t>Tiling the image is quite simple and is done inside the “</w:t>
       </w:r>
       <w:proofErr w:type="spellStart"/>
+      <w:proofErr w:type="gramStart"/>
       <w:r>
         <w:t>tileImage</w:t>
       </w:r>
       <w:proofErr w:type="spellEnd"/>
       <w:r>
-        <w:t>()</w:t>
+        <w:t>(</w:t>
+      </w:r>
+      <w:proofErr w:type="gramEnd"/>
+      <w:r>
+        <w:t>)</w:t>
       </w:r>
       <w:r>
         <w:t xml:space="preserve">” function. First the number of tiles that should be created is calculated this is done by finding the number of tiles in </w:t>
@@ -7364,6 +7616,7 @@
         <w:t xml:space="preserve"> First the images needed to be loaded in from the memory to do the OpenCV function “</w:t>
       </w:r>
       <w:proofErr w:type="spellStart"/>
+      <w:proofErr w:type="gramStart"/>
       <w:r>
         <w:t>imread</w:t>
       </w:r>
@@ -7371,6 +7624,7 @@
       <w:r>
         <w:t>(</w:t>
       </w:r>
+      <w:proofErr w:type="gramEnd"/>
       <w:r>
         <w:t>)</w:t>
       </w:r>
@@ -7492,23 +7746,33 @@
         <w:t>image was loaded in the subroutine “</w:t>
       </w:r>
       <w:proofErr w:type="spellStart"/>
+      <w:proofErr w:type="gramStart"/>
       <w:r>
         <w:t>findEdge</w:t>
       </w:r>
       <w:proofErr w:type="spellEnd"/>
       <w:r>
-        <w:t>()” was created</w:t>
+        <w:t>(</w:t>
+      </w:r>
+      <w:proofErr w:type="gramEnd"/>
+      <w:r>
+        <w:t>)” was created</w:t>
       </w:r>
       <w:r>
         <w:t>. “</w:t>
       </w:r>
       <w:proofErr w:type="spellStart"/>
+      <w:proofErr w:type="gramStart"/>
       <w:r>
         <w:t>findEdge</w:t>
       </w:r>
       <w:proofErr w:type="spellEnd"/>
       <w:r>
-        <w:t>()” takes an image in as a parameter and applies three processes to determine its edge first a light blur is applied to the image, then a threshold is applied and finally Canny edge detection is used to find all vertical edges present in the image.</w:t>
+        <w:t>(</w:t>
+      </w:r>
+      <w:proofErr w:type="gramEnd"/>
+      <w:r>
+        <w:t>)” takes an image in as a parameter and applies three processes to determine its edge first a light blur is applied to the image, then a threshold is applied and finally Canny edge detection is used to find all vertical edges present in the image.</w:t>
       </w:r>
     </w:p>
     <w:p/>
@@ -7530,7 +7794,15 @@
         <w:t>of the</w:t>
       </w:r>
       <w:r>
-        <w:t xml:space="preserve"> image to greyscale, this is needed to apply thresholding. Conversion to greyscale is simple achieved using a build in OpenCV function, it changes the given image from three channel colour (blue, green, red) to a single channel. This single channel ranges from 0 (black) to 255 (white). Blurring was also achieved using the OpenCV function “blur()”</w:t>
+        <w:t xml:space="preserve"> image to greyscale, this is needed to apply thresholding. Conversion to greyscale is simple achieved using a build in OpenCV function, it changes the given image from three channel colour (blue, green, red) to a single channel. This single channel ranges from 0 (black) to 255 (white). Blurring was also achieved using the OpenCV function “</w:t>
+      </w:r>
+      <w:proofErr w:type="gramStart"/>
+      <w:r>
+        <w:t>blur(</w:t>
+      </w:r>
+      <w:proofErr w:type="gramEnd"/>
+      <w:r>
+        <w:t>)”</w:t>
       </w:r>
       <w:r>
         <w:t>, this function receives the image to be blurred and the size of the kernel that should be used to blur</w:t>
@@ -7607,11 +7879,16 @@
       <w:r>
         <w:t>output of the thresholding algorithm, once again this functionality is offered by an OpenCV function. The “</w:t>
       </w:r>
+      <w:proofErr w:type="gramStart"/>
       <w:r>
         <w:t>threshold</w:t>
       </w:r>
       <w:r>
-        <w:t xml:space="preserve">()” function </w:t>
+        <w:t>(</w:t>
+      </w:r>
+      <w:proofErr w:type="gramEnd"/>
+      <w:r>
+        <w:t xml:space="preserve">)” function </w:t>
       </w:r>
       <w:r>
         <w:t xml:space="preserve">again takes the parameters: the greyscale image to be processed, the threshold value, a maximum value and a tag representing the type of thresholding to be applied. The project uses binary inverse thresholding, any pixel in the image greater than the thresh hold value is set to 0 and any value less than the threshold value is set to the maximum value. The maximum value used in the project was </w:t>
@@ -7662,7 +7939,15 @@
         <w:t>.</w:t>
       </w:r>
       <w:r>
-        <w:t xml:space="preserve"> The “Canny()” function returns a list of pixels that constitute the edge, the innermost pixels location is then used to crop the image lengthwise</w:t>
+        <w:t xml:space="preserve"> The “</w:t>
+      </w:r>
+      <w:proofErr w:type="gramStart"/>
+      <w:r>
+        <w:t>Canny(</w:t>
+      </w:r>
+      <w:proofErr w:type="gramEnd"/>
+      <w:r>
+        <w:t>)” function returns a list of pixels that constitute the edge, the innermost pixels location is then used to crop the image lengthwise</w:t>
       </w:r>
       <w:r>
         <w:t xml:space="preserve">. (c) </w:t>
@@ -7674,7 +7959,15 @@
         <w:t xml:space="preserve">he </w:t>
       </w:r>
       <w:r>
-        <w:t>dimensions of the cropped images were then found using the “.shape” attribute of a NumPy array and the corresponding mask image was cropped to the same dimensions</w:t>
+        <w:t xml:space="preserve">dimensions of the cropped images were then found using the </w:t>
+      </w:r>
+      <w:proofErr w:type="gramStart"/>
+      <w:r>
+        <w:t>“.shape</w:t>
+      </w:r>
+      <w:proofErr w:type="gramEnd"/>
+      <w:r>
+        <w:t>” attribute of a NumPy array and the corresponding mask image was cropped to the same dimensions</w:t>
       </w:r>
       <w:r>
         <w:t xml:space="preserve"> (f)</w:t>
@@ -7715,7 +8008,15 @@
     </w:p>
     <w:p>
       <w:r>
-        <w:t>As the mask were cropped along with the original images when segmented the tiles of both match. Figure 7 shows this relation.</w:t>
+        <w:t xml:space="preserve">As the mask were cropped along with the original images when segmented the tiles of both </w:t>
+      </w:r>
+      <w:proofErr w:type="gramStart"/>
+      <w:r>
+        <w:t>match</w:t>
+      </w:r>
+      <w:proofErr w:type="gramEnd"/>
+      <w:r>
+        <w:t>. Figure 7 shows this relation.</w:t>
       </w:r>
     </w:p>
     <w:p/>
@@ -7968,12 +8269,17 @@
       </w:r>
       <w:proofErr w:type="spellStart"/>
       <w:r>
-        <w:t>detection_methods</w:t>
+        <w:t>detection_</w:t>
+      </w:r>
+      <w:proofErr w:type="gramStart"/>
+      <w:r>
+        <w:t>methods</w:t>
       </w:r>
       <w:r>
         <w:t>.ipynb</w:t>
       </w:r>
       <w:proofErr w:type="spellEnd"/>
+      <w:proofErr w:type="gramEnd"/>
       <w:r>
         <w:t>’ file found in the repository.</w:t>
       </w:r>
@@ -8083,7 +8389,15 @@
         <w:t>matplotlib</w:t>
       </w:r>
       <w:r>
-        <w:t xml:space="preserve"> “hist()” function.</w:t>
+        <w:t xml:space="preserve"> “</w:t>
+      </w:r>
+      <w:proofErr w:type="gramStart"/>
+      <w:r>
+        <w:t>hist(</w:t>
+      </w:r>
+      <w:proofErr w:type="gramEnd"/>
+      <w:r>
+        <w:t>)” function.</w:t>
       </w:r>
       <w:r>
         <w:t xml:space="preserve"> </w:t>
@@ -8178,20 +8492,30 @@
         <w:t>The tiles greyscale image data inside the tiles are stored as NumPy array and so the standard deviation can be simply found using a the NumPy function “</w:t>
       </w:r>
       <w:proofErr w:type="spellStart"/>
+      <w:proofErr w:type="gramStart"/>
       <w:r>
         <w:t>np.std</w:t>
       </w:r>
       <w:proofErr w:type="spellEnd"/>
       <w:r>
-        <w:t>()”. Range was found using a “</w:t>
+        <w:t>(</w:t>
+      </w:r>
+      <w:proofErr w:type="gramEnd"/>
+      <w:r>
+        <w:t>)”. Range was found using a “</w:t>
       </w:r>
       <w:proofErr w:type="spellStart"/>
+      <w:proofErr w:type="gramStart"/>
       <w:r>
         <w:t>findRange</w:t>
       </w:r>
       <w:proofErr w:type="spellEnd"/>
       <w:r>
-        <w:t xml:space="preserve">()” function  created during the project. The function loops through all the pixel in the array and stores both the lowest and highest values found. The lowest can then be subtracted from the highest to return the range. </w:t>
+        <w:t>(</w:t>
+      </w:r>
+      <w:proofErr w:type="gramEnd"/>
+      <w:r>
+        <w:t xml:space="preserve">)” function  created during the project. The function loops through all the pixel in the array and stores both the lowest and highest values found. The lowest can then be subtracted from the highest to return the range. </w:t>
       </w:r>
     </w:p>
     <w:p>
@@ -8222,23 +8546,33 @@
         <w:t>The “</w:t>
       </w:r>
       <w:proofErr w:type="spellStart"/>
+      <w:proofErr w:type="gramStart"/>
       <w:r>
         <w:t>roundTile</w:t>
       </w:r>
       <w:proofErr w:type="spellEnd"/>
       <w:r>
-        <w:t xml:space="preserve">()” functions is supplied with the tile to be processed and the intervals the pixels should be rounded too. </w:t>
+        <w:t>(</w:t>
+      </w:r>
+      <w:proofErr w:type="gramEnd"/>
+      <w:r>
+        <w:t xml:space="preserve">)” functions is supplied with the tile to be processed and the intervals the pixels should be rounded too. </w:t>
       </w:r>
       <w:r>
         <w:t>This then calls the “</w:t>
       </w:r>
       <w:proofErr w:type="spellStart"/>
+      <w:proofErr w:type="gramStart"/>
       <w:r>
         <w:t>roundPixel</w:t>
       </w:r>
       <w:proofErr w:type="spellEnd"/>
       <w:r>
-        <w:t>()” function on each pixel un the tile, this takes the absolute difference between the pixel value and each interval and returns the interval that produced the lowest difference.</w:t>
+        <w:t>(</w:t>
+      </w:r>
+      <w:proofErr w:type="gramEnd"/>
+      <w:r>
+        <w:t>)” function on each pixel un the tile, this takes the absolute difference between the pixel value and each interval and returns the interval that produced the lowest difference.</w:t>
       </w:r>
     </w:p>
     <w:p>
@@ -8342,7 +8676,15 @@
         <w:t xml:space="preserve">an original tile (a) the result of the colour reduction processes (b) and the plot of pixel colour against the occurrences of pixels of that colour in the colour reduced tile. </w:t>
       </w:r>
       <w:r>
-        <w:t>It illustrates that the majority of pixels have a value of either 100 or 120.</w:t>
+        <w:t xml:space="preserve">It illustrates that </w:t>
+      </w:r>
+      <w:proofErr w:type="gramStart"/>
+      <w:r>
+        <w:t>the majority of</w:t>
+      </w:r>
+      <w:proofErr w:type="gramEnd"/>
+      <w:r>
+        <w:t xml:space="preserve"> pixels have a value of either 100 or 120.</w:t>
       </w:r>
     </w:p>
     <w:p>
@@ -8362,13 +8704,21 @@
         <w:t xml:space="preserve"> occurrence of value </w:t>
       </w:r>
       <w:r>
-        <w:t xml:space="preserve">80, more than 1800 occurrence of value 100, </w:t>
+        <w:t xml:space="preserve">80, more than 1800 occurrence of value </w:t>
+      </w:r>
+      <w:proofErr w:type="gramStart"/>
+      <w:r>
+        <w:t xml:space="preserve">100, </w:t>
       </w:r>
       <w:r>
         <w:t xml:space="preserve"> </w:t>
       </w:r>
       <w:r>
-        <w:t xml:space="preserve">more than 1000 occurrence of value </w:t>
+        <w:t>more</w:t>
+      </w:r>
+      <w:proofErr w:type="gramEnd"/>
+      <w:r>
+        <w:t xml:space="preserve"> than 1000 occurrence of value </w:t>
       </w:r>
       <w:r>
         <w:t xml:space="preserve">or 120, or over </w:t>
@@ -8389,12 +8739,17 @@
         <w:t xml:space="preserve"> This was implemented by the ‘</w:t>
       </w:r>
       <w:proofErr w:type="spellStart"/>
+      <w:proofErr w:type="gramStart"/>
       <w:r>
         <w:t>reduceInspect</w:t>
       </w:r>
       <w:proofErr w:type="spellEnd"/>
       <w:r>
-        <w:t>()’ function.</w:t>
+        <w:t>(</w:t>
+      </w:r>
+      <w:proofErr w:type="gramEnd"/>
+      <w:r>
+        <w:t>)’ function.</w:t>
       </w:r>
     </w:p>
     <w:p>
@@ -8407,9 +8762,14 @@
     </w:p>
     <w:p>
       <w:r>
-        <w:t>OpenCV has many functions designed to assist in object detection, many of these functions will help when looking for defects as most if not all present as a large mass similarly coloured pixel. First the   “</w:t>
+        <w:t>OpenCV has many functions designed to assist in object detection, many of these functions will help when looking for defects as most if not all present as a large mass similarly coloured pixel. First the</w:t>
+      </w:r>
+      <w:proofErr w:type="gramStart"/>
+      <w:r>
+        <w:t xml:space="preserve">   “</w:t>
       </w:r>
       <w:proofErr w:type="spellStart"/>
+      <w:proofErr w:type="gramEnd"/>
       <w:r>
         <w:t>SimpleBlobDetector</w:t>
       </w:r>
@@ -8440,7 +8800,7 @@
         <w:pStyle w:val="Heading4"/>
       </w:pPr>
       <w:r>
-        <w:t xml:space="preserve">Noise Reduction </w:t>
+        <w:t>Morphology and Contour Finding Inspection</w:t>
       </w:r>
     </w:p>
     <w:p>
@@ -8451,11 +8811,22 @@
         <w:t>inherently</w:t>
       </w:r>
       <w:r>
-        <w:t xml:space="preserve"> noisy do to the weave of the fabric. In order to reduce the noise a number </w:t>
+        <w:t xml:space="preserve"> noisy do to the weave of the fabric. </w:t>
+      </w:r>
+      <w:r>
+        <w:t>To</w:t>
+      </w:r>
+      <w:r>
+        <w:t xml:space="preserve"> reduce the noise </w:t>
+      </w:r>
+      <w:proofErr w:type="gramStart"/>
+      <w:r>
+        <w:t xml:space="preserve">a number </w:t>
       </w:r>
       <w:r>
         <w:t>of</w:t>
       </w:r>
+      <w:proofErr w:type="gramEnd"/>
       <w:r>
         <w:t xml:space="preserve"> steps can be taken. </w:t>
       </w:r>
@@ -8493,6 +8864,7 @@
         <w:t xml:space="preserve"> </w:t>
       </w:r>
       <w:proofErr w:type="spellStart"/>
+      <w:proofErr w:type="gramStart"/>
       <w:r>
         <w:rPr>
           <w:rFonts w:ascii="Consolas" w:eastAsia="Times New Roman" w:hAnsi="Consolas" w:cs="Times New Roman"/>
@@ -8515,6 +8887,7 @@
         <w:t>(</w:t>
       </w:r>
       <w:proofErr w:type="spellStart"/>
+      <w:proofErr w:type="gramEnd"/>
       <w:r>
         <w:rPr>
           <w:rFonts w:ascii="Consolas" w:eastAsia="Times New Roman" w:hAnsi="Consolas" w:cs="Times New Roman"/>
@@ -8891,6 +9264,7 @@
         <w:t>, (</w:t>
       </w:r>
       <w:proofErr w:type="spellStart"/>
+      <w:proofErr w:type="gramStart"/>
       <w:r>
         <w:rPr>
           <w:rFonts w:ascii="Consolas" w:eastAsia="Times New Roman" w:hAnsi="Consolas" w:cs="Times New Roman"/>
@@ -8902,6 +9276,7 @@
         <w:t>lightBlur,lightBlur</w:t>
       </w:r>
       <w:proofErr w:type="spellEnd"/>
+      <w:proofErr w:type="gramEnd"/>
       <w:r>
         <w:rPr>
           <w:rFonts w:ascii="Consolas" w:eastAsia="Times New Roman" w:hAnsi="Consolas" w:cs="Times New Roman"/>
@@ -8946,6 +9321,7 @@
         <w:t xml:space="preserve"># adjusted = </w:t>
       </w:r>
       <w:proofErr w:type="spellStart"/>
+      <w:proofErr w:type="gramStart"/>
       <w:r>
         <w:rPr>
           <w:rFonts w:ascii="Consolas" w:eastAsia="Times New Roman" w:hAnsi="Consolas" w:cs="Times New Roman"/>
@@ -8968,6 +9344,7 @@
         <w:t>(</w:t>
       </w:r>
       <w:proofErr w:type="spellStart"/>
+      <w:proofErr w:type="gramEnd"/>
       <w:r>
         <w:rPr>
           <w:rFonts w:ascii="Consolas" w:eastAsia="Times New Roman" w:hAnsi="Consolas" w:cs="Times New Roman"/>
@@ -9032,13 +9409,10 @@
           <w:szCs w:val="16"/>
           <w:lang w:eastAsia="en-GB"/>
         </w:rPr>
-        <w:t>, pixThresh,pixThresh,cv2.THRESH_TRUNC)</w:t>
-      </w:r>
-    </w:p>
-    <w:p>
-      <w:pPr>
-        <w:shd w:val="clear" w:color="auto" w:fill="1E1E1E"/>
-        <w:spacing w:after="0" w:line="285" w:lineRule="atLeast"/>
+        <w:t xml:space="preserve">, </w:t>
+      </w:r>
+      <w:proofErr w:type="gramStart"/>
+      <w:r>
         <w:rPr>
           <w:rFonts w:ascii="Consolas" w:eastAsia="Times New Roman" w:hAnsi="Consolas" w:cs="Times New Roman"/>
           <w:color w:val="D4D4D4"/>
@@ -9046,12 +9420,10 @@
           <w:szCs w:val="16"/>
           <w:lang w:eastAsia="en-GB"/>
         </w:rPr>
-      </w:pPr>
-    </w:p>
-    <w:p>
-      <w:pPr>
-        <w:shd w:val="clear" w:color="auto" w:fill="1E1E1E"/>
-        <w:spacing w:after="0" w:line="285" w:lineRule="atLeast"/>
+        <w:t>pixThresh,pixThresh</w:t>
+      </w:r>
+      <w:proofErr w:type="gramEnd"/>
+      <w:r>
         <w:rPr>
           <w:rFonts w:ascii="Consolas" w:eastAsia="Times New Roman" w:hAnsi="Consolas" w:cs="Times New Roman"/>
           <w:color w:val="D4D4D4"/>
@@ -9059,8 +9431,13 @@
           <w:szCs w:val="16"/>
           <w:lang w:eastAsia="en-GB"/>
         </w:rPr>
-      </w:pPr>
-      <w:r>
+        <w:t>,cv2.THRESH_TRUNC)</w:t>
+      </w:r>
+    </w:p>
+    <w:p>
+      <w:pPr>
+        <w:shd w:val="clear" w:color="auto" w:fill="1E1E1E"/>
+        <w:spacing w:after="0" w:line="285" w:lineRule="atLeast"/>
         <w:rPr>
           <w:rFonts w:ascii="Consolas" w:eastAsia="Times New Roman" w:hAnsi="Consolas" w:cs="Times New Roman"/>
           <w:color w:val="D4D4D4"/>
@@ -9068,10 +9445,12 @@
           <w:szCs w:val="16"/>
           <w:lang w:eastAsia="en-GB"/>
         </w:rPr>
-        <w:t xml:space="preserve">    kernel = </w:t>
-      </w:r>
-      <w:proofErr w:type="spellStart"/>
-      <w:r>
+      </w:pPr>
+    </w:p>
+    <w:p>
+      <w:pPr>
+        <w:shd w:val="clear" w:color="auto" w:fill="1E1E1E"/>
+        <w:spacing w:after="0" w:line="285" w:lineRule="atLeast"/>
         <w:rPr>
           <w:rFonts w:ascii="Consolas" w:eastAsia="Times New Roman" w:hAnsi="Consolas" w:cs="Times New Roman"/>
           <w:color w:val="D4D4D4"/>
@@ -9079,9 +9458,7 @@
           <w:szCs w:val="16"/>
           <w:lang w:eastAsia="en-GB"/>
         </w:rPr>
-        <w:t>np.ones</w:t>
-      </w:r>
-      <w:proofErr w:type="spellEnd"/>
+      </w:pPr>
       <w:r>
         <w:rPr>
           <w:rFonts w:ascii="Consolas" w:eastAsia="Times New Roman" w:hAnsi="Consolas" w:cs="Times New Roman"/>
@@ -9090,9 +9467,10 @@
           <w:szCs w:val="16"/>
           <w:lang w:eastAsia="en-GB"/>
         </w:rPr>
-        <w:t>((</w:t>
+        <w:t xml:space="preserve">    kernel = </w:t>
       </w:r>
       <w:proofErr w:type="spellStart"/>
+      <w:proofErr w:type="gramStart"/>
       <w:r>
         <w:rPr>
           <w:rFonts w:ascii="Consolas" w:eastAsia="Times New Roman" w:hAnsi="Consolas" w:cs="Times New Roman"/>
@@ -9101,9 +9479,10 @@
           <w:szCs w:val="16"/>
           <w:lang w:eastAsia="en-GB"/>
         </w:rPr>
-        <w:t>errode,errode</w:t>
+        <w:t>np.ones</w:t>
       </w:r>
       <w:proofErr w:type="spellEnd"/>
+      <w:proofErr w:type="gramEnd"/>
       <w:r>
         <w:rPr>
           <w:rFonts w:ascii="Consolas" w:eastAsia="Times New Roman" w:hAnsi="Consolas" w:cs="Times New Roman"/>
@@ -9112,6 +9491,28 @@
           <w:szCs w:val="16"/>
           <w:lang w:eastAsia="en-GB"/>
         </w:rPr>
+        <w:t>((</w:t>
+      </w:r>
+      <w:proofErr w:type="spellStart"/>
+      <w:r>
+        <w:rPr>
+          <w:rFonts w:ascii="Consolas" w:eastAsia="Times New Roman" w:hAnsi="Consolas" w:cs="Times New Roman"/>
+          <w:color w:val="D4D4D4"/>
+          <w:sz w:val="16"/>
+          <w:szCs w:val="16"/>
+          <w:lang w:eastAsia="en-GB"/>
+        </w:rPr>
+        <w:t>errode,errode</w:t>
+      </w:r>
+      <w:proofErr w:type="spellEnd"/>
+      <w:r>
+        <w:rPr>
+          <w:rFonts w:ascii="Consolas" w:eastAsia="Times New Roman" w:hAnsi="Consolas" w:cs="Times New Roman"/>
+          <w:color w:val="D4D4D4"/>
+          <w:sz w:val="16"/>
+          <w:szCs w:val="16"/>
+          <w:lang w:eastAsia="en-GB"/>
+        </w:rPr>
         <w:t xml:space="preserve">),np.uint8) </w:t>
       </w:r>
       <w:r>
@@ -9148,6 +9549,7 @@
         <w:t>    erosion = cv2.erode(</w:t>
       </w:r>
       <w:proofErr w:type="spellStart"/>
+      <w:proofErr w:type="gramStart"/>
       <w:r>
         <w:rPr>
           <w:rFonts w:ascii="Consolas" w:eastAsia="Times New Roman" w:hAnsi="Consolas" w:cs="Times New Roman"/>
@@ -9156,9 +9558,9 @@
           <w:szCs w:val="16"/>
           <w:lang w:eastAsia="en-GB"/>
         </w:rPr>
-        <w:t>adjusted,kernel,iterations</w:t>
-      </w:r>
-      <w:proofErr w:type="spellEnd"/>
+        <w:t>adjusted,kernel</w:t>
+      </w:r>
+      <w:proofErr w:type="gramEnd"/>
       <w:r>
         <w:rPr>
           <w:rFonts w:ascii="Consolas" w:eastAsia="Times New Roman" w:hAnsi="Consolas" w:cs="Times New Roman"/>
@@ -9167,6 +9569,17 @@
           <w:szCs w:val="16"/>
           <w:lang w:eastAsia="en-GB"/>
         </w:rPr>
+        <w:t>,iterations</w:t>
+      </w:r>
+      <w:proofErr w:type="spellEnd"/>
+      <w:r>
+        <w:rPr>
+          <w:rFonts w:ascii="Consolas" w:eastAsia="Times New Roman" w:hAnsi="Consolas" w:cs="Times New Roman"/>
+          <w:color w:val="D4D4D4"/>
+          <w:sz w:val="16"/>
+          <w:szCs w:val="16"/>
+          <w:lang w:eastAsia="en-GB"/>
+        </w:rPr>
         <w:t xml:space="preserve"> = </w:t>
       </w:r>
       <w:r>
@@ -9291,6 +9704,7 @@
         <w:t xml:space="preserve"> = cv2.blur(erosion, (</w:t>
       </w:r>
       <w:proofErr w:type="spellStart"/>
+      <w:proofErr w:type="gramStart"/>
       <w:r>
         <w:rPr>
           <w:rFonts w:ascii="Consolas" w:eastAsia="Times New Roman" w:hAnsi="Consolas" w:cs="Times New Roman"/>
@@ -9302,6 +9716,7 @@
         <w:t>blur,blur</w:t>
       </w:r>
       <w:proofErr w:type="spellEnd"/>
+      <w:proofErr w:type="gramEnd"/>
       <w:r>
         <w:rPr>
           <w:rFonts w:ascii="Consolas" w:eastAsia="Times New Roman" w:hAnsi="Consolas" w:cs="Times New Roman"/>
@@ -9343,7 +9758,29 @@
           <w:szCs w:val="16"/>
           <w:lang w:eastAsia="en-GB"/>
         </w:rPr>
-        <w:t>#threshold on Gray image</w:t>
+        <w:t xml:space="preserve">#threshold on </w:t>
+      </w:r>
+      <w:proofErr w:type="gramStart"/>
+      <w:r>
+        <w:rPr>
+          <w:rFonts w:ascii="Consolas" w:eastAsia="Times New Roman" w:hAnsi="Consolas" w:cs="Times New Roman"/>
+          <w:color w:val="6A9955"/>
+          <w:sz w:val="16"/>
+          <w:szCs w:val="16"/>
+          <w:lang w:eastAsia="en-GB"/>
+        </w:rPr>
+        <w:t>Gray</w:t>
+      </w:r>
+      <w:proofErr w:type="gramEnd"/>
+      <w:r>
+        <w:rPr>
+          <w:rFonts w:ascii="Consolas" w:eastAsia="Times New Roman" w:hAnsi="Consolas" w:cs="Times New Roman"/>
+          <w:color w:val="6A9955"/>
+          <w:sz w:val="16"/>
+          <w:szCs w:val="16"/>
+          <w:lang w:eastAsia="en-GB"/>
+        </w:rPr>
+        <w:t xml:space="preserve"> image</w:t>
       </w:r>
     </w:p>
     <w:p>
@@ -9368,6 +9805,7 @@
         </w:rPr>
         <w:t>    thresh = cv2.adaptiveThreshold(greyBlur,</w:t>
       </w:r>
+      <w:proofErr w:type="gramStart"/>
       <w:r>
         <w:rPr>
           <w:rFonts w:ascii="Consolas" w:eastAsia="Times New Roman" w:hAnsi="Consolas" w:cs="Times New Roman"/>
@@ -9386,7 +9824,18 @@
           <w:szCs w:val="16"/>
           <w:lang w:eastAsia="en-GB"/>
         </w:rPr>
-        <w:t xml:space="preserve">,cv2.ADAPTIVE_THRESH_MEAN_C, cv2.THRESH_BINARY, </w:t>
+        <w:t>,cv2.ADAPTIVE</w:t>
+      </w:r>
+      <w:proofErr w:type="gramEnd"/>
+      <w:r>
+        <w:rPr>
+          <w:rFonts w:ascii="Consolas" w:eastAsia="Times New Roman" w:hAnsi="Consolas" w:cs="Times New Roman"/>
+          <w:color w:val="D4D4D4"/>
+          <w:sz w:val="16"/>
+          <w:szCs w:val="16"/>
+          <w:lang w:eastAsia="en-GB"/>
+        </w:rPr>
+        <w:t xml:space="preserve">_THRESH_MEAN_C, cv2.THRESH_BINARY, </w:t>
       </w:r>
       <w:r>
         <w:rPr>
@@ -9820,12 +10269,17 @@
         <w:t>Code Snippet 3, first half of the “</w:t>
       </w:r>
       <w:proofErr w:type="spellStart"/>
+      <w:proofErr w:type="gramStart"/>
       <w:r>
         <w:t>findDefcet</w:t>
       </w:r>
       <w:proofErr w:type="spellEnd"/>
       <w:r>
-        <w:t>()” function</w:t>
+        <w:t>(</w:t>
+      </w:r>
+      <w:proofErr w:type="gramEnd"/>
+      <w:r>
+        <w:t>)” function</w:t>
       </w:r>
       <w:r>
         <w:t>.</w:t>
@@ -9833,7 +10287,15 @@
     </w:p>
     <w:p>
       <w:r>
-        <w:t>First a light blur is a applied using the “blur()” function shown in code snippet 3 to shrink highlights and shadows and obscure the weave. This blur is achieved in the same way as blurring in the first sprit was and the factor the image was blurred by is controlled by the “</w:t>
+        <w:t>First a light blur is a applied using the “</w:t>
+      </w:r>
+      <w:proofErr w:type="gramStart"/>
+      <w:r>
+        <w:t>blur(</w:t>
+      </w:r>
+      <w:proofErr w:type="gramEnd"/>
+      <w:r>
+        <w:t>)” function shown in code snippet 3 to shrink highlights and shadows and obscure the weave. This blur is achieved in the same way as blurring in the first sprit was and the factor the image was blurred by is controlled by the “</w:t>
       </w:r>
       <w:proofErr w:type="spellStart"/>
       <w:r>
@@ -9849,12 +10311,25 @@
         <w:t>Highlights and shadows produced by inconsistent lighting needed to be removed. This was done by the function “</w:t>
       </w:r>
       <w:proofErr w:type="spellStart"/>
+      <w:proofErr w:type="gramStart"/>
       <w:r>
         <w:t>setLims</w:t>
       </w:r>
       <w:proofErr w:type="spellEnd"/>
       <w:r>
-        <w:t>()” this function is supplied with an image and a lower and upper bound. The image is then iterated through, and new image array is created each pixels is appended to the new image array. However, if any pixel has a lower value of than the lower bound supplied it is appended as the lower bound, if any pixel has a value higher than the upper bound it is appended as the upper bound. Once every pixel had been processed the new image array is returned. The maximum and pixel threshold are both determined by the parameter “</w:t>
+        <w:t>(</w:t>
+      </w:r>
+      <w:proofErr w:type="gramEnd"/>
+      <w:r>
+        <w:t xml:space="preserve">)” this function is supplied with an image and a lower and upper bound. The image is then iterated through, and new image array is created each </w:t>
+      </w:r>
+      <w:proofErr w:type="gramStart"/>
+      <w:r>
+        <w:t>pixels</w:t>
+      </w:r>
+      <w:proofErr w:type="gramEnd"/>
+      <w:r>
+        <w:t xml:space="preserve"> is appended to the new image array. However, if any pixel has a lower value of than the lower bound supplied it is appended as the lower bound, if any pixel has a value higher than the upper bound it is appended as the upper bound. Once every pixel had been processed the new image array is returned. The maximum and pixel threshold are both determined by the parameter “</w:t>
       </w:r>
       <w:proofErr w:type="spellStart"/>
       <w:r>
@@ -9867,7 +10342,15 @@
     </w:p>
     <w:p>
       <w:r>
-        <w:t xml:space="preserve"> While this implementation worked its sequential implementation proved too slow and instead OpenCV thresholding was used to remove highlights. The thresholding was done using the same “threshold()” function, using a max and threshold value of 110 and the “</w:t>
+        <w:t xml:space="preserve"> While this implementation worked its sequential implementation proved too slow and instead OpenCV thresholding was used to remove highlights. The thresholding was done using the same “</w:t>
+      </w:r>
+      <w:proofErr w:type="gramStart"/>
+      <w:r>
+        <w:t>threshold(</w:t>
+      </w:r>
+      <w:proofErr w:type="gramEnd"/>
+      <w:r>
+        <w:t>)” function, using a max and threshold value of 110 and the “</w:t>
       </w:r>
       <w:r>
         <w:t>THRESH_TRUNC</w:t>
@@ -10092,7 +10575,15 @@
     <w:p/>
     <w:p>
       <w:r>
-        <w:t>The end of the function simply checks if the size of any of the contours found is over a given value and is so the tile is deemed defective</w:t>
+        <w:t xml:space="preserve">The end of the function simply checks if the size of any of the contours found is over a given value and </w:t>
+      </w:r>
+      <w:proofErr w:type="gramStart"/>
+      <w:r>
+        <w:t>is</w:t>
+      </w:r>
+      <w:proofErr w:type="gramEnd"/>
+      <w:r>
+        <w:t xml:space="preserve"> so the tile is deemed defective</w:t>
       </w:r>
       <w:r>
         <w:t xml:space="preserve"> and an “</w:t>
@@ -10169,12 +10660,17 @@
         <w:t xml:space="preserve"> by ruining “</w:t>
       </w:r>
       <w:proofErr w:type="spellStart"/>
+      <w:proofErr w:type="gramStart"/>
       <w:r>
         <w:t>findDefect</w:t>
       </w:r>
       <w:proofErr w:type="spellEnd"/>
       <w:r>
-        <w:t>()” function twice each tile</w:t>
+        <w:t>(</w:t>
+      </w:r>
+      <w:proofErr w:type="gramEnd"/>
+      <w:r>
+        <w:t>)” function twice each tile</w:t>
       </w:r>
       <w:r>
         <w:t>, inverting the tile after the first call transforming any light defects into darker defects which are more easily detected.</w:t>
@@ -10183,12 +10679,17 @@
         <w:t xml:space="preserve"> This was implemented in the “</w:t>
       </w:r>
       <w:proofErr w:type="spellStart"/>
+      <w:proofErr w:type="gramStart"/>
       <w:r>
         <w:t>twoPassInspection</w:t>
       </w:r>
       <w:proofErr w:type="spellEnd"/>
       <w:r>
-        <w:t>()” function.</w:t>
+        <w:t>(</w:t>
+      </w:r>
+      <w:proofErr w:type="gramEnd"/>
+      <w:r>
+        <w:t>)” function.</w:t>
       </w:r>
     </w:p>
     <w:p>
@@ -10301,10 +10802,12 @@
         <w:t xml:space="preserve"> </w:t>
       </w:r>
       <w:proofErr w:type="spellStart"/>
+      <w:proofErr w:type="gramStart"/>
       <w:r>
         <w:t>improved</w:t>
       </w:r>
       <w:proofErr w:type="spellEnd"/>
+      <w:proofErr w:type="gramEnd"/>
       <w:r>
         <w:t xml:space="preserve"> upon by tuning </w:t>
       </w:r>
@@ -10551,7 +11054,15 @@
       </w:r>
       <w:proofErr w:type="spellEnd"/>
       <w:r>
-        <w:t xml:space="preserve"> a CNN is produced by defining a number of layers</w:t>
+        <w:t xml:space="preserve"> a CNN is produced by defining </w:t>
+      </w:r>
+      <w:proofErr w:type="gramStart"/>
+      <w:r>
+        <w:t>a number of</w:t>
+      </w:r>
+      <w:proofErr w:type="gramEnd"/>
+      <w:r>
+        <w:t xml:space="preserve"> layers</w:t>
       </w:r>
       <w:r>
         <w:t xml:space="preserve">. First a sequential model object was created this instructs </w:t>
@@ -10627,7 +11138,29 @@
           <w:szCs w:val="21"/>
           <w:lang w:eastAsia="en-GB"/>
         </w:rPr>
-        <w:t xml:space="preserve"> Sequential([</w:t>
+        <w:t xml:space="preserve"> </w:t>
+      </w:r>
+      <w:proofErr w:type="gramStart"/>
+      <w:r>
+        <w:rPr>
+          <w:rFonts w:ascii="Consolas" w:eastAsia="Times New Roman" w:hAnsi="Consolas" w:cs="Times New Roman"/>
+          <w:color w:val="CCCCCC"/>
+          <w:sz w:val="21"/>
+          <w:szCs w:val="21"/>
+          <w:lang w:eastAsia="en-GB"/>
+        </w:rPr>
+        <w:t>Sequential(</w:t>
+      </w:r>
+      <w:proofErr w:type="gramEnd"/>
+      <w:r>
+        <w:rPr>
+          <w:rFonts w:ascii="Consolas" w:eastAsia="Times New Roman" w:hAnsi="Consolas" w:cs="Times New Roman"/>
+          <w:color w:val="CCCCCC"/>
+          <w:sz w:val="21"/>
+          <w:szCs w:val="21"/>
+          <w:lang w:eastAsia="en-GB"/>
+        </w:rPr>
+        <w:t>[</w:t>
       </w:r>
     </w:p>
     <w:p>
@@ -10654,6 +11187,7 @@
         <w:t xml:space="preserve">  </w:t>
       </w:r>
       <w:proofErr w:type="spellStart"/>
+      <w:proofErr w:type="gramStart"/>
       <w:r>
         <w:rPr>
           <w:rFonts w:ascii="Consolas" w:eastAsia="Times New Roman" w:hAnsi="Consolas" w:cs="Times New Roman"/>
@@ -10665,6 +11199,7 @@
         <w:t>layers.Rescaling</w:t>
       </w:r>
       <w:proofErr w:type="spellEnd"/>
+      <w:proofErr w:type="gramEnd"/>
       <w:r>
         <w:rPr>
           <w:rFonts w:ascii="Consolas" w:eastAsia="Times New Roman" w:hAnsi="Consolas" w:cs="Times New Roman"/>
@@ -10842,7 +11377,29 @@
           <w:szCs w:val="21"/>
           <w:lang w:eastAsia="en-GB"/>
         </w:rPr>
-        <w:t>  layers.Conv2D(</w:t>
+        <w:t xml:space="preserve">  </w:t>
+      </w:r>
+      <w:proofErr w:type="gramStart"/>
+      <w:r>
+        <w:rPr>
+          <w:rFonts w:ascii="Consolas" w:eastAsia="Times New Roman" w:hAnsi="Consolas" w:cs="Times New Roman"/>
+          <w:color w:val="CCCCCC"/>
+          <w:sz w:val="21"/>
+          <w:szCs w:val="21"/>
+          <w:lang w:eastAsia="en-GB"/>
+        </w:rPr>
+        <w:t>layers.Conv</w:t>
+      </w:r>
+      <w:proofErr w:type="gramEnd"/>
+      <w:r>
+        <w:rPr>
+          <w:rFonts w:ascii="Consolas" w:eastAsia="Times New Roman" w:hAnsi="Consolas" w:cs="Times New Roman"/>
+          <w:color w:val="CCCCCC"/>
+          <w:sz w:val="21"/>
+          <w:szCs w:val="21"/>
+          <w:lang w:eastAsia="en-GB"/>
+        </w:rPr>
+        <w:t>2D(</w:t>
       </w:r>
       <w:r>
         <w:rPr>
@@ -11027,7 +11584,29 @@
           <w:szCs w:val="21"/>
           <w:lang w:eastAsia="en-GB"/>
         </w:rPr>
-        <w:t>  layers.MaxPooling2D(),</w:t>
+        <w:t xml:space="preserve">  </w:t>
+      </w:r>
+      <w:proofErr w:type="gramStart"/>
+      <w:r>
+        <w:rPr>
+          <w:rFonts w:ascii="Consolas" w:eastAsia="Times New Roman" w:hAnsi="Consolas" w:cs="Times New Roman"/>
+          <w:color w:val="CCCCCC"/>
+          <w:sz w:val="21"/>
+          <w:szCs w:val="21"/>
+          <w:lang w:eastAsia="en-GB"/>
+        </w:rPr>
+        <w:t>layers.MaxPooling</w:t>
+      </w:r>
+      <w:proofErr w:type="gramEnd"/>
+      <w:r>
+        <w:rPr>
+          <w:rFonts w:ascii="Consolas" w:eastAsia="Times New Roman" w:hAnsi="Consolas" w:cs="Times New Roman"/>
+          <w:color w:val="CCCCCC"/>
+          <w:sz w:val="21"/>
+          <w:szCs w:val="21"/>
+          <w:lang w:eastAsia="en-GB"/>
+        </w:rPr>
+        <w:t>2D(),</w:t>
       </w:r>
     </w:p>
     <w:p>
@@ -11050,7 +11629,29 @@
           <w:szCs w:val="21"/>
           <w:lang w:eastAsia="en-GB"/>
         </w:rPr>
-        <w:t>  layers.Conv2D(</w:t>
+        <w:t xml:space="preserve">  </w:t>
+      </w:r>
+      <w:proofErr w:type="gramStart"/>
+      <w:r>
+        <w:rPr>
+          <w:rFonts w:ascii="Consolas" w:eastAsia="Times New Roman" w:hAnsi="Consolas" w:cs="Times New Roman"/>
+          <w:color w:val="CCCCCC"/>
+          <w:sz w:val="21"/>
+          <w:szCs w:val="21"/>
+          <w:lang w:eastAsia="en-GB"/>
+        </w:rPr>
+        <w:t>layers.Conv</w:t>
+      </w:r>
+      <w:proofErr w:type="gramEnd"/>
+      <w:r>
+        <w:rPr>
+          <w:rFonts w:ascii="Consolas" w:eastAsia="Times New Roman" w:hAnsi="Consolas" w:cs="Times New Roman"/>
+          <w:color w:val="CCCCCC"/>
+          <w:sz w:val="21"/>
+          <w:szCs w:val="21"/>
+          <w:lang w:eastAsia="en-GB"/>
+        </w:rPr>
+        <w:t>2D(</w:t>
       </w:r>
       <w:r>
         <w:rPr>
@@ -11235,7 +11836,29 @@
           <w:szCs w:val="21"/>
           <w:lang w:eastAsia="en-GB"/>
         </w:rPr>
-        <w:t>  layers.MaxPooling2D(),</w:t>
+        <w:t xml:space="preserve">  </w:t>
+      </w:r>
+      <w:proofErr w:type="gramStart"/>
+      <w:r>
+        <w:rPr>
+          <w:rFonts w:ascii="Consolas" w:eastAsia="Times New Roman" w:hAnsi="Consolas" w:cs="Times New Roman"/>
+          <w:color w:val="CCCCCC"/>
+          <w:sz w:val="21"/>
+          <w:szCs w:val="21"/>
+          <w:lang w:eastAsia="en-GB"/>
+        </w:rPr>
+        <w:t>layers.MaxPooling</w:t>
+      </w:r>
+      <w:proofErr w:type="gramEnd"/>
+      <w:r>
+        <w:rPr>
+          <w:rFonts w:ascii="Consolas" w:eastAsia="Times New Roman" w:hAnsi="Consolas" w:cs="Times New Roman"/>
+          <w:color w:val="CCCCCC"/>
+          <w:sz w:val="21"/>
+          <w:szCs w:val="21"/>
+          <w:lang w:eastAsia="en-GB"/>
+        </w:rPr>
+        <w:t>2D(),</w:t>
       </w:r>
     </w:p>
     <w:p>
@@ -11258,7 +11881,29 @@
           <w:szCs w:val="21"/>
           <w:lang w:eastAsia="en-GB"/>
         </w:rPr>
-        <w:t>  layers.Conv2D(</w:t>
+        <w:t xml:space="preserve">  </w:t>
+      </w:r>
+      <w:proofErr w:type="gramStart"/>
+      <w:r>
+        <w:rPr>
+          <w:rFonts w:ascii="Consolas" w:eastAsia="Times New Roman" w:hAnsi="Consolas" w:cs="Times New Roman"/>
+          <w:color w:val="CCCCCC"/>
+          <w:sz w:val="21"/>
+          <w:szCs w:val="21"/>
+          <w:lang w:eastAsia="en-GB"/>
+        </w:rPr>
+        <w:t>layers.Conv</w:t>
+      </w:r>
+      <w:proofErr w:type="gramEnd"/>
+      <w:r>
+        <w:rPr>
+          <w:rFonts w:ascii="Consolas" w:eastAsia="Times New Roman" w:hAnsi="Consolas" w:cs="Times New Roman"/>
+          <w:color w:val="CCCCCC"/>
+          <w:sz w:val="21"/>
+          <w:szCs w:val="21"/>
+          <w:lang w:eastAsia="en-GB"/>
+        </w:rPr>
+        <w:t>2D(</w:t>
       </w:r>
       <w:r>
         <w:rPr>
@@ -11443,7 +12088,29 @@
           <w:szCs w:val="21"/>
           <w:lang w:eastAsia="en-GB"/>
         </w:rPr>
-        <w:t>  layers.MaxPooling2D(),</w:t>
+        <w:t xml:space="preserve">  </w:t>
+      </w:r>
+      <w:proofErr w:type="gramStart"/>
+      <w:r>
+        <w:rPr>
+          <w:rFonts w:ascii="Consolas" w:eastAsia="Times New Roman" w:hAnsi="Consolas" w:cs="Times New Roman"/>
+          <w:color w:val="CCCCCC"/>
+          <w:sz w:val="21"/>
+          <w:szCs w:val="21"/>
+          <w:lang w:eastAsia="en-GB"/>
+        </w:rPr>
+        <w:t>layers.MaxPooling</w:t>
+      </w:r>
+      <w:proofErr w:type="gramEnd"/>
+      <w:r>
+        <w:rPr>
+          <w:rFonts w:ascii="Consolas" w:eastAsia="Times New Roman" w:hAnsi="Consolas" w:cs="Times New Roman"/>
+          <w:color w:val="CCCCCC"/>
+          <w:sz w:val="21"/>
+          <w:szCs w:val="21"/>
+          <w:lang w:eastAsia="en-GB"/>
+        </w:rPr>
+        <w:t>2D(),</w:t>
       </w:r>
     </w:p>
     <w:p>
@@ -11469,6 +12136,7 @@
         <w:t xml:space="preserve">  </w:t>
       </w:r>
       <w:proofErr w:type="spellStart"/>
+      <w:proofErr w:type="gramStart"/>
       <w:r>
         <w:rPr>
           <w:rFonts w:ascii="Consolas" w:eastAsia="Times New Roman" w:hAnsi="Consolas" w:cs="Times New Roman"/>
@@ -11480,6 +12148,7 @@
         <w:t>layers.Flatten</w:t>
       </w:r>
       <w:proofErr w:type="spellEnd"/>
+      <w:proofErr w:type="gramEnd"/>
       <w:r>
         <w:rPr>
           <w:rFonts w:ascii="Consolas" w:eastAsia="Times New Roman" w:hAnsi="Consolas" w:cs="Times New Roman"/>
@@ -11514,6 +12183,7 @@
         <w:t xml:space="preserve">  </w:t>
       </w:r>
       <w:proofErr w:type="spellStart"/>
+      <w:proofErr w:type="gramStart"/>
       <w:r>
         <w:rPr>
           <w:rFonts w:ascii="Consolas" w:eastAsia="Times New Roman" w:hAnsi="Consolas" w:cs="Times New Roman"/>
@@ -11525,6 +12195,7 @@
         <w:t>layers.Dense</w:t>
       </w:r>
       <w:proofErr w:type="spellEnd"/>
+      <w:proofErr w:type="gramEnd"/>
       <w:r>
         <w:rPr>
           <w:rFonts w:ascii="Consolas" w:eastAsia="Times New Roman" w:hAnsi="Consolas" w:cs="Times New Roman"/>
@@ -11641,6 +12312,7 @@
         <w:t xml:space="preserve">  </w:t>
       </w:r>
       <w:proofErr w:type="spellStart"/>
+      <w:proofErr w:type="gramStart"/>
       <w:r>
         <w:rPr>
           <w:rFonts w:ascii="Consolas" w:eastAsia="Times New Roman" w:hAnsi="Consolas" w:cs="Times New Roman"/>
@@ -11652,6 +12324,7 @@
         <w:t>layers.Dense</w:t>
       </w:r>
       <w:proofErr w:type="spellEnd"/>
+      <w:proofErr w:type="gramEnd"/>
       <w:r>
         <w:rPr>
           <w:rFonts w:ascii="Consolas" w:eastAsia="Times New Roman" w:hAnsi="Consolas" w:cs="Times New Roman"/>
@@ -11768,6 +12441,7 @@
         <w:t xml:space="preserve">  </w:t>
       </w:r>
       <w:proofErr w:type="spellStart"/>
+      <w:proofErr w:type="gramStart"/>
       <w:r>
         <w:rPr>
           <w:rFonts w:ascii="Consolas" w:eastAsia="Times New Roman" w:hAnsi="Consolas" w:cs="Times New Roman"/>
@@ -11779,6 +12453,7 @@
         <w:t>layers.Dense</w:t>
       </w:r>
       <w:proofErr w:type="spellEnd"/>
+      <w:proofErr w:type="gramEnd"/>
       <w:r>
         <w:rPr>
           <w:rFonts w:ascii="Consolas" w:eastAsia="Times New Roman" w:hAnsi="Consolas" w:cs="Times New Roman"/>
@@ -11970,9 +12645,11 @@
       <w:r>
         <w:t xml:space="preserve"> The score represents the probability that the given tile is non defective. A score close to 0 mean the tile image is most likely contains a defect, a score </w:t>
       </w:r>
+      <w:proofErr w:type="gramStart"/>
       <w:r>
         <w:t>close</w:t>
       </w:r>
+      <w:proofErr w:type="gramEnd"/>
       <w:r>
         <w:t xml:space="preserve"> to 1 mean the image likely does not contain a defect. </w:t>
       </w:r>
@@ -12143,7 +12820,15 @@
         <w:t xml:space="preserve">The above table details the size of the data sets the image was trained on, </w:t>
       </w:r>
       <w:r>
-        <w:t xml:space="preserve">all the defective tiles were used however in an effort to stop bias and overfitting only 5000 of the </w:t>
+        <w:t xml:space="preserve">all the defective tiles were used however </w:t>
+      </w:r>
+      <w:proofErr w:type="gramStart"/>
+      <w:r>
+        <w:t>in an effort to</w:t>
+      </w:r>
+      <w:proofErr w:type="gramEnd"/>
+      <w:r>
+        <w:t xml:space="preserve"> stop bias and overfitting only 5000 of the </w:t>
       </w:r>
       <w:r>
         <w:t>113,307</w:t>
@@ -12152,16 +12837,29 @@
         <w:t xml:space="preserve"> non-defective images were used.</w:t>
       </w:r>
       <w:r>
-        <w:t xml:space="preserve"> The models was then trained over 15 epochs during which the weights inside the filters of the convolution layers were adjusted</w:t>
+        <w:t xml:space="preserve"> The models </w:t>
+      </w:r>
+      <w:proofErr w:type="gramStart"/>
+      <w:r>
+        <w:t>was</w:t>
+      </w:r>
+      <w:proofErr w:type="gramEnd"/>
+      <w:r>
+        <w:t xml:space="preserve"> then trained over 15 epochs during which the weights inside the filters of the convolution layers were adjusted</w:t>
       </w:r>
       <w:r>
         <w:t>, each epoch was evaluated on the validation set.</w:t>
       </w:r>
     </w:p>
     <w:p>
+      <w:proofErr w:type="gramStart"/>
       <w:r>
         <w:lastRenderedPageBreak/>
-        <w:t>In an effort to produce a second more general model</w:t>
+        <w:t>In an effort to</w:t>
+      </w:r>
+      <w:proofErr w:type="gramEnd"/>
+      <w:r>
+        <w:t xml:space="preserve"> produce a second more general model</w:t>
       </w:r>
       <w:r>
         <w:t xml:space="preserve"> with possibly increased accuracy due to a larger training set data augmentation was used. </w:t>
@@ -12172,7 +12870,15 @@
       </w:r>
       <w:proofErr w:type="spellEnd"/>
       <w:r>
-        <w:t xml:space="preserve"> allows this done through a number of methods, this was implemented through the addition of two layers. A random flip layer and a random rotation layer as the names suggest a random flip layer randomly flips some images </w:t>
+        <w:t xml:space="preserve"> allows this done through </w:t>
+      </w:r>
+      <w:proofErr w:type="gramStart"/>
+      <w:r>
+        <w:t>a number of</w:t>
+      </w:r>
+      <w:proofErr w:type="gramEnd"/>
+      <w:r>
+        <w:t xml:space="preserve"> methods, this was implemented through the addition of two layers. A random flip layer and a random rotation layer as the names suggest a random flip layer randomly flips some images </w:t>
       </w:r>
       <w:r>
         <w:t xml:space="preserve">horizontally </w:t>
@@ -12198,10 +12904,12 @@
         <w:t>The model can then be used to predict the class an image by calling ‘</w:t>
       </w:r>
       <w:proofErr w:type="spellStart"/>
+      <w:proofErr w:type="gramStart"/>
       <w:r>
         <w:t>model.predict</w:t>
       </w:r>
       <w:proofErr w:type="spellEnd"/>
+      <w:proofErr w:type="gramEnd"/>
       <w:r>
         <w:t xml:space="preserve">()’ on either a single or an array of images. </w:t>
       </w:r>
@@ -12693,7 +13401,15 @@
         <w:t>layout for the application, consisting of</w:t>
       </w:r>
       <w:r>
-        <w:t xml:space="preserve"> a number of Qt widgets:</w:t>
+        <w:t xml:space="preserve"> </w:t>
+      </w:r>
+      <w:proofErr w:type="gramStart"/>
+      <w:r>
+        <w:t>a number of</w:t>
+      </w:r>
+      <w:proofErr w:type="gramEnd"/>
+      <w:r>
+        <w:t xml:space="preserve"> Qt widgets:</w:t>
       </w:r>
       <w:r>
         <w:t xml:space="preserve"> labels (used to display both images and text), check boxes, spin boxes (allow the users to </w:t>
@@ -12720,7 +13436,15 @@
     </w:p>
     <w:p>
       <w:r>
-        <w:t xml:space="preserve">The image data is loaded after the user specifies the folder they are stored , no background removal is incorporated into this prototype so any images must have been pre-processed beforehand. The images </w:t>
+        <w:t xml:space="preserve">The image data is loaded after the user specifies the folder they are </w:t>
+      </w:r>
+      <w:proofErr w:type="gramStart"/>
+      <w:r>
+        <w:t>stored ,</w:t>
+      </w:r>
+      <w:proofErr w:type="gramEnd"/>
+      <w:r>
+        <w:t xml:space="preserve"> no background removal is incorporated into this prototype so any images must have been pre-processed beforehand. The images </w:t>
       </w:r>
       <w:r>
         <w:t xml:space="preserve">are moved into main memory by listing all the file names in the specified folder and calling the </w:t>
@@ -12734,12 +13458,17 @@
         <w:t xml:space="preserve"> “</w:t>
       </w:r>
       <w:proofErr w:type="spellStart"/>
+      <w:proofErr w:type="gramStart"/>
       <w:r>
         <w:t>imread</w:t>
       </w:r>
       <w:proofErr w:type="spellEnd"/>
       <w:r>
-        <w:t>()” function.</w:t>
+        <w:t>(</w:t>
+      </w:r>
+      <w:proofErr w:type="gramEnd"/>
+      <w:r>
+        <w:t>)” function.</w:t>
       </w:r>
       <w:r>
         <w:t xml:space="preserve"> This loads all the image at once enabling faster accesses when inspecting at the cost hardware utilisation.</w:t>
@@ -12863,10 +13592,12 @@
         <w:t>normalIncorrect</w:t>
       </w:r>
       <w:proofErr w:type="spellEnd"/>
+      <w:proofErr w:type="gramStart"/>
       <w:r>
         <w:t>”,  “</w:t>
       </w:r>
       <w:proofErr w:type="spellStart"/>
+      <w:proofErr w:type="gramEnd"/>
       <w:r>
         <w:t>defectCorrect</w:t>
       </w:r>
@@ -13091,7 +13822,15 @@
           </w:tcPr>
           <w:p>
             <w:r>
-              <w:t>Images Incorrectly Labelled as Non-Defects:</w:t>
+              <w:t xml:space="preserve">Images Incorrectly Labelled as </w:t>
+            </w:r>
+            <w:proofErr w:type="gramStart"/>
+            <w:r>
+              <w:t>Non-Defects</w:t>
+            </w:r>
+            <w:proofErr w:type="gramEnd"/>
+            <w:r>
+              <w:t>:</w:t>
             </w:r>
           </w:p>
         </w:tc>
@@ -13752,6 +14491,7 @@
       <w:r>
         <w:t xml:space="preserve">tatistical </w:t>
       </w:r>
+      <w:proofErr w:type="gramStart"/>
       <w:r>
         <w:t>a</w:t>
       </w:r>
@@ -13759,7 +14499,11 @@
         <w:t>nalysis</w:t>
       </w:r>
       <w:r>
-        <w:t xml:space="preserve"> based approach.</w:t>
+        <w:t xml:space="preserve"> based</w:t>
+      </w:r>
+      <w:proofErr w:type="gramEnd"/>
+      <w:r>
+        <w:t xml:space="preserve"> approach.</w:t>
       </w:r>
     </w:p>
     <w:p>
@@ -14535,13 +15279,13 @@
         </w:rPr>
         <w:lastRenderedPageBreak/>
         <w:drawing>
-          <wp:anchor distT="0" distB="0" distL="114300" distR="114300" simplePos="0" relativeHeight="251658752" behindDoc="0" locked="0" layoutInCell="1" allowOverlap="1" wp14:anchorId="7A153738" wp14:editId="00D86AF9">
+          <wp:anchor distT="0" distB="0" distL="114300" distR="114300" simplePos="0" relativeHeight="251657728" behindDoc="0" locked="0" layoutInCell="1" allowOverlap="1" wp14:anchorId="7A153738" wp14:editId="42FDDB55">
             <wp:simplePos x="0" y="0"/>
             <wp:positionH relativeFrom="column">
               <wp:posOffset>1531620</wp:posOffset>
             </wp:positionH>
             <wp:positionV relativeFrom="paragraph">
-              <wp:posOffset>922020</wp:posOffset>
+              <wp:posOffset>1417320</wp:posOffset>
             </wp:positionV>
             <wp:extent cx="2659380" cy="2265158"/>
             <wp:effectExtent l="0" t="0" r="0" b="0"/>
@@ -14594,10 +15338,44 @@
         <w:t xml:space="preserve"> depicts a plot of </w:t>
       </w:r>
       <w:r>
-        <w:t xml:space="preserve">500 random tiles split even between normal and defective tiles, it plots then number of occurrences of pixels of specific values. The plot clearly shows that many defective tiles differ greatly at certain pixel values, some containing more at that specific value and some containing less. </w:t>
+        <w:t xml:space="preserve">1909 </w:t>
+      </w:r>
+      <w:r>
+        <w:t xml:space="preserve">random tiles split between normal and defective </w:t>
+      </w:r>
+      <w:proofErr w:type="gramStart"/>
+      <w:r>
+        <w:t>tiles,</w:t>
+      </w:r>
+      <w:proofErr w:type="gramEnd"/>
+      <w:r>
+        <w:t xml:space="preserve"> it plots then number of occurrences of pixels of specific values. The plot clearly shows that many defective tiles differ greatly at certain pixel values, some containing more at that specific value and some containing less. </w:t>
       </w:r>
       <w:r>
         <w:t xml:space="preserve"> </w:t>
+      </w:r>
+      <w:r>
+        <w:t>It was created by plotting the number of pixel occurrences against the list of reduced pixel values</w:t>
+      </w:r>
+      <w:r>
+        <w:t>, these being</w:t>
+      </w:r>
+      <w:r>
+        <w:t xml:space="preserve"> </w:t>
+      </w:r>
+      <w:r>
+        <w:t>[0, 20, 40, 60, 80, 100, 120, 140, 160, 180, 200, 220, 240]</w:t>
+      </w:r>
+      <w:r>
+        <w:t xml:space="preserve"> reducing the </w:t>
+      </w:r>
+      <w:proofErr w:type="gramStart"/>
+      <w:r>
+        <w:t>255 colour</w:t>
+      </w:r>
+      <w:proofErr w:type="gramEnd"/>
+      <w:r>
+        <w:t xml:space="preserve"> space of the image to 14.</w:t>
       </w:r>
     </w:p>
     <w:p>
@@ -14682,15 +15460,179 @@
         <w:t>.</w:t>
       </w:r>
       <w:r>
-        <w:t xml:space="preserve"> The data for this plot was generated by repeatedly running the ‘</w:t>
+        <w:t xml:space="preserve"> </w:t>
+      </w:r>
+    </w:p>
+    <w:p>
+      <w:pPr>
+        <w:keepNext/>
+      </w:pPr>
+      <w:r>
+        <w:rPr>
+          <w:noProof/>
+        </w:rPr>
+        <w:drawing>
+          <wp:anchor distT="0" distB="0" distL="114300" distR="114300" simplePos="0" relativeHeight="251656192" behindDoc="0" locked="0" layoutInCell="1" allowOverlap="1" wp14:anchorId="78DDBC5F" wp14:editId="2FEAEC93">
+            <wp:simplePos x="0" y="0"/>
+            <wp:positionH relativeFrom="column">
+              <wp:posOffset>793750</wp:posOffset>
+            </wp:positionH>
+            <wp:positionV relativeFrom="paragraph">
+              <wp:posOffset>1764030</wp:posOffset>
+            </wp:positionV>
+            <wp:extent cx="4038950" cy="891617"/>
+            <wp:effectExtent l="0" t="0" r="0" b="0"/>
+            <wp:wrapTopAndBottom/>
+            <wp:docPr id="1562338615" name="Picture 1562338615" descr="Timeline&#10;&#10;Description automatically generated with low confidence"/>
+            <wp:cNvGraphicFramePr>
+              <a:graphicFrameLocks xmlns:a="http://schemas.openxmlformats.org/drawingml/2006/main" noChangeAspect="1"/>
+            </wp:cNvGraphicFramePr>
+            <a:graphic xmlns:a="http://schemas.openxmlformats.org/drawingml/2006/main">
+              <a:graphicData uri="http://schemas.openxmlformats.org/drawingml/2006/picture">
+                <pic:pic xmlns:pic="http://schemas.openxmlformats.org/drawingml/2006/picture">
+                  <pic:nvPicPr>
+                    <pic:cNvPr id="1905700900" name="Picture 1" descr="Timeline&#10;&#10;Description automatically generated with low confidence"/>
+                    <pic:cNvPicPr/>
+                  </pic:nvPicPr>
+                  <pic:blipFill>
+                    <a:blip r:embed="rId24">
+                      <a:extLst>
+                        <a:ext uri="{28A0092B-C50C-407E-A947-70E740481C1C}">
+                          <a14:useLocalDpi xmlns:a14="http://schemas.microsoft.com/office/drawing/2010/main" val="0"/>
+                        </a:ext>
+                      </a:extLst>
+                    </a:blip>
+                    <a:stretch>
+                      <a:fillRect/>
+                    </a:stretch>
+                  </pic:blipFill>
+                  <pic:spPr>
+                    <a:xfrm>
+                      <a:off x="0" y="0"/>
+                      <a:ext cx="4038950" cy="891617"/>
+                    </a:xfrm>
+                    <a:prstGeom prst="rect">
+                      <a:avLst/>
+                    </a:prstGeom>
+                  </pic:spPr>
+                </pic:pic>
+              </a:graphicData>
+            </a:graphic>
+          </wp:anchor>
+        </w:drawing>
+      </w:r>
+      <w:r>
+        <w:t xml:space="preserve">The data for this plot was generated by repeatedly running the </w:t>
+      </w:r>
+      <w:r>
+        <w:t>“</w:t>
       </w:r>
       <w:proofErr w:type="spellStart"/>
+      <w:proofErr w:type="gramStart"/>
       <w:r>
         <w:t>reduceInspect</w:t>
       </w:r>
       <w:proofErr w:type="spellEnd"/>
       <w:r>
-        <w:t xml:space="preserve">()’ on two sets of images. Two arrays were then created one consisting of targets, in other words </w:t>
+        <w:t>(</w:t>
+      </w:r>
+      <w:proofErr w:type="gramEnd"/>
+      <w:r>
+        <w:t>)</w:t>
+      </w:r>
+      <w:r>
+        <w:t>”</w:t>
+      </w:r>
+      <w:r>
+        <w:t xml:space="preserve"> on two sets of </w:t>
+      </w:r>
+      <w:r>
+        <w:t>tiles 1000 normal and 909 defect tiles</w:t>
+      </w:r>
+      <w:r>
+        <w:t xml:space="preserve">. Two </w:t>
+      </w:r>
+      <w:r>
+        <w:t>lists</w:t>
+      </w:r>
+      <w:r>
+        <w:t xml:space="preserve"> were created one consisting of targets</w:t>
+      </w:r>
+      <w:r>
+        <w:t xml:space="preserve"> and one of predictions. The targets represent the known state of image</w:t>
+      </w:r>
+      <w:r>
+        <w:t>s</w:t>
+      </w:r>
+      <w:r>
+        <w:t xml:space="preserve">, that being either defective or non-defective/normal. For each image if it belongs to the set of normal images 1 is appended to the targets, 0 if it belongs to the set of defective images. If </w:t>
+      </w:r>
+      <w:r>
+        <w:t>“</w:t>
+      </w:r>
+      <w:proofErr w:type="spellStart"/>
+      <w:proofErr w:type="gramStart"/>
+      <w:r>
+        <w:t>reduceInspect</w:t>
+      </w:r>
+      <w:proofErr w:type="spellEnd"/>
+      <w:r>
+        <w:t>(</w:t>
+      </w:r>
+      <w:proofErr w:type="gramEnd"/>
+      <w:r>
+        <w:t>)</w:t>
+      </w:r>
+      <w:r>
+        <w:t>”</w:t>
+      </w:r>
+      <w:r>
+        <w:t xml:space="preserve"> function returns true for a specific image the image is predicted to be a defect and so a 0 is appended to the </w:t>
+      </w:r>
+      <w:r>
+        <w:t>predictions</w:t>
+      </w:r>
+      <w:r>
+        <w:t xml:space="preserve"> list</w:t>
+      </w:r>
+      <w:r>
+        <w:t>, a 1 is appended if the function returns false.</w:t>
+      </w:r>
+      <w:r>
+        <w:t xml:space="preserve"> Using the </w:t>
+      </w:r>
+      <w:proofErr w:type="spellStart"/>
+      <w:r>
+        <w:t>Sklearn</w:t>
+      </w:r>
+      <w:proofErr w:type="spellEnd"/>
+      <w:r>
+        <w:t xml:space="preserve"> “</w:t>
+      </w:r>
+      <w:proofErr w:type="spellStart"/>
+      <w:r>
+        <w:t>ConfusionMatrixDisplay.from_</w:t>
+      </w:r>
+      <w:proofErr w:type="gramStart"/>
+      <w:r>
+        <w:t>predictions</w:t>
+      </w:r>
+      <w:proofErr w:type="spellEnd"/>
+      <w:r>
+        <w:t>(</w:t>
+      </w:r>
+      <w:proofErr w:type="gramEnd"/>
+      <w:r>
+        <w:t>)” function a confusion matrix can be constructed from these targets and prediction.</w:t>
+      </w:r>
+      <w:r>
+        <w:t xml:space="preserve"> It achieved an accuracy of </w:t>
+      </w:r>
+      <w:r>
+        <w:t>4</w:t>
+      </w:r>
+      <w:r>
+        <w:t>9.475% calculated by the formula:</w:t>
       </w:r>
     </w:p>
     <w:p>
@@ -14698,6 +15640,932 @@
         <w:keepNext/>
       </w:pPr>
     </w:p>
+    <w:p>
+      <w:pPr>
+        <w:keepNext/>
+      </w:pPr>
+      <w:r>
+        <w:t>The average execution time of the “</w:t>
+      </w:r>
+      <w:proofErr w:type="spellStart"/>
+      <w:proofErr w:type="gramStart"/>
+      <w:r>
+        <w:t>reduceInspect</w:t>
+      </w:r>
+      <w:proofErr w:type="spellEnd"/>
+      <w:r>
+        <w:t>(</w:t>
+      </w:r>
+      <w:proofErr w:type="gramEnd"/>
+      <w:r>
+        <w:t xml:space="preserve">)” function was </w:t>
+      </w:r>
+      <w:r>
+        <w:t>0.118</w:t>
+      </w:r>
+      <w:r>
+        <w:t xml:space="preserve"> seconds, meaning that a master image containing </w:t>
+      </w:r>
+      <w:r>
+        <w:t>on average</w:t>
+      </w:r>
+      <w:r>
+        <w:t xml:space="preserve"> </w:t>
+      </w:r>
+      <w:r>
+        <w:t>46</w:t>
+      </w:r>
+      <w:r>
+        <w:t xml:space="preserve">5 </w:t>
+      </w:r>
+      <w:r>
+        <w:t xml:space="preserve">tiles would take </w:t>
+      </w:r>
+      <w:r>
+        <w:t>54.87</w:t>
+      </w:r>
+      <w:r>
+        <w:t xml:space="preserve"> seconds to fully inspect.</w:t>
+      </w:r>
+      <w:r>
+        <w:t xml:space="preserve"> This average </w:t>
+      </w:r>
+      <w:r>
+        <w:lastRenderedPageBreak/>
+        <w:t xml:space="preserve">was found using the execution times from all 1909 tiles inspected to create the </w:t>
+      </w:r>
+      <w:r>
+        <w:t>above</w:t>
+      </w:r>
+      <w:r>
+        <w:t xml:space="preserve"> </w:t>
+      </w:r>
+      <w:r>
+        <w:t>confusion</w:t>
+      </w:r>
+      <w:r>
+        <w:t xml:space="preserve"> matrix.</w:t>
+      </w:r>
+    </w:p>
+    <w:p>
+      <w:pPr>
+        <w:pStyle w:val="Heading2"/>
+      </w:pPr>
+      <w:r>
+        <w:t>Morphology and Contour Finding Inspection</w:t>
+      </w:r>
+    </w:p>
+    <w:p>
+      <w:pPr>
+        <w:keepNext/>
+      </w:pPr>
+      <w:r>
+        <w:t>During the project 2 forms the morphology and contour finding inspection methods were produced, one using a the ‘</w:t>
+      </w:r>
+      <w:proofErr w:type="spellStart"/>
+      <w:proofErr w:type="gramStart"/>
+      <w:r>
+        <w:t>findDefect</w:t>
+      </w:r>
+      <w:proofErr w:type="spellEnd"/>
+      <w:r>
+        <w:t>(</w:t>
+      </w:r>
+      <w:proofErr w:type="gramEnd"/>
+      <w:r>
+        <w:t>)’ defect function and one using the ‘</w:t>
+      </w:r>
+      <w:proofErr w:type="spellStart"/>
+      <w:r>
+        <w:t>twoPassInspection</w:t>
+      </w:r>
+      <w:proofErr w:type="spellEnd"/>
+      <w:r>
+        <w:t>()’  which as documented in the implementation applies the former function, inverts the image and applies the function again with the hope of finding defects  missed in the first pass.</w:t>
+      </w:r>
+      <w:r>
+        <w:t xml:space="preserve"> This section will present the results for both implementations.</w:t>
+      </w:r>
+    </w:p>
+    <w:p>
+      <w:pPr>
+        <w:keepNext/>
+      </w:pPr>
+      <w:r>
+        <w:t>All results found used the same testing strategy as reduce colour space inspection. Each tile was tested individually with the chosen inspection technique and the targets and prediction lists were updated accordingly.</w:t>
+      </w:r>
+      <w:r>
+        <w:t xml:space="preserve"> Accuracy was also calculated in the same </w:t>
+      </w:r>
+      <w:r>
+        <w:t>manner</w:t>
+      </w:r>
+      <w:r>
+        <w:t>.</w:t>
+      </w:r>
+    </w:p>
+    <w:p>
+      <w:pPr>
+        <w:pStyle w:val="Heading3"/>
+      </w:pPr>
+      <w:r>
+        <w:t>Single Pass Inspection</w:t>
+      </w:r>
+    </w:p>
+    <w:p>
+      <w:r>
+        <w:t xml:space="preserve">Before parameter </w:t>
+      </w:r>
+      <w:r>
+        <w:t>tuning single</w:t>
+      </w:r>
+      <w:r>
+        <w:t xml:space="preserve"> pass inspection </w:t>
+      </w:r>
+      <w:r>
+        <w:t>the function used light blur kernel size of 5 by 5, a global threshold value of 110</w:t>
+      </w:r>
+      <w:r>
+        <w:t xml:space="preserve">, </w:t>
+      </w:r>
+      <w:r>
+        <w:t>an</w:t>
+      </w:r>
+      <w:r>
+        <w:t xml:space="preserve"> erosion kernel size of 5 by </w:t>
+      </w:r>
+      <w:r>
+        <w:t>5,</w:t>
+      </w:r>
+      <w:r>
+        <w:t xml:space="preserve"> a heavy blur kernel size of 15 by 15 and a minimum defect size of 100 pixels.</w:t>
+      </w:r>
+    </w:p>
+    <w:p>
+      <w:r>
+        <w:rPr>
+          <w:noProof/>
+        </w:rPr>
+        <w:pict w14:anchorId="6B52C721">
+          <v:shape id="_x0000_s1071" type="#_x0000_t202" style="position:absolute;margin-left:87.5pt;margin-top:255.5pt;width:234.5pt;height:.05pt;z-index:251678208;mso-position-horizontal-relative:text;mso-position-vertical-relative:text" stroked="f">
+            <v:textbox style="mso-next-textbox:#_x0000_s1071;mso-fit-shape-to-text:t" inset="0,0,0,0">
+              <w:txbxContent>
+                <w:p>
+                  <w:pPr>
+                    <w:pStyle w:val="Caption"/>
+                    <w:rPr>
+                      <w:noProof/>
+                    </w:rPr>
+                  </w:pPr>
+                  <w:r>
+                    <w:t xml:space="preserve">Figure </w:t>
+                  </w:r>
+                  <w:fldSimple w:instr=" SEQ Figure \* ARABIC ">
+                    <w:r>
+                      <w:rPr>
+                        <w:noProof/>
+                      </w:rPr>
+                      <w:t>18</w:t>
+                    </w:r>
+                  </w:fldSimple>
+                  <w:r>
+                    <w:t xml:space="preserve"> - Single Pass, No Tuning Confusion Matrix</w:t>
+                  </w:r>
+                </w:p>
+              </w:txbxContent>
+            </v:textbox>
+            <w10:wrap type="topAndBottom"/>
+          </v:shape>
+        </w:pict>
+      </w:r>
+      <w:r>
+        <w:rPr>
+          <w:noProof/>
+        </w:rPr>
+        <w:drawing>
+          <wp:anchor distT="0" distB="0" distL="114300" distR="114300" simplePos="0" relativeHeight="251658240" behindDoc="0" locked="0" layoutInCell="1" allowOverlap="1" wp14:anchorId="2AB10882" wp14:editId="0A3BE280">
+            <wp:simplePos x="0" y="0"/>
+            <wp:positionH relativeFrom="column">
+              <wp:posOffset>1111250</wp:posOffset>
+            </wp:positionH>
+            <wp:positionV relativeFrom="paragraph">
+              <wp:posOffset>694055</wp:posOffset>
+            </wp:positionV>
+            <wp:extent cx="2978150" cy="2493645"/>
+            <wp:effectExtent l="0" t="0" r="0" b="0"/>
+            <wp:wrapTopAndBottom/>
+            <wp:docPr id="754157058" name="Picture 1" descr="A picture containing text, screenshot, rectangle, colorfulness&#10;&#10;Description automatically generated"/>
+            <wp:cNvGraphicFramePr>
+              <a:graphicFrameLocks xmlns:a="http://schemas.openxmlformats.org/drawingml/2006/main" noChangeAspect="1"/>
+            </wp:cNvGraphicFramePr>
+            <a:graphic xmlns:a="http://schemas.openxmlformats.org/drawingml/2006/main">
+              <a:graphicData uri="http://schemas.openxmlformats.org/drawingml/2006/picture">
+                <pic:pic xmlns:pic="http://schemas.openxmlformats.org/drawingml/2006/picture">
+                  <pic:nvPicPr>
+                    <pic:cNvPr id="754157058" name="Picture 1" descr="A picture containing text, screenshot, rectangle, colorfulness&#10;&#10;Description automatically generated"/>
+                    <pic:cNvPicPr/>
+                  </pic:nvPicPr>
+                  <pic:blipFill>
+                    <a:blip r:embed="rId28" cstate="print">
+                      <a:extLst>
+                        <a:ext uri="{28A0092B-C50C-407E-A947-70E740481C1C}">
+                          <a14:useLocalDpi xmlns:a14="http://schemas.microsoft.com/office/drawing/2010/main" val="0"/>
+                        </a:ext>
+                      </a:extLst>
+                    </a:blip>
+                    <a:stretch>
+                      <a:fillRect/>
+                    </a:stretch>
+                  </pic:blipFill>
+                  <pic:spPr>
+                    <a:xfrm>
+                      <a:off x="0" y="0"/>
+                      <a:ext cx="2978150" cy="2493645"/>
+                    </a:xfrm>
+                    <a:prstGeom prst="rect">
+                      <a:avLst/>
+                    </a:prstGeom>
+                  </pic:spPr>
+                </pic:pic>
+              </a:graphicData>
+            </a:graphic>
+            <wp14:sizeRelH relativeFrom="margin">
+              <wp14:pctWidth>0</wp14:pctWidth>
+            </wp14:sizeRelH>
+            <wp14:sizeRelV relativeFrom="margin">
+              <wp14:pctHeight>0</wp14:pctHeight>
+            </wp14:sizeRelV>
+          </wp:anchor>
+        </w:drawing>
+      </w:r>
+      <w:r>
+        <w:t xml:space="preserve">Using this set parameters, it achieved an accuracy of </w:t>
+      </w:r>
+      <w:r>
+        <w:t>75.327</w:t>
+      </w:r>
+      <w:r>
+        <w:t xml:space="preserve">%, with each tile taking </w:t>
+      </w:r>
+      <w:r>
+        <w:t>0.000228</w:t>
+      </w:r>
+      <w:r>
+        <w:t xml:space="preserve"> second to inspect meaning in the worst case </w:t>
+      </w:r>
+      <w:r>
+        <w:t>an</w:t>
+      </w:r>
+      <w:r>
+        <w:t xml:space="preserve"> unsegmented image would take 0.</w:t>
+      </w:r>
+      <w:r>
+        <w:t>106</w:t>
+      </w:r>
+      <w:r>
+        <w:t xml:space="preserve"> </w:t>
+      </w:r>
+      <w:r>
+        <w:t>seconds</w:t>
+      </w:r>
+      <w:r>
+        <w:t xml:space="preserve"> to fully inspect.</w:t>
+      </w:r>
+      <w:r>
+        <w:t xml:space="preserve"> Figure 18 displays the confusion matric obtained through this testing.</w:t>
+      </w:r>
+    </w:p>
+    <w:p/>
+    <w:p>
+      <w:r>
+        <w:t xml:space="preserve">While parameter tuning was done using the </w:t>
+      </w:r>
+      <w:r>
+        <w:t>two-pass</w:t>
+      </w:r>
+      <w:r>
+        <w:t xml:space="preserve"> inspection method when applying the best parameters to single pass inspection the accuracy increased to </w:t>
+      </w:r>
+      <w:r>
+        <w:t>81.089</w:t>
+      </w:r>
+      <w:r>
+        <w:t>6% and inspection time was unchanged the confusion matrix this created is presented in figure 19.</w:t>
+      </w:r>
+      <w:r>
+        <w:t xml:space="preserve"> </w:t>
+      </w:r>
+    </w:p>
+    <w:p>
+      <w:pPr>
+        <w:keepNext/>
+      </w:pPr>
+      <w:r>
+        <w:rPr>
+          <w:noProof/>
+        </w:rPr>
+        <w:drawing>
+          <wp:inline distT="0" distB="0" distL="0" distR="0" wp14:anchorId="0400023C" wp14:editId="29E76832">
+            <wp:extent cx="2813050" cy="2524140"/>
+            <wp:effectExtent l="0" t="0" r="0" b="0"/>
+            <wp:docPr id="1562722671" name="Picture 1" descr="A picture containing text, screenshot, colorfulness, rectangle&#10;&#10;Description automatically generated"/>
+            <wp:cNvGraphicFramePr>
+              <a:graphicFrameLocks xmlns:a="http://schemas.openxmlformats.org/drawingml/2006/main" noChangeAspect="1"/>
+            </wp:cNvGraphicFramePr>
+            <a:graphic xmlns:a="http://schemas.openxmlformats.org/drawingml/2006/main">
+              <a:graphicData uri="http://schemas.openxmlformats.org/drawingml/2006/picture">
+                <pic:pic xmlns:pic="http://schemas.openxmlformats.org/drawingml/2006/picture">
+                  <pic:nvPicPr>
+                    <pic:cNvPr id="1562722671" name="Picture 1" descr="A picture containing text, screenshot, colorfulness, rectangle&#10;&#10;Description automatically generated"/>
+                    <pic:cNvPicPr/>
+                  </pic:nvPicPr>
+                  <pic:blipFill>
+                    <a:blip r:embed="rId29"/>
+                    <a:stretch>
+                      <a:fillRect/>
+                    </a:stretch>
+                  </pic:blipFill>
+                  <pic:spPr>
+                    <a:xfrm>
+                      <a:off x="0" y="0"/>
+                      <a:ext cx="2813050" cy="2524140"/>
+                    </a:xfrm>
+                    <a:prstGeom prst="rect">
+                      <a:avLst/>
+                    </a:prstGeom>
+                  </pic:spPr>
+                </pic:pic>
+              </a:graphicData>
+            </a:graphic>
+          </wp:inline>
+        </w:drawing>
+      </w:r>
+    </w:p>
+    <w:p>
+      <w:pPr>
+        <w:pStyle w:val="Caption"/>
+      </w:pPr>
+      <w:r>
+        <w:t xml:space="preserve">Figure </w:t>
+      </w:r>
+      <w:fldSimple w:instr=" SEQ Figure \* ARABIC ">
+        <w:r>
+          <w:rPr>
+            <w:noProof/>
+          </w:rPr>
+          <w:t>19</w:t>
+        </w:r>
+      </w:fldSimple>
+      <w:r>
+        <w:t xml:space="preserve"> - </w:t>
+      </w:r>
+      <w:r>
+        <w:t xml:space="preserve">Single Pass, </w:t>
+      </w:r>
+      <w:r>
+        <w:t xml:space="preserve">with </w:t>
+      </w:r>
+      <w:r>
+        <w:t>Tuning Confusion Matrix</w:t>
+      </w:r>
+    </w:p>
+    <w:p>
+      <w:pPr>
+        <w:keepNext/>
+      </w:pPr>
+      <w:r>
+        <w:rPr>
+          <w:noProof/>
+        </w:rPr>
+        <w:drawing>
+          <wp:inline distT="0" distB="0" distL="0" distR="0" wp14:anchorId="4B5580C3" wp14:editId="2217B4F6">
+            <wp:extent cx="2749550" cy="2681155"/>
+            <wp:effectExtent l="0" t="0" r="0" b="0"/>
+            <wp:docPr id="2068278804" name="Picture 1" descr="A picture containing screenshot, text, black and white, rectangle&#10;&#10;Description automatically generated"/>
+            <wp:cNvGraphicFramePr>
+              <a:graphicFrameLocks xmlns:a="http://schemas.openxmlformats.org/drawingml/2006/main" noChangeAspect="1"/>
+            </wp:cNvGraphicFramePr>
+            <a:graphic xmlns:a="http://schemas.openxmlformats.org/drawingml/2006/main">
+              <a:graphicData uri="http://schemas.openxmlformats.org/drawingml/2006/picture">
+                <pic:pic xmlns:pic="http://schemas.openxmlformats.org/drawingml/2006/picture">
+                  <pic:nvPicPr>
+                    <pic:cNvPr id="2068278804" name="Picture 1" descr="A picture containing screenshot, text, black and white, rectangle&#10;&#10;Description automatically generated"/>
+                    <pic:cNvPicPr/>
+                  </pic:nvPicPr>
+                  <pic:blipFill>
+                    <a:blip r:embed="rId30"/>
+                    <a:stretch>
+                      <a:fillRect/>
+                    </a:stretch>
+                  </pic:blipFill>
+                  <pic:spPr>
+                    <a:xfrm>
+                      <a:off x="0" y="0"/>
+                      <a:ext cx="2759894" cy="2691242"/>
+                    </a:xfrm>
+                    <a:prstGeom prst="rect">
+                      <a:avLst/>
+                    </a:prstGeom>
+                  </pic:spPr>
+                </pic:pic>
+              </a:graphicData>
+            </a:graphic>
+          </wp:inline>
+        </w:drawing>
+      </w:r>
+    </w:p>
+    <w:p>
+      <w:pPr>
+        <w:pStyle w:val="Caption"/>
+      </w:pPr>
+      <w:r>
+        <w:t xml:space="preserve">Figure </w:t>
+      </w:r>
+      <w:fldSimple w:instr=" SEQ Figure \* ARABIC ">
+        <w:r>
+          <w:rPr>
+            <w:noProof/>
+          </w:rPr>
+          <w:t>20</w:t>
+        </w:r>
+      </w:fldSimple>
+      <w:r>
+        <w:t xml:space="preserve"> - Example Defects Not Caught by Single Pass</w:t>
+      </w:r>
+    </w:p>
+    <w:p>
+      <w:pPr>
+        <w:pStyle w:val="Heading3"/>
+      </w:pPr>
+      <w:r>
+        <w:t>Two Pass Inspection</w:t>
+      </w:r>
+    </w:p>
+    <w:p>
+      <w:r>
+        <w:t xml:space="preserve">Before parameter tuning using the same parameters as single pass inspection it achieved an accuracy of </w:t>
+      </w:r>
+      <w:r>
+        <w:t>76.63</w:t>
+      </w:r>
+      <w:r>
+        <w:t xml:space="preserve">7% and an execution time per tile of </w:t>
+      </w:r>
+      <w:r>
+        <w:t>0.00031</w:t>
+      </w:r>
+      <w:r>
+        <w:t>6 seconds. Meaning in the worst case an unsegmented image would take 0.</w:t>
+      </w:r>
+      <w:r>
+        <w:t>147</w:t>
+      </w:r>
+      <w:r>
+        <w:t xml:space="preserve"> seconds to fully inspect.</w:t>
+      </w:r>
+      <w:r>
+        <w:t xml:space="preserve"> </w:t>
+      </w:r>
+    </w:p>
+    <w:p>
+      <w:pPr>
+        <w:keepNext/>
+      </w:pPr>
+      <w:r>
+        <w:rPr>
+          <w:noProof/>
+        </w:rPr>
+        <w:lastRenderedPageBreak/>
+        <w:drawing>
+          <wp:inline distT="0" distB="0" distL="0" distR="0" wp14:anchorId="4E207557" wp14:editId="4B8DAAF0">
+            <wp:extent cx="2692400" cy="2202304"/>
+            <wp:effectExtent l="0" t="0" r="0" b="0"/>
+            <wp:docPr id="507520942" name="Picture 1" descr="A picture containing text, screenshot, diagram, rectangle&#10;&#10;Description automatically generated"/>
+            <wp:cNvGraphicFramePr>
+              <a:graphicFrameLocks xmlns:a="http://schemas.openxmlformats.org/drawingml/2006/main" noChangeAspect="1"/>
+            </wp:cNvGraphicFramePr>
+            <a:graphic xmlns:a="http://schemas.openxmlformats.org/drawingml/2006/main">
+              <a:graphicData uri="http://schemas.openxmlformats.org/drawingml/2006/picture">
+                <pic:pic xmlns:pic="http://schemas.openxmlformats.org/drawingml/2006/picture">
+                  <pic:nvPicPr>
+                    <pic:cNvPr id="507520942" name="Picture 1" descr="A picture containing text, screenshot, diagram, rectangle&#10;&#10;Description automatically generated"/>
+                    <pic:cNvPicPr/>
+                  </pic:nvPicPr>
+                  <pic:blipFill>
+                    <a:blip r:embed="rId31"/>
+                    <a:stretch>
+                      <a:fillRect/>
+                    </a:stretch>
+                  </pic:blipFill>
+                  <pic:spPr>
+                    <a:xfrm>
+                      <a:off x="0" y="0"/>
+                      <a:ext cx="2699395" cy="2208025"/>
+                    </a:xfrm>
+                    <a:prstGeom prst="rect">
+                      <a:avLst/>
+                    </a:prstGeom>
+                  </pic:spPr>
+                </pic:pic>
+              </a:graphicData>
+            </a:graphic>
+          </wp:inline>
+        </w:drawing>
+      </w:r>
+    </w:p>
+    <w:p>
+      <w:pPr>
+        <w:pStyle w:val="Caption"/>
+      </w:pPr>
+      <w:r>
+        <w:t xml:space="preserve">Figure </w:t>
+      </w:r>
+      <w:fldSimple w:instr=" SEQ Figure \* ARABIC ">
+        <w:r>
+          <w:rPr>
+            <w:noProof/>
+          </w:rPr>
+          <w:t>21</w:t>
+        </w:r>
+      </w:fldSimple>
+      <w:r>
+        <w:t xml:space="preserve"> - Two</w:t>
+      </w:r>
+      <w:r>
+        <w:t xml:space="preserve"> Pass, No Tuning Confusion Matrix</w:t>
+      </w:r>
+    </w:p>
+    <w:p>
+      <w:r>
+        <w:t xml:space="preserve">After parameter tuning was complete the best parameters were found to </w:t>
+      </w:r>
+      <w:proofErr w:type="gramStart"/>
+      <w:r>
+        <w:t>be:</w:t>
+      </w:r>
+      <w:proofErr w:type="gramEnd"/>
+      <w:r>
+        <w:t xml:space="preserve"> a global threshold of 100, a light blur kernel size of 6 by 6, a heavy blur kernel size of 15 by 15, </w:t>
+      </w:r>
+      <w:proofErr w:type="spellStart"/>
+      <w:r>
+        <w:t>a</w:t>
+      </w:r>
+      <w:proofErr w:type="spellEnd"/>
+      <w:r>
+        <w:t xml:space="preserve"> erosion kernel size of 6 by 6 and a minimum defect size of 100 </w:t>
+      </w:r>
+      <w:r>
+        <w:t>pixels</w:t>
+      </w:r>
+      <w:r>
+        <w:t>.</w:t>
+      </w:r>
+      <w:r>
+        <w:t xml:space="preserve"> With these parameters this method achieved </w:t>
+      </w:r>
+      <w:r>
+        <w:t>an 84.294</w:t>
+      </w:r>
+      <w:r>
+        <w:t>%.</w:t>
+      </w:r>
+    </w:p>
+    <w:p>
+      <w:pPr>
+        <w:keepNext/>
+      </w:pPr>
+      <w:r>
+        <w:rPr>
+          <w:noProof/>
+        </w:rPr>
+        <w:drawing>
+          <wp:inline distT="0" distB="0" distL="0" distR="0" wp14:anchorId="5D855D33" wp14:editId="1D64CA7C">
+            <wp:extent cx="2546350" cy="2061680"/>
+            <wp:effectExtent l="0" t="0" r="0" b="0"/>
+            <wp:docPr id="658638158" name="Picture 1" descr="A picture containing text, screenshot, diagram, rectangle&#10;&#10;Description automatically generated"/>
+            <wp:cNvGraphicFramePr>
+              <a:graphicFrameLocks xmlns:a="http://schemas.openxmlformats.org/drawingml/2006/main" noChangeAspect="1"/>
+            </wp:cNvGraphicFramePr>
+            <a:graphic xmlns:a="http://schemas.openxmlformats.org/drawingml/2006/main">
+              <a:graphicData uri="http://schemas.openxmlformats.org/drawingml/2006/picture">
+                <pic:pic xmlns:pic="http://schemas.openxmlformats.org/drawingml/2006/picture">
+                  <pic:nvPicPr>
+                    <pic:cNvPr id="658638158" name="Picture 1" descr="A picture containing text, screenshot, diagram, rectangle&#10;&#10;Description automatically generated"/>
+                    <pic:cNvPicPr/>
+                  </pic:nvPicPr>
+                  <pic:blipFill>
+                    <a:blip r:embed="rId32"/>
+                    <a:stretch>
+                      <a:fillRect/>
+                    </a:stretch>
+                  </pic:blipFill>
+                  <pic:spPr>
+                    <a:xfrm>
+                      <a:off x="0" y="0"/>
+                      <a:ext cx="2557460" cy="2070675"/>
+                    </a:xfrm>
+                    <a:prstGeom prst="rect">
+                      <a:avLst/>
+                    </a:prstGeom>
+                  </pic:spPr>
+                </pic:pic>
+              </a:graphicData>
+            </a:graphic>
+          </wp:inline>
+        </w:drawing>
+      </w:r>
+    </w:p>
+    <w:p>
+      <w:pPr>
+        <w:pStyle w:val="Caption"/>
+      </w:pPr>
+      <w:r>
+        <w:t xml:space="preserve">Figure </w:t>
+      </w:r>
+      <w:fldSimple w:instr=" SEQ Figure \* ARABIC ">
+        <w:r>
+          <w:rPr>
+            <w:noProof/>
+          </w:rPr>
+          <w:t>22</w:t>
+        </w:r>
+      </w:fldSimple>
+      <w:r>
+        <w:t xml:space="preserve"> - </w:t>
+      </w:r>
+      <w:r>
+        <w:t>Two Pass,</w:t>
+      </w:r>
+      <w:r>
+        <w:t xml:space="preserve"> with</w:t>
+      </w:r>
+      <w:r>
+        <w:t xml:space="preserve"> Tuning Confusion Matrix</w:t>
+      </w:r>
+    </w:p>
+    <w:p>
+      <w:pPr>
+        <w:keepNext/>
+      </w:pPr>
+      <w:r>
+        <w:rPr>
+          <w:noProof/>
+        </w:rPr>
+        <w:drawing>
+          <wp:inline distT="0" distB="0" distL="0" distR="0" wp14:anchorId="598BFBB4" wp14:editId="3EBDE215">
+            <wp:extent cx="2470134" cy="2374900"/>
+            <wp:effectExtent l="0" t="0" r="0" b="0"/>
+            <wp:docPr id="1549488531" name="Picture 1" descr="A picture containing screenshot, text, line, diagram&#10;&#10;Description automatically generated"/>
+            <wp:cNvGraphicFramePr>
+              <a:graphicFrameLocks xmlns:a="http://schemas.openxmlformats.org/drawingml/2006/main" noChangeAspect="1"/>
+            </wp:cNvGraphicFramePr>
+            <a:graphic xmlns:a="http://schemas.openxmlformats.org/drawingml/2006/main">
+              <a:graphicData uri="http://schemas.openxmlformats.org/drawingml/2006/picture">
+                <pic:pic xmlns:pic="http://schemas.openxmlformats.org/drawingml/2006/picture">
+                  <pic:nvPicPr>
+                    <pic:cNvPr id="1549488531" name="Picture 1" descr="A picture containing screenshot, text, line, diagram&#10;&#10;Description automatically generated"/>
+                    <pic:cNvPicPr/>
+                  </pic:nvPicPr>
+                  <pic:blipFill>
+                    <a:blip r:embed="rId33"/>
+                    <a:stretch>
+                      <a:fillRect/>
+                    </a:stretch>
+                  </pic:blipFill>
+                  <pic:spPr>
+                    <a:xfrm>
+                      <a:off x="0" y="0"/>
+                      <a:ext cx="2477122" cy="2381618"/>
+                    </a:xfrm>
+                    <a:prstGeom prst="rect">
+                      <a:avLst/>
+                    </a:prstGeom>
+                  </pic:spPr>
+                </pic:pic>
+              </a:graphicData>
+            </a:graphic>
+          </wp:inline>
+        </w:drawing>
+      </w:r>
+    </w:p>
+    <w:p>
+      <w:pPr>
+        <w:pStyle w:val="Caption"/>
+      </w:pPr>
+      <w:r>
+        <w:t xml:space="preserve">Figure </w:t>
+      </w:r>
+      <w:fldSimple w:instr=" SEQ Figure \* ARABIC ">
+        <w:r>
+          <w:rPr>
+            <w:noProof/>
+          </w:rPr>
+          <w:t>23</w:t>
+        </w:r>
+      </w:fldSimple>
+      <w:r>
+        <w:t xml:space="preserve"> </w:t>
+      </w:r>
+      <w:proofErr w:type="gramStart"/>
+      <w:r>
+        <w:t>-  Example</w:t>
+      </w:r>
+      <w:proofErr w:type="gramEnd"/>
+      <w:r>
+        <w:t xml:space="preserve"> Outputs Of Two Pass Inspection</w:t>
+      </w:r>
+    </w:p>
+    <w:p>
+      <w:r>
+        <w:lastRenderedPageBreak/>
+        <w:t>However,</w:t>
+      </w:r>
+      <w:r>
+        <w:t xml:space="preserve"> these accuracies </w:t>
+      </w:r>
+      <w:r>
+        <w:t>cannot be directly compared to those obtained through human inspection</w:t>
+      </w:r>
+      <w:r>
+        <w:t xml:space="preserve"> this is as humans inspect on complete images of fabric and not the individual tiles. To obtain accuracy that can be fairly compared to that of human testing the images used in human testing were </w:t>
+      </w:r>
+      <w:r>
+        <w:t>tiled, each individual tile was the ran through the tuned ‘</w:t>
+      </w:r>
+      <w:proofErr w:type="spellStart"/>
+      <w:proofErr w:type="gramStart"/>
+      <w:r>
+        <w:t>t</w:t>
+      </w:r>
+      <w:r>
+        <w:t>woPass</w:t>
+      </w:r>
+      <w:r>
+        <w:t>I</w:t>
+      </w:r>
+      <w:r>
+        <w:t>nspection</w:t>
+      </w:r>
+      <w:proofErr w:type="spellEnd"/>
+      <w:r>
+        <w:t>(</w:t>
+      </w:r>
+      <w:proofErr w:type="gramEnd"/>
+      <w:r>
+        <w:t>)’ function and if even a single tile returned as defective the entire image was deemed defective.</w:t>
+      </w:r>
+      <w:r>
+        <w:t xml:space="preserve"> The same testing scheme was then applied using targets and predictions. </w:t>
+      </w:r>
+      <w:r>
+        <w:t>On the same set of images human testers inspected the technique achieved a</w:t>
+      </w:r>
+      <w:r>
+        <w:t>n</w:t>
+      </w:r>
+      <w:r>
+        <w:t xml:space="preserve"> accuracy of 56.25% and on the entire data set it achieved 49.19%.</w:t>
+      </w:r>
+    </w:p>
+    <w:p>
+      <w:pPr>
+        <w:keepNext/>
+      </w:pPr>
+      <w:r>
+        <w:rPr>
+          <w:noProof/>
+        </w:rPr>
+        <w:drawing>
+          <wp:inline distT="0" distB="0" distL="0" distR="0" wp14:anchorId="706CE442" wp14:editId="0BABBBD8">
+            <wp:extent cx="2730500" cy="2361735"/>
+            <wp:effectExtent l="0" t="0" r="0" b="0"/>
+            <wp:docPr id="767088850" name="Picture 1" descr="A picture containing text, screenshot, diagram, colorfulness&#10;&#10;Description automatically generated"/>
+            <wp:cNvGraphicFramePr>
+              <a:graphicFrameLocks xmlns:a="http://schemas.openxmlformats.org/drawingml/2006/main" noChangeAspect="1"/>
+            </wp:cNvGraphicFramePr>
+            <a:graphic xmlns:a="http://schemas.openxmlformats.org/drawingml/2006/main">
+              <a:graphicData uri="http://schemas.openxmlformats.org/drawingml/2006/picture">
+                <pic:pic xmlns:pic="http://schemas.openxmlformats.org/drawingml/2006/picture">
+                  <pic:nvPicPr>
+                    <pic:cNvPr id="767088850" name="Picture 1" descr="A picture containing text, screenshot, diagram, colorfulness&#10;&#10;Description automatically generated"/>
+                    <pic:cNvPicPr/>
+                  </pic:nvPicPr>
+                  <pic:blipFill>
+                    <a:blip r:embed="rId34"/>
+                    <a:stretch>
+                      <a:fillRect/>
+                    </a:stretch>
+                  </pic:blipFill>
+                  <pic:spPr>
+                    <a:xfrm>
+                      <a:off x="0" y="0"/>
+                      <a:ext cx="2733280" cy="2364139"/>
+                    </a:xfrm>
+                    <a:prstGeom prst="rect">
+                      <a:avLst/>
+                    </a:prstGeom>
+                  </pic:spPr>
+                </pic:pic>
+              </a:graphicData>
+            </a:graphic>
+          </wp:inline>
+        </w:drawing>
+      </w:r>
+    </w:p>
+    <w:p>
+      <w:pPr>
+        <w:pStyle w:val="Caption"/>
+      </w:pPr>
+      <w:r>
+        <w:t xml:space="preserve">Figure </w:t>
+      </w:r>
+      <w:fldSimple w:instr=" SEQ Figure \* ARABIC ">
+        <w:r>
+          <w:rPr>
+            <w:noProof/>
+          </w:rPr>
+          <w:t>24</w:t>
+        </w:r>
+      </w:fldSimple>
+      <w:r>
+        <w:t xml:space="preserve"> - </w:t>
+      </w:r>
+      <w:r>
+        <w:t>Human Inspection</w:t>
+      </w:r>
+      <w:r>
+        <w:t xml:space="preserve"> Full Image Set Confusion Matrix</w:t>
+      </w:r>
+    </w:p>
+    <w:p>
+      <w:pPr>
+        <w:keepNext/>
+      </w:pPr>
+      <w:r>
+        <w:rPr>
+          <w:noProof/>
+        </w:rPr>
+        <w:drawing>
+          <wp:inline distT="0" distB="0" distL="0" distR="0" wp14:anchorId="6F1FB9A0" wp14:editId="2A282754">
+            <wp:extent cx="2660650" cy="2272725"/>
+            <wp:effectExtent l="0" t="0" r="0" b="0"/>
+            <wp:docPr id="694674288" name="Picture 1"/>
+            <wp:cNvGraphicFramePr>
+              <a:graphicFrameLocks xmlns:a="http://schemas.openxmlformats.org/drawingml/2006/main" noChangeAspect="1"/>
+            </wp:cNvGraphicFramePr>
+            <a:graphic xmlns:a="http://schemas.openxmlformats.org/drawingml/2006/main">
+              <a:graphicData uri="http://schemas.openxmlformats.org/drawingml/2006/picture">
+                <pic:pic xmlns:pic="http://schemas.openxmlformats.org/drawingml/2006/picture">
+                  <pic:nvPicPr>
+                    <pic:cNvPr id="694674288" name=""/>
+                    <pic:cNvPicPr/>
+                  </pic:nvPicPr>
+                  <pic:blipFill>
+                    <a:blip r:embed="rId35"/>
+                    <a:stretch>
+                      <a:fillRect/>
+                    </a:stretch>
+                  </pic:blipFill>
+                  <pic:spPr>
+                    <a:xfrm>
+                      <a:off x="0" y="0"/>
+                      <a:ext cx="2662513" cy="2274316"/>
+                    </a:xfrm>
+                    <a:prstGeom prst="rect">
+                      <a:avLst/>
+                    </a:prstGeom>
+                  </pic:spPr>
+                </pic:pic>
+              </a:graphicData>
+            </a:graphic>
+          </wp:inline>
+        </w:drawing>
+      </w:r>
+    </w:p>
+    <w:p>
+      <w:pPr>
+        <w:pStyle w:val="Caption"/>
+      </w:pPr>
+      <w:r>
+        <w:t xml:space="preserve">Figure </w:t>
+      </w:r>
+      <w:fldSimple w:instr=" SEQ Figure \* ARABIC ">
+        <w:r>
+          <w:rPr>
+            <w:noProof/>
+          </w:rPr>
+          <w:t>25</w:t>
+        </w:r>
+      </w:fldSimple>
+      <w:r>
+        <w:t xml:space="preserve"> - All </w:t>
+      </w:r>
+      <w:r>
+        <w:t>Full Image Set Confusion Matrix</w:t>
+      </w:r>
+    </w:p>
+    <w:p/>
     <w:p>
       <w:pPr>
         <w:pStyle w:val="Heading1"/>
@@ -14725,6 +16593,72 @@
       </w:r>
     </w:p>
     <w:p>
+      <w:pPr>
+        <w:pStyle w:val="ListParagraph"/>
+        <w:numPr>
+          <w:ilvl w:val="0"/>
+          <w:numId w:val="6"/>
+        </w:numPr>
+      </w:pPr>
+      <w:r>
+        <w:t>Contour finding is the only one the allows you to highlight the defects rather than just the tile.</w:t>
+      </w:r>
+    </w:p>
+    <w:p>
+      <w:pPr>
+        <w:pStyle w:val="ListParagraph"/>
+        <w:numPr>
+          <w:ilvl w:val="0"/>
+          <w:numId w:val="6"/>
+        </w:numPr>
+      </w:pPr>
+      <w:r>
+        <w:t xml:space="preserve">By adding </w:t>
+      </w:r>
+      <w:proofErr w:type="gramStart"/>
+      <w:r>
+        <w:t>a number of</w:t>
+      </w:r>
+      <w:proofErr w:type="gramEnd"/>
+      <w:r>
+        <w:t xml:space="preserve"> tiles to be defective could reduce false </w:t>
+      </w:r>
+      <w:proofErr w:type="spellStart"/>
+      <w:r>
+        <w:t>posotives</w:t>
+      </w:r>
+      <w:proofErr w:type="spellEnd"/>
+    </w:p>
+    <w:p>
+      <w:pPr>
+        <w:pStyle w:val="ListParagraph"/>
+        <w:numPr>
+          <w:ilvl w:val="0"/>
+          <w:numId w:val="6"/>
+        </w:numPr>
+      </w:pPr>
+      <w:r>
+        <w:lastRenderedPageBreak/>
+        <w:t xml:space="preserve">Talk about why the </w:t>
+      </w:r>
+      <w:proofErr w:type="spellStart"/>
+      <w:r>
+        <w:t>accuracty</w:t>
+      </w:r>
+      <w:proofErr w:type="spellEnd"/>
+      <w:r>
+        <w:t xml:space="preserve"> looks high for tiles but is lower in practice. Line defects occupy </w:t>
+      </w:r>
+      <w:proofErr w:type="gramStart"/>
+      <w:r>
+        <w:t>a large number of</w:t>
+      </w:r>
+      <w:proofErr w:type="gramEnd"/>
+      <w:r>
+        <w:t xml:space="preserve"> tiles in a single image and are easy to find. </w:t>
+      </w:r>
+    </w:p>
+    <w:p>
       <w:r>
         <w:t>It shows that while the example defective tiles do contain a larger number of there pixels towards the centre of the colour space, unfortunately so do many normal tiles.</w:t>
       </w:r>
@@ -14780,7 +16714,7 @@
       <w:r>
         <w:t xml:space="preserve">Shaker, K., Umair, M., Ashraf, W. and Nawab, Y. (2016) Fabric manufacturing. Physical Sciences Reviews, Vol. 1 (Issue 7), pp. 20160024. </w:t>
       </w:r>
-      <w:hyperlink r:id="rId28" w:history="1">
+      <w:hyperlink r:id="rId36" w:history="1">
         <w:r>
           <w:rPr>
             <w:rStyle w:val="Hyperlink"/>
@@ -14804,7 +16738,6 @@
           <w:rFonts w:cstheme="minorHAnsi"/>
           <w:shd w:val="clear" w:color="auto" w:fill="FFFFFF"/>
         </w:rPr>
-        <w:lastRenderedPageBreak/>
         <w:t>P. A. Smith B.Sc., Ph.D., F.T.I.</w:t>
       </w:r>
       <w:r>
@@ -14897,7 +16830,7 @@
         </w:rPr>
         <w:t>DOI: </w:t>
       </w:r>
-      <w:hyperlink r:id="rId29" w:history="1">
+      <w:hyperlink r:id="rId37" w:history="1">
         <w:r>
           <w:rPr>
             <w:rStyle w:val="Hyperlink"/>
@@ -15058,7 +16991,7 @@
       <w:r>
         <w:t xml:space="preserve"> </w:t>
       </w:r>
-      <w:hyperlink r:id="rId30" w:history="1">
+      <w:hyperlink r:id="rId38" w:history="1">
         <w:r>
           <w:rPr>
             <w:rStyle w:val="Hyperlink"/>
@@ -15538,7 +17471,7 @@
         </w:rPr>
         <w:t xml:space="preserve"> </w:t>
       </w:r>
-      <w:hyperlink r:id="rId31" w:history="1">
+      <w:hyperlink r:id="rId39" w:history="1">
         <w:r>
           <w:rPr>
             <w:rStyle w:val="Hyperlink"/>
@@ -15600,7 +17533,29 @@
           <w:szCs w:val="20"/>
           <w:shd w:val="clear" w:color="auto" w:fill="FFFFFF"/>
         </w:rPr>
-        <w:t>abric Defects To Look Out For During Fabric Inspection. [online]. [Accesses 20</w:t>
+        <w:t xml:space="preserve">abric Defects </w:t>
+      </w:r>
+      <w:proofErr w:type="gramStart"/>
+      <w:r>
+        <w:rPr>
+          <w:rFonts w:ascii="Arial" w:hAnsi="Arial" w:cs="Arial"/>
+          <w:color w:val="222222"/>
+          <w:sz w:val="20"/>
+          <w:szCs w:val="20"/>
+          <w:shd w:val="clear" w:color="auto" w:fill="FFFFFF"/>
+        </w:rPr>
+        <w:t>To</w:t>
+      </w:r>
+      <w:proofErr w:type="gramEnd"/>
+      <w:r>
+        <w:rPr>
+          <w:rFonts w:ascii="Arial" w:hAnsi="Arial" w:cs="Arial"/>
+          <w:color w:val="222222"/>
+          <w:sz w:val="20"/>
+          <w:szCs w:val="20"/>
+          <w:shd w:val="clear" w:color="auto" w:fill="FFFFFF"/>
+        </w:rPr>
+        <w:t xml:space="preserve"> Look Out For During Fabric Inspection. [online]. [Accesses 20</w:t>
       </w:r>
       <w:r>
         <w:rPr>
@@ -15623,7 +17578,7 @@
         </w:rPr>
         <w:t xml:space="preserve">April 2023]. Available from: </w:t>
       </w:r>
-      <w:hyperlink r:id="rId32" w:history="1">
+      <w:hyperlink r:id="rId40" w:history="1">
         <w:r>
           <w:rPr>
             <w:rStyle w:val="Hyperlink"/>
@@ -15698,7 +17653,7 @@
         </w:rPr>
         <w:t xml:space="preserve">April 2023]. Available from: </w:t>
       </w:r>
-      <w:hyperlink r:id="rId33" w:anchor=":~:text=The%20weft%20curling%20defect%20is,the%20surface%20of%20woven%20fabric" w:history="1">
+      <w:hyperlink r:id="rId41" w:anchor=":~:text=The%20weft%20curling%20defect%20is,the%20surface%20of%20woven%20fabric" w:history="1">
         <w:r>
           <w:rPr>
             <w:rStyle w:val="Hyperlink"/>
@@ -15753,7 +17708,7 @@
         </w:rPr>
         <w:t xml:space="preserve">April 2023]. Available from: </w:t>
       </w:r>
-      <w:hyperlink r:id="rId34" w:anchor=":~:text=Weft%20Crack%3A,due%20to%20absence%20of%20weft.&amp;text=Broken%20filament%3A,the%20main%20yarn%20are%20broken" w:history="1">
+      <w:hyperlink r:id="rId42" w:anchor=":~:text=Weft%20Crack%3A,due%20to%20absence%20of%20weft.&amp;text=Broken%20filament%3A,the%20main%20yarn%20are%20broken" w:history="1">
         <w:r>
           <w:rPr>
             <w:rStyle w:val="Hyperlink"/>
@@ -15785,6 +17740,7 @@
           <w:szCs w:val="20"/>
           <w:shd w:val="clear" w:color="auto" w:fill="FFFFFF"/>
         </w:rPr>
+        <w:lastRenderedPageBreak/>
         <w:t>Lord, P.R., 1982. </w:t>
       </w:r>
       <w:r>
@@ -15903,7 +17859,7 @@
       <w:r>
         <w:t xml:space="preserve">[Online]. [Date Accessed]. Available from: </w:t>
       </w:r>
-      <w:hyperlink r:id="rId35" w:history="1">
+      <w:hyperlink r:id="rId43" w:history="1">
         <w:r>
           <w:rPr>
             <w:rStyle w:val="Hyperlink"/>
@@ -16081,7 +18037,29 @@
           <w:szCs w:val="20"/>
           <w:shd w:val="clear" w:color="auto" w:fill="FFFFFF"/>
         </w:rPr>
-        <w:t>, T. and Sun, D.W., 2004</w:t>
+        <w:t xml:space="preserve">, </w:t>
+      </w:r>
+      <w:proofErr w:type="gramStart"/>
+      <w:r>
+        <w:rPr>
+          <w:rFonts w:ascii="Arial" w:hAnsi="Arial" w:cs="Arial"/>
+          <w:color w:val="222222"/>
+          <w:sz w:val="20"/>
+          <w:szCs w:val="20"/>
+          <w:shd w:val="clear" w:color="auto" w:fill="FFFFFF"/>
+        </w:rPr>
+        <w:t>T.</w:t>
+      </w:r>
+      <w:proofErr w:type="gramEnd"/>
+      <w:r>
+        <w:rPr>
+          <w:rFonts w:ascii="Arial" w:hAnsi="Arial" w:cs="Arial"/>
+          <w:color w:val="222222"/>
+          <w:sz w:val="20"/>
+          <w:szCs w:val="20"/>
+          <w:shd w:val="clear" w:color="auto" w:fill="FFFFFF"/>
+        </w:rPr>
+        <w:t xml:space="preserve"> and Sun, D.W., 2004</w:t>
       </w:r>
       <w:bookmarkEnd w:id="39"/>
       <w:r>
@@ -16159,7 +18137,6 @@
           <w:szCs w:val="20"/>
           <w:shd w:val="clear" w:color="auto" w:fill="FFFFFF"/>
         </w:rPr>
-        <w:lastRenderedPageBreak/>
         <w:t>Haralick</w:t>
       </w:r>
       <w:proofErr w:type="spellEnd"/>
@@ -16583,7 +18560,7 @@
       <w:bookmarkEnd w:id="43"/>
     </w:p>
     <w:sectPr>
-      <w:footerReference w:type="default" r:id="rId36"/>
+      <w:footerReference w:type="default" r:id="rId44"/>
       <w:pgSz w:w="11906" w:h="16838"/>
       <w:pgMar w:top="1440" w:right="1440" w:bottom="1440" w:left="1440" w:header="708" w:footer="708" w:gutter="0"/>
       <w:cols w:space="708"/>

</xml_diff>